<commit_message>
Documentación Sprint 3, 21-03-24
Cambios de nombre y versiones del archivo de documentación de los sprints
</commit_message>
<xml_diff>
--- a/sprints.docx
+++ b/sprints.docx
@@ -153,7 +153,7 @@
           <w:sz w:val="20"/>
           <w:szCs w:val="20"/>
         </w:rPr>
-        <w:t>Autor o Autora</w:t>
+        <w:t>Autor</w:t>
       </w:r>
       <w:r>
         <w:rPr>
@@ -196,7 +196,7 @@
           <w:sz w:val="20"/>
           <w:szCs w:val="20"/>
         </w:rPr>
-        <w:t xml:space="preserve">Tutor o tutora </w:t>
+        <w:t xml:space="preserve">Tutor </w:t>
       </w:r>
       <w:r>
         <w:rPr>
@@ -205,6 +205,14 @@
           <w:szCs w:val="20"/>
         </w:rPr>
         <w:t>académico</w:t>
+      </w:r>
+      <w:r>
+        <w:rPr>
+          <w:rFonts w:ascii="Adobe Garamond Pro" w:hAnsi="Adobe Garamond Pro"/>
+          <w:sz w:val="20"/>
+          <w:szCs w:val="20"/>
+        </w:rPr>
+        <w:t>:</w:t>
       </w:r>
     </w:p>
     <w:p>
@@ -213,68 +221,52 @@
         <w:jc w:val="center"/>
         <w:rPr>
           <w:rFonts w:ascii="Adobe Garamond Pro" w:hAnsi="Adobe Garamond Pro"/>
+          <w:b/>
+          <w:bCs/>
         </w:rPr>
       </w:pPr>
       <w:r>
         <w:rPr>
           <w:rFonts w:ascii="Adobe Garamond Pro" w:hAnsi="Adobe Garamond Pro"/>
-        </w:rPr>
-        <w:t>J</w:t>
+          <w:b/>
+          <w:bCs/>
+        </w:rPr>
+        <w:t>Jos</w:t>
       </w:r>
       <w:r>
         <w:rPr>
           <w:rFonts w:ascii="Adobe Garamond Pro" w:hAnsi="Adobe Garamond Pro"/>
-        </w:rPr>
-        <w:t>os</w:t>
+          <w:b/>
+          <w:bCs/>
+        </w:rPr>
+        <w:t>é</w:t>
       </w:r>
       <w:r>
         <w:rPr>
           <w:rFonts w:ascii="Adobe Garamond Pro" w:hAnsi="Adobe Garamond Pro"/>
-        </w:rPr>
-        <w:t>é</w:t>
-      </w:r>
+          <w:b/>
+          <w:bCs/>
+        </w:rPr>
+        <w:t xml:space="preserve"> Manuel Galán </w:t>
+      </w:r>
+      <w:proofErr w:type="spellStart"/>
       <w:r>
         <w:rPr>
           <w:rFonts w:ascii="Adobe Garamond Pro" w:hAnsi="Adobe Garamond Pro"/>
-        </w:rPr>
-        <w:t xml:space="preserve"> M</w:t>
+          <w:b/>
+          <w:bCs/>
+        </w:rPr>
+        <w:t>O</w:t>
       </w:r>
       <w:r>
         <w:rPr>
           <w:rFonts w:ascii="Adobe Garamond Pro" w:hAnsi="Adobe Garamond Pro"/>
-        </w:rPr>
-        <w:t>anuel</w:t>
-      </w:r>
-      <w:r>
-        <w:rPr>
-          <w:rFonts w:ascii="Adobe Garamond Pro" w:hAnsi="Adobe Garamond Pro"/>
-        </w:rPr>
-        <w:t xml:space="preserve"> G</w:t>
-      </w:r>
-      <w:r>
-        <w:rPr>
-          <w:rFonts w:ascii="Adobe Garamond Pro" w:hAnsi="Adobe Garamond Pro"/>
-        </w:rPr>
-        <w:t>alán</w:t>
-      </w:r>
-      <w:r>
-        <w:rPr>
-          <w:rFonts w:ascii="Adobe Garamond Pro" w:hAnsi="Adobe Garamond Pro"/>
-        </w:rPr>
-        <w:t xml:space="preserve"> </w:t>
-      </w:r>
-      <w:r>
-        <w:rPr>
-          <w:rFonts w:ascii="Adobe Garamond Pro" w:hAnsi="Adobe Garamond Pro"/>
-        </w:rPr>
-        <w:t>O</w:t>
-      </w:r>
-      <w:r>
-        <w:rPr>
-          <w:rFonts w:ascii="Adobe Garamond Pro" w:hAnsi="Adobe Garamond Pro"/>
+          <w:b/>
+          <w:bCs/>
         </w:rPr>
         <w:t>rdax</w:t>
       </w:r>
+      <w:proofErr w:type="spellEnd"/>
     </w:p>
     <w:p>
       <w:pPr>
@@ -337,7 +329,19 @@
         <w:rPr>
           <w:rFonts w:ascii="Adobe Garamond Pro" w:hAnsi="Adobe Garamond Pro"/>
         </w:rPr>
-        <w:t>Escula Politécnica Superior</w:t>
+        <w:t>Escu</w:t>
+      </w:r>
+      <w:r>
+        <w:rPr>
+          <w:rFonts w:ascii="Adobe Garamond Pro" w:hAnsi="Adobe Garamond Pro"/>
+        </w:rPr>
+        <w:t>e</w:t>
+      </w:r>
+      <w:r>
+        <w:rPr>
+          <w:rFonts w:ascii="Adobe Garamond Pro" w:hAnsi="Adobe Garamond Pro"/>
+        </w:rPr>
+        <w:t>la Politécnica Superior</w:t>
       </w:r>
     </w:p>
     <w:p>
@@ -479,7 +483,21 @@
         <w:rPr>
           <w:lang w:val="x-none" w:eastAsia="x-none"/>
         </w:rPr>
-        <w:t>Por último me decanté por desarrollar la memoria en Word por su simplicidad en comparación con Latex.</w:t>
+        <w:t xml:space="preserve">Por último me decanté por desarrollar la memoria en Word por su simplicidad en comparación con </w:t>
+      </w:r>
+      <w:proofErr w:type="spellStart"/>
+      <w:r>
+        <w:rPr>
+          <w:lang w:val="x-none" w:eastAsia="x-none"/>
+        </w:rPr>
+        <w:t>Latex</w:t>
+      </w:r>
+      <w:proofErr w:type="spellEnd"/>
+      <w:r>
+        <w:rPr>
+          <w:lang w:val="x-none" w:eastAsia="x-none"/>
+        </w:rPr>
+        <w:t>.</w:t>
       </w:r>
     </w:p>
     <w:tbl>
@@ -684,12 +702,14 @@
                 <w:lang w:val="x-none" w:eastAsia="x-none"/>
               </w:rPr>
             </w:pPr>
+            <w:proofErr w:type="spellStart"/>
             <w:r>
               <w:rPr>
                 <w:lang w:val="x-none" w:eastAsia="x-none"/>
               </w:rPr>
               <w:t>Development</w:t>
             </w:r>
+            <w:proofErr w:type="spellEnd"/>
           </w:p>
         </w:tc>
         <w:tc>
@@ -812,12 +832,14 @@
                 <w:lang w:val="x-none" w:eastAsia="x-none"/>
               </w:rPr>
             </w:pPr>
+            <w:proofErr w:type="spellStart"/>
             <w:r>
               <w:rPr>
                 <w:lang w:val="x-none" w:eastAsia="x-none"/>
               </w:rPr>
               <w:t>Development</w:t>
             </w:r>
+            <w:proofErr w:type="spellEnd"/>
           </w:p>
         </w:tc>
         <w:tc>
@@ -940,12 +962,14 @@
                 <w:lang w:val="x-none" w:eastAsia="x-none"/>
               </w:rPr>
             </w:pPr>
+            <w:proofErr w:type="spellStart"/>
             <w:r>
               <w:rPr>
                 <w:lang w:val="x-none" w:eastAsia="x-none"/>
               </w:rPr>
               <w:t>Development</w:t>
             </w:r>
+            <w:proofErr w:type="spellEnd"/>
           </w:p>
         </w:tc>
         <w:tc>
@@ -1068,12 +1092,14 @@
                 <w:lang w:val="x-none" w:eastAsia="x-none"/>
               </w:rPr>
             </w:pPr>
+            <w:proofErr w:type="spellStart"/>
             <w:r>
               <w:rPr>
                 <w:lang w:val="x-none" w:eastAsia="x-none"/>
               </w:rPr>
               <w:t>Research</w:t>
             </w:r>
+            <w:proofErr w:type="spellEnd"/>
           </w:p>
         </w:tc>
         <w:tc>
@@ -1195,12 +1221,14 @@
                 <w:lang w:val="x-none" w:eastAsia="x-none"/>
               </w:rPr>
             </w:pPr>
+            <w:proofErr w:type="spellStart"/>
             <w:r>
               <w:rPr>
                 <w:lang w:val="x-none" w:eastAsia="x-none"/>
               </w:rPr>
               <w:t>Research</w:t>
             </w:r>
+            <w:proofErr w:type="spellEnd"/>
           </w:p>
         </w:tc>
         <w:tc>
@@ -1322,12 +1350,14 @@
                 <w:lang w:val="x-none" w:eastAsia="x-none"/>
               </w:rPr>
             </w:pPr>
+            <w:proofErr w:type="spellStart"/>
             <w:r>
               <w:rPr>
                 <w:lang w:val="x-none" w:eastAsia="x-none"/>
               </w:rPr>
               <w:t>Research</w:t>
             </w:r>
+            <w:proofErr w:type="spellEnd"/>
           </w:p>
         </w:tc>
         <w:tc>
@@ -1449,12 +1479,14 @@
                 <w:lang w:val="x-none" w:eastAsia="x-none"/>
               </w:rPr>
             </w:pPr>
+            <w:proofErr w:type="spellStart"/>
             <w:r>
               <w:rPr>
                 <w:lang w:val="x-none" w:eastAsia="x-none"/>
               </w:rPr>
               <w:t>Research</w:t>
             </w:r>
+            <w:proofErr w:type="spellEnd"/>
           </w:p>
         </w:tc>
         <w:tc>
@@ -1576,12 +1608,14 @@
                 <w:lang w:val="x-none" w:eastAsia="x-none"/>
               </w:rPr>
             </w:pPr>
+            <w:proofErr w:type="spellStart"/>
             <w:r>
               <w:rPr>
                 <w:lang w:val="x-none" w:eastAsia="x-none"/>
               </w:rPr>
               <w:t>Research</w:t>
             </w:r>
+            <w:proofErr w:type="spellEnd"/>
           </w:p>
         </w:tc>
         <w:tc>
@@ -1703,12 +1737,14 @@
                 <w:lang w:val="x-none" w:eastAsia="x-none"/>
               </w:rPr>
             </w:pPr>
+            <w:proofErr w:type="spellStart"/>
             <w:r>
               <w:rPr>
                 <w:lang w:val="x-none" w:eastAsia="x-none"/>
               </w:rPr>
               <w:t>Research</w:t>
             </w:r>
+            <w:proofErr w:type="spellEnd"/>
           </w:p>
         </w:tc>
         <w:tc>
@@ -1830,12 +1866,14 @@
                 <w:lang w:val="x-none" w:eastAsia="x-none"/>
               </w:rPr>
             </w:pPr>
+            <w:proofErr w:type="spellStart"/>
             <w:r>
               <w:rPr>
                 <w:lang w:val="x-none" w:eastAsia="x-none"/>
               </w:rPr>
               <w:t>Research</w:t>
             </w:r>
+            <w:proofErr w:type="spellEnd"/>
           </w:p>
         </w:tc>
         <w:tc>
@@ -1957,12 +1995,14 @@
                 <w:lang w:val="x-none" w:eastAsia="x-none"/>
               </w:rPr>
             </w:pPr>
+            <w:proofErr w:type="spellStart"/>
             <w:r>
               <w:rPr>
                 <w:lang w:val="x-none" w:eastAsia="x-none"/>
               </w:rPr>
               <w:t>Reserach</w:t>
             </w:r>
+            <w:proofErr w:type="spellEnd"/>
           </w:p>
         </w:tc>
         <w:tc>
@@ -2120,17 +2160,33 @@
         </w:rPr>
         <w:t xml:space="preserve">. Entre ellas se valoró </w:t>
       </w:r>
+      <w:proofErr w:type="spellStart"/>
       <w:r>
         <w:rPr>
           <w:lang w:val="x-none" w:eastAsia="x-none"/>
         </w:rPr>
-        <w:t xml:space="preserve">Flask o Django. </w:t>
-      </w:r>
+        <w:t>Flask</w:t>
+      </w:r>
+      <w:proofErr w:type="spellEnd"/>
       <w:r>
         <w:rPr>
           <w:lang w:val="x-none" w:eastAsia="x-none"/>
         </w:rPr>
-        <w:t>Flask ofrec</w:t>
+        <w:t xml:space="preserve"> o Django. </w:t>
+      </w:r>
+      <w:proofErr w:type="spellStart"/>
+      <w:r>
+        <w:rPr>
+          <w:lang w:val="x-none" w:eastAsia="x-none"/>
+        </w:rPr>
+        <w:t>Flask</w:t>
+      </w:r>
+      <w:proofErr w:type="spellEnd"/>
+      <w:r>
+        <w:rPr>
+          <w:lang w:val="x-none" w:eastAsia="x-none"/>
+        </w:rPr>
+        <w:t xml:space="preserve"> ofrec</w:t>
       </w:r>
       <w:r>
         <w:rPr>
@@ -2197,12 +2253,26 @@
         <w:rPr>
           <w:lang w:val="x-none" w:eastAsia="x-none"/>
         </w:rPr>
-        <w:t>Por otro lado, Django es un framework que ofrece una amplia variedad de funcionalidades integradas de serie, también permite un desarrollo rápido de aplicaciones complejas gracias a estas características</w:t>
-      </w:r>
+        <w:t xml:space="preserve">Por otro lado, Django es un </w:t>
+      </w:r>
+      <w:proofErr w:type="spellStart"/>
       <w:r>
         <w:rPr>
           <w:lang w:val="x-none" w:eastAsia="x-none"/>
         </w:rPr>
+        <w:t>framework</w:t>
+      </w:r>
+      <w:proofErr w:type="spellEnd"/>
+      <w:r>
+        <w:rPr>
+          <w:lang w:val="x-none" w:eastAsia="x-none"/>
+        </w:rPr>
+        <w:t xml:space="preserve"> que ofrece una amplia variedad de funcionalidades integradas de serie, también permite un desarrollo rápido de aplicaciones complejas gracias a estas características</w:t>
+      </w:r>
+      <w:r>
+        <w:rPr>
+          <w:lang w:val="x-none" w:eastAsia="x-none"/>
+        </w:rPr>
         <w:t xml:space="preserve">, así como </w:t>
       </w:r>
       <w:r>
@@ -2221,7 +2291,21 @@
         <w:rPr>
           <w:lang w:val="x-none" w:eastAsia="x-none"/>
         </w:rPr>
-        <w:t>Valorando todos estos aspectos y analizando la presente situación y la futura he considerado que la mejor opción es usar Flask para mi proyecto.</w:t>
+        <w:t xml:space="preserve">Valorando todos estos aspectos y analizando la presente situación y la futura he considerado que la mejor opción es usar </w:t>
+      </w:r>
+      <w:proofErr w:type="spellStart"/>
+      <w:r>
+        <w:rPr>
+          <w:lang w:val="x-none" w:eastAsia="x-none"/>
+        </w:rPr>
+        <w:t>Flask</w:t>
+      </w:r>
+      <w:proofErr w:type="spellEnd"/>
+      <w:r>
+        <w:rPr>
+          <w:lang w:val="x-none" w:eastAsia="x-none"/>
+        </w:rPr>
+        <w:t xml:space="preserve"> para mi proyecto.</w:t>
       </w:r>
     </w:p>
     <w:p>
@@ -2260,16 +2344,24 @@
         </w:rPr>
         <w:t xml:space="preserve"> es </w:t>
       </w:r>
+      <w:proofErr w:type="spellStart"/>
       <w:r>
         <w:rPr>
           <w:lang w:val="x-none" w:eastAsia="x-none"/>
         </w:rPr>
-        <w:t>Audiveris debido a su larga trayectoria y la comunidad que hay detrás ya que es muy activa y grande.</w:t>
-      </w:r>
+        <w:t>Audiveris</w:t>
+      </w:r>
+      <w:proofErr w:type="spellEnd"/>
       <w:r>
         <w:rPr>
           <w:lang w:val="x-none" w:eastAsia="x-none"/>
         </w:rPr>
+        <w:t xml:space="preserve"> debido a su larga trayectoria y la comunidad que hay detrás ya que es muy activa y grande.</w:t>
+      </w:r>
+      <w:r>
+        <w:rPr>
+          <w:lang w:val="x-none" w:eastAsia="x-none"/>
+        </w:rPr>
         <w:t xml:space="preserve"> </w:t>
       </w:r>
       <w:r>
@@ -2284,24 +2376,34 @@
         </w:rPr>
         <w:t xml:space="preserve">tecnologías que valoré son </w:t>
       </w:r>
+      <w:proofErr w:type="spellStart"/>
       <w:r>
         <w:rPr>
           <w:lang w:val="x-none" w:eastAsia="x-none"/>
         </w:rPr>
-        <w:t>SharpEye Music Reader</w:t>
-      </w:r>
+        <w:t>SharpEye</w:t>
+      </w:r>
+      <w:proofErr w:type="spellEnd"/>
       <w:r>
         <w:rPr>
           <w:lang w:val="x-none" w:eastAsia="x-none"/>
         </w:rPr>
+        <w:t xml:space="preserve"> Music Reader</w:t>
+      </w:r>
+      <w:r>
+        <w:rPr>
+          <w:lang w:val="x-none" w:eastAsia="x-none"/>
+        </w:rPr>
         <w:t xml:space="preserve">, </w:t>
       </w:r>
+      <w:proofErr w:type="spellStart"/>
       <w:r>
         <w:rPr>
           <w:lang w:val="x-none" w:eastAsia="x-none"/>
         </w:rPr>
         <w:t>MuseScore</w:t>
       </w:r>
+      <w:proofErr w:type="spellEnd"/>
       <w:r>
         <w:rPr>
           <w:lang w:val="x-none" w:eastAsia="x-none"/>
@@ -2470,7 +2572,21 @@
                 <w:color w:val="000000"/>
                 <w:lang w:val="x-none" w:eastAsia="x-none"/>
               </w:rPr>
-              <w:t>06/09/2024</w:t>
+              <w:t>06/0</w:t>
+            </w:r>
+            <w:r>
+              <w:rPr>
+                <w:color w:val="000000"/>
+                <w:lang w:val="x-none" w:eastAsia="x-none"/>
+              </w:rPr>
+              <w:t>3</w:t>
+            </w:r>
+            <w:r>
+              <w:rPr>
+                <w:color w:val="000000"/>
+                <w:lang w:val="x-none" w:eastAsia="x-none"/>
+              </w:rPr>
+              <w:t>/2024</w:t>
             </w:r>
           </w:p>
         </w:tc>
@@ -2504,12 +2620,14 @@
                 <w:lang w:val="x-none" w:eastAsia="x-none"/>
               </w:rPr>
             </w:pPr>
+            <w:proofErr w:type="spellStart"/>
             <w:r>
               <w:rPr>
                 <w:lang w:val="x-none" w:eastAsia="x-none"/>
               </w:rPr>
               <w:t>Development</w:t>
             </w:r>
+            <w:proofErr w:type="spellEnd"/>
           </w:p>
         </w:tc>
         <w:tc>
@@ -2600,7 +2718,21 @@
                 <w:color w:val="000000"/>
                 <w:lang w:val="x-none" w:eastAsia="x-none"/>
               </w:rPr>
-              <w:t>07/09/2024</w:t>
+              <w:t>07/0</w:t>
+            </w:r>
+            <w:r>
+              <w:rPr>
+                <w:color w:val="000000"/>
+                <w:lang w:val="x-none" w:eastAsia="x-none"/>
+              </w:rPr>
+              <w:t>3</w:t>
+            </w:r>
+            <w:r>
+              <w:rPr>
+                <w:color w:val="000000"/>
+                <w:lang w:val="x-none" w:eastAsia="x-none"/>
+              </w:rPr>
+              <w:t>/2024</w:t>
             </w:r>
           </w:p>
         </w:tc>
@@ -2634,12 +2766,14 @@
                 <w:lang w:val="x-none" w:eastAsia="x-none"/>
               </w:rPr>
             </w:pPr>
+            <w:proofErr w:type="spellStart"/>
             <w:r>
               <w:rPr>
                 <w:lang w:val="x-none" w:eastAsia="x-none"/>
               </w:rPr>
               <w:t>Development</w:t>
             </w:r>
+            <w:proofErr w:type="spellEnd"/>
           </w:p>
         </w:tc>
         <w:tc>
@@ -2718,7 +2852,21 @@
                 <w:color w:val="000000"/>
                 <w:lang w:val="x-none" w:eastAsia="x-none"/>
               </w:rPr>
-              <w:t>10/09/2024</w:t>
+              <w:t>10/0</w:t>
+            </w:r>
+            <w:r>
+              <w:rPr>
+                <w:color w:val="000000"/>
+                <w:lang w:val="x-none" w:eastAsia="x-none"/>
+              </w:rPr>
+              <w:t>3</w:t>
+            </w:r>
+            <w:r>
+              <w:rPr>
+                <w:color w:val="000000"/>
+                <w:lang w:val="x-none" w:eastAsia="x-none"/>
+              </w:rPr>
+              <w:t>/2024</w:t>
             </w:r>
           </w:p>
         </w:tc>
@@ -2752,12 +2900,14 @@
                 <w:lang w:val="x-none" w:eastAsia="x-none"/>
               </w:rPr>
             </w:pPr>
+            <w:proofErr w:type="spellStart"/>
             <w:r>
               <w:rPr>
                 <w:lang w:val="x-none" w:eastAsia="x-none"/>
               </w:rPr>
               <w:t>Development</w:t>
             </w:r>
+            <w:proofErr w:type="spellEnd"/>
           </w:p>
         </w:tc>
         <w:tc>
@@ -2836,7 +2986,21 @@
                 <w:color w:val="000000"/>
                 <w:lang w:val="x-none" w:eastAsia="x-none"/>
               </w:rPr>
-              <w:t>11/09/2024</w:t>
+              <w:t>11/0</w:t>
+            </w:r>
+            <w:r>
+              <w:rPr>
+                <w:color w:val="000000"/>
+                <w:lang w:val="x-none" w:eastAsia="x-none"/>
+              </w:rPr>
+              <w:t>3</w:t>
+            </w:r>
+            <w:r>
+              <w:rPr>
+                <w:color w:val="000000"/>
+                <w:lang w:val="x-none" w:eastAsia="x-none"/>
+              </w:rPr>
+              <w:t>/2024</w:t>
             </w:r>
           </w:p>
         </w:tc>
@@ -2870,12 +3034,14 @@
                 <w:lang w:val="x-none" w:eastAsia="x-none"/>
               </w:rPr>
             </w:pPr>
+            <w:proofErr w:type="spellStart"/>
             <w:r>
               <w:rPr>
                 <w:lang w:val="x-none" w:eastAsia="x-none"/>
               </w:rPr>
               <w:t>Development</w:t>
             </w:r>
+            <w:proofErr w:type="spellEnd"/>
           </w:p>
         </w:tc>
         <w:tc>
@@ -2954,7 +3120,21 @@
                 <w:color w:val="000000"/>
                 <w:lang w:val="x-none" w:eastAsia="x-none"/>
               </w:rPr>
-              <w:t>12/09/2024</w:t>
+              <w:t>12/0</w:t>
+            </w:r>
+            <w:r>
+              <w:rPr>
+                <w:color w:val="000000"/>
+                <w:lang w:val="x-none" w:eastAsia="x-none"/>
+              </w:rPr>
+              <w:t>3</w:t>
+            </w:r>
+            <w:r>
+              <w:rPr>
+                <w:color w:val="000000"/>
+                <w:lang w:val="x-none" w:eastAsia="x-none"/>
+              </w:rPr>
+              <w:t>/2024</w:t>
             </w:r>
           </w:p>
         </w:tc>
@@ -2988,12 +3168,14 @@
                 <w:lang w:val="x-none" w:eastAsia="x-none"/>
               </w:rPr>
             </w:pPr>
+            <w:proofErr w:type="spellStart"/>
             <w:r>
               <w:rPr>
                 <w:lang w:val="x-none" w:eastAsia="x-none"/>
               </w:rPr>
               <w:t>Developement</w:t>
             </w:r>
+            <w:proofErr w:type="spellEnd"/>
           </w:p>
         </w:tc>
         <w:tc>
@@ -3072,7 +3254,21 @@
                 <w:color w:val="000000"/>
                 <w:lang w:val="x-none" w:eastAsia="x-none"/>
               </w:rPr>
-              <w:t>12/09/2024</w:t>
+              <w:t>12/0</w:t>
+            </w:r>
+            <w:r>
+              <w:rPr>
+                <w:color w:val="000000"/>
+                <w:lang w:val="x-none" w:eastAsia="x-none"/>
+              </w:rPr>
+              <w:t>3</w:t>
+            </w:r>
+            <w:r>
+              <w:rPr>
+                <w:color w:val="000000"/>
+                <w:lang w:val="x-none" w:eastAsia="x-none"/>
+              </w:rPr>
+              <w:t>/2024</w:t>
             </w:r>
           </w:p>
         </w:tc>
@@ -3090,8 +3286,16 @@
               <w:rPr>
                 <w:lang w:val="x-none" w:eastAsia="x-none"/>
               </w:rPr>
-              <w:t>Investigar servidor web: Django vs Flask</w:t>
-            </w:r>
+              <w:t xml:space="preserve">Investigar servidor web: Django vs </w:t>
+            </w:r>
+            <w:proofErr w:type="spellStart"/>
+            <w:r>
+              <w:rPr>
+                <w:lang w:val="x-none" w:eastAsia="x-none"/>
+              </w:rPr>
+              <w:t>Flask</w:t>
+            </w:r>
+            <w:proofErr w:type="spellEnd"/>
           </w:p>
         </w:tc>
         <w:tc>
@@ -3106,12 +3310,14 @@
                 <w:lang w:val="x-none" w:eastAsia="x-none"/>
               </w:rPr>
             </w:pPr>
+            <w:proofErr w:type="spellStart"/>
             <w:r>
               <w:rPr>
                 <w:lang w:val="x-none" w:eastAsia="x-none"/>
               </w:rPr>
               <w:t>Research</w:t>
             </w:r>
+            <w:proofErr w:type="spellEnd"/>
           </w:p>
         </w:tc>
         <w:tc>
@@ -3190,7 +3396,21 @@
                 <w:color w:val="000000"/>
                 <w:lang w:val="x-none" w:eastAsia="x-none"/>
               </w:rPr>
-              <w:t>13/09/2024</w:t>
+              <w:t>13/0</w:t>
+            </w:r>
+            <w:r>
+              <w:rPr>
+                <w:color w:val="000000"/>
+                <w:lang w:val="x-none" w:eastAsia="x-none"/>
+              </w:rPr>
+              <w:t>3</w:t>
+            </w:r>
+            <w:r>
+              <w:rPr>
+                <w:color w:val="000000"/>
+                <w:lang w:val="x-none" w:eastAsia="x-none"/>
+              </w:rPr>
+              <w:t>/2024</w:t>
             </w:r>
           </w:p>
         </w:tc>
@@ -3208,8 +3428,16 @@
               <w:rPr>
                 <w:lang w:val="x-none" w:eastAsia="x-none"/>
               </w:rPr>
-              <w:t>Investigar servidor web: Django vs Flask</w:t>
-            </w:r>
+              <w:t xml:space="preserve">Investigar servidor web: Django vs </w:t>
+            </w:r>
+            <w:proofErr w:type="spellStart"/>
+            <w:r>
+              <w:rPr>
+                <w:lang w:val="x-none" w:eastAsia="x-none"/>
+              </w:rPr>
+              <w:t>Flask</w:t>
+            </w:r>
+            <w:proofErr w:type="spellEnd"/>
           </w:p>
         </w:tc>
         <w:tc>
@@ -3224,12 +3452,14 @@
                 <w:lang w:val="x-none" w:eastAsia="x-none"/>
               </w:rPr>
             </w:pPr>
+            <w:proofErr w:type="spellStart"/>
             <w:r>
               <w:rPr>
                 <w:lang w:val="x-none" w:eastAsia="x-none"/>
               </w:rPr>
               <w:t>Research</w:t>
             </w:r>
+            <w:proofErr w:type="spellEnd"/>
           </w:p>
         </w:tc>
         <w:tc>
@@ -3323,7 +3553,21 @@
                 <w:color w:val="000000"/>
                 <w:lang w:val="x-none" w:eastAsia="x-none"/>
               </w:rPr>
-              <w:t>/09/2024</w:t>
+              <w:t>/0</w:t>
+            </w:r>
+            <w:r>
+              <w:rPr>
+                <w:color w:val="000000"/>
+                <w:lang w:val="x-none" w:eastAsia="x-none"/>
+              </w:rPr>
+              <w:t>3</w:t>
+            </w:r>
+            <w:r>
+              <w:rPr>
+                <w:color w:val="000000"/>
+                <w:lang w:val="x-none" w:eastAsia="x-none"/>
+              </w:rPr>
+              <w:t>/2024</w:t>
             </w:r>
           </w:p>
         </w:tc>
@@ -3341,8 +3585,16 @@
               <w:rPr>
                 <w:lang w:val="x-none" w:eastAsia="x-none"/>
               </w:rPr>
-              <w:t>Investigar servidor web: Django vs Flask</w:t>
-            </w:r>
+              <w:t xml:space="preserve">Investigar servidor web: Django vs </w:t>
+            </w:r>
+            <w:proofErr w:type="spellStart"/>
+            <w:r>
+              <w:rPr>
+                <w:lang w:val="x-none" w:eastAsia="x-none"/>
+              </w:rPr>
+              <w:t>Flask</w:t>
+            </w:r>
+            <w:proofErr w:type="spellEnd"/>
           </w:p>
         </w:tc>
         <w:tc>
@@ -3357,12 +3609,14 @@
                 <w:lang w:val="x-none" w:eastAsia="x-none"/>
               </w:rPr>
             </w:pPr>
+            <w:proofErr w:type="spellStart"/>
             <w:r>
               <w:rPr>
                 <w:lang w:val="x-none" w:eastAsia="x-none"/>
               </w:rPr>
               <w:t>Research</w:t>
             </w:r>
+            <w:proofErr w:type="spellEnd"/>
           </w:p>
         </w:tc>
         <w:tc>
@@ -3441,7 +3695,21 @@
                 <w:color w:val="000000"/>
                 <w:lang w:val="x-none" w:eastAsia="x-none"/>
               </w:rPr>
-              <w:t>16/09/2024</w:t>
+              <w:t>16/0</w:t>
+            </w:r>
+            <w:r>
+              <w:rPr>
+                <w:color w:val="000000"/>
+                <w:lang w:val="x-none" w:eastAsia="x-none"/>
+              </w:rPr>
+              <w:t>3</w:t>
+            </w:r>
+            <w:r>
+              <w:rPr>
+                <w:color w:val="000000"/>
+                <w:lang w:val="x-none" w:eastAsia="x-none"/>
+              </w:rPr>
+              <w:t>/2024</w:t>
             </w:r>
           </w:p>
         </w:tc>
@@ -3475,12 +3743,14 @@
                 <w:lang w:val="x-none" w:eastAsia="x-none"/>
               </w:rPr>
             </w:pPr>
+            <w:proofErr w:type="spellStart"/>
             <w:r>
               <w:rPr>
                 <w:lang w:val="x-none" w:eastAsia="x-none"/>
               </w:rPr>
               <w:t>Research</w:t>
             </w:r>
+            <w:proofErr w:type="spellEnd"/>
           </w:p>
         </w:tc>
         <w:tc>
@@ -3574,6 +3844,697 @@
           </wp:inline>
         </w:drawing>
       </w:r>
+    </w:p>
+    <w:p>
+      <w:pPr>
+        <w:rPr>
+          <w:lang w:val="x-none" w:eastAsia="x-none"/>
+        </w:rPr>
+      </w:pPr>
+    </w:p>
+    <w:p>
+      <w:pPr>
+        <w:pStyle w:val="Heading1"/>
+        <w:rPr>
+          <w:rStyle w:val="IntenseReference"/>
+        </w:rPr>
+      </w:pPr>
+      <w:r>
+        <w:rPr>
+          <w:rStyle w:val="IntenseReference"/>
+        </w:rPr>
+        <w:t xml:space="preserve">Sprint </w:t>
+      </w:r>
+      <w:r>
+        <w:rPr>
+          <w:rStyle w:val="IntenseReference"/>
+        </w:rPr>
+        <w:t>3</w:t>
+      </w:r>
+      <w:r>
+        <w:rPr>
+          <w:rStyle w:val="IntenseReference"/>
+        </w:rPr>
+        <w:t xml:space="preserve">: </w:t>
+      </w:r>
+      <w:r>
+        <w:rPr>
+          <w:rStyle w:val="IntenseReference"/>
+        </w:rPr>
+        <w:t>18</w:t>
+      </w:r>
+      <w:r>
+        <w:rPr>
+          <w:rStyle w:val="IntenseReference"/>
+        </w:rPr>
+        <w:t>/03/2024</w:t>
+      </w:r>
+      <w:r>
+        <w:rPr>
+          <w:rStyle w:val="IntenseReference"/>
+        </w:rPr>
+        <w:t xml:space="preserve"> –</w:t>
+      </w:r>
+    </w:p>
+    <w:tbl>
+      <w:tblPr>
+        <w:tblStyle w:val="TableGrid"/>
+        <w:tblpPr w:leftFromText="141" w:rightFromText="141" w:vertAnchor="text" w:horzAnchor="margin" w:tblpXSpec="center" w:tblpY="277"/>
+        <w:tblW w:w="10484" w:type="dxa"/>
+        <w:tblLook w:val="04A0" w:firstRow="1" w:lastRow="0" w:firstColumn="1" w:lastColumn="0" w:noHBand="0" w:noVBand="1"/>
+      </w:tblPr>
+      <w:tblGrid>
+        <w:gridCol w:w="1397"/>
+        <w:gridCol w:w="3491"/>
+        <w:gridCol w:w="1616"/>
+        <w:gridCol w:w="1655"/>
+        <w:gridCol w:w="1083"/>
+        <w:gridCol w:w="1242"/>
+      </w:tblGrid>
+      <w:tr>
+        <w:tc>
+          <w:tcPr>
+            <w:tcW w:w="1397" w:type="dxa"/>
+            <w:shd w:val="clear" w:color="auto" w:fill="D9D9D9" w:themeFill="background1" w:themeFillShade="D9"/>
+          </w:tcPr>
+          <w:p>
+            <w:pPr>
+              <w:rPr>
+                <w:lang w:val="x-none" w:eastAsia="x-none"/>
+              </w:rPr>
+            </w:pPr>
+          </w:p>
+        </w:tc>
+        <w:tc>
+          <w:tcPr>
+            <w:tcW w:w="3491" w:type="dxa"/>
+            <w:shd w:val="clear" w:color="auto" w:fill="D9D9D9" w:themeFill="background1" w:themeFillShade="D9"/>
+          </w:tcPr>
+          <w:p>
+            <w:pPr>
+              <w:rPr>
+                <w:lang w:val="x-none" w:eastAsia="x-none"/>
+              </w:rPr>
+            </w:pPr>
+            <w:r>
+              <w:rPr>
+                <w:lang w:val="x-none" w:eastAsia="x-none"/>
+              </w:rPr>
+              <w:t>Tarea</w:t>
+            </w:r>
+          </w:p>
+        </w:tc>
+        <w:tc>
+          <w:tcPr>
+            <w:tcW w:w="1616" w:type="dxa"/>
+            <w:shd w:val="clear" w:color="auto" w:fill="D9D9D9" w:themeFill="background1" w:themeFillShade="D9"/>
+          </w:tcPr>
+          <w:p>
+            <w:pPr>
+              <w:rPr>
+                <w:lang w:val="x-none" w:eastAsia="x-none"/>
+              </w:rPr>
+            </w:pPr>
+            <w:r>
+              <w:rPr>
+                <w:lang w:val="x-none" w:eastAsia="x-none"/>
+              </w:rPr>
+              <w:t>Etiqueta</w:t>
+            </w:r>
+          </w:p>
+        </w:tc>
+        <w:tc>
+          <w:tcPr>
+            <w:tcW w:w="1655" w:type="dxa"/>
+            <w:shd w:val="clear" w:color="auto" w:fill="D9D9D9" w:themeFill="background1" w:themeFillShade="D9"/>
+          </w:tcPr>
+          <w:p>
+            <w:pPr>
+              <w:rPr>
+                <w:lang w:val="x-none" w:eastAsia="x-none"/>
+              </w:rPr>
+            </w:pPr>
+            <w:r>
+              <w:rPr>
+                <w:lang w:val="x-none" w:eastAsia="x-none"/>
+              </w:rPr>
+              <w:t>Estado</w:t>
+            </w:r>
+          </w:p>
+        </w:tc>
+        <w:tc>
+          <w:tcPr>
+            <w:tcW w:w="1083" w:type="dxa"/>
+            <w:shd w:val="clear" w:color="auto" w:fill="D9D9D9" w:themeFill="background1" w:themeFillShade="D9"/>
+          </w:tcPr>
+          <w:p>
+            <w:pPr>
+              <w:rPr>
+                <w:lang w:val="x-none" w:eastAsia="x-none"/>
+              </w:rPr>
+            </w:pPr>
+            <w:r>
+              <w:rPr>
+                <w:lang w:val="x-none" w:eastAsia="x-none"/>
+              </w:rPr>
+              <w:t>Tiempo estimado</w:t>
+            </w:r>
+          </w:p>
+        </w:tc>
+        <w:tc>
+          <w:tcPr>
+            <w:tcW w:w="1242" w:type="dxa"/>
+            <w:shd w:val="clear" w:color="auto" w:fill="D9D9D9" w:themeFill="background1" w:themeFillShade="D9"/>
+          </w:tcPr>
+          <w:p>
+            <w:pPr>
+              <w:rPr>
+                <w:lang w:val="x-none" w:eastAsia="x-none"/>
+              </w:rPr>
+            </w:pPr>
+            <w:r>
+              <w:rPr>
+                <w:lang w:val="x-none" w:eastAsia="x-none"/>
+              </w:rPr>
+              <w:t>Tiempo real</w:t>
+            </w:r>
+          </w:p>
+        </w:tc>
+      </w:tr>
+      <w:tr>
+        <w:tc>
+          <w:tcPr>
+            <w:tcW w:w="1397" w:type="dxa"/>
+            <w:vAlign w:val="center"/>
+          </w:tcPr>
+          <w:p>
+            <w:pPr>
+              <w:rPr>
+                <w:lang w:val="x-none" w:eastAsia="x-none"/>
+              </w:rPr>
+            </w:pPr>
+            <w:r>
+              <w:rPr>
+                <w:color w:val="000000"/>
+                <w:lang w:val="x-none" w:eastAsia="x-none"/>
+              </w:rPr>
+              <w:t>19/03/2024</w:t>
+            </w:r>
+          </w:p>
+        </w:tc>
+        <w:tc>
+          <w:tcPr>
+            <w:tcW w:w="3491" w:type="dxa"/>
+          </w:tcPr>
+          <w:p>
+            <w:pPr>
+              <w:rPr>
+                <w:lang w:val="x-none" w:eastAsia="x-none"/>
+              </w:rPr>
+            </w:pPr>
+            <w:r>
+              <w:rPr>
+                <w:lang w:val="x-none" w:eastAsia="x-none"/>
+              </w:rPr>
+              <w:t>Documentar Sprint 2</w:t>
+            </w:r>
+          </w:p>
+        </w:tc>
+        <w:tc>
+          <w:tcPr>
+            <w:tcW w:w="1616" w:type="dxa"/>
+            <w:shd w:val="clear" w:color="auto" w:fill="FFFFFF" w:themeFill="background1"/>
+          </w:tcPr>
+          <w:p>
+            <w:pPr>
+              <w:jc w:val="center"/>
+              <w:rPr>
+                <w:lang w:val="x-none" w:eastAsia="x-none"/>
+              </w:rPr>
+            </w:pPr>
+            <w:proofErr w:type="spellStart"/>
+            <w:r>
+              <w:rPr>
+                <w:lang w:val="x-none" w:eastAsia="x-none"/>
+              </w:rPr>
+              <w:t>Development</w:t>
+            </w:r>
+            <w:proofErr w:type="spellEnd"/>
+          </w:p>
+        </w:tc>
+        <w:tc>
+          <w:tcPr>
+            <w:tcW w:w="1655" w:type="dxa"/>
+          </w:tcPr>
+          <w:p>
+            <w:pPr>
+              <w:jc w:val="center"/>
+              <w:rPr>
+                <w:lang w:val="x-none" w:eastAsia="x-none"/>
+              </w:rPr>
+            </w:pPr>
+            <w:r>
+              <w:rPr>
+                <w:lang w:val="x-none" w:eastAsia="x-none"/>
+              </w:rPr>
+              <w:t>Completado</w:t>
+            </w:r>
+          </w:p>
+        </w:tc>
+        <w:tc>
+          <w:tcPr>
+            <w:tcW w:w="1083" w:type="dxa"/>
+          </w:tcPr>
+          <w:p>
+            <w:pPr>
+              <w:jc w:val="center"/>
+              <w:rPr>
+                <w:lang w:val="x-none" w:eastAsia="x-none"/>
+              </w:rPr>
+            </w:pPr>
+            <w:r>
+              <w:rPr>
+                <w:lang w:val="x-none" w:eastAsia="x-none"/>
+              </w:rPr>
+              <w:t>1</w:t>
+            </w:r>
+          </w:p>
+        </w:tc>
+        <w:tc>
+          <w:tcPr>
+            <w:tcW w:w="1242" w:type="dxa"/>
+          </w:tcPr>
+          <w:p>
+            <w:pPr>
+              <w:jc w:val="center"/>
+              <w:rPr>
+                <w:lang w:val="x-none" w:eastAsia="x-none"/>
+              </w:rPr>
+            </w:pPr>
+            <w:r>
+              <w:rPr>
+                <w:lang w:val="x-none" w:eastAsia="x-none"/>
+              </w:rPr>
+              <w:t>1.5</w:t>
+            </w:r>
+          </w:p>
+        </w:tc>
+      </w:tr>
+      <w:tr>
+        <w:tc>
+          <w:tcPr>
+            <w:tcW w:w="1397" w:type="dxa"/>
+            <w:vAlign w:val="center"/>
+          </w:tcPr>
+          <w:p>
+            <w:pPr>
+              <w:rPr>
+                <w:color w:val="000000"/>
+                <w:lang w:val="x-none" w:eastAsia="x-none"/>
+              </w:rPr>
+            </w:pPr>
+            <w:r>
+              <w:rPr>
+                <w:color w:val="000000"/>
+                <w:lang w:val="x-none" w:eastAsia="x-none"/>
+              </w:rPr>
+              <w:t>20</w:t>
+            </w:r>
+            <w:r>
+              <w:rPr>
+                <w:color w:val="000000"/>
+                <w:lang w:val="x-none" w:eastAsia="x-none"/>
+              </w:rPr>
+              <w:t>/03/2024</w:t>
+            </w:r>
+          </w:p>
+        </w:tc>
+        <w:tc>
+          <w:tcPr>
+            <w:tcW w:w="3491" w:type="dxa"/>
+          </w:tcPr>
+          <w:p>
+            <w:pPr>
+              <w:rPr>
+                <w:lang w:val="x-none" w:eastAsia="x-none"/>
+              </w:rPr>
+            </w:pPr>
+            <w:r>
+              <w:rPr>
+                <w:lang w:val="x-none" w:eastAsia="x-none"/>
+              </w:rPr>
+              <w:t>Cambiar las gráficas de los sprints</w:t>
+            </w:r>
+          </w:p>
+        </w:tc>
+        <w:tc>
+          <w:tcPr>
+            <w:tcW w:w="1616" w:type="dxa"/>
+            <w:shd w:val="clear" w:color="auto" w:fill="FFFFFF" w:themeFill="background1"/>
+          </w:tcPr>
+          <w:p>
+            <w:pPr>
+              <w:jc w:val="center"/>
+              <w:rPr>
+                <w:lang w:val="x-none" w:eastAsia="x-none"/>
+              </w:rPr>
+            </w:pPr>
+            <w:proofErr w:type="spellStart"/>
+            <w:r>
+              <w:rPr>
+                <w:lang w:val="x-none" w:eastAsia="x-none"/>
+              </w:rPr>
+              <w:t>Development</w:t>
+            </w:r>
+            <w:proofErr w:type="spellEnd"/>
+          </w:p>
+        </w:tc>
+        <w:tc>
+          <w:tcPr>
+            <w:tcW w:w="1655" w:type="dxa"/>
+          </w:tcPr>
+          <w:p>
+            <w:pPr>
+              <w:jc w:val="center"/>
+              <w:rPr>
+                <w:lang w:val="x-none" w:eastAsia="x-none"/>
+              </w:rPr>
+            </w:pPr>
+            <w:r>
+              <w:rPr>
+                <w:lang w:val="x-none" w:eastAsia="x-none"/>
+              </w:rPr>
+              <w:t>Completado</w:t>
+            </w:r>
+          </w:p>
+        </w:tc>
+        <w:tc>
+          <w:tcPr>
+            <w:tcW w:w="1083" w:type="dxa"/>
+          </w:tcPr>
+          <w:p>
+            <w:pPr>
+              <w:jc w:val="center"/>
+              <w:rPr>
+                <w:lang w:val="x-none" w:eastAsia="x-none"/>
+              </w:rPr>
+            </w:pPr>
+            <w:r>
+              <w:rPr>
+                <w:lang w:val="x-none" w:eastAsia="x-none"/>
+              </w:rPr>
+              <w:t>1</w:t>
+            </w:r>
+          </w:p>
+        </w:tc>
+        <w:tc>
+          <w:tcPr>
+            <w:tcW w:w="1242" w:type="dxa"/>
+          </w:tcPr>
+          <w:p>
+            <w:pPr>
+              <w:jc w:val="center"/>
+              <w:rPr>
+                <w:lang w:val="x-none" w:eastAsia="x-none"/>
+              </w:rPr>
+            </w:pPr>
+            <w:r>
+              <w:rPr>
+                <w:lang w:val="x-none" w:eastAsia="x-none"/>
+              </w:rPr>
+              <w:t>1</w:t>
+            </w:r>
+          </w:p>
+        </w:tc>
+      </w:tr>
+      <w:tr>
+        <w:tc>
+          <w:tcPr>
+            <w:tcW w:w="1397" w:type="dxa"/>
+            <w:vAlign w:val="center"/>
+          </w:tcPr>
+          <w:p>
+            <w:pPr>
+              <w:rPr>
+                <w:color w:val="000000"/>
+                <w:lang w:val="x-none" w:eastAsia="x-none"/>
+              </w:rPr>
+            </w:pPr>
+            <w:r>
+              <w:rPr>
+                <w:color w:val="000000"/>
+                <w:lang w:val="x-none" w:eastAsia="x-none"/>
+              </w:rPr>
+              <w:t>2</w:t>
+            </w:r>
+            <w:r>
+              <w:rPr>
+                <w:color w:val="000000"/>
+                <w:lang w:val="x-none" w:eastAsia="x-none"/>
+              </w:rPr>
+              <w:t>1</w:t>
+            </w:r>
+            <w:r>
+              <w:rPr>
+                <w:color w:val="000000"/>
+                <w:lang w:val="x-none" w:eastAsia="x-none"/>
+              </w:rPr>
+              <w:t>/03/2024</w:t>
+            </w:r>
+          </w:p>
+        </w:tc>
+        <w:tc>
+          <w:tcPr>
+            <w:tcW w:w="3491" w:type="dxa"/>
+          </w:tcPr>
+          <w:p>
+            <w:pPr>
+              <w:rPr>
+                <w:lang w:val="x-none" w:eastAsia="x-none"/>
+              </w:rPr>
+            </w:pPr>
+            <w:r>
+              <w:rPr>
+                <w:lang w:val="x-none" w:eastAsia="x-none"/>
+              </w:rPr>
+              <w:t>Plantear los tipos de usuarios, sus roles y funcionalidades</w:t>
+            </w:r>
+          </w:p>
+        </w:tc>
+        <w:tc>
+          <w:tcPr>
+            <w:tcW w:w="1616" w:type="dxa"/>
+            <w:shd w:val="clear" w:color="auto" w:fill="FFFFFF" w:themeFill="background1"/>
+          </w:tcPr>
+          <w:p>
+            <w:pPr>
+              <w:jc w:val="center"/>
+              <w:rPr>
+                <w:lang w:val="x-none" w:eastAsia="x-none"/>
+              </w:rPr>
+            </w:pPr>
+            <w:proofErr w:type="spellStart"/>
+            <w:r>
+              <w:rPr>
+                <w:lang w:val="x-none" w:eastAsia="x-none"/>
+              </w:rPr>
+              <w:t>Development</w:t>
+            </w:r>
+            <w:proofErr w:type="spellEnd"/>
+          </w:p>
+        </w:tc>
+        <w:tc>
+          <w:tcPr>
+            <w:tcW w:w="1655" w:type="dxa"/>
+          </w:tcPr>
+          <w:p>
+            <w:pPr>
+              <w:jc w:val="center"/>
+              <w:rPr>
+                <w:lang w:val="x-none" w:eastAsia="x-none"/>
+              </w:rPr>
+            </w:pPr>
+            <w:r>
+              <w:rPr>
+                <w:lang w:val="x-none" w:eastAsia="x-none"/>
+              </w:rPr>
+              <w:t>En curso</w:t>
+            </w:r>
+          </w:p>
+        </w:tc>
+        <w:tc>
+          <w:tcPr>
+            <w:tcW w:w="1083" w:type="dxa"/>
+          </w:tcPr>
+          <w:p>
+            <w:pPr>
+              <w:jc w:val="center"/>
+              <w:rPr>
+                <w:lang w:val="x-none" w:eastAsia="x-none"/>
+              </w:rPr>
+            </w:pPr>
+            <w:r>
+              <w:rPr>
+                <w:lang w:val="x-none" w:eastAsia="x-none"/>
+              </w:rPr>
+              <w:t>4</w:t>
+            </w:r>
+          </w:p>
+        </w:tc>
+        <w:tc>
+          <w:tcPr>
+            <w:tcW w:w="1242" w:type="dxa"/>
+          </w:tcPr>
+          <w:p>
+            <w:pPr>
+              <w:jc w:val="center"/>
+              <w:rPr>
+                <w:lang w:val="x-none" w:eastAsia="x-none"/>
+              </w:rPr>
+            </w:pPr>
+            <w:r>
+              <w:rPr>
+                <w:lang w:val="x-none" w:eastAsia="x-none"/>
+              </w:rPr>
+              <w:t>0.5</w:t>
+            </w:r>
+          </w:p>
+        </w:tc>
+      </w:tr>
+      <w:tr>
+        <w:tc>
+          <w:tcPr>
+            <w:tcW w:w="1397" w:type="dxa"/>
+            <w:vAlign w:val="center"/>
+          </w:tcPr>
+          <w:p>
+            <w:pPr>
+              <w:rPr>
+                <w:color w:val="000000"/>
+                <w:lang w:val="x-none" w:eastAsia="x-none"/>
+              </w:rPr>
+            </w:pPr>
+            <w:r>
+              <w:rPr>
+                <w:color w:val="000000"/>
+                <w:lang w:val="x-none" w:eastAsia="x-none"/>
+              </w:rPr>
+              <w:t>21/03/2024</w:t>
+            </w:r>
+          </w:p>
+        </w:tc>
+        <w:tc>
+          <w:tcPr>
+            <w:tcW w:w="3491" w:type="dxa"/>
+          </w:tcPr>
+          <w:p>
+            <w:pPr>
+              <w:rPr>
+                <w:lang w:val="x-none" w:eastAsia="x-none"/>
+              </w:rPr>
+            </w:pPr>
+            <w:r>
+              <w:rPr>
+                <w:lang w:val="x-none" w:eastAsia="x-none"/>
+              </w:rPr>
+              <w:t>Preparar la aplicación web</w:t>
+            </w:r>
+          </w:p>
+        </w:tc>
+        <w:tc>
+          <w:tcPr>
+            <w:tcW w:w="1616" w:type="dxa"/>
+            <w:shd w:val="clear" w:color="auto" w:fill="FFFFFF" w:themeFill="background1"/>
+          </w:tcPr>
+          <w:p>
+            <w:pPr>
+              <w:jc w:val="center"/>
+              <w:rPr>
+                <w:lang w:val="x-none" w:eastAsia="x-none"/>
+              </w:rPr>
+            </w:pPr>
+            <w:proofErr w:type="spellStart"/>
+            <w:r>
+              <w:rPr>
+                <w:lang w:val="x-none" w:eastAsia="x-none"/>
+              </w:rPr>
+              <w:t>Development</w:t>
+            </w:r>
+            <w:proofErr w:type="spellEnd"/>
+          </w:p>
+        </w:tc>
+        <w:tc>
+          <w:tcPr>
+            <w:tcW w:w="1655" w:type="dxa"/>
+          </w:tcPr>
+          <w:p>
+            <w:pPr>
+              <w:jc w:val="center"/>
+              <w:rPr>
+                <w:lang w:val="x-none" w:eastAsia="x-none"/>
+              </w:rPr>
+            </w:pPr>
+            <w:r>
+              <w:rPr>
+                <w:lang w:val="x-none" w:eastAsia="x-none"/>
+              </w:rPr>
+              <w:t>En curso</w:t>
+            </w:r>
+          </w:p>
+        </w:tc>
+        <w:tc>
+          <w:tcPr>
+            <w:tcW w:w="1083" w:type="dxa"/>
+          </w:tcPr>
+          <w:p>
+            <w:pPr>
+              <w:jc w:val="center"/>
+              <w:rPr>
+                <w:lang w:val="x-none" w:eastAsia="x-none"/>
+              </w:rPr>
+            </w:pPr>
+            <w:r>
+              <w:rPr>
+                <w:lang w:val="x-none" w:eastAsia="x-none"/>
+              </w:rPr>
+              <w:t>8</w:t>
+            </w:r>
+          </w:p>
+        </w:tc>
+        <w:tc>
+          <w:tcPr>
+            <w:tcW w:w="1242" w:type="dxa"/>
+          </w:tcPr>
+          <w:p>
+            <w:pPr>
+              <w:jc w:val="center"/>
+              <w:rPr>
+                <w:lang w:val="x-none" w:eastAsia="x-none"/>
+              </w:rPr>
+            </w:pPr>
+            <w:r>
+              <w:rPr>
+                <w:lang w:val="x-none" w:eastAsia="x-none"/>
+              </w:rPr>
+              <w:t>1.5</w:t>
+            </w:r>
+          </w:p>
+        </w:tc>
+      </w:tr>
+    </w:tbl>
+    <w:p>
+      <w:pPr>
+        <w:rPr>
+          <w:lang w:val="x-none" w:eastAsia="x-none"/>
+        </w:rPr>
+      </w:pPr>
+    </w:p>
+    <w:p>
+      <w:pPr>
+        <w:rPr>
+          <w:lang w:val="x-none" w:eastAsia="x-none"/>
+        </w:rPr>
+      </w:pPr>
     </w:p>
     <w:sectPr>
       <w:headerReference w:type="default" r:id="rId10"/>

</xml_diff>

<commit_message>
Documentación del Sprint 3, 24-03-2024
</commit_message>
<xml_diff>
--- a/sprints.docx
+++ b/sprints.docx
@@ -249,7 +249,6 @@
         </w:rPr>
         <w:t xml:space="preserve"> Manuel Galán </w:t>
       </w:r>
-      <w:proofErr w:type="spellStart"/>
       <w:r>
         <w:rPr>
           <w:rFonts w:ascii="Adobe Garamond Pro" w:hAnsi="Adobe Garamond Pro"/>
@@ -266,7 +265,6 @@
         </w:rPr>
         <w:t>rdax</w:t>
       </w:r>
-      <w:proofErr w:type="spellEnd"/>
     </w:p>
     <w:p>
       <w:pPr>
@@ -483,21 +481,7 @@
         <w:rPr>
           <w:lang w:val="x-none" w:eastAsia="x-none"/>
         </w:rPr>
-        <w:t xml:space="preserve">Por último me decanté por desarrollar la memoria en Word por su simplicidad en comparación con </w:t>
-      </w:r>
-      <w:proofErr w:type="spellStart"/>
-      <w:r>
-        <w:rPr>
-          <w:lang w:val="x-none" w:eastAsia="x-none"/>
-        </w:rPr>
-        <w:t>Latex</w:t>
-      </w:r>
-      <w:proofErr w:type="spellEnd"/>
-      <w:r>
-        <w:rPr>
-          <w:lang w:val="x-none" w:eastAsia="x-none"/>
-        </w:rPr>
-        <w:t>.</w:t>
+        <w:t>Por último me decanté por desarrollar la memoria en Word por su simplicidad en comparación con Latex.</w:t>
       </w:r>
     </w:p>
     <w:tbl>
@@ -702,14 +686,12 @@
                 <w:lang w:val="x-none" w:eastAsia="x-none"/>
               </w:rPr>
             </w:pPr>
-            <w:proofErr w:type="spellStart"/>
             <w:r>
               <w:rPr>
                 <w:lang w:val="x-none" w:eastAsia="x-none"/>
               </w:rPr>
               <w:t>Development</w:t>
             </w:r>
-            <w:proofErr w:type="spellEnd"/>
           </w:p>
         </w:tc>
         <w:tc>
@@ -832,14 +814,12 @@
                 <w:lang w:val="x-none" w:eastAsia="x-none"/>
               </w:rPr>
             </w:pPr>
-            <w:proofErr w:type="spellStart"/>
             <w:r>
               <w:rPr>
                 <w:lang w:val="x-none" w:eastAsia="x-none"/>
               </w:rPr>
               <w:t>Development</w:t>
             </w:r>
-            <w:proofErr w:type="spellEnd"/>
           </w:p>
         </w:tc>
         <w:tc>
@@ -962,14 +942,12 @@
                 <w:lang w:val="x-none" w:eastAsia="x-none"/>
               </w:rPr>
             </w:pPr>
-            <w:proofErr w:type="spellStart"/>
             <w:r>
               <w:rPr>
                 <w:lang w:val="x-none" w:eastAsia="x-none"/>
               </w:rPr>
               <w:t>Development</w:t>
             </w:r>
-            <w:proofErr w:type="spellEnd"/>
           </w:p>
         </w:tc>
         <w:tc>
@@ -1092,14 +1070,12 @@
                 <w:lang w:val="x-none" w:eastAsia="x-none"/>
               </w:rPr>
             </w:pPr>
-            <w:proofErr w:type="spellStart"/>
             <w:r>
               <w:rPr>
                 <w:lang w:val="x-none" w:eastAsia="x-none"/>
               </w:rPr>
               <w:t>Research</w:t>
             </w:r>
-            <w:proofErr w:type="spellEnd"/>
           </w:p>
         </w:tc>
         <w:tc>
@@ -1221,14 +1197,12 @@
                 <w:lang w:val="x-none" w:eastAsia="x-none"/>
               </w:rPr>
             </w:pPr>
-            <w:proofErr w:type="spellStart"/>
             <w:r>
               <w:rPr>
                 <w:lang w:val="x-none" w:eastAsia="x-none"/>
               </w:rPr>
               <w:t>Research</w:t>
             </w:r>
-            <w:proofErr w:type="spellEnd"/>
           </w:p>
         </w:tc>
         <w:tc>
@@ -1350,14 +1324,12 @@
                 <w:lang w:val="x-none" w:eastAsia="x-none"/>
               </w:rPr>
             </w:pPr>
-            <w:proofErr w:type="spellStart"/>
             <w:r>
               <w:rPr>
                 <w:lang w:val="x-none" w:eastAsia="x-none"/>
               </w:rPr>
               <w:t>Research</w:t>
             </w:r>
-            <w:proofErr w:type="spellEnd"/>
           </w:p>
         </w:tc>
         <w:tc>
@@ -1479,14 +1451,12 @@
                 <w:lang w:val="x-none" w:eastAsia="x-none"/>
               </w:rPr>
             </w:pPr>
-            <w:proofErr w:type="spellStart"/>
             <w:r>
               <w:rPr>
                 <w:lang w:val="x-none" w:eastAsia="x-none"/>
               </w:rPr>
               <w:t>Research</w:t>
             </w:r>
-            <w:proofErr w:type="spellEnd"/>
           </w:p>
         </w:tc>
         <w:tc>
@@ -1608,14 +1578,12 @@
                 <w:lang w:val="x-none" w:eastAsia="x-none"/>
               </w:rPr>
             </w:pPr>
-            <w:proofErr w:type="spellStart"/>
             <w:r>
               <w:rPr>
                 <w:lang w:val="x-none" w:eastAsia="x-none"/>
               </w:rPr>
               <w:t>Research</w:t>
             </w:r>
-            <w:proofErr w:type="spellEnd"/>
           </w:p>
         </w:tc>
         <w:tc>
@@ -1737,14 +1705,12 @@
                 <w:lang w:val="x-none" w:eastAsia="x-none"/>
               </w:rPr>
             </w:pPr>
-            <w:proofErr w:type="spellStart"/>
             <w:r>
               <w:rPr>
                 <w:lang w:val="x-none" w:eastAsia="x-none"/>
               </w:rPr>
               <w:t>Research</w:t>
             </w:r>
-            <w:proofErr w:type="spellEnd"/>
           </w:p>
         </w:tc>
         <w:tc>
@@ -1866,14 +1832,12 @@
                 <w:lang w:val="x-none" w:eastAsia="x-none"/>
               </w:rPr>
             </w:pPr>
-            <w:proofErr w:type="spellStart"/>
             <w:r>
               <w:rPr>
                 <w:lang w:val="x-none" w:eastAsia="x-none"/>
               </w:rPr>
               <w:t>Research</w:t>
             </w:r>
-            <w:proofErr w:type="spellEnd"/>
           </w:p>
         </w:tc>
         <w:tc>
@@ -1995,14 +1959,12 @@
                 <w:lang w:val="x-none" w:eastAsia="x-none"/>
               </w:rPr>
             </w:pPr>
-            <w:proofErr w:type="spellStart"/>
             <w:r>
               <w:rPr>
                 <w:lang w:val="x-none" w:eastAsia="x-none"/>
               </w:rPr>
               <w:t>Reserach</w:t>
             </w:r>
-            <w:proofErr w:type="spellEnd"/>
           </w:p>
         </w:tc>
         <w:tc>
@@ -2160,33 +2122,17 @@
         </w:rPr>
         <w:t xml:space="preserve">. Entre ellas se valoró </w:t>
       </w:r>
-      <w:proofErr w:type="spellStart"/>
       <w:r>
         <w:rPr>
           <w:lang w:val="x-none" w:eastAsia="x-none"/>
         </w:rPr>
-        <w:t>Flask</w:t>
-      </w:r>
-      <w:proofErr w:type="spellEnd"/>
+        <w:t xml:space="preserve">Flask o Django. </w:t>
+      </w:r>
       <w:r>
         <w:rPr>
           <w:lang w:val="x-none" w:eastAsia="x-none"/>
         </w:rPr>
-        <w:t xml:space="preserve"> o Django. </w:t>
-      </w:r>
-      <w:proofErr w:type="spellStart"/>
-      <w:r>
-        <w:rPr>
-          <w:lang w:val="x-none" w:eastAsia="x-none"/>
-        </w:rPr>
-        <w:t>Flask</w:t>
-      </w:r>
-      <w:proofErr w:type="spellEnd"/>
-      <w:r>
-        <w:rPr>
-          <w:lang w:val="x-none" w:eastAsia="x-none"/>
-        </w:rPr>
-        <w:t xml:space="preserve"> ofrec</w:t>
+        <w:t>Flask ofrec</w:t>
       </w:r>
       <w:r>
         <w:rPr>
@@ -2253,59 +2199,31 @@
         <w:rPr>
           <w:lang w:val="x-none" w:eastAsia="x-none"/>
         </w:rPr>
-        <w:t xml:space="preserve">Por otro lado, Django es un </w:t>
-      </w:r>
-      <w:proofErr w:type="spellStart"/>
+        <w:t>Por otro lado, Django es un framework que ofrece una amplia variedad de funcionalidades integradas de serie, también permite un desarrollo rápido de aplicaciones complejas gracias a estas características</w:t>
+      </w:r>
       <w:r>
         <w:rPr>
           <w:lang w:val="x-none" w:eastAsia="x-none"/>
         </w:rPr>
-        <w:t>framework</w:t>
-      </w:r>
-      <w:proofErr w:type="spellEnd"/>
+        <w:t xml:space="preserve">, así como </w:t>
+      </w:r>
       <w:r>
         <w:rPr>
           <w:lang w:val="x-none" w:eastAsia="x-none"/>
         </w:rPr>
-        <w:t xml:space="preserve"> que ofrece una amplia variedad de funcionalidades integradas de serie, también permite un desarrollo rápido de aplicaciones complejas gracias a estas características</w:t>
+        <w:t>escalabilidad para cualquier proyecto</w:t>
       </w:r>
       <w:r>
         <w:rPr>
           <w:lang w:val="x-none" w:eastAsia="x-none"/>
         </w:rPr>
-        <w:t xml:space="preserve">, así como </w:t>
+        <w:t xml:space="preserve">. </w:t>
       </w:r>
       <w:r>
         <w:rPr>
           <w:lang w:val="x-none" w:eastAsia="x-none"/>
         </w:rPr>
-        <w:t>escalabilidad para cualquier proyecto</w:t>
-      </w:r>
-      <w:r>
-        <w:rPr>
-          <w:lang w:val="x-none" w:eastAsia="x-none"/>
-        </w:rPr>
-        <w:t xml:space="preserve">. </w:t>
-      </w:r>
-      <w:r>
-        <w:rPr>
-          <w:lang w:val="x-none" w:eastAsia="x-none"/>
-        </w:rPr>
-        <w:t xml:space="preserve">Valorando todos estos aspectos y analizando la presente situación y la futura he considerado que la mejor opción es usar </w:t>
-      </w:r>
-      <w:proofErr w:type="spellStart"/>
-      <w:r>
-        <w:rPr>
-          <w:lang w:val="x-none" w:eastAsia="x-none"/>
-        </w:rPr>
-        <w:t>Flask</w:t>
-      </w:r>
-      <w:proofErr w:type="spellEnd"/>
-      <w:r>
-        <w:rPr>
-          <w:lang w:val="x-none" w:eastAsia="x-none"/>
-        </w:rPr>
-        <w:t xml:space="preserve"> para mi proyecto.</w:t>
+        <w:t>Valorando todos estos aspectos y analizando la presente situación y la futura he considerado que la mejor opción es usar Flask para mi proyecto.</w:t>
       </w:r>
     </w:p>
     <w:p>
@@ -2344,66 +2262,48 @@
         </w:rPr>
         <w:t xml:space="preserve"> es </w:t>
       </w:r>
-      <w:proofErr w:type="spellStart"/>
       <w:r>
         <w:rPr>
           <w:lang w:val="x-none" w:eastAsia="x-none"/>
         </w:rPr>
-        <w:t>Audiveris</w:t>
-      </w:r>
-      <w:proofErr w:type="spellEnd"/>
+        <w:t>Audiveris debido a su larga trayectoria y la comunidad que hay detrás ya que es muy activa y grande.</w:t>
+      </w:r>
       <w:r>
         <w:rPr>
           <w:lang w:val="x-none" w:eastAsia="x-none"/>
         </w:rPr>
-        <w:t xml:space="preserve"> debido a su larga trayectoria y la comunidad que hay detrás ya que es muy activa y grande.</w:t>
+        <w:t xml:space="preserve"> </w:t>
       </w:r>
       <w:r>
         <w:rPr>
           <w:lang w:val="x-none" w:eastAsia="x-none"/>
         </w:rPr>
-        <w:t xml:space="preserve"> </w:t>
+        <w:t xml:space="preserve">Otras </w:t>
       </w:r>
       <w:r>
         <w:rPr>
           <w:lang w:val="x-none" w:eastAsia="x-none"/>
         </w:rPr>
-        <w:t xml:space="preserve">Otras </w:t>
+        <w:t xml:space="preserve">tecnologías que valoré son </w:t>
       </w:r>
       <w:r>
         <w:rPr>
           <w:lang w:val="x-none" w:eastAsia="x-none"/>
         </w:rPr>
-        <w:t xml:space="preserve">tecnologías que valoré son </w:t>
-      </w:r>
-      <w:proofErr w:type="spellStart"/>
+        <w:t>SharpEye Music Reader</w:t>
+      </w:r>
       <w:r>
         <w:rPr>
           <w:lang w:val="x-none" w:eastAsia="x-none"/>
         </w:rPr>
-        <w:t>SharpEye</w:t>
-      </w:r>
-      <w:proofErr w:type="spellEnd"/>
+        <w:t xml:space="preserve">, </w:t>
+      </w:r>
       <w:r>
         <w:rPr>
           <w:lang w:val="x-none" w:eastAsia="x-none"/>
         </w:rPr>
-        <w:t xml:space="preserve"> Music Reader</w:t>
-      </w:r>
-      <w:r>
-        <w:rPr>
-          <w:lang w:val="x-none" w:eastAsia="x-none"/>
-        </w:rPr>
-        <w:t xml:space="preserve">, </w:t>
-      </w:r>
-      <w:proofErr w:type="spellStart"/>
-      <w:r>
-        <w:rPr>
-          <w:lang w:val="x-none" w:eastAsia="x-none"/>
-        </w:rPr>
         <w:t>MuseScore</w:t>
       </w:r>
-      <w:proofErr w:type="spellEnd"/>
       <w:r>
         <w:rPr>
           <w:lang w:val="x-none" w:eastAsia="x-none"/>
@@ -2620,14 +2520,12 @@
                 <w:lang w:val="x-none" w:eastAsia="x-none"/>
               </w:rPr>
             </w:pPr>
-            <w:proofErr w:type="spellStart"/>
             <w:r>
               <w:rPr>
                 <w:lang w:val="x-none" w:eastAsia="x-none"/>
               </w:rPr>
               <w:t>Development</w:t>
             </w:r>
-            <w:proofErr w:type="spellEnd"/>
           </w:p>
         </w:tc>
         <w:tc>
@@ -2766,14 +2664,12 @@
                 <w:lang w:val="x-none" w:eastAsia="x-none"/>
               </w:rPr>
             </w:pPr>
-            <w:proofErr w:type="spellStart"/>
             <w:r>
               <w:rPr>
                 <w:lang w:val="x-none" w:eastAsia="x-none"/>
               </w:rPr>
               <w:t>Development</w:t>
             </w:r>
-            <w:proofErr w:type="spellEnd"/>
           </w:p>
         </w:tc>
         <w:tc>
@@ -2900,14 +2796,12 @@
                 <w:lang w:val="x-none" w:eastAsia="x-none"/>
               </w:rPr>
             </w:pPr>
-            <w:proofErr w:type="spellStart"/>
             <w:r>
               <w:rPr>
                 <w:lang w:val="x-none" w:eastAsia="x-none"/>
               </w:rPr>
               <w:t>Development</w:t>
             </w:r>
-            <w:proofErr w:type="spellEnd"/>
           </w:p>
         </w:tc>
         <w:tc>
@@ -3034,14 +2928,12 @@
                 <w:lang w:val="x-none" w:eastAsia="x-none"/>
               </w:rPr>
             </w:pPr>
-            <w:proofErr w:type="spellStart"/>
             <w:r>
               <w:rPr>
                 <w:lang w:val="x-none" w:eastAsia="x-none"/>
               </w:rPr>
               <w:t>Development</w:t>
             </w:r>
-            <w:proofErr w:type="spellEnd"/>
           </w:p>
         </w:tc>
         <w:tc>
@@ -3168,14 +3060,12 @@
                 <w:lang w:val="x-none" w:eastAsia="x-none"/>
               </w:rPr>
             </w:pPr>
-            <w:proofErr w:type="spellStart"/>
             <w:r>
               <w:rPr>
                 <w:lang w:val="x-none" w:eastAsia="x-none"/>
               </w:rPr>
               <w:t>Developement</w:t>
             </w:r>
-            <w:proofErr w:type="spellEnd"/>
           </w:p>
         </w:tc>
         <w:tc>
@@ -3286,16 +3176,8 @@
               <w:rPr>
                 <w:lang w:val="x-none" w:eastAsia="x-none"/>
               </w:rPr>
-              <w:t xml:space="preserve">Investigar servidor web: Django vs </w:t>
-            </w:r>
-            <w:proofErr w:type="spellStart"/>
-            <w:r>
-              <w:rPr>
-                <w:lang w:val="x-none" w:eastAsia="x-none"/>
-              </w:rPr>
-              <w:t>Flask</w:t>
-            </w:r>
-            <w:proofErr w:type="spellEnd"/>
+              <w:t>Investigar servidor web: Django vs Flask</w:t>
+            </w:r>
           </w:p>
         </w:tc>
         <w:tc>
@@ -3310,14 +3192,12 @@
                 <w:lang w:val="x-none" w:eastAsia="x-none"/>
               </w:rPr>
             </w:pPr>
-            <w:proofErr w:type="spellStart"/>
             <w:r>
               <w:rPr>
                 <w:lang w:val="x-none" w:eastAsia="x-none"/>
               </w:rPr>
               <w:t>Research</w:t>
             </w:r>
-            <w:proofErr w:type="spellEnd"/>
           </w:p>
         </w:tc>
         <w:tc>
@@ -3428,16 +3308,8 @@
               <w:rPr>
                 <w:lang w:val="x-none" w:eastAsia="x-none"/>
               </w:rPr>
-              <w:t xml:space="preserve">Investigar servidor web: Django vs </w:t>
-            </w:r>
-            <w:proofErr w:type="spellStart"/>
-            <w:r>
-              <w:rPr>
-                <w:lang w:val="x-none" w:eastAsia="x-none"/>
-              </w:rPr>
-              <w:t>Flask</w:t>
-            </w:r>
-            <w:proofErr w:type="spellEnd"/>
+              <w:t>Investigar servidor web: Django vs Flask</w:t>
+            </w:r>
           </w:p>
         </w:tc>
         <w:tc>
@@ -3452,14 +3324,12 @@
                 <w:lang w:val="x-none" w:eastAsia="x-none"/>
               </w:rPr>
             </w:pPr>
-            <w:proofErr w:type="spellStart"/>
             <w:r>
               <w:rPr>
                 <w:lang w:val="x-none" w:eastAsia="x-none"/>
               </w:rPr>
               <w:t>Research</w:t>
             </w:r>
-            <w:proofErr w:type="spellEnd"/>
           </w:p>
         </w:tc>
         <w:tc>
@@ -3585,16 +3455,8 @@
               <w:rPr>
                 <w:lang w:val="x-none" w:eastAsia="x-none"/>
               </w:rPr>
-              <w:t xml:space="preserve">Investigar servidor web: Django vs </w:t>
-            </w:r>
-            <w:proofErr w:type="spellStart"/>
-            <w:r>
-              <w:rPr>
-                <w:lang w:val="x-none" w:eastAsia="x-none"/>
-              </w:rPr>
-              <w:t>Flask</w:t>
-            </w:r>
-            <w:proofErr w:type="spellEnd"/>
+              <w:t>Investigar servidor web: Django vs Flask</w:t>
+            </w:r>
           </w:p>
         </w:tc>
         <w:tc>
@@ -3609,14 +3471,12 @@
                 <w:lang w:val="x-none" w:eastAsia="x-none"/>
               </w:rPr>
             </w:pPr>
-            <w:proofErr w:type="spellStart"/>
             <w:r>
               <w:rPr>
                 <w:lang w:val="x-none" w:eastAsia="x-none"/>
               </w:rPr>
               <w:t>Research</w:t>
             </w:r>
-            <w:proofErr w:type="spellEnd"/>
           </w:p>
         </w:tc>
         <w:tc>
@@ -3743,14 +3603,12 @@
                 <w:lang w:val="x-none" w:eastAsia="x-none"/>
               </w:rPr>
             </w:pPr>
-            <w:proofErr w:type="spellStart"/>
             <w:r>
               <w:rPr>
                 <w:lang w:val="x-none" w:eastAsia="x-none"/>
               </w:rPr>
               <w:t>Research</w:t>
             </w:r>
-            <w:proofErr w:type="spellEnd"/>
           </w:p>
         </w:tc>
         <w:tc>
@@ -3863,25 +3721,7 @@
         <w:rPr>
           <w:rStyle w:val="IntenseReference"/>
         </w:rPr>
-        <w:t xml:space="preserve">Sprint </w:t>
-      </w:r>
-      <w:r>
-        <w:rPr>
-          <w:rStyle w:val="IntenseReference"/>
-        </w:rPr>
-        <w:t>3</w:t>
-      </w:r>
-      <w:r>
-        <w:rPr>
-          <w:rStyle w:val="IntenseReference"/>
-        </w:rPr>
-        <w:t xml:space="preserve">: </w:t>
-      </w:r>
-      <w:r>
-        <w:rPr>
-          <w:rStyle w:val="IntenseReference"/>
-        </w:rPr>
-        <w:t>18</w:t>
+        <w:t>Sprint 3: 18</w:t>
       </w:r>
       <w:r>
         <w:rPr>
@@ -4072,14 +3912,12 @@
                 <w:lang w:val="x-none" w:eastAsia="x-none"/>
               </w:rPr>
             </w:pPr>
-            <w:proofErr w:type="spellStart"/>
             <w:r>
               <w:rPr>
                 <w:lang w:val="x-none" w:eastAsia="x-none"/>
               </w:rPr>
               <w:t>Development</w:t>
             </w:r>
-            <w:proofErr w:type="spellEnd"/>
           </w:p>
         </w:tc>
         <w:tc>
@@ -4158,14 +3996,7 @@
                 <w:color w:val="000000"/>
                 <w:lang w:val="x-none" w:eastAsia="x-none"/>
               </w:rPr>
-              <w:t>20</w:t>
-            </w:r>
-            <w:r>
-              <w:rPr>
-                <w:color w:val="000000"/>
-                <w:lang w:val="x-none" w:eastAsia="x-none"/>
-              </w:rPr>
-              <w:t>/03/2024</w:t>
+              <w:t>20/03/2024</w:t>
             </w:r>
           </w:p>
         </w:tc>
@@ -4199,14 +4030,12 @@
                 <w:lang w:val="x-none" w:eastAsia="x-none"/>
               </w:rPr>
             </w:pPr>
-            <w:proofErr w:type="spellStart"/>
             <w:r>
               <w:rPr>
                 <w:lang w:val="x-none" w:eastAsia="x-none"/>
               </w:rPr>
               <w:t>Development</w:t>
             </w:r>
-            <w:proofErr w:type="spellEnd"/>
           </w:p>
         </w:tc>
         <w:tc>
@@ -4285,21 +4114,7 @@
                 <w:color w:val="000000"/>
                 <w:lang w:val="x-none" w:eastAsia="x-none"/>
               </w:rPr>
-              <w:t>2</w:t>
-            </w:r>
-            <w:r>
-              <w:rPr>
-                <w:color w:val="000000"/>
-                <w:lang w:val="x-none" w:eastAsia="x-none"/>
-              </w:rPr>
-              <w:t>1</w:t>
-            </w:r>
-            <w:r>
-              <w:rPr>
-                <w:color w:val="000000"/>
-                <w:lang w:val="x-none" w:eastAsia="x-none"/>
-              </w:rPr>
-              <w:t>/03/2024</w:t>
+              <w:t>21/03/2024</w:t>
             </w:r>
           </w:p>
         </w:tc>
@@ -4333,14 +4148,12 @@
                 <w:lang w:val="x-none" w:eastAsia="x-none"/>
               </w:rPr>
             </w:pPr>
-            <w:proofErr w:type="spellStart"/>
             <w:r>
               <w:rPr>
                 <w:lang w:val="x-none" w:eastAsia="x-none"/>
               </w:rPr>
               <w:t>Development</w:t>
             </w:r>
-            <w:proofErr w:type="spellEnd"/>
           </w:p>
         </w:tc>
         <w:tc>
@@ -4453,14 +4266,12 @@
                 <w:lang w:val="x-none" w:eastAsia="x-none"/>
               </w:rPr>
             </w:pPr>
-            <w:proofErr w:type="spellStart"/>
             <w:r>
               <w:rPr>
                 <w:lang w:val="x-none" w:eastAsia="x-none"/>
               </w:rPr>
               <w:t>Development</w:t>
             </w:r>
-            <w:proofErr w:type="spellEnd"/>
           </w:p>
         </w:tc>
         <w:tc>
@@ -4497,7 +4308,7 @@
               <w:rPr>
                 <w:lang w:val="x-none" w:eastAsia="x-none"/>
               </w:rPr>
-              <w:t>8</w:t>
+              <w:t>2</w:t>
             </w:r>
           </w:p>
         </w:tc>
@@ -4517,6 +4328,124 @@
                 <w:lang w:val="x-none" w:eastAsia="x-none"/>
               </w:rPr>
               <w:t>1.5</w:t>
+            </w:r>
+          </w:p>
+        </w:tc>
+      </w:tr>
+      <w:tr>
+        <w:tc>
+          <w:tcPr>
+            <w:tcW w:w="1397" w:type="dxa"/>
+            <w:vAlign w:val="center"/>
+          </w:tcPr>
+          <w:p>
+            <w:pPr>
+              <w:rPr>
+                <w:color w:val="000000"/>
+                <w:lang w:val="x-none" w:eastAsia="x-none"/>
+              </w:rPr>
+            </w:pPr>
+            <w:r>
+              <w:rPr>
+                <w:color w:val="000000"/>
+                <w:lang w:val="x-none" w:eastAsia="x-none"/>
+              </w:rPr>
+              <w:t>24/03/2024</w:t>
+            </w:r>
+          </w:p>
+        </w:tc>
+        <w:tc>
+          <w:tcPr>
+            <w:tcW w:w="3491" w:type="dxa"/>
+          </w:tcPr>
+          <w:p>
+            <w:pPr>
+              <w:rPr>
+                <w:lang w:val="x-none" w:eastAsia="x-none"/>
+              </w:rPr>
+            </w:pPr>
+            <w:r>
+              <w:rPr>
+                <w:lang w:val="x-none" w:eastAsia="x-none"/>
+              </w:rPr>
+              <w:t>Preparar la aplicación web</w:t>
+            </w:r>
+          </w:p>
+        </w:tc>
+        <w:tc>
+          <w:tcPr>
+            <w:tcW w:w="1616" w:type="dxa"/>
+            <w:shd w:val="clear" w:color="auto" w:fill="FFFFFF" w:themeFill="background1"/>
+          </w:tcPr>
+          <w:p>
+            <w:pPr>
+              <w:jc w:val="center"/>
+              <w:rPr>
+                <w:lang w:val="x-none" w:eastAsia="x-none"/>
+              </w:rPr>
+            </w:pPr>
+            <w:r>
+              <w:rPr>
+                <w:lang w:val="x-none" w:eastAsia="x-none"/>
+              </w:rPr>
+              <w:t>Development</w:t>
+            </w:r>
+          </w:p>
+        </w:tc>
+        <w:tc>
+          <w:tcPr>
+            <w:tcW w:w="1655" w:type="dxa"/>
+          </w:tcPr>
+          <w:p>
+            <w:pPr>
+              <w:jc w:val="center"/>
+              <w:rPr>
+                <w:lang w:val="x-none" w:eastAsia="x-none"/>
+              </w:rPr>
+            </w:pPr>
+            <w:r>
+              <w:rPr>
+                <w:lang w:val="x-none" w:eastAsia="x-none"/>
+              </w:rPr>
+              <w:t>En curso</w:t>
+            </w:r>
+          </w:p>
+        </w:tc>
+        <w:tc>
+          <w:tcPr>
+            <w:tcW w:w="1083" w:type="dxa"/>
+          </w:tcPr>
+          <w:p>
+            <w:pPr>
+              <w:jc w:val="center"/>
+              <w:rPr>
+                <w:lang w:val="x-none" w:eastAsia="x-none"/>
+              </w:rPr>
+            </w:pPr>
+            <w:r>
+              <w:rPr>
+                <w:lang w:val="x-none" w:eastAsia="x-none"/>
+              </w:rPr>
+              <w:t>2</w:t>
+            </w:r>
+          </w:p>
+        </w:tc>
+        <w:tc>
+          <w:tcPr>
+            <w:tcW w:w="1242" w:type="dxa"/>
+          </w:tcPr>
+          <w:p>
+            <w:pPr>
+              <w:jc w:val="center"/>
+              <w:rPr>
+                <w:lang w:val="x-none" w:eastAsia="x-none"/>
+              </w:rPr>
+            </w:pPr>
+            <w:r>
+              <w:rPr>
+                <w:lang w:val="x-none" w:eastAsia="x-none"/>
+              </w:rPr>
+              <w:t>2</w:t>
             </w:r>
           </w:p>
         </w:tc>

</xml_diff>

<commit_message>
Documentación Sprint 3, 01-04-2024
</commit_message>
<xml_diff>
--- a/sprints.docx
+++ b/sprints.docx
@@ -249,6 +249,7 @@
         </w:rPr>
         <w:t xml:space="preserve"> Manuel Galán </w:t>
       </w:r>
+      <w:proofErr w:type="spellStart"/>
       <w:r>
         <w:rPr>
           <w:rFonts w:ascii="Adobe Garamond Pro" w:hAnsi="Adobe Garamond Pro"/>
@@ -265,6 +266,7 @@
         </w:rPr>
         <w:t>rdax</w:t>
       </w:r>
+      <w:proofErr w:type="spellEnd"/>
     </w:p>
     <w:p>
       <w:pPr>
@@ -481,7 +483,21 @@
         <w:rPr>
           <w:lang w:val="x-none" w:eastAsia="x-none"/>
         </w:rPr>
-        <w:t>Por último me decanté por desarrollar la memoria en Word por su simplicidad en comparación con Latex.</w:t>
+        <w:t xml:space="preserve">Por último me decanté por desarrollar la memoria en Word por su simplicidad en comparación con </w:t>
+      </w:r>
+      <w:proofErr w:type="spellStart"/>
+      <w:r>
+        <w:rPr>
+          <w:lang w:val="x-none" w:eastAsia="x-none"/>
+        </w:rPr>
+        <w:t>Latex</w:t>
+      </w:r>
+      <w:proofErr w:type="spellEnd"/>
+      <w:r>
+        <w:rPr>
+          <w:lang w:val="x-none" w:eastAsia="x-none"/>
+        </w:rPr>
+        <w:t>.</w:t>
       </w:r>
     </w:p>
     <w:tbl>
@@ -686,12 +702,14 @@
                 <w:lang w:val="x-none" w:eastAsia="x-none"/>
               </w:rPr>
             </w:pPr>
+            <w:proofErr w:type="spellStart"/>
             <w:r>
               <w:rPr>
                 <w:lang w:val="x-none" w:eastAsia="x-none"/>
               </w:rPr>
               <w:t>Development</w:t>
             </w:r>
+            <w:proofErr w:type="spellEnd"/>
           </w:p>
         </w:tc>
         <w:tc>
@@ -814,12 +832,14 @@
                 <w:lang w:val="x-none" w:eastAsia="x-none"/>
               </w:rPr>
             </w:pPr>
+            <w:proofErr w:type="spellStart"/>
             <w:r>
               <w:rPr>
                 <w:lang w:val="x-none" w:eastAsia="x-none"/>
               </w:rPr>
               <w:t>Development</w:t>
             </w:r>
+            <w:proofErr w:type="spellEnd"/>
           </w:p>
         </w:tc>
         <w:tc>
@@ -942,12 +962,14 @@
                 <w:lang w:val="x-none" w:eastAsia="x-none"/>
               </w:rPr>
             </w:pPr>
+            <w:proofErr w:type="spellStart"/>
             <w:r>
               <w:rPr>
                 <w:lang w:val="x-none" w:eastAsia="x-none"/>
               </w:rPr>
               <w:t>Development</w:t>
             </w:r>
+            <w:proofErr w:type="spellEnd"/>
           </w:p>
         </w:tc>
         <w:tc>
@@ -1070,12 +1092,14 @@
                 <w:lang w:val="x-none" w:eastAsia="x-none"/>
               </w:rPr>
             </w:pPr>
+            <w:proofErr w:type="spellStart"/>
             <w:r>
               <w:rPr>
                 <w:lang w:val="x-none" w:eastAsia="x-none"/>
               </w:rPr>
               <w:t>Research</w:t>
             </w:r>
+            <w:proofErr w:type="spellEnd"/>
           </w:p>
         </w:tc>
         <w:tc>
@@ -1197,12 +1221,14 @@
                 <w:lang w:val="x-none" w:eastAsia="x-none"/>
               </w:rPr>
             </w:pPr>
+            <w:proofErr w:type="spellStart"/>
             <w:r>
               <w:rPr>
                 <w:lang w:val="x-none" w:eastAsia="x-none"/>
               </w:rPr>
               <w:t>Research</w:t>
             </w:r>
+            <w:proofErr w:type="spellEnd"/>
           </w:p>
         </w:tc>
         <w:tc>
@@ -1324,12 +1350,14 @@
                 <w:lang w:val="x-none" w:eastAsia="x-none"/>
               </w:rPr>
             </w:pPr>
+            <w:proofErr w:type="spellStart"/>
             <w:r>
               <w:rPr>
                 <w:lang w:val="x-none" w:eastAsia="x-none"/>
               </w:rPr>
               <w:t>Research</w:t>
             </w:r>
+            <w:proofErr w:type="spellEnd"/>
           </w:p>
         </w:tc>
         <w:tc>
@@ -1451,12 +1479,14 @@
                 <w:lang w:val="x-none" w:eastAsia="x-none"/>
               </w:rPr>
             </w:pPr>
+            <w:proofErr w:type="spellStart"/>
             <w:r>
               <w:rPr>
                 <w:lang w:val="x-none" w:eastAsia="x-none"/>
               </w:rPr>
               <w:t>Research</w:t>
             </w:r>
+            <w:proofErr w:type="spellEnd"/>
           </w:p>
         </w:tc>
         <w:tc>
@@ -1578,12 +1608,14 @@
                 <w:lang w:val="x-none" w:eastAsia="x-none"/>
               </w:rPr>
             </w:pPr>
+            <w:proofErr w:type="spellStart"/>
             <w:r>
               <w:rPr>
                 <w:lang w:val="x-none" w:eastAsia="x-none"/>
               </w:rPr>
               <w:t>Research</w:t>
             </w:r>
+            <w:proofErr w:type="spellEnd"/>
           </w:p>
         </w:tc>
         <w:tc>
@@ -1705,12 +1737,14 @@
                 <w:lang w:val="x-none" w:eastAsia="x-none"/>
               </w:rPr>
             </w:pPr>
+            <w:proofErr w:type="spellStart"/>
             <w:r>
               <w:rPr>
                 <w:lang w:val="x-none" w:eastAsia="x-none"/>
               </w:rPr>
               <w:t>Research</w:t>
             </w:r>
+            <w:proofErr w:type="spellEnd"/>
           </w:p>
         </w:tc>
         <w:tc>
@@ -1832,12 +1866,14 @@
                 <w:lang w:val="x-none" w:eastAsia="x-none"/>
               </w:rPr>
             </w:pPr>
+            <w:proofErr w:type="spellStart"/>
             <w:r>
               <w:rPr>
                 <w:lang w:val="x-none" w:eastAsia="x-none"/>
               </w:rPr>
               <w:t>Research</w:t>
             </w:r>
+            <w:proofErr w:type="spellEnd"/>
           </w:p>
         </w:tc>
         <w:tc>
@@ -1959,12 +1995,14 @@
                 <w:lang w:val="x-none" w:eastAsia="x-none"/>
               </w:rPr>
             </w:pPr>
+            <w:proofErr w:type="spellStart"/>
             <w:r>
               <w:rPr>
                 <w:lang w:val="x-none" w:eastAsia="x-none"/>
               </w:rPr>
               <w:t>Reserach</w:t>
             </w:r>
+            <w:proofErr w:type="spellEnd"/>
           </w:p>
         </w:tc>
         <w:tc>
@@ -2122,17 +2160,33 @@
         </w:rPr>
         <w:t xml:space="preserve">. Entre ellas se valoró </w:t>
       </w:r>
+      <w:proofErr w:type="spellStart"/>
       <w:r>
         <w:rPr>
           <w:lang w:val="x-none" w:eastAsia="x-none"/>
         </w:rPr>
-        <w:t xml:space="preserve">Flask o Django. </w:t>
-      </w:r>
+        <w:t>Flask</w:t>
+      </w:r>
+      <w:proofErr w:type="spellEnd"/>
       <w:r>
         <w:rPr>
           <w:lang w:val="x-none" w:eastAsia="x-none"/>
         </w:rPr>
-        <w:t>Flask ofrec</w:t>
+        <w:t xml:space="preserve"> o Django. </w:t>
+      </w:r>
+      <w:proofErr w:type="spellStart"/>
+      <w:r>
+        <w:rPr>
+          <w:lang w:val="x-none" w:eastAsia="x-none"/>
+        </w:rPr>
+        <w:t>Flask</w:t>
+      </w:r>
+      <w:proofErr w:type="spellEnd"/>
+      <w:r>
+        <w:rPr>
+          <w:lang w:val="x-none" w:eastAsia="x-none"/>
+        </w:rPr>
+        <w:t xml:space="preserve"> ofrec</w:t>
       </w:r>
       <w:r>
         <w:rPr>
@@ -2199,12 +2253,26 @@
         <w:rPr>
           <w:lang w:val="x-none" w:eastAsia="x-none"/>
         </w:rPr>
-        <w:t>Por otro lado, Django es un framework que ofrece una amplia variedad de funcionalidades integradas de serie, también permite un desarrollo rápido de aplicaciones complejas gracias a estas características</w:t>
-      </w:r>
+        <w:t xml:space="preserve">Por otro lado, Django es un </w:t>
+      </w:r>
+      <w:proofErr w:type="spellStart"/>
       <w:r>
         <w:rPr>
           <w:lang w:val="x-none" w:eastAsia="x-none"/>
         </w:rPr>
+        <w:t>framework</w:t>
+      </w:r>
+      <w:proofErr w:type="spellEnd"/>
+      <w:r>
+        <w:rPr>
+          <w:lang w:val="x-none" w:eastAsia="x-none"/>
+        </w:rPr>
+        <w:t xml:space="preserve"> que ofrece una amplia variedad de funcionalidades integradas de serie, también permite un desarrollo rápido de aplicaciones complejas gracias a estas características</w:t>
+      </w:r>
+      <w:r>
+        <w:rPr>
+          <w:lang w:val="x-none" w:eastAsia="x-none"/>
+        </w:rPr>
         <w:t xml:space="preserve">, así como </w:t>
       </w:r>
       <w:r>
@@ -2223,7 +2291,21 @@
         <w:rPr>
           <w:lang w:val="x-none" w:eastAsia="x-none"/>
         </w:rPr>
-        <w:t>Valorando todos estos aspectos y analizando la presente situación y la futura he considerado que la mejor opción es usar Flask para mi proyecto.</w:t>
+        <w:t xml:space="preserve">Valorando todos estos aspectos y analizando la presente situación y la futura he considerado que la mejor opción es usar </w:t>
+      </w:r>
+      <w:proofErr w:type="spellStart"/>
+      <w:r>
+        <w:rPr>
+          <w:lang w:val="x-none" w:eastAsia="x-none"/>
+        </w:rPr>
+        <w:t>Flask</w:t>
+      </w:r>
+      <w:proofErr w:type="spellEnd"/>
+      <w:r>
+        <w:rPr>
+          <w:lang w:val="x-none" w:eastAsia="x-none"/>
+        </w:rPr>
+        <w:t xml:space="preserve"> para mi proyecto.</w:t>
       </w:r>
     </w:p>
     <w:p>
@@ -2262,16 +2344,24 @@
         </w:rPr>
         <w:t xml:space="preserve"> es </w:t>
       </w:r>
+      <w:proofErr w:type="spellStart"/>
       <w:r>
         <w:rPr>
           <w:lang w:val="x-none" w:eastAsia="x-none"/>
         </w:rPr>
-        <w:t>Audiveris debido a su larga trayectoria y la comunidad que hay detrás ya que es muy activa y grande.</w:t>
-      </w:r>
+        <w:t>Audiveris</w:t>
+      </w:r>
+      <w:proofErr w:type="spellEnd"/>
       <w:r>
         <w:rPr>
           <w:lang w:val="x-none" w:eastAsia="x-none"/>
         </w:rPr>
+        <w:t xml:space="preserve"> debido a su larga trayectoria y la comunidad que hay detrás ya que es muy activa y grande.</w:t>
+      </w:r>
+      <w:r>
+        <w:rPr>
+          <w:lang w:val="x-none" w:eastAsia="x-none"/>
+        </w:rPr>
         <w:t xml:space="preserve"> </w:t>
       </w:r>
       <w:r>
@@ -2286,24 +2376,34 @@
         </w:rPr>
         <w:t xml:space="preserve">tecnologías que valoré son </w:t>
       </w:r>
+      <w:proofErr w:type="spellStart"/>
       <w:r>
         <w:rPr>
           <w:lang w:val="x-none" w:eastAsia="x-none"/>
         </w:rPr>
-        <w:t>SharpEye Music Reader</w:t>
-      </w:r>
+        <w:t>SharpEye</w:t>
+      </w:r>
+      <w:proofErr w:type="spellEnd"/>
       <w:r>
         <w:rPr>
           <w:lang w:val="x-none" w:eastAsia="x-none"/>
         </w:rPr>
+        <w:t xml:space="preserve"> Music Reader</w:t>
+      </w:r>
+      <w:r>
+        <w:rPr>
+          <w:lang w:val="x-none" w:eastAsia="x-none"/>
+        </w:rPr>
         <w:t xml:space="preserve">, </w:t>
       </w:r>
+      <w:proofErr w:type="spellStart"/>
       <w:r>
         <w:rPr>
           <w:lang w:val="x-none" w:eastAsia="x-none"/>
         </w:rPr>
         <w:t>MuseScore</w:t>
       </w:r>
+      <w:proofErr w:type="spellEnd"/>
       <w:r>
         <w:rPr>
           <w:lang w:val="x-none" w:eastAsia="x-none"/>
@@ -2520,12 +2620,14 @@
                 <w:lang w:val="x-none" w:eastAsia="x-none"/>
               </w:rPr>
             </w:pPr>
+            <w:proofErr w:type="spellStart"/>
             <w:r>
               <w:rPr>
                 <w:lang w:val="x-none" w:eastAsia="x-none"/>
               </w:rPr>
               <w:t>Development</w:t>
             </w:r>
+            <w:proofErr w:type="spellEnd"/>
           </w:p>
         </w:tc>
         <w:tc>
@@ -2664,12 +2766,14 @@
                 <w:lang w:val="x-none" w:eastAsia="x-none"/>
               </w:rPr>
             </w:pPr>
+            <w:proofErr w:type="spellStart"/>
             <w:r>
               <w:rPr>
                 <w:lang w:val="x-none" w:eastAsia="x-none"/>
               </w:rPr>
               <w:t>Development</w:t>
             </w:r>
+            <w:proofErr w:type="spellEnd"/>
           </w:p>
         </w:tc>
         <w:tc>
@@ -2796,12 +2900,14 @@
                 <w:lang w:val="x-none" w:eastAsia="x-none"/>
               </w:rPr>
             </w:pPr>
+            <w:proofErr w:type="spellStart"/>
             <w:r>
               <w:rPr>
                 <w:lang w:val="x-none" w:eastAsia="x-none"/>
               </w:rPr>
               <w:t>Development</w:t>
             </w:r>
+            <w:proofErr w:type="spellEnd"/>
           </w:p>
         </w:tc>
         <w:tc>
@@ -2928,12 +3034,14 @@
                 <w:lang w:val="x-none" w:eastAsia="x-none"/>
               </w:rPr>
             </w:pPr>
+            <w:proofErr w:type="spellStart"/>
             <w:r>
               <w:rPr>
                 <w:lang w:val="x-none" w:eastAsia="x-none"/>
               </w:rPr>
               <w:t>Development</w:t>
             </w:r>
+            <w:proofErr w:type="spellEnd"/>
           </w:p>
         </w:tc>
         <w:tc>
@@ -3060,12 +3168,14 @@
                 <w:lang w:val="x-none" w:eastAsia="x-none"/>
               </w:rPr>
             </w:pPr>
+            <w:proofErr w:type="spellStart"/>
             <w:r>
               <w:rPr>
                 <w:lang w:val="x-none" w:eastAsia="x-none"/>
               </w:rPr>
               <w:t>Developement</w:t>
             </w:r>
+            <w:proofErr w:type="spellEnd"/>
           </w:p>
         </w:tc>
         <w:tc>
@@ -3176,8 +3286,16 @@
               <w:rPr>
                 <w:lang w:val="x-none" w:eastAsia="x-none"/>
               </w:rPr>
-              <w:t>Investigar servidor web: Django vs Flask</w:t>
-            </w:r>
+              <w:t xml:space="preserve">Investigar servidor web: Django vs </w:t>
+            </w:r>
+            <w:proofErr w:type="spellStart"/>
+            <w:r>
+              <w:rPr>
+                <w:lang w:val="x-none" w:eastAsia="x-none"/>
+              </w:rPr>
+              <w:t>Flask</w:t>
+            </w:r>
+            <w:proofErr w:type="spellEnd"/>
           </w:p>
         </w:tc>
         <w:tc>
@@ -3192,12 +3310,14 @@
                 <w:lang w:val="x-none" w:eastAsia="x-none"/>
               </w:rPr>
             </w:pPr>
+            <w:proofErr w:type="spellStart"/>
             <w:r>
               <w:rPr>
                 <w:lang w:val="x-none" w:eastAsia="x-none"/>
               </w:rPr>
               <w:t>Research</w:t>
             </w:r>
+            <w:proofErr w:type="spellEnd"/>
           </w:p>
         </w:tc>
         <w:tc>
@@ -3308,8 +3428,16 @@
               <w:rPr>
                 <w:lang w:val="x-none" w:eastAsia="x-none"/>
               </w:rPr>
-              <w:t>Investigar servidor web: Django vs Flask</w:t>
-            </w:r>
+              <w:t xml:space="preserve">Investigar servidor web: Django vs </w:t>
+            </w:r>
+            <w:proofErr w:type="spellStart"/>
+            <w:r>
+              <w:rPr>
+                <w:lang w:val="x-none" w:eastAsia="x-none"/>
+              </w:rPr>
+              <w:t>Flask</w:t>
+            </w:r>
+            <w:proofErr w:type="spellEnd"/>
           </w:p>
         </w:tc>
         <w:tc>
@@ -3324,12 +3452,14 @@
                 <w:lang w:val="x-none" w:eastAsia="x-none"/>
               </w:rPr>
             </w:pPr>
+            <w:proofErr w:type="spellStart"/>
             <w:r>
               <w:rPr>
                 <w:lang w:val="x-none" w:eastAsia="x-none"/>
               </w:rPr>
               <w:t>Research</w:t>
             </w:r>
+            <w:proofErr w:type="spellEnd"/>
           </w:p>
         </w:tc>
         <w:tc>
@@ -3455,8 +3585,16 @@
               <w:rPr>
                 <w:lang w:val="x-none" w:eastAsia="x-none"/>
               </w:rPr>
-              <w:t>Investigar servidor web: Django vs Flask</w:t>
-            </w:r>
+              <w:t xml:space="preserve">Investigar servidor web: Django vs </w:t>
+            </w:r>
+            <w:proofErr w:type="spellStart"/>
+            <w:r>
+              <w:rPr>
+                <w:lang w:val="x-none" w:eastAsia="x-none"/>
+              </w:rPr>
+              <w:t>Flask</w:t>
+            </w:r>
+            <w:proofErr w:type="spellEnd"/>
           </w:p>
         </w:tc>
         <w:tc>
@@ -3471,12 +3609,14 @@
                 <w:lang w:val="x-none" w:eastAsia="x-none"/>
               </w:rPr>
             </w:pPr>
+            <w:proofErr w:type="spellStart"/>
             <w:r>
               <w:rPr>
                 <w:lang w:val="x-none" w:eastAsia="x-none"/>
               </w:rPr>
               <w:t>Research</w:t>
             </w:r>
+            <w:proofErr w:type="spellEnd"/>
           </w:p>
         </w:tc>
         <w:tc>
@@ -3603,12 +3743,14 @@
                 <w:lang w:val="x-none" w:eastAsia="x-none"/>
               </w:rPr>
             </w:pPr>
+            <w:proofErr w:type="spellStart"/>
             <w:r>
               <w:rPr>
                 <w:lang w:val="x-none" w:eastAsia="x-none"/>
               </w:rPr>
               <w:t>Research</w:t>
             </w:r>
+            <w:proofErr w:type="spellEnd"/>
           </w:p>
         </w:tc>
         <w:tc>
@@ -3734,6 +3876,12 @@
           <w:rStyle w:val="IntenseReference"/>
         </w:rPr>
         <w:t xml:space="preserve"> –</w:t>
+      </w:r>
+      <w:r>
+        <w:rPr>
+          <w:rStyle w:val="IntenseReference"/>
+        </w:rPr>
+        <w:t xml:space="preserve"> </w:t>
       </w:r>
     </w:p>
     <w:tbl>
@@ -3912,12 +4060,14 @@
                 <w:lang w:val="x-none" w:eastAsia="x-none"/>
               </w:rPr>
             </w:pPr>
+            <w:proofErr w:type="spellStart"/>
             <w:r>
               <w:rPr>
                 <w:lang w:val="x-none" w:eastAsia="x-none"/>
               </w:rPr>
               <w:t>Development</w:t>
             </w:r>
+            <w:proofErr w:type="spellEnd"/>
           </w:p>
         </w:tc>
         <w:tc>
@@ -4014,8 +4164,16 @@
               <w:rPr>
                 <w:lang w:val="x-none" w:eastAsia="x-none"/>
               </w:rPr>
-              <w:t>Cambiar las gráficas de los sprints</w:t>
-            </w:r>
+              <w:t xml:space="preserve">Cambiar las gráficas de los </w:t>
+            </w:r>
+            <w:proofErr w:type="spellStart"/>
+            <w:r>
+              <w:rPr>
+                <w:lang w:val="x-none" w:eastAsia="x-none"/>
+              </w:rPr>
+              <w:t>sprints</w:t>
+            </w:r>
+            <w:proofErr w:type="spellEnd"/>
           </w:p>
         </w:tc>
         <w:tc>
@@ -4030,12 +4188,14 @@
                 <w:lang w:val="x-none" w:eastAsia="x-none"/>
               </w:rPr>
             </w:pPr>
+            <w:proofErr w:type="spellStart"/>
             <w:r>
               <w:rPr>
                 <w:lang w:val="x-none" w:eastAsia="x-none"/>
               </w:rPr>
               <w:t>Development</w:t>
             </w:r>
+            <w:proofErr w:type="spellEnd"/>
           </w:p>
         </w:tc>
         <w:tc>
@@ -4148,12 +4308,14 @@
                 <w:lang w:val="x-none" w:eastAsia="x-none"/>
               </w:rPr>
             </w:pPr>
+            <w:proofErr w:type="spellStart"/>
             <w:r>
               <w:rPr>
                 <w:lang w:val="x-none" w:eastAsia="x-none"/>
               </w:rPr>
               <w:t>Development</w:t>
             </w:r>
+            <w:proofErr w:type="spellEnd"/>
           </w:p>
         </w:tc>
         <w:tc>
@@ -4266,12 +4428,14 @@
                 <w:lang w:val="x-none" w:eastAsia="x-none"/>
               </w:rPr>
             </w:pPr>
+            <w:proofErr w:type="spellStart"/>
             <w:r>
               <w:rPr>
                 <w:lang w:val="x-none" w:eastAsia="x-none"/>
               </w:rPr>
               <w:t>Development</w:t>
             </w:r>
+            <w:proofErr w:type="spellEnd"/>
           </w:p>
         </w:tc>
         <w:tc>
@@ -4384,12 +4548,14 @@
                 <w:lang w:val="x-none" w:eastAsia="x-none"/>
               </w:rPr>
             </w:pPr>
+            <w:proofErr w:type="spellStart"/>
             <w:r>
               <w:rPr>
                 <w:lang w:val="x-none" w:eastAsia="x-none"/>
               </w:rPr>
               <w:t>Development</w:t>
             </w:r>
+            <w:proofErr w:type="spellEnd"/>
           </w:p>
         </w:tc>
         <w:tc>
@@ -4446,6 +4612,147 @@
                 <w:lang w:val="x-none" w:eastAsia="x-none"/>
               </w:rPr>
               <w:t>2</w:t>
+            </w:r>
+          </w:p>
+        </w:tc>
+      </w:tr>
+      <w:tr>
+        <w:tc>
+          <w:tcPr>
+            <w:tcW w:w="1397" w:type="dxa"/>
+            <w:vAlign w:val="center"/>
+          </w:tcPr>
+          <w:p>
+            <w:pPr>
+              <w:rPr>
+                <w:color w:val="000000"/>
+                <w:lang w:val="x-none" w:eastAsia="x-none"/>
+              </w:rPr>
+            </w:pPr>
+            <w:r>
+              <w:rPr>
+                <w:color w:val="000000"/>
+                <w:lang w:val="x-none" w:eastAsia="x-none"/>
+              </w:rPr>
+              <w:t>01</w:t>
+            </w:r>
+            <w:r>
+              <w:rPr>
+                <w:color w:val="000000"/>
+                <w:lang w:val="x-none" w:eastAsia="x-none"/>
+              </w:rPr>
+              <w:t>/0</w:t>
+            </w:r>
+            <w:r>
+              <w:rPr>
+                <w:color w:val="000000"/>
+                <w:lang w:val="x-none" w:eastAsia="x-none"/>
+              </w:rPr>
+              <w:t>4</w:t>
+            </w:r>
+            <w:r>
+              <w:rPr>
+                <w:color w:val="000000"/>
+                <w:lang w:val="x-none" w:eastAsia="x-none"/>
+              </w:rPr>
+              <w:t>/2024</w:t>
+            </w:r>
+          </w:p>
+        </w:tc>
+        <w:tc>
+          <w:tcPr>
+            <w:tcW w:w="3491" w:type="dxa"/>
+          </w:tcPr>
+          <w:p>
+            <w:pPr>
+              <w:rPr>
+                <w:lang w:val="x-none" w:eastAsia="x-none"/>
+              </w:rPr>
+            </w:pPr>
+            <w:r>
+              <w:rPr>
+                <w:lang w:val="x-none" w:eastAsia="x-none"/>
+              </w:rPr>
+              <w:t>Preparar la aplicación web</w:t>
+            </w:r>
+          </w:p>
+        </w:tc>
+        <w:tc>
+          <w:tcPr>
+            <w:tcW w:w="1616" w:type="dxa"/>
+            <w:shd w:val="clear" w:color="auto" w:fill="FFFFFF" w:themeFill="background1"/>
+          </w:tcPr>
+          <w:p>
+            <w:pPr>
+              <w:jc w:val="center"/>
+              <w:rPr>
+                <w:lang w:val="x-none" w:eastAsia="x-none"/>
+              </w:rPr>
+            </w:pPr>
+            <w:proofErr w:type="spellStart"/>
+            <w:r>
+              <w:rPr>
+                <w:lang w:val="x-none" w:eastAsia="x-none"/>
+              </w:rPr>
+              <w:t>Development</w:t>
+            </w:r>
+            <w:proofErr w:type="spellEnd"/>
+          </w:p>
+        </w:tc>
+        <w:tc>
+          <w:tcPr>
+            <w:tcW w:w="1655" w:type="dxa"/>
+          </w:tcPr>
+          <w:p>
+            <w:pPr>
+              <w:jc w:val="center"/>
+              <w:rPr>
+                <w:lang w:val="x-none" w:eastAsia="x-none"/>
+              </w:rPr>
+            </w:pPr>
+            <w:r>
+              <w:rPr>
+                <w:lang w:val="x-none" w:eastAsia="x-none"/>
+              </w:rPr>
+              <w:t>En curso</w:t>
+            </w:r>
+          </w:p>
+        </w:tc>
+        <w:tc>
+          <w:tcPr>
+            <w:tcW w:w="1083" w:type="dxa"/>
+          </w:tcPr>
+          <w:p>
+            <w:pPr>
+              <w:jc w:val="center"/>
+              <w:rPr>
+                <w:lang w:val="x-none" w:eastAsia="x-none"/>
+              </w:rPr>
+            </w:pPr>
+            <w:r>
+              <w:rPr>
+                <w:lang w:val="x-none" w:eastAsia="x-none"/>
+              </w:rPr>
+              <w:t>2</w:t>
+            </w:r>
+          </w:p>
+        </w:tc>
+        <w:tc>
+          <w:tcPr>
+            <w:tcW w:w="1242" w:type="dxa"/>
+          </w:tcPr>
+          <w:p>
+            <w:pPr>
+              <w:jc w:val="center"/>
+              <w:rPr>
+                <w:lang w:val="x-none" w:eastAsia="x-none"/>
+              </w:rPr>
+            </w:pPr>
+            <w:r>
+              <w:rPr>
+                <w:lang w:val="x-none" w:eastAsia="x-none"/>
+              </w:rPr>
+              <w:t>1.6</w:t>
             </w:r>
           </w:p>
         </w:tc>

</xml_diff>

<commit_message>
Documentación del sprint 3, 03-04-2024
</commit_message>
<xml_diff>
--- a/sprints.docx
+++ b/sprints.docx
@@ -249,7 +249,6 @@
         </w:rPr>
         <w:t xml:space="preserve"> Manuel Galán </w:t>
       </w:r>
-      <w:proofErr w:type="spellStart"/>
       <w:r>
         <w:rPr>
           <w:rFonts w:ascii="Adobe Garamond Pro" w:hAnsi="Adobe Garamond Pro"/>
@@ -266,7 +265,6 @@
         </w:rPr>
         <w:t>rdax</w:t>
       </w:r>
-      <w:proofErr w:type="spellEnd"/>
     </w:p>
     <w:p>
       <w:pPr>
@@ -483,21 +481,7 @@
         <w:rPr>
           <w:lang w:val="x-none" w:eastAsia="x-none"/>
         </w:rPr>
-        <w:t xml:space="preserve">Por último me decanté por desarrollar la memoria en Word por su simplicidad en comparación con </w:t>
-      </w:r>
-      <w:proofErr w:type="spellStart"/>
-      <w:r>
-        <w:rPr>
-          <w:lang w:val="x-none" w:eastAsia="x-none"/>
-        </w:rPr>
-        <w:t>Latex</w:t>
-      </w:r>
-      <w:proofErr w:type="spellEnd"/>
-      <w:r>
-        <w:rPr>
-          <w:lang w:val="x-none" w:eastAsia="x-none"/>
-        </w:rPr>
-        <w:t>.</w:t>
+        <w:t>Por último me decanté por desarrollar la memoria en Word por su simplicidad en comparación con Latex.</w:t>
       </w:r>
     </w:p>
     <w:tbl>
@@ -702,14 +686,12 @@
                 <w:lang w:val="x-none" w:eastAsia="x-none"/>
               </w:rPr>
             </w:pPr>
-            <w:proofErr w:type="spellStart"/>
             <w:r>
               <w:rPr>
                 <w:lang w:val="x-none" w:eastAsia="x-none"/>
               </w:rPr>
               <w:t>Development</w:t>
             </w:r>
-            <w:proofErr w:type="spellEnd"/>
           </w:p>
         </w:tc>
         <w:tc>
@@ -832,14 +814,12 @@
                 <w:lang w:val="x-none" w:eastAsia="x-none"/>
               </w:rPr>
             </w:pPr>
-            <w:proofErr w:type="spellStart"/>
             <w:r>
               <w:rPr>
                 <w:lang w:val="x-none" w:eastAsia="x-none"/>
               </w:rPr>
               <w:t>Development</w:t>
             </w:r>
-            <w:proofErr w:type="spellEnd"/>
           </w:p>
         </w:tc>
         <w:tc>
@@ -962,14 +942,12 @@
                 <w:lang w:val="x-none" w:eastAsia="x-none"/>
               </w:rPr>
             </w:pPr>
-            <w:proofErr w:type="spellStart"/>
             <w:r>
               <w:rPr>
                 <w:lang w:val="x-none" w:eastAsia="x-none"/>
               </w:rPr>
               <w:t>Development</w:t>
             </w:r>
-            <w:proofErr w:type="spellEnd"/>
           </w:p>
         </w:tc>
         <w:tc>
@@ -1092,14 +1070,12 @@
                 <w:lang w:val="x-none" w:eastAsia="x-none"/>
               </w:rPr>
             </w:pPr>
-            <w:proofErr w:type="spellStart"/>
             <w:r>
               <w:rPr>
                 <w:lang w:val="x-none" w:eastAsia="x-none"/>
               </w:rPr>
               <w:t>Research</w:t>
             </w:r>
-            <w:proofErr w:type="spellEnd"/>
           </w:p>
         </w:tc>
         <w:tc>
@@ -1221,14 +1197,12 @@
                 <w:lang w:val="x-none" w:eastAsia="x-none"/>
               </w:rPr>
             </w:pPr>
-            <w:proofErr w:type="spellStart"/>
             <w:r>
               <w:rPr>
                 <w:lang w:val="x-none" w:eastAsia="x-none"/>
               </w:rPr>
               <w:t>Research</w:t>
             </w:r>
-            <w:proofErr w:type="spellEnd"/>
           </w:p>
         </w:tc>
         <w:tc>
@@ -1350,14 +1324,12 @@
                 <w:lang w:val="x-none" w:eastAsia="x-none"/>
               </w:rPr>
             </w:pPr>
-            <w:proofErr w:type="spellStart"/>
             <w:r>
               <w:rPr>
                 <w:lang w:val="x-none" w:eastAsia="x-none"/>
               </w:rPr>
               <w:t>Research</w:t>
             </w:r>
-            <w:proofErr w:type="spellEnd"/>
           </w:p>
         </w:tc>
         <w:tc>
@@ -1479,14 +1451,12 @@
                 <w:lang w:val="x-none" w:eastAsia="x-none"/>
               </w:rPr>
             </w:pPr>
-            <w:proofErr w:type="spellStart"/>
             <w:r>
               <w:rPr>
                 <w:lang w:val="x-none" w:eastAsia="x-none"/>
               </w:rPr>
               <w:t>Research</w:t>
             </w:r>
-            <w:proofErr w:type="spellEnd"/>
           </w:p>
         </w:tc>
         <w:tc>
@@ -1608,14 +1578,12 @@
                 <w:lang w:val="x-none" w:eastAsia="x-none"/>
               </w:rPr>
             </w:pPr>
-            <w:proofErr w:type="spellStart"/>
             <w:r>
               <w:rPr>
                 <w:lang w:val="x-none" w:eastAsia="x-none"/>
               </w:rPr>
               <w:t>Research</w:t>
             </w:r>
-            <w:proofErr w:type="spellEnd"/>
           </w:p>
         </w:tc>
         <w:tc>
@@ -1737,14 +1705,12 @@
                 <w:lang w:val="x-none" w:eastAsia="x-none"/>
               </w:rPr>
             </w:pPr>
-            <w:proofErr w:type="spellStart"/>
             <w:r>
               <w:rPr>
                 <w:lang w:val="x-none" w:eastAsia="x-none"/>
               </w:rPr>
               <w:t>Research</w:t>
             </w:r>
-            <w:proofErr w:type="spellEnd"/>
           </w:p>
         </w:tc>
         <w:tc>
@@ -1866,14 +1832,12 @@
                 <w:lang w:val="x-none" w:eastAsia="x-none"/>
               </w:rPr>
             </w:pPr>
-            <w:proofErr w:type="spellStart"/>
             <w:r>
               <w:rPr>
                 <w:lang w:val="x-none" w:eastAsia="x-none"/>
               </w:rPr>
               <w:t>Research</w:t>
             </w:r>
-            <w:proofErr w:type="spellEnd"/>
           </w:p>
         </w:tc>
         <w:tc>
@@ -1995,14 +1959,12 @@
                 <w:lang w:val="x-none" w:eastAsia="x-none"/>
               </w:rPr>
             </w:pPr>
-            <w:proofErr w:type="spellStart"/>
             <w:r>
               <w:rPr>
                 <w:lang w:val="x-none" w:eastAsia="x-none"/>
               </w:rPr>
               <w:t>Reserach</w:t>
             </w:r>
-            <w:proofErr w:type="spellEnd"/>
           </w:p>
         </w:tc>
         <w:tc>
@@ -2160,33 +2122,17 @@
         </w:rPr>
         <w:t xml:space="preserve">. Entre ellas se valoró </w:t>
       </w:r>
-      <w:proofErr w:type="spellStart"/>
       <w:r>
         <w:rPr>
           <w:lang w:val="x-none" w:eastAsia="x-none"/>
         </w:rPr>
-        <w:t>Flask</w:t>
-      </w:r>
-      <w:proofErr w:type="spellEnd"/>
+        <w:t xml:space="preserve">Flask o Django. </w:t>
+      </w:r>
       <w:r>
         <w:rPr>
           <w:lang w:val="x-none" w:eastAsia="x-none"/>
         </w:rPr>
-        <w:t xml:space="preserve"> o Django. </w:t>
-      </w:r>
-      <w:proofErr w:type="spellStart"/>
-      <w:r>
-        <w:rPr>
-          <w:lang w:val="x-none" w:eastAsia="x-none"/>
-        </w:rPr>
-        <w:t>Flask</w:t>
-      </w:r>
-      <w:proofErr w:type="spellEnd"/>
-      <w:r>
-        <w:rPr>
-          <w:lang w:val="x-none" w:eastAsia="x-none"/>
-        </w:rPr>
-        <w:t xml:space="preserve"> ofrec</w:t>
+        <w:t>Flask ofrec</w:t>
       </w:r>
       <w:r>
         <w:rPr>
@@ -2253,59 +2199,31 @@
         <w:rPr>
           <w:lang w:val="x-none" w:eastAsia="x-none"/>
         </w:rPr>
-        <w:t xml:space="preserve">Por otro lado, Django es un </w:t>
-      </w:r>
-      <w:proofErr w:type="spellStart"/>
+        <w:t>Por otro lado, Django es un framework que ofrece una amplia variedad de funcionalidades integradas de serie, también permite un desarrollo rápido de aplicaciones complejas gracias a estas características</w:t>
+      </w:r>
       <w:r>
         <w:rPr>
           <w:lang w:val="x-none" w:eastAsia="x-none"/>
         </w:rPr>
-        <w:t>framework</w:t>
-      </w:r>
-      <w:proofErr w:type="spellEnd"/>
+        <w:t xml:space="preserve">, así como </w:t>
+      </w:r>
       <w:r>
         <w:rPr>
           <w:lang w:val="x-none" w:eastAsia="x-none"/>
         </w:rPr>
-        <w:t xml:space="preserve"> que ofrece una amplia variedad de funcionalidades integradas de serie, también permite un desarrollo rápido de aplicaciones complejas gracias a estas características</w:t>
+        <w:t>escalabilidad para cualquier proyecto</w:t>
       </w:r>
       <w:r>
         <w:rPr>
           <w:lang w:val="x-none" w:eastAsia="x-none"/>
         </w:rPr>
-        <w:t xml:space="preserve">, así como </w:t>
+        <w:t xml:space="preserve">. </w:t>
       </w:r>
       <w:r>
         <w:rPr>
           <w:lang w:val="x-none" w:eastAsia="x-none"/>
         </w:rPr>
-        <w:t>escalabilidad para cualquier proyecto</w:t>
-      </w:r>
-      <w:r>
-        <w:rPr>
-          <w:lang w:val="x-none" w:eastAsia="x-none"/>
-        </w:rPr>
-        <w:t xml:space="preserve">. </w:t>
-      </w:r>
-      <w:r>
-        <w:rPr>
-          <w:lang w:val="x-none" w:eastAsia="x-none"/>
-        </w:rPr>
-        <w:t xml:space="preserve">Valorando todos estos aspectos y analizando la presente situación y la futura he considerado que la mejor opción es usar </w:t>
-      </w:r>
-      <w:proofErr w:type="spellStart"/>
-      <w:r>
-        <w:rPr>
-          <w:lang w:val="x-none" w:eastAsia="x-none"/>
-        </w:rPr>
-        <w:t>Flask</w:t>
-      </w:r>
-      <w:proofErr w:type="spellEnd"/>
-      <w:r>
-        <w:rPr>
-          <w:lang w:val="x-none" w:eastAsia="x-none"/>
-        </w:rPr>
-        <w:t xml:space="preserve"> para mi proyecto.</w:t>
+        <w:t>Valorando todos estos aspectos y analizando la presente situación y la futura he considerado que la mejor opción es usar Flask para mi proyecto.</w:t>
       </w:r>
     </w:p>
     <w:p>
@@ -2344,66 +2262,48 @@
         </w:rPr>
         <w:t xml:space="preserve"> es </w:t>
       </w:r>
-      <w:proofErr w:type="spellStart"/>
       <w:r>
         <w:rPr>
           <w:lang w:val="x-none" w:eastAsia="x-none"/>
         </w:rPr>
-        <w:t>Audiveris</w:t>
-      </w:r>
-      <w:proofErr w:type="spellEnd"/>
+        <w:t>Audiveris debido a su larga trayectoria y la comunidad que hay detrás ya que es muy activa y grande.</w:t>
+      </w:r>
       <w:r>
         <w:rPr>
           <w:lang w:val="x-none" w:eastAsia="x-none"/>
         </w:rPr>
-        <w:t xml:space="preserve"> debido a su larga trayectoria y la comunidad que hay detrás ya que es muy activa y grande.</w:t>
+        <w:t xml:space="preserve"> </w:t>
       </w:r>
       <w:r>
         <w:rPr>
           <w:lang w:val="x-none" w:eastAsia="x-none"/>
         </w:rPr>
-        <w:t xml:space="preserve"> </w:t>
+        <w:t xml:space="preserve">Otras </w:t>
       </w:r>
       <w:r>
         <w:rPr>
           <w:lang w:val="x-none" w:eastAsia="x-none"/>
         </w:rPr>
-        <w:t xml:space="preserve">Otras </w:t>
+        <w:t xml:space="preserve">tecnologías que valoré son </w:t>
       </w:r>
       <w:r>
         <w:rPr>
           <w:lang w:val="x-none" w:eastAsia="x-none"/>
         </w:rPr>
-        <w:t xml:space="preserve">tecnologías que valoré son </w:t>
-      </w:r>
-      <w:proofErr w:type="spellStart"/>
+        <w:t>SharpEye Music Reader</w:t>
+      </w:r>
       <w:r>
         <w:rPr>
           <w:lang w:val="x-none" w:eastAsia="x-none"/>
         </w:rPr>
-        <w:t>SharpEye</w:t>
-      </w:r>
-      <w:proofErr w:type="spellEnd"/>
+        <w:t xml:space="preserve">, </w:t>
+      </w:r>
       <w:r>
         <w:rPr>
           <w:lang w:val="x-none" w:eastAsia="x-none"/>
         </w:rPr>
-        <w:t xml:space="preserve"> Music Reader</w:t>
-      </w:r>
-      <w:r>
-        <w:rPr>
-          <w:lang w:val="x-none" w:eastAsia="x-none"/>
-        </w:rPr>
-        <w:t xml:space="preserve">, </w:t>
-      </w:r>
-      <w:proofErr w:type="spellStart"/>
-      <w:r>
-        <w:rPr>
-          <w:lang w:val="x-none" w:eastAsia="x-none"/>
-        </w:rPr>
         <w:t>MuseScore</w:t>
       </w:r>
-      <w:proofErr w:type="spellEnd"/>
       <w:r>
         <w:rPr>
           <w:lang w:val="x-none" w:eastAsia="x-none"/>
@@ -2620,14 +2520,12 @@
                 <w:lang w:val="x-none" w:eastAsia="x-none"/>
               </w:rPr>
             </w:pPr>
-            <w:proofErr w:type="spellStart"/>
             <w:r>
               <w:rPr>
                 <w:lang w:val="x-none" w:eastAsia="x-none"/>
               </w:rPr>
               <w:t>Development</w:t>
             </w:r>
-            <w:proofErr w:type="spellEnd"/>
           </w:p>
         </w:tc>
         <w:tc>
@@ -2766,14 +2664,12 @@
                 <w:lang w:val="x-none" w:eastAsia="x-none"/>
               </w:rPr>
             </w:pPr>
-            <w:proofErr w:type="spellStart"/>
             <w:r>
               <w:rPr>
                 <w:lang w:val="x-none" w:eastAsia="x-none"/>
               </w:rPr>
               <w:t>Development</w:t>
             </w:r>
-            <w:proofErr w:type="spellEnd"/>
           </w:p>
         </w:tc>
         <w:tc>
@@ -2900,14 +2796,12 @@
                 <w:lang w:val="x-none" w:eastAsia="x-none"/>
               </w:rPr>
             </w:pPr>
-            <w:proofErr w:type="spellStart"/>
             <w:r>
               <w:rPr>
                 <w:lang w:val="x-none" w:eastAsia="x-none"/>
               </w:rPr>
               <w:t>Development</w:t>
             </w:r>
-            <w:proofErr w:type="spellEnd"/>
           </w:p>
         </w:tc>
         <w:tc>
@@ -3034,14 +2928,12 @@
                 <w:lang w:val="x-none" w:eastAsia="x-none"/>
               </w:rPr>
             </w:pPr>
-            <w:proofErr w:type="spellStart"/>
             <w:r>
               <w:rPr>
                 <w:lang w:val="x-none" w:eastAsia="x-none"/>
               </w:rPr>
               <w:t>Development</w:t>
             </w:r>
-            <w:proofErr w:type="spellEnd"/>
           </w:p>
         </w:tc>
         <w:tc>
@@ -3168,14 +3060,12 @@
                 <w:lang w:val="x-none" w:eastAsia="x-none"/>
               </w:rPr>
             </w:pPr>
-            <w:proofErr w:type="spellStart"/>
             <w:r>
               <w:rPr>
                 <w:lang w:val="x-none" w:eastAsia="x-none"/>
               </w:rPr>
               <w:t>Developement</w:t>
             </w:r>
-            <w:proofErr w:type="spellEnd"/>
           </w:p>
         </w:tc>
         <w:tc>
@@ -3286,16 +3176,8 @@
               <w:rPr>
                 <w:lang w:val="x-none" w:eastAsia="x-none"/>
               </w:rPr>
-              <w:t xml:space="preserve">Investigar servidor web: Django vs </w:t>
-            </w:r>
-            <w:proofErr w:type="spellStart"/>
-            <w:r>
-              <w:rPr>
-                <w:lang w:val="x-none" w:eastAsia="x-none"/>
-              </w:rPr>
-              <w:t>Flask</w:t>
-            </w:r>
-            <w:proofErr w:type="spellEnd"/>
+              <w:t>Investigar servidor web: Django vs Flask</w:t>
+            </w:r>
           </w:p>
         </w:tc>
         <w:tc>
@@ -3310,14 +3192,12 @@
                 <w:lang w:val="x-none" w:eastAsia="x-none"/>
               </w:rPr>
             </w:pPr>
-            <w:proofErr w:type="spellStart"/>
             <w:r>
               <w:rPr>
                 <w:lang w:val="x-none" w:eastAsia="x-none"/>
               </w:rPr>
               <w:t>Research</w:t>
             </w:r>
-            <w:proofErr w:type="spellEnd"/>
           </w:p>
         </w:tc>
         <w:tc>
@@ -3428,16 +3308,8 @@
               <w:rPr>
                 <w:lang w:val="x-none" w:eastAsia="x-none"/>
               </w:rPr>
-              <w:t xml:space="preserve">Investigar servidor web: Django vs </w:t>
-            </w:r>
-            <w:proofErr w:type="spellStart"/>
-            <w:r>
-              <w:rPr>
-                <w:lang w:val="x-none" w:eastAsia="x-none"/>
-              </w:rPr>
-              <w:t>Flask</w:t>
-            </w:r>
-            <w:proofErr w:type="spellEnd"/>
+              <w:t>Investigar servidor web: Django vs Flask</w:t>
+            </w:r>
           </w:p>
         </w:tc>
         <w:tc>
@@ -3452,14 +3324,12 @@
                 <w:lang w:val="x-none" w:eastAsia="x-none"/>
               </w:rPr>
             </w:pPr>
-            <w:proofErr w:type="spellStart"/>
             <w:r>
               <w:rPr>
                 <w:lang w:val="x-none" w:eastAsia="x-none"/>
               </w:rPr>
               <w:t>Research</w:t>
             </w:r>
-            <w:proofErr w:type="spellEnd"/>
           </w:p>
         </w:tc>
         <w:tc>
@@ -3585,16 +3455,8 @@
               <w:rPr>
                 <w:lang w:val="x-none" w:eastAsia="x-none"/>
               </w:rPr>
-              <w:t xml:space="preserve">Investigar servidor web: Django vs </w:t>
-            </w:r>
-            <w:proofErr w:type="spellStart"/>
-            <w:r>
-              <w:rPr>
-                <w:lang w:val="x-none" w:eastAsia="x-none"/>
-              </w:rPr>
-              <w:t>Flask</w:t>
-            </w:r>
-            <w:proofErr w:type="spellEnd"/>
+              <w:t>Investigar servidor web: Django vs Flask</w:t>
+            </w:r>
           </w:p>
         </w:tc>
         <w:tc>
@@ -3609,14 +3471,12 @@
                 <w:lang w:val="x-none" w:eastAsia="x-none"/>
               </w:rPr>
             </w:pPr>
-            <w:proofErr w:type="spellStart"/>
             <w:r>
               <w:rPr>
                 <w:lang w:val="x-none" w:eastAsia="x-none"/>
               </w:rPr>
               <w:t>Research</w:t>
             </w:r>
-            <w:proofErr w:type="spellEnd"/>
           </w:p>
         </w:tc>
         <w:tc>
@@ -3743,14 +3603,12 @@
                 <w:lang w:val="x-none" w:eastAsia="x-none"/>
               </w:rPr>
             </w:pPr>
-            <w:proofErr w:type="spellStart"/>
             <w:r>
               <w:rPr>
                 <w:lang w:val="x-none" w:eastAsia="x-none"/>
               </w:rPr>
               <w:t>Research</w:t>
             </w:r>
-            <w:proofErr w:type="spellEnd"/>
           </w:p>
         </w:tc>
         <w:tc>
@@ -4060,14 +3918,12 @@
                 <w:lang w:val="x-none" w:eastAsia="x-none"/>
               </w:rPr>
             </w:pPr>
-            <w:proofErr w:type="spellStart"/>
             <w:r>
               <w:rPr>
                 <w:lang w:val="x-none" w:eastAsia="x-none"/>
               </w:rPr>
               <w:t>Development</w:t>
             </w:r>
-            <w:proofErr w:type="spellEnd"/>
           </w:p>
         </w:tc>
         <w:tc>
@@ -4164,16 +4020,8 @@
               <w:rPr>
                 <w:lang w:val="x-none" w:eastAsia="x-none"/>
               </w:rPr>
-              <w:t xml:space="preserve">Cambiar las gráficas de los </w:t>
-            </w:r>
-            <w:proofErr w:type="spellStart"/>
-            <w:r>
-              <w:rPr>
-                <w:lang w:val="x-none" w:eastAsia="x-none"/>
-              </w:rPr>
-              <w:t>sprints</w:t>
-            </w:r>
-            <w:proofErr w:type="spellEnd"/>
+              <w:t>Cambiar las gráficas de los sprints</w:t>
+            </w:r>
           </w:p>
         </w:tc>
         <w:tc>
@@ -4188,14 +4036,12 @@
                 <w:lang w:val="x-none" w:eastAsia="x-none"/>
               </w:rPr>
             </w:pPr>
-            <w:proofErr w:type="spellStart"/>
             <w:r>
               <w:rPr>
                 <w:lang w:val="x-none" w:eastAsia="x-none"/>
               </w:rPr>
               <w:t>Development</w:t>
             </w:r>
-            <w:proofErr w:type="spellEnd"/>
           </w:p>
         </w:tc>
         <w:tc>
@@ -4308,14 +4154,12 @@
                 <w:lang w:val="x-none" w:eastAsia="x-none"/>
               </w:rPr>
             </w:pPr>
-            <w:proofErr w:type="spellStart"/>
             <w:r>
               <w:rPr>
                 <w:lang w:val="x-none" w:eastAsia="x-none"/>
               </w:rPr>
               <w:t>Development</w:t>
             </w:r>
-            <w:proofErr w:type="spellEnd"/>
           </w:p>
         </w:tc>
         <w:tc>
@@ -4428,14 +4272,12 @@
                 <w:lang w:val="x-none" w:eastAsia="x-none"/>
               </w:rPr>
             </w:pPr>
-            <w:proofErr w:type="spellStart"/>
             <w:r>
               <w:rPr>
                 <w:lang w:val="x-none" w:eastAsia="x-none"/>
               </w:rPr>
               <w:t>Development</w:t>
             </w:r>
-            <w:proofErr w:type="spellEnd"/>
           </w:p>
         </w:tc>
         <w:tc>
@@ -4548,14 +4390,12 @@
                 <w:lang w:val="x-none" w:eastAsia="x-none"/>
               </w:rPr>
             </w:pPr>
-            <w:proofErr w:type="spellStart"/>
             <w:r>
               <w:rPr>
                 <w:lang w:val="x-none" w:eastAsia="x-none"/>
               </w:rPr>
               <w:t>Development</w:t>
             </w:r>
-            <w:proofErr w:type="spellEnd"/>
           </w:p>
         </w:tc>
         <w:tc>
@@ -4634,28 +4474,7 @@
                 <w:color w:val="000000"/>
                 <w:lang w:val="x-none" w:eastAsia="x-none"/>
               </w:rPr>
-              <w:t>01</w:t>
-            </w:r>
-            <w:r>
-              <w:rPr>
-                <w:color w:val="000000"/>
-                <w:lang w:val="x-none" w:eastAsia="x-none"/>
-              </w:rPr>
-              <w:t>/0</w:t>
-            </w:r>
-            <w:r>
-              <w:rPr>
-                <w:color w:val="000000"/>
-                <w:lang w:val="x-none" w:eastAsia="x-none"/>
-              </w:rPr>
-              <w:t>4</w:t>
-            </w:r>
-            <w:r>
-              <w:rPr>
-                <w:color w:val="000000"/>
-                <w:lang w:val="x-none" w:eastAsia="x-none"/>
-              </w:rPr>
-              <w:t>/2024</w:t>
+              <w:t>01/04/2024</w:t>
             </w:r>
           </w:p>
         </w:tc>
@@ -4689,14 +4508,12 @@
                 <w:lang w:val="x-none" w:eastAsia="x-none"/>
               </w:rPr>
             </w:pPr>
-            <w:proofErr w:type="spellStart"/>
             <w:r>
               <w:rPr>
                 <w:lang w:val="x-none" w:eastAsia="x-none"/>
               </w:rPr>
               <w:t>Development</w:t>
             </w:r>
-            <w:proofErr w:type="spellEnd"/>
           </w:p>
         </w:tc>
         <w:tc>
@@ -4753,6 +4570,139 @@
                 <w:lang w:val="x-none" w:eastAsia="x-none"/>
               </w:rPr>
               <w:t>1.6</w:t>
+            </w:r>
+          </w:p>
+        </w:tc>
+      </w:tr>
+      <w:tr>
+        <w:tc>
+          <w:tcPr>
+            <w:tcW w:w="1397" w:type="dxa"/>
+            <w:vAlign w:val="center"/>
+          </w:tcPr>
+          <w:p>
+            <w:pPr>
+              <w:rPr>
+                <w:color w:val="000000"/>
+                <w:lang w:val="x-none" w:eastAsia="x-none"/>
+              </w:rPr>
+            </w:pPr>
+            <w:r>
+              <w:rPr>
+                <w:color w:val="000000"/>
+                <w:lang w:val="x-none" w:eastAsia="x-none"/>
+              </w:rPr>
+              <w:lastRenderedPageBreak/>
+              <w:t>0</w:t>
+            </w:r>
+            <w:r>
+              <w:rPr>
+                <w:color w:val="000000"/>
+                <w:lang w:val="x-none" w:eastAsia="x-none"/>
+              </w:rPr>
+              <w:t>2</w:t>
+            </w:r>
+            <w:r>
+              <w:rPr>
+                <w:color w:val="000000"/>
+                <w:lang w:val="x-none" w:eastAsia="x-none"/>
+              </w:rPr>
+              <w:t>/04/2024</w:t>
+            </w:r>
+          </w:p>
+        </w:tc>
+        <w:tc>
+          <w:tcPr>
+            <w:tcW w:w="3491" w:type="dxa"/>
+          </w:tcPr>
+          <w:p>
+            <w:pPr>
+              <w:rPr>
+                <w:lang w:val="x-none" w:eastAsia="x-none"/>
+              </w:rPr>
+            </w:pPr>
+            <w:r>
+              <w:rPr>
+                <w:lang w:val="x-none" w:eastAsia="x-none"/>
+              </w:rPr>
+              <w:t>Preparar la aplicación web</w:t>
+            </w:r>
+          </w:p>
+        </w:tc>
+        <w:tc>
+          <w:tcPr>
+            <w:tcW w:w="1616" w:type="dxa"/>
+            <w:shd w:val="clear" w:color="auto" w:fill="FFFFFF" w:themeFill="background1"/>
+          </w:tcPr>
+          <w:p>
+            <w:pPr>
+              <w:jc w:val="center"/>
+              <w:rPr>
+                <w:lang w:val="x-none" w:eastAsia="x-none"/>
+              </w:rPr>
+            </w:pPr>
+            <w:r>
+              <w:rPr>
+                <w:lang w:val="x-none" w:eastAsia="x-none"/>
+              </w:rPr>
+              <w:t>Development</w:t>
+            </w:r>
+          </w:p>
+        </w:tc>
+        <w:tc>
+          <w:tcPr>
+            <w:tcW w:w="1655" w:type="dxa"/>
+          </w:tcPr>
+          <w:p>
+            <w:pPr>
+              <w:jc w:val="center"/>
+              <w:rPr>
+                <w:lang w:val="x-none" w:eastAsia="x-none"/>
+              </w:rPr>
+            </w:pPr>
+            <w:r>
+              <w:rPr>
+                <w:lang w:val="x-none" w:eastAsia="x-none"/>
+              </w:rPr>
+              <w:t>En curso</w:t>
+            </w:r>
+          </w:p>
+        </w:tc>
+        <w:tc>
+          <w:tcPr>
+            <w:tcW w:w="1083" w:type="dxa"/>
+          </w:tcPr>
+          <w:p>
+            <w:pPr>
+              <w:jc w:val="center"/>
+              <w:rPr>
+                <w:lang w:val="x-none" w:eastAsia="x-none"/>
+              </w:rPr>
+            </w:pPr>
+            <w:r>
+              <w:rPr>
+                <w:lang w:val="x-none" w:eastAsia="x-none"/>
+              </w:rPr>
+              <w:t>3</w:t>
+            </w:r>
+          </w:p>
+        </w:tc>
+        <w:tc>
+          <w:tcPr>
+            <w:tcW w:w="1242" w:type="dxa"/>
+          </w:tcPr>
+          <w:p>
+            <w:pPr>
+              <w:jc w:val="center"/>
+              <w:rPr>
+                <w:lang w:val="x-none" w:eastAsia="x-none"/>
+              </w:rPr>
+            </w:pPr>
+            <w:r>
+              <w:rPr>
+                <w:lang w:val="x-none" w:eastAsia="x-none"/>
+              </w:rPr>
+              <w:t>3</w:t>
             </w:r>
           </w:p>
         </w:tc>

</xml_diff>

<commit_message>
Documentación sprint 3, 04-04-2024
</commit_message>
<xml_diff>
--- a/sprints.docx
+++ b/sprints.docx
@@ -249,6 +249,7 @@
         </w:rPr>
         <w:t xml:space="preserve"> Manuel Galán </w:t>
       </w:r>
+      <w:proofErr w:type="spellStart"/>
       <w:r>
         <w:rPr>
           <w:rFonts w:ascii="Adobe Garamond Pro" w:hAnsi="Adobe Garamond Pro"/>
@@ -265,6 +266,7 @@
         </w:rPr>
         <w:t>rdax</w:t>
       </w:r>
+      <w:proofErr w:type="spellEnd"/>
     </w:p>
     <w:p>
       <w:pPr>
@@ -481,7 +483,21 @@
         <w:rPr>
           <w:lang w:val="x-none" w:eastAsia="x-none"/>
         </w:rPr>
-        <w:t>Por último me decanté por desarrollar la memoria en Word por su simplicidad en comparación con Latex.</w:t>
+        <w:t xml:space="preserve">Por último me decanté por desarrollar la memoria en Word por su simplicidad en comparación con </w:t>
+      </w:r>
+      <w:proofErr w:type="spellStart"/>
+      <w:r>
+        <w:rPr>
+          <w:lang w:val="x-none" w:eastAsia="x-none"/>
+        </w:rPr>
+        <w:t>Latex</w:t>
+      </w:r>
+      <w:proofErr w:type="spellEnd"/>
+      <w:r>
+        <w:rPr>
+          <w:lang w:val="x-none" w:eastAsia="x-none"/>
+        </w:rPr>
+        <w:t>.</w:t>
       </w:r>
     </w:p>
     <w:tbl>
@@ -686,12 +702,14 @@
                 <w:lang w:val="x-none" w:eastAsia="x-none"/>
               </w:rPr>
             </w:pPr>
+            <w:proofErr w:type="spellStart"/>
             <w:r>
               <w:rPr>
                 <w:lang w:val="x-none" w:eastAsia="x-none"/>
               </w:rPr>
               <w:t>Development</w:t>
             </w:r>
+            <w:proofErr w:type="spellEnd"/>
           </w:p>
         </w:tc>
         <w:tc>
@@ -814,12 +832,14 @@
                 <w:lang w:val="x-none" w:eastAsia="x-none"/>
               </w:rPr>
             </w:pPr>
+            <w:proofErr w:type="spellStart"/>
             <w:r>
               <w:rPr>
                 <w:lang w:val="x-none" w:eastAsia="x-none"/>
               </w:rPr>
               <w:t>Development</w:t>
             </w:r>
+            <w:proofErr w:type="spellEnd"/>
           </w:p>
         </w:tc>
         <w:tc>
@@ -942,12 +962,14 @@
                 <w:lang w:val="x-none" w:eastAsia="x-none"/>
               </w:rPr>
             </w:pPr>
+            <w:proofErr w:type="spellStart"/>
             <w:r>
               <w:rPr>
                 <w:lang w:val="x-none" w:eastAsia="x-none"/>
               </w:rPr>
               <w:t>Development</w:t>
             </w:r>
+            <w:proofErr w:type="spellEnd"/>
           </w:p>
         </w:tc>
         <w:tc>
@@ -1070,12 +1092,14 @@
                 <w:lang w:val="x-none" w:eastAsia="x-none"/>
               </w:rPr>
             </w:pPr>
+            <w:proofErr w:type="spellStart"/>
             <w:r>
               <w:rPr>
                 <w:lang w:val="x-none" w:eastAsia="x-none"/>
               </w:rPr>
               <w:t>Research</w:t>
             </w:r>
+            <w:proofErr w:type="spellEnd"/>
           </w:p>
         </w:tc>
         <w:tc>
@@ -1197,12 +1221,14 @@
                 <w:lang w:val="x-none" w:eastAsia="x-none"/>
               </w:rPr>
             </w:pPr>
+            <w:proofErr w:type="spellStart"/>
             <w:r>
               <w:rPr>
                 <w:lang w:val="x-none" w:eastAsia="x-none"/>
               </w:rPr>
               <w:t>Research</w:t>
             </w:r>
+            <w:proofErr w:type="spellEnd"/>
           </w:p>
         </w:tc>
         <w:tc>
@@ -1324,12 +1350,14 @@
                 <w:lang w:val="x-none" w:eastAsia="x-none"/>
               </w:rPr>
             </w:pPr>
+            <w:proofErr w:type="spellStart"/>
             <w:r>
               <w:rPr>
                 <w:lang w:val="x-none" w:eastAsia="x-none"/>
               </w:rPr>
               <w:t>Research</w:t>
             </w:r>
+            <w:proofErr w:type="spellEnd"/>
           </w:p>
         </w:tc>
         <w:tc>
@@ -1451,12 +1479,14 @@
                 <w:lang w:val="x-none" w:eastAsia="x-none"/>
               </w:rPr>
             </w:pPr>
+            <w:proofErr w:type="spellStart"/>
             <w:r>
               <w:rPr>
                 <w:lang w:val="x-none" w:eastAsia="x-none"/>
               </w:rPr>
               <w:t>Research</w:t>
             </w:r>
+            <w:proofErr w:type="spellEnd"/>
           </w:p>
         </w:tc>
         <w:tc>
@@ -1578,12 +1608,14 @@
                 <w:lang w:val="x-none" w:eastAsia="x-none"/>
               </w:rPr>
             </w:pPr>
+            <w:proofErr w:type="spellStart"/>
             <w:r>
               <w:rPr>
                 <w:lang w:val="x-none" w:eastAsia="x-none"/>
               </w:rPr>
               <w:t>Research</w:t>
             </w:r>
+            <w:proofErr w:type="spellEnd"/>
           </w:p>
         </w:tc>
         <w:tc>
@@ -1705,12 +1737,14 @@
                 <w:lang w:val="x-none" w:eastAsia="x-none"/>
               </w:rPr>
             </w:pPr>
+            <w:proofErr w:type="spellStart"/>
             <w:r>
               <w:rPr>
                 <w:lang w:val="x-none" w:eastAsia="x-none"/>
               </w:rPr>
               <w:t>Research</w:t>
             </w:r>
+            <w:proofErr w:type="spellEnd"/>
           </w:p>
         </w:tc>
         <w:tc>
@@ -1832,12 +1866,14 @@
                 <w:lang w:val="x-none" w:eastAsia="x-none"/>
               </w:rPr>
             </w:pPr>
+            <w:proofErr w:type="spellStart"/>
             <w:r>
               <w:rPr>
                 <w:lang w:val="x-none" w:eastAsia="x-none"/>
               </w:rPr>
               <w:t>Research</w:t>
             </w:r>
+            <w:proofErr w:type="spellEnd"/>
           </w:p>
         </w:tc>
         <w:tc>
@@ -1959,12 +1995,14 @@
                 <w:lang w:val="x-none" w:eastAsia="x-none"/>
               </w:rPr>
             </w:pPr>
+            <w:proofErr w:type="spellStart"/>
             <w:r>
               <w:rPr>
                 <w:lang w:val="x-none" w:eastAsia="x-none"/>
               </w:rPr>
               <w:t>Reserach</w:t>
             </w:r>
+            <w:proofErr w:type="spellEnd"/>
           </w:p>
         </w:tc>
         <w:tc>
@@ -2122,17 +2160,33 @@
         </w:rPr>
         <w:t xml:space="preserve">. Entre ellas se valoró </w:t>
       </w:r>
+      <w:proofErr w:type="spellStart"/>
       <w:r>
         <w:rPr>
           <w:lang w:val="x-none" w:eastAsia="x-none"/>
         </w:rPr>
-        <w:t xml:space="preserve">Flask o Django. </w:t>
-      </w:r>
+        <w:t>Flask</w:t>
+      </w:r>
+      <w:proofErr w:type="spellEnd"/>
       <w:r>
         <w:rPr>
           <w:lang w:val="x-none" w:eastAsia="x-none"/>
         </w:rPr>
-        <w:t>Flask ofrec</w:t>
+        <w:t xml:space="preserve"> o Django. </w:t>
+      </w:r>
+      <w:proofErr w:type="spellStart"/>
+      <w:r>
+        <w:rPr>
+          <w:lang w:val="x-none" w:eastAsia="x-none"/>
+        </w:rPr>
+        <w:t>Flask</w:t>
+      </w:r>
+      <w:proofErr w:type="spellEnd"/>
+      <w:r>
+        <w:rPr>
+          <w:lang w:val="x-none" w:eastAsia="x-none"/>
+        </w:rPr>
+        <w:t xml:space="preserve"> ofrec</w:t>
       </w:r>
       <w:r>
         <w:rPr>
@@ -2199,12 +2253,26 @@
         <w:rPr>
           <w:lang w:val="x-none" w:eastAsia="x-none"/>
         </w:rPr>
-        <w:t>Por otro lado, Django es un framework que ofrece una amplia variedad de funcionalidades integradas de serie, también permite un desarrollo rápido de aplicaciones complejas gracias a estas características</w:t>
-      </w:r>
+        <w:t xml:space="preserve">Por otro lado, Django es un </w:t>
+      </w:r>
+      <w:proofErr w:type="spellStart"/>
       <w:r>
         <w:rPr>
           <w:lang w:val="x-none" w:eastAsia="x-none"/>
         </w:rPr>
+        <w:t>framework</w:t>
+      </w:r>
+      <w:proofErr w:type="spellEnd"/>
+      <w:r>
+        <w:rPr>
+          <w:lang w:val="x-none" w:eastAsia="x-none"/>
+        </w:rPr>
+        <w:t xml:space="preserve"> que ofrece una amplia variedad de funcionalidades integradas de serie, también permite un desarrollo rápido de aplicaciones complejas gracias a estas características</w:t>
+      </w:r>
+      <w:r>
+        <w:rPr>
+          <w:lang w:val="x-none" w:eastAsia="x-none"/>
+        </w:rPr>
         <w:t xml:space="preserve">, así como </w:t>
       </w:r>
       <w:r>
@@ -2223,7 +2291,21 @@
         <w:rPr>
           <w:lang w:val="x-none" w:eastAsia="x-none"/>
         </w:rPr>
-        <w:t>Valorando todos estos aspectos y analizando la presente situación y la futura he considerado que la mejor opción es usar Flask para mi proyecto.</w:t>
+        <w:t xml:space="preserve">Valorando todos estos aspectos y analizando la presente situación y la futura he considerado que la mejor opción es usar </w:t>
+      </w:r>
+      <w:proofErr w:type="spellStart"/>
+      <w:r>
+        <w:rPr>
+          <w:lang w:val="x-none" w:eastAsia="x-none"/>
+        </w:rPr>
+        <w:t>Flask</w:t>
+      </w:r>
+      <w:proofErr w:type="spellEnd"/>
+      <w:r>
+        <w:rPr>
+          <w:lang w:val="x-none" w:eastAsia="x-none"/>
+        </w:rPr>
+        <w:t xml:space="preserve"> para mi proyecto.</w:t>
       </w:r>
     </w:p>
     <w:p>
@@ -2262,16 +2344,24 @@
         </w:rPr>
         <w:t xml:space="preserve"> es </w:t>
       </w:r>
+      <w:proofErr w:type="spellStart"/>
       <w:r>
         <w:rPr>
           <w:lang w:val="x-none" w:eastAsia="x-none"/>
         </w:rPr>
-        <w:t>Audiveris debido a su larga trayectoria y la comunidad que hay detrás ya que es muy activa y grande.</w:t>
-      </w:r>
+        <w:t>Audiveris</w:t>
+      </w:r>
+      <w:proofErr w:type="spellEnd"/>
       <w:r>
         <w:rPr>
           <w:lang w:val="x-none" w:eastAsia="x-none"/>
         </w:rPr>
+        <w:t xml:space="preserve"> debido a su larga trayectoria y la comunidad que hay detrás ya que es muy activa y grande.</w:t>
+      </w:r>
+      <w:r>
+        <w:rPr>
+          <w:lang w:val="x-none" w:eastAsia="x-none"/>
+        </w:rPr>
         <w:t xml:space="preserve"> </w:t>
       </w:r>
       <w:r>
@@ -2286,24 +2376,34 @@
         </w:rPr>
         <w:t xml:space="preserve">tecnologías que valoré son </w:t>
       </w:r>
+      <w:proofErr w:type="spellStart"/>
       <w:r>
         <w:rPr>
           <w:lang w:val="x-none" w:eastAsia="x-none"/>
         </w:rPr>
-        <w:t>SharpEye Music Reader</w:t>
-      </w:r>
+        <w:t>SharpEye</w:t>
+      </w:r>
+      <w:proofErr w:type="spellEnd"/>
       <w:r>
         <w:rPr>
           <w:lang w:val="x-none" w:eastAsia="x-none"/>
         </w:rPr>
+        <w:t xml:space="preserve"> Music Reader</w:t>
+      </w:r>
+      <w:r>
+        <w:rPr>
+          <w:lang w:val="x-none" w:eastAsia="x-none"/>
+        </w:rPr>
         <w:t xml:space="preserve">, </w:t>
       </w:r>
+      <w:proofErr w:type="spellStart"/>
       <w:r>
         <w:rPr>
           <w:lang w:val="x-none" w:eastAsia="x-none"/>
         </w:rPr>
         <w:t>MuseScore</w:t>
       </w:r>
+      <w:proofErr w:type="spellEnd"/>
       <w:r>
         <w:rPr>
           <w:lang w:val="x-none" w:eastAsia="x-none"/>
@@ -2520,12 +2620,14 @@
                 <w:lang w:val="x-none" w:eastAsia="x-none"/>
               </w:rPr>
             </w:pPr>
+            <w:proofErr w:type="spellStart"/>
             <w:r>
               <w:rPr>
                 <w:lang w:val="x-none" w:eastAsia="x-none"/>
               </w:rPr>
               <w:t>Development</w:t>
             </w:r>
+            <w:proofErr w:type="spellEnd"/>
           </w:p>
         </w:tc>
         <w:tc>
@@ -2664,12 +2766,14 @@
                 <w:lang w:val="x-none" w:eastAsia="x-none"/>
               </w:rPr>
             </w:pPr>
+            <w:proofErr w:type="spellStart"/>
             <w:r>
               <w:rPr>
                 <w:lang w:val="x-none" w:eastAsia="x-none"/>
               </w:rPr>
               <w:t>Development</w:t>
             </w:r>
+            <w:proofErr w:type="spellEnd"/>
           </w:p>
         </w:tc>
         <w:tc>
@@ -2796,12 +2900,14 @@
                 <w:lang w:val="x-none" w:eastAsia="x-none"/>
               </w:rPr>
             </w:pPr>
+            <w:proofErr w:type="spellStart"/>
             <w:r>
               <w:rPr>
                 <w:lang w:val="x-none" w:eastAsia="x-none"/>
               </w:rPr>
               <w:t>Development</w:t>
             </w:r>
+            <w:proofErr w:type="spellEnd"/>
           </w:p>
         </w:tc>
         <w:tc>
@@ -2928,12 +3034,14 @@
                 <w:lang w:val="x-none" w:eastAsia="x-none"/>
               </w:rPr>
             </w:pPr>
+            <w:proofErr w:type="spellStart"/>
             <w:r>
               <w:rPr>
                 <w:lang w:val="x-none" w:eastAsia="x-none"/>
               </w:rPr>
               <w:t>Development</w:t>
             </w:r>
+            <w:proofErr w:type="spellEnd"/>
           </w:p>
         </w:tc>
         <w:tc>
@@ -3060,12 +3168,14 @@
                 <w:lang w:val="x-none" w:eastAsia="x-none"/>
               </w:rPr>
             </w:pPr>
+            <w:proofErr w:type="spellStart"/>
             <w:r>
               <w:rPr>
                 <w:lang w:val="x-none" w:eastAsia="x-none"/>
               </w:rPr>
               <w:t>Developement</w:t>
             </w:r>
+            <w:proofErr w:type="spellEnd"/>
           </w:p>
         </w:tc>
         <w:tc>
@@ -3176,8 +3286,16 @@
               <w:rPr>
                 <w:lang w:val="x-none" w:eastAsia="x-none"/>
               </w:rPr>
-              <w:t>Investigar servidor web: Django vs Flask</w:t>
-            </w:r>
+              <w:t xml:space="preserve">Investigar servidor web: Django vs </w:t>
+            </w:r>
+            <w:proofErr w:type="spellStart"/>
+            <w:r>
+              <w:rPr>
+                <w:lang w:val="x-none" w:eastAsia="x-none"/>
+              </w:rPr>
+              <w:t>Flask</w:t>
+            </w:r>
+            <w:proofErr w:type="spellEnd"/>
           </w:p>
         </w:tc>
         <w:tc>
@@ -3192,12 +3310,14 @@
                 <w:lang w:val="x-none" w:eastAsia="x-none"/>
               </w:rPr>
             </w:pPr>
+            <w:proofErr w:type="spellStart"/>
             <w:r>
               <w:rPr>
                 <w:lang w:val="x-none" w:eastAsia="x-none"/>
               </w:rPr>
               <w:t>Research</w:t>
             </w:r>
+            <w:proofErr w:type="spellEnd"/>
           </w:p>
         </w:tc>
         <w:tc>
@@ -3308,8 +3428,16 @@
               <w:rPr>
                 <w:lang w:val="x-none" w:eastAsia="x-none"/>
               </w:rPr>
-              <w:t>Investigar servidor web: Django vs Flask</w:t>
-            </w:r>
+              <w:t xml:space="preserve">Investigar servidor web: Django vs </w:t>
+            </w:r>
+            <w:proofErr w:type="spellStart"/>
+            <w:r>
+              <w:rPr>
+                <w:lang w:val="x-none" w:eastAsia="x-none"/>
+              </w:rPr>
+              <w:t>Flask</w:t>
+            </w:r>
+            <w:proofErr w:type="spellEnd"/>
           </w:p>
         </w:tc>
         <w:tc>
@@ -3324,12 +3452,14 @@
                 <w:lang w:val="x-none" w:eastAsia="x-none"/>
               </w:rPr>
             </w:pPr>
+            <w:proofErr w:type="spellStart"/>
             <w:r>
               <w:rPr>
                 <w:lang w:val="x-none" w:eastAsia="x-none"/>
               </w:rPr>
               <w:t>Research</w:t>
             </w:r>
+            <w:proofErr w:type="spellEnd"/>
           </w:p>
         </w:tc>
         <w:tc>
@@ -3455,8 +3585,16 @@
               <w:rPr>
                 <w:lang w:val="x-none" w:eastAsia="x-none"/>
               </w:rPr>
-              <w:t>Investigar servidor web: Django vs Flask</w:t>
-            </w:r>
+              <w:t xml:space="preserve">Investigar servidor web: Django vs </w:t>
+            </w:r>
+            <w:proofErr w:type="spellStart"/>
+            <w:r>
+              <w:rPr>
+                <w:lang w:val="x-none" w:eastAsia="x-none"/>
+              </w:rPr>
+              <w:t>Flask</w:t>
+            </w:r>
+            <w:proofErr w:type="spellEnd"/>
           </w:p>
         </w:tc>
         <w:tc>
@@ -3471,12 +3609,14 @@
                 <w:lang w:val="x-none" w:eastAsia="x-none"/>
               </w:rPr>
             </w:pPr>
+            <w:proofErr w:type="spellStart"/>
             <w:r>
               <w:rPr>
                 <w:lang w:val="x-none" w:eastAsia="x-none"/>
               </w:rPr>
               <w:t>Research</w:t>
             </w:r>
+            <w:proofErr w:type="spellEnd"/>
           </w:p>
         </w:tc>
         <w:tc>
@@ -3603,12 +3743,14 @@
                 <w:lang w:val="x-none" w:eastAsia="x-none"/>
               </w:rPr>
             </w:pPr>
+            <w:proofErr w:type="spellStart"/>
             <w:r>
               <w:rPr>
                 <w:lang w:val="x-none" w:eastAsia="x-none"/>
               </w:rPr>
               <w:t>Research</w:t>
             </w:r>
+            <w:proofErr w:type="spellEnd"/>
           </w:p>
         </w:tc>
         <w:tc>
@@ -3918,12 +4060,14 @@
                 <w:lang w:val="x-none" w:eastAsia="x-none"/>
               </w:rPr>
             </w:pPr>
+            <w:proofErr w:type="spellStart"/>
             <w:r>
               <w:rPr>
                 <w:lang w:val="x-none" w:eastAsia="x-none"/>
               </w:rPr>
               <w:t>Development</w:t>
             </w:r>
+            <w:proofErr w:type="spellEnd"/>
           </w:p>
         </w:tc>
         <w:tc>
@@ -4020,8 +4164,16 @@
               <w:rPr>
                 <w:lang w:val="x-none" w:eastAsia="x-none"/>
               </w:rPr>
-              <w:t>Cambiar las gráficas de los sprints</w:t>
-            </w:r>
+              <w:t xml:space="preserve">Cambiar las gráficas de los </w:t>
+            </w:r>
+            <w:proofErr w:type="spellStart"/>
+            <w:r>
+              <w:rPr>
+                <w:lang w:val="x-none" w:eastAsia="x-none"/>
+              </w:rPr>
+              <w:t>sprints</w:t>
+            </w:r>
+            <w:proofErr w:type="spellEnd"/>
           </w:p>
         </w:tc>
         <w:tc>
@@ -4036,12 +4188,14 @@
                 <w:lang w:val="x-none" w:eastAsia="x-none"/>
               </w:rPr>
             </w:pPr>
+            <w:proofErr w:type="spellStart"/>
             <w:r>
               <w:rPr>
                 <w:lang w:val="x-none" w:eastAsia="x-none"/>
               </w:rPr>
               <w:t>Development</w:t>
             </w:r>
+            <w:proofErr w:type="spellEnd"/>
           </w:p>
         </w:tc>
         <w:tc>
@@ -4154,12 +4308,14 @@
                 <w:lang w:val="x-none" w:eastAsia="x-none"/>
               </w:rPr>
             </w:pPr>
+            <w:proofErr w:type="spellStart"/>
             <w:r>
               <w:rPr>
                 <w:lang w:val="x-none" w:eastAsia="x-none"/>
               </w:rPr>
               <w:t>Development</w:t>
             </w:r>
+            <w:proofErr w:type="spellEnd"/>
           </w:p>
         </w:tc>
         <w:tc>
@@ -4272,12 +4428,14 @@
                 <w:lang w:val="x-none" w:eastAsia="x-none"/>
               </w:rPr>
             </w:pPr>
+            <w:proofErr w:type="spellStart"/>
             <w:r>
               <w:rPr>
                 <w:lang w:val="x-none" w:eastAsia="x-none"/>
               </w:rPr>
               <w:t>Development</w:t>
             </w:r>
+            <w:proofErr w:type="spellEnd"/>
           </w:p>
         </w:tc>
         <w:tc>
@@ -4390,12 +4548,14 @@
                 <w:lang w:val="x-none" w:eastAsia="x-none"/>
               </w:rPr>
             </w:pPr>
+            <w:proofErr w:type="spellStart"/>
             <w:r>
               <w:rPr>
                 <w:lang w:val="x-none" w:eastAsia="x-none"/>
               </w:rPr>
               <w:t>Development</w:t>
             </w:r>
+            <w:proofErr w:type="spellEnd"/>
           </w:p>
         </w:tc>
         <w:tc>
@@ -4508,12 +4668,14 @@
                 <w:lang w:val="x-none" w:eastAsia="x-none"/>
               </w:rPr>
             </w:pPr>
+            <w:proofErr w:type="spellStart"/>
             <w:r>
               <w:rPr>
                 <w:lang w:val="x-none" w:eastAsia="x-none"/>
               </w:rPr>
               <w:t>Development</w:t>
             </w:r>
+            <w:proofErr w:type="spellEnd"/>
           </w:p>
         </w:tc>
         <w:tc>
@@ -4593,21 +4755,7 @@
                 <w:lang w:val="x-none" w:eastAsia="x-none"/>
               </w:rPr>
               <w:lastRenderedPageBreak/>
-              <w:t>0</w:t>
-            </w:r>
-            <w:r>
-              <w:rPr>
-                <w:color w:val="000000"/>
-                <w:lang w:val="x-none" w:eastAsia="x-none"/>
-              </w:rPr>
-              <w:t>2</w:t>
-            </w:r>
-            <w:r>
-              <w:rPr>
-                <w:color w:val="000000"/>
-                <w:lang w:val="x-none" w:eastAsia="x-none"/>
-              </w:rPr>
-              <w:t>/04/2024</w:t>
+              <w:t>02/04/2024</w:t>
             </w:r>
           </w:p>
         </w:tc>
@@ -4641,12 +4789,14 @@
                 <w:lang w:val="x-none" w:eastAsia="x-none"/>
               </w:rPr>
             </w:pPr>
+            <w:proofErr w:type="spellStart"/>
             <w:r>
               <w:rPr>
                 <w:lang w:val="x-none" w:eastAsia="x-none"/>
               </w:rPr>
               <w:t>Development</w:t>
             </w:r>
+            <w:proofErr w:type="spellEnd"/>
           </w:p>
         </w:tc>
         <w:tc>
@@ -4703,6 +4853,412 @@
                 <w:lang w:val="x-none" w:eastAsia="x-none"/>
               </w:rPr>
               <w:t>3</w:t>
+            </w:r>
+          </w:p>
+        </w:tc>
+      </w:tr>
+      <w:tr>
+        <w:tc>
+          <w:tcPr>
+            <w:tcW w:w="1397" w:type="dxa"/>
+            <w:vAlign w:val="center"/>
+          </w:tcPr>
+          <w:p>
+            <w:pPr>
+              <w:rPr>
+                <w:color w:val="000000"/>
+                <w:lang w:val="x-none" w:eastAsia="x-none"/>
+              </w:rPr>
+            </w:pPr>
+            <w:r>
+              <w:rPr>
+                <w:color w:val="000000"/>
+                <w:lang w:val="x-none" w:eastAsia="x-none"/>
+              </w:rPr>
+              <w:t>03/04/2024</w:t>
+            </w:r>
+          </w:p>
+        </w:tc>
+        <w:tc>
+          <w:tcPr>
+            <w:tcW w:w="3491" w:type="dxa"/>
+          </w:tcPr>
+          <w:p>
+            <w:pPr>
+              <w:rPr>
+                <w:lang w:val="x-none" w:eastAsia="x-none"/>
+              </w:rPr>
+            </w:pPr>
+            <w:r>
+              <w:rPr>
+                <w:lang w:val="x-none" w:eastAsia="x-none"/>
+              </w:rPr>
+              <w:t xml:space="preserve">Instalación </w:t>
+            </w:r>
+            <w:r>
+              <w:rPr>
+                <w:lang w:val="x-none" w:eastAsia="x-none"/>
+              </w:rPr>
+              <w:t xml:space="preserve">e implementación </w:t>
+            </w:r>
+            <w:r>
+              <w:rPr>
+                <w:lang w:val="x-none" w:eastAsia="x-none"/>
+              </w:rPr>
+              <w:t xml:space="preserve">de </w:t>
+            </w:r>
+            <w:proofErr w:type="spellStart"/>
+            <w:r>
+              <w:rPr>
+                <w:lang w:val="x-none" w:eastAsia="x-none"/>
+              </w:rPr>
+              <w:t>xampp</w:t>
+            </w:r>
+            <w:proofErr w:type="spellEnd"/>
+          </w:p>
+        </w:tc>
+        <w:tc>
+          <w:tcPr>
+            <w:tcW w:w="1616" w:type="dxa"/>
+            <w:shd w:val="clear" w:color="auto" w:fill="FFFFFF" w:themeFill="background1"/>
+          </w:tcPr>
+          <w:p>
+            <w:pPr>
+              <w:jc w:val="center"/>
+              <w:rPr>
+                <w:lang w:val="x-none" w:eastAsia="x-none"/>
+              </w:rPr>
+            </w:pPr>
+            <w:proofErr w:type="spellStart"/>
+            <w:r>
+              <w:rPr>
+                <w:lang w:val="x-none" w:eastAsia="x-none"/>
+              </w:rPr>
+              <w:t>Development</w:t>
+            </w:r>
+            <w:proofErr w:type="spellEnd"/>
+          </w:p>
+        </w:tc>
+        <w:tc>
+          <w:tcPr>
+            <w:tcW w:w="1655" w:type="dxa"/>
+          </w:tcPr>
+          <w:p>
+            <w:pPr>
+              <w:jc w:val="center"/>
+              <w:rPr>
+                <w:lang w:val="x-none" w:eastAsia="x-none"/>
+              </w:rPr>
+            </w:pPr>
+            <w:r>
+              <w:rPr>
+                <w:lang w:val="x-none" w:eastAsia="x-none"/>
+              </w:rPr>
+              <w:t>Completado</w:t>
+            </w:r>
+          </w:p>
+        </w:tc>
+        <w:tc>
+          <w:tcPr>
+            <w:tcW w:w="1083" w:type="dxa"/>
+          </w:tcPr>
+          <w:p>
+            <w:pPr>
+              <w:jc w:val="center"/>
+              <w:rPr>
+                <w:lang w:val="x-none" w:eastAsia="x-none"/>
+              </w:rPr>
+            </w:pPr>
+            <w:r>
+              <w:rPr>
+                <w:lang w:val="x-none" w:eastAsia="x-none"/>
+              </w:rPr>
+              <w:t>1</w:t>
+            </w:r>
+          </w:p>
+        </w:tc>
+        <w:tc>
+          <w:tcPr>
+            <w:tcW w:w="1242" w:type="dxa"/>
+          </w:tcPr>
+          <w:p>
+            <w:pPr>
+              <w:jc w:val="center"/>
+              <w:rPr>
+                <w:lang w:val="x-none" w:eastAsia="x-none"/>
+              </w:rPr>
+            </w:pPr>
+            <w:r>
+              <w:rPr>
+                <w:lang w:val="x-none" w:eastAsia="x-none"/>
+              </w:rPr>
+              <w:t>1.5</w:t>
+            </w:r>
+          </w:p>
+        </w:tc>
+      </w:tr>
+      <w:tr>
+        <w:tc>
+          <w:tcPr>
+            <w:tcW w:w="1397" w:type="dxa"/>
+            <w:vAlign w:val="center"/>
+          </w:tcPr>
+          <w:p>
+            <w:pPr>
+              <w:rPr>
+                <w:color w:val="000000"/>
+                <w:lang w:val="x-none" w:eastAsia="x-none"/>
+              </w:rPr>
+            </w:pPr>
+            <w:r>
+              <w:rPr>
+                <w:color w:val="000000"/>
+                <w:lang w:val="x-none" w:eastAsia="x-none"/>
+              </w:rPr>
+              <w:t>03/04/2024</w:t>
+            </w:r>
+          </w:p>
+        </w:tc>
+        <w:tc>
+          <w:tcPr>
+            <w:tcW w:w="3491" w:type="dxa"/>
+          </w:tcPr>
+          <w:p>
+            <w:pPr>
+              <w:rPr>
+                <w:lang w:val="x-none" w:eastAsia="x-none"/>
+              </w:rPr>
+            </w:pPr>
+            <w:r>
+              <w:rPr>
+                <w:lang w:val="x-none" w:eastAsia="x-none"/>
+              </w:rPr>
+              <w:t xml:space="preserve">Instalación </w:t>
+            </w:r>
+            <w:r>
+              <w:rPr>
+                <w:lang w:val="x-none" w:eastAsia="x-none"/>
+              </w:rPr>
+              <w:t xml:space="preserve"> </w:t>
+            </w:r>
+            <w:r>
+              <w:rPr>
+                <w:lang w:val="x-none" w:eastAsia="x-none"/>
+              </w:rPr>
+              <w:t xml:space="preserve">e implementación </w:t>
+            </w:r>
+            <w:r>
+              <w:rPr>
+                <w:lang w:val="x-none" w:eastAsia="x-none"/>
+              </w:rPr>
+              <w:t xml:space="preserve">de </w:t>
+            </w:r>
+            <w:proofErr w:type="spellStart"/>
+            <w:r>
+              <w:rPr>
+                <w:lang w:val="x-none" w:eastAsia="x-none"/>
+              </w:rPr>
+              <w:t>phpMyAdmin</w:t>
+            </w:r>
+            <w:proofErr w:type="spellEnd"/>
+          </w:p>
+        </w:tc>
+        <w:tc>
+          <w:tcPr>
+            <w:tcW w:w="1616" w:type="dxa"/>
+            <w:shd w:val="clear" w:color="auto" w:fill="FFFFFF" w:themeFill="background1"/>
+          </w:tcPr>
+          <w:p>
+            <w:pPr>
+              <w:jc w:val="center"/>
+              <w:rPr>
+                <w:lang w:val="x-none" w:eastAsia="x-none"/>
+              </w:rPr>
+            </w:pPr>
+            <w:proofErr w:type="spellStart"/>
+            <w:r>
+              <w:rPr>
+                <w:lang w:val="x-none" w:eastAsia="x-none"/>
+              </w:rPr>
+              <w:t>Development</w:t>
+            </w:r>
+            <w:proofErr w:type="spellEnd"/>
+          </w:p>
+        </w:tc>
+        <w:tc>
+          <w:tcPr>
+            <w:tcW w:w="1655" w:type="dxa"/>
+          </w:tcPr>
+          <w:p>
+            <w:pPr>
+              <w:jc w:val="center"/>
+              <w:rPr>
+                <w:lang w:val="x-none" w:eastAsia="x-none"/>
+              </w:rPr>
+            </w:pPr>
+            <w:r>
+              <w:rPr>
+                <w:lang w:val="x-none" w:eastAsia="x-none"/>
+              </w:rPr>
+              <w:t>Completado</w:t>
+            </w:r>
+          </w:p>
+        </w:tc>
+        <w:tc>
+          <w:tcPr>
+            <w:tcW w:w="1083" w:type="dxa"/>
+          </w:tcPr>
+          <w:p>
+            <w:pPr>
+              <w:jc w:val="center"/>
+              <w:rPr>
+                <w:lang w:val="x-none" w:eastAsia="x-none"/>
+              </w:rPr>
+            </w:pPr>
+            <w:r>
+              <w:rPr>
+                <w:lang w:val="x-none" w:eastAsia="x-none"/>
+              </w:rPr>
+              <w:t>2</w:t>
+            </w:r>
+          </w:p>
+        </w:tc>
+        <w:tc>
+          <w:tcPr>
+            <w:tcW w:w="1242" w:type="dxa"/>
+          </w:tcPr>
+          <w:p>
+            <w:pPr>
+              <w:jc w:val="center"/>
+              <w:rPr>
+                <w:lang w:val="x-none" w:eastAsia="x-none"/>
+              </w:rPr>
+            </w:pPr>
+            <w:r>
+              <w:rPr>
+                <w:lang w:val="x-none" w:eastAsia="x-none"/>
+              </w:rPr>
+              <w:t>2</w:t>
+            </w:r>
+          </w:p>
+        </w:tc>
+      </w:tr>
+      <w:tr>
+        <w:tc>
+          <w:tcPr>
+            <w:tcW w:w="1397" w:type="dxa"/>
+            <w:vAlign w:val="center"/>
+          </w:tcPr>
+          <w:p>
+            <w:pPr>
+              <w:rPr>
+                <w:color w:val="000000"/>
+                <w:lang w:val="x-none" w:eastAsia="x-none"/>
+              </w:rPr>
+            </w:pPr>
+            <w:r>
+              <w:rPr>
+                <w:color w:val="000000"/>
+                <w:lang w:val="x-none" w:eastAsia="x-none"/>
+              </w:rPr>
+              <w:t>04/04/2024</w:t>
+            </w:r>
+          </w:p>
+        </w:tc>
+        <w:tc>
+          <w:tcPr>
+            <w:tcW w:w="3491" w:type="dxa"/>
+          </w:tcPr>
+          <w:p>
+            <w:pPr>
+              <w:rPr>
+                <w:lang w:val="x-none" w:eastAsia="x-none"/>
+              </w:rPr>
+            </w:pPr>
+            <w:r>
+              <w:rPr>
+                <w:lang w:val="x-none" w:eastAsia="x-none"/>
+              </w:rPr>
+              <w:t>Preparar la aplicación web</w:t>
+            </w:r>
+          </w:p>
+        </w:tc>
+        <w:tc>
+          <w:tcPr>
+            <w:tcW w:w="1616" w:type="dxa"/>
+            <w:shd w:val="clear" w:color="auto" w:fill="FFFFFF" w:themeFill="background1"/>
+          </w:tcPr>
+          <w:p>
+            <w:pPr>
+              <w:jc w:val="center"/>
+              <w:rPr>
+                <w:lang w:val="x-none" w:eastAsia="x-none"/>
+              </w:rPr>
+            </w:pPr>
+            <w:proofErr w:type="spellStart"/>
+            <w:r>
+              <w:rPr>
+                <w:lang w:val="x-none" w:eastAsia="x-none"/>
+              </w:rPr>
+              <w:t>Development</w:t>
+            </w:r>
+            <w:proofErr w:type="spellEnd"/>
+          </w:p>
+        </w:tc>
+        <w:tc>
+          <w:tcPr>
+            <w:tcW w:w="1655" w:type="dxa"/>
+          </w:tcPr>
+          <w:p>
+            <w:pPr>
+              <w:jc w:val="center"/>
+              <w:rPr>
+                <w:lang w:val="x-none" w:eastAsia="x-none"/>
+              </w:rPr>
+            </w:pPr>
+            <w:r>
+              <w:rPr>
+                <w:lang w:val="x-none" w:eastAsia="x-none"/>
+              </w:rPr>
+              <w:t>En curso</w:t>
+            </w:r>
+          </w:p>
+        </w:tc>
+        <w:tc>
+          <w:tcPr>
+            <w:tcW w:w="1083" w:type="dxa"/>
+          </w:tcPr>
+          <w:p>
+            <w:pPr>
+              <w:jc w:val="center"/>
+              <w:rPr>
+                <w:lang w:val="x-none" w:eastAsia="x-none"/>
+              </w:rPr>
+            </w:pPr>
+            <w:r>
+              <w:rPr>
+                <w:lang w:val="x-none" w:eastAsia="x-none"/>
+              </w:rPr>
+              <w:t>2.5</w:t>
+            </w:r>
+          </w:p>
+        </w:tc>
+        <w:tc>
+          <w:tcPr>
+            <w:tcW w:w="1242" w:type="dxa"/>
+          </w:tcPr>
+          <w:p>
+            <w:pPr>
+              <w:jc w:val="center"/>
+              <w:rPr>
+                <w:lang w:val="x-none" w:eastAsia="x-none"/>
+              </w:rPr>
+            </w:pPr>
+            <w:r>
+              <w:rPr>
+                <w:lang w:val="x-none" w:eastAsia="x-none"/>
+              </w:rPr>
+              <w:t>2.5</w:t>
             </w:r>
           </w:p>
         </w:tc>

</xml_diff>

<commit_message>
Arreglos en el inicio de sesión
</commit_message>
<xml_diff>
--- a/sprints.docx
+++ b/sprints.docx
@@ -249,7 +249,6 @@
         </w:rPr>
         <w:t xml:space="preserve"> Manuel Galán </w:t>
       </w:r>
-      <w:proofErr w:type="spellStart"/>
       <w:r>
         <w:rPr>
           <w:rFonts w:ascii="Adobe Garamond Pro" w:hAnsi="Adobe Garamond Pro"/>
@@ -266,7 +265,6 @@
         </w:rPr>
         <w:t>rdax</w:t>
       </w:r>
-      <w:proofErr w:type="spellEnd"/>
     </w:p>
     <w:p>
       <w:pPr>
@@ -483,21 +481,7 @@
         <w:rPr>
           <w:lang w:val="x-none" w:eastAsia="x-none"/>
         </w:rPr>
-        <w:t xml:space="preserve">Por último me decanté por desarrollar la memoria en Word por su simplicidad en comparación con </w:t>
-      </w:r>
-      <w:proofErr w:type="spellStart"/>
-      <w:r>
-        <w:rPr>
-          <w:lang w:val="x-none" w:eastAsia="x-none"/>
-        </w:rPr>
-        <w:t>Latex</w:t>
-      </w:r>
-      <w:proofErr w:type="spellEnd"/>
-      <w:r>
-        <w:rPr>
-          <w:lang w:val="x-none" w:eastAsia="x-none"/>
-        </w:rPr>
-        <w:t>.</w:t>
+        <w:t>Por último me decanté por desarrollar la memoria en Word por su simplicidad en comparación con Latex.</w:t>
       </w:r>
     </w:p>
     <w:tbl>
@@ -702,14 +686,12 @@
                 <w:lang w:val="x-none" w:eastAsia="x-none"/>
               </w:rPr>
             </w:pPr>
-            <w:proofErr w:type="spellStart"/>
             <w:r>
               <w:rPr>
                 <w:lang w:val="x-none" w:eastAsia="x-none"/>
               </w:rPr>
               <w:t>Development</w:t>
             </w:r>
-            <w:proofErr w:type="spellEnd"/>
           </w:p>
         </w:tc>
         <w:tc>
@@ -832,14 +814,12 @@
                 <w:lang w:val="x-none" w:eastAsia="x-none"/>
               </w:rPr>
             </w:pPr>
-            <w:proofErr w:type="spellStart"/>
             <w:r>
               <w:rPr>
                 <w:lang w:val="x-none" w:eastAsia="x-none"/>
               </w:rPr>
               <w:t>Development</w:t>
             </w:r>
-            <w:proofErr w:type="spellEnd"/>
           </w:p>
         </w:tc>
         <w:tc>
@@ -962,14 +942,12 @@
                 <w:lang w:val="x-none" w:eastAsia="x-none"/>
               </w:rPr>
             </w:pPr>
-            <w:proofErr w:type="spellStart"/>
             <w:r>
               <w:rPr>
                 <w:lang w:val="x-none" w:eastAsia="x-none"/>
               </w:rPr>
               <w:t>Development</w:t>
             </w:r>
-            <w:proofErr w:type="spellEnd"/>
           </w:p>
         </w:tc>
         <w:tc>
@@ -1092,14 +1070,12 @@
                 <w:lang w:val="x-none" w:eastAsia="x-none"/>
               </w:rPr>
             </w:pPr>
-            <w:proofErr w:type="spellStart"/>
             <w:r>
               <w:rPr>
                 <w:lang w:val="x-none" w:eastAsia="x-none"/>
               </w:rPr>
               <w:t>Research</w:t>
             </w:r>
-            <w:proofErr w:type="spellEnd"/>
           </w:p>
         </w:tc>
         <w:tc>
@@ -1221,14 +1197,12 @@
                 <w:lang w:val="x-none" w:eastAsia="x-none"/>
               </w:rPr>
             </w:pPr>
-            <w:proofErr w:type="spellStart"/>
             <w:r>
               <w:rPr>
                 <w:lang w:val="x-none" w:eastAsia="x-none"/>
               </w:rPr>
               <w:t>Research</w:t>
             </w:r>
-            <w:proofErr w:type="spellEnd"/>
           </w:p>
         </w:tc>
         <w:tc>
@@ -1350,14 +1324,12 @@
                 <w:lang w:val="x-none" w:eastAsia="x-none"/>
               </w:rPr>
             </w:pPr>
-            <w:proofErr w:type="spellStart"/>
             <w:r>
               <w:rPr>
                 <w:lang w:val="x-none" w:eastAsia="x-none"/>
               </w:rPr>
               <w:t>Research</w:t>
             </w:r>
-            <w:proofErr w:type="spellEnd"/>
           </w:p>
         </w:tc>
         <w:tc>
@@ -1479,14 +1451,12 @@
                 <w:lang w:val="x-none" w:eastAsia="x-none"/>
               </w:rPr>
             </w:pPr>
-            <w:proofErr w:type="spellStart"/>
             <w:r>
               <w:rPr>
                 <w:lang w:val="x-none" w:eastAsia="x-none"/>
               </w:rPr>
               <w:t>Research</w:t>
             </w:r>
-            <w:proofErr w:type="spellEnd"/>
           </w:p>
         </w:tc>
         <w:tc>
@@ -1608,14 +1578,12 @@
                 <w:lang w:val="x-none" w:eastAsia="x-none"/>
               </w:rPr>
             </w:pPr>
-            <w:proofErr w:type="spellStart"/>
             <w:r>
               <w:rPr>
                 <w:lang w:val="x-none" w:eastAsia="x-none"/>
               </w:rPr>
               <w:t>Research</w:t>
             </w:r>
-            <w:proofErr w:type="spellEnd"/>
           </w:p>
         </w:tc>
         <w:tc>
@@ -1737,14 +1705,12 @@
                 <w:lang w:val="x-none" w:eastAsia="x-none"/>
               </w:rPr>
             </w:pPr>
-            <w:proofErr w:type="spellStart"/>
             <w:r>
               <w:rPr>
                 <w:lang w:val="x-none" w:eastAsia="x-none"/>
               </w:rPr>
               <w:t>Research</w:t>
             </w:r>
-            <w:proofErr w:type="spellEnd"/>
           </w:p>
         </w:tc>
         <w:tc>
@@ -1866,14 +1832,12 @@
                 <w:lang w:val="x-none" w:eastAsia="x-none"/>
               </w:rPr>
             </w:pPr>
-            <w:proofErr w:type="spellStart"/>
             <w:r>
               <w:rPr>
                 <w:lang w:val="x-none" w:eastAsia="x-none"/>
               </w:rPr>
               <w:t>Research</w:t>
             </w:r>
-            <w:proofErr w:type="spellEnd"/>
           </w:p>
         </w:tc>
         <w:tc>
@@ -1995,14 +1959,12 @@
                 <w:lang w:val="x-none" w:eastAsia="x-none"/>
               </w:rPr>
             </w:pPr>
-            <w:proofErr w:type="spellStart"/>
             <w:r>
               <w:rPr>
                 <w:lang w:val="x-none" w:eastAsia="x-none"/>
               </w:rPr>
               <w:t>Reserach</w:t>
             </w:r>
-            <w:proofErr w:type="spellEnd"/>
           </w:p>
         </w:tc>
         <w:tc>
@@ -2160,33 +2122,17 @@
         </w:rPr>
         <w:t xml:space="preserve">. Entre ellas se valoró </w:t>
       </w:r>
-      <w:proofErr w:type="spellStart"/>
       <w:r>
         <w:rPr>
           <w:lang w:val="x-none" w:eastAsia="x-none"/>
         </w:rPr>
-        <w:t>Flask</w:t>
+        <w:t xml:space="preserve">Flask o Django. </w:t>
       </w:r>
-      <w:proofErr w:type="spellEnd"/>
       <w:r>
         <w:rPr>
           <w:lang w:val="x-none" w:eastAsia="x-none"/>
         </w:rPr>
-        <w:t xml:space="preserve"> o Django. </w:t>
-      </w:r>
-      <w:proofErr w:type="spellStart"/>
-      <w:r>
-        <w:rPr>
-          <w:lang w:val="x-none" w:eastAsia="x-none"/>
-        </w:rPr>
-        <w:t>Flask</w:t>
-      </w:r>
-      <w:proofErr w:type="spellEnd"/>
-      <w:r>
-        <w:rPr>
-          <w:lang w:val="x-none" w:eastAsia="x-none"/>
-        </w:rPr>
-        <w:t xml:space="preserve"> ofrec</w:t>
+        <w:t>Flask ofrec</w:t>
       </w:r>
       <w:r>
         <w:rPr>
@@ -2253,21 +2199,7 @@
         <w:rPr>
           <w:lang w:val="x-none" w:eastAsia="x-none"/>
         </w:rPr>
-        <w:t xml:space="preserve">Por otro lado, Django es un </w:t>
-      </w:r>
-      <w:proofErr w:type="spellStart"/>
-      <w:r>
-        <w:rPr>
-          <w:lang w:val="x-none" w:eastAsia="x-none"/>
-        </w:rPr>
-        <w:t>framework</w:t>
-      </w:r>
-      <w:proofErr w:type="spellEnd"/>
-      <w:r>
-        <w:rPr>
-          <w:lang w:val="x-none" w:eastAsia="x-none"/>
-        </w:rPr>
-        <w:t xml:space="preserve"> que ofrece una amplia variedad de funcionalidades integradas de serie, también permite un desarrollo rápido de aplicaciones complejas gracias a estas características</w:t>
+        <w:t>Por otro lado, Django es un framework que ofrece una amplia variedad de funcionalidades integradas de serie, también permite un desarrollo rápido de aplicaciones complejas gracias a estas características</w:t>
       </w:r>
       <w:r>
         <w:rPr>
@@ -2291,21 +2223,7 @@
         <w:rPr>
           <w:lang w:val="x-none" w:eastAsia="x-none"/>
         </w:rPr>
-        <w:t xml:space="preserve">Valorando todos estos aspectos y analizando la presente situación y la futura he considerado que la mejor opción es usar </w:t>
-      </w:r>
-      <w:proofErr w:type="spellStart"/>
-      <w:r>
-        <w:rPr>
-          <w:lang w:val="x-none" w:eastAsia="x-none"/>
-        </w:rPr>
-        <w:t>Flask</w:t>
-      </w:r>
-      <w:proofErr w:type="spellEnd"/>
-      <w:r>
-        <w:rPr>
-          <w:lang w:val="x-none" w:eastAsia="x-none"/>
-        </w:rPr>
-        <w:t xml:space="preserve"> para mi proyecto.</w:t>
+        <w:t>Valorando todos estos aspectos y analizando la presente situación y la futura he considerado que la mejor opción es usar Flask para mi proyecto.</w:t>
       </w:r>
     </w:p>
     <w:p>
@@ -2344,19 +2262,11 @@
         </w:rPr>
         <w:t xml:space="preserve"> es </w:t>
       </w:r>
-      <w:proofErr w:type="spellStart"/>
       <w:r>
         <w:rPr>
           <w:lang w:val="x-none" w:eastAsia="x-none"/>
         </w:rPr>
-        <w:t>Audiveris</w:t>
-      </w:r>
-      <w:proofErr w:type="spellEnd"/>
-      <w:r>
-        <w:rPr>
-          <w:lang w:val="x-none" w:eastAsia="x-none"/>
-        </w:rPr>
-        <w:t xml:space="preserve"> debido a su larga trayectoria y la comunidad que hay detrás ya que es muy activa y grande.</w:t>
+        <w:t>Audiveris debido a su larga trayectoria y la comunidad que hay detrás ya que es muy activa y grande.</w:t>
       </w:r>
       <w:r>
         <w:rPr>
@@ -2376,19 +2286,11 @@
         </w:rPr>
         <w:t xml:space="preserve">tecnologías que valoré son </w:t>
       </w:r>
-      <w:proofErr w:type="spellStart"/>
       <w:r>
         <w:rPr>
           <w:lang w:val="x-none" w:eastAsia="x-none"/>
         </w:rPr>
-        <w:t>SharpEye</w:t>
-      </w:r>
-      <w:proofErr w:type="spellEnd"/>
-      <w:r>
-        <w:rPr>
-          <w:lang w:val="x-none" w:eastAsia="x-none"/>
-        </w:rPr>
-        <w:t xml:space="preserve"> Music Reader</w:t>
+        <w:t>SharpEye Music Reader</w:t>
       </w:r>
       <w:r>
         <w:rPr>
@@ -2396,14 +2298,12 @@
         </w:rPr>
         <w:t xml:space="preserve">, </w:t>
       </w:r>
-      <w:proofErr w:type="spellStart"/>
       <w:r>
         <w:rPr>
           <w:lang w:val="x-none" w:eastAsia="x-none"/>
         </w:rPr>
         <w:t>MuseScore</w:t>
       </w:r>
-      <w:proofErr w:type="spellEnd"/>
       <w:r>
         <w:rPr>
           <w:lang w:val="x-none" w:eastAsia="x-none"/>
@@ -2620,14 +2520,12 @@
                 <w:lang w:val="x-none" w:eastAsia="x-none"/>
               </w:rPr>
             </w:pPr>
-            <w:proofErr w:type="spellStart"/>
             <w:r>
               <w:rPr>
                 <w:lang w:val="x-none" w:eastAsia="x-none"/>
               </w:rPr>
               <w:t>Development</w:t>
             </w:r>
-            <w:proofErr w:type="spellEnd"/>
           </w:p>
         </w:tc>
         <w:tc>
@@ -2766,14 +2664,12 @@
                 <w:lang w:val="x-none" w:eastAsia="x-none"/>
               </w:rPr>
             </w:pPr>
-            <w:proofErr w:type="spellStart"/>
             <w:r>
               <w:rPr>
                 <w:lang w:val="x-none" w:eastAsia="x-none"/>
               </w:rPr>
               <w:t>Development</w:t>
             </w:r>
-            <w:proofErr w:type="spellEnd"/>
           </w:p>
         </w:tc>
         <w:tc>
@@ -2900,14 +2796,12 @@
                 <w:lang w:val="x-none" w:eastAsia="x-none"/>
               </w:rPr>
             </w:pPr>
-            <w:proofErr w:type="spellStart"/>
             <w:r>
               <w:rPr>
                 <w:lang w:val="x-none" w:eastAsia="x-none"/>
               </w:rPr>
               <w:t>Development</w:t>
             </w:r>
-            <w:proofErr w:type="spellEnd"/>
           </w:p>
         </w:tc>
         <w:tc>
@@ -3034,14 +2928,12 @@
                 <w:lang w:val="x-none" w:eastAsia="x-none"/>
               </w:rPr>
             </w:pPr>
-            <w:proofErr w:type="spellStart"/>
             <w:r>
               <w:rPr>
                 <w:lang w:val="x-none" w:eastAsia="x-none"/>
               </w:rPr>
               <w:t>Development</w:t>
             </w:r>
-            <w:proofErr w:type="spellEnd"/>
           </w:p>
         </w:tc>
         <w:tc>
@@ -3168,14 +3060,12 @@
                 <w:lang w:val="x-none" w:eastAsia="x-none"/>
               </w:rPr>
             </w:pPr>
-            <w:proofErr w:type="spellStart"/>
             <w:r>
               <w:rPr>
                 <w:lang w:val="x-none" w:eastAsia="x-none"/>
               </w:rPr>
               <w:t>Developement</w:t>
             </w:r>
-            <w:proofErr w:type="spellEnd"/>
           </w:p>
         </w:tc>
         <w:tc>
@@ -3286,16 +3176,8 @@
               <w:rPr>
                 <w:lang w:val="x-none" w:eastAsia="x-none"/>
               </w:rPr>
-              <w:t xml:space="preserve">Investigar servidor web: Django vs </w:t>
-            </w:r>
-            <w:proofErr w:type="spellStart"/>
-            <w:r>
-              <w:rPr>
-                <w:lang w:val="x-none" w:eastAsia="x-none"/>
-              </w:rPr>
-              <w:t>Flask</w:t>
-            </w:r>
-            <w:proofErr w:type="spellEnd"/>
+              <w:t>Investigar servidor web: Django vs Flask</w:t>
+            </w:r>
           </w:p>
         </w:tc>
         <w:tc>
@@ -3310,14 +3192,12 @@
                 <w:lang w:val="x-none" w:eastAsia="x-none"/>
               </w:rPr>
             </w:pPr>
-            <w:proofErr w:type="spellStart"/>
             <w:r>
               <w:rPr>
                 <w:lang w:val="x-none" w:eastAsia="x-none"/>
               </w:rPr>
               <w:t>Research</w:t>
             </w:r>
-            <w:proofErr w:type="spellEnd"/>
           </w:p>
         </w:tc>
         <w:tc>
@@ -3428,16 +3308,8 @@
               <w:rPr>
                 <w:lang w:val="x-none" w:eastAsia="x-none"/>
               </w:rPr>
-              <w:t xml:space="preserve">Investigar servidor web: Django vs </w:t>
-            </w:r>
-            <w:proofErr w:type="spellStart"/>
-            <w:r>
-              <w:rPr>
-                <w:lang w:val="x-none" w:eastAsia="x-none"/>
-              </w:rPr>
-              <w:t>Flask</w:t>
-            </w:r>
-            <w:proofErr w:type="spellEnd"/>
+              <w:t>Investigar servidor web: Django vs Flask</w:t>
+            </w:r>
           </w:p>
         </w:tc>
         <w:tc>
@@ -3452,14 +3324,12 @@
                 <w:lang w:val="x-none" w:eastAsia="x-none"/>
               </w:rPr>
             </w:pPr>
-            <w:proofErr w:type="spellStart"/>
             <w:r>
               <w:rPr>
                 <w:lang w:val="x-none" w:eastAsia="x-none"/>
               </w:rPr>
               <w:t>Research</w:t>
             </w:r>
-            <w:proofErr w:type="spellEnd"/>
           </w:p>
         </w:tc>
         <w:tc>
@@ -3585,16 +3455,8 @@
               <w:rPr>
                 <w:lang w:val="x-none" w:eastAsia="x-none"/>
               </w:rPr>
-              <w:t xml:space="preserve">Investigar servidor web: Django vs </w:t>
-            </w:r>
-            <w:proofErr w:type="spellStart"/>
-            <w:r>
-              <w:rPr>
-                <w:lang w:val="x-none" w:eastAsia="x-none"/>
-              </w:rPr>
-              <w:t>Flask</w:t>
-            </w:r>
-            <w:proofErr w:type="spellEnd"/>
+              <w:t>Investigar servidor web: Django vs Flask</w:t>
+            </w:r>
           </w:p>
         </w:tc>
         <w:tc>
@@ -3609,14 +3471,12 @@
                 <w:lang w:val="x-none" w:eastAsia="x-none"/>
               </w:rPr>
             </w:pPr>
-            <w:proofErr w:type="spellStart"/>
             <w:r>
               <w:rPr>
                 <w:lang w:val="x-none" w:eastAsia="x-none"/>
               </w:rPr>
               <w:t>Research</w:t>
             </w:r>
-            <w:proofErr w:type="spellEnd"/>
           </w:p>
         </w:tc>
         <w:tc>
@@ -3743,14 +3603,12 @@
                 <w:lang w:val="x-none" w:eastAsia="x-none"/>
               </w:rPr>
             </w:pPr>
-            <w:proofErr w:type="spellStart"/>
             <w:r>
               <w:rPr>
                 <w:lang w:val="x-none" w:eastAsia="x-none"/>
               </w:rPr>
               <w:t>Research</w:t>
             </w:r>
-            <w:proofErr w:type="spellEnd"/>
           </w:p>
         </w:tc>
         <w:tc>
@@ -4060,14 +3918,12 @@
                 <w:lang w:val="x-none" w:eastAsia="x-none"/>
               </w:rPr>
             </w:pPr>
-            <w:proofErr w:type="spellStart"/>
             <w:r>
               <w:rPr>
                 <w:lang w:val="x-none" w:eastAsia="x-none"/>
               </w:rPr>
               <w:t>Development</w:t>
             </w:r>
-            <w:proofErr w:type="spellEnd"/>
           </w:p>
         </w:tc>
         <w:tc>
@@ -4164,16 +4020,8 @@
               <w:rPr>
                 <w:lang w:val="x-none" w:eastAsia="x-none"/>
               </w:rPr>
-              <w:t xml:space="preserve">Cambiar las gráficas de los </w:t>
-            </w:r>
-            <w:proofErr w:type="spellStart"/>
-            <w:r>
-              <w:rPr>
-                <w:lang w:val="x-none" w:eastAsia="x-none"/>
-              </w:rPr>
-              <w:t>sprints</w:t>
-            </w:r>
-            <w:proofErr w:type="spellEnd"/>
+              <w:t>Cambiar las gráficas de los sprints</w:t>
+            </w:r>
           </w:p>
         </w:tc>
         <w:tc>
@@ -4188,14 +4036,12 @@
                 <w:lang w:val="x-none" w:eastAsia="x-none"/>
               </w:rPr>
             </w:pPr>
-            <w:proofErr w:type="spellStart"/>
             <w:r>
               <w:rPr>
                 <w:lang w:val="x-none" w:eastAsia="x-none"/>
               </w:rPr>
               <w:t>Development</w:t>
             </w:r>
-            <w:proofErr w:type="spellEnd"/>
           </w:p>
         </w:tc>
         <w:tc>
@@ -4308,14 +4154,12 @@
                 <w:lang w:val="x-none" w:eastAsia="x-none"/>
               </w:rPr>
             </w:pPr>
-            <w:proofErr w:type="spellStart"/>
             <w:r>
               <w:rPr>
                 <w:lang w:val="x-none" w:eastAsia="x-none"/>
               </w:rPr>
               <w:t>Development</w:t>
             </w:r>
-            <w:proofErr w:type="spellEnd"/>
           </w:p>
         </w:tc>
         <w:tc>
@@ -4428,14 +4272,12 @@
                 <w:lang w:val="x-none" w:eastAsia="x-none"/>
               </w:rPr>
             </w:pPr>
-            <w:proofErr w:type="spellStart"/>
             <w:r>
               <w:rPr>
                 <w:lang w:val="x-none" w:eastAsia="x-none"/>
               </w:rPr>
               <w:t>Development</w:t>
             </w:r>
-            <w:proofErr w:type="spellEnd"/>
           </w:p>
         </w:tc>
         <w:tc>
@@ -4548,14 +4390,12 @@
                 <w:lang w:val="x-none" w:eastAsia="x-none"/>
               </w:rPr>
             </w:pPr>
-            <w:proofErr w:type="spellStart"/>
             <w:r>
               <w:rPr>
                 <w:lang w:val="x-none" w:eastAsia="x-none"/>
               </w:rPr>
               <w:t>Development</w:t>
             </w:r>
-            <w:proofErr w:type="spellEnd"/>
           </w:p>
         </w:tc>
         <w:tc>
@@ -4668,14 +4508,12 @@
                 <w:lang w:val="x-none" w:eastAsia="x-none"/>
               </w:rPr>
             </w:pPr>
-            <w:proofErr w:type="spellStart"/>
             <w:r>
               <w:rPr>
                 <w:lang w:val="x-none" w:eastAsia="x-none"/>
               </w:rPr>
               <w:t>Development</w:t>
             </w:r>
-            <w:proofErr w:type="spellEnd"/>
           </w:p>
         </w:tc>
         <w:tc>
@@ -4789,14 +4627,12 @@
                 <w:lang w:val="x-none" w:eastAsia="x-none"/>
               </w:rPr>
             </w:pPr>
-            <w:proofErr w:type="spellStart"/>
             <w:r>
               <w:rPr>
                 <w:lang w:val="x-none" w:eastAsia="x-none"/>
               </w:rPr>
               <w:t>Development</w:t>
             </w:r>
-            <w:proofErr w:type="spellEnd"/>
           </w:p>
         </w:tc>
         <w:tc>
@@ -4905,16 +4741,8 @@
               <w:rPr>
                 <w:lang w:val="x-none" w:eastAsia="x-none"/>
               </w:rPr>
-              <w:t xml:space="preserve">de </w:t>
-            </w:r>
-            <w:proofErr w:type="spellStart"/>
-            <w:r>
-              <w:rPr>
-                <w:lang w:val="x-none" w:eastAsia="x-none"/>
-              </w:rPr>
-              <w:t>xampp</w:t>
-            </w:r>
-            <w:proofErr w:type="spellEnd"/>
+              <w:t>de xampp</w:t>
+            </w:r>
           </w:p>
         </w:tc>
         <w:tc>
@@ -4929,14 +4757,12 @@
                 <w:lang w:val="x-none" w:eastAsia="x-none"/>
               </w:rPr>
             </w:pPr>
-            <w:proofErr w:type="spellStart"/>
             <w:r>
               <w:rPr>
                 <w:lang w:val="x-none" w:eastAsia="x-none"/>
               </w:rPr>
               <w:t>Development</w:t>
             </w:r>
-            <w:proofErr w:type="spellEnd"/>
           </w:p>
         </w:tc>
         <w:tc>
@@ -5039,28 +4865,14 @@
               <w:rPr>
                 <w:lang w:val="x-none" w:eastAsia="x-none"/>
               </w:rPr>
-              <w:t xml:space="preserve"> </w:t>
-            </w:r>
-            <w:r>
-              <w:rPr>
-                <w:lang w:val="x-none" w:eastAsia="x-none"/>
-              </w:rPr>
-              <w:t xml:space="preserve">e implementación </w:t>
-            </w:r>
-            <w:r>
-              <w:rPr>
-                <w:lang w:val="x-none" w:eastAsia="x-none"/>
-              </w:rPr>
-              <w:t xml:space="preserve">de </w:t>
-            </w:r>
-            <w:proofErr w:type="spellStart"/>
-            <w:r>
-              <w:rPr>
-                <w:lang w:val="x-none" w:eastAsia="x-none"/>
-              </w:rPr>
-              <w:t>phpMyAdmin</w:t>
-            </w:r>
-            <w:proofErr w:type="spellEnd"/>
+              <w:t xml:space="preserve"> e implementación </w:t>
+            </w:r>
+            <w:r>
+              <w:rPr>
+                <w:lang w:val="x-none" w:eastAsia="x-none"/>
+              </w:rPr>
+              <w:t>de phpMyAdmin</w:t>
+            </w:r>
           </w:p>
         </w:tc>
         <w:tc>
@@ -5075,14 +4887,12 @@
                 <w:lang w:val="x-none" w:eastAsia="x-none"/>
               </w:rPr>
             </w:pPr>
-            <w:proofErr w:type="spellStart"/>
             <w:r>
               <w:rPr>
                 <w:lang w:val="x-none" w:eastAsia="x-none"/>
               </w:rPr>
               <w:t>Development</w:t>
             </w:r>
-            <w:proofErr w:type="spellEnd"/>
           </w:p>
         </w:tc>
         <w:tc>
@@ -5195,14 +5005,12 @@
                 <w:lang w:val="x-none" w:eastAsia="x-none"/>
               </w:rPr>
             </w:pPr>
-            <w:proofErr w:type="spellStart"/>
             <w:r>
               <w:rPr>
                 <w:lang w:val="x-none" w:eastAsia="x-none"/>
               </w:rPr>
               <w:t>Development</w:t>
             </w:r>
-            <w:proofErr w:type="spellEnd"/>
           </w:p>
         </w:tc>
         <w:tc>
@@ -5259,6 +5067,124 @@
                 <w:lang w:val="x-none" w:eastAsia="x-none"/>
               </w:rPr>
               <w:t>2.5</w:t>
+            </w:r>
+          </w:p>
+        </w:tc>
+      </w:tr>
+      <w:tr>
+        <w:tc>
+          <w:tcPr>
+            <w:tcW w:w="1397" w:type="dxa"/>
+            <w:vAlign w:val="center"/>
+          </w:tcPr>
+          <w:p>
+            <w:pPr>
+              <w:rPr>
+                <w:color w:val="000000"/>
+                <w:lang w:val="x-none" w:eastAsia="x-none"/>
+              </w:rPr>
+            </w:pPr>
+            <w:r>
+              <w:rPr>
+                <w:color w:val="000000"/>
+                <w:lang w:val="x-none" w:eastAsia="x-none"/>
+              </w:rPr>
+              <w:t>07/04/2024</w:t>
+            </w:r>
+          </w:p>
+        </w:tc>
+        <w:tc>
+          <w:tcPr>
+            <w:tcW w:w="3491" w:type="dxa"/>
+          </w:tcPr>
+          <w:p>
+            <w:pPr>
+              <w:rPr>
+                <w:lang w:val="x-none" w:eastAsia="x-none"/>
+              </w:rPr>
+            </w:pPr>
+            <w:r>
+              <w:rPr>
+                <w:lang w:val="x-none" w:eastAsia="x-none"/>
+              </w:rPr>
+              <w:t xml:space="preserve">Preparar la aplicación web </w:t>
+            </w:r>
+          </w:p>
+        </w:tc>
+        <w:tc>
+          <w:tcPr>
+            <w:tcW w:w="1616" w:type="dxa"/>
+            <w:shd w:val="clear" w:color="auto" w:fill="FFFFFF" w:themeFill="background1"/>
+          </w:tcPr>
+          <w:p>
+            <w:pPr>
+              <w:jc w:val="center"/>
+              <w:rPr>
+                <w:lang w:val="x-none" w:eastAsia="x-none"/>
+              </w:rPr>
+            </w:pPr>
+            <w:r>
+              <w:rPr>
+                <w:lang w:val="x-none" w:eastAsia="x-none"/>
+              </w:rPr>
+              <w:t>Development</w:t>
+            </w:r>
+          </w:p>
+        </w:tc>
+        <w:tc>
+          <w:tcPr>
+            <w:tcW w:w="1655" w:type="dxa"/>
+          </w:tcPr>
+          <w:p>
+            <w:pPr>
+              <w:jc w:val="center"/>
+              <w:rPr>
+                <w:lang w:val="x-none" w:eastAsia="x-none"/>
+              </w:rPr>
+            </w:pPr>
+            <w:r>
+              <w:rPr>
+                <w:lang w:val="x-none" w:eastAsia="x-none"/>
+              </w:rPr>
+              <w:t>En curso</w:t>
+            </w:r>
+          </w:p>
+        </w:tc>
+        <w:tc>
+          <w:tcPr>
+            <w:tcW w:w="1083" w:type="dxa"/>
+          </w:tcPr>
+          <w:p>
+            <w:pPr>
+              <w:jc w:val="center"/>
+              <w:rPr>
+                <w:lang w:val="x-none" w:eastAsia="x-none"/>
+              </w:rPr>
+            </w:pPr>
+            <w:r>
+              <w:rPr>
+                <w:lang w:val="x-none" w:eastAsia="x-none"/>
+              </w:rPr>
+              <w:t>2</w:t>
+            </w:r>
+          </w:p>
+        </w:tc>
+        <w:tc>
+          <w:tcPr>
+            <w:tcW w:w="1242" w:type="dxa"/>
+          </w:tcPr>
+          <w:p>
+            <w:pPr>
+              <w:jc w:val="center"/>
+              <w:rPr>
+                <w:lang w:val="x-none" w:eastAsia="x-none"/>
+              </w:rPr>
+            </w:pPr>
+            <w:r>
+              <w:rPr>
+                <w:lang w:val="x-none" w:eastAsia="x-none"/>
+              </w:rPr>
+              <w:t>2</w:t>
             </w:r>
           </w:p>
         </w:tc>

</xml_diff>

<commit_message>
Documentación de sprint 3, 08-04-2024
</commit_message>
<xml_diff>
--- a/sprints.docx
+++ b/sprints.docx
@@ -249,6 +249,7 @@
         </w:rPr>
         <w:t xml:space="preserve"> Manuel Galán </w:t>
       </w:r>
+      <w:proofErr w:type="spellStart"/>
       <w:r>
         <w:rPr>
           <w:rFonts w:ascii="Adobe Garamond Pro" w:hAnsi="Adobe Garamond Pro"/>
@@ -265,6 +266,7 @@
         </w:rPr>
         <w:t>rdax</w:t>
       </w:r>
+      <w:proofErr w:type="spellEnd"/>
     </w:p>
     <w:p>
       <w:pPr>
@@ -481,7 +483,21 @@
         <w:rPr>
           <w:lang w:val="x-none" w:eastAsia="x-none"/>
         </w:rPr>
-        <w:t>Por último me decanté por desarrollar la memoria en Word por su simplicidad en comparación con Latex.</w:t>
+        <w:t xml:space="preserve">Por último me decanté por desarrollar la memoria en Word por su simplicidad en comparación con </w:t>
+      </w:r>
+      <w:proofErr w:type="spellStart"/>
+      <w:r>
+        <w:rPr>
+          <w:lang w:val="x-none" w:eastAsia="x-none"/>
+        </w:rPr>
+        <w:t>Latex</w:t>
+      </w:r>
+      <w:proofErr w:type="spellEnd"/>
+      <w:r>
+        <w:rPr>
+          <w:lang w:val="x-none" w:eastAsia="x-none"/>
+        </w:rPr>
+        <w:t>.</w:t>
       </w:r>
     </w:p>
     <w:tbl>
@@ -686,12 +702,14 @@
                 <w:lang w:val="x-none" w:eastAsia="x-none"/>
               </w:rPr>
             </w:pPr>
+            <w:proofErr w:type="spellStart"/>
             <w:r>
               <w:rPr>
                 <w:lang w:val="x-none" w:eastAsia="x-none"/>
               </w:rPr>
               <w:t>Development</w:t>
             </w:r>
+            <w:proofErr w:type="spellEnd"/>
           </w:p>
         </w:tc>
         <w:tc>
@@ -814,12 +832,14 @@
                 <w:lang w:val="x-none" w:eastAsia="x-none"/>
               </w:rPr>
             </w:pPr>
+            <w:proofErr w:type="spellStart"/>
             <w:r>
               <w:rPr>
                 <w:lang w:val="x-none" w:eastAsia="x-none"/>
               </w:rPr>
               <w:t>Development</w:t>
             </w:r>
+            <w:proofErr w:type="spellEnd"/>
           </w:p>
         </w:tc>
         <w:tc>
@@ -942,12 +962,14 @@
                 <w:lang w:val="x-none" w:eastAsia="x-none"/>
               </w:rPr>
             </w:pPr>
+            <w:proofErr w:type="spellStart"/>
             <w:r>
               <w:rPr>
                 <w:lang w:val="x-none" w:eastAsia="x-none"/>
               </w:rPr>
               <w:t>Development</w:t>
             </w:r>
+            <w:proofErr w:type="spellEnd"/>
           </w:p>
         </w:tc>
         <w:tc>
@@ -1070,12 +1092,14 @@
                 <w:lang w:val="x-none" w:eastAsia="x-none"/>
               </w:rPr>
             </w:pPr>
+            <w:proofErr w:type="spellStart"/>
             <w:r>
               <w:rPr>
                 <w:lang w:val="x-none" w:eastAsia="x-none"/>
               </w:rPr>
               <w:t>Research</w:t>
             </w:r>
+            <w:proofErr w:type="spellEnd"/>
           </w:p>
         </w:tc>
         <w:tc>
@@ -1197,12 +1221,14 @@
                 <w:lang w:val="x-none" w:eastAsia="x-none"/>
               </w:rPr>
             </w:pPr>
+            <w:proofErr w:type="spellStart"/>
             <w:r>
               <w:rPr>
                 <w:lang w:val="x-none" w:eastAsia="x-none"/>
               </w:rPr>
               <w:t>Research</w:t>
             </w:r>
+            <w:proofErr w:type="spellEnd"/>
           </w:p>
         </w:tc>
         <w:tc>
@@ -1324,12 +1350,14 @@
                 <w:lang w:val="x-none" w:eastAsia="x-none"/>
               </w:rPr>
             </w:pPr>
+            <w:proofErr w:type="spellStart"/>
             <w:r>
               <w:rPr>
                 <w:lang w:val="x-none" w:eastAsia="x-none"/>
               </w:rPr>
               <w:t>Research</w:t>
             </w:r>
+            <w:proofErr w:type="spellEnd"/>
           </w:p>
         </w:tc>
         <w:tc>
@@ -1451,12 +1479,14 @@
                 <w:lang w:val="x-none" w:eastAsia="x-none"/>
               </w:rPr>
             </w:pPr>
+            <w:proofErr w:type="spellStart"/>
             <w:r>
               <w:rPr>
                 <w:lang w:val="x-none" w:eastAsia="x-none"/>
               </w:rPr>
               <w:t>Research</w:t>
             </w:r>
+            <w:proofErr w:type="spellEnd"/>
           </w:p>
         </w:tc>
         <w:tc>
@@ -1578,12 +1608,14 @@
                 <w:lang w:val="x-none" w:eastAsia="x-none"/>
               </w:rPr>
             </w:pPr>
+            <w:proofErr w:type="spellStart"/>
             <w:r>
               <w:rPr>
                 <w:lang w:val="x-none" w:eastAsia="x-none"/>
               </w:rPr>
               <w:t>Research</w:t>
             </w:r>
+            <w:proofErr w:type="spellEnd"/>
           </w:p>
         </w:tc>
         <w:tc>
@@ -1705,12 +1737,14 @@
                 <w:lang w:val="x-none" w:eastAsia="x-none"/>
               </w:rPr>
             </w:pPr>
+            <w:proofErr w:type="spellStart"/>
             <w:r>
               <w:rPr>
                 <w:lang w:val="x-none" w:eastAsia="x-none"/>
               </w:rPr>
               <w:t>Research</w:t>
             </w:r>
+            <w:proofErr w:type="spellEnd"/>
           </w:p>
         </w:tc>
         <w:tc>
@@ -1832,12 +1866,14 @@
                 <w:lang w:val="x-none" w:eastAsia="x-none"/>
               </w:rPr>
             </w:pPr>
+            <w:proofErr w:type="spellStart"/>
             <w:r>
               <w:rPr>
                 <w:lang w:val="x-none" w:eastAsia="x-none"/>
               </w:rPr>
               <w:t>Research</w:t>
             </w:r>
+            <w:proofErr w:type="spellEnd"/>
           </w:p>
         </w:tc>
         <w:tc>
@@ -1959,12 +1995,14 @@
                 <w:lang w:val="x-none" w:eastAsia="x-none"/>
               </w:rPr>
             </w:pPr>
+            <w:proofErr w:type="spellStart"/>
             <w:r>
               <w:rPr>
                 <w:lang w:val="x-none" w:eastAsia="x-none"/>
               </w:rPr>
               <w:t>Reserach</w:t>
             </w:r>
+            <w:proofErr w:type="spellEnd"/>
           </w:p>
         </w:tc>
         <w:tc>
@@ -2122,17 +2160,33 @@
         </w:rPr>
         <w:t xml:space="preserve">. Entre ellas se valoró </w:t>
       </w:r>
+      <w:proofErr w:type="spellStart"/>
       <w:r>
         <w:rPr>
           <w:lang w:val="x-none" w:eastAsia="x-none"/>
         </w:rPr>
-        <w:t xml:space="preserve">Flask o Django. </w:t>
-      </w:r>
+        <w:t>Flask</w:t>
+      </w:r>
+      <w:proofErr w:type="spellEnd"/>
       <w:r>
         <w:rPr>
           <w:lang w:val="x-none" w:eastAsia="x-none"/>
         </w:rPr>
-        <w:t>Flask ofrec</w:t>
+        <w:t xml:space="preserve"> o Django. </w:t>
+      </w:r>
+      <w:proofErr w:type="spellStart"/>
+      <w:r>
+        <w:rPr>
+          <w:lang w:val="x-none" w:eastAsia="x-none"/>
+        </w:rPr>
+        <w:t>Flask</w:t>
+      </w:r>
+      <w:proofErr w:type="spellEnd"/>
+      <w:r>
+        <w:rPr>
+          <w:lang w:val="x-none" w:eastAsia="x-none"/>
+        </w:rPr>
+        <w:t xml:space="preserve"> ofrec</w:t>
       </w:r>
       <w:r>
         <w:rPr>
@@ -2199,12 +2253,26 @@
         <w:rPr>
           <w:lang w:val="x-none" w:eastAsia="x-none"/>
         </w:rPr>
-        <w:t>Por otro lado, Django es un framework que ofrece una amplia variedad de funcionalidades integradas de serie, también permite un desarrollo rápido de aplicaciones complejas gracias a estas características</w:t>
-      </w:r>
+        <w:t xml:space="preserve">Por otro lado, Django es un </w:t>
+      </w:r>
+      <w:proofErr w:type="spellStart"/>
       <w:r>
         <w:rPr>
           <w:lang w:val="x-none" w:eastAsia="x-none"/>
         </w:rPr>
+        <w:t>framework</w:t>
+      </w:r>
+      <w:proofErr w:type="spellEnd"/>
+      <w:r>
+        <w:rPr>
+          <w:lang w:val="x-none" w:eastAsia="x-none"/>
+        </w:rPr>
+        <w:t xml:space="preserve"> que ofrece una amplia variedad de funcionalidades integradas de serie, también permite un desarrollo rápido de aplicaciones complejas gracias a estas características</w:t>
+      </w:r>
+      <w:r>
+        <w:rPr>
+          <w:lang w:val="x-none" w:eastAsia="x-none"/>
+        </w:rPr>
         <w:t xml:space="preserve">, así como </w:t>
       </w:r>
       <w:r>
@@ -2223,7 +2291,21 @@
         <w:rPr>
           <w:lang w:val="x-none" w:eastAsia="x-none"/>
         </w:rPr>
-        <w:t>Valorando todos estos aspectos y analizando la presente situación y la futura he considerado que la mejor opción es usar Flask para mi proyecto.</w:t>
+        <w:t xml:space="preserve">Valorando todos estos aspectos y analizando la presente situación y la futura he considerado que la mejor opción es usar </w:t>
+      </w:r>
+      <w:proofErr w:type="spellStart"/>
+      <w:r>
+        <w:rPr>
+          <w:lang w:val="x-none" w:eastAsia="x-none"/>
+        </w:rPr>
+        <w:t>Flask</w:t>
+      </w:r>
+      <w:proofErr w:type="spellEnd"/>
+      <w:r>
+        <w:rPr>
+          <w:lang w:val="x-none" w:eastAsia="x-none"/>
+        </w:rPr>
+        <w:t xml:space="preserve"> para mi proyecto.</w:t>
       </w:r>
     </w:p>
     <w:p>
@@ -2262,16 +2344,24 @@
         </w:rPr>
         <w:t xml:space="preserve"> es </w:t>
       </w:r>
+      <w:proofErr w:type="spellStart"/>
       <w:r>
         <w:rPr>
           <w:lang w:val="x-none" w:eastAsia="x-none"/>
         </w:rPr>
-        <w:t>Audiveris debido a su larga trayectoria y la comunidad que hay detrás ya que es muy activa y grande.</w:t>
-      </w:r>
+        <w:t>Audiveris</w:t>
+      </w:r>
+      <w:proofErr w:type="spellEnd"/>
       <w:r>
         <w:rPr>
           <w:lang w:val="x-none" w:eastAsia="x-none"/>
         </w:rPr>
+        <w:t xml:space="preserve"> debido a su larga trayectoria y la comunidad que hay detrás ya que es muy activa y grande.</w:t>
+      </w:r>
+      <w:r>
+        <w:rPr>
+          <w:lang w:val="x-none" w:eastAsia="x-none"/>
+        </w:rPr>
         <w:t xml:space="preserve"> </w:t>
       </w:r>
       <w:r>
@@ -2286,24 +2376,34 @@
         </w:rPr>
         <w:t xml:space="preserve">tecnologías que valoré son </w:t>
       </w:r>
+      <w:proofErr w:type="spellStart"/>
       <w:r>
         <w:rPr>
           <w:lang w:val="x-none" w:eastAsia="x-none"/>
         </w:rPr>
-        <w:t>SharpEye Music Reader</w:t>
-      </w:r>
+        <w:t>SharpEye</w:t>
+      </w:r>
+      <w:proofErr w:type="spellEnd"/>
       <w:r>
         <w:rPr>
           <w:lang w:val="x-none" w:eastAsia="x-none"/>
         </w:rPr>
+        <w:t xml:space="preserve"> Music Reader</w:t>
+      </w:r>
+      <w:r>
+        <w:rPr>
+          <w:lang w:val="x-none" w:eastAsia="x-none"/>
+        </w:rPr>
         <w:t xml:space="preserve">, </w:t>
       </w:r>
+      <w:proofErr w:type="spellStart"/>
       <w:r>
         <w:rPr>
           <w:lang w:val="x-none" w:eastAsia="x-none"/>
         </w:rPr>
         <w:t>MuseScore</w:t>
       </w:r>
+      <w:proofErr w:type="spellEnd"/>
       <w:r>
         <w:rPr>
           <w:lang w:val="x-none" w:eastAsia="x-none"/>
@@ -2520,12 +2620,14 @@
                 <w:lang w:val="x-none" w:eastAsia="x-none"/>
               </w:rPr>
             </w:pPr>
+            <w:proofErr w:type="spellStart"/>
             <w:r>
               <w:rPr>
                 <w:lang w:val="x-none" w:eastAsia="x-none"/>
               </w:rPr>
               <w:t>Development</w:t>
             </w:r>
+            <w:proofErr w:type="spellEnd"/>
           </w:p>
         </w:tc>
         <w:tc>
@@ -2664,12 +2766,14 @@
                 <w:lang w:val="x-none" w:eastAsia="x-none"/>
               </w:rPr>
             </w:pPr>
+            <w:proofErr w:type="spellStart"/>
             <w:r>
               <w:rPr>
                 <w:lang w:val="x-none" w:eastAsia="x-none"/>
               </w:rPr>
               <w:t>Development</w:t>
             </w:r>
+            <w:proofErr w:type="spellEnd"/>
           </w:p>
         </w:tc>
         <w:tc>
@@ -2796,12 +2900,14 @@
                 <w:lang w:val="x-none" w:eastAsia="x-none"/>
               </w:rPr>
             </w:pPr>
+            <w:proofErr w:type="spellStart"/>
             <w:r>
               <w:rPr>
                 <w:lang w:val="x-none" w:eastAsia="x-none"/>
               </w:rPr>
               <w:t>Development</w:t>
             </w:r>
+            <w:proofErr w:type="spellEnd"/>
           </w:p>
         </w:tc>
         <w:tc>
@@ -2928,12 +3034,14 @@
                 <w:lang w:val="x-none" w:eastAsia="x-none"/>
               </w:rPr>
             </w:pPr>
+            <w:proofErr w:type="spellStart"/>
             <w:r>
               <w:rPr>
                 <w:lang w:val="x-none" w:eastAsia="x-none"/>
               </w:rPr>
               <w:t>Development</w:t>
             </w:r>
+            <w:proofErr w:type="spellEnd"/>
           </w:p>
         </w:tc>
         <w:tc>
@@ -3060,12 +3168,14 @@
                 <w:lang w:val="x-none" w:eastAsia="x-none"/>
               </w:rPr>
             </w:pPr>
+            <w:proofErr w:type="spellStart"/>
             <w:r>
               <w:rPr>
                 <w:lang w:val="x-none" w:eastAsia="x-none"/>
               </w:rPr>
               <w:t>Developement</w:t>
             </w:r>
+            <w:proofErr w:type="spellEnd"/>
           </w:p>
         </w:tc>
         <w:tc>
@@ -3176,8 +3286,16 @@
               <w:rPr>
                 <w:lang w:val="x-none" w:eastAsia="x-none"/>
               </w:rPr>
-              <w:t>Investigar servidor web: Django vs Flask</w:t>
-            </w:r>
+              <w:t xml:space="preserve">Investigar servidor web: Django vs </w:t>
+            </w:r>
+            <w:proofErr w:type="spellStart"/>
+            <w:r>
+              <w:rPr>
+                <w:lang w:val="x-none" w:eastAsia="x-none"/>
+              </w:rPr>
+              <w:t>Flask</w:t>
+            </w:r>
+            <w:proofErr w:type="spellEnd"/>
           </w:p>
         </w:tc>
         <w:tc>
@@ -3192,12 +3310,14 @@
                 <w:lang w:val="x-none" w:eastAsia="x-none"/>
               </w:rPr>
             </w:pPr>
+            <w:proofErr w:type="spellStart"/>
             <w:r>
               <w:rPr>
                 <w:lang w:val="x-none" w:eastAsia="x-none"/>
               </w:rPr>
               <w:t>Research</w:t>
             </w:r>
+            <w:proofErr w:type="spellEnd"/>
           </w:p>
         </w:tc>
         <w:tc>
@@ -3308,8 +3428,16 @@
               <w:rPr>
                 <w:lang w:val="x-none" w:eastAsia="x-none"/>
               </w:rPr>
-              <w:t>Investigar servidor web: Django vs Flask</w:t>
-            </w:r>
+              <w:t xml:space="preserve">Investigar servidor web: Django vs </w:t>
+            </w:r>
+            <w:proofErr w:type="spellStart"/>
+            <w:r>
+              <w:rPr>
+                <w:lang w:val="x-none" w:eastAsia="x-none"/>
+              </w:rPr>
+              <w:t>Flask</w:t>
+            </w:r>
+            <w:proofErr w:type="spellEnd"/>
           </w:p>
         </w:tc>
         <w:tc>
@@ -3324,12 +3452,14 @@
                 <w:lang w:val="x-none" w:eastAsia="x-none"/>
               </w:rPr>
             </w:pPr>
+            <w:proofErr w:type="spellStart"/>
             <w:r>
               <w:rPr>
                 <w:lang w:val="x-none" w:eastAsia="x-none"/>
               </w:rPr>
               <w:t>Research</w:t>
             </w:r>
+            <w:proofErr w:type="spellEnd"/>
           </w:p>
         </w:tc>
         <w:tc>
@@ -3455,8 +3585,16 @@
               <w:rPr>
                 <w:lang w:val="x-none" w:eastAsia="x-none"/>
               </w:rPr>
-              <w:t>Investigar servidor web: Django vs Flask</w:t>
-            </w:r>
+              <w:t xml:space="preserve">Investigar servidor web: Django vs </w:t>
+            </w:r>
+            <w:proofErr w:type="spellStart"/>
+            <w:r>
+              <w:rPr>
+                <w:lang w:val="x-none" w:eastAsia="x-none"/>
+              </w:rPr>
+              <w:t>Flask</w:t>
+            </w:r>
+            <w:proofErr w:type="spellEnd"/>
           </w:p>
         </w:tc>
         <w:tc>
@@ -3471,12 +3609,14 @@
                 <w:lang w:val="x-none" w:eastAsia="x-none"/>
               </w:rPr>
             </w:pPr>
+            <w:proofErr w:type="spellStart"/>
             <w:r>
               <w:rPr>
                 <w:lang w:val="x-none" w:eastAsia="x-none"/>
               </w:rPr>
               <w:t>Research</w:t>
             </w:r>
+            <w:proofErr w:type="spellEnd"/>
           </w:p>
         </w:tc>
         <w:tc>
@@ -3603,12 +3743,14 @@
                 <w:lang w:val="x-none" w:eastAsia="x-none"/>
               </w:rPr>
             </w:pPr>
+            <w:proofErr w:type="spellStart"/>
             <w:r>
               <w:rPr>
                 <w:lang w:val="x-none" w:eastAsia="x-none"/>
               </w:rPr>
               <w:t>Research</w:t>
             </w:r>
+            <w:proofErr w:type="spellEnd"/>
           </w:p>
         </w:tc>
         <w:tc>
@@ -3918,12 +4060,14 @@
                 <w:lang w:val="x-none" w:eastAsia="x-none"/>
               </w:rPr>
             </w:pPr>
+            <w:proofErr w:type="spellStart"/>
             <w:r>
               <w:rPr>
                 <w:lang w:val="x-none" w:eastAsia="x-none"/>
               </w:rPr>
               <w:t>Development</w:t>
             </w:r>
+            <w:proofErr w:type="spellEnd"/>
           </w:p>
         </w:tc>
         <w:tc>
@@ -4020,8 +4164,16 @@
               <w:rPr>
                 <w:lang w:val="x-none" w:eastAsia="x-none"/>
               </w:rPr>
-              <w:t>Cambiar las gráficas de los sprints</w:t>
-            </w:r>
+              <w:t xml:space="preserve">Cambiar las gráficas de los </w:t>
+            </w:r>
+            <w:proofErr w:type="spellStart"/>
+            <w:r>
+              <w:rPr>
+                <w:lang w:val="x-none" w:eastAsia="x-none"/>
+              </w:rPr>
+              <w:t>sprints</w:t>
+            </w:r>
+            <w:proofErr w:type="spellEnd"/>
           </w:p>
         </w:tc>
         <w:tc>
@@ -4036,12 +4188,14 @@
                 <w:lang w:val="x-none" w:eastAsia="x-none"/>
               </w:rPr>
             </w:pPr>
+            <w:proofErr w:type="spellStart"/>
             <w:r>
               <w:rPr>
                 <w:lang w:val="x-none" w:eastAsia="x-none"/>
               </w:rPr>
               <w:t>Development</w:t>
             </w:r>
+            <w:proofErr w:type="spellEnd"/>
           </w:p>
         </w:tc>
         <w:tc>
@@ -4154,12 +4308,14 @@
                 <w:lang w:val="x-none" w:eastAsia="x-none"/>
               </w:rPr>
             </w:pPr>
+            <w:proofErr w:type="spellStart"/>
             <w:r>
               <w:rPr>
                 <w:lang w:val="x-none" w:eastAsia="x-none"/>
               </w:rPr>
               <w:t>Development</w:t>
             </w:r>
+            <w:proofErr w:type="spellEnd"/>
           </w:p>
         </w:tc>
         <w:tc>
@@ -4272,12 +4428,14 @@
                 <w:lang w:val="x-none" w:eastAsia="x-none"/>
               </w:rPr>
             </w:pPr>
+            <w:proofErr w:type="spellStart"/>
             <w:r>
               <w:rPr>
                 <w:lang w:val="x-none" w:eastAsia="x-none"/>
               </w:rPr>
               <w:t>Development</w:t>
             </w:r>
+            <w:proofErr w:type="spellEnd"/>
           </w:p>
         </w:tc>
         <w:tc>
@@ -4390,12 +4548,14 @@
                 <w:lang w:val="x-none" w:eastAsia="x-none"/>
               </w:rPr>
             </w:pPr>
+            <w:proofErr w:type="spellStart"/>
             <w:r>
               <w:rPr>
                 <w:lang w:val="x-none" w:eastAsia="x-none"/>
               </w:rPr>
               <w:t>Development</w:t>
             </w:r>
+            <w:proofErr w:type="spellEnd"/>
           </w:p>
         </w:tc>
         <w:tc>
@@ -4508,12 +4668,14 @@
                 <w:lang w:val="x-none" w:eastAsia="x-none"/>
               </w:rPr>
             </w:pPr>
+            <w:proofErr w:type="spellStart"/>
             <w:r>
               <w:rPr>
                 <w:lang w:val="x-none" w:eastAsia="x-none"/>
               </w:rPr>
               <w:t>Development</w:t>
             </w:r>
+            <w:proofErr w:type="spellEnd"/>
           </w:p>
         </w:tc>
         <w:tc>
@@ -4627,12 +4789,14 @@
                 <w:lang w:val="x-none" w:eastAsia="x-none"/>
               </w:rPr>
             </w:pPr>
+            <w:proofErr w:type="spellStart"/>
             <w:r>
               <w:rPr>
                 <w:lang w:val="x-none" w:eastAsia="x-none"/>
               </w:rPr>
               <w:t>Development</w:t>
             </w:r>
+            <w:proofErr w:type="spellEnd"/>
           </w:p>
         </w:tc>
         <w:tc>
@@ -4741,8 +4905,16 @@
               <w:rPr>
                 <w:lang w:val="x-none" w:eastAsia="x-none"/>
               </w:rPr>
-              <w:t>de xampp</w:t>
-            </w:r>
+              <w:t xml:space="preserve">de </w:t>
+            </w:r>
+            <w:proofErr w:type="spellStart"/>
+            <w:r>
+              <w:rPr>
+                <w:lang w:val="x-none" w:eastAsia="x-none"/>
+              </w:rPr>
+              <w:t>xampp</w:t>
+            </w:r>
+            <w:proofErr w:type="spellEnd"/>
           </w:p>
         </w:tc>
         <w:tc>
@@ -4757,12 +4929,14 @@
                 <w:lang w:val="x-none" w:eastAsia="x-none"/>
               </w:rPr>
             </w:pPr>
+            <w:proofErr w:type="spellStart"/>
             <w:r>
               <w:rPr>
                 <w:lang w:val="x-none" w:eastAsia="x-none"/>
               </w:rPr>
               <w:t>Development</w:t>
             </w:r>
+            <w:proofErr w:type="spellEnd"/>
           </w:p>
         </w:tc>
         <w:tc>
@@ -4871,8 +5045,16 @@
               <w:rPr>
                 <w:lang w:val="x-none" w:eastAsia="x-none"/>
               </w:rPr>
-              <w:t>de phpMyAdmin</w:t>
-            </w:r>
+              <w:t xml:space="preserve">de </w:t>
+            </w:r>
+            <w:proofErr w:type="spellStart"/>
+            <w:r>
+              <w:rPr>
+                <w:lang w:val="x-none" w:eastAsia="x-none"/>
+              </w:rPr>
+              <w:t>phpMyAdmin</w:t>
+            </w:r>
+            <w:proofErr w:type="spellEnd"/>
           </w:p>
         </w:tc>
         <w:tc>
@@ -4887,12 +5069,14 @@
                 <w:lang w:val="x-none" w:eastAsia="x-none"/>
               </w:rPr>
             </w:pPr>
+            <w:proofErr w:type="spellStart"/>
             <w:r>
               <w:rPr>
                 <w:lang w:val="x-none" w:eastAsia="x-none"/>
               </w:rPr>
               <w:t>Development</w:t>
             </w:r>
+            <w:proofErr w:type="spellEnd"/>
           </w:p>
         </w:tc>
         <w:tc>
@@ -5005,12 +5189,14 @@
                 <w:lang w:val="x-none" w:eastAsia="x-none"/>
               </w:rPr>
             </w:pPr>
+            <w:proofErr w:type="spellStart"/>
             <w:r>
               <w:rPr>
                 <w:lang w:val="x-none" w:eastAsia="x-none"/>
               </w:rPr>
               <w:t>Development</w:t>
             </w:r>
+            <w:proofErr w:type="spellEnd"/>
           </w:p>
         </w:tc>
         <w:tc>
@@ -5123,12 +5309,14 @@
                 <w:lang w:val="x-none" w:eastAsia="x-none"/>
               </w:rPr>
             </w:pPr>
+            <w:proofErr w:type="spellStart"/>
             <w:r>
               <w:rPr>
                 <w:lang w:val="x-none" w:eastAsia="x-none"/>
               </w:rPr>
               <w:t>Development</w:t>
             </w:r>
+            <w:proofErr w:type="spellEnd"/>
           </w:p>
         </w:tc>
         <w:tc>
@@ -5185,6 +5373,140 @@
                 <w:lang w:val="x-none" w:eastAsia="x-none"/>
               </w:rPr>
               <w:t>2</w:t>
+            </w:r>
+          </w:p>
+        </w:tc>
+      </w:tr>
+      <w:tr>
+        <w:tc>
+          <w:tcPr>
+            <w:tcW w:w="1397" w:type="dxa"/>
+            <w:vAlign w:val="center"/>
+          </w:tcPr>
+          <w:p>
+            <w:pPr>
+              <w:rPr>
+                <w:color w:val="000000"/>
+                <w:lang w:val="x-none" w:eastAsia="x-none"/>
+              </w:rPr>
+            </w:pPr>
+            <w:r>
+              <w:rPr>
+                <w:color w:val="000000"/>
+                <w:lang w:val="x-none" w:eastAsia="x-none"/>
+              </w:rPr>
+              <w:t>0</w:t>
+            </w:r>
+            <w:r>
+              <w:rPr>
+                <w:color w:val="000000"/>
+                <w:lang w:val="x-none" w:eastAsia="x-none"/>
+              </w:rPr>
+              <w:t>8</w:t>
+            </w:r>
+            <w:r>
+              <w:rPr>
+                <w:color w:val="000000"/>
+                <w:lang w:val="x-none" w:eastAsia="x-none"/>
+              </w:rPr>
+              <w:t>/04/2024</w:t>
+            </w:r>
+          </w:p>
+        </w:tc>
+        <w:tc>
+          <w:tcPr>
+            <w:tcW w:w="3491" w:type="dxa"/>
+          </w:tcPr>
+          <w:p>
+            <w:pPr>
+              <w:rPr>
+                <w:lang w:val="x-none" w:eastAsia="x-none"/>
+              </w:rPr>
+            </w:pPr>
+            <w:r>
+              <w:rPr>
+                <w:lang w:val="x-none" w:eastAsia="x-none"/>
+              </w:rPr>
+              <w:t>Preparar la aplicación web</w:t>
+            </w:r>
+          </w:p>
+        </w:tc>
+        <w:tc>
+          <w:tcPr>
+            <w:tcW w:w="1616" w:type="dxa"/>
+            <w:shd w:val="clear" w:color="auto" w:fill="FFFFFF" w:themeFill="background1"/>
+          </w:tcPr>
+          <w:p>
+            <w:pPr>
+              <w:jc w:val="center"/>
+              <w:rPr>
+                <w:lang w:val="x-none" w:eastAsia="x-none"/>
+              </w:rPr>
+            </w:pPr>
+            <w:proofErr w:type="spellStart"/>
+            <w:r>
+              <w:rPr>
+                <w:lang w:val="x-none" w:eastAsia="x-none"/>
+              </w:rPr>
+              <w:t>Development</w:t>
+            </w:r>
+            <w:proofErr w:type="spellEnd"/>
+          </w:p>
+        </w:tc>
+        <w:tc>
+          <w:tcPr>
+            <w:tcW w:w="1655" w:type="dxa"/>
+          </w:tcPr>
+          <w:p>
+            <w:pPr>
+              <w:jc w:val="center"/>
+              <w:rPr>
+                <w:lang w:val="x-none" w:eastAsia="x-none"/>
+              </w:rPr>
+            </w:pPr>
+            <w:r>
+              <w:rPr>
+                <w:lang w:val="x-none" w:eastAsia="x-none"/>
+              </w:rPr>
+              <w:t>En curso</w:t>
+            </w:r>
+          </w:p>
+        </w:tc>
+        <w:tc>
+          <w:tcPr>
+            <w:tcW w:w="1083" w:type="dxa"/>
+          </w:tcPr>
+          <w:p>
+            <w:pPr>
+              <w:jc w:val="center"/>
+              <w:rPr>
+                <w:lang w:val="x-none" w:eastAsia="x-none"/>
+              </w:rPr>
+            </w:pPr>
+            <w:r>
+              <w:rPr>
+                <w:lang w:val="x-none" w:eastAsia="x-none"/>
+              </w:rPr>
+              <w:t>3</w:t>
+            </w:r>
+          </w:p>
+        </w:tc>
+        <w:tc>
+          <w:tcPr>
+            <w:tcW w:w="1242" w:type="dxa"/>
+          </w:tcPr>
+          <w:p>
+            <w:pPr>
+              <w:jc w:val="center"/>
+              <w:rPr>
+                <w:lang w:val="x-none" w:eastAsia="x-none"/>
+              </w:rPr>
+            </w:pPr>
+            <w:r>
+              <w:rPr>
+                <w:lang w:val="x-none" w:eastAsia="x-none"/>
+              </w:rPr>
+              <w:t>3</w:t>
             </w:r>
           </w:p>
         </w:tc>

</xml_diff>

<commit_message>
Documentación del sprint 3, 09-04-2024
</commit_message>
<xml_diff>
--- a/sprints.docx
+++ b/sprints.docx
@@ -5395,21 +5395,7 @@
                 <w:color w:val="000000"/>
                 <w:lang w:val="x-none" w:eastAsia="x-none"/>
               </w:rPr>
-              <w:t>0</w:t>
-            </w:r>
-            <w:r>
-              <w:rPr>
-                <w:color w:val="000000"/>
-                <w:lang w:val="x-none" w:eastAsia="x-none"/>
-              </w:rPr>
-              <w:t>8</w:t>
-            </w:r>
-            <w:r>
-              <w:rPr>
-                <w:color w:val="000000"/>
-                <w:lang w:val="x-none" w:eastAsia="x-none"/>
-              </w:rPr>
-              <w:t>/04/2024</w:t>
+              <w:t>08/04/2024</w:t>
             </w:r>
           </w:p>
         </w:tc>
@@ -5469,6 +5455,133 @@
                 <w:lang w:val="x-none" w:eastAsia="x-none"/>
               </w:rPr>
               <w:t>En curso</w:t>
+            </w:r>
+          </w:p>
+        </w:tc>
+        <w:tc>
+          <w:tcPr>
+            <w:tcW w:w="1083" w:type="dxa"/>
+          </w:tcPr>
+          <w:p>
+            <w:pPr>
+              <w:jc w:val="center"/>
+              <w:rPr>
+                <w:lang w:val="x-none" w:eastAsia="x-none"/>
+              </w:rPr>
+            </w:pPr>
+            <w:r>
+              <w:rPr>
+                <w:lang w:val="x-none" w:eastAsia="x-none"/>
+              </w:rPr>
+              <w:t>3</w:t>
+            </w:r>
+          </w:p>
+        </w:tc>
+        <w:tc>
+          <w:tcPr>
+            <w:tcW w:w="1242" w:type="dxa"/>
+          </w:tcPr>
+          <w:p>
+            <w:pPr>
+              <w:jc w:val="center"/>
+              <w:rPr>
+                <w:lang w:val="x-none" w:eastAsia="x-none"/>
+              </w:rPr>
+            </w:pPr>
+            <w:r>
+              <w:rPr>
+                <w:lang w:val="x-none" w:eastAsia="x-none"/>
+              </w:rPr>
+              <w:t>3</w:t>
+            </w:r>
+          </w:p>
+        </w:tc>
+      </w:tr>
+      <w:tr>
+        <w:tc>
+          <w:tcPr>
+            <w:tcW w:w="1397" w:type="dxa"/>
+            <w:vAlign w:val="center"/>
+          </w:tcPr>
+          <w:p>
+            <w:pPr>
+              <w:rPr>
+                <w:color w:val="000000"/>
+                <w:lang w:val="x-none" w:eastAsia="x-none"/>
+              </w:rPr>
+            </w:pPr>
+            <w:r>
+              <w:rPr>
+                <w:color w:val="000000"/>
+                <w:lang w:val="x-none" w:eastAsia="x-none"/>
+              </w:rPr>
+              <w:t>09</w:t>
+            </w:r>
+            <w:r>
+              <w:rPr>
+                <w:color w:val="000000"/>
+                <w:lang w:val="x-none" w:eastAsia="x-none"/>
+              </w:rPr>
+              <w:t>/04/2024</w:t>
+            </w:r>
+          </w:p>
+        </w:tc>
+        <w:tc>
+          <w:tcPr>
+            <w:tcW w:w="3491" w:type="dxa"/>
+          </w:tcPr>
+          <w:p>
+            <w:pPr>
+              <w:rPr>
+                <w:lang w:val="x-none" w:eastAsia="x-none"/>
+              </w:rPr>
+            </w:pPr>
+            <w:r>
+              <w:rPr>
+                <w:lang w:val="x-none" w:eastAsia="x-none"/>
+              </w:rPr>
+              <w:t>Preparar la aplicación web</w:t>
+            </w:r>
+          </w:p>
+        </w:tc>
+        <w:tc>
+          <w:tcPr>
+            <w:tcW w:w="1616" w:type="dxa"/>
+            <w:shd w:val="clear" w:color="auto" w:fill="FFFFFF" w:themeFill="background1"/>
+          </w:tcPr>
+          <w:p>
+            <w:pPr>
+              <w:jc w:val="center"/>
+              <w:rPr>
+                <w:lang w:val="x-none" w:eastAsia="x-none"/>
+              </w:rPr>
+            </w:pPr>
+            <w:proofErr w:type="spellStart"/>
+            <w:r>
+              <w:rPr>
+                <w:lang w:val="x-none" w:eastAsia="x-none"/>
+              </w:rPr>
+              <w:t>Development</w:t>
+            </w:r>
+            <w:proofErr w:type="spellEnd"/>
+          </w:p>
+        </w:tc>
+        <w:tc>
+          <w:tcPr>
+            <w:tcW w:w="1655" w:type="dxa"/>
+          </w:tcPr>
+          <w:p>
+            <w:pPr>
+              <w:jc w:val="center"/>
+              <w:rPr>
+                <w:lang w:val="x-none" w:eastAsia="x-none"/>
+              </w:rPr>
+            </w:pPr>
+            <w:r>
+              <w:rPr>
+                <w:lang w:val="x-none" w:eastAsia="x-none"/>
+              </w:rPr>
+              <w:t>En curos</w:t>
             </w:r>
           </w:p>
         </w:tc>

</xml_diff>

<commit_message>
Documentación del sprint 3, 10-04-2024
</commit_message>
<xml_diff>
--- a/sprints.docx
+++ b/sprints.docx
@@ -249,7 +249,6 @@
         </w:rPr>
         <w:t xml:space="preserve"> Manuel Galán </w:t>
       </w:r>
-      <w:proofErr w:type="spellStart"/>
       <w:r>
         <w:rPr>
           <w:rFonts w:ascii="Adobe Garamond Pro" w:hAnsi="Adobe Garamond Pro"/>
@@ -266,7 +265,6 @@
         </w:rPr>
         <w:t>rdax</w:t>
       </w:r>
-      <w:proofErr w:type="spellEnd"/>
     </w:p>
     <w:p>
       <w:pPr>
@@ -483,21 +481,7 @@
         <w:rPr>
           <w:lang w:val="x-none" w:eastAsia="x-none"/>
         </w:rPr>
-        <w:t xml:space="preserve">Por último me decanté por desarrollar la memoria en Word por su simplicidad en comparación con </w:t>
-      </w:r>
-      <w:proofErr w:type="spellStart"/>
-      <w:r>
-        <w:rPr>
-          <w:lang w:val="x-none" w:eastAsia="x-none"/>
-        </w:rPr>
-        <w:t>Latex</w:t>
-      </w:r>
-      <w:proofErr w:type="spellEnd"/>
-      <w:r>
-        <w:rPr>
-          <w:lang w:val="x-none" w:eastAsia="x-none"/>
-        </w:rPr>
-        <w:t>.</w:t>
+        <w:t>Por último me decanté por desarrollar la memoria en Word por su simplicidad en comparación con Latex.</w:t>
       </w:r>
     </w:p>
     <w:tbl>
@@ -702,14 +686,12 @@
                 <w:lang w:val="x-none" w:eastAsia="x-none"/>
               </w:rPr>
             </w:pPr>
-            <w:proofErr w:type="spellStart"/>
             <w:r>
               <w:rPr>
                 <w:lang w:val="x-none" w:eastAsia="x-none"/>
               </w:rPr>
               <w:t>Development</w:t>
             </w:r>
-            <w:proofErr w:type="spellEnd"/>
           </w:p>
         </w:tc>
         <w:tc>
@@ -832,14 +814,12 @@
                 <w:lang w:val="x-none" w:eastAsia="x-none"/>
               </w:rPr>
             </w:pPr>
-            <w:proofErr w:type="spellStart"/>
             <w:r>
               <w:rPr>
                 <w:lang w:val="x-none" w:eastAsia="x-none"/>
               </w:rPr>
               <w:t>Development</w:t>
             </w:r>
-            <w:proofErr w:type="spellEnd"/>
           </w:p>
         </w:tc>
         <w:tc>
@@ -962,14 +942,12 @@
                 <w:lang w:val="x-none" w:eastAsia="x-none"/>
               </w:rPr>
             </w:pPr>
-            <w:proofErr w:type="spellStart"/>
             <w:r>
               <w:rPr>
                 <w:lang w:val="x-none" w:eastAsia="x-none"/>
               </w:rPr>
               <w:t>Development</w:t>
             </w:r>
-            <w:proofErr w:type="spellEnd"/>
           </w:p>
         </w:tc>
         <w:tc>
@@ -1092,14 +1070,12 @@
                 <w:lang w:val="x-none" w:eastAsia="x-none"/>
               </w:rPr>
             </w:pPr>
-            <w:proofErr w:type="spellStart"/>
             <w:r>
               <w:rPr>
                 <w:lang w:val="x-none" w:eastAsia="x-none"/>
               </w:rPr>
               <w:t>Research</w:t>
             </w:r>
-            <w:proofErr w:type="spellEnd"/>
           </w:p>
         </w:tc>
         <w:tc>
@@ -1221,14 +1197,12 @@
                 <w:lang w:val="x-none" w:eastAsia="x-none"/>
               </w:rPr>
             </w:pPr>
-            <w:proofErr w:type="spellStart"/>
             <w:r>
               <w:rPr>
                 <w:lang w:val="x-none" w:eastAsia="x-none"/>
               </w:rPr>
               <w:t>Research</w:t>
             </w:r>
-            <w:proofErr w:type="spellEnd"/>
           </w:p>
         </w:tc>
         <w:tc>
@@ -1350,14 +1324,12 @@
                 <w:lang w:val="x-none" w:eastAsia="x-none"/>
               </w:rPr>
             </w:pPr>
-            <w:proofErr w:type="spellStart"/>
             <w:r>
               <w:rPr>
                 <w:lang w:val="x-none" w:eastAsia="x-none"/>
               </w:rPr>
               <w:t>Research</w:t>
             </w:r>
-            <w:proofErr w:type="spellEnd"/>
           </w:p>
         </w:tc>
         <w:tc>
@@ -1479,14 +1451,12 @@
                 <w:lang w:val="x-none" w:eastAsia="x-none"/>
               </w:rPr>
             </w:pPr>
-            <w:proofErr w:type="spellStart"/>
             <w:r>
               <w:rPr>
                 <w:lang w:val="x-none" w:eastAsia="x-none"/>
               </w:rPr>
               <w:t>Research</w:t>
             </w:r>
-            <w:proofErr w:type="spellEnd"/>
           </w:p>
         </w:tc>
         <w:tc>
@@ -1608,14 +1578,12 @@
                 <w:lang w:val="x-none" w:eastAsia="x-none"/>
               </w:rPr>
             </w:pPr>
-            <w:proofErr w:type="spellStart"/>
             <w:r>
               <w:rPr>
                 <w:lang w:val="x-none" w:eastAsia="x-none"/>
               </w:rPr>
               <w:t>Research</w:t>
             </w:r>
-            <w:proofErr w:type="spellEnd"/>
           </w:p>
         </w:tc>
         <w:tc>
@@ -1737,14 +1705,12 @@
                 <w:lang w:val="x-none" w:eastAsia="x-none"/>
               </w:rPr>
             </w:pPr>
-            <w:proofErr w:type="spellStart"/>
             <w:r>
               <w:rPr>
                 <w:lang w:val="x-none" w:eastAsia="x-none"/>
               </w:rPr>
               <w:t>Research</w:t>
             </w:r>
-            <w:proofErr w:type="spellEnd"/>
           </w:p>
         </w:tc>
         <w:tc>
@@ -1866,14 +1832,12 @@
                 <w:lang w:val="x-none" w:eastAsia="x-none"/>
               </w:rPr>
             </w:pPr>
-            <w:proofErr w:type="spellStart"/>
             <w:r>
               <w:rPr>
                 <w:lang w:val="x-none" w:eastAsia="x-none"/>
               </w:rPr>
               <w:t>Research</w:t>
             </w:r>
-            <w:proofErr w:type="spellEnd"/>
           </w:p>
         </w:tc>
         <w:tc>
@@ -1995,14 +1959,12 @@
                 <w:lang w:val="x-none" w:eastAsia="x-none"/>
               </w:rPr>
             </w:pPr>
-            <w:proofErr w:type="spellStart"/>
             <w:r>
               <w:rPr>
                 <w:lang w:val="x-none" w:eastAsia="x-none"/>
               </w:rPr>
               <w:t>Reserach</w:t>
             </w:r>
-            <w:proofErr w:type="spellEnd"/>
           </w:p>
         </w:tc>
         <w:tc>
@@ -2160,33 +2122,17 @@
         </w:rPr>
         <w:t xml:space="preserve">. Entre ellas se valoró </w:t>
       </w:r>
-      <w:proofErr w:type="spellStart"/>
       <w:r>
         <w:rPr>
           <w:lang w:val="x-none" w:eastAsia="x-none"/>
         </w:rPr>
-        <w:t>Flask</w:t>
+        <w:t xml:space="preserve">Flask o Django. </w:t>
       </w:r>
-      <w:proofErr w:type="spellEnd"/>
       <w:r>
         <w:rPr>
           <w:lang w:val="x-none" w:eastAsia="x-none"/>
         </w:rPr>
-        <w:t xml:space="preserve"> o Django. </w:t>
-      </w:r>
-      <w:proofErr w:type="spellStart"/>
-      <w:r>
-        <w:rPr>
-          <w:lang w:val="x-none" w:eastAsia="x-none"/>
-        </w:rPr>
-        <w:t>Flask</w:t>
-      </w:r>
-      <w:proofErr w:type="spellEnd"/>
-      <w:r>
-        <w:rPr>
-          <w:lang w:val="x-none" w:eastAsia="x-none"/>
-        </w:rPr>
-        <w:t xml:space="preserve"> ofrec</w:t>
+        <w:t>Flask ofrec</w:t>
       </w:r>
       <w:r>
         <w:rPr>
@@ -2253,21 +2199,7 @@
         <w:rPr>
           <w:lang w:val="x-none" w:eastAsia="x-none"/>
         </w:rPr>
-        <w:t xml:space="preserve">Por otro lado, Django es un </w:t>
-      </w:r>
-      <w:proofErr w:type="spellStart"/>
-      <w:r>
-        <w:rPr>
-          <w:lang w:val="x-none" w:eastAsia="x-none"/>
-        </w:rPr>
-        <w:t>framework</w:t>
-      </w:r>
-      <w:proofErr w:type="spellEnd"/>
-      <w:r>
-        <w:rPr>
-          <w:lang w:val="x-none" w:eastAsia="x-none"/>
-        </w:rPr>
-        <w:t xml:space="preserve"> que ofrece una amplia variedad de funcionalidades integradas de serie, también permite un desarrollo rápido de aplicaciones complejas gracias a estas características</w:t>
+        <w:t>Por otro lado, Django es un framework que ofrece una amplia variedad de funcionalidades integradas de serie, también permite un desarrollo rápido de aplicaciones complejas gracias a estas características</w:t>
       </w:r>
       <w:r>
         <w:rPr>
@@ -2291,21 +2223,7 @@
         <w:rPr>
           <w:lang w:val="x-none" w:eastAsia="x-none"/>
         </w:rPr>
-        <w:t xml:space="preserve">Valorando todos estos aspectos y analizando la presente situación y la futura he considerado que la mejor opción es usar </w:t>
-      </w:r>
-      <w:proofErr w:type="spellStart"/>
-      <w:r>
-        <w:rPr>
-          <w:lang w:val="x-none" w:eastAsia="x-none"/>
-        </w:rPr>
-        <w:t>Flask</w:t>
-      </w:r>
-      <w:proofErr w:type="spellEnd"/>
-      <w:r>
-        <w:rPr>
-          <w:lang w:val="x-none" w:eastAsia="x-none"/>
-        </w:rPr>
-        <w:t xml:space="preserve"> para mi proyecto.</w:t>
+        <w:t>Valorando todos estos aspectos y analizando la presente situación y la futura he considerado que la mejor opción es usar Flask para mi proyecto.</w:t>
       </w:r>
     </w:p>
     <w:p>
@@ -2344,19 +2262,11 @@
         </w:rPr>
         <w:t xml:space="preserve"> es </w:t>
       </w:r>
-      <w:proofErr w:type="spellStart"/>
       <w:r>
         <w:rPr>
           <w:lang w:val="x-none" w:eastAsia="x-none"/>
         </w:rPr>
-        <w:t>Audiveris</w:t>
-      </w:r>
-      <w:proofErr w:type="spellEnd"/>
-      <w:r>
-        <w:rPr>
-          <w:lang w:val="x-none" w:eastAsia="x-none"/>
-        </w:rPr>
-        <w:t xml:space="preserve"> debido a su larga trayectoria y la comunidad que hay detrás ya que es muy activa y grande.</w:t>
+        <w:t>Audiveris debido a su larga trayectoria y la comunidad que hay detrás ya que es muy activa y grande.</w:t>
       </w:r>
       <w:r>
         <w:rPr>
@@ -2376,19 +2286,11 @@
         </w:rPr>
         <w:t xml:space="preserve">tecnologías que valoré son </w:t>
       </w:r>
-      <w:proofErr w:type="spellStart"/>
       <w:r>
         <w:rPr>
           <w:lang w:val="x-none" w:eastAsia="x-none"/>
         </w:rPr>
-        <w:t>SharpEye</w:t>
-      </w:r>
-      <w:proofErr w:type="spellEnd"/>
-      <w:r>
-        <w:rPr>
-          <w:lang w:val="x-none" w:eastAsia="x-none"/>
-        </w:rPr>
-        <w:t xml:space="preserve"> Music Reader</w:t>
+        <w:t>SharpEye Music Reader</w:t>
       </w:r>
       <w:r>
         <w:rPr>
@@ -2396,14 +2298,12 @@
         </w:rPr>
         <w:t xml:space="preserve">, </w:t>
       </w:r>
-      <w:proofErr w:type="spellStart"/>
       <w:r>
         <w:rPr>
           <w:lang w:val="x-none" w:eastAsia="x-none"/>
         </w:rPr>
         <w:t>MuseScore</w:t>
       </w:r>
-      <w:proofErr w:type="spellEnd"/>
       <w:r>
         <w:rPr>
           <w:lang w:val="x-none" w:eastAsia="x-none"/>
@@ -2620,14 +2520,12 @@
                 <w:lang w:val="x-none" w:eastAsia="x-none"/>
               </w:rPr>
             </w:pPr>
-            <w:proofErr w:type="spellStart"/>
             <w:r>
               <w:rPr>
                 <w:lang w:val="x-none" w:eastAsia="x-none"/>
               </w:rPr>
               <w:t>Development</w:t>
             </w:r>
-            <w:proofErr w:type="spellEnd"/>
           </w:p>
         </w:tc>
         <w:tc>
@@ -2766,14 +2664,12 @@
                 <w:lang w:val="x-none" w:eastAsia="x-none"/>
               </w:rPr>
             </w:pPr>
-            <w:proofErr w:type="spellStart"/>
             <w:r>
               <w:rPr>
                 <w:lang w:val="x-none" w:eastAsia="x-none"/>
               </w:rPr>
               <w:t>Development</w:t>
             </w:r>
-            <w:proofErr w:type="spellEnd"/>
           </w:p>
         </w:tc>
         <w:tc>
@@ -2900,14 +2796,12 @@
                 <w:lang w:val="x-none" w:eastAsia="x-none"/>
               </w:rPr>
             </w:pPr>
-            <w:proofErr w:type="spellStart"/>
             <w:r>
               <w:rPr>
                 <w:lang w:val="x-none" w:eastAsia="x-none"/>
               </w:rPr>
               <w:t>Development</w:t>
             </w:r>
-            <w:proofErr w:type="spellEnd"/>
           </w:p>
         </w:tc>
         <w:tc>
@@ -3034,14 +2928,12 @@
                 <w:lang w:val="x-none" w:eastAsia="x-none"/>
               </w:rPr>
             </w:pPr>
-            <w:proofErr w:type="spellStart"/>
             <w:r>
               <w:rPr>
                 <w:lang w:val="x-none" w:eastAsia="x-none"/>
               </w:rPr>
               <w:t>Development</w:t>
             </w:r>
-            <w:proofErr w:type="spellEnd"/>
           </w:p>
         </w:tc>
         <w:tc>
@@ -3168,14 +3060,12 @@
                 <w:lang w:val="x-none" w:eastAsia="x-none"/>
               </w:rPr>
             </w:pPr>
-            <w:proofErr w:type="spellStart"/>
             <w:r>
               <w:rPr>
                 <w:lang w:val="x-none" w:eastAsia="x-none"/>
               </w:rPr>
               <w:t>Developement</w:t>
             </w:r>
-            <w:proofErr w:type="spellEnd"/>
           </w:p>
         </w:tc>
         <w:tc>
@@ -3286,16 +3176,8 @@
               <w:rPr>
                 <w:lang w:val="x-none" w:eastAsia="x-none"/>
               </w:rPr>
-              <w:t xml:space="preserve">Investigar servidor web: Django vs </w:t>
-            </w:r>
-            <w:proofErr w:type="spellStart"/>
-            <w:r>
-              <w:rPr>
-                <w:lang w:val="x-none" w:eastAsia="x-none"/>
-              </w:rPr>
-              <w:t>Flask</w:t>
-            </w:r>
-            <w:proofErr w:type="spellEnd"/>
+              <w:t>Investigar servidor web: Django vs Flask</w:t>
+            </w:r>
           </w:p>
         </w:tc>
         <w:tc>
@@ -3310,14 +3192,12 @@
                 <w:lang w:val="x-none" w:eastAsia="x-none"/>
               </w:rPr>
             </w:pPr>
-            <w:proofErr w:type="spellStart"/>
             <w:r>
               <w:rPr>
                 <w:lang w:val="x-none" w:eastAsia="x-none"/>
               </w:rPr>
               <w:t>Research</w:t>
             </w:r>
-            <w:proofErr w:type="spellEnd"/>
           </w:p>
         </w:tc>
         <w:tc>
@@ -3428,16 +3308,8 @@
               <w:rPr>
                 <w:lang w:val="x-none" w:eastAsia="x-none"/>
               </w:rPr>
-              <w:t xml:space="preserve">Investigar servidor web: Django vs </w:t>
-            </w:r>
-            <w:proofErr w:type="spellStart"/>
-            <w:r>
-              <w:rPr>
-                <w:lang w:val="x-none" w:eastAsia="x-none"/>
-              </w:rPr>
-              <w:t>Flask</w:t>
-            </w:r>
-            <w:proofErr w:type="spellEnd"/>
+              <w:t>Investigar servidor web: Django vs Flask</w:t>
+            </w:r>
           </w:p>
         </w:tc>
         <w:tc>
@@ -3452,14 +3324,12 @@
                 <w:lang w:val="x-none" w:eastAsia="x-none"/>
               </w:rPr>
             </w:pPr>
-            <w:proofErr w:type="spellStart"/>
             <w:r>
               <w:rPr>
                 <w:lang w:val="x-none" w:eastAsia="x-none"/>
               </w:rPr>
               <w:t>Research</w:t>
             </w:r>
-            <w:proofErr w:type="spellEnd"/>
           </w:p>
         </w:tc>
         <w:tc>
@@ -3585,16 +3455,8 @@
               <w:rPr>
                 <w:lang w:val="x-none" w:eastAsia="x-none"/>
               </w:rPr>
-              <w:t xml:space="preserve">Investigar servidor web: Django vs </w:t>
-            </w:r>
-            <w:proofErr w:type="spellStart"/>
-            <w:r>
-              <w:rPr>
-                <w:lang w:val="x-none" w:eastAsia="x-none"/>
-              </w:rPr>
-              <w:t>Flask</w:t>
-            </w:r>
-            <w:proofErr w:type="spellEnd"/>
+              <w:t>Investigar servidor web: Django vs Flask</w:t>
+            </w:r>
           </w:p>
         </w:tc>
         <w:tc>
@@ -3609,14 +3471,12 @@
                 <w:lang w:val="x-none" w:eastAsia="x-none"/>
               </w:rPr>
             </w:pPr>
-            <w:proofErr w:type="spellStart"/>
             <w:r>
               <w:rPr>
                 <w:lang w:val="x-none" w:eastAsia="x-none"/>
               </w:rPr>
               <w:t>Research</w:t>
             </w:r>
-            <w:proofErr w:type="spellEnd"/>
           </w:p>
         </w:tc>
         <w:tc>
@@ -3743,14 +3603,12 @@
                 <w:lang w:val="x-none" w:eastAsia="x-none"/>
               </w:rPr>
             </w:pPr>
-            <w:proofErr w:type="spellStart"/>
             <w:r>
               <w:rPr>
                 <w:lang w:val="x-none" w:eastAsia="x-none"/>
               </w:rPr>
               <w:t>Research</w:t>
             </w:r>
-            <w:proofErr w:type="spellEnd"/>
           </w:p>
         </w:tc>
         <w:tc>
@@ -4060,14 +3918,12 @@
                 <w:lang w:val="x-none" w:eastAsia="x-none"/>
               </w:rPr>
             </w:pPr>
-            <w:proofErr w:type="spellStart"/>
             <w:r>
               <w:rPr>
                 <w:lang w:val="x-none" w:eastAsia="x-none"/>
               </w:rPr>
               <w:t>Development</w:t>
             </w:r>
-            <w:proofErr w:type="spellEnd"/>
           </w:p>
         </w:tc>
         <w:tc>
@@ -4164,16 +4020,8 @@
               <w:rPr>
                 <w:lang w:val="x-none" w:eastAsia="x-none"/>
               </w:rPr>
-              <w:t xml:space="preserve">Cambiar las gráficas de los </w:t>
-            </w:r>
-            <w:proofErr w:type="spellStart"/>
-            <w:r>
-              <w:rPr>
-                <w:lang w:val="x-none" w:eastAsia="x-none"/>
-              </w:rPr>
-              <w:t>sprints</w:t>
-            </w:r>
-            <w:proofErr w:type="spellEnd"/>
+              <w:t>Cambiar las gráficas de los sprints</w:t>
+            </w:r>
           </w:p>
         </w:tc>
         <w:tc>
@@ -4188,14 +4036,12 @@
                 <w:lang w:val="x-none" w:eastAsia="x-none"/>
               </w:rPr>
             </w:pPr>
-            <w:proofErr w:type="spellStart"/>
             <w:r>
               <w:rPr>
                 <w:lang w:val="x-none" w:eastAsia="x-none"/>
               </w:rPr>
               <w:t>Development</w:t>
             </w:r>
-            <w:proofErr w:type="spellEnd"/>
           </w:p>
         </w:tc>
         <w:tc>
@@ -4308,14 +4154,12 @@
                 <w:lang w:val="x-none" w:eastAsia="x-none"/>
               </w:rPr>
             </w:pPr>
-            <w:proofErr w:type="spellStart"/>
-            <w:r>
-              <w:rPr>
-                <w:lang w:val="x-none" w:eastAsia="x-none"/>
-              </w:rPr>
-              <w:t>Development</w:t>
-            </w:r>
-            <w:proofErr w:type="spellEnd"/>
+            <w:r>
+              <w:rPr>
+                <w:lang w:val="x-none" w:eastAsia="x-none"/>
+              </w:rPr>
+              <w:t>Research</w:t>
+            </w:r>
           </w:p>
         </w:tc>
         <w:tc>
@@ -4428,14 +4272,12 @@
                 <w:lang w:val="x-none" w:eastAsia="x-none"/>
               </w:rPr>
             </w:pPr>
-            <w:proofErr w:type="spellStart"/>
             <w:r>
               <w:rPr>
                 <w:lang w:val="x-none" w:eastAsia="x-none"/>
               </w:rPr>
               <w:t>Development</w:t>
             </w:r>
-            <w:proofErr w:type="spellEnd"/>
           </w:p>
         </w:tc>
         <w:tc>
@@ -4532,7 +4374,7 @@
               <w:rPr>
                 <w:lang w:val="x-none" w:eastAsia="x-none"/>
               </w:rPr>
-              <w:t>Preparar la aplicación web</w:t>
+              <w:t>Desarrollo de ventana login y register</w:t>
             </w:r>
           </w:p>
         </w:tc>
@@ -4548,14 +4390,12 @@
                 <w:lang w:val="x-none" w:eastAsia="x-none"/>
               </w:rPr>
             </w:pPr>
-            <w:proofErr w:type="spellStart"/>
             <w:r>
               <w:rPr>
                 <w:lang w:val="x-none" w:eastAsia="x-none"/>
               </w:rPr>
               <w:t>Development</w:t>
             </w:r>
-            <w:proofErr w:type="spellEnd"/>
           </w:p>
         </w:tc>
         <w:tc>
@@ -4634,6 +4474,7 @@
                 <w:color w:val="000000"/>
                 <w:lang w:val="x-none" w:eastAsia="x-none"/>
               </w:rPr>
+              <w:lastRenderedPageBreak/>
               <w:t>01/04/2024</w:t>
             </w:r>
           </w:p>
@@ -4652,7 +4493,7 @@
               <w:rPr>
                 <w:lang w:val="x-none" w:eastAsia="x-none"/>
               </w:rPr>
-              <w:t>Preparar la aplicación web</w:t>
+              <w:t>Desarrollo de ventana login y register</w:t>
             </w:r>
           </w:p>
         </w:tc>
@@ -4668,14 +4509,12 @@
                 <w:lang w:val="x-none" w:eastAsia="x-none"/>
               </w:rPr>
             </w:pPr>
-            <w:proofErr w:type="spellStart"/>
             <w:r>
               <w:rPr>
                 <w:lang w:val="x-none" w:eastAsia="x-none"/>
               </w:rPr>
               <w:t>Development</w:t>
             </w:r>
-            <w:proofErr w:type="spellEnd"/>
           </w:p>
         </w:tc>
         <w:tc>
@@ -4754,7 +4593,6 @@
                 <w:color w:val="000000"/>
                 <w:lang w:val="x-none" w:eastAsia="x-none"/>
               </w:rPr>
-              <w:lastRenderedPageBreak/>
               <w:t>02/04/2024</w:t>
             </w:r>
           </w:p>
@@ -4773,7 +4611,7 @@
               <w:rPr>
                 <w:lang w:val="x-none" w:eastAsia="x-none"/>
               </w:rPr>
-              <w:t>Preparar la aplicación web</w:t>
+              <w:t>Desarrollo de ventana login y register</w:t>
             </w:r>
           </w:p>
         </w:tc>
@@ -4789,14 +4627,12 @@
                 <w:lang w:val="x-none" w:eastAsia="x-none"/>
               </w:rPr>
             </w:pPr>
-            <w:proofErr w:type="spellStart"/>
             <w:r>
               <w:rPr>
                 <w:lang w:val="x-none" w:eastAsia="x-none"/>
               </w:rPr>
               <w:t>Development</w:t>
             </w:r>
-            <w:proofErr w:type="spellEnd"/>
           </w:p>
         </w:tc>
         <w:tc>
@@ -4905,16 +4741,8 @@
               <w:rPr>
                 <w:lang w:val="x-none" w:eastAsia="x-none"/>
               </w:rPr>
-              <w:t xml:space="preserve">de </w:t>
-            </w:r>
-            <w:proofErr w:type="spellStart"/>
-            <w:r>
-              <w:rPr>
-                <w:lang w:val="x-none" w:eastAsia="x-none"/>
-              </w:rPr>
-              <w:t>xampp</w:t>
-            </w:r>
-            <w:proofErr w:type="spellEnd"/>
+              <w:t>de xampp</w:t>
+            </w:r>
           </w:p>
         </w:tc>
         <w:tc>
@@ -4929,14 +4757,12 @@
                 <w:lang w:val="x-none" w:eastAsia="x-none"/>
               </w:rPr>
             </w:pPr>
-            <w:proofErr w:type="spellStart"/>
             <w:r>
               <w:rPr>
                 <w:lang w:val="x-none" w:eastAsia="x-none"/>
               </w:rPr>
               <w:t>Development</w:t>
             </w:r>
-            <w:proofErr w:type="spellEnd"/>
           </w:p>
         </w:tc>
         <w:tc>
@@ -5045,16 +4871,8 @@
               <w:rPr>
                 <w:lang w:val="x-none" w:eastAsia="x-none"/>
               </w:rPr>
-              <w:t xml:space="preserve">de </w:t>
-            </w:r>
-            <w:proofErr w:type="spellStart"/>
-            <w:r>
-              <w:rPr>
-                <w:lang w:val="x-none" w:eastAsia="x-none"/>
-              </w:rPr>
-              <w:t>phpMyAdmin</w:t>
-            </w:r>
-            <w:proofErr w:type="spellEnd"/>
+              <w:t>de phpMyAdmin</w:t>
+            </w:r>
           </w:p>
         </w:tc>
         <w:tc>
@@ -5069,14 +4887,12 @@
                 <w:lang w:val="x-none" w:eastAsia="x-none"/>
               </w:rPr>
             </w:pPr>
-            <w:proofErr w:type="spellStart"/>
             <w:r>
               <w:rPr>
                 <w:lang w:val="x-none" w:eastAsia="x-none"/>
               </w:rPr>
               <w:t>Development</w:t>
             </w:r>
-            <w:proofErr w:type="spellEnd"/>
           </w:p>
         </w:tc>
         <w:tc>
@@ -5173,7 +4989,7 @@
               <w:rPr>
                 <w:lang w:val="x-none" w:eastAsia="x-none"/>
               </w:rPr>
-              <w:t>Preparar la aplicación web</w:t>
+              <w:t>Desarrollo de ventana login y register</w:t>
             </w:r>
           </w:p>
         </w:tc>
@@ -5189,14 +5005,12 @@
                 <w:lang w:val="x-none" w:eastAsia="x-none"/>
               </w:rPr>
             </w:pPr>
-            <w:proofErr w:type="spellStart"/>
             <w:r>
               <w:rPr>
                 <w:lang w:val="x-none" w:eastAsia="x-none"/>
               </w:rPr>
               <w:t>Development</w:t>
             </w:r>
-            <w:proofErr w:type="spellEnd"/>
           </w:p>
         </w:tc>
         <w:tc>
@@ -5293,7 +5107,7 @@
               <w:rPr>
                 <w:lang w:val="x-none" w:eastAsia="x-none"/>
               </w:rPr>
-              <w:t xml:space="preserve">Preparar la aplicación web </w:t>
+              <w:t>Desarrollo de ventana login y register</w:t>
             </w:r>
           </w:p>
         </w:tc>
@@ -5309,14 +5123,12 @@
                 <w:lang w:val="x-none" w:eastAsia="x-none"/>
               </w:rPr>
             </w:pPr>
-            <w:proofErr w:type="spellStart"/>
             <w:r>
               <w:rPr>
                 <w:lang w:val="x-none" w:eastAsia="x-none"/>
               </w:rPr>
               <w:t>Development</w:t>
             </w:r>
-            <w:proofErr w:type="spellEnd"/>
           </w:p>
         </w:tc>
         <w:tc>
@@ -5413,7 +5225,7 @@
               <w:rPr>
                 <w:lang w:val="x-none" w:eastAsia="x-none"/>
               </w:rPr>
-              <w:t>Preparar la aplicación web</w:t>
+              <w:t>Desarrollo de ventana login y register</w:t>
             </w:r>
           </w:p>
         </w:tc>
@@ -5429,14 +5241,12 @@
                 <w:lang w:val="x-none" w:eastAsia="x-none"/>
               </w:rPr>
             </w:pPr>
-            <w:proofErr w:type="spellStart"/>
             <w:r>
               <w:rPr>
                 <w:lang w:val="x-none" w:eastAsia="x-none"/>
               </w:rPr>
               <w:t>Development</w:t>
             </w:r>
-            <w:proofErr w:type="spellEnd"/>
           </w:p>
         </w:tc>
         <w:tc>
@@ -5515,14 +5325,7 @@
                 <w:color w:val="000000"/>
                 <w:lang w:val="x-none" w:eastAsia="x-none"/>
               </w:rPr>
-              <w:t>09</w:t>
-            </w:r>
-            <w:r>
-              <w:rPr>
-                <w:color w:val="000000"/>
-                <w:lang w:val="x-none" w:eastAsia="x-none"/>
-              </w:rPr>
-              <w:t>/04/2024</w:t>
+              <w:t>09/04/2024</w:t>
             </w:r>
           </w:p>
         </w:tc>
@@ -5540,7 +5343,7 @@
               <w:rPr>
                 <w:lang w:val="x-none" w:eastAsia="x-none"/>
               </w:rPr>
-              <w:t>Preparar la aplicación web</w:t>
+              <w:t>Desarrollo de ventana login y register</w:t>
             </w:r>
           </w:p>
         </w:tc>
@@ -5556,14 +5359,12 @@
                 <w:lang w:val="x-none" w:eastAsia="x-none"/>
               </w:rPr>
             </w:pPr>
-            <w:proofErr w:type="spellStart"/>
             <w:r>
               <w:rPr>
                 <w:lang w:val="x-none" w:eastAsia="x-none"/>
               </w:rPr>
               <w:t>Development</w:t>
             </w:r>
-            <w:proofErr w:type="spellEnd"/>
           </w:p>
         </w:tc>
         <w:tc>
@@ -5581,7 +5382,7 @@
               <w:rPr>
                 <w:lang w:val="x-none" w:eastAsia="x-none"/>
               </w:rPr>
-              <w:t>En curos</w:t>
+              <w:t>En curso</w:t>
             </w:r>
           </w:p>
         </w:tc>
@@ -5620,6 +5421,373 @@
                 <w:lang w:val="x-none" w:eastAsia="x-none"/>
               </w:rPr>
               <w:t>3</w:t>
+            </w:r>
+          </w:p>
+        </w:tc>
+      </w:tr>
+      <w:tr>
+        <w:tc>
+          <w:tcPr>
+            <w:tcW w:w="1397" w:type="dxa"/>
+            <w:vAlign w:val="center"/>
+          </w:tcPr>
+          <w:p>
+            <w:pPr>
+              <w:rPr>
+                <w:color w:val="000000"/>
+                <w:lang w:val="x-none" w:eastAsia="x-none"/>
+              </w:rPr>
+            </w:pPr>
+            <w:r>
+              <w:rPr>
+                <w:color w:val="000000"/>
+                <w:lang w:val="x-none" w:eastAsia="x-none"/>
+              </w:rPr>
+              <w:t>10</w:t>
+            </w:r>
+            <w:r>
+              <w:rPr>
+                <w:color w:val="000000"/>
+                <w:lang w:val="x-none" w:eastAsia="x-none"/>
+              </w:rPr>
+              <w:t>/04/2024</w:t>
+            </w:r>
+          </w:p>
+        </w:tc>
+        <w:tc>
+          <w:tcPr>
+            <w:tcW w:w="3491" w:type="dxa"/>
+          </w:tcPr>
+          <w:p>
+            <w:pPr>
+              <w:rPr>
+                <w:lang w:val="x-none" w:eastAsia="x-none"/>
+              </w:rPr>
+            </w:pPr>
+            <w:r>
+              <w:rPr>
+                <w:lang w:val="x-none" w:eastAsia="x-none"/>
+              </w:rPr>
+              <w:t>Desarrollo de ventana login y register</w:t>
+            </w:r>
+          </w:p>
+        </w:tc>
+        <w:tc>
+          <w:tcPr>
+            <w:tcW w:w="1616" w:type="dxa"/>
+            <w:shd w:val="clear" w:color="auto" w:fill="FFFFFF" w:themeFill="background1"/>
+          </w:tcPr>
+          <w:p>
+            <w:pPr>
+              <w:jc w:val="center"/>
+              <w:rPr>
+                <w:lang w:val="x-none" w:eastAsia="x-none"/>
+              </w:rPr>
+            </w:pPr>
+            <w:r>
+              <w:rPr>
+                <w:lang w:val="x-none" w:eastAsia="x-none"/>
+              </w:rPr>
+              <w:t>Development</w:t>
+            </w:r>
+          </w:p>
+        </w:tc>
+        <w:tc>
+          <w:tcPr>
+            <w:tcW w:w="1655" w:type="dxa"/>
+          </w:tcPr>
+          <w:p>
+            <w:pPr>
+              <w:jc w:val="center"/>
+              <w:rPr>
+                <w:lang w:val="x-none" w:eastAsia="x-none"/>
+              </w:rPr>
+            </w:pPr>
+            <w:r>
+              <w:rPr>
+                <w:lang w:val="x-none" w:eastAsia="x-none"/>
+              </w:rPr>
+              <w:t>Completado</w:t>
+            </w:r>
+          </w:p>
+        </w:tc>
+        <w:tc>
+          <w:tcPr>
+            <w:tcW w:w="1083" w:type="dxa"/>
+          </w:tcPr>
+          <w:p>
+            <w:pPr>
+              <w:jc w:val="center"/>
+              <w:rPr>
+                <w:lang w:val="x-none" w:eastAsia="x-none"/>
+              </w:rPr>
+            </w:pPr>
+            <w:r>
+              <w:rPr>
+                <w:lang w:val="x-none" w:eastAsia="x-none"/>
+              </w:rPr>
+              <w:t>1</w:t>
+            </w:r>
+          </w:p>
+        </w:tc>
+        <w:tc>
+          <w:tcPr>
+            <w:tcW w:w="1242" w:type="dxa"/>
+          </w:tcPr>
+          <w:p>
+            <w:pPr>
+              <w:jc w:val="center"/>
+              <w:rPr>
+                <w:lang w:val="x-none" w:eastAsia="x-none"/>
+              </w:rPr>
+            </w:pPr>
+            <w:r>
+              <w:rPr>
+                <w:lang w:val="x-none" w:eastAsia="x-none"/>
+              </w:rPr>
+              <w:t>1</w:t>
+            </w:r>
+          </w:p>
+        </w:tc>
+      </w:tr>
+      <w:tr>
+        <w:tc>
+          <w:tcPr>
+            <w:tcW w:w="1397" w:type="dxa"/>
+            <w:vAlign w:val="center"/>
+          </w:tcPr>
+          <w:p>
+            <w:pPr>
+              <w:rPr>
+                <w:color w:val="000000"/>
+                <w:lang w:val="x-none" w:eastAsia="x-none"/>
+              </w:rPr>
+            </w:pPr>
+            <w:r>
+              <w:rPr>
+                <w:color w:val="000000"/>
+                <w:lang w:val="x-none" w:eastAsia="x-none"/>
+              </w:rPr>
+              <w:t>10/04/2024</w:t>
+            </w:r>
+          </w:p>
+        </w:tc>
+        <w:tc>
+          <w:tcPr>
+            <w:tcW w:w="3491" w:type="dxa"/>
+          </w:tcPr>
+          <w:p>
+            <w:pPr>
+              <w:rPr>
+                <w:lang w:val="x-none" w:eastAsia="x-none"/>
+              </w:rPr>
+            </w:pPr>
+            <w:r>
+              <w:rPr>
+                <w:lang w:val="x-none" w:eastAsia="x-none"/>
+              </w:rPr>
+              <w:t>Vinculación entre ventanas</w:t>
+            </w:r>
+          </w:p>
+        </w:tc>
+        <w:tc>
+          <w:tcPr>
+            <w:tcW w:w="1616" w:type="dxa"/>
+            <w:shd w:val="clear" w:color="auto" w:fill="FFFFFF" w:themeFill="background1"/>
+          </w:tcPr>
+          <w:p>
+            <w:pPr>
+              <w:jc w:val="center"/>
+              <w:rPr>
+                <w:lang w:val="x-none" w:eastAsia="x-none"/>
+              </w:rPr>
+            </w:pPr>
+            <w:r>
+              <w:rPr>
+                <w:lang w:val="x-none" w:eastAsia="x-none"/>
+              </w:rPr>
+              <w:t>Development</w:t>
+            </w:r>
+          </w:p>
+        </w:tc>
+        <w:tc>
+          <w:tcPr>
+            <w:tcW w:w="1655" w:type="dxa"/>
+          </w:tcPr>
+          <w:p>
+            <w:pPr>
+              <w:jc w:val="center"/>
+              <w:rPr>
+                <w:lang w:val="x-none" w:eastAsia="x-none"/>
+              </w:rPr>
+            </w:pPr>
+            <w:r>
+              <w:rPr>
+                <w:lang w:val="x-none" w:eastAsia="x-none"/>
+              </w:rPr>
+              <w:t>En curso</w:t>
+            </w:r>
+          </w:p>
+        </w:tc>
+        <w:tc>
+          <w:tcPr>
+            <w:tcW w:w="1083" w:type="dxa"/>
+          </w:tcPr>
+          <w:p>
+            <w:pPr>
+              <w:jc w:val="center"/>
+              <w:rPr>
+                <w:lang w:val="x-none" w:eastAsia="x-none"/>
+              </w:rPr>
+            </w:pPr>
+            <w:r>
+              <w:rPr>
+                <w:lang w:val="x-none" w:eastAsia="x-none"/>
+              </w:rPr>
+              <w:t>1</w:t>
+            </w:r>
+          </w:p>
+        </w:tc>
+        <w:tc>
+          <w:tcPr>
+            <w:tcW w:w="1242" w:type="dxa"/>
+          </w:tcPr>
+          <w:p>
+            <w:pPr>
+              <w:jc w:val="center"/>
+              <w:rPr>
+                <w:lang w:val="x-none" w:eastAsia="x-none"/>
+              </w:rPr>
+            </w:pPr>
+            <w:r>
+              <w:rPr>
+                <w:lang w:val="x-none" w:eastAsia="x-none"/>
+              </w:rPr>
+              <w:t>1</w:t>
+            </w:r>
+          </w:p>
+        </w:tc>
+      </w:tr>
+      <w:tr>
+        <w:tc>
+          <w:tcPr>
+            <w:tcW w:w="1397" w:type="dxa"/>
+            <w:vAlign w:val="center"/>
+          </w:tcPr>
+          <w:p>
+            <w:pPr>
+              <w:rPr>
+                <w:color w:val="000000"/>
+                <w:lang w:val="x-none" w:eastAsia="x-none"/>
+              </w:rPr>
+            </w:pPr>
+            <w:r>
+              <w:rPr>
+                <w:color w:val="000000"/>
+                <w:lang w:val="x-none" w:eastAsia="x-none"/>
+              </w:rPr>
+              <w:t>10/04/2024</w:t>
+            </w:r>
+          </w:p>
+        </w:tc>
+        <w:tc>
+          <w:tcPr>
+            <w:tcW w:w="3491" w:type="dxa"/>
+          </w:tcPr>
+          <w:p>
+            <w:pPr>
+              <w:rPr>
+                <w:lang w:val="x-none" w:eastAsia="x-none"/>
+              </w:rPr>
+            </w:pPr>
+            <w:r>
+              <w:rPr>
+                <w:lang w:val="x-none" w:eastAsia="x-none"/>
+              </w:rPr>
+              <w:t xml:space="preserve">Desarrollo de </w:t>
+            </w:r>
+            <w:r>
+              <w:rPr>
+                <w:lang w:val="x-none" w:eastAsia="x-none"/>
+              </w:rPr>
+              <w:t>registro de partituras</w:t>
+            </w:r>
+          </w:p>
+        </w:tc>
+        <w:tc>
+          <w:tcPr>
+            <w:tcW w:w="1616" w:type="dxa"/>
+            <w:shd w:val="clear" w:color="auto" w:fill="FFFFFF" w:themeFill="background1"/>
+          </w:tcPr>
+          <w:p>
+            <w:pPr>
+              <w:jc w:val="center"/>
+              <w:rPr>
+                <w:lang w:val="x-none" w:eastAsia="x-none"/>
+              </w:rPr>
+            </w:pPr>
+            <w:r>
+              <w:rPr>
+                <w:lang w:val="x-none" w:eastAsia="x-none"/>
+              </w:rPr>
+              <w:t>Development</w:t>
+            </w:r>
+          </w:p>
+        </w:tc>
+        <w:tc>
+          <w:tcPr>
+            <w:tcW w:w="1655" w:type="dxa"/>
+          </w:tcPr>
+          <w:p>
+            <w:pPr>
+              <w:jc w:val="center"/>
+              <w:rPr>
+                <w:lang w:val="x-none" w:eastAsia="x-none"/>
+              </w:rPr>
+            </w:pPr>
+            <w:r>
+              <w:rPr>
+                <w:lang w:val="x-none" w:eastAsia="x-none"/>
+              </w:rPr>
+              <w:t>Completado</w:t>
+            </w:r>
+          </w:p>
+        </w:tc>
+        <w:tc>
+          <w:tcPr>
+            <w:tcW w:w="1083" w:type="dxa"/>
+          </w:tcPr>
+          <w:p>
+            <w:pPr>
+              <w:jc w:val="center"/>
+              <w:rPr>
+                <w:lang w:val="x-none" w:eastAsia="x-none"/>
+              </w:rPr>
+            </w:pPr>
+            <w:r>
+              <w:rPr>
+                <w:lang w:val="x-none" w:eastAsia="x-none"/>
+              </w:rPr>
+              <w:t>1</w:t>
+            </w:r>
+          </w:p>
+        </w:tc>
+        <w:tc>
+          <w:tcPr>
+            <w:tcW w:w="1242" w:type="dxa"/>
+          </w:tcPr>
+          <w:p>
+            <w:pPr>
+              <w:jc w:val="center"/>
+              <w:rPr>
+                <w:lang w:val="x-none" w:eastAsia="x-none"/>
+              </w:rPr>
+            </w:pPr>
+            <w:r>
+              <w:rPr>
+                <w:lang w:val="x-none" w:eastAsia="x-none"/>
+              </w:rPr>
+              <w:t>1</w:t>
             </w:r>
           </w:p>
         </w:tc>

</xml_diff>

<commit_message>
Documentación sprint 3, 11-04-2024
</commit_message>
<xml_diff>
--- a/sprints.docx
+++ b/sprints.docx
@@ -5443,14 +5443,7 @@
                 <w:color w:val="000000"/>
                 <w:lang w:val="x-none" w:eastAsia="x-none"/>
               </w:rPr>
-              <w:t>10</w:t>
-            </w:r>
-            <w:r>
-              <w:rPr>
-                <w:color w:val="000000"/>
-                <w:lang w:val="x-none" w:eastAsia="x-none"/>
-              </w:rPr>
-              <w:t>/04/2024</w:t>
+              <w:t>10/04/2024</w:t>
             </w:r>
           </w:p>
         </w:tc>
@@ -5704,13 +5697,7 @@
               <w:rPr>
                 <w:lang w:val="x-none" w:eastAsia="x-none"/>
               </w:rPr>
-              <w:t xml:space="preserve">Desarrollo de </w:t>
-            </w:r>
-            <w:r>
-              <w:rPr>
-                <w:lang w:val="x-none" w:eastAsia="x-none"/>
-              </w:rPr>
-              <w:t>registro de partituras</w:t>
+              <w:t>Desarrollo de registro de partituras</w:t>
             </w:r>
           </w:p>
         </w:tc>
@@ -5788,6 +5775,124 @@
                 <w:lang w:val="x-none" w:eastAsia="x-none"/>
               </w:rPr>
               <w:t>1</w:t>
+            </w:r>
+          </w:p>
+        </w:tc>
+      </w:tr>
+      <w:tr>
+        <w:tc>
+          <w:tcPr>
+            <w:tcW w:w="1397" w:type="dxa"/>
+            <w:vAlign w:val="center"/>
+          </w:tcPr>
+          <w:p>
+            <w:pPr>
+              <w:rPr>
+                <w:color w:val="000000"/>
+                <w:lang w:val="x-none" w:eastAsia="x-none"/>
+              </w:rPr>
+            </w:pPr>
+            <w:r>
+              <w:rPr>
+                <w:color w:val="000000"/>
+                <w:lang w:val="x-none" w:eastAsia="x-none"/>
+              </w:rPr>
+              <w:t>11/04/2024</w:t>
+            </w:r>
+          </w:p>
+        </w:tc>
+        <w:tc>
+          <w:tcPr>
+            <w:tcW w:w="3491" w:type="dxa"/>
+          </w:tcPr>
+          <w:p>
+            <w:pPr>
+              <w:rPr>
+                <w:lang w:val="x-none" w:eastAsia="x-none"/>
+              </w:rPr>
+            </w:pPr>
+            <w:r>
+              <w:rPr>
+                <w:lang w:val="x-none" w:eastAsia="x-none"/>
+              </w:rPr>
+              <w:t>Gestión de usuarios y sesiones</w:t>
+            </w:r>
+          </w:p>
+        </w:tc>
+        <w:tc>
+          <w:tcPr>
+            <w:tcW w:w="1616" w:type="dxa"/>
+            <w:shd w:val="clear" w:color="auto" w:fill="FFFFFF" w:themeFill="background1"/>
+          </w:tcPr>
+          <w:p>
+            <w:pPr>
+              <w:jc w:val="center"/>
+              <w:rPr>
+                <w:lang w:val="x-none" w:eastAsia="x-none"/>
+              </w:rPr>
+            </w:pPr>
+            <w:r>
+              <w:rPr>
+                <w:lang w:val="x-none" w:eastAsia="x-none"/>
+              </w:rPr>
+              <w:t>Development</w:t>
+            </w:r>
+          </w:p>
+        </w:tc>
+        <w:tc>
+          <w:tcPr>
+            <w:tcW w:w="1655" w:type="dxa"/>
+          </w:tcPr>
+          <w:p>
+            <w:pPr>
+              <w:jc w:val="center"/>
+              <w:rPr>
+                <w:lang w:val="x-none" w:eastAsia="x-none"/>
+              </w:rPr>
+            </w:pPr>
+            <w:r>
+              <w:rPr>
+                <w:lang w:val="x-none" w:eastAsia="x-none"/>
+              </w:rPr>
+              <w:t>En curso</w:t>
+            </w:r>
+          </w:p>
+        </w:tc>
+        <w:tc>
+          <w:tcPr>
+            <w:tcW w:w="1083" w:type="dxa"/>
+          </w:tcPr>
+          <w:p>
+            <w:pPr>
+              <w:jc w:val="center"/>
+              <w:rPr>
+                <w:lang w:val="x-none" w:eastAsia="x-none"/>
+              </w:rPr>
+            </w:pPr>
+            <w:r>
+              <w:rPr>
+                <w:lang w:val="x-none" w:eastAsia="x-none"/>
+              </w:rPr>
+              <w:t>2</w:t>
+            </w:r>
+          </w:p>
+        </w:tc>
+        <w:tc>
+          <w:tcPr>
+            <w:tcW w:w="1242" w:type="dxa"/>
+          </w:tcPr>
+          <w:p>
+            <w:pPr>
+              <w:jc w:val="center"/>
+              <w:rPr>
+                <w:lang w:val="x-none" w:eastAsia="x-none"/>
+              </w:rPr>
+            </w:pPr>
+            <w:r>
+              <w:rPr>
+                <w:lang w:val="x-none" w:eastAsia="x-none"/>
+              </w:rPr>
+              <w:t>2</w:t>
             </w:r>
           </w:p>
         </w:tc>

</xml_diff>

<commit_message>
Documentación sprint 3, 15-04-2024
</commit_message>
<xml_diff>
--- a/sprints.docx
+++ b/sprints.docx
@@ -2223,7 +2223,31 @@
         <w:rPr>
           <w:lang w:val="x-none" w:eastAsia="x-none"/>
         </w:rPr>
-        <w:t>Valorando todos estos aspectos y analizando la presente situación y la futura he considerado que la mejor opción es usar Flask para mi proyecto.</w:t>
+        <w:t xml:space="preserve">Valorando todos estos aspectos y analizando la presente </w:t>
+      </w:r>
+      <w:r>
+        <w:rPr>
+          <w:lang w:val="x-none" w:eastAsia="x-none"/>
+        </w:rPr>
+        <w:t xml:space="preserve">y futura </w:t>
+      </w:r>
+      <w:r>
+        <w:rPr>
+          <w:lang w:val="x-none" w:eastAsia="x-none"/>
+        </w:rPr>
+        <w:t>situación</w:t>
+      </w:r>
+      <w:r>
+        <w:rPr>
+          <w:lang w:val="x-none" w:eastAsia="x-none"/>
+        </w:rPr>
+        <w:t xml:space="preserve"> </w:t>
+      </w:r>
+      <w:r>
+        <w:rPr>
+          <w:lang w:val="x-none" w:eastAsia="x-none"/>
+        </w:rPr>
+        <w:t>he considerado que la mejor opción es usar Flask para mi proyecto.</w:t>
       </w:r>
     </w:p>
     <w:p>
@@ -2327,7 +2351,43 @@
         <w:rPr>
           <w:lang w:val="x-none" w:eastAsia="x-none"/>
         </w:rPr>
-        <w:t>plan estructural de Zotero y la base de datos donde guardo las referencias a Mendeley.</w:t>
+        <w:t>plan estructural de</w:t>
+      </w:r>
+      <w:r>
+        <w:rPr>
+          <w:lang w:val="x-none" w:eastAsia="x-none"/>
+        </w:rPr>
+        <w:t xml:space="preserve"> las tablas de</w:t>
+      </w:r>
+      <w:r>
+        <w:rPr>
+          <w:lang w:val="x-none" w:eastAsia="x-none"/>
+        </w:rPr>
+        <w:t xml:space="preserve"> </w:t>
+      </w:r>
+      <w:r>
+        <w:rPr>
+          <w:lang w:val="x-none" w:eastAsia="x-none"/>
+        </w:rPr>
+        <w:t>Trello</w:t>
+      </w:r>
+      <w:r>
+        <w:rPr>
+          <w:lang w:val="x-none" w:eastAsia="x-none"/>
+        </w:rPr>
+        <w:t xml:space="preserve"> y la base de datos donde guardo las referencias </w:t>
+      </w:r>
+      <w:r>
+        <w:rPr>
+          <w:lang w:val="x-none" w:eastAsia="x-none"/>
+        </w:rPr>
+        <w:t>de Mendeley a Zotero</w:t>
+      </w:r>
+      <w:r>
+        <w:rPr>
+          <w:lang w:val="x-none" w:eastAsia="x-none"/>
+        </w:rPr>
+        <w:t>.</w:t>
       </w:r>
     </w:p>
     <w:tbl>
@@ -3689,7 +3749,7 @@
           <w:lang w:val="x-none" w:eastAsia="x-none"/>
         </w:rPr>
         <w:drawing>
-          <wp:inline distT="0" distB="0" distL="0" distR="0" wp14:anchorId="5A67899D" wp14:editId="023C1668">
+          <wp:inline distT="0" distB="0" distL="0" distR="0" wp14:anchorId="5A67899D" wp14:editId="362C0B15">
             <wp:extent cx="5400040" cy="3150023"/>
             <wp:effectExtent l="0" t="0" r="10160" b="12700"/>
             <wp:docPr id="1769172943" name="Chart 2"/>
@@ -3741,6 +3801,256 @@
         </w:rPr>
         <w:t xml:space="preserve"> </w:t>
       </w:r>
+      <w:r>
+        <w:rPr>
+          <w:rStyle w:val="IntenseReference"/>
+        </w:rPr>
+        <w:t>15/04/2024</w:t>
+      </w:r>
+    </w:p>
+    <w:p>
+      <w:pPr>
+        <w:rPr>
+          <w:lang w:val="x-none" w:eastAsia="x-none"/>
+        </w:rPr>
+      </w:pPr>
+      <w:r>
+        <w:rPr>
+          <w:lang w:val="x-none" w:eastAsia="x-none"/>
+        </w:rPr>
+        <w:t xml:space="preserve">En esta etapa comencé con el desarrollo de la aplicación web, enfocándome en las funcionalidades más básicas de esta. </w:t>
+      </w:r>
+    </w:p>
+    <w:p>
+      <w:pPr>
+        <w:rPr>
+          <w:lang w:val="x-none" w:eastAsia="x-none"/>
+        </w:rPr>
+      </w:pPr>
+      <w:r>
+        <w:rPr>
+          <w:lang w:val="x-none" w:eastAsia="x-none"/>
+        </w:rPr>
+        <w:t>En primer lugar planteé una primera versión de los tipos de usuarios que habrá en mi aplicación</w:t>
+      </w:r>
+      <w:r>
+        <w:rPr>
+          <w:lang w:val="x-none" w:eastAsia="x-none"/>
+        </w:rPr>
+        <w:t xml:space="preserve">, empezando por un usuario corriente y un usuario registrado. Además le asigné unas primeras funcionalidades básicas a estos usuarios, que son entrar a la ventana home, logearse y registrarse en el caso del usuario corriente y poder subir ficheros y hacer log out en el caso de un usuario registrado como funciones extra para este. </w:t>
+      </w:r>
+    </w:p>
+    <w:p>
+      <w:pPr>
+        <w:rPr>
+          <w:lang w:val="x-none" w:eastAsia="x-none"/>
+        </w:rPr>
+      </w:pPr>
+      <w:r>
+        <w:rPr>
+          <w:lang w:val="x-none" w:eastAsia="x-none"/>
+        </w:rPr>
+        <w:t xml:space="preserve">Tras ello creé un entorno virtual en el que trabajaré para el desarrollo de mi aplicación. Tomé esta decisión </w:t>
+      </w:r>
+      <w:r>
+        <w:rPr>
+          <w:lang w:val="x-none" w:eastAsia="x-none"/>
+        </w:rPr>
+        <w:t>con el fin de</w:t>
+      </w:r>
+      <w:r>
+        <w:rPr>
+          <w:lang w:val="x-none" w:eastAsia="x-none"/>
+        </w:rPr>
+        <w:t xml:space="preserve"> evitar conflictos de dependencias de paquetes y versiones con otros proyectos. </w:t>
+      </w:r>
+    </w:p>
+    <w:p>
+      <w:pPr>
+        <w:rPr>
+          <w:lang w:val="x-none" w:eastAsia="x-none"/>
+        </w:rPr>
+      </w:pPr>
+      <w:r>
+        <w:rPr>
+          <w:lang w:val="x-none" w:eastAsia="x-none"/>
+        </w:rPr>
+        <w:lastRenderedPageBreak/>
+        <w:t xml:space="preserve">Después creé una primera versión de mi proyecto siguiendo una estructura </w:t>
+      </w:r>
+      <w:r>
+        <w:rPr>
+          <w:lang w:val="x-none" w:eastAsia="x-none"/>
+        </w:rPr>
+        <w:t xml:space="preserve">de ficheros </w:t>
+      </w:r>
+      <w:r>
+        <w:rPr>
+          <w:lang w:val="x-none" w:eastAsia="x-none"/>
+        </w:rPr>
+        <w:t>común en este tipo de proyecto</w:t>
+      </w:r>
+      <w:r>
+        <w:rPr>
+          <w:lang w:val="x-none" w:eastAsia="x-none"/>
+        </w:rPr>
+        <w:t>s,</w:t>
+      </w:r>
+      <w:r>
+        <w:rPr>
+          <w:lang w:val="x-none" w:eastAsia="x-none"/>
+        </w:rPr>
+        <w:t xml:space="preserve"> </w:t>
+      </w:r>
+      <w:r>
+        <w:rPr>
+          <w:lang w:val="x-none" w:eastAsia="x-none"/>
+        </w:rPr>
+        <w:t>luego</w:t>
+      </w:r>
+      <w:r>
+        <w:rPr>
+          <w:lang w:val="x-none" w:eastAsia="x-none"/>
+        </w:rPr>
+        <w:t xml:space="preserve"> instalé Flask. </w:t>
+      </w:r>
+      <w:r>
+        <w:rPr>
+          <w:lang w:val="x-none" w:eastAsia="x-none"/>
+        </w:rPr>
+        <w:t>Gestionar el fichero de configuración en es</w:t>
+      </w:r>
+      <w:r>
+        <w:rPr>
+          <w:lang w:val="x-none" w:eastAsia="x-none"/>
+        </w:rPr>
+        <w:t>te</w:t>
+      </w:r>
+      <w:r>
+        <w:rPr>
+          <w:lang w:val="x-none" w:eastAsia="x-none"/>
+        </w:rPr>
+        <w:t xml:space="preserve"> punto fue clave para poder </w:t>
+      </w:r>
+      <w:r>
+        <w:rPr>
+          <w:lang w:val="x-none" w:eastAsia="x-none"/>
+        </w:rPr>
+        <w:t>hacer las migraciones del modelo de las tablas a la base de datos.</w:t>
+      </w:r>
+    </w:p>
+    <w:p>
+      <w:pPr>
+        <w:rPr>
+          <w:lang w:val="x-none" w:eastAsia="x-none"/>
+        </w:rPr>
+      </w:pPr>
+      <w:r>
+        <w:rPr>
+          <w:lang w:val="x-none" w:eastAsia="x-none"/>
+        </w:rPr>
+        <w:t>Hice una primera implementación de un login</w:t>
+      </w:r>
+      <w:r>
+        <w:rPr>
+          <w:lang w:val="x-none" w:eastAsia="x-none"/>
+        </w:rPr>
+        <w:t xml:space="preserve"> y register</w:t>
+      </w:r>
+      <w:r>
+        <w:rPr>
+          <w:lang w:val="x-none" w:eastAsia="x-none"/>
+        </w:rPr>
+        <w:t xml:space="preserve"> haciendo uso de la librería de FlaskWTF para facilitarme hacer los forms. Como tuve problemas con el </w:t>
+      </w:r>
+      <w:r>
+        <w:rPr>
+          <w:lang w:val="x-none" w:eastAsia="x-none"/>
+        </w:rPr>
+        <w:t>uso adecuado de esta herramienta cambié el código retirando esta librería.</w:t>
+      </w:r>
+      <w:r>
+        <w:rPr>
+          <w:lang w:val="x-none" w:eastAsia="x-none"/>
+        </w:rPr>
+        <w:t xml:space="preserve"> </w:t>
+      </w:r>
+    </w:p>
+    <w:p>
+      <w:pPr>
+        <w:rPr>
+          <w:lang w:val="x-none" w:eastAsia="x-none"/>
+        </w:rPr>
+      </w:pPr>
+      <w:r>
+        <w:rPr>
+          <w:lang w:val="x-none" w:eastAsia="x-none"/>
+        </w:rPr>
+        <w:t>Para poder almacenar las entradas en base de datos los usuarios registrados</w:t>
+      </w:r>
+      <w:r>
+        <w:rPr>
+          <w:lang w:val="x-none" w:eastAsia="x-none"/>
+        </w:rPr>
+        <w:t xml:space="preserve"> instal</w:t>
+      </w:r>
+      <w:r>
+        <w:rPr>
+          <w:lang w:val="x-none" w:eastAsia="x-none"/>
+        </w:rPr>
+        <w:t>é</w:t>
+      </w:r>
+      <w:r>
+        <w:rPr>
+          <w:lang w:val="x-none" w:eastAsia="x-none"/>
+        </w:rPr>
+        <w:t xml:space="preserve"> xampp y configuré la base de datos en phpadmin. Elegí este entorno debido a su facilidad de uso y su libre acceso a cualquier navegador web.</w:t>
+      </w:r>
+      <w:r>
+        <w:rPr>
+          <w:lang w:val="x-none" w:eastAsia="x-none"/>
+        </w:rPr>
+        <w:t xml:space="preserve"> </w:t>
+      </w:r>
+    </w:p>
+    <w:p>
+      <w:pPr>
+        <w:rPr>
+          <w:lang w:val="x-none" w:eastAsia="x-none"/>
+        </w:rPr>
+      </w:pPr>
+      <w:r>
+        <w:rPr>
+          <w:lang w:val="x-none" w:eastAsia="x-none"/>
+        </w:rPr>
+        <w:t xml:space="preserve">Para reflejar los modelos creados en código en base de datos </w:t>
+      </w:r>
+      <w:r>
+        <w:rPr>
+          <w:lang w:val="x-none" w:eastAsia="x-none"/>
+        </w:rPr>
+        <w:t>uso migraciones mediante comandos en la terminal para que las tablas se creen automáticamente. Estos pasos me dieron varios problemas debido a que la carpeta de migraciones almacenó más de un cambio y se solaparon entre ellos. Además los ficheros de la caché almacenaban datos antiguos apareciendo atributos fantasma. Para arreglarlo borré la carpeta y recreé la base de datos.</w:t>
+      </w:r>
+    </w:p>
+    <w:p>
+      <w:pPr>
+        <w:rPr>
+          <w:lang w:val="x-none" w:eastAsia="x-none"/>
+        </w:rPr>
+      </w:pPr>
+      <w:r>
+        <w:rPr>
+          <w:lang w:val="x-none" w:eastAsia="x-none"/>
+        </w:rPr>
+        <w:t>Por último terminé de vincular las ventanas y de estructurar la aplicación.</w:t>
+      </w:r>
+    </w:p>
+    <w:p>
+      <w:pPr>
+        <w:rPr>
+          <w:lang w:val="x-none" w:eastAsia="x-none"/>
+        </w:rPr>
+      </w:pPr>
     </w:p>
     <w:tbl>
       <w:tblPr>
@@ -5911,10 +6221,290 @@
           <w:lang w:val="x-none" w:eastAsia="x-none"/>
         </w:rPr>
       </w:pPr>
+      <w:r>
+        <w:rPr>
+          <w:noProof/>
+          <w:lang w:val="x-none" w:eastAsia="x-none"/>
+        </w:rPr>
+        <w:lastRenderedPageBreak/>
+        <w:drawing>
+          <wp:inline distT="0" distB="0" distL="0" distR="0" wp14:anchorId="3AF459D8" wp14:editId="51A13082">
+            <wp:extent cx="5400040" cy="3150235"/>
+            <wp:effectExtent l="0" t="0" r="10160" b="12065"/>
+            <wp:docPr id="212159095" name="Chart 1"/>
+            <wp:cNvGraphicFramePr/>
+            <a:graphic xmlns:a="http://schemas.openxmlformats.org/drawingml/2006/main">
+              <a:graphicData uri="http://schemas.openxmlformats.org/drawingml/2006/chart">
+                <c:chart xmlns:c="http://schemas.openxmlformats.org/drawingml/2006/chart" xmlns:r="http://schemas.openxmlformats.org/officeDocument/2006/relationships" r:id="rId10"/>
+              </a:graphicData>
+            </a:graphic>
+          </wp:inline>
+        </w:drawing>
+      </w:r>
+    </w:p>
+    <w:p>
+      <w:pPr>
+        <w:rPr>
+          <w:lang w:val="x-none" w:eastAsia="x-none"/>
+        </w:rPr>
+      </w:pPr>
+      <w:r>
+        <w:rPr>
+          <w:lang w:val="x-none" w:eastAsia="x-none"/>
+        </w:rPr>
+        <w:t>TERMINAR GRAFICA</w:t>
+      </w:r>
+    </w:p>
+    <w:p>
+      <w:pPr>
+        <w:rPr>
+          <w:lang w:val="x-none" w:eastAsia="x-none"/>
+        </w:rPr>
+      </w:pPr>
+    </w:p>
+    <w:p>
+      <w:pPr>
+        <w:rPr>
+          <w:lang w:val="x-none" w:eastAsia="x-none"/>
+        </w:rPr>
+      </w:pPr>
+    </w:p>
+    <w:p>
+      <w:pPr>
+        <w:pStyle w:val="Heading1"/>
+        <w:rPr>
+          <w:rStyle w:val="IntenseReference"/>
+        </w:rPr>
+      </w:pPr>
+      <w:r>
+        <w:rPr>
+          <w:rStyle w:val="IntenseReference"/>
+        </w:rPr>
+        <w:t>Sprint 4: 15/04/2024</w:t>
+      </w:r>
+      <w:r>
+        <w:rPr>
+          <w:rStyle w:val="IntenseReference"/>
+        </w:rPr>
+        <w:t xml:space="preserve"> -</w:t>
+      </w:r>
+    </w:p>
+    <w:tbl>
+      <w:tblPr>
+        <w:tblStyle w:val="TableGrid"/>
+        <w:tblpPr w:leftFromText="141" w:rightFromText="141" w:vertAnchor="text" w:horzAnchor="margin" w:tblpXSpec="center" w:tblpY="277"/>
+        <w:tblW w:w="10484" w:type="dxa"/>
+        <w:tblLook w:val="04A0" w:firstRow="1" w:lastRow="0" w:firstColumn="1" w:lastColumn="0" w:noHBand="0" w:noVBand="1"/>
+      </w:tblPr>
+      <w:tblGrid>
+        <w:gridCol w:w="1397"/>
+        <w:gridCol w:w="3491"/>
+        <w:gridCol w:w="1616"/>
+        <w:gridCol w:w="1655"/>
+        <w:gridCol w:w="1083"/>
+        <w:gridCol w:w="1242"/>
+      </w:tblGrid>
+      <w:tr>
+        <w:tc>
+          <w:tcPr>
+            <w:tcW w:w="1397" w:type="dxa"/>
+            <w:shd w:val="clear" w:color="auto" w:fill="D9D9D9" w:themeFill="background1" w:themeFillShade="D9"/>
+          </w:tcPr>
+          <w:p>
+            <w:pPr>
+              <w:rPr>
+                <w:lang w:val="x-none" w:eastAsia="x-none"/>
+              </w:rPr>
+            </w:pPr>
+          </w:p>
+        </w:tc>
+        <w:tc>
+          <w:tcPr>
+            <w:tcW w:w="3491" w:type="dxa"/>
+            <w:shd w:val="clear" w:color="auto" w:fill="D9D9D9" w:themeFill="background1" w:themeFillShade="D9"/>
+          </w:tcPr>
+          <w:p>
+            <w:pPr>
+              <w:rPr>
+                <w:lang w:val="x-none" w:eastAsia="x-none"/>
+              </w:rPr>
+            </w:pPr>
+            <w:r>
+              <w:rPr>
+                <w:lang w:val="x-none" w:eastAsia="x-none"/>
+              </w:rPr>
+              <w:t>Tarea</w:t>
+            </w:r>
+          </w:p>
+        </w:tc>
+        <w:tc>
+          <w:tcPr>
+            <w:tcW w:w="1616" w:type="dxa"/>
+            <w:shd w:val="clear" w:color="auto" w:fill="D9D9D9" w:themeFill="background1" w:themeFillShade="D9"/>
+          </w:tcPr>
+          <w:p>
+            <w:pPr>
+              <w:rPr>
+                <w:lang w:val="x-none" w:eastAsia="x-none"/>
+              </w:rPr>
+            </w:pPr>
+            <w:r>
+              <w:rPr>
+                <w:lang w:val="x-none" w:eastAsia="x-none"/>
+              </w:rPr>
+              <w:t>Etiqueta</w:t>
+            </w:r>
+          </w:p>
+        </w:tc>
+        <w:tc>
+          <w:tcPr>
+            <w:tcW w:w="1655" w:type="dxa"/>
+            <w:shd w:val="clear" w:color="auto" w:fill="D9D9D9" w:themeFill="background1" w:themeFillShade="D9"/>
+          </w:tcPr>
+          <w:p>
+            <w:pPr>
+              <w:rPr>
+                <w:lang w:val="x-none" w:eastAsia="x-none"/>
+              </w:rPr>
+            </w:pPr>
+            <w:r>
+              <w:rPr>
+                <w:lang w:val="x-none" w:eastAsia="x-none"/>
+              </w:rPr>
+              <w:t>Estado</w:t>
+            </w:r>
+          </w:p>
+        </w:tc>
+        <w:tc>
+          <w:tcPr>
+            <w:tcW w:w="1083" w:type="dxa"/>
+            <w:shd w:val="clear" w:color="auto" w:fill="D9D9D9" w:themeFill="background1" w:themeFillShade="D9"/>
+          </w:tcPr>
+          <w:p>
+            <w:pPr>
+              <w:rPr>
+                <w:lang w:val="x-none" w:eastAsia="x-none"/>
+              </w:rPr>
+            </w:pPr>
+            <w:r>
+              <w:rPr>
+                <w:lang w:val="x-none" w:eastAsia="x-none"/>
+              </w:rPr>
+              <w:t>Tiempo estimado</w:t>
+            </w:r>
+          </w:p>
+        </w:tc>
+        <w:tc>
+          <w:tcPr>
+            <w:tcW w:w="1242" w:type="dxa"/>
+            <w:shd w:val="clear" w:color="auto" w:fill="D9D9D9" w:themeFill="background1" w:themeFillShade="D9"/>
+          </w:tcPr>
+          <w:p>
+            <w:pPr>
+              <w:rPr>
+                <w:lang w:val="x-none" w:eastAsia="x-none"/>
+              </w:rPr>
+            </w:pPr>
+            <w:r>
+              <w:rPr>
+                <w:lang w:val="x-none" w:eastAsia="x-none"/>
+              </w:rPr>
+              <w:t>Tiempo real</w:t>
+            </w:r>
+          </w:p>
+        </w:tc>
+      </w:tr>
+      <w:tr>
+        <w:tc>
+          <w:tcPr>
+            <w:tcW w:w="1397" w:type="dxa"/>
+            <w:vAlign w:val="center"/>
+          </w:tcPr>
+          <w:p>
+            <w:pPr>
+              <w:rPr>
+                <w:lang w:val="x-none" w:eastAsia="x-none"/>
+              </w:rPr>
+            </w:pPr>
+          </w:p>
+        </w:tc>
+        <w:tc>
+          <w:tcPr>
+            <w:tcW w:w="3491" w:type="dxa"/>
+          </w:tcPr>
+          <w:p>
+            <w:pPr>
+              <w:rPr>
+                <w:lang w:val="x-none" w:eastAsia="x-none"/>
+              </w:rPr>
+            </w:pPr>
+          </w:p>
+        </w:tc>
+        <w:tc>
+          <w:tcPr>
+            <w:tcW w:w="1616" w:type="dxa"/>
+            <w:shd w:val="clear" w:color="auto" w:fill="FFFFFF" w:themeFill="background1"/>
+          </w:tcPr>
+          <w:p>
+            <w:pPr>
+              <w:jc w:val="center"/>
+              <w:rPr>
+                <w:lang w:val="x-none" w:eastAsia="x-none"/>
+              </w:rPr>
+            </w:pPr>
+          </w:p>
+        </w:tc>
+        <w:tc>
+          <w:tcPr>
+            <w:tcW w:w="1655" w:type="dxa"/>
+          </w:tcPr>
+          <w:p>
+            <w:pPr>
+              <w:jc w:val="center"/>
+              <w:rPr>
+                <w:lang w:val="x-none" w:eastAsia="x-none"/>
+              </w:rPr>
+            </w:pPr>
+          </w:p>
+        </w:tc>
+        <w:tc>
+          <w:tcPr>
+            <w:tcW w:w="1083" w:type="dxa"/>
+          </w:tcPr>
+          <w:p>
+            <w:pPr>
+              <w:jc w:val="center"/>
+              <w:rPr>
+                <w:lang w:val="x-none" w:eastAsia="x-none"/>
+              </w:rPr>
+            </w:pPr>
+          </w:p>
+        </w:tc>
+        <w:tc>
+          <w:tcPr>
+            <w:tcW w:w="1242" w:type="dxa"/>
+          </w:tcPr>
+          <w:p>
+            <w:pPr>
+              <w:jc w:val="center"/>
+              <w:rPr>
+                <w:lang w:val="x-none" w:eastAsia="x-none"/>
+              </w:rPr>
+            </w:pPr>
+          </w:p>
+        </w:tc>
+      </w:tr>
+    </w:tbl>
+    <w:p>
+      <w:pPr>
+        <w:rPr>
+          <w:lang w:val="x-none" w:eastAsia="x-none"/>
+        </w:rPr>
+      </w:pPr>
     </w:p>
     <w:sectPr>
-      <w:headerReference w:type="default" r:id="rId10"/>
-      <w:footerReference w:type="default" r:id="rId11"/>
+      <w:headerReference w:type="default" r:id="rId11"/>
+      <w:footerReference w:type="default" r:id="rId12"/>
       <w:pgSz w:w="11906" w:h="16838"/>
       <w:pgMar w:top="1871" w:right="1701" w:bottom="851" w:left="1701" w:header="284" w:footer="709" w:gutter="0"/>
       <w:pgNumType w:start="0"/>
@@ -6713,7 +7303,7 @@
   <w:style w:type="paragraph" w:default="1" w:styleId="Normal">
     <w:name w:val="Normal"/>
     <w:qFormat/>
-    <w:rsid w:val="00D64AF1"/>
+    <w:rsid w:val="0078770F"/>
     <w:pPr>
       <w:spacing w:after="120" w:line="360" w:lineRule="auto"/>
     </w:pPr>
@@ -8017,6 +8607,457 @@
 </c:chartSpace>
 </file>
 
+<file path=word/charts/chart3.xml><?xml version="1.0" encoding="utf-8"?>
+<c:chartSpace xmlns:c="http://schemas.openxmlformats.org/drawingml/2006/chart" xmlns:a="http://schemas.openxmlformats.org/drawingml/2006/main" xmlns:r="http://schemas.openxmlformats.org/officeDocument/2006/relationships" xmlns:c16r2="http://schemas.microsoft.com/office/drawing/2015/06/chart">
+  <c:date1904 val="0"/>
+  <c:lang val="en-US"/>
+  <c:roundedCorners val="0"/>
+  <mc:AlternateContent xmlns:mc="http://schemas.openxmlformats.org/markup-compatibility/2006">
+    <mc:Choice xmlns:c14="http://schemas.microsoft.com/office/drawing/2007/8/2/chart" Requires="c14">
+      <c14:style val="102"/>
+    </mc:Choice>
+    <mc:Fallback>
+      <c:style val="2"/>
+    </mc:Fallback>
+  </mc:AlternateContent>
+  <c:chart>
+    <c:title>
+      <c:overlay val="0"/>
+      <c:spPr>
+        <a:noFill/>
+        <a:ln>
+          <a:noFill/>
+        </a:ln>
+        <a:effectLst/>
+      </c:spPr>
+      <c:txPr>
+        <a:bodyPr rot="0" spcFirstLastPara="1" vertOverflow="ellipsis" vert="horz" wrap="square" anchor="ctr" anchorCtr="1"/>
+        <a:lstStyle/>
+        <a:p>
+          <a:pPr>
+            <a:defRPr sz="1400" b="0" i="0" u="none" strike="noStrike" kern="1200" spc="0" baseline="0">
+              <a:solidFill>
+                <a:schemeClr val="tx1">
+                  <a:lumMod val="65000"/>
+                  <a:lumOff val="35000"/>
+                </a:schemeClr>
+              </a:solidFill>
+              <a:latin typeface="+mn-lt"/>
+              <a:ea typeface="+mn-ea"/>
+              <a:cs typeface="+mn-cs"/>
+            </a:defRPr>
+          </a:pPr>
+          <a:endParaRPr lang="es-ES"/>
+        </a:p>
+      </c:txPr>
+    </c:title>
+    <c:autoTitleDeleted val="0"/>
+    <c:plotArea>
+      <c:layout/>
+      <c:lineChart>
+        <c:grouping val="standard"/>
+        <c:varyColors val="0"/>
+        <c:ser>
+          <c:idx val="0"/>
+          <c:order val="0"/>
+          <c:tx>
+            <c:strRef>
+              <c:f>Sheet1!$B$1</c:f>
+              <c:strCache>
+                <c:ptCount val="1"/>
+                <c:pt idx="0">
+                  <c:v>Series 1</c:v>
+                </c:pt>
+              </c:strCache>
+            </c:strRef>
+          </c:tx>
+          <c:spPr>
+            <a:ln w="28575" cap="rnd">
+              <a:solidFill>
+                <a:schemeClr val="accent1"/>
+              </a:solidFill>
+              <a:round/>
+            </a:ln>
+            <a:effectLst/>
+          </c:spPr>
+          <c:marker>
+            <c:symbol val="none"/>
+          </c:marker>
+          <c:cat>
+            <c:numRef>
+              <c:f>Sheet1!$A$2:$A$19</c:f>
+              <c:numCache>
+                <c:formatCode>General</c:formatCode>
+                <c:ptCount val="18"/>
+              </c:numCache>
+            </c:numRef>
+          </c:cat>
+          <c:val>
+            <c:numRef>
+              <c:f>Sheet1!$B$2:$B$19</c:f>
+              <c:numCache>
+                <c:formatCode>0.00</c:formatCode>
+                <c:ptCount val="18"/>
+                <c:pt idx="0">
+                  <c:v>33.5</c:v>
+                </c:pt>
+                <c:pt idx="1">
+                  <c:v>32.5</c:v>
+                </c:pt>
+                <c:pt idx="2">
+                  <c:v>31.5</c:v>
+                </c:pt>
+                <c:pt idx="3">
+                  <c:v>27.5</c:v>
+                </c:pt>
+                <c:pt idx="4">
+                  <c:v>25.5</c:v>
+                </c:pt>
+                <c:pt idx="5">
+                  <c:v>23.5</c:v>
+                </c:pt>
+                <c:pt idx="6">
+                  <c:v>21.5</c:v>
+                </c:pt>
+                <c:pt idx="7">
+                  <c:v>18.5</c:v>
+                </c:pt>
+                <c:pt idx="8">
+                  <c:v>17.5</c:v>
+                </c:pt>
+                <c:pt idx="9">
+                  <c:v>15.5</c:v>
+                </c:pt>
+                <c:pt idx="10">
+                  <c:v>13</c:v>
+                </c:pt>
+                <c:pt idx="11">
+                  <c:v>11</c:v>
+                </c:pt>
+                <c:pt idx="12">
+                  <c:v>8</c:v>
+                </c:pt>
+                <c:pt idx="13">
+                  <c:v>5</c:v>
+                </c:pt>
+                <c:pt idx="14">
+                  <c:v>4</c:v>
+                </c:pt>
+                <c:pt idx="15">
+                  <c:v>3</c:v>
+                </c:pt>
+                <c:pt idx="16">
+                  <c:v>2</c:v>
+                </c:pt>
+                <c:pt idx="17">
+                  <c:v>0</c:v>
+                </c:pt>
+              </c:numCache>
+            </c:numRef>
+          </c:val>
+          <c:smooth val="0"/>
+          <c:extLst>
+            <c:ext xmlns:c16="http://schemas.microsoft.com/office/drawing/2014/chart" uri="{C3380CC4-5D6E-409C-BE32-E72D297353CC}">
+              <c16:uniqueId val="{00000000-D172-445B-A290-A6ECAEA1410D}"/>
+            </c:ext>
+          </c:extLst>
+        </c:ser>
+        <c:ser>
+          <c:idx val="1"/>
+          <c:order val="1"/>
+          <c:tx>
+            <c:strRef>
+              <c:f>Sheet1!$C$1</c:f>
+              <c:strCache>
+                <c:ptCount val="1"/>
+                <c:pt idx="0">
+                  <c:v>Series 2</c:v>
+                </c:pt>
+              </c:strCache>
+            </c:strRef>
+          </c:tx>
+          <c:spPr>
+            <a:ln w="28575" cap="rnd">
+              <a:solidFill>
+                <a:schemeClr val="accent2"/>
+              </a:solidFill>
+              <a:round/>
+            </a:ln>
+            <a:effectLst/>
+          </c:spPr>
+          <c:marker>
+            <c:symbol val="none"/>
+          </c:marker>
+          <c:cat>
+            <c:numRef>
+              <c:f>Sheet1!$A$2:$A$19</c:f>
+              <c:numCache>
+                <c:formatCode>General</c:formatCode>
+                <c:ptCount val="18"/>
+              </c:numCache>
+            </c:numRef>
+          </c:cat>
+          <c:val>
+            <c:numRef>
+              <c:f>Sheet1!$C$2:$C$19</c:f>
+              <c:numCache>
+                <c:formatCode>General</c:formatCode>
+                <c:ptCount val="18"/>
+                <c:pt idx="0">
+                  <c:v>30.1</c:v>
+                </c:pt>
+                <c:pt idx="1">
+                  <c:v>28.6</c:v>
+                </c:pt>
+                <c:pt idx="2">
+                  <c:v>27.6</c:v>
+                </c:pt>
+                <c:pt idx="3">
+                  <c:v>27.1</c:v>
+                </c:pt>
+                <c:pt idx="4">
+                  <c:v>25.1</c:v>
+                </c:pt>
+                <c:pt idx="5">
+                  <c:v>23.1</c:v>
+                </c:pt>
+                <c:pt idx="6">
+                  <c:v>23</c:v>
+                </c:pt>
+                <c:pt idx="7">
+                  <c:v>21.4</c:v>
+                </c:pt>
+                <c:pt idx="8">
+                  <c:v>18.399999999999999</c:v>
+                </c:pt>
+                <c:pt idx="9">
+                  <c:v>26.5</c:v>
+                </c:pt>
+                <c:pt idx="10">
+                  <c:v>24</c:v>
+                </c:pt>
+                <c:pt idx="11">
+                  <c:v>22</c:v>
+                </c:pt>
+                <c:pt idx="12">
+                  <c:v>19</c:v>
+                </c:pt>
+                <c:pt idx="13">
+                  <c:v>16</c:v>
+                </c:pt>
+                <c:pt idx="14">
+                  <c:v>15</c:v>
+                </c:pt>
+              </c:numCache>
+            </c:numRef>
+          </c:val>
+          <c:smooth val="0"/>
+          <c:extLst>
+            <c:ext xmlns:c16="http://schemas.microsoft.com/office/drawing/2014/chart" uri="{C3380CC4-5D6E-409C-BE32-E72D297353CC}">
+              <c16:uniqueId val="{00000001-D172-445B-A290-A6ECAEA1410D}"/>
+            </c:ext>
+          </c:extLst>
+        </c:ser>
+        <c:dLbls>
+          <c:showLegendKey val="0"/>
+          <c:showVal val="0"/>
+          <c:showCatName val="0"/>
+          <c:showSerName val="0"/>
+          <c:showPercent val="0"/>
+          <c:showBubbleSize val="0"/>
+        </c:dLbls>
+        <c:smooth val="0"/>
+        <c:axId val="1540435600"/>
+        <c:axId val="1540418800"/>
+      </c:lineChart>
+      <c:catAx>
+        <c:axId val="1540435600"/>
+        <c:scaling>
+          <c:orientation val="minMax"/>
+        </c:scaling>
+        <c:delete val="0"/>
+        <c:axPos val="b"/>
+        <c:numFmt formatCode="m/d/yyyy" sourceLinked="1"/>
+        <c:majorTickMark val="none"/>
+        <c:minorTickMark val="none"/>
+        <c:tickLblPos val="nextTo"/>
+        <c:spPr>
+          <a:noFill/>
+          <a:ln w="9525" cap="flat" cmpd="sng" algn="ctr">
+            <a:solidFill>
+              <a:schemeClr val="tx1">
+                <a:lumMod val="15000"/>
+                <a:lumOff val="85000"/>
+              </a:schemeClr>
+            </a:solidFill>
+            <a:round/>
+          </a:ln>
+          <a:effectLst/>
+        </c:spPr>
+        <c:txPr>
+          <a:bodyPr rot="-60000000" spcFirstLastPara="1" vertOverflow="ellipsis" vert="horz" wrap="square" anchor="ctr" anchorCtr="1"/>
+          <a:lstStyle/>
+          <a:p>
+            <a:pPr>
+              <a:defRPr sz="900" b="0" i="0" u="none" strike="noStrike" kern="1200" baseline="0">
+                <a:solidFill>
+                  <a:schemeClr val="tx1">
+                    <a:lumMod val="65000"/>
+                    <a:lumOff val="35000"/>
+                  </a:schemeClr>
+                </a:solidFill>
+                <a:latin typeface="+mn-lt"/>
+                <a:ea typeface="+mn-ea"/>
+                <a:cs typeface="+mn-cs"/>
+              </a:defRPr>
+            </a:pPr>
+            <a:endParaRPr lang="es-ES"/>
+          </a:p>
+        </c:txPr>
+        <c:crossAx val="1540418800"/>
+        <c:crosses val="autoZero"/>
+        <c:auto val="1"/>
+        <c:lblAlgn val="ctr"/>
+        <c:lblOffset val="100"/>
+        <c:noMultiLvlLbl val="0"/>
+      </c:catAx>
+      <c:valAx>
+        <c:axId val="1540418800"/>
+        <c:scaling>
+          <c:orientation val="minMax"/>
+        </c:scaling>
+        <c:delete val="0"/>
+        <c:axPos val="l"/>
+        <c:majorGridlines>
+          <c:spPr>
+            <a:ln w="9525" cap="flat" cmpd="sng" algn="ctr">
+              <a:solidFill>
+                <a:schemeClr val="tx1">
+                  <a:lumMod val="15000"/>
+                  <a:lumOff val="85000"/>
+                </a:schemeClr>
+              </a:solidFill>
+              <a:round/>
+            </a:ln>
+            <a:effectLst/>
+          </c:spPr>
+        </c:majorGridlines>
+        <c:numFmt formatCode="0.00" sourceLinked="1"/>
+        <c:majorTickMark val="none"/>
+        <c:minorTickMark val="none"/>
+        <c:tickLblPos val="nextTo"/>
+        <c:spPr>
+          <a:noFill/>
+          <a:ln>
+            <a:noFill/>
+          </a:ln>
+          <a:effectLst/>
+        </c:spPr>
+        <c:txPr>
+          <a:bodyPr rot="-60000000" spcFirstLastPara="1" vertOverflow="ellipsis" vert="horz" wrap="square" anchor="ctr" anchorCtr="1"/>
+          <a:lstStyle/>
+          <a:p>
+            <a:pPr>
+              <a:defRPr sz="900" b="0" i="0" u="none" strike="noStrike" kern="1200" baseline="0">
+                <a:solidFill>
+                  <a:schemeClr val="tx1">
+                    <a:lumMod val="65000"/>
+                    <a:lumOff val="35000"/>
+                  </a:schemeClr>
+                </a:solidFill>
+                <a:latin typeface="+mn-lt"/>
+                <a:ea typeface="+mn-ea"/>
+                <a:cs typeface="+mn-cs"/>
+              </a:defRPr>
+            </a:pPr>
+            <a:endParaRPr lang="es-ES"/>
+          </a:p>
+        </c:txPr>
+        <c:crossAx val="1540435600"/>
+        <c:crosses val="autoZero"/>
+        <c:crossBetween val="between"/>
+      </c:valAx>
+      <c:spPr>
+        <a:noFill/>
+        <a:ln>
+          <a:noFill/>
+        </a:ln>
+        <a:effectLst/>
+      </c:spPr>
+    </c:plotArea>
+    <c:legend>
+      <c:legendPos val="b"/>
+      <c:overlay val="0"/>
+      <c:spPr>
+        <a:noFill/>
+        <a:ln>
+          <a:noFill/>
+        </a:ln>
+        <a:effectLst/>
+      </c:spPr>
+      <c:txPr>
+        <a:bodyPr rot="0" spcFirstLastPara="1" vertOverflow="ellipsis" vert="horz" wrap="square" anchor="ctr" anchorCtr="1"/>
+        <a:lstStyle/>
+        <a:p>
+          <a:pPr>
+            <a:defRPr sz="900" b="0" i="0" u="none" strike="noStrike" kern="1200" baseline="0">
+              <a:solidFill>
+                <a:schemeClr val="tx1">
+                  <a:lumMod val="65000"/>
+                  <a:lumOff val="35000"/>
+                </a:schemeClr>
+              </a:solidFill>
+              <a:latin typeface="+mn-lt"/>
+              <a:ea typeface="+mn-ea"/>
+              <a:cs typeface="+mn-cs"/>
+            </a:defRPr>
+          </a:pPr>
+          <a:endParaRPr lang="es-ES"/>
+        </a:p>
+      </c:txPr>
+    </c:legend>
+    <c:plotVisOnly val="1"/>
+    <c:dispBlanksAs val="gap"/>
+    <c:extLst>
+      <c:ext xmlns:c16r3="http://schemas.microsoft.com/office/drawing/2017/03/chart" uri="{56B9EC1D-385E-4148-901F-78D8002777C0}">
+        <c16r3:dataDisplayOptions16>
+          <c16r3:dispNaAsBlank val="1"/>
+        </c16r3:dataDisplayOptions16>
+      </c:ext>
+    </c:extLst>
+    <c:showDLblsOverMax val="0"/>
+  </c:chart>
+  <c:spPr>
+    <a:solidFill>
+      <a:schemeClr val="bg1"/>
+    </a:solidFill>
+    <a:ln w="9525" cap="flat" cmpd="sng" algn="ctr">
+      <a:solidFill>
+        <a:schemeClr val="tx1">
+          <a:lumMod val="15000"/>
+          <a:lumOff val="85000"/>
+        </a:schemeClr>
+      </a:solidFill>
+      <a:round/>
+    </a:ln>
+    <a:effectLst/>
+  </c:spPr>
+  <c:txPr>
+    <a:bodyPr/>
+    <a:lstStyle/>
+    <a:p>
+      <a:pPr>
+        <a:defRPr/>
+      </a:pPr>
+      <a:endParaRPr lang="es-ES"/>
+    </a:p>
+  </c:txPr>
+  <c:externalData r:id="rId3">
+    <c:autoUpdate val="0"/>
+  </c:externalData>
+</c:chartSpace>
+</file>
+
 <file path=word/charts/colors1.xml><?xml version="1.0" encoding="utf-8"?>
 <cs:colorStyle xmlns:cs="http://schemas.microsoft.com/office/drawing/2012/chartStyle" xmlns:a="http://schemas.openxmlformats.org/drawingml/2006/main" meth="cycle" id="10">
   <a:schemeClr val="accent1"/>
@@ -8058,6 +9099,46 @@
 </file>
 
 <file path=word/charts/colors2.xml><?xml version="1.0" encoding="utf-8"?>
+<cs:colorStyle xmlns:cs="http://schemas.microsoft.com/office/drawing/2012/chartStyle" xmlns:a="http://schemas.openxmlformats.org/drawingml/2006/main" meth="cycle" id="10">
+  <a:schemeClr val="accent1"/>
+  <a:schemeClr val="accent2"/>
+  <a:schemeClr val="accent3"/>
+  <a:schemeClr val="accent4"/>
+  <a:schemeClr val="accent5"/>
+  <a:schemeClr val="accent6"/>
+  <cs:variation/>
+  <cs:variation>
+    <a:lumMod val="60000"/>
+  </cs:variation>
+  <cs:variation>
+    <a:lumMod val="80000"/>
+    <a:lumOff val="20000"/>
+  </cs:variation>
+  <cs:variation>
+    <a:lumMod val="80000"/>
+  </cs:variation>
+  <cs:variation>
+    <a:lumMod val="60000"/>
+    <a:lumOff val="40000"/>
+  </cs:variation>
+  <cs:variation>
+    <a:lumMod val="50000"/>
+  </cs:variation>
+  <cs:variation>
+    <a:lumMod val="70000"/>
+    <a:lumOff val="30000"/>
+  </cs:variation>
+  <cs:variation>
+    <a:lumMod val="70000"/>
+  </cs:variation>
+  <cs:variation>
+    <a:lumMod val="50000"/>
+    <a:lumOff val="50000"/>
+  </cs:variation>
+</cs:colorStyle>
+</file>
+
+<file path=word/charts/colors3.xml><?xml version="1.0" encoding="utf-8"?>
 <cs:colorStyle xmlns:cs="http://schemas.microsoft.com/office/drawing/2012/chartStyle" xmlns:a="http://schemas.openxmlformats.org/drawingml/2006/main" meth="cycle" id="10">
   <a:schemeClr val="accent1"/>
   <a:schemeClr val="accent2"/>
@@ -9129,6 +10210,522 @@
 </cs:chartStyle>
 </file>
 
+<file path=word/charts/style3.xml><?xml version="1.0" encoding="utf-8"?>
+<cs:chartStyle xmlns:cs="http://schemas.microsoft.com/office/drawing/2012/chartStyle" xmlns:a="http://schemas.openxmlformats.org/drawingml/2006/main" id="227">
+  <cs:axisTitle>
+    <cs:lnRef idx="0"/>
+    <cs:fillRef idx="0"/>
+    <cs:effectRef idx="0"/>
+    <cs:fontRef idx="minor">
+      <a:schemeClr val="tx1">
+        <a:lumMod val="65000"/>
+        <a:lumOff val="35000"/>
+      </a:schemeClr>
+    </cs:fontRef>
+    <cs:defRPr sz="1000" kern="1200"/>
+  </cs:axisTitle>
+  <cs:categoryAxis>
+    <cs:lnRef idx="0"/>
+    <cs:fillRef idx="0"/>
+    <cs:effectRef idx="0"/>
+    <cs:fontRef idx="minor">
+      <a:schemeClr val="tx1">
+        <a:lumMod val="65000"/>
+        <a:lumOff val="35000"/>
+      </a:schemeClr>
+    </cs:fontRef>
+    <cs:spPr>
+      <a:ln w="9525" cap="flat" cmpd="sng" algn="ctr">
+        <a:solidFill>
+          <a:schemeClr val="tx1">
+            <a:lumMod val="15000"/>
+            <a:lumOff val="85000"/>
+          </a:schemeClr>
+        </a:solidFill>
+        <a:round/>
+      </a:ln>
+    </cs:spPr>
+    <cs:defRPr sz="900" kern="1200"/>
+  </cs:categoryAxis>
+  <cs:chartArea mods="allowNoFillOverride allowNoLineOverride">
+    <cs:lnRef idx="0"/>
+    <cs:fillRef idx="0"/>
+    <cs:effectRef idx="0"/>
+    <cs:fontRef idx="minor">
+      <a:schemeClr val="tx1"/>
+    </cs:fontRef>
+    <cs:spPr>
+      <a:solidFill>
+        <a:schemeClr val="bg1"/>
+      </a:solidFill>
+      <a:ln w="9525" cap="flat" cmpd="sng" algn="ctr">
+        <a:solidFill>
+          <a:schemeClr val="tx1">
+            <a:lumMod val="15000"/>
+            <a:lumOff val="85000"/>
+          </a:schemeClr>
+        </a:solidFill>
+        <a:round/>
+      </a:ln>
+    </cs:spPr>
+    <cs:defRPr sz="1000" kern="1200"/>
+  </cs:chartArea>
+  <cs:dataLabel>
+    <cs:lnRef idx="0"/>
+    <cs:fillRef idx="0"/>
+    <cs:effectRef idx="0"/>
+    <cs:fontRef idx="minor">
+      <a:schemeClr val="tx1">
+        <a:lumMod val="75000"/>
+        <a:lumOff val="25000"/>
+      </a:schemeClr>
+    </cs:fontRef>
+    <cs:defRPr sz="900" kern="1200"/>
+  </cs:dataLabel>
+  <cs:dataLabelCallout>
+    <cs:lnRef idx="0"/>
+    <cs:fillRef idx="0"/>
+    <cs:effectRef idx="0"/>
+    <cs:fontRef idx="minor">
+      <a:schemeClr val="dk1">
+        <a:lumMod val="65000"/>
+        <a:lumOff val="35000"/>
+      </a:schemeClr>
+    </cs:fontRef>
+    <cs:spPr>
+      <a:solidFill>
+        <a:schemeClr val="lt1"/>
+      </a:solidFill>
+      <a:ln>
+        <a:solidFill>
+          <a:schemeClr val="dk1">
+            <a:lumMod val="25000"/>
+            <a:lumOff val="75000"/>
+          </a:schemeClr>
+        </a:solidFill>
+      </a:ln>
+    </cs:spPr>
+    <cs:defRPr sz="900" kern="1200"/>
+    <cs:bodyPr rot="0" spcFirstLastPara="1" vertOverflow="clip" horzOverflow="clip" vert="horz" wrap="square" lIns="36576" tIns="18288" rIns="36576" bIns="18288" anchor="ctr" anchorCtr="1">
+      <a:spAutoFit/>
+    </cs:bodyPr>
+  </cs:dataLabelCallout>
+  <cs:dataPoint>
+    <cs:lnRef idx="0"/>
+    <cs:fillRef idx="1">
+      <cs:styleClr val="auto"/>
+    </cs:fillRef>
+    <cs:effectRef idx="0"/>
+    <cs:fontRef idx="minor">
+      <a:schemeClr val="tx1"/>
+    </cs:fontRef>
+    <cs:spPr>
+      <a:solidFill>
+        <a:schemeClr val="phClr"/>
+      </a:solidFill>
+    </cs:spPr>
+  </cs:dataPoint>
+  <cs:dataPoint3D>
+    <cs:lnRef idx="0"/>
+    <cs:fillRef idx="1">
+      <cs:styleClr val="auto"/>
+    </cs:fillRef>
+    <cs:effectRef idx="0"/>
+    <cs:fontRef idx="minor">
+      <a:schemeClr val="tx1"/>
+    </cs:fontRef>
+    <cs:spPr>
+      <a:solidFill>
+        <a:schemeClr val="phClr"/>
+      </a:solidFill>
+    </cs:spPr>
+  </cs:dataPoint3D>
+  <cs:dataPointLine>
+    <cs:lnRef idx="0">
+      <cs:styleClr val="auto"/>
+    </cs:lnRef>
+    <cs:fillRef idx="1"/>
+    <cs:effectRef idx="0"/>
+    <cs:fontRef idx="minor">
+      <a:schemeClr val="tx1"/>
+    </cs:fontRef>
+    <cs:spPr>
+      <a:ln w="28575" cap="rnd">
+        <a:solidFill>
+          <a:schemeClr val="phClr"/>
+        </a:solidFill>
+        <a:round/>
+      </a:ln>
+    </cs:spPr>
+  </cs:dataPointLine>
+  <cs:dataPointMarker>
+    <cs:lnRef idx="0">
+      <cs:styleClr val="auto"/>
+    </cs:lnRef>
+    <cs:fillRef idx="1">
+      <cs:styleClr val="auto"/>
+    </cs:fillRef>
+    <cs:effectRef idx="0"/>
+    <cs:fontRef idx="minor">
+      <a:schemeClr val="tx1"/>
+    </cs:fontRef>
+    <cs:spPr>
+      <a:solidFill>
+        <a:schemeClr val="phClr"/>
+      </a:solidFill>
+      <a:ln w="9525">
+        <a:solidFill>
+          <a:schemeClr val="phClr"/>
+        </a:solidFill>
+      </a:ln>
+    </cs:spPr>
+  </cs:dataPointMarker>
+  <cs:dataPointMarkerLayout symbol="circle" size="5"/>
+  <cs:dataPointWireframe>
+    <cs:lnRef idx="0">
+      <cs:styleClr val="auto"/>
+    </cs:lnRef>
+    <cs:fillRef idx="1"/>
+    <cs:effectRef idx="0"/>
+    <cs:fontRef idx="minor">
+      <a:schemeClr val="tx1"/>
+    </cs:fontRef>
+    <cs:spPr>
+      <a:ln w="9525" cap="rnd">
+        <a:solidFill>
+          <a:schemeClr val="phClr"/>
+        </a:solidFill>
+        <a:round/>
+      </a:ln>
+    </cs:spPr>
+  </cs:dataPointWireframe>
+  <cs:dataTable>
+    <cs:lnRef idx="0"/>
+    <cs:fillRef idx="0"/>
+    <cs:effectRef idx="0"/>
+    <cs:fontRef idx="minor">
+      <a:schemeClr val="tx1">
+        <a:lumMod val="65000"/>
+        <a:lumOff val="35000"/>
+      </a:schemeClr>
+    </cs:fontRef>
+    <cs:spPr>
+      <a:noFill/>
+      <a:ln w="9525" cap="flat" cmpd="sng" algn="ctr">
+        <a:solidFill>
+          <a:schemeClr val="tx1">
+            <a:lumMod val="15000"/>
+            <a:lumOff val="85000"/>
+          </a:schemeClr>
+        </a:solidFill>
+        <a:round/>
+      </a:ln>
+    </cs:spPr>
+    <cs:defRPr sz="900" kern="1200"/>
+  </cs:dataTable>
+  <cs:downBar>
+    <cs:lnRef idx="0"/>
+    <cs:fillRef idx="0"/>
+    <cs:effectRef idx="0"/>
+    <cs:fontRef idx="minor">
+      <a:schemeClr val="dk1"/>
+    </cs:fontRef>
+    <cs:spPr>
+      <a:solidFill>
+        <a:schemeClr val="dk1">
+          <a:lumMod val="65000"/>
+          <a:lumOff val="35000"/>
+        </a:schemeClr>
+      </a:solidFill>
+      <a:ln w="9525">
+        <a:solidFill>
+          <a:schemeClr val="tx1">
+            <a:lumMod val="65000"/>
+            <a:lumOff val="35000"/>
+          </a:schemeClr>
+        </a:solidFill>
+      </a:ln>
+    </cs:spPr>
+  </cs:downBar>
+  <cs:dropLine>
+    <cs:lnRef idx="0"/>
+    <cs:fillRef idx="0"/>
+    <cs:effectRef idx="0"/>
+    <cs:fontRef idx="minor">
+      <a:schemeClr val="tx1"/>
+    </cs:fontRef>
+    <cs:spPr>
+      <a:ln w="9525" cap="flat" cmpd="sng" algn="ctr">
+        <a:solidFill>
+          <a:schemeClr val="tx1">
+            <a:lumMod val="35000"/>
+            <a:lumOff val="65000"/>
+          </a:schemeClr>
+        </a:solidFill>
+        <a:round/>
+      </a:ln>
+    </cs:spPr>
+  </cs:dropLine>
+  <cs:errorBar>
+    <cs:lnRef idx="0"/>
+    <cs:fillRef idx="0"/>
+    <cs:effectRef idx="0"/>
+    <cs:fontRef idx="minor">
+      <a:schemeClr val="tx1"/>
+    </cs:fontRef>
+    <cs:spPr>
+      <a:ln w="9525" cap="flat" cmpd="sng" algn="ctr">
+        <a:solidFill>
+          <a:schemeClr val="tx1">
+            <a:lumMod val="65000"/>
+            <a:lumOff val="35000"/>
+          </a:schemeClr>
+        </a:solidFill>
+        <a:round/>
+      </a:ln>
+    </cs:spPr>
+  </cs:errorBar>
+  <cs:floor>
+    <cs:lnRef idx="0"/>
+    <cs:fillRef idx="0"/>
+    <cs:effectRef idx="0"/>
+    <cs:fontRef idx="minor">
+      <a:schemeClr val="tx1"/>
+    </cs:fontRef>
+    <cs:spPr>
+      <a:noFill/>
+      <a:ln>
+        <a:noFill/>
+      </a:ln>
+    </cs:spPr>
+  </cs:floor>
+  <cs:gridlineMajor>
+    <cs:lnRef idx="0"/>
+    <cs:fillRef idx="0"/>
+    <cs:effectRef idx="0"/>
+    <cs:fontRef idx="minor">
+      <a:schemeClr val="tx1"/>
+    </cs:fontRef>
+    <cs:spPr>
+      <a:ln w="9525" cap="flat" cmpd="sng" algn="ctr">
+        <a:solidFill>
+          <a:schemeClr val="tx1">
+            <a:lumMod val="15000"/>
+            <a:lumOff val="85000"/>
+          </a:schemeClr>
+        </a:solidFill>
+        <a:round/>
+      </a:ln>
+    </cs:spPr>
+  </cs:gridlineMajor>
+  <cs:gridlineMinor>
+    <cs:lnRef idx="0"/>
+    <cs:fillRef idx="0"/>
+    <cs:effectRef idx="0"/>
+    <cs:fontRef idx="minor">
+      <a:schemeClr val="tx1"/>
+    </cs:fontRef>
+    <cs:spPr>
+      <a:ln w="9525" cap="flat" cmpd="sng" algn="ctr">
+        <a:solidFill>
+          <a:schemeClr val="tx1">
+            <a:lumMod val="5000"/>
+            <a:lumOff val="95000"/>
+          </a:schemeClr>
+        </a:solidFill>
+        <a:round/>
+      </a:ln>
+    </cs:spPr>
+  </cs:gridlineMinor>
+  <cs:hiLoLine>
+    <cs:lnRef idx="0"/>
+    <cs:fillRef idx="0"/>
+    <cs:effectRef idx="0"/>
+    <cs:fontRef idx="minor">
+      <a:schemeClr val="tx1"/>
+    </cs:fontRef>
+    <cs:spPr>
+      <a:ln w="9525" cap="flat" cmpd="sng" algn="ctr">
+        <a:solidFill>
+          <a:schemeClr val="tx1">
+            <a:lumMod val="75000"/>
+            <a:lumOff val="25000"/>
+          </a:schemeClr>
+        </a:solidFill>
+        <a:round/>
+      </a:ln>
+    </cs:spPr>
+  </cs:hiLoLine>
+  <cs:leaderLine>
+    <cs:lnRef idx="0"/>
+    <cs:fillRef idx="0"/>
+    <cs:effectRef idx="0"/>
+    <cs:fontRef idx="minor">
+      <a:schemeClr val="tx1"/>
+    </cs:fontRef>
+    <cs:spPr>
+      <a:ln w="9525" cap="flat" cmpd="sng" algn="ctr">
+        <a:solidFill>
+          <a:schemeClr val="tx1">
+            <a:lumMod val="35000"/>
+            <a:lumOff val="65000"/>
+          </a:schemeClr>
+        </a:solidFill>
+        <a:round/>
+      </a:ln>
+    </cs:spPr>
+  </cs:leaderLine>
+  <cs:legend>
+    <cs:lnRef idx="0"/>
+    <cs:fillRef idx="0"/>
+    <cs:effectRef idx="0"/>
+    <cs:fontRef idx="minor">
+      <a:schemeClr val="tx1">
+        <a:lumMod val="65000"/>
+        <a:lumOff val="35000"/>
+      </a:schemeClr>
+    </cs:fontRef>
+    <cs:defRPr sz="900" kern="1200"/>
+  </cs:legend>
+  <cs:plotArea mods="allowNoFillOverride allowNoLineOverride">
+    <cs:lnRef idx="0"/>
+    <cs:fillRef idx="0"/>
+    <cs:effectRef idx="0"/>
+    <cs:fontRef idx="minor">
+      <a:schemeClr val="tx1"/>
+    </cs:fontRef>
+  </cs:plotArea>
+  <cs:plotArea3D mods="allowNoFillOverride allowNoLineOverride">
+    <cs:lnRef idx="0"/>
+    <cs:fillRef idx="0"/>
+    <cs:effectRef idx="0"/>
+    <cs:fontRef idx="minor">
+      <a:schemeClr val="tx1"/>
+    </cs:fontRef>
+  </cs:plotArea3D>
+  <cs:seriesAxis>
+    <cs:lnRef idx="0"/>
+    <cs:fillRef idx="0"/>
+    <cs:effectRef idx="0"/>
+    <cs:fontRef idx="minor">
+      <a:schemeClr val="tx1">
+        <a:lumMod val="65000"/>
+        <a:lumOff val="35000"/>
+      </a:schemeClr>
+    </cs:fontRef>
+    <cs:defRPr sz="900" kern="1200"/>
+  </cs:seriesAxis>
+  <cs:seriesLine>
+    <cs:lnRef idx="0"/>
+    <cs:fillRef idx="0"/>
+    <cs:effectRef idx="0"/>
+    <cs:fontRef idx="minor">
+      <a:schemeClr val="tx1"/>
+    </cs:fontRef>
+    <cs:spPr>
+      <a:ln w="9525" cap="flat" cmpd="sng" algn="ctr">
+        <a:solidFill>
+          <a:schemeClr val="tx1">
+            <a:lumMod val="35000"/>
+            <a:lumOff val="65000"/>
+          </a:schemeClr>
+        </a:solidFill>
+        <a:round/>
+      </a:ln>
+    </cs:spPr>
+  </cs:seriesLine>
+  <cs:title>
+    <cs:lnRef idx="0"/>
+    <cs:fillRef idx="0"/>
+    <cs:effectRef idx="0"/>
+    <cs:fontRef idx="minor">
+      <a:schemeClr val="tx1">
+        <a:lumMod val="65000"/>
+        <a:lumOff val="35000"/>
+      </a:schemeClr>
+    </cs:fontRef>
+    <cs:defRPr sz="1400" b="0" kern="1200" spc="0" baseline="0"/>
+  </cs:title>
+  <cs:trendline>
+    <cs:lnRef idx="0">
+      <cs:styleClr val="auto"/>
+    </cs:lnRef>
+    <cs:fillRef idx="0"/>
+    <cs:effectRef idx="0"/>
+    <cs:fontRef idx="minor">
+      <a:schemeClr val="tx1"/>
+    </cs:fontRef>
+    <cs:spPr>
+      <a:ln w="19050" cap="rnd">
+        <a:solidFill>
+          <a:schemeClr val="phClr"/>
+        </a:solidFill>
+        <a:prstDash val="sysDot"/>
+      </a:ln>
+    </cs:spPr>
+  </cs:trendline>
+  <cs:trendlineLabel>
+    <cs:lnRef idx="0"/>
+    <cs:fillRef idx="0"/>
+    <cs:effectRef idx="0"/>
+    <cs:fontRef idx="minor">
+      <a:schemeClr val="tx1">
+        <a:lumMod val="65000"/>
+        <a:lumOff val="35000"/>
+      </a:schemeClr>
+    </cs:fontRef>
+    <cs:defRPr sz="900" kern="1200"/>
+  </cs:trendlineLabel>
+  <cs:upBar>
+    <cs:lnRef idx="0"/>
+    <cs:fillRef idx="0"/>
+    <cs:effectRef idx="0"/>
+    <cs:fontRef idx="minor">
+      <a:schemeClr val="dk1"/>
+    </cs:fontRef>
+    <cs:spPr>
+      <a:solidFill>
+        <a:schemeClr val="lt1"/>
+      </a:solidFill>
+      <a:ln w="9525">
+        <a:solidFill>
+          <a:schemeClr val="tx1">
+            <a:lumMod val="15000"/>
+            <a:lumOff val="85000"/>
+          </a:schemeClr>
+        </a:solidFill>
+      </a:ln>
+    </cs:spPr>
+  </cs:upBar>
+  <cs:valueAxis>
+    <cs:lnRef idx="0"/>
+    <cs:fillRef idx="0"/>
+    <cs:effectRef idx="0"/>
+    <cs:fontRef idx="minor">
+      <a:schemeClr val="tx1">
+        <a:lumMod val="65000"/>
+        <a:lumOff val="35000"/>
+      </a:schemeClr>
+    </cs:fontRef>
+    <cs:defRPr sz="900" kern="1200"/>
+  </cs:valueAxis>
+  <cs:wall>
+    <cs:lnRef idx="0"/>
+    <cs:fillRef idx="0"/>
+    <cs:effectRef idx="0"/>
+    <cs:fontRef idx="minor">
+      <a:schemeClr val="tx1"/>
+    </cs:fontRef>
+    <cs:spPr>
+      <a:noFill/>
+      <a:ln>
+        <a:noFill/>
+      </a:ln>
+    </cs:spPr>
+  </cs:wall>
+</cs:chartStyle>
+</file>
+
 <file path=word/theme/theme1.xml><?xml version="1.0" encoding="utf-8"?>
 <a:theme xmlns:a="http://schemas.openxmlformats.org/drawingml/2006/main" name="Office Theme">
   <a:themeElements>

</xml_diff>

<commit_message>
Documentation sprint 3, 16-04-2024
</commit_message>
<xml_diff>
--- a/sprints.docx
+++ b/sprints.docx
@@ -249,6 +249,7 @@
         </w:rPr>
         <w:t xml:space="preserve"> Manuel Galán </w:t>
       </w:r>
+      <w:proofErr w:type="spellStart"/>
       <w:r>
         <w:rPr>
           <w:rFonts w:ascii="Adobe Garamond Pro" w:hAnsi="Adobe Garamond Pro"/>
@@ -265,6 +266,7 @@
         </w:rPr>
         <w:t>rdax</w:t>
       </w:r>
+      <w:proofErr w:type="spellEnd"/>
     </w:p>
     <w:p>
       <w:pPr>
@@ -481,7 +483,21 @@
         <w:rPr>
           <w:lang w:val="x-none" w:eastAsia="x-none"/>
         </w:rPr>
-        <w:t>Por último me decanté por desarrollar la memoria en Word por su simplicidad en comparación con Latex.</w:t>
+        <w:t xml:space="preserve">Por último me decanté por desarrollar la memoria en Word por su simplicidad en comparación con </w:t>
+      </w:r>
+      <w:proofErr w:type="spellStart"/>
+      <w:r>
+        <w:rPr>
+          <w:lang w:val="x-none" w:eastAsia="x-none"/>
+        </w:rPr>
+        <w:t>Latex</w:t>
+      </w:r>
+      <w:proofErr w:type="spellEnd"/>
+      <w:r>
+        <w:rPr>
+          <w:lang w:val="x-none" w:eastAsia="x-none"/>
+        </w:rPr>
+        <w:t>.</w:t>
       </w:r>
     </w:p>
     <w:tbl>
@@ -493,16 +509,16 @@
       </w:tblPr>
       <w:tblGrid>
         <w:gridCol w:w="1400"/>
-        <w:gridCol w:w="3539"/>
-        <w:gridCol w:w="1553"/>
-        <w:gridCol w:w="1661"/>
+        <w:gridCol w:w="3531"/>
+        <w:gridCol w:w="1563"/>
+        <w:gridCol w:w="1660"/>
         <w:gridCol w:w="1083"/>
-        <w:gridCol w:w="1248"/>
+        <w:gridCol w:w="1247"/>
       </w:tblGrid>
       <w:tr>
         <w:tc>
           <w:tcPr>
-            <w:tcW w:w="1409" w:type="dxa"/>
+            <w:tcW w:w="1400" w:type="dxa"/>
             <w:shd w:val="clear" w:color="auto" w:fill="D9D9D9" w:themeFill="background1" w:themeFillShade="D9"/>
           </w:tcPr>
           <w:p>
@@ -527,7 +543,7 @@
         </w:tc>
         <w:tc>
           <w:tcPr>
-            <w:tcW w:w="3734" w:type="dxa"/>
+            <w:tcW w:w="3531" w:type="dxa"/>
             <w:shd w:val="clear" w:color="auto" w:fill="D9D9D9" w:themeFill="background1" w:themeFillShade="D9"/>
           </w:tcPr>
           <w:p>
@@ -546,7 +562,7 @@
         </w:tc>
         <w:tc>
           <w:tcPr>
-            <w:tcW w:w="1557" w:type="dxa"/>
+            <w:tcW w:w="1563" w:type="dxa"/>
             <w:shd w:val="clear" w:color="auto" w:fill="D9D9D9" w:themeFill="background1" w:themeFillShade="D9"/>
           </w:tcPr>
           <w:p>
@@ -565,7 +581,7 @@
         </w:tc>
         <w:tc>
           <w:tcPr>
-            <w:tcW w:w="1688" w:type="dxa"/>
+            <w:tcW w:w="1660" w:type="dxa"/>
             <w:shd w:val="clear" w:color="auto" w:fill="D9D9D9" w:themeFill="background1" w:themeFillShade="D9"/>
           </w:tcPr>
           <w:p>
@@ -584,7 +600,7 @@
         </w:tc>
         <w:tc>
           <w:tcPr>
-            <w:tcW w:w="820" w:type="dxa"/>
+            <w:tcW w:w="1083" w:type="dxa"/>
             <w:shd w:val="clear" w:color="auto" w:fill="D9D9D9" w:themeFill="background1" w:themeFillShade="D9"/>
           </w:tcPr>
           <w:p>
@@ -603,7 +619,7 @@
         </w:tc>
         <w:tc>
           <w:tcPr>
-            <w:tcW w:w="1276" w:type="dxa"/>
+            <w:tcW w:w="1247" w:type="dxa"/>
             <w:shd w:val="clear" w:color="auto" w:fill="D9D9D9" w:themeFill="background1" w:themeFillShade="D9"/>
           </w:tcPr>
           <w:p>
@@ -624,7 +640,7 @@
       <w:tr>
         <w:tc>
           <w:tcPr>
-            <w:tcW w:w="1409" w:type="dxa"/>
+            <w:tcW w:w="1400" w:type="dxa"/>
             <w:vAlign w:val="center"/>
           </w:tcPr>
           <w:p>
@@ -658,7 +674,7 @@
         </w:tc>
         <w:tc>
           <w:tcPr>
-            <w:tcW w:w="3734" w:type="dxa"/>
+            <w:tcW w:w="3531" w:type="dxa"/>
           </w:tcPr>
           <w:p>
             <w:pPr>
@@ -676,7 +692,7 @@
         </w:tc>
         <w:tc>
           <w:tcPr>
-            <w:tcW w:w="1557" w:type="dxa"/>
+            <w:tcW w:w="1563" w:type="dxa"/>
             <w:shd w:val="clear" w:color="auto" w:fill="FFFFFF" w:themeFill="background1"/>
           </w:tcPr>
           <w:p>
@@ -686,17 +702,19 @@
                 <w:lang w:val="x-none" w:eastAsia="x-none"/>
               </w:rPr>
             </w:pPr>
-            <w:r>
-              <w:rPr>
-                <w:lang w:val="x-none" w:eastAsia="x-none"/>
-              </w:rPr>
-              <w:t>Development</w:t>
-            </w:r>
-          </w:p>
-        </w:tc>
-        <w:tc>
-          <w:tcPr>
-            <w:tcW w:w="1688" w:type="dxa"/>
+            <w:proofErr w:type="spellStart"/>
+            <w:r>
+              <w:rPr>
+                <w:lang w:val="x-none" w:eastAsia="x-none"/>
+              </w:rPr>
+              <w:t>Configuration</w:t>
+            </w:r>
+            <w:proofErr w:type="spellEnd"/>
+          </w:p>
+        </w:tc>
+        <w:tc>
+          <w:tcPr>
+            <w:tcW w:w="1660" w:type="dxa"/>
           </w:tcPr>
           <w:p>
             <w:pPr>
@@ -715,7 +733,7 @@
         </w:tc>
         <w:tc>
           <w:tcPr>
-            <w:tcW w:w="820" w:type="dxa"/>
+            <w:tcW w:w="1083" w:type="dxa"/>
           </w:tcPr>
           <w:p>
             <w:pPr>
@@ -734,7 +752,7 @@
         </w:tc>
         <w:tc>
           <w:tcPr>
-            <w:tcW w:w="1276" w:type="dxa"/>
+            <w:tcW w:w="1247" w:type="dxa"/>
           </w:tcPr>
           <w:p>
             <w:pPr>
@@ -755,7 +773,7 @@
       <w:tr>
         <w:tc>
           <w:tcPr>
-            <w:tcW w:w="1409" w:type="dxa"/>
+            <w:tcW w:w="1400" w:type="dxa"/>
             <w:vAlign w:val="center"/>
           </w:tcPr>
           <w:p>
@@ -786,7 +804,7 @@
         </w:tc>
         <w:tc>
           <w:tcPr>
-            <w:tcW w:w="3734" w:type="dxa"/>
+            <w:tcW w:w="3531" w:type="dxa"/>
           </w:tcPr>
           <w:p>
             <w:pPr>
@@ -804,7 +822,7 @@
         </w:tc>
         <w:tc>
           <w:tcPr>
-            <w:tcW w:w="1557" w:type="dxa"/>
+            <w:tcW w:w="1563" w:type="dxa"/>
             <w:shd w:val="clear" w:color="auto" w:fill="FFFFFF" w:themeFill="background1"/>
           </w:tcPr>
           <w:p>
@@ -814,17 +832,19 @@
                 <w:lang w:val="x-none" w:eastAsia="x-none"/>
               </w:rPr>
             </w:pPr>
-            <w:r>
-              <w:rPr>
-                <w:lang w:val="x-none" w:eastAsia="x-none"/>
-              </w:rPr>
-              <w:t>Development</w:t>
-            </w:r>
-          </w:p>
-        </w:tc>
-        <w:tc>
-          <w:tcPr>
-            <w:tcW w:w="1688" w:type="dxa"/>
+            <w:proofErr w:type="spellStart"/>
+            <w:r>
+              <w:rPr>
+                <w:lang w:val="x-none" w:eastAsia="x-none"/>
+              </w:rPr>
+              <w:t>Configuration</w:t>
+            </w:r>
+            <w:proofErr w:type="spellEnd"/>
+          </w:p>
+        </w:tc>
+        <w:tc>
+          <w:tcPr>
+            <w:tcW w:w="1660" w:type="dxa"/>
           </w:tcPr>
           <w:p>
             <w:pPr>
@@ -843,7 +863,7 @@
         </w:tc>
         <w:tc>
           <w:tcPr>
-            <w:tcW w:w="820" w:type="dxa"/>
+            <w:tcW w:w="1083" w:type="dxa"/>
           </w:tcPr>
           <w:p>
             <w:pPr>
@@ -862,7 +882,7 @@
         </w:tc>
         <w:tc>
           <w:tcPr>
-            <w:tcW w:w="1276" w:type="dxa"/>
+            <w:tcW w:w="1247" w:type="dxa"/>
           </w:tcPr>
           <w:p>
             <w:pPr>
@@ -883,7 +903,7 @@
       <w:tr>
         <w:tc>
           <w:tcPr>
-            <w:tcW w:w="1409" w:type="dxa"/>
+            <w:tcW w:w="1400" w:type="dxa"/>
             <w:vAlign w:val="center"/>
           </w:tcPr>
           <w:p>
@@ -914,7 +934,7 @@
         </w:tc>
         <w:tc>
           <w:tcPr>
-            <w:tcW w:w="3734" w:type="dxa"/>
+            <w:tcW w:w="3531" w:type="dxa"/>
           </w:tcPr>
           <w:p>
             <w:pPr>
@@ -932,7 +952,7 @@
         </w:tc>
         <w:tc>
           <w:tcPr>
-            <w:tcW w:w="1557" w:type="dxa"/>
+            <w:tcW w:w="1563" w:type="dxa"/>
             <w:shd w:val="clear" w:color="auto" w:fill="FFFFFF" w:themeFill="background1"/>
           </w:tcPr>
           <w:p>
@@ -942,17 +962,19 @@
                 <w:lang w:val="x-none" w:eastAsia="x-none"/>
               </w:rPr>
             </w:pPr>
-            <w:r>
-              <w:rPr>
-                <w:lang w:val="x-none" w:eastAsia="x-none"/>
-              </w:rPr>
-              <w:t>Development</w:t>
-            </w:r>
-          </w:p>
-        </w:tc>
-        <w:tc>
-          <w:tcPr>
-            <w:tcW w:w="1688" w:type="dxa"/>
+            <w:proofErr w:type="spellStart"/>
+            <w:r>
+              <w:rPr>
+                <w:lang w:val="x-none" w:eastAsia="x-none"/>
+              </w:rPr>
+              <w:t>Configuration</w:t>
+            </w:r>
+            <w:proofErr w:type="spellEnd"/>
+          </w:p>
+        </w:tc>
+        <w:tc>
+          <w:tcPr>
+            <w:tcW w:w="1660" w:type="dxa"/>
           </w:tcPr>
           <w:p>
             <w:pPr>
@@ -971,7 +993,7 @@
         </w:tc>
         <w:tc>
           <w:tcPr>
-            <w:tcW w:w="820" w:type="dxa"/>
+            <w:tcW w:w="1083" w:type="dxa"/>
           </w:tcPr>
           <w:p>
             <w:pPr>
@@ -990,7 +1012,7 @@
         </w:tc>
         <w:tc>
           <w:tcPr>
-            <w:tcW w:w="1276" w:type="dxa"/>
+            <w:tcW w:w="1247" w:type="dxa"/>
           </w:tcPr>
           <w:p>
             <w:pPr>
@@ -1011,7 +1033,7 @@
       <w:tr>
         <w:tc>
           <w:tcPr>
-            <w:tcW w:w="1409" w:type="dxa"/>
+            <w:tcW w:w="1400" w:type="dxa"/>
             <w:vAlign w:val="center"/>
           </w:tcPr>
           <w:p>
@@ -1043,7 +1065,7 @@
         </w:tc>
         <w:tc>
           <w:tcPr>
-            <w:tcW w:w="3734" w:type="dxa"/>
+            <w:tcW w:w="3531" w:type="dxa"/>
           </w:tcPr>
           <w:p>
             <w:pPr>
@@ -1061,26 +1083,28 @@
         </w:tc>
         <w:tc>
           <w:tcPr>
-            <w:tcW w:w="1557" w:type="dxa"/>
-          </w:tcPr>
-          <w:p>
-            <w:pPr>
-              <w:jc w:val="center"/>
-              <w:rPr>
-                <w:lang w:val="x-none" w:eastAsia="x-none"/>
-              </w:rPr>
-            </w:pPr>
+            <w:tcW w:w="1563" w:type="dxa"/>
+          </w:tcPr>
+          <w:p>
+            <w:pPr>
+              <w:jc w:val="center"/>
+              <w:rPr>
+                <w:lang w:val="x-none" w:eastAsia="x-none"/>
+              </w:rPr>
+            </w:pPr>
+            <w:proofErr w:type="spellStart"/>
             <w:r>
               <w:rPr>
                 <w:lang w:val="x-none" w:eastAsia="x-none"/>
               </w:rPr>
               <w:t>Research</w:t>
             </w:r>
-          </w:p>
-        </w:tc>
-        <w:tc>
-          <w:tcPr>
-            <w:tcW w:w="1688" w:type="dxa"/>
+            <w:proofErr w:type="spellEnd"/>
+          </w:p>
+        </w:tc>
+        <w:tc>
+          <w:tcPr>
+            <w:tcW w:w="1660" w:type="dxa"/>
           </w:tcPr>
           <w:p>
             <w:pPr>
@@ -1099,7 +1123,7 @@
         </w:tc>
         <w:tc>
           <w:tcPr>
-            <w:tcW w:w="820" w:type="dxa"/>
+            <w:tcW w:w="1083" w:type="dxa"/>
           </w:tcPr>
           <w:p>
             <w:pPr>
@@ -1118,7 +1142,7 @@
         </w:tc>
         <w:tc>
           <w:tcPr>
-            <w:tcW w:w="1276" w:type="dxa"/>
+            <w:tcW w:w="1247" w:type="dxa"/>
           </w:tcPr>
           <w:p>
             <w:pPr>
@@ -1139,7 +1163,7 @@
       <w:tr>
         <w:tc>
           <w:tcPr>
-            <w:tcW w:w="1409" w:type="dxa"/>
+            <w:tcW w:w="1400" w:type="dxa"/>
             <w:vAlign w:val="center"/>
           </w:tcPr>
           <w:p>
@@ -1170,7 +1194,7 @@
         </w:tc>
         <w:tc>
           <w:tcPr>
-            <w:tcW w:w="3734" w:type="dxa"/>
+            <w:tcW w:w="3531" w:type="dxa"/>
           </w:tcPr>
           <w:p>
             <w:pPr>
@@ -1188,26 +1212,28 @@
         </w:tc>
         <w:tc>
           <w:tcPr>
-            <w:tcW w:w="1557" w:type="dxa"/>
-          </w:tcPr>
-          <w:p>
-            <w:pPr>
-              <w:jc w:val="center"/>
-              <w:rPr>
-                <w:lang w:val="x-none" w:eastAsia="x-none"/>
-              </w:rPr>
-            </w:pPr>
+            <w:tcW w:w="1563" w:type="dxa"/>
+          </w:tcPr>
+          <w:p>
+            <w:pPr>
+              <w:jc w:val="center"/>
+              <w:rPr>
+                <w:lang w:val="x-none" w:eastAsia="x-none"/>
+              </w:rPr>
+            </w:pPr>
+            <w:proofErr w:type="spellStart"/>
             <w:r>
               <w:rPr>
                 <w:lang w:val="x-none" w:eastAsia="x-none"/>
               </w:rPr>
               <w:t>Research</w:t>
             </w:r>
-          </w:p>
-        </w:tc>
-        <w:tc>
-          <w:tcPr>
-            <w:tcW w:w="1688" w:type="dxa"/>
+            <w:proofErr w:type="spellEnd"/>
+          </w:p>
+        </w:tc>
+        <w:tc>
+          <w:tcPr>
+            <w:tcW w:w="1660" w:type="dxa"/>
           </w:tcPr>
           <w:p>
             <w:pPr>
@@ -1226,7 +1252,7 @@
         </w:tc>
         <w:tc>
           <w:tcPr>
-            <w:tcW w:w="820" w:type="dxa"/>
+            <w:tcW w:w="1083" w:type="dxa"/>
           </w:tcPr>
           <w:p>
             <w:pPr>
@@ -1245,7 +1271,7 @@
         </w:tc>
         <w:tc>
           <w:tcPr>
-            <w:tcW w:w="1276" w:type="dxa"/>
+            <w:tcW w:w="1247" w:type="dxa"/>
           </w:tcPr>
           <w:p>
             <w:pPr>
@@ -1266,7 +1292,7 @@
       <w:tr>
         <w:tc>
           <w:tcPr>
-            <w:tcW w:w="1409" w:type="dxa"/>
+            <w:tcW w:w="1400" w:type="dxa"/>
             <w:vAlign w:val="center"/>
           </w:tcPr>
           <w:p>
@@ -1297,7 +1323,7 @@
         </w:tc>
         <w:tc>
           <w:tcPr>
-            <w:tcW w:w="3734" w:type="dxa"/>
+            <w:tcW w:w="3531" w:type="dxa"/>
           </w:tcPr>
           <w:p>
             <w:pPr>
@@ -1315,26 +1341,28 @@
         </w:tc>
         <w:tc>
           <w:tcPr>
-            <w:tcW w:w="1557" w:type="dxa"/>
-          </w:tcPr>
-          <w:p>
-            <w:pPr>
-              <w:jc w:val="center"/>
-              <w:rPr>
-                <w:lang w:val="x-none" w:eastAsia="x-none"/>
-              </w:rPr>
-            </w:pPr>
+            <w:tcW w:w="1563" w:type="dxa"/>
+          </w:tcPr>
+          <w:p>
+            <w:pPr>
+              <w:jc w:val="center"/>
+              <w:rPr>
+                <w:lang w:val="x-none" w:eastAsia="x-none"/>
+              </w:rPr>
+            </w:pPr>
+            <w:proofErr w:type="spellStart"/>
             <w:r>
               <w:rPr>
                 <w:lang w:val="x-none" w:eastAsia="x-none"/>
               </w:rPr>
               <w:t>Research</w:t>
             </w:r>
-          </w:p>
-        </w:tc>
-        <w:tc>
-          <w:tcPr>
-            <w:tcW w:w="1688" w:type="dxa"/>
+            <w:proofErr w:type="spellEnd"/>
+          </w:p>
+        </w:tc>
+        <w:tc>
+          <w:tcPr>
+            <w:tcW w:w="1660" w:type="dxa"/>
           </w:tcPr>
           <w:p>
             <w:pPr>
@@ -1353,7 +1381,7 @@
         </w:tc>
         <w:tc>
           <w:tcPr>
-            <w:tcW w:w="820" w:type="dxa"/>
+            <w:tcW w:w="1083" w:type="dxa"/>
           </w:tcPr>
           <w:p>
             <w:pPr>
@@ -1372,7 +1400,7 @@
         </w:tc>
         <w:tc>
           <w:tcPr>
-            <w:tcW w:w="1276" w:type="dxa"/>
+            <w:tcW w:w="1247" w:type="dxa"/>
           </w:tcPr>
           <w:p>
             <w:pPr>
@@ -1393,7 +1421,7 @@
       <w:tr>
         <w:tc>
           <w:tcPr>
-            <w:tcW w:w="1409" w:type="dxa"/>
+            <w:tcW w:w="1400" w:type="dxa"/>
             <w:vAlign w:val="center"/>
           </w:tcPr>
           <w:p>
@@ -1424,7 +1452,7 @@
         </w:tc>
         <w:tc>
           <w:tcPr>
-            <w:tcW w:w="3734" w:type="dxa"/>
+            <w:tcW w:w="3531" w:type="dxa"/>
           </w:tcPr>
           <w:p>
             <w:pPr>
@@ -1442,26 +1470,28 @@
         </w:tc>
         <w:tc>
           <w:tcPr>
-            <w:tcW w:w="1557" w:type="dxa"/>
-          </w:tcPr>
-          <w:p>
-            <w:pPr>
-              <w:jc w:val="center"/>
-              <w:rPr>
-                <w:lang w:val="x-none" w:eastAsia="x-none"/>
-              </w:rPr>
-            </w:pPr>
+            <w:tcW w:w="1563" w:type="dxa"/>
+          </w:tcPr>
+          <w:p>
+            <w:pPr>
+              <w:jc w:val="center"/>
+              <w:rPr>
+                <w:lang w:val="x-none" w:eastAsia="x-none"/>
+              </w:rPr>
+            </w:pPr>
+            <w:proofErr w:type="spellStart"/>
             <w:r>
               <w:rPr>
                 <w:lang w:val="x-none" w:eastAsia="x-none"/>
               </w:rPr>
               <w:t>Research</w:t>
             </w:r>
-          </w:p>
-        </w:tc>
-        <w:tc>
-          <w:tcPr>
-            <w:tcW w:w="1688" w:type="dxa"/>
+            <w:proofErr w:type="spellEnd"/>
+          </w:p>
+        </w:tc>
+        <w:tc>
+          <w:tcPr>
+            <w:tcW w:w="1660" w:type="dxa"/>
           </w:tcPr>
           <w:p>
             <w:pPr>
@@ -1480,7 +1510,7 @@
         </w:tc>
         <w:tc>
           <w:tcPr>
-            <w:tcW w:w="820" w:type="dxa"/>
+            <w:tcW w:w="1083" w:type="dxa"/>
           </w:tcPr>
           <w:p>
             <w:pPr>
@@ -1499,7 +1529,7 @@
         </w:tc>
         <w:tc>
           <w:tcPr>
-            <w:tcW w:w="1276" w:type="dxa"/>
+            <w:tcW w:w="1247" w:type="dxa"/>
           </w:tcPr>
           <w:p>
             <w:pPr>
@@ -1520,7 +1550,7 @@
       <w:tr>
         <w:tc>
           <w:tcPr>
-            <w:tcW w:w="1409" w:type="dxa"/>
+            <w:tcW w:w="1400" w:type="dxa"/>
             <w:vAlign w:val="center"/>
           </w:tcPr>
           <w:p>
@@ -1551,7 +1581,7 @@
         </w:tc>
         <w:tc>
           <w:tcPr>
-            <w:tcW w:w="3734" w:type="dxa"/>
+            <w:tcW w:w="3531" w:type="dxa"/>
           </w:tcPr>
           <w:p>
             <w:pPr>
@@ -1569,26 +1599,28 @@
         </w:tc>
         <w:tc>
           <w:tcPr>
-            <w:tcW w:w="1557" w:type="dxa"/>
-          </w:tcPr>
-          <w:p>
-            <w:pPr>
-              <w:jc w:val="center"/>
-              <w:rPr>
-                <w:lang w:val="x-none" w:eastAsia="x-none"/>
-              </w:rPr>
-            </w:pPr>
+            <w:tcW w:w="1563" w:type="dxa"/>
+          </w:tcPr>
+          <w:p>
+            <w:pPr>
+              <w:jc w:val="center"/>
+              <w:rPr>
+                <w:lang w:val="x-none" w:eastAsia="x-none"/>
+              </w:rPr>
+            </w:pPr>
+            <w:proofErr w:type="spellStart"/>
             <w:r>
               <w:rPr>
                 <w:lang w:val="x-none" w:eastAsia="x-none"/>
               </w:rPr>
               <w:t>Research</w:t>
             </w:r>
-          </w:p>
-        </w:tc>
-        <w:tc>
-          <w:tcPr>
-            <w:tcW w:w="1688" w:type="dxa"/>
+            <w:proofErr w:type="spellEnd"/>
+          </w:p>
+        </w:tc>
+        <w:tc>
+          <w:tcPr>
+            <w:tcW w:w="1660" w:type="dxa"/>
           </w:tcPr>
           <w:p>
             <w:pPr>
@@ -1607,7 +1639,7 @@
         </w:tc>
         <w:tc>
           <w:tcPr>
-            <w:tcW w:w="820" w:type="dxa"/>
+            <w:tcW w:w="1083" w:type="dxa"/>
           </w:tcPr>
           <w:p>
             <w:pPr>
@@ -1626,7 +1658,7 @@
         </w:tc>
         <w:tc>
           <w:tcPr>
-            <w:tcW w:w="1276" w:type="dxa"/>
+            <w:tcW w:w="1247" w:type="dxa"/>
           </w:tcPr>
           <w:p>
             <w:pPr>
@@ -1647,7 +1679,7 @@
       <w:tr>
         <w:tc>
           <w:tcPr>
-            <w:tcW w:w="1409" w:type="dxa"/>
+            <w:tcW w:w="1400" w:type="dxa"/>
             <w:vAlign w:val="center"/>
           </w:tcPr>
           <w:p>
@@ -1678,7 +1710,7 @@
         </w:tc>
         <w:tc>
           <w:tcPr>
-            <w:tcW w:w="3734" w:type="dxa"/>
+            <w:tcW w:w="3531" w:type="dxa"/>
           </w:tcPr>
           <w:p>
             <w:pPr>
@@ -1696,26 +1728,28 @@
         </w:tc>
         <w:tc>
           <w:tcPr>
-            <w:tcW w:w="1557" w:type="dxa"/>
-          </w:tcPr>
-          <w:p>
-            <w:pPr>
-              <w:jc w:val="center"/>
-              <w:rPr>
-                <w:lang w:val="x-none" w:eastAsia="x-none"/>
-              </w:rPr>
-            </w:pPr>
+            <w:tcW w:w="1563" w:type="dxa"/>
+          </w:tcPr>
+          <w:p>
+            <w:pPr>
+              <w:jc w:val="center"/>
+              <w:rPr>
+                <w:lang w:val="x-none" w:eastAsia="x-none"/>
+              </w:rPr>
+            </w:pPr>
+            <w:proofErr w:type="spellStart"/>
             <w:r>
               <w:rPr>
                 <w:lang w:val="x-none" w:eastAsia="x-none"/>
               </w:rPr>
               <w:t>Research</w:t>
             </w:r>
-          </w:p>
-        </w:tc>
-        <w:tc>
-          <w:tcPr>
-            <w:tcW w:w="1688" w:type="dxa"/>
+            <w:proofErr w:type="spellEnd"/>
+          </w:p>
+        </w:tc>
+        <w:tc>
+          <w:tcPr>
+            <w:tcW w:w="1660" w:type="dxa"/>
           </w:tcPr>
           <w:p>
             <w:pPr>
@@ -1734,7 +1768,7 @@
         </w:tc>
         <w:tc>
           <w:tcPr>
-            <w:tcW w:w="820" w:type="dxa"/>
+            <w:tcW w:w="1083" w:type="dxa"/>
           </w:tcPr>
           <w:p>
             <w:pPr>
@@ -1753,7 +1787,7 @@
         </w:tc>
         <w:tc>
           <w:tcPr>
-            <w:tcW w:w="1276" w:type="dxa"/>
+            <w:tcW w:w="1247" w:type="dxa"/>
           </w:tcPr>
           <w:p>
             <w:pPr>
@@ -1774,7 +1808,7 @@
       <w:tr>
         <w:tc>
           <w:tcPr>
-            <w:tcW w:w="1409" w:type="dxa"/>
+            <w:tcW w:w="1400" w:type="dxa"/>
             <w:vAlign w:val="center"/>
           </w:tcPr>
           <w:p>
@@ -1805,7 +1839,7 @@
         </w:tc>
         <w:tc>
           <w:tcPr>
-            <w:tcW w:w="3734" w:type="dxa"/>
+            <w:tcW w:w="3531" w:type="dxa"/>
           </w:tcPr>
           <w:p>
             <w:pPr>
@@ -1823,26 +1857,28 @@
         </w:tc>
         <w:tc>
           <w:tcPr>
-            <w:tcW w:w="1557" w:type="dxa"/>
-          </w:tcPr>
-          <w:p>
-            <w:pPr>
-              <w:jc w:val="center"/>
-              <w:rPr>
-                <w:lang w:val="x-none" w:eastAsia="x-none"/>
-              </w:rPr>
-            </w:pPr>
+            <w:tcW w:w="1563" w:type="dxa"/>
+          </w:tcPr>
+          <w:p>
+            <w:pPr>
+              <w:jc w:val="center"/>
+              <w:rPr>
+                <w:lang w:val="x-none" w:eastAsia="x-none"/>
+              </w:rPr>
+            </w:pPr>
+            <w:proofErr w:type="spellStart"/>
             <w:r>
               <w:rPr>
                 <w:lang w:val="x-none" w:eastAsia="x-none"/>
               </w:rPr>
               <w:t>Research</w:t>
             </w:r>
-          </w:p>
-        </w:tc>
-        <w:tc>
-          <w:tcPr>
-            <w:tcW w:w="1688" w:type="dxa"/>
+            <w:proofErr w:type="spellEnd"/>
+          </w:p>
+        </w:tc>
+        <w:tc>
+          <w:tcPr>
+            <w:tcW w:w="1660" w:type="dxa"/>
           </w:tcPr>
           <w:p>
             <w:pPr>
@@ -1861,7 +1897,7 @@
         </w:tc>
         <w:tc>
           <w:tcPr>
-            <w:tcW w:w="820" w:type="dxa"/>
+            <w:tcW w:w="1083" w:type="dxa"/>
           </w:tcPr>
           <w:p>
             <w:pPr>
@@ -1880,134 +1916,7 @@
         </w:tc>
         <w:tc>
           <w:tcPr>
-            <w:tcW w:w="1276" w:type="dxa"/>
-          </w:tcPr>
-          <w:p>
-            <w:pPr>
-              <w:jc w:val="center"/>
-              <w:rPr>
-                <w:lang w:val="x-none" w:eastAsia="x-none"/>
-              </w:rPr>
-            </w:pPr>
-            <w:r>
-              <w:rPr>
-                <w:lang w:val="x-none" w:eastAsia="x-none"/>
-              </w:rPr>
-              <w:t>0.75</w:t>
-            </w:r>
-          </w:p>
-        </w:tc>
-      </w:tr>
-      <w:tr>
-        <w:tc>
-          <w:tcPr>
-            <w:tcW w:w="1409" w:type="dxa"/>
-            <w:vAlign w:val="center"/>
-          </w:tcPr>
-          <w:p>
-            <w:pPr>
-              <w:rPr>
-                <w:color w:val="000000"/>
-              </w:rPr>
-            </w:pPr>
-            <w:r>
-              <w:rPr>
-                <w:color w:val="000000"/>
-              </w:rPr>
-              <w:t>01/</w:t>
-            </w:r>
-            <w:r>
-              <w:rPr>
-                <w:color w:val="000000"/>
-              </w:rPr>
-              <w:t>03</w:t>
-            </w:r>
-            <w:r>
-              <w:rPr>
-                <w:color w:val="000000"/>
-              </w:rPr>
-              <w:t>/2024</w:t>
-            </w:r>
-          </w:p>
-        </w:tc>
-        <w:tc>
-          <w:tcPr>
-            <w:tcW w:w="3734" w:type="dxa"/>
-          </w:tcPr>
-          <w:p>
-            <w:pPr>
-              <w:rPr>
-                <w:lang w:val="x-none" w:eastAsia="x-none"/>
-              </w:rPr>
-            </w:pPr>
-            <w:r>
-              <w:rPr>
-                <w:lang w:val="x-none" w:eastAsia="x-none"/>
-              </w:rPr>
-              <w:t>Reunión de Sprint 2</w:t>
-            </w:r>
-          </w:p>
-        </w:tc>
-        <w:tc>
-          <w:tcPr>
-            <w:tcW w:w="1557" w:type="dxa"/>
-          </w:tcPr>
-          <w:p>
-            <w:pPr>
-              <w:jc w:val="center"/>
-              <w:rPr>
-                <w:lang w:val="x-none" w:eastAsia="x-none"/>
-              </w:rPr>
-            </w:pPr>
-            <w:r>
-              <w:rPr>
-                <w:lang w:val="x-none" w:eastAsia="x-none"/>
-              </w:rPr>
-              <w:t>Reserach</w:t>
-            </w:r>
-          </w:p>
-        </w:tc>
-        <w:tc>
-          <w:tcPr>
-            <w:tcW w:w="1688" w:type="dxa"/>
-          </w:tcPr>
-          <w:p>
-            <w:pPr>
-              <w:jc w:val="center"/>
-              <w:rPr>
-                <w:lang w:val="x-none" w:eastAsia="x-none"/>
-              </w:rPr>
-            </w:pPr>
-            <w:r>
-              <w:rPr>
-                <w:lang w:val="x-none" w:eastAsia="x-none"/>
-              </w:rPr>
-              <w:t>Completado</w:t>
-            </w:r>
-          </w:p>
-        </w:tc>
-        <w:tc>
-          <w:tcPr>
-            <w:tcW w:w="820" w:type="dxa"/>
-          </w:tcPr>
-          <w:p>
-            <w:pPr>
-              <w:jc w:val="center"/>
-              <w:rPr>
-                <w:lang w:val="x-none" w:eastAsia="x-none"/>
-              </w:rPr>
-            </w:pPr>
-            <w:r>
-              <w:rPr>
-                <w:lang w:val="x-none" w:eastAsia="x-none"/>
-              </w:rPr>
-              <w:t>1</w:t>
-            </w:r>
-          </w:p>
-        </w:tc>
-        <w:tc>
-          <w:tcPr>
-            <w:tcW w:w="1276" w:type="dxa"/>
+            <w:tcW w:w="1247" w:type="dxa"/>
           </w:tcPr>
           <w:p>
             <w:pPr>
@@ -2045,7 +1954,7 @@
           <w:lang w:val="x-none" w:eastAsia="x-none"/>
         </w:rPr>
         <w:drawing>
-          <wp:inline distT="0" distB="0" distL="0" distR="0" wp14:anchorId="23720195" wp14:editId="07B5709C">
+          <wp:inline distT="0" distB="0" distL="0" distR="0" wp14:anchorId="23720195" wp14:editId="7ED35EE0">
             <wp:extent cx="5400040" cy="3150235"/>
             <wp:effectExtent l="0" t="0" r="10160" b="12065"/>
             <wp:docPr id="1531487162" name="Chart 4"/>
@@ -2122,17 +2031,33 @@
         </w:rPr>
         <w:t xml:space="preserve">. Entre ellas se valoró </w:t>
       </w:r>
-      <w:r>
-        <w:rPr>
-          <w:lang w:val="x-none" w:eastAsia="x-none"/>
-        </w:rPr>
-        <w:t xml:space="preserve">Flask o Django. </w:t>
-      </w:r>
-      <w:r>
-        <w:rPr>
-          <w:lang w:val="x-none" w:eastAsia="x-none"/>
-        </w:rPr>
-        <w:t>Flask ofrec</w:t>
+      <w:proofErr w:type="spellStart"/>
+      <w:r>
+        <w:rPr>
+          <w:lang w:val="x-none" w:eastAsia="x-none"/>
+        </w:rPr>
+        <w:t>Flask</w:t>
+      </w:r>
+      <w:proofErr w:type="spellEnd"/>
+      <w:r>
+        <w:rPr>
+          <w:lang w:val="x-none" w:eastAsia="x-none"/>
+        </w:rPr>
+        <w:t xml:space="preserve"> o Django. </w:t>
+      </w:r>
+      <w:proofErr w:type="spellStart"/>
+      <w:r>
+        <w:rPr>
+          <w:lang w:val="x-none" w:eastAsia="x-none"/>
+        </w:rPr>
+        <w:t>Flask</w:t>
+      </w:r>
+      <w:proofErr w:type="spellEnd"/>
+      <w:r>
+        <w:rPr>
+          <w:lang w:val="x-none" w:eastAsia="x-none"/>
+        </w:rPr>
+        <w:t xml:space="preserve"> ofrec</w:t>
       </w:r>
       <w:r>
         <w:rPr>
@@ -2144,32 +2069,38 @@
         <w:rPr>
           <w:lang w:val="x-none" w:eastAsia="x-none"/>
         </w:rPr>
+        <w:t>permiti</w:t>
+      </w:r>
+      <w:r>
+        <w:rPr>
+          <w:lang w:val="x-none" w:eastAsia="x-none"/>
+        </w:rPr>
+        <w:t>e</w:t>
+      </w:r>
+      <w:r>
+        <w:rPr>
+          <w:lang w:val="x-none" w:eastAsia="x-none"/>
+        </w:rPr>
+        <w:t>ndo</w:t>
+      </w:r>
+      <w:r>
+        <w:rPr>
+          <w:lang w:val="x-none" w:eastAsia="x-none"/>
+        </w:rPr>
+        <w:t xml:space="preserve"> tener un mayor control en el desarrollo de la aplicación. </w:t>
+      </w:r>
+      <w:r>
+        <w:rPr>
+          <w:lang w:val="x-none" w:eastAsia="x-none"/>
+        </w:rPr>
+        <w:t xml:space="preserve">Sin embargo, </w:t>
+      </w:r>
+      <w:r>
+        <w:rPr>
+          <w:lang w:val="x-none" w:eastAsia="x-none"/>
+        </w:rPr>
         <w:lastRenderedPageBreak/>
-        <w:t>permiti</w:t>
-      </w:r>
-      <w:r>
-        <w:rPr>
-          <w:lang w:val="x-none" w:eastAsia="x-none"/>
-        </w:rPr>
-        <w:t>e</w:t>
-      </w:r>
-      <w:r>
-        <w:rPr>
-          <w:lang w:val="x-none" w:eastAsia="x-none"/>
-        </w:rPr>
-        <w:t>ndo</w:t>
-      </w:r>
-      <w:r>
-        <w:rPr>
-          <w:lang w:val="x-none" w:eastAsia="x-none"/>
-        </w:rPr>
-        <w:t xml:space="preserve"> tener un mayor control en el desarrollo de la aplicación. </w:t>
-      </w:r>
-      <w:r>
-        <w:rPr>
-          <w:lang w:val="x-none" w:eastAsia="x-none"/>
-        </w:rPr>
-        <w:t xml:space="preserve">Sin embargo, puede ser un problema si el proyecto crece lo suficiente con demasiadas </w:t>
+        <w:t xml:space="preserve">puede ser un problema si el proyecto crece lo suficiente con demasiadas </w:t>
       </w:r>
       <w:r>
         <w:rPr>
@@ -2199,7 +2130,21 @@
         <w:rPr>
           <w:lang w:val="x-none" w:eastAsia="x-none"/>
         </w:rPr>
-        <w:t>Por otro lado, Django es un framework que ofrece una amplia variedad de funcionalidades integradas de serie, también permite un desarrollo rápido de aplicaciones complejas gracias a estas características</w:t>
+        <w:t xml:space="preserve">Por otro lado, Django es un </w:t>
+      </w:r>
+      <w:proofErr w:type="spellStart"/>
+      <w:r>
+        <w:rPr>
+          <w:lang w:val="x-none" w:eastAsia="x-none"/>
+        </w:rPr>
+        <w:t>framework</w:t>
+      </w:r>
+      <w:proofErr w:type="spellEnd"/>
+      <w:r>
+        <w:rPr>
+          <w:lang w:val="x-none" w:eastAsia="x-none"/>
+        </w:rPr>
+        <w:t xml:space="preserve"> que ofrece una amplia variedad de funcionalidades integradas de serie, también permite un desarrollo rápido de aplicaciones complejas gracias a estas características</w:t>
       </w:r>
       <w:r>
         <w:rPr>
@@ -2247,7 +2192,21 @@
         <w:rPr>
           <w:lang w:val="x-none" w:eastAsia="x-none"/>
         </w:rPr>
-        <w:t>he considerado que la mejor opción es usar Flask para mi proyecto.</w:t>
+        <w:t xml:space="preserve">he considerado que la mejor opción es usar </w:t>
+      </w:r>
+      <w:proofErr w:type="spellStart"/>
+      <w:r>
+        <w:rPr>
+          <w:lang w:val="x-none" w:eastAsia="x-none"/>
+        </w:rPr>
+        <w:t>Flask</w:t>
+      </w:r>
+      <w:proofErr w:type="spellEnd"/>
+      <w:r>
+        <w:rPr>
+          <w:lang w:val="x-none" w:eastAsia="x-none"/>
+        </w:rPr>
+        <w:t xml:space="preserve"> para mi proyecto.</w:t>
       </w:r>
     </w:p>
     <w:p>
@@ -2286,11 +2245,19 @@
         </w:rPr>
         <w:t xml:space="preserve"> es </w:t>
       </w:r>
-      <w:r>
-        <w:rPr>
-          <w:lang w:val="x-none" w:eastAsia="x-none"/>
-        </w:rPr>
-        <w:t>Audiveris debido a su larga trayectoria y la comunidad que hay detrás ya que es muy activa y grande.</w:t>
+      <w:proofErr w:type="spellStart"/>
+      <w:r>
+        <w:rPr>
+          <w:lang w:val="x-none" w:eastAsia="x-none"/>
+        </w:rPr>
+        <w:t>Audiveris</w:t>
+      </w:r>
+      <w:proofErr w:type="spellEnd"/>
+      <w:r>
+        <w:rPr>
+          <w:lang w:val="x-none" w:eastAsia="x-none"/>
+        </w:rPr>
+        <w:t xml:space="preserve"> debido a su larga trayectoria y la comunidad que hay detrás ya que es muy activa y grande.</w:t>
       </w:r>
       <w:r>
         <w:rPr>
@@ -2310,11 +2277,19 @@
         </w:rPr>
         <w:t xml:space="preserve">tecnologías que valoré son </w:t>
       </w:r>
-      <w:r>
-        <w:rPr>
-          <w:lang w:val="x-none" w:eastAsia="x-none"/>
-        </w:rPr>
-        <w:t>SharpEye Music Reader</w:t>
+      <w:proofErr w:type="spellStart"/>
+      <w:r>
+        <w:rPr>
+          <w:lang w:val="x-none" w:eastAsia="x-none"/>
+        </w:rPr>
+        <w:t>SharpEye</w:t>
+      </w:r>
+      <w:proofErr w:type="spellEnd"/>
+      <w:r>
+        <w:rPr>
+          <w:lang w:val="x-none" w:eastAsia="x-none"/>
+        </w:rPr>
+        <w:t xml:space="preserve"> Music Reader</w:t>
       </w:r>
       <w:r>
         <w:rPr>
@@ -2322,12 +2297,14 @@
         </w:rPr>
         <w:t xml:space="preserve">, </w:t>
       </w:r>
+      <w:proofErr w:type="spellStart"/>
       <w:r>
         <w:rPr>
           <w:lang w:val="x-none" w:eastAsia="x-none"/>
         </w:rPr>
         <w:t>MuseScore</w:t>
       </w:r>
+      <w:proofErr w:type="spellEnd"/>
       <w:r>
         <w:rPr>
           <w:lang w:val="x-none" w:eastAsia="x-none"/>
@@ -2398,12 +2375,12 @@
         <w:tblLook w:val="04A0" w:firstRow="1" w:lastRow="0" w:firstColumn="1" w:lastColumn="0" w:noHBand="0" w:noVBand="1"/>
       </w:tblPr>
       <w:tblGrid>
-        <w:gridCol w:w="1397"/>
-        <w:gridCol w:w="3491"/>
-        <w:gridCol w:w="1616"/>
-        <w:gridCol w:w="1655"/>
+        <w:gridCol w:w="1394"/>
+        <w:gridCol w:w="3430"/>
+        <w:gridCol w:w="1696"/>
+        <w:gridCol w:w="1647"/>
         <w:gridCol w:w="1083"/>
-        <w:gridCol w:w="1242"/>
+        <w:gridCol w:w="1234"/>
       </w:tblGrid>
       <w:tr>
         <w:tc>
@@ -2580,12 +2557,14 @@
                 <w:lang w:val="x-none" w:eastAsia="x-none"/>
               </w:rPr>
             </w:pPr>
-            <w:r>
-              <w:rPr>
-                <w:lang w:val="x-none" w:eastAsia="x-none"/>
-              </w:rPr>
-              <w:t>Development</w:t>
-            </w:r>
+            <w:proofErr w:type="spellStart"/>
+            <w:r>
+              <w:rPr>
+                <w:lang w:val="x-none" w:eastAsia="x-none"/>
+              </w:rPr>
+              <w:t>Documentation</w:t>
+            </w:r>
+            <w:proofErr w:type="spellEnd"/>
           </w:p>
         </w:tc>
         <w:tc>
@@ -2724,12 +2703,14 @@
                 <w:lang w:val="x-none" w:eastAsia="x-none"/>
               </w:rPr>
             </w:pPr>
-            <w:r>
-              <w:rPr>
-                <w:lang w:val="x-none" w:eastAsia="x-none"/>
-              </w:rPr>
-              <w:t>Development</w:t>
-            </w:r>
+            <w:proofErr w:type="spellStart"/>
+            <w:r>
+              <w:rPr>
+                <w:lang w:val="x-none" w:eastAsia="x-none"/>
+              </w:rPr>
+              <w:t>Documentation</w:t>
+            </w:r>
+            <w:proofErr w:type="spellEnd"/>
           </w:p>
         </w:tc>
         <w:tc>
@@ -2856,12 +2837,14 @@
                 <w:lang w:val="x-none" w:eastAsia="x-none"/>
               </w:rPr>
             </w:pPr>
-            <w:r>
-              <w:rPr>
-                <w:lang w:val="x-none" w:eastAsia="x-none"/>
-              </w:rPr>
-              <w:t>Development</w:t>
-            </w:r>
+            <w:proofErr w:type="spellStart"/>
+            <w:r>
+              <w:rPr>
+                <w:lang w:val="x-none" w:eastAsia="x-none"/>
+              </w:rPr>
+              <w:t>Documentation</w:t>
+            </w:r>
+            <w:proofErr w:type="spellEnd"/>
           </w:p>
         </w:tc>
         <w:tc>
@@ -2988,12 +2971,14 @@
                 <w:lang w:val="x-none" w:eastAsia="x-none"/>
               </w:rPr>
             </w:pPr>
-            <w:r>
-              <w:rPr>
-                <w:lang w:val="x-none" w:eastAsia="x-none"/>
-              </w:rPr>
-              <w:t>Development</w:t>
-            </w:r>
+            <w:proofErr w:type="spellStart"/>
+            <w:r>
+              <w:rPr>
+                <w:lang w:val="x-none" w:eastAsia="x-none"/>
+              </w:rPr>
+              <w:t>Documentation</w:t>
+            </w:r>
+            <w:proofErr w:type="spellEnd"/>
           </w:p>
         </w:tc>
         <w:tc>
@@ -3120,12 +3105,14 @@
                 <w:lang w:val="x-none" w:eastAsia="x-none"/>
               </w:rPr>
             </w:pPr>
-            <w:r>
-              <w:rPr>
-                <w:lang w:val="x-none" w:eastAsia="x-none"/>
-              </w:rPr>
-              <w:t>Developement</w:t>
-            </w:r>
+            <w:proofErr w:type="spellStart"/>
+            <w:r>
+              <w:rPr>
+                <w:lang w:val="x-none" w:eastAsia="x-none"/>
+              </w:rPr>
+              <w:t>Documentation</w:t>
+            </w:r>
+            <w:proofErr w:type="spellEnd"/>
           </w:p>
         </w:tc>
         <w:tc>
@@ -3236,8 +3223,16 @@
               <w:rPr>
                 <w:lang w:val="x-none" w:eastAsia="x-none"/>
               </w:rPr>
-              <w:t>Investigar servidor web: Django vs Flask</w:t>
-            </w:r>
+              <w:t xml:space="preserve">Investigar servidor web: Django vs </w:t>
+            </w:r>
+            <w:proofErr w:type="spellStart"/>
+            <w:r>
+              <w:rPr>
+                <w:lang w:val="x-none" w:eastAsia="x-none"/>
+              </w:rPr>
+              <w:t>Flask</w:t>
+            </w:r>
+            <w:proofErr w:type="spellEnd"/>
           </w:p>
         </w:tc>
         <w:tc>
@@ -3252,12 +3247,14 @@
                 <w:lang w:val="x-none" w:eastAsia="x-none"/>
               </w:rPr>
             </w:pPr>
+            <w:proofErr w:type="spellStart"/>
             <w:r>
               <w:rPr>
                 <w:lang w:val="x-none" w:eastAsia="x-none"/>
               </w:rPr>
               <w:t>Research</w:t>
             </w:r>
+            <w:proofErr w:type="spellEnd"/>
           </w:p>
         </w:tc>
         <w:tc>
@@ -3368,8 +3365,16 @@
               <w:rPr>
                 <w:lang w:val="x-none" w:eastAsia="x-none"/>
               </w:rPr>
-              <w:t>Investigar servidor web: Django vs Flask</w:t>
-            </w:r>
+              <w:t xml:space="preserve">Investigar servidor web: Django vs </w:t>
+            </w:r>
+            <w:proofErr w:type="spellStart"/>
+            <w:r>
+              <w:rPr>
+                <w:lang w:val="x-none" w:eastAsia="x-none"/>
+              </w:rPr>
+              <w:t>Flask</w:t>
+            </w:r>
+            <w:proofErr w:type="spellEnd"/>
           </w:p>
         </w:tc>
         <w:tc>
@@ -3384,12 +3389,14 @@
                 <w:lang w:val="x-none" w:eastAsia="x-none"/>
               </w:rPr>
             </w:pPr>
+            <w:proofErr w:type="spellStart"/>
             <w:r>
               <w:rPr>
                 <w:lang w:val="x-none" w:eastAsia="x-none"/>
               </w:rPr>
               <w:t>Research</w:t>
             </w:r>
+            <w:proofErr w:type="spellEnd"/>
           </w:p>
         </w:tc>
         <w:tc>
@@ -3515,8 +3522,16 @@
               <w:rPr>
                 <w:lang w:val="x-none" w:eastAsia="x-none"/>
               </w:rPr>
-              <w:t>Investigar servidor web: Django vs Flask</w:t>
-            </w:r>
+              <w:t xml:space="preserve">Investigar servidor web: Django vs </w:t>
+            </w:r>
+            <w:proofErr w:type="spellStart"/>
+            <w:r>
+              <w:rPr>
+                <w:lang w:val="x-none" w:eastAsia="x-none"/>
+              </w:rPr>
+              <w:t>Flask</w:t>
+            </w:r>
+            <w:proofErr w:type="spellEnd"/>
           </w:p>
         </w:tc>
         <w:tc>
@@ -3531,12 +3546,14 @@
                 <w:lang w:val="x-none" w:eastAsia="x-none"/>
               </w:rPr>
             </w:pPr>
+            <w:proofErr w:type="spellStart"/>
             <w:r>
               <w:rPr>
                 <w:lang w:val="x-none" w:eastAsia="x-none"/>
               </w:rPr>
               <w:t>Research</w:t>
             </w:r>
+            <w:proofErr w:type="spellEnd"/>
           </w:p>
         </w:tc>
         <w:tc>
@@ -3663,12 +3680,14 @@
                 <w:lang w:val="x-none" w:eastAsia="x-none"/>
               </w:rPr>
             </w:pPr>
+            <w:proofErr w:type="spellStart"/>
             <w:r>
               <w:rPr>
                 <w:lang w:val="x-none" w:eastAsia="x-none"/>
               </w:rPr>
               <w:t>Research</w:t>
             </w:r>
+            <w:proofErr w:type="spellEnd"/>
           </w:p>
         </w:tc>
         <w:tc>
@@ -3749,9 +3768,9 @@
           <w:lang w:val="x-none" w:eastAsia="x-none"/>
         </w:rPr>
         <w:drawing>
-          <wp:inline distT="0" distB="0" distL="0" distR="0" wp14:anchorId="5A67899D" wp14:editId="362C0B15">
-            <wp:extent cx="5400040" cy="3150023"/>
-            <wp:effectExtent l="0" t="0" r="10160" b="12700"/>
+          <wp:inline distT="0" distB="0" distL="0" distR="0" wp14:anchorId="5A67899D" wp14:editId="6C9073E6">
+            <wp:extent cx="5400040" cy="3208020"/>
+            <wp:effectExtent l="0" t="0" r="10160" b="11430"/>
             <wp:docPr id="1769172943" name="Chart 2"/>
             <wp:cNvGraphicFramePr/>
             <a:graphic xmlns:a="http://schemas.openxmlformats.org/drawingml/2006/main">
@@ -3837,7 +3856,35 @@
         <w:rPr>
           <w:lang w:val="x-none" w:eastAsia="x-none"/>
         </w:rPr>
-        <w:t xml:space="preserve">, empezando por un usuario corriente y un usuario registrado. Además le asigné unas primeras funcionalidades básicas a estos usuarios, que son entrar a la ventana home, logearse y registrarse en el caso del usuario corriente y poder subir ficheros y hacer log out en el caso de un usuario registrado como funciones extra para este. </w:t>
+        <w:t xml:space="preserve">, empezando por un usuario corriente y un usuario registrado. Además le asigné unas primeras funcionalidades básicas a estos usuarios, que son entrar a la ventana home, </w:t>
+      </w:r>
+      <w:proofErr w:type="spellStart"/>
+      <w:r>
+        <w:rPr>
+          <w:lang w:val="x-none" w:eastAsia="x-none"/>
+        </w:rPr>
+        <w:t>logearse</w:t>
+      </w:r>
+      <w:proofErr w:type="spellEnd"/>
+      <w:r>
+        <w:rPr>
+          <w:lang w:val="x-none" w:eastAsia="x-none"/>
+        </w:rPr>
+        <w:t xml:space="preserve"> y registrarse en el caso del usuario corriente y poder subir ficheros y hacer log </w:t>
+      </w:r>
+      <w:proofErr w:type="spellStart"/>
+      <w:r>
+        <w:rPr>
+          <w:lang w:val="x-none" w:eastAsia="x-none"/>
+        </w:rPr>
+        <w:t>out</w:t>
+      </w:r>
+      <w:proofErr w:type="spellEnd"/>
+      <w:r>
+        <w:rPr>
+          <w:lang w:val="x-none" w:eastAsia="x-none"/>
+        </w:rPr>
+        <w:t xml:space="preserve"> en el caso de un usuario registrado como funciones extra para este. </w:t>
       </w:r>
     </w:p>
     <w:p>
@@ -3912,7 +3959,21 @@
         <w:rPr>
           <w:lang w:val="x-none" w:eastAsia="x-none"/>
         </w:rPr>
-        <w:t xml:space="preserve"> instalé Flask. </w:t>
+        <w:t xml:space="preserve"> instalé </w:t>
+      </w:r>
+      <w:proofErr w:type="spellStart"/>
+      <w:r>
+        <w:rPr>
+          <w:lang w:val="x-none" w:eastAsia="x-none"/>
+        </w:rPr>
+        <w:t>Flask</w:t>
+      </w:r>
+      <w:proofErr w:type="spellEnd"/>
+      <w:r>
+        <w:rPr>
+          <w:lang w:val="x-none" w:eastAsia="x-none"/>
+        </w:rPr>
+        <w:t xml:space="preserve">. </w:t>
       </w:r>
       <w:r>
         <w:rPr>
@@ -3949,19 +4010,63 @@
         <w:rPr>
           <w:lang w:val="x-none" w:eastAsia="x-none"/>
         </w:rPr>
-        <w:t>Hice una primera implementación de un login</w:t>
-      </w:r>
-      <w:r>
-        <w:rPr>
-          <w:lang w:val="x-none" w:eastAsia="x-none"/>
-        </w:rPr>
-        <w:t xml:space="preserve"> y register</w:t>
-      </w:r>
-      <w:r>
-        <w:rPr>
-          <w:lang w:val="x-none" w:eastAsia="x-none"/>
-        </w:rPr>
-        <w:t xml:space="preserve"> haciendo uso de la librería de FlaskWTF para facilitarme hacer los forms. Como tuve problemas con el </w:t>
+        <w:t xml:space="preserve">Hice una primera implementación de un </w:t>
+      </w:r>
+      <w:proofErr w:type="spellStart"/>
+      <w:r>
+        <w:rPr>
+          <w:lang w:val="x-none" w:eastAsia="x-none"/>
+        </w:rPr>
+        <w:t>login</w:t>
+      </w:r>
+      <w:proofErr w:type="spellEnd"/>
+      <w:r>
+        <w:rPr>
+          <w:lang w:val="x-none" w:eastAsia="x-none"/>
+        </w:rPr>
+        <w:t xml:space="preserve"> y </w:t>
+      </w:r>
+      <w:proofErr w:type="spellStart"/>
+      <w:r>
+        <w:rPr>
+          <w:lang w:val="x-none" w:eastAsia="x-none"/>
+        </w:rPr>
+        <w:t>register</w:t>
+      </w:r>
+      <w:proofErr w:type="spellEnd"/>
+      <w:r>
+        <w:rPr>
+          <w:lang w:val="x-none" w:eastAsia="x-none"/>
+        </w:rPr>
+        <w:t xml:space="preserve"> haciendo uso de la librería de </w:t>
+      </w:r>
+      <w:proofErr w:type="spellStart"/>
+      <w:r>
+        <w:rPr>
+          <w:lang w:val="x-none" w:eastAsia="x-none"/>
+        </w:rPr>
+        <w:t>FlaskWTF</w:t>
+      </w:r>
+      <w:proofErr w:type="spellEnd"/>
+      <w:r>
+        <w:rPr>
+          <w:lang w:val="x-none" w:eastAsia="x-none"/>
+        </w:rPr>
+        <w:t xml:space="preserve"> para facilitarme hacer los </w:t>
+      </w:r>
+      <w:proofErr w:type="spellStart"/>
+      <w:r>
+        <w:rPr>
+          <w:lang w:val="x-none" w:eastAsia="x-none"/>
+        </w:rPr>
+        <w:t>forms</w:t>
+      </w:r>
+      <w:proofErr w:type="spellEnd"/>
+      <w:r>
+        <w:rPr>
+          <w:lang w:val="x-none" w:eastAsia="x-none"/>
+        </w:rPr>
+        <w:t xml:space="preserve">. Como tuve problemas con el </w:t>
       </w:r>
       <w:r>
         <w:rPr>
@@ -4004,7 +4109,35 @@
         <w:rPr>
           <w:lang w:val="x-none" w:eastAsia="x-none"/>
         </w:rPr>
-        <w:t xml:space="preserve"> xampp y configuré la base de datos en phpadmin. Elegí este entorno debido a su facilidad de uso y su libre acceso a cualquier navegador web.</w:t>
+        <w:t xml:space="preserve"> </w:t>
+      </w:r>
+      <w:proofErr w:type="spellStart"/>
+      <w:r>
+        <w:rPr>
+          <w:lang w:val="x-none" w:eastAsia="x-none"/>
+        </w:rPr>
+        <w:t>xampp</w:t>
+      </w:r>
+      <w:proofErr w:type="spellEnd"/>
+      <w:r>
+        <w:rPr>
+          <w:lang w:val="x-none" w:eastAsia="x-none"/>
+        </w:rPr>
+        <w:t xml:space="preserve"> y configuré la base de datos en </w:t>
+      </w:r>
+      <w:proofErr w:type="spellStart"/>
+      <w:r>
+        <w:rPr>
+          <w:lang w:val="x-none" w:eastAsia="x-none"/>
+        </w:rPr>
+        <w:t>phpadmin</w:t>
+      </w:r>
+      <w:proofErr w:type="spellEnd"/>
+      <w:r>
+        <w:rPr>
+          <w:lang w:val="x-none" w:eastAsia="x-none"/>
+        </w:rPr>
+        <w:t>. Elegí este entorno debido a su facilidad de uso y su libre acceso a cualquier navegador web.</w:t>
       </w:r>
       <w:r>
         <w:rPr>
@@ -4060,12 +4193,12 @@
         <w:tblLook w:val="04A0" w:firstRow="1" w:lastRow="0" w:firstColumn="1" w:lastColumn="0" w:noHBand="0" w:noVBand="1"/>
       </w:tblPr>
       <w:tblGrid>
-        <w:gridCol w:w="1397"/>
-        <w:gridCol w:w="3491"/>
-        <w:gridCol w:w="1616"/>
-        <w:gridCol w:w="1655"/>
+        <w:gridCol w:w="1394"/>
+        <w:gridCol w:w="3432"/>
+        <w:gridCol w:w="1696"/>
+        <w:gridCol w:w="1646"/>
         <w:gridCol w:w="1083"/>
-        <w:gridCol w:w="1242"/>
+        <w:gridCol w:w="1233"/>
       </w:tblGrid>
       <w:tr>
         <w:tc>
@@ -4228,12 +4361,14 @@
                 <w:lang w:val="x-none" w:eastAsia="x-none"/>
               </w:rPr>
             </w:pPr>
-            <w:r>
-              <w:rPr>
-                <w:lang w:val="x-none" w:eastAsia="x-none"/>
-              </w:rPr>
-              <w:t>Development</w:t>
-            </w:r>
+            <w:proofErr w:type="spellStart"/>
+            <w:r>
+              <w:rPr>
+                <w:lang w:val="x-none" w:eastAsia="x-none"/>
+              </w:rPr>
+              <w:t>Documentation</w:t>
+            </w:r>
+            <w:proofErr w:type="spellEnd"/>
           </w:p>
         </w:tc>
         <w:tc>
@@ -4330,8 +4465,16 @@
               <w:rPr>
                 <w:lang w:val="x-none" w:eastAsia="x-none"/>
               </w:rPr>
-              <w:t>Cambiar las gráficas de los sprints</w:t>
-            </w:r>
+              <w:t xml:space="preserve">Cambiar las gráficas de los </w:t>
+            </w:r>
+            <w:proofErr w:type="spellStart"/>
+            <w:r>
+              <w:rPr>
+                <w:lang w:val="x-none" w:eastAsia="x-none"/>
+              </w:rPr>
+              <w:t>sprints</w:t>
+            </w:r>
+            <w:proofErr w:type="spellEnd"/>
           </w:p>
         </w:tc>
         <w:tc>
@@ -4346,12 +4489,14 @@
                 <w:lang w:val="x-none" w:eastAsia="x-none"/>
               </w:rPr>
             </w:pPr>
-            <w:r>
-              <w:rPr>
-                <w:lang w:val="x-none" w:eastAsia="x-none"/>
-              </w:rPr>
-              <w:t>Development</w:t>
-            </w:r>
+            <w:proofErr w:type="spellStart"/>
+            <w:r>
+              <w:rPr>
+                <w:lang w:val="x-none" w:eastAsia="x-none"/>
+              </w:rPr>
+              <w:t>Documentation</w:t>
+            </w:r>
+            <w:proofErr w:type="spellEnd"/>
           </w:p>
         </w:tc>
         <w:tc>
@@ -4464,12 +4609,14 @@
                 <w:lang w:val="x-none" w:eastAsia="x-none"/>
               </w:rPr>
             </w:pPr>
+            <w:proofErr w:type="spellStart"/>
             <w:r>
               <w:rPr>
                 <w:lang w:val="x-none" w:eastAsia="x-none"/>
               </w:rPr>
               <w:t>Research</w:t>
             </w:r>
+            <w:proofErr w:type="spellEnd"/>
           </w:p>
         </w:tc>
         <w:tc>
@@ -4582,12 +4729,14 @@
                 <w:lang w:val="x-none" w:eastAsia="x-none"/>
               </w:rPr>
             </w:pPr>
+            <w:proofErr w:type="spellStart"/>
             <w:r>
               <w:rPr>
                 <w:lang w:val="x-none" w:eastAsia="x-none"/>
               </w:rPr>
               <w:t>Development</w:t>
             </w:r>
+            <w:proofErr w:type="spellEnd"/>
           </w:p>
         </w:tc>
         <w:tc>
@@ -4684,8 +4833,30 @@
               <w:rPr>
                 <w:lang w:val="x-none" w:eastAsia="x-none"/>
               </w:rPr>
-              <w:t>Desarrollo de ventana login y register</w:t>
-            </w:r>
+              <w:t xml:space="preserve">Desarrollo de ventana </w:t>
+            </w:r>
+            <w:proofErr w:type="spellStart"/>
+            <w:r>
+              <w:rPr>
+                <w:lang w:val="x-none" w:eastAsia="x-none"/>
+              </w:rPr>
+              <w:t>login</w:t>
+            </w:r>
+            <w:proofErr w:type="spellEnd"/>
+            <w:r>
+              <w:rPr>
+                <w:lang w:val="x-none" w:eastAsia="x-none"/>
+              </w:rPr>
+              <w:t xml:space="preserve"> y </w:t>
+            </w:r>
+            <w:proofErr w:type="spellStart"/>
+            <w:r>
+              <w:rPr>
+                <w:lang w:val="x-none" w:eastAsia="x-none"/>
+              </w:rPr>
+              <w:t>register</w:t>
+            </w:r>
+            <w:proofErr w:type="spellEnd"/>
           </w:p>
         </w:tc>
         <w:tc>
@@ -4700,12 +4871,14 @@
                 <w:lang w:val="x-none" w:eastAsia="x-none"/>
               </w:rPr>
             </w:pPr>
+            <w:proofErr w:type="spellStart"/>
             <w:r>
               <w:rPr>
                 <w:lang w:val="x-none" w:eastAsia="x-none"/>
               </w:rPr>
               <w:t>Development</w:t>
             </w:r>
+            <w:proofErr w:type="spellEnd"/>
           </w:p>
         </w:tc>
         <w:tc>
@@ -4803,8 +4976,30 @@
               <w:rPr>
                 <w:lang w:val="x-none" w:eastAsia="x-none"/>
               </w:rPr>
-              <w:t>Desarrollo de ventana login y register</w:t>
-            </w:r>
+              <w:t xml:space="preserve">Desarrollo de ventana </w:t>
+            </w:r>
+            <w:proofErr w:type="spellStart"/>
+            <w:r>
+              <w:rPr>
+                <w:lang w:val="x-none" w:eastAsia="x-none"/>
+              </w:rPr>
+              <w:t>login</w:t>
+            </w:r>
+            <w:proofErr w:type="spellEnd"/>
+            <w:r>
+              <w:rPr>
+                <w:lang w:val="x-none" w:eastAsia="x-none"/>
+              </w:rPr>
+              <w:t xml:space="preserve"> y </w:t>
+            </w:r>
+            <w:proofErr w:type="spellStart"/>
+            <w:r>
+              <w:rPr>
+                <w:lang w:val="x-none" w:eastAsia="x-none"/>
+              </w:rPr>
+              <w:t>register</w:t>
+            </w:r>
+            <w:proofErr w:type="spellEnd"/>
           </w:p>
         </w:tc>
         <w:tc>
@@ -4819,12 +5014,14 @@
                 <w:lang w:val="x-none" w:eastAsia="x-none"/>
               </w:rPr>
             </w:pPr>
+            <w:proofErr w:type="spellStart"/>
             <w:r>
               <w:rPr>
                 <w:lang w:val="x-none" w:eastAsia="x-none"/>
               </w:rPr>
               <w:t>Development</w:t>
             </w:r>
+            <w:proofErr w:type="spellEnd"/>
           </w:p>
         </w:tc>
         <w:tc>
@@ -4921,8 +5118,30 @@
               <w:rPr>
                 <w:lang w:val="x-none" w:eastAsia="x-none"/>
               </w:rPr>
-              <w:t>Desarrollo de ventana login y register</w:t>
-            </w:r>
+              <w:t xml:space="preserve">Desarrollo de ventana </w:t>
+            </w:r>
+            <w:proofErr w:type="spellStart"/>
+            <w:r>
+              <w:rPr>
+                <w:lang w:val="x-none" w:eastAsia="x-none"/>
+              </w:rPr>
+              <w:t>login</w:t>
+            </w:r>
+            <w:proofErr w:type="spellEnd"/>
+            <w:r>
+              <w:rPr>
+                <w:lang w:val="x-none" w:eastAsia="x-none"/>
+              </w:rPr>
+              <w:t xml:space="preserve"> y </w:t>
+            </w:r>
+            <w:proofErr w:type="spellStart"/>
+            <w:r>
+              <w:rPr>
+                <w:lang w:val="x-none" w:eastAsia="x-none"/>
+              </w:rPr>
+              <w:t>register</w:t>
+            </w:r>
+            <w:proofErr w:type="spellEnd"/>
           </w:p>
         </w:tc>
         <w:tc>
@@ -4937,12 +5156,14 @@
                 <w:lang w:val="x-none" w:eastAsia="x-none"/>
               </w:rPr>
             </w:pPr>
+            <w:proofErr w:type="spellStart"/>
             <w:r>
               <w:rPr>
                 <w:lang w:val="x-none" w:eastAsia="x-none"/>
               </w:rPr>
               <w:t>Development</w:t>
             </w:r>
+            <w:proofErr w:type="spellEnd"/>
           </w:p>
         </w:tc>
         <w:tc>
@@ -5051,8 +5272,16 @@
               <w:rPr>
                 <w:lang w:val="x-none" w:eastAsia="x-none"/>
               </w:rPr>
-              <w:t>de xampp</w:t>
-            </w:r>
+              <w:t xml:space="preserve">de </w:t>
+            </w:r>
+            <w:proofErr w:type="spellStart"/>
+            <w:r>
+              <w:rPr>
+                <w:lang w:val="x-none" w:eastAsia="x-none"/>
+              </w:rPr>
+              <w:t>xampp</w:t>
+            </w:r>
+            <w:proofErr w:type="spellEnd"/>
           </w:p>
         </w:tc>
         <w:tc>
@@ -5067,12 +5296,14 @@
                 <w:lang w:val="x-none" w:eastAsia="x-none"/>
               </w:rPr>
             </w:pPr>
-            <w:r>
-              <w:rPr>
-                <w:lang w:val="x-none" w:eastAsia="x-none"/>
-              </w:rPr>
-              <w:t>Development</w:t>
-            </w:r>
+            <w:proofErr w:type="spellStart"/>
+            <w:r>
+              <w:rPr>
+                <w:lang w:val="x-none" w:eastAsia="x-none"/>
+              </w:rPr>
+              <w:t>Configuration</w:t>
+            </w:r>
+            <w:proofErr w:type="spellEnd"/>
           </w:p>
         </w:tc>
         <w:tc>
@@ -5181,8 +5412,16 @@
               <w:rPr>
                 <w:lang w:val="x-none" w:eastAsia="x-none"/>
               </w:rPr>
-              <w:t>de phpMyAdmin</w:t>
-            </w:r>
+              <w:t xml:space="preserve">de </w:t>
+            </w:r>
+            <w:proofErr w:type="spellStart"/>
+            <w:r>
+              <w:rPr>
+                <w:lang w:val="x-none" w:eastAsia="x-none"/>
+              </w:rPr>
+              <w:t>phpMyAdmin</w:t>
+            </w:r>
+            <w:proofErr w:type="spellEnd"/>
           </w:p>
         </w:tc>
         <w:tc>
@@ -5197,12 +5436,14 @@
                 <w:lang w:val="x-none" w:eastAsia="x-none"/>
               </w:rPr>
             </w:pPr>
-            <w:r>
-              <w:rPr>
-                <w:lang w:val="x-none" w:eastAsia="x-none"/>
-              </w:rPr>
-              <w:t>Development</w:t>
-            </w:r>
+            <w:proofErr w:type="spellStart"/>
+            <w:r>
+              <w:rPr>
+                <w:lang w:val="x-none" w:eastAsia="x-none"/>
+              </w:rPr>
+              <w:t>Configuration</w:t>
+            </w:r>
+            <w:proofErr w:type="spellEnd"/>
           </w:p>
         </w:tc>
         <w:tc>
@@ -5299,8 +5540,30 @@
               <w:rPr>
                 <w:lang w:val="x-none" w:eastAsia="x-none"/>
               </w:rPr>
-              <w:t>Desarrollo de ventana login y register</w:t>
-            </w:r>
+              <w:t xml:space="preserve">Desarrollo de ventana </w:t>
+            </w:r>
+            <w:proofErr w:type="spellStart"/>
+            <w:r>
+              <w:rPr>
+                <w:lang w:val="x-none" w:eastAsia="x-none"/>
+              </w:rPr>
+              <w:t>login</w:t>
+            </w:r>
+            <w:proofErr w:type="spellEnd"/>
+            <w:r>
+              <w:rPr>
+                <w:lang w:val="x-none" w:eastAsia="x-none"/>
+              </w:rPr>
+              <w:t xml:space="preserve"> y </w:t>
+            </w:r>
+            <w:proofErr w:type="spellStart"/>
+            <w:r>
+              <w:rPr>
+                <w:lang w:val="x-none" w:eastAsia="x-none"/>
+              </w:rPr>
+              <w:t>register</w:t>
+            </w:r>
+            <w:proofErr w:type="spellEnd"/>
           </w:p>
         </w:tc>
         <w:tc>
@@ -5315,12 +5578,14 @@
                 <w:lang w:val="x-none" w:eastAsia="x-none"/>
               </w:rPr>
             </w:pPr>
+            <w:proofErr w:type="spellStart"/>
             <w:r>
               <w:rPr>
                 <w:lang w:val="x-none" w:eastAsia="x-none"/>
               </w:rPr>
               <w:t>Development</w:t>
             </w:r>
+            <w:proofErr w:type="spellEnd"/>
           </w:p>
         </w:tc>
         <w:tc>
@@ -5417,8 +5682,30 @@
               <w:rPr>
                 <w:lang w:val="x-none" w:eastAsia="x-none"/>
               </w:rPr>
-              <w:t>Desarrollo de ventana login y register</w:t>
-            </w:r>
+              <w:t xml:space="preserve">Desarrollo de ventana </w:t>
+            </w:r>
+            <w:proofErr w:type="spellStart"/>
+            <w:r>
+              <w:rPr>
+                <w:lang w:val="x-none" w:eastAsia="x-none"/>
+              </w:rPr>
+              <w:t>login</w:t>
+            </w:r>
+            <w:proofErr w:type="spellEnd"/>
+            <w:r>
+              <w:rPr>
+                <w:lang w:val="x-none" w:eastAsia="x-none"/>
+              </w:rPr>
+              <w:t xml:space="preserve"> y </w:t>
+            </w:r>
+            <w:proofErr w:type="spellStart"/>
+            <w:r>
+              <w:rPr>
+                <w:lang w:val="x-none" w:eastAsia="x-none"/>
+              </w:rPr>
+              <w:t>register</w:t>
+            </w:r>
+            <w:proofErr w:type="spellEnd"/>
           </w:p>
         </w:tc>
         <w:tc>
@@ -5433,12 +5720,14 @@
                 <w:lang w:val="x-none" w:eastAsia="x-none"/>
               </w:rPr>
             </w:pPr>
+            <w:proofErr w:type="spellStart"/>
             <w:r>
               <w:rPr>
                 <w:lang w:val="x-none" w:eastAsia="x-none"/>
               </w:rPr>
               <w:t>Development</w:t>
             </w:r>
+            <w:proofErr w:type="spellEnd"/>
           </w:p>
         </w:tc>
         <w:tc>
@@ -5535,8 +5824,30 @@
               <w:rPr>
                 <w:lang w:val="x-none" w:eastAsia="x-none"/>
               </w:rPr>
-              <w:t>Desarrollo de ventana login y register</w:t>
-            </w:r>
+              <w:t xml:space="preserve">Desarrollo de ventana </w:t>
+            </w:r>
+            <w:proofErr w:type="spellStart"/>
+            <w:r>
+              <w:rPr>
+                <w:lang w:val="x-none" w:eastAsia="x-none"/>
+              </w:rPr>
+              <w:t>login</w:t>
+            </w:r>
+            <w:proofErr w:type="spellEnd"/>
+            <w:r>
+              <w:rPr>
+                <w:lang w:val="x-none" w:eastAsia="x-none"/>
+              </w:rPr>
+              <w:t xml:space="preserve"> y </w:t>
+            </w:r>
+            <w:proofErr w:type="spellStart"/>
+            <w:r>
+              <w:rPr>
+                <w:lang w:val="x-none" w:eastAsia="x-none"/>
+              </w:rPr>
+              <w:t>register</w:t>
+            </w:r>
+            <w:proofErr w:type="spellEnd"/>
           </w:p>
         </w:tc>
         <w:tc>
@@ -5551,12 +5862,14 @@
                 <w:lang w:val="x-none" w:eastAsia="x-none"/>
               </w:rPr>
             </w:pPr>
+            <w:proofErr w:type="spellStart"/>
             <w:r>
               <w:rPr>
                 <w:lang w:val="x-none" w:eastAsia="x-none"/>
               </w:rPr>
               <w:t>Development</w:t>
             </w:r>
+            <w:proofErr w:type="spellEnd"/>
           </w:p>
         </w:tc>
         <w:tc>
@@ -5653,8 +5966,30 @@
               <w:rPr>
                 <w:lang w:val="x-none" w:eastAsia="x-none"/>
               </w:rPr>
-              <w:t>Desarrollo de ventana login y register</w:t>
-            </w:r>
+              <w:t xml:space="preserve">Desarrollo de ventana </w:t>
+            </w:r>
+            <w:proofErr w:type="spellStart"/>
+            <w:r>
+              <w:rPr>
+                <w:lang w:val="x-none" w:eastAsia="x-none"/>
+              </w:rPr>
+              <w:t>login</w:t>
+            </w:r>
+            <w:proofErr w:type="spellEnd"/>
+            <w:r>
+              <w:rPr>
+                <w:lang w:val="x-none" w:eastAsia="x-none"/>
+              </w:rPr>
+              <w:t xml:space="preserve"> y </w:t>
+            </w:r>
+            <w:proofErr w:type="spellStart"/>
+            <w:r>
+              <w:rPr>
+                <w:lang w:val="x-none" w:eastAsia="x-none"/>
+              </w:rPr>
+              <w:t>register</w:t>
+            </w:r>
+            <w:proofErr w:type="spellEnd"/>
           </w:p>
         </w:tc>
         <w:tc>
@@ -5669,12 +6004,14 @@
                 <w:lang w:val="x-none" w:eastAsia="x-none"/>
               </w:rPr>
             </w:pPr>
+            <w:proofErr w:type="spellStart"/>
             <w:r>
               <w:rPr>
                 <w:lang w:val="x-none" w:eastAsia="x-none"/>
               </w:rPr>
               <w:t>Development</w:t>
             </w:r>
+            <w:proofErr w:type="spellEnd"/>
           </w:p>
         </w:tc>
         <w:tc>
@@ -5771,8 +6108,30 @@
               <w:rPr>
                 <w:lang w:val="x-none" w:eastAsia="x-none"/>
               </w:rPr>
-              <w:t>Desarrollo de ventana login y register</w:t>
-            </w:r>
+              <w:t xml:space="preserve">Desarrollo de ventana </w:t>
+            </w:r>
+            <w:proofErr w:type="spellStart"/>
+            <w:r>
+              <w:rPr>
+                <w:lang w:val="x-none" w:eastAsia="x-none"/>
+              </w:rPr>
+              <w:t>login</w:t>
+            </w:r>
+            <w:proofErr w:type="spellEnd"/>
+            <w:r>
+              <w:rPr>
+                <w:lang w:val="x-none" w:eastAsia="x-none"/>
+              </w:rPr>
+              <w:t xml:space="preserve"> y </w:t>
+            </w:r>
+            <w:proofErr w:type="spellStart"/>
+            <w:r>
+              <w:rPr>
+                <w:lang w:val="x-none" w:eastAsia="x-none"/>
+              </w:rPr>
+              <w:t>register</w:t>
+            </w:r>
+            <w:proofErr w:type="spellEnd"/>
           </w:p>
         </w:tc>
         <w:tc>
@@ -5787,12 +6146,14 @@
                 <w:lang w:val="x-none" w:eastAsia="x-none"/>
               </w:rPr>
             </w:pPr>
+            <w:proofErr w:type="spellStart"/>
             <w:r>
               <w:rPr>
                 <w:lang w:val="x-none" w:eastAsia="x-none"/>
               </w:rPr>
               <w:t>Development</w:t>
             </w:r>
+            <w:proofErr w:type="spellEnd"/>
           </w:p>
         </w:tc>
         <w:tc>
@@ -5905,12 +6266,14 @@
                 <w:lang w:val="x-none" w:eastAsia="x-none"/>
               </w:rPr>
             </w:pPr>
+            <w:proofErr w:type="spellStart"/>
             <w:r>
               <w:rPr>
                 <w:lang w:val="x-none" w:eastAsia="x-none"/>
               </w:rPr>
               <w:t>Development</w:t>
             </w:r>
+            <w:proofErr w:type="spellEnd"/>
           </w:p>
         </w:tc>
         <w:tc>
@@ -6023,12 +6386,14 @@
                 <w:lang w:val="x-none" w:eastAsia="x-none"/>
               </w:rPr>
             </w:pPr>
+            <w:proofErr w:type="spellStart"/>
             <w:r>
               <w:rPr>
                 <w:lang w:val="x-none" w:eastAsia="x-none"/>
               </w:rPr>
               <w:t>Development</w:t>
             </w:r>
+            <w:proofErr w:type="spellEnd"/>
           </w:p>
         </w:tc>
         <w:tc>
@@ -6141,12 +6506,14 @@
                 <w:lang w:val="x-none" w:eastAsia="x-none"/>
               </w:rPr>
             </w:pPr>
+            <w:proofErr w:type="spellStart"/>
             <w:r>
               <w:rPr>
                 <w:lang w:val="x-none" w:eastAsia="x-none"/>
               </w:rPr>
               <w:t>Development</w:t>
             </w:r>
+            <w:proofErr w:type="spellEnd"/>
           </w:p>
         </w:tc>
         <w:tc>
@@ -6203,6 +6570,126 @@
                 <w:lang w:val="x-none" w:eastAsia="x-none"/>
               </w:rPr>
               <w:t>2</w:t>
+            </w:r>
+          </w:p>
+        </w:tc>
+      </w:tr>
+      <w:tr>
+        <w:tc>
+          <w:tcPr>
+            <w:tcW w:w="1397" w:type="dxa"/>
+            <w:vAlign w:val="center"/>
+          </w:tcPr>
+          <w:p>
+            <w:pPr>
+              <w:rPr>
+                <w:color w:val="000000"/>
+                <w:lang w:val="x-none" w:eastAsia="x-none"/>
+              </w:rPr>
+            </w:pPr>
+            <w:r>
+              <w:rPr>
+                <w:color w:val="000000"/>
+                <w:lang w:val="x-none" w:eastAsia="x-none"/>
+              </w:rPr>
+              <w:t>15/04/2024</w:t>
+            </w:r>
+          </w:p>
+        </w:tc>
+        <w:tc>
+          <w:tcPr>
+            <w:tcW w:w="3491" w:type="dxa"/>
+          </w:tcPr>
+          <w:p>
+            <w:pPr>
+              <w:rPr>
+                <w:lang w:val="x-none" w:eastAsia="x-none"/>
+              </w:rPr>
+            </w:pPr>
+            <w:r>
+              <w:rPr>
+                <w:lang w:val="x-none" w:eastAsia="x-none"/>
+              </w:rPr>
+              <w:t>Documentación del sprint 3</w:t>
+            </w:r>
+          </w:p>
+        </w:tc>
+        <w:tc>
+          <w:tcPr>
+            <w:tcW w:w="1616" w:type="dxa"/>
+            <w:shd w:val="clear" w:color="auto" w:fill="FFFFFF" w:themeFill="background1"/>
+          </w:tcPr>
+          <w:p>
+            <w:pPr>
+              <w:jc w:val="center"/>
+              <w:rPr>
+                <w:lang w:val="x-none" w:eastAsia="x-none"/>
+              </w:rPr>
+            </w:pPr>
+            <w:proofErr w:type="spellStart"/>
+            <w:r>
+              <w:rPr>
+                <w:lang w:val="x-none" w:eastAsia="x-none"/>
+              </w:rPr>
+              <w:t>Documentation</w:t>
+            </w:r>
+            <w:proofErr w:type="spellEnd"/>
+          </w:p>
+        </w:tc>
+        <w:tc>
+          <w:tcPr>
+            <w:tcW w:w="1655" w:type="dxa"/>
+          </w:tcPr>
+          <w:p>
+            <w:pPr>
+              <w:jc w:val="center"/>
+              <w:rPr>
+                <w:lang w:val="x-none" w:eastAsia="x-none"/>
+              </w:rPr>
+            </w:pPr>
+            <w:r>
+              <w:rPr>
+                <w:lang w:val="x-none" w:eastAsia="x-none"/>
+              </w:rPr>
+              <w:t>Completado</w:t>
+            </w:r>
+          </w:p>
+        </w:tc>
+        <w:tc>
+          <w:tcPr>
+            <w:tcW w:w="1083" w:type="dxa"/>
+          </w:tcPr>
+          <w:p>
+            <w:pPr>
+              <w:jc w:val="center"/>
+              <w:rPr>
+                <w:lang w:val="x-none" w:eastAsia="x-none"/>
+              </w:rPr>
+            </w:pPr>
+            <w:r>
+              <w:rPr>
+                <w:lang w:val="x-none" w:eastAsia="x-none"/>
+              </w:rPr>
+              <w:t>3</w:t>
+            </w:r>
+          </w:p>
+        </w:tc>
+        <w:tc>
+          <w:tcPr>
+            <w:tcW w:w="1242" w:type="dxa"/>
+          </w:tcPr>
+          <w:p>
+            <w:pPr>
+              <w:jc w:val="center"/>
+              <w:rPr>
+                <w:lang w:val="x-none" w:eastAsia="x-none"/>
+              </w:rPr>
+            </w:pPr>
+            <w:r>
+              <w:rPr>
+                <w:lang w:val="x-none" w:eastAsia="x-none"/>
+              </w:rPr>
+              <w:t>3</w:t>
             </w:r>
           </w:p>
         </w:tc>
@@ -6221,6 +6708,13 @@
           <w:lang w:val="x-none" w:eastAsia="x-none"/>
         </w:rPr>
       </w:pPr>
+    </w:p>
+    <w:p>
+      <w:pPr>
+        <w:rPr>
+          <w:lang w:val="x-none" w:eastAsia="x-none"/>
+        </w:rPr>
+      </w:pPr>
       <w:r>
         <w:rPr>
           <w:noProof/>
@@ -6228,10 +6722,10 @@
         </w:rPr>
         <w:lastRenderedPageBreak/>
         <w:drawing>
-          <wp:inline distT="0" distB="0" distL="0" distR="0" wp14:anchorId="3AF459D8" wp14:editId="51A13082">
+          <wp:inline distT="0" distB="0" distL="0" distR="0" wp14:anchorId="24404C89" wp14:editId="1A912FA3">
             <wp:extent cx="5400040" cy="3150235"/>
             <wp:effectExtent l="0" t="0" r="10160" b="12065"/>
-            <wp:docPr id="212159095" name="Chart 1"/>
+            <wp:docPr id="201554203" name="Chart 2"/>
             <wp:cNvGraphicFramePr/>
             <a:graphic xmlns:a="http://schemas.openxmlformats.org/drawingml/2006/main">
               <a:graphicData uri="http://schemas.openxmlformats.org/drawingml/2006/chart">
@@ -6241,26 +6735,6 @@
           </wp:inline>
         </w:drawing>
       </w:r>
-    </w:p>
-    <w:p>
-      <w:pPr>
-        <w:rPr>
-          <w:lang w:val="x-none" w:eastAsia="x-none"/>
-        </w:rPr>
-      </w:pPr>
-      <w:r>
-        <w:rPr>
-          <w:lang w:val="x-none" w:eastAsia="x-none"/>
-        </w:rPr>
-        <w:t>TERMINAR GRAFICA</w:t>
-      </w:r>
-    </w:p>
-    <w:p>
-      <w:pPr>
-        <w:rPr>
-          <w:lang w:val="x-none" w:eastAsia="x-none"/>
-        </w:rPr>
-      </w:pPr>
     </w:p>
     <w:p>
       <w:pPr>
@@ -7721,12 +8195,6 @@
                 <c:pt idx="9">
                   <c:v>45351</c:v>
                 </c:pt>
-                <c:pt idx="10">
-                  <c:v>45352</c:v>
-                </c:pt>
-                <c:pt idx="11">
-                  <c:v>45352</c:v>
-                </c:pt>
               </c:numCache>
             </c:numRef>
           </c:cat>
@@ -7765,12 +8233,6 @@
                 </c:pt>
                 <c:pt idx="9">
                   <c:v>2</c:v>
-                </c:pt>
-                <c:pt idx="10">
-                  <c:v>1</c:v>
-                </c:pt>
-                <c:pt idx="11">
-                  <c:v>1</c:v>
                 </c:pt>
               </c:numCache>
             </c:numRef>
@@ -7844,12 +8306,6 @@
                 <c:pt idx="9">
                   <c:v>45351</c:v>
                 </c:pt>
-                <c:pt idx="10">
-                  <c:v>45352</c:v>
-                </c:pt>
-                <c:pt idx="11">
-                  <c:v>45352</c:v>
-                </c:pt>
               </c:numCache>
             </c:numRef>
           </c:cat>
@@ -7888,12 +8344,6 @@
                 </c:pt>
                 <c:pt idx="9">
                   <c:v>3.5</c:v>
-                </c:pt>
-                <c:pt idx="10">
-                  <c:v>2.75</c:v>
-                </c:pt>
-                <c:pt idx="11">
-                  <c:v>2</c:v>
                 </c:pt>
               </c:numCache>
             </c:numRef>
@@ -8366,37 +8816,37 @@
             <c:numRef>
               <c:f>Sheet1!$C$2:$C$11</c:f>
               <c:numCache>
-                <c:formatCode>General</c:formatCode>
+                <c:formatCode>0.00</c:formatCode>
                 <c:ptCount val="10"/>
                 <c:pt idx="0">
-                  <c:v>9.75</c:v>
+                  <c:v>12.55</c:v>
                 </c:pt>
                 <c:pt idx="1">
-                  <c:v>9.4499999999999993</c:v>
+                  <c:v>12.25</c:v>
                 </c:pt>
                 <c:pt idx="2">
-                  <c:v>9.1999999999999993</c:v>
+                  <c:v>12</c:v>
                 </c:pt>
                 <c:pt idx="3">
-                  <c:v>7.2</c:v>
+                  <c:v>10</c:v>
                 </c:pt>
                 <c:pt idx="4">
-                  <c:v>6.2</c:v>
+                  <c:v>9</c:v>
                 </c:pt>
                 <c:pt idx="5">
-                  <c:v>4.7</c:v>
+                  <c:v>7.5</c:v>
                 </c:pt>
                 <c:pt idx="6">
-                  <c:v>3.7</c:v>
+                  <c:v>6.5</c:v>
                 </c:pt>
                 <c:pt idx="7">
-                  <c:v>1.7</c:v>
+                  <c:v>4.5</c:v>
                 </c:pt>
                 <c:pt idx="8">
-                  <c:v>-0.3</c:v>
+                  <c:v>2.5</c:v>
                 </c:pt>
                 <c:pt idx="9">
-                  <c:v>-2.8</c:v>
+                  <c:v>0</c:v>
                 </c:pt>
               </c:numCache>
             </c:numRef>
@@ -8445,7 +8895,7 @@
           <a:effectLst/>
         </c:spPr>
         <c:txPr>
-          <a:bodyPr rot="-60000000" spcFirstLastPara="1" vertOverflow="ellipsis" vert="horz" wrap="square" anchor="ctr" anchorCtr="1"/>
+          <a:bodyPr rot="0" spcFirstLastPara="1" vertOverflow="ellipsis" wrap="square" anchor="b" anchorCtr="0"/>
           <a:lstStyle/>
           <a:p>
             <a:pPr>
@@ -8666,7 +9116,7 @@
               <c:strCache>
                 <c:ptCount val="1"/>
                 <c:pt idx="0">
-                  <c:v>Series 1</c:v>
+                  <c:v>Tiempo estimado</c:v>
                 </c:pt>
               </c:strCache>
             </c:strRef>
@@ -8684,13 +9134,66 @@
             <c:symbol val="none"/>
           </c:marker>
           <c:cat>
-            <c:numRef>
+            <c:strRef>
               <c:f>Sheet1!$A$2:$A$19</c:f>
-              <c:numCache>
-                <c:formatCode>General</c:formatCode>
+              <c:strCache>
                 <c:ptCount val="18"/>
-              </c:numCache>
-            </c:numRef>
+                <c:pt idx="0">
+                  <c:v>19/03/2024</c:v>
+                </c:pt>
+                <c:pt idx="1">
+                  <c:v>20/03/2024</c:v>
+                </c:pt>
+                <c:pt idx="2">
+                  <c:v>21/03/2024</c:v>
+                </c:pt>
+                <c:pt idx="3">
+                  <c:v>21/03/2024</c:v>
+                </c:pt>
+                <c:pt idx="4">
+                  <c:v>24/03/2024</c:v>
+                </c:pt>
+                <c:pt idx="5">
+                  <c:v>01/04/2024</c:v>
+                </c:pt>
+                <c:pt idx="6">
+                  <c:v>02/04/2024</c:v>
+                </c:pt>
+                <c:pt idx="7">
+                  <c:v>03/04/2024</c:v>
+                </c:pt>
+                <c:pt idx="8">
+                  <c:v>03/04/2024</c:v>
+                </c:pt>
+                <c:pt idx="9">
+                  <c:v>04/04/2024</c:v>
+                </c:pt>
+                <c:pt idx="10">
+                  <c:v>07/04/2024</c:v>
+                </c:pt>
+                <c:pt idx="11">
+                  <c:v>08/04/2024</c:v>
+                </c:pt>
+                <c:pt idx="12">
+                  <c:v>09/04/2024</c:v>
+                </c:pt>
+                <c:pt idx="13">
+                  <c:v>10/04/2024</c:v>
+                </c:pt>
+                <c:pt idx="14">
+                  <c:v>10/04/2024</c:v>
+                </c:pt>
+                <c:pt idx="15">
+                  <c:v>10/04/2024</c:v>
+                </c:pt>
+                <c:pt idx="16">
+                  <c:v>11/04/2024</c:v>
+                </c:pt>
+                <c:pt idx="17">
+                  <c:v>15/14/2024</c:v>
+                </c:pt>
+              </c:strCache>
+            </c:strRef>
           </c:cat>
           <c:val>
             <c:numRef>
@@ -8758,7 +9261,7 @@
           <c:smooth val="0"/>
           <c:extLst>
             <c:ext xmlns:c16="http://schemas.microsoft.com/office/drawing/2014/chart" uri="{C3380CC4-5D6E-409C-BE32-E72D297353CC}">
-              <c16:uniqueId val="{00000000-D172-445B-A290-A6ECAEA1410D}"/>
+              <c16:uniqueId val="{00000000-385A-44DA-8FE8-12612589E986}"/>
             </c:ext>
           </c:extLst>
         </c:ser>
@@ -8771,7 +9274,7 @@
               <c:strCache>
                 <c:ptCount val="1"/>
                 <c:pt idx="0">
-                  <c:v>Series 2</c:v>
+                  <c:v>Tiempo real</c:v>
                 </c:pt>
               </c:strCache>
             </c:strRef>
@@ -8789,13 +9292,66 @@
             <c:symbol val="none"/>
           </c:marker>
           <c:cat>
-            <c:numRef>
+            <c:strRef>
               <c:f>Sheet1!$A$2:$A$19</c:f>
-              <c:numCache>
-                <c:formatCode>General</c:formatCode>
+              <c:strCache>
                 <c:ptCount val="18"/>
-              </c:numCache>
-            </c:numRef>
+                <c:pt idx="0">
+                  <c:v>19/03/2024</c:v>
+                </c:pt>
+                <c:pt idx="1">
+                  <c:v>20/03/2024</c:v>
+                </c:pt>
+                <c:pt idx="2">
+                  <c:v>21/03/2024</c:v>
+                </c:pt>
+                <c:pt idx="3">
+                  <c:v>21/03/2024</c:v>
+                </c:pt>
+                <c:pt idx="4">
+                  <c:v>24/03/2024</c:v>
+                </c:pt>
+                <c:pt idx="5">
+                  <c:v>01/04/2024</c:v>
+                </c:pt>
+                <c:pt idx="6">
+                  <c:v>02/04/2024</c:v>
+                </c:pt>
+                <c:pt idx="7">
+                  <c:v>03/04/2024</c:v>
+                </c:pt>
+                <c:pt idx="8">
+                  <c:v>03/04/2024</c:v>
+                </c:pt>
+                <c:pt idx="9">
+                  <c:v>04/04/2024</c:v>
+                </c:pt>
+                <c:pt idx="10">
+                  <c:v>07/04/2024</c:v>
+                </c:pt>
+                <c:pt idx="11">
+                  <c:v>08/04/2024</c:v>
+                </c:pt>
+                <c:pt idx="12">
+                  <c:v>09/04/2024</c:v>
+                </c:pt>
+                <c:pt idx="13">
+                  <c:v>10/04/2024</c:v>
+                </c:pt>
+                <c:pt idx="14">
+                  <c:v>10/04/2024</c:v>
+                </c:pt>
+                <c:pt idx="15">
+                  <c:v>10/04/2024</c:v>
+                </c:pt>
+                <c:pt idx="16">
+                  <c:v>11/04/2024</c:v>
+                </c:pt>
+                <c:pt idx="17">
+                  <c:v>15/14/2024</c:v>
+                </c:pt>
+              </c:strCache>
+            </c:strRef>
           </c:cat>
           <c:val>
             <c:numRef>
@@ -8803,7 +9359,7 @@
               <c:numCache>
                 <c:formatCode>General</c:formatCode>
                 <c:ptCount val="18"/>
-                <c:pt idx="0">
+                <c:pt idx="0" formatCode="0.00">
                   <c:v>30.1</c:v>
                 </c:pt>
                 <c:pt idx="1">
@@ -8816,37 +9372,46 @@
                   <c:v>27.1</c:v>
                 </c:pt>
                 <c:pt idx="4">
-                  <c:v>25.1</c:v>
+                  <c:v>25.6</c:v>
                 </c:pt>
                 <c:pt idx="5">
-                  <c:v>23.1</c:v>
+                  <c:v>23.6</c:v>
                 </c:pt>
                 <c:pt idx="6">
-                  <c:v>23</c:v>
+                  <c:v>22</c:v>
                 </c:pt>
                 <c:pt idx="7">
-                  <c:v>21.4</c:v>
+                  <c:v>19</c:v>
                 </c:pt>
                 <c:pt idx="8">
-                  <c:v>18.399999999999999</c:v>
+                  <c:v>17.5</c:v>
                 </c:pt>
                 <c:pt idx="9">
-                  <c:v>26.5</c:v>
+                  <c:v>15.5</c:v>
                 </c:pt>
                 <c:pt idx="10">
-                  <c:v>24</c:v>
+                  <c:v>13</c:v>
                 </c:pt>
                 <c:pt idx="11">
-                  <c:v>22</c:v>
+                  <c:v>11</c:v>
                 </c:pt>
                 <c:pt idx="12">
-                  <c:v>19</c:v>
+                  <c:v>8</c:v>
                 </c:pt>
                 <c:pt idx="13">
-                  <c:v>16</c:v>
+                  <c:v>5</c:v>
                 </c:pt>
                 <c:pt idx="14">
-                  <c:v>15</c:v>
+                  <c:v>4</c:v>
+                </c:pt>
+                <c:pt idx="15">
+                  <c:v>3</c:v>
+                </c:pt>
+                <c:pt idx="16">
+                  <c:v>2</c:v>
+                </c:pt>
+                <c:pt idx="17" formatCode="0.00">
+                  <c:v>0</c:v>
                 </c:pt>
               </c:numCache>
             </c:numRef>
@@ -8854,7 +9419,7 @@
           <c:smooth val="0"/>
           <c:extLst>
             <c:ext xmlns:c16="http://schemas.microsoft.com/office/drawing/2014/chart" uri="{C3380CC4-5D6E-409C-BE32-E72D297353CC}">
-              <c16:uniqueId val="{00000001-D172-445B-A290-A6ECAEA1410D}"/>
+              <c16:uniqueId val="{00000001-385A-44DA-8FE8-12612589E986}"/>
             </c:ext>
           </c:extLst>
         </c:ser>
@@ -8867,17 +9432,17 @@
           <c:showBubbleSize val="0"/>
         </c:dLbls>
         <c:smooth val="0"/>
-        <c:axId val="1540435600"/>
-        <c:axId val="1540418800"/>
+        <c:axId val="1126524400"/>
+        <c:axId val="1126533520"/>
       </c:lineChart>
       <c:catAx>
-        <c:axId val="1540435600"/>
+        <c:axId val="1126524400"/>
         <c:scaling>
           <c:orientation val="minMax"/>
         </c:scaling>
         <c:delete val="0"/>
         <c:axPos val="b"/>
-        <c:numFmt formatCode="m/d/yyyy" sourceLinked="1"/>
+        <c:numFmt formatCode="General" sourceLinked="1"/>
         <c:majorTickMark val="none"/>
         <c:minorTickMark val="none"/>
         <c:tickLblPos val="nextTo"/>
@@ -8914,7 +9479,7 @@
             <a:endParaRPr lang="es-ES"/>
           </a:p>
         </c:txPr>
-        <c:crossAx val="1540418800"/>
+        <c:crossAx val="1126533520"/>
         <c:crosses val="autoZero"/>
         <c:auto val="1"/>
         <c:lblAlgn val="ctr"/>
@@ -8922,7 +9487,7 @@
         <c:noMultiLvlLbl val="0"/>
       </c:catAx>
       <c:valAx>
-        <c:axId val="1540418800"/>
+        <c:axId val="1126533520"/>
         <c:scaling>
           <c:orientation val="minMax"/>
         </c:scaling>
@@ -8973,7 +9538,7 @@
             <a:endParaRPr lang="es-ES"/>
           </a:p>
         </c:txPr>
-        <c:crossAx val="1540435600"/>
+        <c:crossAx val="1126524400"/>
         <c:crosses val="autoZero"/>
         <c:crossBetween val="between"/>
       </c:valAx>

</xml_diff>

<commit_message>
Documentación sprint 3, 16-04-2024
</commit_message>
<xml_diff>
--- a/sprints.docx
+++ b/sprints.docx
@@ -6771,12 +6771,12 @@
         <w:tblLook w:val="04A0" w:firstRow="1" w:lastRow="0" w:firstColumn="1" w:lastColumn="0" w:noHBand="0" w:noVBand="1"/>
       </w:tblPr>
       <w:tblGrid>
-        <w:gridCol w:w="1397"/>
-        <w:gridCol w:w="3491"/>
-        <w:gridCol w:w="1616"/>
-        <w:gridCol w:w="1655"/>
+        <w:gridCol w:w="1394"/>
+        <w:gridCol w:w="3432"/>
+        <w:gridCol w:w="1696"/>
+        <w:gridCol w:w="1646"/>
         <w:gridCol w:w="1083"/>
-        <w:gridCol w:w="1242"/>
+        <w:gridCol w:w="1233"/>
       </w:tblGrid>
       <w:tr>
         <w:tc>
@@ -6900,6 +6900,12 @@
                 <w:lang w:val="x-none" w:eastAsia="x-none"/>
               </w:rPr>
             </w:pPr>
+            <w:r>
+              <w:rPr>
+                <w:lang w:val="x-none" w:eastAsia="x-none"/>
+              </w:rPr>
+              <w:t>16/04/2024</w:t>
+            </w:r>
           </w:p>
         </w:tc>
         <w:tc>
@@ -6912,6 +6918,12 @@
                 <w:lang w:val="x-none" w:eastAsia="x-none"/>
               </w:rPr>
             </w:pPr>
+            <w:r>
+              <w:rPr>
+                <w:lang w:val="x-none" w:eastAsia="x-none"/>
+              </w:rPr>
+              <w:t>Documentación del sprint 3 y cambios en las tablas y gráficos</w:t>
+            </w:r>
           </w:p>
         </w:tc>
         <w:tc>
@@ -6926,6 +6938,14 @@
                 <w:lang w:val="x-none" w:eastAsia="x-none"/>
               </w:rPr>
             </w:pPr>
+            <w:proofErr w:type="spellStart"/>
+            <w:r>
+              <w:rPr>
+                <w:lang w:val="x-none" w:eastAsia="x-none"/>
+              </w:rPr>
+              <w:t>Documentation</w:t>
+            </w:r>
+            <w:proofErr w:type="spellEnd"/>
           </w:p>
         </w:tc>
         <w:tc>
@@ -6939,6 +6959,12 @@
                 <w:lang w:val="x-none" w:eastAsia="x-none"/>
               </w:rPr>
             </w:pPr>
+            <w:r>
+              <w:rPr>
+                <w:lang w:val="x-none" w:eastAsia="x-none"/>
+              </w:rPr>
+              <w:t>Completado</w:t>
+            </w:r>
           </w:p>
         </w:tc>
         <w:tc>
@@ -6952,6 +6978,12 @@
                 <w:lang w:val="x-none" w:eastAsia="x-none"/>
               </w:rPr>
             </w:pPr>
+            <w:r>
+              <w:rPr>
+                <w:lang w:val="x-none" w:eastAsia="x-none"/>
+              </w:rPr>
+              <w:t>0.5</w:t>
+            </w:r>
           </w:p>
         </w:tc>
         <w:tc>
@@ -6965,6 +6997,12 @@
                 <w:lang w:val="x-none" w:eastAsia="x-none"/>
               </w:rPr>
             </w:pPr>
+            <w:r>
+              <w:rPr>
+                <w:lang w:val="x-none" w:eastAsia="x-none"/>
+              </w:rPr>
+              <w:t>0.5</w:t>
+            </w:r>
           </w:p>
         </w:tc>
       </w:tr>

</xml_diff>

<commit_message>
Documentación sprint 4, 23-04-2024 y 24-04-2024
</commit_message>
<xml_diff>
--- a/sprints.docx
+++ b/sprints.docx
@@ -249,7 +249,6 @@
         </w:rPr>
         <w:t xml:space="preserve"> Manuel Galán </w:t>
       </w:r>
-      <w:proofErr w:type="spellStart"/>
       <w:r>
         <w:rPr>
           <w:rFonts w:ascii="Adobe Garamond Pro" w:hAnsi="Adobe Garamond Pro"/>
@@ -266,7 +265,6 @@
         </w:rPr>
         <w:t>rdax</w:t>
       </w:r>
-      <w:proofErr w:type="spellEnd"/>
     </w:p>
     <w:p>
       <w:pPr>
@@ -483,21 +481,7 @@
         <w:rPr>
           <w:lang w:val="x-none" w:eastAsia="x-none"/>
         </w:rPr>
-        <w:t xml:space="preserve">Por último me decanté por desarrollar la memoria en Word por su simplicidad en comparación con </w:t>
-      </w:r>
-      <w:proofErr w:type="spellStart"/>
-      <w:r>
-        <w:rPr>
-          <w:lang w:val="x-none" w:eastAsia="x-none"/>
-        </w:rPr>
-        <w:t>Latex</w:t>
-      </w:r>
-      <w:proofErr w:type="spellEnd"/>
-      <w:r>
-        <w:rPr>
-          <w:lang w:val="x-none" w:eastAsia="x-none"/>
-        </w:rPr>
-        <w:t>.</w:t>
+        <w:t>Por último me decanté por desarrollar la memoria en Word por su simplicidad en comparación con Latex.</w:t>
       </w:r>
     </w:p>
     <w:tbl>
@@ -702,14 +686,12 @@
                 <w:lang w:val="x-none" w:eastAsia="x-none"/>
               </w:rPr>
             </w:pPr>
-            <w:proofErr w:type="spellStart"/>
             <w:r>
               <w:rPr>
                 <w:lang w:val="x-none" w:eastAsia="x-none"/>
               </w:rPr>
               <w:t>Configuration</w:t>
             </w:r>
-            <w:proofErr w:type="spellEnd"/>
           </w:p>
         </w:tc>
         <w:tc>
@@ -832,14 +814,12 @@
                 <w:lang w:val="x-none" w:eastAsia="x-none"/>
               </w:rPr>
             </w:pPr>
-            <w:proofErr w:type="spellStart"/>
             <w:r>
               <w:rPr>
                 <w:lang w:val="x-none" w:eastAsia="x-none"/>
               </w:rPr>
               <w:t>Configuration</w:t>
             </w:r>
-            <w:proofErr w:type="spellEnd"/>
           </w:p>
         </w:tc>
         <w:tc>
@@ -962,14 +942,12 @@
                 <w:lang w:val="x-none" w:eastAsia="x-none"/>
               </w:rPr>
             </w:pPr>
-            <w:proofErr w:type="spellStart"/>
             <w:r>
               <w:rPr>
                 <w:lang w:val="x-none" w:eastAsia="x-none"/>
               </w:rPr>
               <w:t>Configuration</w:t>
             </w:r>
-            <w:proofErr w:type="spellEnd"/>
           </w:p>
         </w:tc>
         <w:tc>
@@ -1092,14 +1070,12 @@
                 <w:lang w:val="x-none" w:eastAsia="x-none"/>
               </w:rPr>
             </w:pPr>
-            <w:proofErr w:type="spellStart"/>
             <w:r>
               <w:rPr>
                 <w:lang w:val="x-none" w:eastAsia="x-none"/>
               </w:rPr>
               <w:t>Research</w:t>
             </w:r>
-            <w:proofErr w:type="spellEnd"/>
           </w:p>
         </w:tc>
         <w:tc>
@@ -1221,14 +1197,12 @@
                 <w:lang w:val="x-none" w:eastAsia="x-none"/>
               </w:rPr>
             </w:pPr>
-            <w:proofErr w:type="spellStart"/>
             <w:r>
               <w:rPr>
                 <w:lang w:val="x-none" w:eastAsia="x-none"/>
               </w:rPr>
               <w:t>Research</w:t>
             </w:r>
-            <w:proofErr w:type="spellEnd"/>
           </w:p>
         </w:tc>
         <w:tc>
@@ -1350,14 +1324,12 @@
                 <w:lang w:val="x-none" w:eastAsia="x-none"/>
               </w:rPr>
             </w:pPr>
-            <w:proofErr w:type="spellStart"/>
             <w:r>
               <w:rPr>
                 <w:lang w:val="x-none" w:eastAsia="x-none"/>
               </w:rPr>
               <w:t>Research</w:t>
             </w:r>
-            <w:proofErr w:type="spellEnd"/>
           </w:p>
         </w:tc>
         <w:tc>
@@ -1479,14 +1451,12 @@
                 <w:lang w:val="x-none" w:eastAsia="x-none"/>
               </w:rPr>
             </w:pPr>
-            <w:proofErr w:type="spellStart"/>
             <w:r>
               <w:rPr>
                 <w:lang w:val="x-none" w:eastAsia="x-none"/>
               </w:rPr>
               <w:t>Research</w:t>
             </w:r>
-            <w:proofErr w:type="spellEnd"/>
           </w:p>
         </w:tc>
         <w:tc>
@@ -1608,14 +1578,12 @@
                 <w:lang w:val="x-none" w:eastAsia="x-none"/>
               </w:rPr>
             </w:pPr>
-            <w:proofErr w:type="spellStart"/>
             <w:r>
               <w:rPr>
                 <w:lang w:val="x-none" w:eastAsia="x-none"/>
               </w:rPr>
               <w:t>Research</w:t>
             </w:r>
-            <w:proofErr w:type="spellEnd"/>
           </w:p>
         </w:tc>
         <w:tc>
@@ -1737,14 +1705,12 @@
                 <w:lang w:val="x-none" w:eastAsia="x-none"/>
               </w:rPr>
             </w:pPr>
-            <w:proofErr w:type="spellStart"/>
             <w:r>
               <w:rPr>
                 <w:lang w:val="x-none" w:eastAsia="x-none"/>
               </w:rPr>
               <w:t>Research</w:t>
             </w:r>
-            <w:proofErr w:type="spellEnd"/>
           </w:p>
         </w:tc>
         <w:tc>
@@ -1866,14 +1832,12 @@
                 <w:lang w:val="x-none" w:eastAsia="x-none"/>
               </w:rPr>
             </w:pPr>
-            <w:proofErr w:type="spellStart"/>
             <w:r>
               <w:rPr>
                 <w:lang w:val="x-none" w:eastAsia="x-none"/>
               </w:rPr>
               <w:t>Research</w:t>
             </w:r>
-            <w:proofErr w:type="spellEnd"/>
           </w:p>
         </w:tc>
         <w:tc>
@@ -2031,33 +1995,17 @@
         </w:rPr>
         <w:t xml:space="preserve">. Entre ellas se valoró </w:t>
       </w:r>
-      <w:proofErr w:type="spellStart"/>
-      <w:r>
-        <w:rPr>
-          <w:lang w:val="x-none" w:eastAsia="x-none"/>
-        </w:rPr>
-        <w:t>Flask</w:t>
-      </w:r>
-      <w:proofErr w:type="spellEnd"/>
-      <w:r>
-        <w:rPr>
-          <w:lang w:val="x-none" w:eastAsia="x-none"/>
-        </w:rPr>
-        <w:t xml:space="preserve"> o Django. </w:t>
-      </w:r>
-      <w:proofErr w:type="spellStart"/>
-      <w:r>
-        <w:rPr>
-          <w:lang w:val="x-none" w:eastAsia="x-none"/>
-        </w:rPr>
-        <w:t>Flask</w:t>
-      </w:r>
-      <w:proofErr w:type="spellEnd"/>
-      <w:r>
-        <w:rPr>
-          <w:lang w:val="x-none" w:eastAsia="x-none"/>
-        </w:rPr>
-        <w:t xml:space="preserve"> ofrec</w:t>
+      <w:r>
+        <w:rPr>
+          <w:lang w:val="x-none" w:eastAsia="x-none"/>
+        </w:rPr>
+        <w:t xml:space="preserve">Flask o Django. </w:t>
+      </w:r>
+      <w:r>
+        <w:rPr>
+          <w:lang w:val="x-none" w:eastAsia="x-none"/>
+        </w:rPr>
+        <w:t>Flask ofrec</w:t>
       </w:r>
       <w:r>
         <w:rPr>
@@ -2130,21 +2078,7 @@
         <w:rPr>
           <w:lang w:val="x-none" w:eastAsia="x-none"/>
         </w:rPr>
-        <w:t xml:space="preserve">Por otro lado, Django es un </w:t>
-      </w:r>
-      <w:proofErr w:type="spellStart"/>
-      <w:r>
-        <w:rPr>
-          <w:lang w:val="x-none" w:eastAsia="x-none"/>
-        </w:rPr>
-        <w:t>framework</w:t>
-      </w:r>
-      <w:proofErr w:type="spellEnd"/>
-      <w:r>
-        <w:rPr>
-          <w:lang w:val="x-none" w:eastAsia="x-none"/>
-        </w:rPr>
-        <w:t xml:space="preserve"> que ofrece una amplia variedad de funcionalidades integradas de serie, también permite un desarrollo rápido de aplicaciones complejas gracias a estas características</w:t>
+        <w:t>Por otro lado, Django es un framework que ofrece una amplia variedad de funcionalidades integradas de serie, también permite un desarrollo rápido de aplicaciones complejas gracias a estas características</w:t>
       </w:r>
       <w:r>
         <w:rPr>
@@ -2192,21 +2126,7 @@
         <w:rPr>
           <w:lang w:val="x-none" w:eastAsia="x-none"/>
         </w:rPr>
-        <w:t xml:space="preserve">he considerado que la mejor opción es usar </w:t>
-      </w:r>
-      <w:proofErr w:type="spellStart"/>
-      <w:r>
-        <w:rPr>
-          <w:lang w:val="x-none" w:eastAsia="x-none"/>
-        </w:rPr>
-        <w:t>Flask</w:t>
-      </w:r>
-      <w:proofErr w:type="spellEnd"/>
-      <w:r>
-        <w:rPr>
-          <w:lang w:val="x-none" w:eastAsia="x-none"/>
-        </w:rPr>
-        <w:t xml:space="preserve"> para mi proyecto.</w:t>
+        <w:t>he considerado que la mejor opción es usar Flask para mi proyecto.</w:t>
       </w:r>
     </w:p>
     <w:p>
@@ -2245,19 +2165,11 @@
         </w:rPr>
         <w:t xml:space="preserve"> es </w:t>
       </w:r>
-      <w:proofErr w:type="spellStart"/>
-      <w:r>
-        <w:rPr>
-          <w:lang w:val="x-none" w:eastAsia="x-none"/>
-        </w:rPr>
-        <w:t>Audiveris</w:t>
-      </w:r>
-      <w:proofErr w:type="spellEnd"/>
-      <w:r>
-        <w:rPr>
-          <w:lang w:val="x-none" w:eastAsia="x-none"/>
-        </w:rPr>
-        <w:t xml:space="preserve"> debido a su larga trayectoria y la comunidad que hay detrás ya que es muy activa y grande.</w:t>
+      <w:r>
+        <w:rPr>
+          <w:lang w:val="x-none" w:eastAsia="x-none"/>
+        </w:rPr>
+        <w:t>Audiveris debido a su larga trayectoria y la comunidad que hay detrás ya que es muy activa y grande.</w:t>
       </w:r>
       <w:r>
         <w:rPr>
@@ -2277,19 +2189,11 @@
         </w:rPr>
         <w:t xml:space="preserve">tecnologías que valoré son </w:t>
       </w:r>
-      <w:proofErr w:type="spellStart"/>
-      <w:r>
-        <w:rPr>
-          <w:lang w:val="x-none" w:eastAsia="x-none"/>
-        </w:rPr>
-        <w:t>SharpEye</w:t>
-      </w:r>
-      <w:proofErr w:type="spellEnd"/>
-      <w:r>
-        <w:rPr>
-          <w:lang w:val="x-none" w:eastAsia="x-none"/>
-        </w:rPr>
-        <w:t xml:space="preserve"> Music Reader</w:t>
+      <w:r>
+        <w:rPr>
+          <w:lang w:val="x-none" w:eastAsia="x-none"/>
+        </w:rPr>
+        <w:t>SharpEye Music Reader</w:t>
       </w:r>
       <w:r>
         <w:rPr>
@@ -2297,14 +2201,12 @@
         </w:rPr>
         <w:t xml:space="preserve">, </w:t>
       </w:r>
-      <w:proofErr w:type="spellStart"/>
       <w:r>
         <w:rPr>
           <w:lang w:val="x-none" w:eastAsia="x-none"/>
         </w:rPr>
         <w:t>MuseScore</w:t>
       </w:r>
-      <w:proofErr w:type="spellEnd"/>
       <w:r>
         <w:rPr>
           <w:lang w:val="x-none" w:eastAsia="x-none"/>
@@ -2557,14 +2459,12 @@
                 <w:lang w:val="x-none" w:eastAsia="x-none"/>
               </w:rPr>
             </w:pPr>
-            <w:proofErr w:type="spellStart"/>
             <w:r>
               <w:rPr>
                 <w:lang w:val="x-none" w:eastAsia="x-none"/>
               </w:rPr>
               <w:t>Documentation</w:t>
             </w:r>
-            <w:proofErr w:type="spellEnd"/>
           </w:p>
         </w:tc>
         <w:tc>
@@ -2703,14 +2603,12 @@
                 <w:lang w:val="x-none" w:eastAsia="x-none"/>
               </w:rPr>
             </w:pPr>
-            <w:proofErr w:type="spellStart"/>
             <w:r>
               <w:rPr>
                 <w:lang w:val="x-none" w:eastAsia="x-none"/>
               </w:rPr>
               <w:t>Documentation</w:t>
             </w:r>
-            <w:proofErr w:type="spellEnd"/>
           </w:p>
         </w:tc>
         <w:tc>
@@ -2837,14 +2735,12 @@
                 <w:lang w:val="x-none" w:eastAsia="x-none"/>
               </w:rPr>
             </w:pPr>
-            <w:proofErr w:type="spellStart"/>
             <w:r>
               <w:rPr>
                 <w:lang w:val="x-none" w:eastAsia="x-none"/>
               </w:rPr>
               <w:t>Documentation</w:t>
             </w:r>
-            <w:proofErr w:type="spellEnd"/>
           </w:p>
         </w:tc>
         <w:tc>
@@ -2971,14 +2867,12 @@
                 <w:lang w:val="x-none" w:eastAsia="x-none"/>
               </w:rPr>
             </w:pPr>
-            <w:proofErr w:type="spellStart"/>
             <w:r>
               <w:rPr>
                 <w:lang w:val="x-none" w:eastAsia="x-none"/>
               </w:rPr>
               <w:t>Documentation</w:t>
             </w:r>
-            <w:proofErr w:type="spellEnd"/>
           </w:p>
         </w:tc>
         <w:tc>
@@ -3105,14 +2999,12 @@
                 <w:lang w:val="x-none" w:eastAsia="x-none"/>
               </w:rPr>
             </w:pPr>
-            <w:proofErr w:type="spellStart"/>
             <w:r>
               <w:rPr>
                 <w:lang w:val="x-none" w:eastAsia="x-none"/>
               </w:rPr>
               <w:t>Documentation</w:t>
             </w:r>
-            <w:proofErr w:type="spellEnd"/>
           </w:p>
         </w:tc>
         <w:tc>
@@ -3223,16 +3115,8 @@
               <w:rPr>
                 <w:lang w:val="x-none" w:eastAsia="x-none"/>
               </w:rPr>
-              <w:t xml:space="preserve">Investigar servidor web: Django vs </w:t>
-            </w:r>
-            <w:proofErr w:type="spellStart"/>
-            <w:r>
-              <w:rPr>
-                <w:lang w:val="x-none" w:eastAsia="x-none"/>
-              </w:rPr>
-              <w:t>Flask</w:t>
-            </w:r>
-            <w:proofErr w:type="spellEnd"/>
+              <w:t>Investigar servidor web: Django vs Flask</w:t>
+            </w:r>
           </w:p>
         </w:tc>
         <w:tc>
@@ -3247,14 +3131,12 @@
                 <w:lang w:val="x-none" w:eastAsia="x-none"/>
               </w:rPr>
             </w:pPr>
-            <w:proofErr w:type="spellStart"/>
             <w:r>
               <w:rPr>
                 <w:lang w:val="x-none" w:eastAsia="x-none"/>
               </w:rPr>
               <w:t>Research</w:t>
             </w:r>
-            <w:proofErr w:type="spellEnd"/>
           </w:p>
         </w:tc>
         <w:tc>
@@ -3365,16 +3247,8 @@
               <w:rPr>
                 <w:lang w:val="x-none" w:eastAsia="x-none"/>
               </w:rPr>
-              <w:t xml:space="preserve">Investigar servidor web: Django vs </w:t>
-            </w:r>
-            <w:proofErr w:type="spellStart"/>
-            <w:r>
-              <w:rPr>
-                <w:lang w:val="x-none" w:eastAsia="x-none"/>
-              </w:rPr>
-              <w:t>Flask</w:t>
-            </w:r>
-            <w:proofErr w:type="spellEnd"/>
+              <w:t>Investigar servidor web: Django vs Flask</w:t>
+            </w:r>
           </w:p>
         </w:tc>
         <w:tc>
@@ -3389,14 +3263,12 @@
                 <w:lang w:val="x-none" w:eastAsia="x-none"/>
               </w:rPr>
             </w:pPr>
-            <w:proofErr w:type="spellStart"/>
             <w:r>
               <w:rPr>
                 <w:lang w:val="x-none" w:eastAsia="x-none"/>
               </w:rPr>
               <w:t>Research</w:t>
             </w:r>
-            <w:proofErr w:type="spellEnd"/>
           </w:p>
         </w:tc>
         <w:tc>
@@ -3522,16 +3394,8 @@
               <w:rPr>
                 <w:lang w:val="x-none" w:eastAsia="x-none"/>
               </w:rPr>
-              <w:t xml:space="preserve">Investigar servidor web: Django vs </w:t>
-            </w:r>
-            <w:proofErr w:type="spellStart"/>
-            <w:r>
-              <w:rPr>
-                <w:lang w:val="x-none" w:eastAsia="x-none"/>
-              </w:rPr>
-              <w:t>Flask</w:t>
-            </w:r>
-            <w:proofErr w:type="spellEnd"/>
+              <w:t>Investigar servidor web: Django vs Flask</w:t>
+            </w:r>
           </w:p>
         </w:tc>
         <w:tc>
@@ -3546,14 +3410,12 @@
                 <w:lang w:val="x-none" w:eastAsia="x-none"/>
               </w:rPr>
             </w:pPr>
-            <w:proofErr w:type="spellStart"/>
             <w:r>
               <w:rPr>
                 <w:lang w:val="x-none" w:eastAsia="x-none"/>
               </w:rPr>
               <w:t>Research</w:t>
             </w:r>
-            <w:proofErr w:type="spellEnd"/>
           </w:p>
         </w:tc>
         <w:tc>
@@ -3680,14 +3542,12 @@
                 <w:lang w:val="x-none" w:eastAsia="x-none"/>
               </w:rPr>
             </w:pPr>
-            <w:proofErr w:type="spellStart"/>
             <w:r>
               <w:rPr>
                 <w:lang w:val="x-none" w:eastAsia="x-none"/>
               </w:rPr>
               <w:t>Research</w:t>
             </w:r>
-            <w:proofErr w:type="spellEnd"/>
           </w:p>
         </w:tc>
         <w:tc>
@@ -3856,35 +3716,7 @@
         <w:rPr>
           <w:lang w:val="x-none" w:eastAsia="x-none"/>
         </w:rPr>
-        <w:t xml:space="preserve">, empezando por un usuario corriente y un usuario registrado. Además le asigné unas primeras funcionalidades básicas a estos usuarios, que son entrar a la ventana home, </w:t>
-      </w:r>
-      <w:proofErr w:type="spellStart"/>
-      <w:r>
-        <w:rPr>
-          <w:lang w:val="x-none" w:eastAsia="x-none"/>
-        </w:rPr>
-        <w:t>logearse</w:t>
-      </w:r>
-      <w:proofErr w:type="spellEnd"/>
-      <w:r>
-        <w:rPr>
-          <w:lang w:val="x-none" w:eastAsia="x-none"/>
-        </w:rPr>
-        <w:t xml:space="preserve"> y registrarse en el caso del usuario corriente y poder subir ficheros y hacer log </w:t>
-      </w:r>
-      <w:proofErr w:type="spellStart"/>
-      <w:r>
-        <w:rPr>
-          <w:lang w:val="x-none" w:eastAsia="x-none"/>
-        </w:rPr>
-        <w:t>out</w:t>
-      </w:r>
-      <w:proofErr w:type="spellEnd"/>
-      <w:r>
-        <w:rPr>
-          <w:lang w:val="x-none" w:eastAsia="x-none"/>
-        </w:rPr>
-        <w:t xml:space="preserve"> en el caso de un usuario registrado como funciones extra para este. </w:t>
+        <w:t xml:space="preserve">, empezando por un usuario corriente y un usuario registrado. Además le asigné unas primeras funcionalidades básicas a estos usuarios, que son entrar a la ventana home, logearse y registrarse en el caso del usuario corriente y poder subir ficheros y hacer log out en el caso de un usuario registrado como funciones extra para este. </w:t>
       </w:r>
     </w:p>
     <w:p>
@@ -3959,21 +3791,7 @@
         <w:rPr>
           <w:lang w:val="x-none" w:eastAsia="x-none"/>
         </w:rPr>
-        <w:t xml:space="preserve"> instalé </w:t>
-      </w:r>
-      <w:proofErr w:type="spellStart"/>
-      <w:r>
-        <w:rPr>
-          <w:lang w:val="x-none" w:eastAsia="x-none"/>
-        </w:rPr>
-        <w:t>Flask</w:t>
-      </w:r>
-      <w:proofErr w:type="spellEnd"/>
-      <w:r>
-        <w:rPr>
-          <w:lang w:val="x-none" w:eastAsia="x-none"/>
-        </w:rPr>
-        <w:t xml:space="preserve">. </w:t>
+        <w:t xml:space="preserve"> instalé Flask. </w:t>
       </w:r>
       <w:r>
         <w:rPr>
@@ -4010,63 +3828,19 @@
         <w:rPr>
           <w:lang w:val="x-none" w:eastAsia="x-none"/>
         </w:rPr>
-        <w:t xml:space="preserve">Hice una primera implementación de un </w:t>
-      </w:r>
-      <w:proofErr w:type="spellStart"/>
-      <w:r>
-        <w:rPr>
-          <w:lang w:val="x-none" w:eastAsia="x-none"/>
-        </w:rPr>
-        <w:t>login</w:t>
-      </w:r>
-      <w:proofErr w:type="spellEnd"/>
-      <w:r>
-        <w:rPr>
-          <w:lang w:val="x-none" w:eastAsia="x-none"/>
-        </w:rPr>
-        <w:t xml:space="preserve"> y </w:t>
-      </w:r>
-      <w:proofErr w:type="spellStart"/>
-      <w:r>
-        <w:rPr>
-          <w:lang w:val="x-none" w:eastAsia="x-none"/>
-        </w:rPr>
-        <w:t>register</w:t>
-      </w:r>
-      <w:proofErr w:type="spellEnd"/>
-      <w:r>
-        <w:rPr>
-          <w:lang w:val="x-none" w:eastAsia="x-none"/>
-        </w:rPr>
-        <w:t xml:space="preserve"> haciendo uso de la librería de </w:t>
-      </w:r>
-      <w:proofErr w:type="spellStart"/>
-      <w:r>
-        <w:rPr>
-          <w:lang w:val="x-none" w:eastAsia="x-none"/>
-        </w:rPr>
-        <w:t>FlaskWTF</w:t>
-      </w:r>
-      <w:proofErr w:type="spellEnd"/>
-      <w:r>
-        <w:rPr>
-          <w:lang w:val="x-none" w:eastAsia="x-none"/>
-        </w:rPr>
-        <w:t xml:space="preserve"> para facilitarme hacer los </w:t>
-      </w:r>
-      <w:proofErr w:type="spellStart"/>
-      <w:r>
-        <w:rPr>
-          <w:lang w:val="x-none" w:eastAsia="x-none"/>
-        </w:rPr>
-        <w:t>forms</w:t>
-      </w:r>
-      <w:proofErr w:type="spellEnd"/>
-      <w:r>
-        <w:rPr>
-          <w:lang w:val="x-none" w:eastAsia="x-none"/>
-        </w:rPr>
-        <w:t xml:space="preserve">. Como tuve problemas con el </w:t>
+        <w:t>Hice una primera implementación de un login</w:t>
+      </w:r>
+      <w:r>
+        <w:rPr>
+          <w:lang w:val="x-none" w:eastAsia="x-none"/>
+        </w:rPr>
+        <w:t xml:space="preserve"> y register</w:t>
+      </w:r>
+      <w:r>
+        <w:rPr>
+          <w:lang w:val="x-none" w:eastAsia="x-none"/>
+        </w:rPr>
+        <w:t xml:space="preserve"> haciendo uso de la librería de FlaskWTF para facilitarme hacer los forms. Como tuve problemas con el </w:t>
       </w:r>
       <w:r>
         <w:rPr>
@@ -4109,35 +3883,7 @@
         <w:rPr>
           <w:lang w:val="x-none" w:eastAsia="x-none"/>
         </w:rPr>
-        <w:t xml:space="preserve"> </w:t>
-      </w:r>
-      <w:proofErr w:type="spellStart"/>
-      <w:r>
-        <w:rPr>
-          <w:lang w:val="x-none" w:eastAsia="x-none"/>
-        </w:rPr>
-        <w:t>xampp</w:t>
-      </w:r>
-      <w:proofErr w:type="spellEnd"/>
-      <w:r>
-        <w:rPr>
-          <w:lang w:val="x-none" w:eastAsia="x-none"/>
-        </w:rPr>
-        <w:t xml:space="preserve"> y configuré la base de datos en </w:t>
-      </w:r>
-      <w:proofErr w:type="spellStart"/>
-      <w:r>
-        <w:rPr>
-          <w:lang w:val="x-none" w:eastAsia="x-none"/>
-        </w:rPr>
-        <w:t>phpadmin</w:t>
-      </w:r>
-      <w:proofErr w:type="spellEnd"/>
-      <w:r>
-        <w:rPr>
-          <w:lang w:val="x-none" w:eastAsia="x-none"/>
-        </w:rPr>
-        <w:t>. Elegí este entorno debido a su facilidad de uso y su libre acceso a cualquier navegador web.</w:t>
+        <w:t xml:space="preserve"> xampp y configuré la base de datos en phpadmin. Elegí este entorno debido a su facilidad de uso y su libre acceso a cualquier navegador web.</w:t>
       </w:r>
       <w:r>
         <w:rPr>
@@ -4361,14 +4107,12 @@
                 <w:lang w:val="x-none" w:eastAsia="x-none"/>
               </w:rPr>
             </w:pPr>
-            <w:proofErr w:type="spellStart"/>
             <w:r>
               <w:rPr>
                 <w:lang w:val="x-none" w:eastAsia="x-none"/>
               </w:rPr>
               <w:t>Documentation</w:t>
             </w:r>
-            <w:proofErr w:type="spellEnd"/>
           </w:p>
         </w:tc>
         <w:tc>
@@ -4465,16 +4209,8 @@
               <w:rPr>
                 <w:lang w:val="x-none" w:eastAsia="x-none"/>
               </w:rPr>
-              <w:t xml:space="preserve">Cambiar las gráficas de los </w:t>
-            </w:r>
-            <w:proofErr w:type="spellStart"/>
-            <w:r>
-              <w:rPr>
-                <w:lang w:val="x-none" w:eastAsia="x-none"/>
-              </w:rPr>
-              <w:t>sprints</w:t>
-            </w:r>
-            <w:proofErr w:type="spellEnd"/>
+              <w:t>Cambiar las gráficas de los sprints</w:t>
+            </w:r>
           </w:p>
         </w:tc>
         <w:tc>
@@ -4489,14 +4225,12 @@
                 <w:lang w:val="x-none" w:eastAsia="x-none"/>
               </w:rPr>
             </w:pPr>
-            <w:proofErr w:type="spellStart"/>
             <w:r>
               <w:rPr>
                 <w:lang w:val="x-none" w:eastAsia="x-none"/>
               </w:rPr>
               <w:t>Documentation</w:t>
             </w:r>
-            <w:proofErr w:type="spellEnd"/>
           </w:p>
         </w:tc>
         <w:tc>
@@ -4609,14 +4343,12 @@
                 <w:lang w:val="x-none" w:eastAsia="x-none"/>
               </w:rPr>
             </w:pPr>
-            <w:proofErr w:type="spellStart"/>
             <w:r>
               <w:rPr>
                 <w:lang w:val="x-none" w:eastAsia="x-none"/>
               </w:rPr>
               <w:t>Research</w:t>
             </w:r>
-            <w:proofErr w:type="spellEnd"/>
           </w:p>
         </w:tc>
         <w:tc>
@@ -4729,14 +4461,12 @@
                 <w:lang w:val="x-none" w:eastAsia="x-none"/>
               </w:rPr>
             </w:pPr>
-            <w:proofErr w:type="spellStart"/>
             <w:r>
               <w:rPr>
                 <w:lang w:val="x-none" w:eastAsia="x-none"/>
               </w:rPr>
               <w:t>Development</w:t>
             </w:r>
-            <w:proofErr w:type="spellEnd"/>
           </w:p>
         </w:tc>
         <w:tc>
@@ -4833,30 +4563,8 @@
               <w:rPr>
                 <w:lang w:val="x-none" w:eastAsia="x-none"/>
               </w:rPr>
-              <w:t xml:space="preserve">Desarrollo de ventana </w:t>
-            </w:r>
-            <w:proofErr w:type="spellStart"/>
-            <w:r>
-              <w:rPr>
-                <w:lang w:val="x-none" w:eastAsia="x-none"/>
-              </w:rPr>
-              <w:t>login</w:t>
-            </w:r>
-            <w:proofErr w:type="spellEnd"/>
-            <w:r>
-              <w:rPr>
-                <w:lang w:val="x-none" w:eastAsia="x-none"/>
-              </w:rPr>
-              <w:t xml:space="preserve"> y </w:t>
-            </w:r>
-            <w:proofErr w:type="spellStart"/>
-            <w:r>
-              <w:rPr>
-                <w:lang w:val="x-none" w:eastAsia="x-none"/>
-              </w:rPr>
-              <w:t>register</w:t>
-            </w:r>
-            <w:proofErr w:type="spellEnd"/>
+              <w:t>Desarrollo de ventana login y register</w:t>
+            </w:r>
           </w:p>
         </w:tc>
         <w:tc>
@@ -4871,14 +4579,12 @@
                 <w:lang w:val="x-none" w:eastAsia="x-none"/>
               </w:rPr>
             </w:pPr>
-            <w:proofErr w:type="spellStart"/>
             <w:r>
               <w:rPr>
                 <w:lang w:val="x-none" w:eastAsia="x-none"/>
               </w:rPr>
               <w:t>Development</w:t>
             </w:r>
-            <w:proofErr w:type="spellEnd"/>
           </w:p>
         </w:tc>
         <w:tc>
@@ -4976,30 +4682,8 @@
               <w:rPr>
                 <w:lang w:val="x-none" w:eastAsia="x-none"/>
               </w:rPr>
-              <w:t xml:space="preserve">Desarrollo de ventana </w:t>
-            </w:r>
-            <w:proofErr w:type="spellStart"/>
-            <w:r>
-              <w:rPr>
-                <w:lang w:val="x-none" w:eastAsia="x-none"/>
-              </w:rPr>
-              <w:t>login</w:t>
-            </w:r>
-            <w:proofErr w:type="spellEnd"/>
-            <w:r>
-              <w:rPr>
-                <w:lang w:val="x-none" w:eastAsia="x-none"/>
-              </w:rPr>
-              <w:t xml:space="preserve"> y </w:t>
-            </w:r>
-            <w:proofErr w:type="spellStart"/>
-            <w:r>
-              <w:rPr>
-                <w:lang w:val="x-none" w:eastAsia="x-none"/>
-              </w:rPr>
-              <w:t>register</w:t>
-            </w:r>
-            <w:proofErr w:type="spellEnd"/>
+              <w:t>Desarrollo de ventana login y register</w:t>
+            </w:r>
           </w:p>
         </w:tc>
         <w:tc>
@@ -5014,14 +4698,12 @@
                 <w:lang w:val="x-none" w:eastAsia="x-none"/>
               </w:rPr>
             </w:pPr>
-            <w:proofErr w:type="spellStart"/>
             <w:r>
               <w:rPr>
                 <w:lang w:val="x-none" w:eastAsia="x-none"/>
               </w:rPr>
               <w:t>Development</w:t>
             </w:r>
-            <w:proofErr w:type="spellEnd"/>
           </w:p>
         </w:tc>
         <w:tc>
@@ -5118,30 +4800,8 @@
               <w:rPr>
                 <w:lang w:val="x-none" w:eastAsia="x-none"/>
               </w:rPr>
-              <w:t xml:space="preserve">Desarrollo de ventana </w:t>
-            </w:r>
-            <w:proofErr w:type="spellStart"/>
-            <w:r>
-              <w:rPr>
-                <w:lang w:val="x-none" w:eastAsia="x-none"/>
-              </w:rPr>
-              <w:t>login</w:t>
-            </w:r>
-            <w:proofErr w:type="spellEnd"/>
-            <w:r>
-              <w:rPr>
-                <w:lang w:val="x-none" w:eastAsia="x-none"/>
-              </w:rPr>
-              <w:t xml:space="preserve"> y </w:t>
-            </w:r>
-            <w:proofErr w:type="spellStart"/>
-            <w:r>
-              <w:rPr>
-                <w:lang w:val="x-none" w:eastAsia="x-none"/>
-              </w:rPr>
-              <w:t>register</w:t>
-            </w:r>
-            <w:proofErr w:type="spellEnd"/>
+              <w:t>Desarrollo de ventana login y register</w:t>
+            </w:r>
           </w:p>
         </w:tc>
         <w:tc>
@@ -5156,14 +4816,12 @@
                 <w:lang w:val="x-none" w:eastAsia="x-none"/>
               </w:rPr>
             </w:pPr>
-            <w:proofErr w:type="spellStart"/>
             <w:r>
               <w:rPr>
                 <w:lang w:val="x-none" w:eastAsia="x-none"/>
               </w:rPr>
               <w:t>Development</w:t>
             </w:r>
-            <w:proofErr w:type="spellEnd"/>
           </w:p>
         </w:tc>
         <w:tc>
@@ -5272,16 +4930,8 @@
               <w:rPr>
                 <w:lang w:val="x-none" w:eastAsia="x-none"/>
               </w:rPr>
-              <w:t xml:space="preserve">de </w:t>
-            </w:r>
-            <w:proofErr w:type="spellStart"/>
-            <w:r>
-              <w:rPr>
-                <w:lang w:val="x-none" w:eastAsia="x-none"/>
-              </w:rPr>
-              <w:t>xampp</w:t>
-            </w:r>
-            <w:proofErr w:type="spellEnd"/>
+              <w:t>de xampp</w:t>
+            </w:r>
           </w:p>
         </w:tc>
         <w:tc>
@@ -5296,14 +4946,12 @@
                 <w:lang w:val="x-none" w:eastAsia="x-none"/>
               </w:rPr>
             </w:pPr>
-            <w:proofErr w:type="spellStart"/>
             <w:r>
               <w:rPr>
                 <w:lang w:val="x-none" w:eastAsia="x-none"/>
               </w:rPr>
               <w:t>Configuration</w:t>
             </w:r>
-            <w:proofErr w:type="spellEnd"/>
           </w:p>
         </w:tc>
         <w:tc>
@@ -5412,16 +5060,8 @@
               <w:rPr>
                 <w:lang w:val="x-none" w:eastAsia="x-none"/>
               </w:rPr>
-              <w:t xml:space="preserve">de </w:t>
-            </w:r>
-            <w:proofErr w:type="spellStart"/>
-            <w:r>
-              <w:rPr>
-                <w:lang w:val="x-none" w:eastAsia="x-none"/>
-              </w:rPr>
-              <w:t>phpMyAdmin</w:t>
-            </w:r>
-            <w:proofErr w:type="spellEnd"/>
+              <w:t>de phpMyAdmin</w:t>
+            </w:r>
           </w:p>
         </w:tc>
         <w:tc>
@@ -5436,14 +5076,12 @@
                 <w:lang w:val="x-none" w:eastAsia="x-none"/>
               </w:rPr>
             </w:pPr>
-            <w:proofErr w:type="spellStart"/>
             <w:r>
               <w:rPr>
                 <w:lang w:val="x-none" w:eastAsia="x-none"/>
               </w:rPr>
               <w:t>Configuration</w:t>
             </w:r>
-            <w:proofErr w:type="spellEnd"/>
           </w:p>
         </w:tc>
         <w:tc>
@@ -5540,30 +5178,8 @@
               <w:rPr>
                 <w:lang w:val="x-none" w:eastAsia="x-none"/>
               </w:rPr>
-              <w:t xml:space="preserve">Desarrollo de ventana </w:t>
-            </w:r>
-            <w:proofErr w:type="spellStart"/>
-            <w:r>
-              <w:rPr>
-                <w:lang w:val="x-none" w:eastAsia="x-none"/>
-              </w:rPr>
-              <w:t>login</w:t>
-            </w:r>
-            <w:proofErr w:type="spellEnd"/>
-            <w:r>
-              <w:rPr>
-                <w:lang w:val="x-none" w:eastAsia="x-none"/>
-              </w:rPr>
-              <w:t xml:space="preserve"> y </w:t>
-            </w:r>
-            <w:proofErr w:type="spellStart"/>
-            <w:r>
-              <w:rPr>
-                <w:lang w:val="x-none" w:eastAsia="x-none"/>
-              </w:rPr>
-              <w:t>register</w:t>
-            </w:r>
-            <w:proofErr w:type="spellEnd"/>
+              <w:t>Desarrollo de ventana login y register</w:t>
+            </w:r>
           </w:p>
         </w:tc>
         <w:tc>
@@ -5578,14 +5194,12 @@
                 <w:lang w:val="x-none" w:eastAsia="x-none"/>
               </w:rPr>
             </w:pPr>
-            <w:proofErr w:type="spellStart"/>
             <w:r>
               <w:rPr>
                 <w:lang w:val="x-none" w:eastAsia="x-none"/>
               </w:rPr>
               <w:t>Development</w:t>
             </w:r>
-            <w:proofErr w:type="spellEnd"/>
           </w:p>
         </w:tc>
         <w:tc>
@@ -5682,30 +5296,8 @@
               <w:rPr>
                 <w:lang w:val="x-none" w:eastAsia="x-none"/>
               </w:rPr>
-              <w:t xml:space="preserve">Desarrollo de ventana </w:t>
-            </w:r>
-            <w:proofErr w:type="spellStart"/>
-            <w:r>
-              <w:rPr>
-                <w:lang w:val="x-none" w:eastAsia="x-none"/>
-              </w:rPr>
-              <w:t>login</w:t>
-            </w:r>
-            <w:proofErr w:type="spellEnd"/>
-            <w:r>
-              <w:rPr>
-                <w:lang w:val="x-none" w:eastAsia="x-none"/>
-              </w:rPr>
-              <w:t xml:space="preserve"> y </w:t>
-            </w:r>
-            <w:proofErr w:type="spellStart"/>
-            <w:r>
-              <w:rPr>
-                <w:lang w:val="x-none" w:eastAsia="x-none"/>
-              </w:rPr>
-              <w:t>register</w:t>
-            </w:r>
-            <w:proofErr w:type="spellEnd"/>
+              <w:t>Desarrollo de ventana login y register</w:t>
+            </w:r>
           </w:p>
         </w:tc>
         <w:tc>
@@ -5720,14 +5312,12 @@
                 <w:lang w:val="x-none" w:eastAsia="x-none"/>
               </w:rPr>
             </w:pPr>
-            <w:proofErr w:type="spellStart"/>
             <w:r>
               <w:rPr>
                 <w:lang w:val="x-none" w:eastAsia="x-none"/>
               </w:rPr>
               <w:t>Development</w:t>
             </w:r>
-            <w:proofErr w:type="spellEnd"/>
           </w:p>
         </w:tc>
         <w:tc>
@@ -5824,30 +5414,8 @@
               <w:rPr>
                 <w:lang w:val="x-none" w:eastAsia="x-none"/>
               </w:rPr>
-              <w:t xml:space="preserve">Desarrollo de ventana </w:t>
-            </w:r>
-            <w:proofErr w:type="spellStart"/>
-            <w:r>
-              <w:rPr>
-                <w:lang w:val="x-none" w:eastAsia="x-none"/>
-              </w:rPr>
-              <w:t>login</w:t>
-            </w:r>
-            <w:proofErr w:type="spellEnd"/>
-            <w:r>
-              <w:rPr>
-                <w:lang w:val="x-none" w:eastAsia="x-none"/>
-              </w:rPr>
-              <w:t xml:space="preserve"> y </w:t>
-            </w:r>
-            <w:proofErr w:type="spellStart"/>
-            <w:r>
-              <w:rPr>
-                <w:lang w:val="x-none" w:eastAsia="x-none"/>
-              </w:rPr>
-              <w:t>register</w:t>
-            </w:r>
-            <w:proofErr w:type="spellEnd"/>
+              <w:t>Desarrollo de ventana login y register</w:t>
+            </w:r>
           </w:p>
         </w:tc>
         <w:tc>
@@ -5862,14 +5430,12 @@
                 <w:lang w:val="x-none" w:eastAsia="x-none"/>
               </w:rPr>
             </w:pPr>
-            <w:proofErr w:type="spellStart"/>
             <w:r>
               <w:rPr>
                 <w:lang w:val="x-none" w:eastAsia="x-none"/>
               </w:rPr>
               <w:t>Development</w:t>
             </w:r>
-            <w:proofErr w:type="spellEnd"/>
           </w:p>
         </w:tc>
         <w:tc>
@@ -5966,30 +5532,8 @@
               <w:rPr>
                 <w:lang w:val="x-none" w:eastAsia="x-none"/>
               </w:rPr>
-              <w:t xml:space="preserve">Desarrollo de ventana </w:t>
-            </w:r>
-            <w:proofErr w:type="spellStart"/>
-            <w:r>
-              <w:rPr>
-                <w:lang w:val="x-none" w:eastAsia="x-none"/>
-              </w:rPr>
-              <w:t>login</w:t>
-            </w:r>
-            <w:proofErr w:type="spellEnd"/>
-            <w:r>
-              <w:rPr>
-                <w:lang w:val="x-none" w:eastAsia="x-none"/>
-              </w:rPr>
-              <w:t xml:space="preserve"> y </w:t>
-            </w:r>
-            <w:proofErr w:type="spellStart"/>
-            <w:r>
-              <w:rPr>
-                <w:lang w:val="x-none" w:eastAsia="x-none"/>
-              </w:rPr>
-              <w:t>register</w:t>
-            </w:r>
-            <w:proofErr w:type="spellEnd"/>
+              <w:t>Desarrollo de ventana login y register</w:t>
+            </w:r>
           </w:p>
         </w:tc>
         <w:tc>
@@ -6004,14 +5548,12 @@
                 <w:lang w:val="x-none" w:eastAsia="x-none"/>
               </w:rPr>
             </w:pPr>
-            <w:proofErr w:type="spellStart"/>
             <w:r>
               <w:rPr>
                 <w:lang w:val="x-none" w:eastAsia="x-none"/>
               </w:rPr>
               <w:t>Development</w:t>
             </w:r>
-            <w:proofErr w:type="spellEnd"/>
           </w:p>
         </w:tc>
         <w:tc>
@@ -6108,30 +5650,8 @@
               <w:rPr>
                 <w:lang w:val="x-none" w:eastAsia="x-none"/>
               </w:rPr>
-              <w:t xml:space="preserve">Desarrollo de ventana </w:t>
-            </w:r>
-            <w:proofErr w:type="spellStart"/>
-            <w:r>
-              <w:rPr>
-                <w:lang w:val="x-none" w:eastAsia="x-none"/>
-              </w:rPr>
-              <w:t>login</w:t>
-            </w:r>
-            <w:proofErr w:type="spellEnd"/>
-            <w:r>
-              <w:rPr>
-                <w:lang w:val="x-none" w:eastAsia="x-none"/>
-              </w:rPr>
-              <w:t xml:space="preserve"> y </w:t>
-            </w:r>
-            <w:proofErr w:type="spellStart"/>
-            <w:r>
-              <w:rPr>
-                <w:lang w:val="x-none" w:eastAsia="x-none"/>
-              </w:rPr>
-              <w:t>register</w:t>
-            </w:r>
-            <w:proofErr w:type="spellEnd"/>
+              <w:t>Desarrollo de ventana login y register</w:t>
+            </w:r>
           </w:p>
         </w:tc>
         <w:tc>
@@ -6146,14 +5666,12 @@
                 <w:lang w:val="x-none" w:eastAsia="x-none"/>
               </w:rPr>
             </w:pPr>
-            <w:proofErr w:type="spellStart"/>
             <w:r>
               <w:rPr>
                 <w:lang w:val="x-none" w:eastAsia="x-none"/>
               </w:rPr>
               <w:t>Development</w:t>
             </w:r>
-            <w:proofErr w:type="spellEnd"/>
           </w:p>
         </w:tc>
         <w:tc>
@@ -6266,14 +5784,12 @@
                 <w:lang w:val="x-none" w:eastAsia="x-none"/>
               </w:rPr>
             </w:pPr>
-            <w:proofErr w:type="spellStart"/>
             <w:r>
               <w:rPr>
                 <w:lang w:val="x-none" w:eastAsia="x-none"/>
               </w:rPr>
               <w:t>Development</w:t>
             </w:r>
-            <w:proofErr w:type="spellEnd"/>
           </w:p>
         </w:tc>
         <w:tc>
@@ -6386,14 +5902,12 @@
                 <w:lang w:val="x-none" w:eastAsia="x-none"/>
               </w:rPr>
             </w:pPr>
-            <w:proofErr w:type="spellStart"/>
             <w:r>
               <w:rPr>
                 <w:lang w:val="x-none" w:eastAsia="x-none"/>
               </w:rPr>
               <w:t>Development</w:t>
             </w:r>
-            <w:proofErr w:type="spellEnd"/>
           </w:p>
         </w:tc>
         <w:tc>
@@ -6506,14 +6020,12 @@
                 <w:lang w:val="x-none" w:eastAsia="x-none"/>
               </w:rPr>
             </w:pPr>
-            <w:proofErr w:type="spellStart"/>
             <w:r>
               <w:rPr>
                 <w:lang w:val="x-none" w:eastAsia="x-none"/>
               </w:rPr>
               <w:t>Development</w:t>
             </w:r>
-            <w:proofErr w:type="spellEnd"/>
           </w:p>
         </w:tc>
         <w:tc>
@@ -6626,14 +6138,12 @@
                 <w:lang w:val="x-none" w:eastAsia="x-none"/>
               </w:rPr>
             </w:pPr>
-            <w:proofErr w:type="spellStart"/>
             <w:r>
               <w:rPr>
                 <w:lang w:val="x-none" w:eastAsia="x-none"/>
               </w:rPr>
               <w:t>Documentation</w:t>
             </w:r>
-            <w:proofErr w:type="spellEnd"/>
           </w:p>
         </w:tc>
         <w:tc>
@@ -6938,14 +6448,12 @@
                 <w:lang w:val="x-none" w:eastAsia="x-none"/>
               </w:rPr>
             </w:pPr>
-            <w:proofErr w:type="spellStart"/>
             <w:r>
               <w:rPr>
                 <w:lang w:val="x-none" w:eastAsia="x-none"/>
               </w:rPr>
               <w:t>Documentation</w:t>
             </w:r>
-            <w:proofErr w:type="spellEnd"/>
           </w:p>
         </w:tc>
         <w:tc>
@@ -7002,6 +6510,286 @@
                 <w:lang w:val="x-none" w:eastAsia="x-none"/>
               </w:rPr>
               <w:t>0.5</w:t>
+            </w:r>
+          </w:p>
+        </w:tc>
+      </w:tr>
+      <w:tr>
+        <w:tc>
+          <w:tcPr>
+            <w:tcW w:w="1397" w:type="dxa"/>
+            <w:vAlign w:val="center"/>
+          </w:tcPr>
+          <w:p>
+            <w:pPr>
+              <w:rPr>
+                <w:lang w:val="x-none" w:eastAsia="x-none"/>
+              </w:rPr>
+            </w:pPr>
+            <w:r>
+              <w:rPr>
+                <w:lang w:val="x-none" w:eastAsia="x-none"/>
+              </w:rPr>
+              <w:t>23/04/2024</w:t>
+            </w:r>
+          </w:p>
+        </w:tc>
+        <w:tc>
+          <w:tcPr>
+            <w:tcW w:w="3491" w:type="dxa"/>
+          </w:tcPr>
+          <w:p>
+            <w:pPr>
+              <w:rPr>
+                <w:lang w:val="x-none" w:eastAsia="x-none"/>
+              </w:rPr>
+            </w:pPr>
+            <w:r>
+              <w:rPr>
+                <w:lang w:val="x-none" w:eastAsia="x-none"/>
+              </w:rPr>
+              <w:t>Implementar la tecnolog</w:t>
+            </w:r>
+            <w:r>
+              <w:rPr>
+                <w:lang w:val="x-none" w:eastAsia="x-none"/>
+              </w:rPr>
+              <w:t>í</w:t>
+            </w:r>
+            <w:r>
+              <w:rPr>
+                <w:lang w:val="x-none" w:eastAsia="x-none"/>
+              </w:rPr>
+              <w:t xml:space="preserve">a </w:t>
+            </w:r>
+            <w:r>
+              <w:rPr>
+                <w:lang w:val="x-none" w:eastAsia="x-none"/>
+              </w:rPr>
+              <w:t>OMR</w:t>
+            </w:r>
+          </w:p>
+        </w:tc>
+        <w:tc>
+          <w:tcPr>
+            <w:tcW w:w="1616" w:type="dxa"/>
+            <w:shd w:val="clear" w:color="auto" w:fill="FFFFFF" w:themeFill="background1"/>
+          </w:tcPr>
+          <w:p>
+            <w:pPr>
+              <w:jc w:val="center"/>
+              <w:rPr>
+                <w:lang w:val="x-none" w:eastAsia="x-none"/>
+              </w:rPr>
+            </w:pPr>
+            <w:r>
+              <w:rPr>
+                <w:lang w:val="x-none" w:eastAsia="x-none"/>
+              </w:rPr>
+              <w:t>Development</w:t>
+            </w:r>
+          </w:p>
+        </w:tc>
+        <w:tc>
+          <w:tcPr>
+            <w:tcW w:w="1655" w:type="dxa"/>
+          </w:tcPr>
+          <w:p>
+            <w:pPr>
+              <w:jc w:val="center"/>
+              <w:rPr>
+                <w:lang w:val="x-none" w:eastAsia="x-none"/>
+              </w:rPr>
+            </w:pPr>
+            <w:r>
+              <w:rPr>
+                <w:lang w:val="x-none" w:eastAsia="x-none"/>
+              </w:rPr>
+              <w:t>En curso</w:t>
+            </w:r>
+          </w:p>
+        </w:tc>
+        <w:tc>
+          <w:tcPr>
+            <w:tcW w:w="1083" w:type="dxa"/>
+          </w:tcPr>
+          <w:p>
+            <w:pPr>
+              <w:jc w:val="center"/>
+              <w:rPr>
+                <w:lang w:val="x-none" w:eastAsia="x-none"/>
+              </w:rPr>
+            </w:pPr>
+            <w:r>
+              <w:rPr>
+                <w:lang w:val="x-none" w:eastAsia="x-none"/>
+              </w:rPr>
+              <w:t>2</w:t>
+            </w:r>
+          </w:p>
+        </w:tc>
+        <w:tc>
+          <w:tcPr>
+            <w:tcW w:w="1242" w:type="dxa"/>
+          </w:tcPr>
+          <w:p>
+            <w:pPr>
+              <w:jc w:val="center"/>
+              <w:rPr>
+                <w:lang w:val="x-none" w:eastAsia="x-none"/>
+              </w:rPr>
+            </w:pPr>
+            <w:r>
+              <w:rPr>
+                <w:lang w:val="x-none" w:eastAsia="x-none"/>
+              </w:rPr>
+              <w:t>2</w:t>
+            </w:r>
+          </w:p>
+        </w:tc>
+      </w:tr>
+      <w:tr>
+        <w:tc>
+          <w:tcPr>
+            <w:tcW w:w="1397" w:type="dxa"/>
+            <w:vAlign w:val="center"/>
+          </w:tcPr>
+          <w:p>
+            <w:pPr>
+              <w:rPr>
+                <w:lang w:val="x-none" w:eastAsia="x-none"/>
+              </w:rPr>
+            </w:pPr>
+            <w:r>
+              <w:rPr>
+                <w:lang w:val="x-none" w:eastAsia="x-none"/>
+              </w:rPr>
+              <w:t>2</w:t>
+            </w:r>
+            <w:r>
+              <w:rPr>
+                <w:lang w:val="x-none" w:eastAsia="x-none"/>
+              </w:rPr>
+              <w:t>4</w:t>
+            </w:r>
+            <w:r>
+              <w:rPr>
+                <w:lang w:val="x-none" w:eastAsia="x-none"/>
+              </w:rPr>
+              <w:t>/04/2024</w:t>
+            </w:r>
+          </w:p>
+        </w:tc>
+        <w:tc>
+          <w:tcPr>
+            <w:tcW w:w="3491" w:type="dxa"/>
+          </w:tcPr>
+          <w:p>
+            <w:pPr>
+              <w:rPr>
+                <w:lang w:val="x-none" w:eastAsia="x-none"/>
+              </w:rPr>
+            </w:pPr>
+            <w:r>
+              <w:rPr>
+                <w:lang w:val="x-none" w:eastAsia="x-none"/>
+              </w:rPr>
+              <w:t>Implementar la tecnolog</w:t>
+            </w:r>
+            <w:r>
+              <w:rPr>
+                <w:lang w:val="x-none" w:eastAsia="x-none"/>
+              </w:rPr>
+              <w:t>í</w:t>
+            </w:r>
+            <w:r>
+              <w:rPr>
+                <w:lang w:val="x-none" w:eastAsia="x-none"/>
+              </w:rPr>
+              <w:t xml:space="preserve">a </w:t>
+            </w:r>
+            <w:r>
+              <w:rPr>
+                <w:lang w:val="x-none" w:eastAsia="x-none"/>
+              </w:rPr>
+              <w:t>OMR</w:t>
+            </w:r>
+          </w:p>
+        </w:tc>
+        <w:tc>
+          <w:tcPr>
+            <w:tcW w:w="1616" w:type="dxa"/>
+            <w:shd w:val="clear" w:color="auto" w:fill="FFFFFF" w:themeFill="background1"/>
+          </w:tcPr>
+          <w:p>
+            <w:pPr>
+              <w:jc w:val="center"/>
+              <w:rPr>
+                <w:lang w:val="x-none" w:eastAsia="x-none"/>
+              </w:rPr>
+            </w:pPr>
+            <w:r>
+              <w:rPr>
+                <w:lang w:val="x-none" w:eastAsia="x-none"/>
+              </w:rPr>
+              <w:t>Development</w:t>
+            </w:r>
+          </w:p>
+        </w:tc>
+        <w:tc>
+          <w:tcPr>
+            <w:tcW w:w="1655" w:type="dxa"/>
+          </w:tcPr>
+          <w:p>
+            <w:pPr>
+              <w:jc w:val="center"/>
+              <w:rPr>
+                <w:lang w:val="x-none" w:eastAsia="x-none"/>
+              </w:rPr>
+            </w:pPr>
+            <w:r>
+              <w:rPr>
+                <w:lang w:val="x-none" w:eastAsia="x-none"/>
+              </w:rPr>
+              <w:t>En curso</w:t>
+            </w:r>
+          </w:p>
+        </w:tc>
+        <w:tc>
+          <w:tcPr>
+            <w:tcW w:w="1083" w:type="dxa"/>
+          </w:tcPr>
+          <w:p>
+            <w:pPr>
+              <w:jc w:val="center"/>
+              <w:rPr>
+                <w:lang w:val="x-none" w:eastAsia="x-none"/>
+              </w:rPr>
+            </w:pPr>
+            <w:r>
+              <w:rPr>
+                <w:lang w:val="x-none" w:eastAsia="x-none"/>
+              </w:rPr>
+              <w:t>2</w:t>
+            </w:r>
+          </w:p>
+        </w:tc>
+        <w:tc>
+          <w:tcPr>
+            <w:tcW w:w="1242" w:type="dxa"/>
+          </w:tcPr>
+          <w:p>
+            <w:pPr>
+              <w:jc w:val="center"/>
+              <w:rPr>
+                <w:lang w:val="x-none" w:eastAsia="x-none"/>
+              </w:rPr>
+            </w:pPr>
+            <w:r>
+              <w:rPr>
+                <w:lang w:val="x-none" w:eastAsia="x-none"/>
+              </w:rPr>
+              <w:t>2</w:t>
             </w:r>
           </w:p>
         </w:tc>

</xml_diff>

<commit_message>
Documentación sprint 4, 25-04-2024
</commit_message>
<xml_diff>
--- a/sprints.docx
+++ b/sprints.docx
@@ -6291,7 +6291,7 @@
       <w:tr>
         <w:tc>
           <w:tcPr>
-            <w:tcW w:w="1397" w:type="dxa"/>
+            <w:tcW w:w="1394" w:type="dxa"/>
             <w:shd w:val="clear" w:color="auto" w:fill="D9D9D9" w:themeFill="background1" w:themeFillShade="D9"/>
           </w:tcPr>
           <w:p>
@@ -6304,7 +6304,7 @@
         </w:tc>
         <w:tc>
           <w:tcPr>
-            <w:tcW w:w="3491" w:type="dxa"/>
+            <w:tcW w:w="3432" w:type="dxa"/>
             <w:shd w:val="clear" w:color="auto" w:fill="D9D9D9" w:themeFill="background1" w:themeFillShade="D9"/>
           </w:tcPr>
           <w:p>
@@ -6323,7 +6323,7 @@
         </w:tc>
         <w:tc>
           <w:tcPr>
-            <w:tcW w:w="1616" w:type="dxa"/>
+            <w:tcW w:w="1696" w:type="dxa"/>
             <w:shd w:val="clear" w:color="auto" w:fill="D9D9D9" w:themeFill="background1" w:themeFillShade="D9"/>
           </w:tcPr>
           <w:p>
@@ -6342,7 +6342,7 @@
         </w:tc>
         <w:tc>
           <w:tcPr>
-            <w:tcW w:w="1655" w:type="dxa"/>
+            <w:tcW w:w="1646" w:type="dxa"/>
             <w:shd w:val="clear" w:color="auto" w:fill="D9D9D9" w:themeFill="background1" w:themeFillShade="D9"/>
           </w:tcPr>
           <w:p>
@@ -6380,7 +6380,7 @@
         </w:tc>
         <w:tc>
           <w:tcPr>
-            <w:tcW w:w="1242" w:type="dxa"/>
+            <w:tcW w:w="1233" w:type="dxa"/>
             <w:shd w:val="clear" w:color="auto" w:fill="D9D9D9" w:themeFill="background1" w:themeFillShade="D9"/>
           </w:tcPr>
           <w:p>
@@ -6401,7 +6401,7 @@
       <w:tr>
         <w:tc>
           <w:tcPr>
-            <w:tcW w:w="1397" w:type="dxa"/>
+            <w:tcW w:w="1394" w:type="dxa"/>
             <w:vAlign w:val="center"/>
           </w:tcPr>
           <w:p>
@@ -6420,7 +6420,7 @@
         </w:tc>
         <w:tc>
           <w:tcPr>
-            <w:tcW w:w="3491" w:type="dxa"/>
+            <w:tcW w:w="3432" w:type="dxa"/>
           </w:tcPr>
           <w:p>
             <w:pPr>
@@ -6438,7 +6438,7 @@
         </w:tc>
         <w:tc>
           <w:tcPr>
-            <w:tcW w:w="1616" w:type="dxa"/>
+            <w:tcW w:w="1696" w:type="dxa"/>
             <w:shd w:val="clear" w:color="auto" w:fill="FFFFFF" w:themeFill="background1"/>
           </w:tcPr>
           <w:p>
@@ -6458,7 +6458,7 @@
         </w:tc>
         <w:tc>
           <w:tcPr>
-            <w:tcW w:w="1655" w:type="dxa"/>
+            <w:tcW w:w="1646" w:type="dxa"/>
           </w:tcPr>
           <w:p>
             <w:pPr>
@@ -6496,7 +6496,7 @@
         </w:tc>
         <w:tc>
           <w:tcPr>
-            <w:tcW w:w="1242" w:type="dxa"/>
+            <w:tcW w:w="1233" w:type="dxa"/>
           </w:tcPr>
           <w:p>
             <w:pPr>
@@ -6517,7 +6517,7 @@
       <w:tr>
         <w:tc>
           <w:tcPr>
-            <w:tcW w:w="1397" w:type="dxa"/>
+            <w:tcW w:w="1394" w:type="dxa"/>
             <w:vAlign w:val="center"/>
           </w:tcPr>
           <w:p>
@@ -6536,19 +6536,37 @@
         </w:tc>
         <w:tc>
           <w:tcPr>
-            <w:tcW w:w="3491" w:type="dxa"/>
-          </w:tcPr>
-          <w:p>
-            <w:pPr>
-              <w:rPr>
-                <w:lang w:val="x-none" w:eastAsia="x-none"/>
-              </w:rPr>
-            </w:pPr>
-            <w:r>
-              <w:rPr>
-                <w:lang w:val="x-none" w:eastAsia="x-none"/>
-              </w:rPr>
-              <w:t>Implementar la tecnolog</w:t>
+            <w:tcW w:w="3432" w:type="dxa"/>
+          </w:tcPr>
+          <w:p>
+            <w:pPr>
+              <w:rPr>
+                <w:lang w:val="x-none" w:eastAsia="x-none"/>
+              </w:rPr>
+            </w:pPr>
+            <w:r>
+              <w:rPr>
+                <w:lang w:val="x-none" w:eastAsia="x-none"/>
+              </w:rPr>
+              <w:t>Investigación para la i</w:t>
+            </w:r>
+            <w:r>
+              <w:rPr>
+                <w:lang w:val="x-none" w:eastAsia="x-none"/>
+              </w:rPr>
+              <w:t>mplementa</w:t>
+            </w:r>
+            <w:r>
+              <w:rPr>
+                <w:lang w:val="x-none" w:eastAsia="x-none"/>
+              </w:rPr>
+              <w:t>ción de</w:t>
+            </w:r>
+            <w:r>
+              <w:rPr>
+                <w:lang w:val="x-none" w:eastAsia="x-none"/>
+              </w:rPr>
+              <w:t xml:space="preserve"> la tecnolog</w:t>
             </w:r>
             <w:r>
               <w:rPr>
@@ -6572,7 +6590,7 @@
         </w:tc>
         <w:tc>
           <w:tcPr>
-            <w:tcW w:w="1616" w:type="dxa"/>
+            <w:tcW w:w="1696" w:type="dxa"/>
             <w:shd w:val="clear" w:color="auto" w:fill="FFFFFF" w:themeFill="background1"/>
           </w:tcPr>
           <w:p>
@@ -6586,13 +6604,13 @@
               <w:rPr>
                 <w:lang w:val="x-none" w:eastAsia="x-none"/>
               </w:rPr>
-              <w:t>Development</w:t>
-            </w:r>
-          </w:p>
-        </w:tc>
-        <w:tc>
-          <w:tcPr>
-            <w:tcW w:w="1655" w:type="dxa"/>
+              <w:t>Research</w:t>
+            </w:r>
+          </w:p>
+        </w:tc>
+        <w:tc>
+          <w:tcPr>
+            <w:tcW w:w="1646" w:type="dxa"/>
           </w:tcPr>
           <w:p>
             <w:pPr>
@@ -6630,7 +6648,7 @@
         </w:tc>
         <w:tc>
           <w:tcPr>
-            <w:tcW w:w="1242" w:type="dxa"/>
+            <w:tcW w:w="1233" w:type="dxa"/>
           </w:tcPr>
           <w:p>
             <w:pPr>
@@ -6651,7 +6669,7 @@
       <w:tr>
         <w:tc>
           <w:tcPr>
-            <w:tcW w:w="1397" w:type="dxa"/>
+            <w:tcW w:w="1394" w:type="dxa"/>
             <w:vAlign w:val="center"/>
           </w:tcPr>
           <w:p>
@@ -6664,37 +6682,195 @@
               <w:rPr>
                 <w:lang w:val="x-none" w:eastAsia="x-none"/>
               </w:rPr>
+              <w:t>24/04/2024</w:t>
+            </w:r>
+          </w:p>
+        </w:tc>
+        <w:tc>
+          <w:tcPr>
+            <w:tcW w:w="3432" w:type="dxa"/>
+          </w:tcPr>
+          <w:p>
+            <w:pPr>
+              <w:rPr>
+                <w:lang w:val="x-none" w:eastAsia="x-none"/>
+              </w:rPr>
+            </w:pPr>
+            <w:r>
+              <w:rPr>
+                <w:lang w:val="x-none" w:eastAsia="x-none"/>
+              </w:rPr>
+              <w:t>Investigación para la i</w:t>
+            </w:r>
+            <w:r>
+              <w:rPr>
+                <w:lang w:val="x-none" w:eastAsia="x-none"/>
+              </w:rPr>
+              <w:t>mplementa</w:t>
+            </w:r>
+            <w:r>
+              <w:rPr>
+                <w:lang w:val="x-none" w:eastAsia="x-none"/>
+              </w:rPr>
+              <w:t>ción de</w:t>
+            </w:r>
+            <w:r>
+              <w:rPr>
+                <w:lang w:val="x-none" w:eastAsia="x-none"/>
+              </w:rPr>
+              <w:t xml:space="preserve"> la tecnolog</w:t>
+            </w:r>
+            <w:r>
+              <w:rPr>
+                <w:lang w:val="x-none" w:eastAsia="x-none"/>
+              </w:rPr>
+              <w:t>í</w:t>
+            </w:r>
+            <w:r>
+              <w:rPr>
+                <w:lang w:val="x-none" w:eastAsia="x-none"/>
+              </w:rPr>
+              <w:t xml:space="preserve">a </w:t>
+            </w:r>
+            <w:r>
+              <w:rPr>
+                <w:lang w:val="x-none" w:eastAsia="x-none"/>
+              </w:rPr>
+              <w:t>OMR</w:t>
+            </w:r>
+          </w:p>
+        </w:tc>
+        <w:tc>
+          <w:tcPr>
+            <w:tcW w:w="1696" w:type="dxa"/>
+            <w:shd w:val="clear" w:color="auto" w:fill="FFFFFF" w:themeFill="background1"/>
+          </w:tcPr>
+          <w:p>
+            <w:pPr>
+              <w:jc w:val="center"/>
+              <w:rPr>
+                <w:lang w:val="x-none" w:eastAsia="x-none"/>
+              </w:rPr>
+            </w:pPr>
+            <w:r>
+              <w:rPr>
+                <w:lang w:val="x-none" w:eastAsia="x-none"/>
+              </w:rPr>
+              <w:t>Research</w:t>
+            </w:r>
+          </w:p>
+        </w:tc>
+        <w:tc>
+          <w:tcPr>
+            <w:tcW w:w="1646" w:type="dxa"/>
+          </w:tcPr>
+          <w:p>
+            <w:pPr>
+              <w:jc w:val="center"/>
+              <w:rPr>
+                <w:lang w:val="x-none" w:eastAsia="x-none"/>
+              </w:rPr>
+            </w:pPr>
+            <w:r>
+              <w:rPr>
+                <w:lang w:val="x-none" w:eastAsia="x-none"/>
+              </w:rPr>
+              <w:t>En curso</w:t>
+            </w:r>
+          </w:p>
+        </w:tc>
+        <w:tc>
+          <w:tcPr>
+            <w:tcW w:w="1083" w:type="dxa"/>
+          </w:tcPr>
+          <w:p>
+            <w:pPr>
+              <w:jc w:val="center"/>
+              <w:rPr>
+                <w:lang w:val="x-none" w:eastAsia="x-none"/>
+              </w:rPr>
+            </w:pPr>
+            <w:r>
+              <w:rPr>
+                <w:lang w:val="x-none" w:eastAsia="x-none"/>
+              </w:rPr>
               <w:t>2</w:t>
             </w:r>
-            <w:r>
-              <w:rPr>
-                <w:lang w:val="x-none" w:eastAsia="x-none"/>
-              </w:rPr>
-              <w:t>4</w:t>
-            </w:r>
-            <w:r>
-              <w:rPr>
-                <w:lang w:val="x-none" w:eastAsia="x-none"/>
-              </w:rPr>
-              <w:t>/04/2024</w:t>
-            </w:r>
-          </w:p>
-        </w:tc>
-        <w:tc>
-          <w:tcPr>
-            <w:tcW w:w="3491" w:type="dxa"/>
-          </w:tcPr>
-          <w:p>
-            <w:pPr>
-              <w:rPr>
-                <w:lang w:val="x-none" w:eastAsia="x-none"/>
-              </w:rPr>
-            </w:pPr>
-            <w:r>
-              <w:rPr>
-                <w:lang w:val="x-none" w:eastAsia="x-none"/>
-              </w:rPr>
-              <w:t>Implementar la tecnolog</w:t>
+          </w:p>
+        </w:tc>
+        <w:tc>
+          <w:tcPr>
+            <w:tcW w:w="1233" w:type="dxa"/>
+          </w:tcPr>
+          <w:p>
+            <w:pPr>
+              <w:jc w:val="center"/>
+              <w:rPr>
+                <w:lang w:val="x-none" w:eastAsia="x-none"/>
+              </w:rPr>
+            </w:pPr>
+            <w:r>
+              <w:rPr>
+                <w:lang w:val="x-none" w:eastAsia="x-none"/>
+              </w:rPr>
+              <w:t>2</w:t>
+            </w:r>
+          </w:p>
+        </w:tc>
+      </w:tr>
+      <w:tr>
+        <w:tc>
+          <w:tcPr>
+            <w:tcW w:w="1394" w:type="dxa"/>
+            <w:vAlign w:val="center"/>
+          </w:tcPr>
+          <w:p>
+            <w:pPr>
+              <w:rPr>
+                <w:lang w:val="x-none" w:eastAsia="x-none"/>
+              </w:rPr>
+            </w:pPr>
+            <w:r>
+              <w:rPr>
+                <w:lang w:val="x-none" w:eastAsia="x-none"/>
+              </w:rPr>
+              <w:t>25/04/2024</w:t>
+            </w:r>
+          </w:p>
+        </w:tc>
+        <w:tc>
+          <w:tcPr>
+            <w:tcW w:w="3432" w:type="dxa"/>
+          </w:tcPr>
+          <w:p>
+            <w:pPr>
+              <w:rPr>
+                <w:lang w:val="x-none" w:eastAsia="x-none"/>
+              </w:rPr>
+            </w:pPr>
+            <w:r>
+              <w:rPr>
+                <w:lang w:val="x-none" w:eastAsia="x-none"/>
+              </w:rPr>
+              <w:t>Investigación para la i</w:t>
+            </w:r>
+            <w:r>
+              <w:rPr>
+                <w:lang w:val="x-none" w:eastAsia="x-none"/>
+              </w:rPr>
+              <w:t>mplementa</w:t>
+            </w:r>
+            <w:r>
+              <w:rPr>
+                <w:lang w:val="x-none" w:eastAsia="x-none"/>
+              </w:rPr>
+              <w:t>ción de</w:t>
+            </w:r>
+            <w:r>
+              <w:rPr>
+                <w:lang w:val="x-none" w:eastAsia="x-none"/>
+              </w:rPr>
+              <w:t xml:space="preserve"> la tecnolog</w:t>
             </w:r>
             <w:r>
               <w:rPr>
@@ -6718,7 +6894,7 @@
         </w:tc>
         <w:tc>
           <w:tcPr>
-            <w:tcW w:w="1616" w:type="dxa"/>
+            <w:tcW w:w="1696" w:type="dxa"/>
             <w:shd w:val="clear" w:color="auto" w:fill="FFFFFF" w:themeFill="background1"/>
           </w:tcPr>
           <w:p>
@@ -6732,13 +6908,13 @@
               <w:rPr>
                 <w:lang w:val="x-none" w:eastAsia="x-none"/>
               </w:rPr>
-              <w:t>Development</w:t>
-            </w:r>
-          </w:p>
-        </w:tc>
-        <w:tc>
-          <w:tcPr>
-            <w:tcW w:w="1655" w:type="dxa"/>
+              <w:t>Research</w:t>
+            </w:r>
+          </w:p>
+        </w:tc>
+        <w:tc>
+          <w:tcPr>
+            <w:tcW w:w="1646" w:type="dxa"/>
           </w:tcPr>
           <w:p>
             <w:pPr>
@@ -6776,7 +6952,7 @@
         </w:tc>
         <w:tc>
           <w:tcPr>
-            <w:tcW w:w="1242" w:type="dxa"/>
+            <w:tcW w:w="1233" w:type="dxa"/>
           </w:tcPr>
           <w:p>
             <w:pPr>

</xml_diff>

<commit_message>
Documentación sprint 4, 27-04-2024
</commit_message>
<xml_diff>
--- a/sprints.docx
+++ b/sprints.docx
@@ -6835,6 +6835,158 @@
                 <w:lang w:val="x-none" w:eastAsia="x-none"/>
               </w:rPr>
               <w:t>25/04/2024</w:t>
+            </w:r>
+          </w:p>
+        </w:tc>
+        <w:tc>
+          <w:tcPr>
+            <w:tcW w:w="3432" w:type="dxa"/>
+          </w:tcPr>
+          <w:p>
+            <w:pPr>
+              <w:rPr>
+                <w:lang w:val="x-none" w:eastAsia="x-none"/>
+              </w:rPr>
+            </w:pPr>
+            <w:r>
+              <w:rPr>
+                <w:lang w:val="x-none" w:eastAsia="x-none"/>
+              </w:rPr>
+              <w:t>Investigación para la i</w:t>
+            </w:r>
+            <w:r>
+              <w:rPr>
+                <w:lang w:val="x-none" w:eastAsia="x-none"/>
+              </w:rPr>
+              <w:t>mplementa</w:t>
+            </w:r>
+            <w:r>
+              <w:rPr>
+                <w:lang w:val="x-none" w:eastAsia="x-none"/>
+              </w:rPr>
+              <w:t>ción de</w:t>
+            </w:r>
+            <w:r>
+              <w:rPr>
+                <w:lang w:val="x-none" w:eastAsia="x-none"/>
+              </w:rPr>
+              <w:t xml:space="preserve"> la tecnolog</w:t>
+            </w:r>
+            <w:r>
+              <w:rPr>
+                <w:lang w:val="x-none" w:eastAsia="x-none"/>
+              </w:rPr>
+              <w:t>í</w:t>
+            </w:r>
+            <w:r>
+              <w:rPr>
+                <w:lang w:val="x-none" w:eastAsia="x-none"/>
+              </w:rPr>
+              <w:t xml:space="preserve">a </w:t>
+            </w:r>
+            <w:r>
+              <w:rPr>
+                <w:lang w:val="x-none" w:eastAsia="x-none"/>
+              </w:rPr>
+              <w:t>OMR</w:t>
+            </w:r>
+          </w:p>
+        </w:tc>
+        <w:tc>
+          <w:tcPr>
+            <w:tcW w:w="1696" w:type="dxa"/>
+            <w:shd w:val="clear" w:color="auto" w:fill="FFFFFF" w:themeFill="background1"/>
+          </w:tcPr>
+          <w:p>
+            <w:pPr>
+              <w:jc w:val="center"/>
+              <w:rPr>
+                <w:lang w:val="x-none" w:eastAsia="x-none"/>
+              </w:rPr>
+            </w:pPr>
+            <w:r>
+              <w:rPr>
+                <w:lang w:val="x-none" w:eastAsia="x-none"/>
+              </w:rPr>
+              <w:t>Research</w:t>
+            </w:r>
+          </w:p>
+        </w:tc>
+        <w:tc>
+          <w:tcPr>
+            <w:tcW w:w="1646" w:type="dxa"/>
+          </w:tcPr>
+          <w:p>
+            <w:pPr>
+              <w:jc w:val="center"/>
+              <w:rPr>
+                <w:lang w:val="x-none" w:eastAsia="x-none"/>
+              </w:rPr>
+            </w:pPr>
+            <w:r>
+              <w:rPr>
+                <w:lang w:val="x-none" w:eastAsia="x-none"/>
+              </w:rPr>
+              <w:t>En curso</w:t>
+            </w:r>
+          </w:p>
+        </w:tc>
+        <w:tc>
+          <w:tcPr>
+            <w:tcW w:w="1083" w:type="dxa"/>
+          </w:tcPr>
+          <w:p>
+            <w:pPr>
+              <w:jc w:val="center"/>
+              <w:rPr>
+                <w:lang w:val="x-none" w:eastAsia="x-none"/>
+              </w:rPr>
+            </w:pPr>
+            <w:r>
+              <w:rPr>
+                <w:lang w:val="x-none" w:eastAsia="x-none"/>
+              </w:rPr>
+              <w:t>2</w:t>
+            </w:r>
+          </w:p>
+        </w:tc>
+        <w:tc>
+          <w:tcPr>
+            <w:tcW w:w="1233" w:type="dxa"/>
+          </w:tcPr>
+          <w:p>
+            <w:pPr>
+              <w:jc w:val="center"/>
+              <w:rPr>
+                <w:lang w:val="x-none" w:eastAsia="x-none"/>
+              </w:rPr>
+            </w:pPr>
+            <w:r>
+              <w:rPr>
+                <w:lang w:val="x-none" w:eastAsia="x-none"/>
+              </w:rPr>
+              <w:t>2</w:t>
+            </w:r>
+          </w:p>
+        </w:tc>
+      </w:tr>
+      <w:tr>
+        <w:tc>
+          <w:tcPr>
+            <w:tcW w:w="1394" w:type="dxa"/>
+            <w:vAlign w:val="center"/>
+          </w:tcPr>
+          <w:p>
+            <w:pPr>
+              <w:rPr>
+                <w:lang w:val="x-none" w:eastAsia="x-none"/>
+              </w:rPr>
+            </w:pPr>
+            <w:r>
+              <w:rPr>
+                <w:lang w:val="x-none" w:eastAsia="x-none"/>
+              </w:rPr>
+              <w:t>27/04/2024</w:t>
             </w:r>
           </w:p>
         </w:tc>

</xml_diff>

<commit_message>
Documentación sprint 4, 07-05-2024
</commit_message>
<xml_diff>
--- a/sprints.docx
+++ b/sprints.docx
@@ -4663,26 +4663,32 @@
                 <w:color w:val="000000"/>
                 <w:lang w:val="x-none" w:eastAsia="x-none"/>
               </w:rPr>
+              <w:t>01/04/2024</w:t>
+            </w:r>
+          </w:p>
+        </w:tc>
+        <w:tc>
+          <w:tcPr>
+            <w:tcW w:w="3491" w:type="dxa"/>
+          </w:tcPr>
+          <w:p>
+            <w:pPr>
+              <w:rPr>
+                <w:lang w:val="x-none" w:eastAsia="x-none"/>
+              </w:rPr>
+            </w:pPr>
+            <w:r>
+              <w:rPr>
+                <w:lang w:val="x-none" w:eastAsia="x-none"/>
+              </w:rPr>
+              <w:t xml:space="preserve">Desarrollo de ventana login y </w:t>
+            </w:r>
+            <w:r>
+              <w:rPr>
+                <w:lang w:val="x-none" w:eastAsia="x-none"/>
+              </w:rPr>
               <w:lastRenderedPageBreak/>
-              <w:t>01/04/2024</w:t>
-            </w:r>
-          </w:p>
-        </w:tc>
-        <w:tc>
-          <w:tcPr>
-            <w:tcW w:w="3491" w:type="dxa"/>
-          </w:tcPr>
-          <w:p>
-            <w:pPr>
-              <w:rPr>
-                <w:lang w:val="x-none" w:eastAsia="x-none"/>
-              </w:rPr>
-            </w:pPr>
-            <w:r>
-              <w:rPr>
-                <w:lang w:val="x-none" w:eastAsia="x-none"/>
-              </w:rPr>
-              <w:t>Desarrollo de ventana login y register</w:t>
+              <w:t>register</w:t>
             </w:r>
           </w:p>
         </w:tc>
@@ -4702,6 +4708,7 @@
               <w:rPr>
                 <w:lang w:val="x-none" w:eastAsia="x-none"/>
               </w:rPr>
+              <w:lastRenderedPageBreak/>
               <w:t>Development</w:t>
             </w:r>
           </w:p>
@@ -7842,6 +7849,380 @@
                 <w:lang w:val="x-none" w:eastAsia="x-none"/>
               </w:rPr>
               <w:t>5</w:t>
+            </w:r>
+          </w:p>
+        </w:tc>
+      </w:tr>
+      <w:tr>
+        <w:tc>
+          <w:tcPr>
+            <w:tcW w:w="1394" w:type="dxa"/>
+            <w:vAlign w:val="center"/>
+          </w:tcPr>
+          <w:p>
+            <w:pPr>
+              <w:rPr>
+                <w:lang w:val="x-none" w:eastAsia="x-none"/>
+              </w:rPr>
+            </w:pPr>
+            <w:r>
+              <w:rPr>
+                <w:lang w:val="x-none" w:eastAsia="x-none"/>
+              </w:rPr>
+              <w:t>05/05/2024</w:t>
+            </w:r>
+          </w:p>
+        </w:tc>
+        <w:tc>
+          <w:tcPr>
+            <w:tcW w:w="3432" w:type="dxa"/>
+          </w:tcPr>
+          <w:p>
+            <w:pPr>
+              <w:rPr>
+                <w:lang w:val="x-none" w:eastAsia="x-none"/>
+              </w:rPr>
+            </w:pPr>
+            <w:r>
+              <w:rPr>
+                <w:lang w:val="x-none" w:eastAsia="x-none"/>
+              </w:rPr>
+              <w:t>Implementación de un docker para Audiveris</w:t>
+            </w:r>
+          </w:p>
+        </w:tc>
+        <w:tc>
+          <w:tcPr>
+            <w:tcW w:w="1696" w:type="dxa"/>
+            <w:shd w:val="clear" w:color="auto" w:fill="FFFFFF" w:themeFill="background1"/>
+          </w:tcPr>
+          <w:p>
+            <w:pPr>
+              <w:jc w:val="center"/>
+              <w:rPr>
+                <w:lang w:val="x-none" w:eastAsia="x-none"/>
+              </w:rPr>
+            </w:pPr>
+            <w:r>
+              <w:rPr>
+                <w:lang w:val="x-none" w:eastAsia="x-none"/>
+              </w:rPr>
+              <w:t>Development</w:t>
+            </w:r>
+          </w:p>
+        </w:tc>
+        <w:tc>
+          <w:tcPr>
+            <w:tcW w:w="1646" w:type="dxa"/>
+          </w:tcPr>
+          <w:p>
+            <w:pPr>
+              <w:jc w:val="center"/>
+              <w:rPr>
+                <w:lang w:val="x-none" w:eastAsia="x-none"/>
+              </w:rPr>
+            </w:pPr>
+            <w:r>
+              <w:rPr>
+                <w:lang w:val="x-none" w:eastAsia="x-none"/>
+              </w:rPr>
+              <w:t>En cur</w:t>
+            </w:r>
+            <w:r>
+              <w:rPr>
+                <w:lang w:val="x-none" w:eastAsia="x-none"/>
+              </w:rPr>
+              <w:t>so</w:t>
+            </w:r>
+          </w:p>
+        </w:tc>
+        <w:tc>
+          <w:tcPr>
+            <w:tcW w:w="1083" w:type="dxa"/>
+          </w:tcPr>
+          <w:p>
+            <w:pPr>
+              <w:jc w:val="center"/>
+              <w:rPr>
+                <w:lang w:val="x-none" w:eastAsia="x-none"/>
+              </w:rPr>
+            </w:pPr>
+            <w:r>
+              <w:rPr>
+                <w:lang w:val="x-none" w:eastAsia="x-none"/>
+              </w:rPr>
+              <w:t>3</w:t>
+            </w:r>
+          </w:p>
+        </w:tc>
+        <w:tc>
+          <w:tcPr>
+            <w:tcW w:w="1233" w:type="dxa"/>
+          </w:tcPr>
+          <w:p>
+            <w:pPr>
+              <w:jc w:val="center"/>
+              <w:rPr>
+                <w:lang w:val="x-none" w:eastAsia="x-none"/>
+              </w:rPr>
+            </w:pPr>
+            <w:r>
+              <w:rPr>
+                <w:lang w:val="x-none" w:eastAsia="x-none"/>
+              </w:rPr>
+              <w:t>3</w:t>
+            </w:r>
+          </w:p>
+        </w:tc>
+      </w:tr>
+      <w:tr>
+        <w:tc>
+          <w:tcPr>
+            <w:tcW w:w="1394" w:type="dxa"/>
+            <w:vAlign w:val="center"/>
+          </w:tcPr>
+          <w:p>
+            <w:pPr>
+              <w:rPr>
+                <w:lang w:val="x-none" w:eastAsia="x-none"/>
+              </w:rPr>
+            </w:pPr>
+            <w:r>
+              <w:rPr>
+                <w:lang w:val="x-none" w:eastAsia="x-none"/>
+              </w:rPr>
+              <w:t>06/05/2024</w:t>
+            </w:r>
+          </w:p>
+        </w:tc>
+        <w:tc>
+          <w:tcPr>
+            <w:tcW w:w="3432" w:type="dxa"/>
+          </w:tcPr>
+          <w:p>
+            <w:pPr>
+              <w:rPr>
+                <w:lang w:val="x-none" w:eastAsia="x-none"/>
+              </w:rPr>
+            </w:pPr>
+            <w:r>
+              <w:rPr>
+                <w:lang w:val="x-none" w:eastAsia="x-none"/>
+              </w:rPr>
+              <w:t>Implementación de un docker para Audiveris</w:t>
+            </w:r>
+          </w:p>
+        </w:tc>
+        <w:tc>
+          <w:tcPr>
+            <w:tcW w:w="1696" w:type="dxa"/>
+            <w:shd w:val="clear" w:color="auto" w:fill="FFFFFF" w:themeFill="background1"/>
+          </w:tcPr>
+          <w:p>
+            <w:pPr>
+              <w:jc w:val="center"/>
+              <w:rPr>
+                <w:lang w:val="x-none" w:eastAsia="x-none"/>
+              </w:rPr>
+            </w:pPr>
+            <w:r>
+              <w:rPr>
+                <w:lang w:val="x-none" w:eastAsia="x-none"/>
+              </w:rPr>
+              <w:t>Development</w:t>
+            </w:r>
+          </w:p>
+        </w:tc>
+        <w:tc>
+          <w:tcPr>
+            <w:tcW w:w="1646" w:type="dxa"/>
+          </w:tcPr>
+          <w:p>
+            <w:pPr>
+              <w:jc w:val="center"/>
+              <w:rPr>
+                <w:lang w:val="x-none" w:eastAsia="x-none"/>
+              </w:rPr>
+            </w:pPr>
+            <w:r>
+              <w:rPr>
+                <w:lang w:val="x-none" w:eastAsia="x-none"/>
+              </w:rPr>
+              <w:t>En curso</w:t>
+            </w:r>
+          </w:p>
+        </w:tc>
+        <w:tc>
+          <w:tcPr>
+            <w:tcW w:w="1083" w:type="dxa"/>
+          </w:tcPr>
+          <w:p>
+            <w:pPr>
+              <w:jc w:val="center"/>
+              <w:rPr>
+                <w:lang w:val="x-none" w:eastAsia="x-none"/>
+              </w:rPr>
+            </w:pPr>
+            <w:r>
+              <w:rPr>
+                <w:lang w:val="x-none" w:eastAsia="x-none"/>
+              </w:rPr>
+              <w:t>5.5</w:t>
+            </w:r>
+          </w:p>
+        </w:tc>
+        <w:tc>
+          <w:tcPr>
+            <w:tcW w:w="1233" w:type="dxa"/>
+          </w:tcPr>
+          <w:p>
+            <w:pPr>
+              <w:jc w:val="center"/>
+              <w:rPr>
+                <w:lang w:val="x-none" w:eastAsia="x-none"/>
+              </w:rPr>
+            </w:pPr>
+            <w:r>
+              <w:rPr>
+                <w:lang w:val="x-none" w:eastAsia="x-none"/>
+              </w:rPr>
+              <w:t>5</w:t>
+            </w:r>
+          </w:p>
+        </w:tc>
+      </w:tr>
+      <w:tr>
+        <w:tc>
+          <w:tcPr>
+            <w:tcW w:w="1394" w:type="dxa"/>
+            <w:vAlign w:val="center"/>
+          </w:tcPr>
+          <w:p>
+            <w:pPr>
+              <w:rPr>
+                <w:lang w:val="x-none" w:eastAsia="x-none"/>
+              </w:rPr>
+            </w:pPr>
+            <w:r>
+              <w:rPr>
+                <w:lang w:val="x-none" w:eastAsia="x-none"/>
+              </w:rPr>
+              <w:t>0</w:t>
+            </w:r>
+            <w:r>
+              <w:rPr>
+                <w:lang w:val="x-none" w:eastAsia="x-none"/>
+              </w:rPr>
+              <w:t>7</w:t>
+            </w:r>
+            <w:r>
+              <w:rPr>
+                <w:lang w:val="x-none" w:eastAsia="x-none"/>
+              </w:rPr>
+              <w:t>/05/2024</w:t>
+            </w:r>
+          </w:p>
+        </w:tc>
+        <w:tc>
+          <w:tcPr>
+            <w:tcW w:w="3432" w:type="dxa"/>
+          </w:tcPr>
+          <w:p>
+            <w:pPr>
+              <w:rPr>
+                <w:lang w:val="x-none" w:eastAsia="x-none"/>
+              </w:rPr>
+            </w:pPr>
+            <w:r>
+              <w:rPr>
+                <w:lang w:val="x-none" w:eastAsia="x-none"/>
+              </w:rPr>
+              <w:t xml:space="preserve">Implementación de un docker </w:t>
+            </w:r>
+            <w:r>
+              <w:rPr>
+                <w:lang w:val="x-none" w:eastAsia="x-none"/>
+              </w:rPr>
+              <w:lastRenderedPageBreak/>
+              <w:t>para Audiveris</w:t>
+            </w:r>
+          </w:p>
+        </w:tc>
+        <w:tc>
+          <w:tcPr>
+            <w:tcW w:w="1696" w:type="dxa"/>
+            <w:shd w:val="clear" w:color="auto" w:fill="FFFFFF" w:themeFill="background1"/>
+          </w:tcPr>
+          <w:p>
+            <w:pPr>
+              <w:jc w:val="center"/>
+              <w:rPr>
+                <w:lang w:val="x-none" w:eastAsia="x-none"/>
+              </w:rPr>
+            </w:pPr>
+            <w:r>
+              <w:rPr>
+                <w:lang w:val="x-none" w:eastAsia="x-none"/>
+              </w:rPr>
+              <w:lastRenderedPageBreak/>
+              <w:t>Development</w:t>
+            </w:r>
+          </w:p>
+        </w:tc>
+        <w:tc>
+          <w:tcPr>
+            <w:tcW w:w="1646" w:type="dxa"/>
+          </w:tcPr>
+          <w:p>
+            <w:pPr>
+              <w:jc w:val="center"/>
+              <w:rPr>
+                <w:lang w:val="x-none" w:eastAsia="x-none"/>
+              </w:rPr>
+            </w:pPr>
+            <w:r>
+              <w:rPr>
+                <w:lang w:val="x-none" w:eastAsia="x-none"/>
+              </w:rPr>
+              <w:t>En curso</w:t>
+            </w:r>
+          </w:p>
+        </w:tc>
+        <w:tc>
+          <w:tcPr>
+            <w:tcW w:w="1083" w:type="dxa"/>
+          </w:tcPr>
+          <w:p>
+            <w:pPr>
+              <w:jc w:val="center"/>
+              <w:rPr>
+                <w:lang w:val="x-none" w:eastAsia="x-none"/>
+              </w:rPr>
+            </w:pPr>
+            <w:r>
+              <w:rPr>
+                <w:lang w:val="x-none" w:eastAsia="x-none"/>
+              </w:rPr>
+              <w:t>3</w:t>
+            </w:r>
+          </w:p>
+        </w:tc>
+        <w:tc>
+          <w:tcPr>
+            <w:tcW w:w="1233" w:type="dxa"/>
+          </w:tcPr>
+          <w:p>
+            <w:pPr>
+              <w:jc w:val="center"/>
+              <w:rPr>
+                <w:lang w:val="x-none" w:eastAsia="x-none"/>
+              </w:rPr>
+            </w:pPr>
+            <w:r>
+              <w:rPr>
+                <w:lang w:val="x-none" w:eastAsia="x-none"/>
+              </w:rPr>
+              <w:t>3</w:t>
             </w:r>
           </w:p>
         </w:tc>
@@ -7972,228 +8353,84 @@
       <w:rPr>
         <w:noProof/>
       </w:rPr>
-      <mc:AlternateContent>
-        <mc:Choice Requires="wps">
-          <w:drawing>
-            <wp:anchor distT="0" distB="0" distL="114300" distR="114300" simplePos="0" relativeHeight="251657728" behindDoc="0" locked="0" layoutInCell="1" allowOverlap="1" wp14:anchorId="3E3B5463" wp14:editId="798749A2">
-              <wp:simplePos x="0" y="0"/>
-              <wp:positionH relativeFrom="column">
-                <wp:posOffset>-800100</wp:posOffset>
-              </wp:positionH>
-              <wp:positionV relativeFrom="paragraph">
-                <wp:posOffset>2540</wp:posOffset>
-              </wp:positionV>
-              <wp:extent cx="1028700" cy="1031240"/>
-              <wp:effectExtent l="0" t="0" r="0" b="0"/>
-              <wp:wrapNone/>
-              <wp:docPr id="8" name="Cuadro de texto 8"/>
-              <wp:cNvGraphicFramePr>
-                <a:graphicFrameLocks xmlns:a="http://schemas.openxmlformats.org/drawingml/2006/main"/>
-              </wp:cNvGraphicFramePr>
-              <a:graphic xmlns:a="http://schemas.openxmlformats.org/drawingml/2006/main">
-                <a:graphicData uri="http://schemas.microsoft.com/office/word/2010/wordprocessingShape">
-                  <wps:wsp>
-                    <wps:cNvSpPr txBox="1">
-                      <a:spLocks noChangeArrowheads="1"/>
-                    </wps:cNvSpPr>
-                    <wps:spPr bwMode="auto">
-                      <a:xfrm>
-                        <a:off x="0" y="0"/>
-                        <a:ext cx="1028700" cy="1031240"/>
-                      </a:xfrm>
-                      <a:prstGeom prst="rect">
-                        <a:avLst/>
-                      </a:prstGeom>
-                      <a:noFill/>
-                      <a:ln>
-                        <a:noFill/>
-                      </a:ln>
-                      <a:extLst>
-                        <a:ext uri="{909E8E84-426E-40DD-AFC4-6F175D3DCCD1}">
-                          <a14:hiddenFill xmlns:a14="http://schemas.microsoft.com/office/drawing/2010/main">
-                            <a:solidFill>
-                              <a:srgbClr val="FFFFFF"/>
-                            </a:solidFill>
-                          </a14:hiddenFill>
-                        </a:ext>
-                        <a:ext uri="{91240B29-F687-4F45-9708-019B960494DF}">
-                          <a14:hiddenLine xmlns:a14="http://schemas.microsoft.com/office/drawing/2010/main" w="9525">
-                            <a:solidFill>
-                              <a:srgbClr val="000000"/>
-                            </a:solidFill>
-                            <a:miter lim="800000"/>
-                            <a:headEnd/>
-                            <a:tailEnd/>
-                          </a14:hiddenLine>
-                        </a:ext>
-                      </a:extLst>
-                    </wps:spPr>
-                    <wps:txbx>
-                      <w:txbxContent>
-                        <w:p>
-                          <w:r>
-                            <w:rPr>
-                              <w:noProof/>
-                              <w:lang w:eastAsia="es-ES"/>
-                            </w:rPr>
-                            <w:drawing>
-                              <wp:inline distT="0" distB="0" distL="0" distR="0" wp14:anchorId="40BAC6DD" wp14:editId="33C0B1E4">
-                                <wp:extent cx="838200" cy="838200"/>
-                                <wp:effectExtent l="0" t="0" r="0" b="0"/>
-                                <wp:docPr id="2" name="Imagen 18" descr="escudoverde"/>
-                                <wp:cNvGraphicFramePr>
-                                  <a:graphicFrameLocks xmlns:a="http://schemas.openxmlformats.org/drawingml/2006/main" noChangeAspect="1"/>
-                                </wp:cNvGraphicFramePr>
-                                <a:graphic xmlns:a="http://schemas.openxmlformats.org/drawingml/2006/main">
-                                  <a:graphicData uri="http://schemas.openxmlformats.org/drawingml/2006/picture">
-                                    <pic:pic xmlns:pic="http://schemas.openxmlformats.org/drawingml/2006/picture">
-                                      <pic:nvPicPr>
-                                        <pic:cNvPr id="0" name="Imagen 18" descr="escudoverde"/>
-                                        <pic:cNvPicPr>
-                                          <a:picLocks noChangeAspect="1" noChangeArrowheads="1"/>
-                                        </pic:cNvPicPr>
-                                      </pic:nvPicPr>
-                                      <pic:blipFill>
-                                        <a:blip r:embed="rId1">
-                                          <a:clrChange>
-                                            <a:clrFrom>
-                                              <a:srgbClr val="00FF00"/>
-                                            </a:clrFrom>
-                                            <a:clrTo>
-                                              <a:srgbClr val="00FF00">
-                                                <a:alpha val="0"/>
-                                              </a:srgbClr>
-                                            </a:clrTo>
-                                          </a:clrChange>
-                                          <a:extLst>
-                                            <a:ext uri="{28A0092B-C50C-407E-A947-70E740481C1C}">
-                                              <a14:useLocalDpi xmlns:a14="http://schemas.microsoft.com/office/drawing/2010/main" val="0"/>
-                                            </a:ext>
-                                          </a:extLst>
-                                        </a:blip>
-                                        <a:srcRect/>
-                                        <a:stretch>
-                                          <a:fillRect/>
-                                        </a:stretch>
-                                      </pic:blipFill>
-                                      <pic:spPr bwMode="auto">
-                                        <a:xfrm>
-                                          <a:off x="0" y="0"/>
-                                          <a:ext cx="838200" cy="838200"/>
-                                        </a:xfrm>
-                                        <a:prstGeom prst="rect">
-                                          <a:avLst/>
-                                        </a:prstGeom>
-                                        <a:noFill/>
-                                        <a:ln>
-                                          <a:noFill/>
-                                        </a:ln>
-                                      </pic:spPr>
-                                    </pic:pic>
-                                  </a:graphicData>
-                                </a:graphic>
-                              </wp:inline>
-                            </w:drawing>
-                          </w:r>
-                        </w:p>
-                      </w:txbxContent>
-                    </wps:txbx>
-                    <wps:bodyPr rot="0" vert="horz" wrap="square" lIns="91440" tIns="45720" rIns="91440" bIns="45720" anchor="t" anchorCtr="0" upright="1">
-                      <a:noAutofit/>
-                    </wps:bodyPr>
-                  </wps:wsp>
-                </a:graphicData>
-              </a:graphic>
-              <wp14:sizeRelH relativeFrom="page">
-                <wp14:pctWidth>0</wp14:pctWidth>
-              </wp14:sizeRelH>
-              <wp14:sizeRelV relativeFrom="page">
-                <wp14:pctHeight>0</wp14:pctHeight>
-              </wp14:sizeRelV>
-            </wp:anchor>
-          </w:drawing>
-        </mc:Choice>
-        <mc:Fallback>
-          <w:pict>
-            <v:shapetype w14:anchorId="3E3B5463" id="_x0000_t202" coordsize="21600,21600" o:spt="202" path="m,l,21600r21600,l21600,xe">
-              <v:stroke joinstyle="miter"/>
-              <v:path gradientshapeok="t" o:connecttype="rect"/>
-            </v:shapetype>
-            <v:shape id="Cuadro de texto 8" o:spid="_x0000_s1026" type="#_x0000_t202" style="position:absolute;margin-left:-63pt;margin-top:.2pt;width:81pt;height:81.2pt;z-index:251657728;visibility:visible;mso-wrap-style:square;mso-width-percent:0;mso-height-percent:0;mso-wrap-distance-left:9pt;mso-wrap-distance-top:0;mso-wrap-distance-right:9pt;mso-wrap-distance-bottom:0;mso-position-horizontal:absolute;mso-position-horizontal-relative:text;mso-position-vertical:absolute;mso-position-vertical-relative:text;mso-width-percent:0;mso-height-percent:0;mso-width-relative:page;mso-height-relative:page;v-text-anchor:top" o:gfxdata="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" filled="f" stroked="f">
-              <v:textbox>
-                <w:txbxContent>
-                  <w:p>
-                    <w:r>
-                      <w:rPr>
-                        <w:noProof/>
-                        <w:lang w:eastAsia="es-ES"/>
-                      </w:rPr>
-                      <w:drawing>
-                        <wp:inline distT="0" distB="0" distL="0" distR="0" wp14:anchorId="40BAC6DD" wp14:editId="33C0B1E4">
-                          <wp:extent cx="838200" cy="838200"/>
-                          <wp:effectExtent l="0" t="0" r="0" b="0"/>
-                          <wp:docPr id="2" name="Imagen 18" descr="escudoverde"/>
-                          <wp:cNvGraphicFramePr>
-                            <a:graphicFrameLocks xmlns:a="http://schemas.openxmlformats.org/drawingml/2006/main" noChangeAspect="1"/>
-                          </wp:cNvGraphicFramePr>
-                          <a:graphic xmlns:a="http://schemas.openxmlformats.org/drawingml/2006/main">
-                            <a:graphicData uri="http://schemas.openxmlformats.org/drawingml/2006/picture">
-                              <pic:pic xmlns:pic="http://schemas.openxmlformats.org/drawingml/2006/picture">
-                                <pic:nvPicPr>
-                                  <pic:cNvPr id="0" name="Imagen 18" descr="escudoverde"/>
-                                  <pic:cNvPicPr>
-                                    <a:picLocks noChangeAspect="1" noChangeArrowheads="1"/>
-                                  </pic:cNvPicPr>
-                                </pic:nvPicPr>
-                                <pic:blipFill>
-                                  <a:blip r:embed="rId1">
-                                    <a:clrChange>
-                                      <a:clrFrom>
-                                        <a:srgbClr val="00FF00"/>
-                                      </a:clrFrom>
-                                      <a:clrTo>
-                                        <a:srgbClr val="00FF00">
-                                          <a:alpha val="0"/>
-                                        </a:srgbClr>
-                                      </a:clrTo>
-                                    </a:clrChange>
-                                    <a:extLst>
-                                      <a:ext uri="{28A0092B-C50C-407E-A947-70E740481C1C}">
-                                        <a14:useLocalDpi xmlns:a14="http://schemas.microsoft.com/office/drawing/2010/main" val="0"/>
-                                      </a:ext>
-                                    </a:extLst>
-                                  </a:blip>
-                                  <a:srcRect/>
-                                  <a:stretch>
-                                    <a:fillRect/>
-                                  </a:stretch>
-                                </pic:blipFill>
-                                <pic:spPr bwMode="auto">
-                                  <a:xfrm>
-                                    <a:off x="0" y="0"/>
-                                    <a:ext cx="838200" cy="838200"/>
-                                  </a:xfrm>
-                                  <a:prstGeom prst="rect">
-                                    <a:avLst/>
-                                  </a:prstGeom>
-                                  <a:noFill/>
-                                  <a:ln>
-                                    <a:noFill/>
-                                  </a:ln>
-                                </pic:spPr>
-                              </pic:pic>
-                            </a:graphicData>
-                          </a:graphic>
-                        </wp:inline>
-                      </w:drawing>
-                    </w:r>
-                  </w:p>
-                </w:txbxContent>
-              </v:textbox>
-            </v:shape>
-          </w:pict>
-        </mc:Fallback>
-      </mc:AlternateContent>
+      <w:pict w14:anchorId="61F1935C">
+        <v:shapetype id="_x0000_t202" coordsize="21600,21600" o:spt="202" path="m,l,21600r21600,l21600,xe">
+          <v:stroke joinstyle="miter"/>
+          <v:path gradientshapeok="t" o:connecttype="rect"/>
+        </v:shapetype>
+        <v:shape id="Cuadro de texto 8" o:spid="_x0000_s1025" type="#_x0000_t202" style="position:absolute;margin-left:-63pt;margin-top:.2pt;width:81pt;height:81.2pt;z-index:251657728;visibility:visible;mso-wrap-style:square;mso-width-percent:0;mso-height-percent:0;mso-wrap-distance-left:9pt;mso-wrap-distance-top:0;mso-wrap-distance-right:9pt;mso-wrap-distance-bottom:0;mso-position-horizontal:absolute;mso-position-horizontal-relative:text;mso-position-vertical:absolute;mso-position-vertical-relative:text;mso-width-percent:0;mso-height-percent:0;mso-width-relative:page;mso-height-relative:page;v-text-anchor:top" o:gfxdata="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" filled="f" stroked="f">
+          <v:textbox>
+            <w:txbxContent>
+              <w:p>
+                <w:r>
+                  <w:rPr>
+                    <w:noProof/>
+                    <w:lang w:eastAsia="es-ES"/>
+                  </w:rPr>
+                  <w:drawing>
+                    <wp:inline distT="0" distB="0" distL="0" distR="0" wp14:anchorId="40BAC6DD" wp14:editId="33C0B1E4">
+                      <wp:extent cx="838200" cy="838200"/>
+                      <wp:effectExtent l="0" t="0" r="0" b="0"/>
+                      <wp:docPr id="2" name="Imagen 18" descr="escudoverde"/>
+                      <wp:cNvGraphicFramePr>
+                        <a:graphicFrameLocks xmlns:a="http://schemas.openxmlformats.org/drawingml/2006/main" noChangeAspect="1"/>
+                      </wp:cNvGraphicFramePr>
+                      <a:graphic xmlns:a="http://schemas.openxmlformats.org/drawingml/2006/main">
+                        <a:graphicData uri="http://schemas.openxmlformats.org/drawingml/2006/picture">
+                          <pic:pic xmlns:pic="http://schemas.openxmlformats.org/drawingml/2006/picture">
+                            <pic:nvPicPr>
+                              <pic:cNvPr id="0" name="Imagen 18" descr="escudoverde"/>
+                              <pic:cNvPicPr>
+                                <a:picLocks noChangeAspect="1" noChangeArrowheads="1"/>
+                              </pic:cNvPicPr>
+                            </pic:nvPicPr>
+                            <pic:blipFill>
+                              <a:blip r:embed="rId1">
+                                <a:clrChange>
+                                  <a:clrFrom>
+                                    <a:srgbClr val="00FF00"/>
+                                  </a:clrFrom>
+                                  <a:clrTo>
+                                    <a:srgbClr val="00FF00">
+                                      <a:alpha val="0"/>
+                                    </a:srgbClr>
+                                  </a:clrTo>
+                                </a:clrChange>
+                                <a:extLst>
+                                  <a:ext uri="{28A0092B-C50C-407E-A947-70E740481C1C}">
+                                    <a14:useLocalDpi xmlns:a14="http://schemas.microsoft.com/office/drawing/2010/main" val="0"/>
+                                  </a:ext>
+                                </a:extLst>
+                              </a:blip>
+                              <a:srcRect/>
+                              <a:stretch>
+                                <a:fillRect/>
+                              </a:stretch>
+                            </pic:blipFill>
+                            <pic:spPr bwMode="auto">
+                              <a:xfrm>
+                                <a:off x="0" y="0"/>
+                                <a:ext cx="838200" cy="838200"/>
+                              </a:xfrm>
+                              <a:prstGeom prst="rect">
+                                <a:avLst/>
+                              </a:prstGeom>
+                              <a:noFill/>
+                              <a:ln>
+                                <a:noFill/>
+                              </a:ln>
+                            </pic:spPr>
+                          </pic:pic>
+                        </a:graphicData>
+                      </a:graphic>
+                    </wp:inline>
+                  </w:drawing>
+                </w:r>
+              </w:p>
+            </w:txbxContent>
+          </v:textbox>
+        </v:shape>
+      </w:pict>
     </w:r>
   </w:p>
   <w:p>

</xml_diff>

<commit_message>
Documentación sprint 4, 08-05-2024
</commit_message>
<xml_diff>
--- a/sprints.docx
+++ b/sprints.docx
@@ -8107,19 +8107,7 @@
               <w:rPr>
                 <w:lang w:val="x-none" w:eastAsia="x-none"/>
               </w:rPr>
-              <w:t>0</w:t>
-            </w:r>
-            <w:r>
-              <w:rPr>
-                <w:lang w:val="x-none" w:eastAsia="x-none"/>
-              </w:rPr>
-              <w:t>7</w:t>
-            </w:r>
-            <w:r>
-              <w:rPr>
-                <w:lang w:val="x-none" w:eastAsia="x-none"/>
-              </w:rPr>
-              <w:t>/05/2024</w:t>
+              <w:t>07/05/2024</w:t>
             </w:r>
           </w:p>
         </w:tc>
@@ -8223,6 +8211,122 @@
                 <w:lang w:val="x-none" w:eastAsia="x-none"/>
               </w:rPr>
               <w:t>3</w:t>
+            </w:r>
+          </w:p>
+        </w:tc>
+      </w:tr>
+      <w:tr>
+        <w:tc>
+          <w:tcPr>
+            <w:tcW w:w="1394" w:type="dxa"/>
+            <w:vAlign w:val="center"/>
+          </w:tcPr>
+          <w:p>
+            <w:pPr>
+              <w:rPr>
+                <w:lang w:val="x-none" w:eastAsia="x-none"/>
+              </w:rPr>
+            </w:pPr>
+            <w:r>
+              <w:rPr>
+                <w:lang w:val="x-none" w:eastAsia="x-none"/>
+              </w:rPr>
+              <w:t>08/05/2024</w:t>
+            </w:r>
+          </w:p>
+        </w:tc>
+        <w:tc>
+          <w:tcPr>
+            <w:tcW w:w="3432" w:type="dxa"/>
+          </w:tcPr>
+          <w:p>
+            <w:pPr>
+              <w:rPr>
+                <w:lang w:val="x-none" w:eastAsia="x-none"/>
+              </w:rPr>
+            </w:pPr>
+            <w:r>
+              <w:rPr>
+                <w:lang w:val="x-none" w:eastAsia="x-none"/>
+              </w:rPr>
+              <w:t>Implementación de un docker para Audiveris</w:t>
+            </w:r>
+          </w:p>
+        </w:tc>
+        <w:tc>
+          <w:tcPr>
+            <w:tcW w:w="1696" w:type="dxa"/>
+            <w:shd w:val="clear" w:color="auto" w:fill="FFFFFF" w:themeFill="background1"/>
+          </w:tcPr>
+          <w:p>
+            <w:pPr>
+              <w:jc w:val="center"/>
+              <w:rPr>
+                <w:lang w:val="x-none" w:eastAsia="x-none"/>
+              </w:rPr>
+            </w:pPr>
+            <w:r>
+              <w:rPr>
+                <w:lang w:val="x-none" w:eastAsia="x-none"/>
+              </w:rPr>
+              <w:t>Development</w:t>
+            </w:r>
+          </w:p>
+        </w:tc>
+        <w:tc>
+          <w:tcPr>
+            <w:tcW w:w="1646" w:type="dxa"/>
+          </w:tcPr>
+          <w:p>
+            <w:pPr>
+              <w:jc w:val="center"/>
+              <w:rPr>
+                <w:lang w:val="x-none" w:eastAsia="x-none"/>
+              </w:rPr>
+            </w:pPr>
+            <w:r>
+              <w:rPr>
+                <w:lang w:val="x-none" w:eastAsia="x-none"/>
+              </w:rPr>
+              <w:t>Completado</w:t>
+            </w:r>
+          </w:p>
+        </w:tc>
+        <w:tc>
+          <w:tcPr>
+            <w:tcW w:w="1083" w:type="dxa"/>
+          </w:tcPr>
+          <w:p>
+            <w:pPr>
+              <w:jc w:val="center"/>
+              <w:rPr>
+                <w:lang w:val="x-none" w:eastAsia="x-none"/>
+              </w:rPr>
+            </w:pPr>
+            <w:r>
+              <w:rPr>
+                <w:lang w:val="x-none" w:eastAsia="x-none"/>
+              </w:rPr>
+              <w:t>2</w:t>
+            </w:r>
+          </w:p>
+        </w:tc>
+        <w:tc>
+          <w:tcPr>
+            <w:tcW w:w="1233" w:type="dxa"/>
+          </w:tcPr>
+          <w:p>
+            <w:pPr>
+              <w:jc w:val="center"/>
+              <w:rPr>
+                <w:lang w:val="x-none" w:eastAsia="x-none"/>
+              </w:rPr>
+            </w:pPr>
+            <w:r>
+              <w:rPr>
+                <w:lang w:val="x-none" w:eastAsia="x-none"/>
+              </w:rPr>
+              <w:t>2</w:t>
             </w:r>
           </w:p>
         </w:tc>

</xml_diff>

<commit_message>
Documentación sprint 4, 09-05-2024
</commit_message>
<xml_diff>
--- a/sprints.docx
+++ b/sprints.docx
@@ -249,6 +249,7 @@
         </w:rPr>
         <w:t xml:space="preserve"> Manuel Galán </w:t>
       </w:r>
+      <w:proofErr w:type="spellStart"/>
       <w:r>
         <w:rPr>
           <w:rFonts w:ascii="Adobe Garamond Pro" w:hAnsi="Adobe Garamond Pro"/>
@@ -265,6 +266,7 @@
         </w:rPr>
         <w:t>rdax</w:t>
       </w:r>
+      <w:proofErr w:type="spellEnd"/>
     </w:p>
     <w:p>
       <w:pPr>
@@ -481,7 +483,21 @@
         <w:rPr>
           <w:lang w:val="x-none" w:eastAsia="x-none"/>
         </w:rPr>
-        <w:t>Por último me decanté por desarrollar la memoria en Word por su simplicidad en comparación con Latex.</w:t>
+        <w:t xml:space="preserve">Por último me decanté por desarrollar la memoria en Word por su simplicidad en comparación con </w:t>
+      </w:r>
+      <w:proofErr w:type="spellStart"/>
+      <w:r>
+        <w:rPr>
+          <w:lang w:val="x-none" w:eastAsia="x-none"/>
+        </w:rPr>
+        <w:t>Latex</w:t>
+      </w:r>
+      <w:proofErr w:type="spellEnd"/>
+      <w:r>
+        <w:rPr>
+          <w:lang w:val="x-none" w:eastAsia="x-none"/>
+        </w:rPr>
+        <w:t>.</w:t>
       </w:r>
     </w:p>
     <w:tbl>
@@ -686,12 +702,14 @@
                 <w:lang w:val="x-none" w:eastAsia="x-none"/>
               </w:rPr>
             </w:pPr>
+            <w:proofErr w:type="spellStart"/>
             <w:r>
               <w:rPr>
                 <w:lang w:val="x-none" w:eastAsia="x-none"/>
               </w:rPr>
               <w:t>Configuration</w:t>
             </w:r>
+            <w:proofErr w:type="spellEnd"/>
           </w:p>
         </w:tc>
         <w:tc>
@@ -814,12 +832,14 @@
                 <w:lang w:val="x-none" w:eastAsia="x-none"/>
               </w:rPr>
             </w:pPr>
+            <w:proofErr w:type="spellStart"/>
             <w:r>
               <w:rPr>
                 <w:lang w:val="x-none" w:eastAsia="x-none"/>
               </w:rPr>
               <w:t>Configuration</w:t>
             </w:r>
+            <w:proofErr w:type="spellEnd"/>
           </w:p>
         </w:tc>
         <w:tc>
@@ -942,12 +962,14 @@
                 <w:lang w:val="x-none" w:eastAsia="x-none"/>
               </w:rPr>
             </w:pPr>
+            <w:proofErr w:type="spellStart"/>
             <w:r>
               <w:rPr>
                 <w:lang w:val="x-none" w:eastAsia="x-none"/>
               </w:rPr>
               <w:t>Configuration</w:t>
             </w:r>
+            <w:proofErr w:type="spellEnd"/>
           </w:p>
         </w:tc>
         <w:tc>
@@ -1070,12 +1092,14 @@
                 <w:lang w:val="x-none" w:eastAsia="x-none"/>
               </w:rPr>
             </w:pPr>
+            <w:proofErr w:type="spellStart"/>
             <w:r>
               <w:rPr>
                 <w:lang w:val="x-none" w:eastAsia="x-none"/>
               </w:rPr>
               <w:t>Research</w:t>
             </w:r>
+            <w:proofErr w:type="spellEnd"/>
           </w:p>
         </w:tc>
         <w:tc>
@@ -1197,12 +1221,14 @@
                 <w:lang w:val="x-none" w:eastAsia="x-none"/>
               </w:rPr>
             </w:pPr>
+            <w:proofErr w:type="spellStart"/>
             <w:r>
               <w:rPr>
                 <w:lang w:val="x-none" w:eastAsia="x-none"/>
               </w:rPr>
               <w:t>Research</w:t>
             </w:r>
+            <w:proofErr w:type="spellEnd"/>
           </w:p>
         </w:tc>
         <w:tc>
@@ -1324,12 +1350,14 @@
                 <w:lang w:val="x-none" w:eastAsia="x-none"/>
               </w:rPr>
             </w:pPr>
+            <w:proofErr w:type="spellStart"/>
             <w:r>
               <w:rPr>
                 <w:lang w:val="x-none" w:eastAsia="x-none"/>
               </w:rPr>
               <w:t>Research</w:t>
             </w:r>
+            <w:proofErr w:type="spellEnd"/>
           </w:p>
         </w:tc>
         <w:tc>
@@ -1451,12 +1479,14 @@
                 <w:lang w:val="x-none" w:eastAsia="x-none"/>
               </w:rPr>
             </w:pPr>
+            <w:proofErr w:type="spellStart"/>
             <w:r>
               <w:rPr>
                 <w:lang w:val="x-none" w:eastAsia="x-none"/>
               </w:rPr>
               <w:t>Research</w:t>
             </w:r>
+            <w:proofErr w:type="spellEnd"/>
           </w:p>
         </w:tc>
         <w:tc>
@@ -1578,12 +1608,14 @@
                 <w:lang w:val="x-none" w:eastAsia="x-none"/>
               </w:rPr>
             </w:pPr>
+            <w:proofErr w:type="spellStart"/>
             <w:r>
               <w:rPr>
                 <w:lang w:val="x-none" w:eastAsia="x-none"/>
               </w:rPr>
               <w:t>Research</w:t>
             </w:r>
+            <w:proofErr w:type="spellEnd"/>
           </w:p>
         </w:tc>
         <w:tc>
@@ -1705,12 +1737,14 @@
                 <w:lang w:val="x-none" w:eastAsia="x-none"/>
               </w:rPr>
             </w:pPr>
+            <w:proofErr w:type="spellStart"/>
             <w:r>
               <w:rPr>
                 <w:lang w:val="x-none" w:eastAsia="x-none"/>
               </w:rPr>
               <w:t>Research</w:t>
             </w:r>
+            <w:proofErr w:type="spellEnd"/>
           </w:p>
         </w:tc>
         <w:tc>
@@ -1832,12 +1866,14 @@
                 <w:lang w:val="x-none" w:eastAsia="x-none"/>
               </w:rPr>
             </w:pPr>
+            <w:proofErr w:type="spellStart"/>
             <w:r>
               <w:rPr>
                 <w:lang w:val="x-none" w:eastAsia="x-none"/>
               </w:rPr>
               <w:t>Research</w:t>
             </w:r>
+            <w:proofErr w:type="spellEnd"/>
           </w:p>
         </w:tc>
         <w:tc>
@@ -1995,17 +2031,33 @@
         </w:rPr>
         <w:t xml:space="preserve">. Entre ellas se valoró </w:t>
       </w:r>
-      <w:r>
-        <w:rPr>
-          <w:lang w:val="x-none" w:eastAsia="x-none"/>
-        </w:rPr>
-        <w:t xml:space="preserve">Flask o Django. </w:t>
-      </w:r>
-      <w:r>
-        <w:rPr>
-          <w:lang w:val="x-none" w:eastAsia="x-none"/>
-        </w:rPr>
-        <w:t>Flask ofrec</w:t>
+      <w:proofErr w:type="spellStart"/>
+      <w:r>
+        <w:rPr>
+          <w:lang w:val="x-none" w:eastAsia="x-none"/>
+        </w:rPr>
+        <w:t>Flask</w:t>
+      </w:r>
+      <w:proofErr w:type="spellEnd"/>
+      <w:r>
+        <w:rPr>
+          <w:lang w:val="x-none" w:eastAsia="x-none"/>
+        </w:rPr>
+        <w:t xml:space="preserve"> o Django. </w:t>
+      </w:r>
+      <w:proofErr w:type="spellStart"/>
+      <w:r>
+        <w:rPr>
+          <w:lang w:val="x-none" w:eastAsia="x-none"/>
+        </w:rPr>
+        <w:t>Flask</w:t>
+      </w:r>
+      <w:proofErr w:type="spellEnd"/>
+      <w:r>
+        <w:rPr>
+          <w:lang w:val="x-none" w:eastAsia="x-none"/>
+        </w:rPr>
+        <w:t xml:space="preserve"> ofrec</w:t>
       </w:r>
       <w:r>
         <w:rPr>
@@ -2078,7 +2130,21 @@
         <w:rPr>
           <w:lang w:val="x-none" w:eastAsia="x-none"/>
         </w:rPr>
-        <w:t>Por otro lado, Django es un framework que ofrece una amplia variedad de funcionalidades integradas de serie, también permite un desarrollo rápido de aplicaciones complejas gracias a estas características</w:t>
+        <w:t xml:space="preserve">Por otro lado, Django es un </w:t>
+      </w:r>
+      <w:proofErr w:type="spellStart"/>
+      <w:r>
+        <w:rPr>
+          <w:lang w:val="x-none" w:eastAsia="x-none"/>
+        </w:rPr>
+        <w:t>framework</w:t>
+      </w:r>
+      <w:proofErr w:type="spellEnd"/>
+      <w:r>
+        <w:rPr>
+          <w:lang w:val="x-none" w:eastAsia="x-none"/>
+        </w:rPr>
+        <w:t xml:space="preserve"> que ofrece una amplia variedad de funcionalidades integradas de serie, también permite un desarrollo rápido de aplicaciones complejas gracias a estas características</w:t>
       </w:r>
       <w:r>
         <w:rPr>
@@ -2126,7 +2192,21 @@
         <w:rPr>
           <w:lang w:val="x-none" w:eastAsia="x-none"/>
         </w:rPr>
-        <w:t>he considerado que la mejor opción es usar Flask para mi proyecto.</w:t>
+        <w:t xml:space="preserve">he considerado que la mejor opción es usar </w:t>
+      </w:r>
+      <w:proofErr w:type="spellStart"/>
+      <w:r>
+        <w:rPr>
+          <w:lang w:val="x-none" w:eastAsia="x-none"/>
+        </w:rPr>
+        <w:t>Flask</w:t>
+      </w:r>
+      <w:proofErr w:type="spellEnd"/>
+      <w:r>
+        <w:rPr>
+          <w:lang w:val="x-none" w:eastAsia="x-none"/>
+        </w:rPr>
+        <w:t xml:space="preserve"> para mi proyecto.</w:t>
       </w:r>
     </w:p>
     <w:p>
@@ -2165,11 +2245,19 @@
         </w:rPr>
         <w:t xml:space="preserve"> es </w:t>
       </w:r>
-      <w:r>
-        <w:rPr>
-          <w:lang w:val="x-none" w:eastAsia="x-none"/>
-        </w:rPr>
-        <w:t>Audiveris debido a su larga trayectoria y la comunidad que hay detrás ya que es muy activa y grande.</w:t>
+      <w:proofErr w:type="spellStart"/>
+      <w:r>
+        <w:rPr>
+          <w:lang w:val="x-none" w:eastAsia="x-none"/>
+        </w:rPr>
+        <w:t>Audiveris</w:t>
+      </w:r>
+      <w:proofErr w:type="spellEnd"/>
+      <w:r>
+        <w:rPr>
+          <w:lang w:val="x-none" w:eastAsia="x-none"/>
+        </w:rPr>
+        <w:t xml:space="preserve"> debido a su larga trayectoria y la comunidad que hay detrás ya que es muy activa y grande.</w:t>
       </w:r>
       <w:r>
         <w:rPr>
@@ -2189,11 +2277,19 @@
         </w:rPr>
         <w:t xml:space="preserve">tecnologías que valoré son </w:t>
       </w:r>
-      <w:r>
-        <w:rPr>
-          <w:lang w:val="x-none" w:eastAsia="x-none"/>
-        </w:rPr>
-        <w:t>SharpEye Music Reader</w:t>
+      <w:proofErr w:type="spellStart"/>
+      <w:r>
+        <w:rPr>
+          <w:lang w:val="x-none" w:eastAsia="x-none"/>
+        </w:rPr>
+        <w:t>SharpEye</w:t>
+      </w:r>
+      <w:proofErr w:type="spellEnd"/>
+      <w:r>
+        <w:rPr>
+          <w:lang w:val="x-none" w:eastAsia="x-none"/>
+        </w:rPr>
+        <w:t xml:space="preserve"> Music Reader</w:t>
       </w:r>
       <w:r>
         <w:rPr>
@@ -2201,12 +2297,14 @@
         </w:rPr>
         <w:t xml:space="preserve">, </w:t>
       </w:r>
+      <w:proofErr w:type="spellStart"/>
       <w:r>
         <w:rPr>
           <w:lang w:val="x-none" w:eastAsia="x-none"/>
         </w:rPr>
         <w:t>MuseScore</w:t>
       </w:r>
+      <w:proofErr w:type="spellEnd"/>
       <w:r>
         <w:rPr>
           <w:lang w:val="x-none" w:eastAsia="x-none"/>
@@ -2459,12 +2557,14 @@
                 <w:lang w:val="x-none" w:eastAsia="x-none"/>
               </w:rPr>
             </w:pPr>
+            <w:proofErr w:type="spellStart"/>
             <w:r>
               <w:rPr>
                 <w:lang w:val="x-none" w:eastAsia="x-none"/>
               </w:rPr>
               <w:t>Documentation</w:t>
             </w:r>
+            <w:proofErr w:type="spellEnd"/>
           </w:p>
         </w:tc>
         <w:tc>
@@ -2603,12 +2703,14 @@
                 <w:lang w:val="x-none" w:eastAsia="x-none"/>
               </w:rPr>
             </w:pPr>
+            <w:proofErr w:type="spellStart"/>
             <w:r>
               <w:rPr>
                 <w:lang w:val="x-none" w:eastAsia="x-none"/>
               </w:rPr>
               <w:t>Documentation</w:t>
             </w:r>
+            <w:proofErr w:type="spellEnd"/>
           </w:p>
         </w:tc>
         <w:tc>
@@ -2735,12 +2837,14 @@
                 <w:lang w:val="x-none" w:eastAsia="x-none"/>
               </w:rPr>
             </w:pPr>
+            <w:proofErr w:type="spellStart"/>
             <w:r>
               <w:rPr>
                 <w:lang w:val="x-none" w:eastAsia="x-none"/>
               </w:rPr>
               <w:t>Documentation</w:t>
             </w:r>
+            <w:proofErr w:type="spellEnd"/>
           </w:p>
         </w:tc>
         <w:tc>
@@ -2867,12 +2971,14 @@
                 <w:lang w:val="x-none" w:eastAsia="x-none"/>
               </w:rPr>
             </w:pPr>
+            <w:proofErr w:type="spellStart"/>
             <w:r>
               <w:rPr>
                 <w:lang w:val="x-none" w:eastAsia="x-none"/>
               </w:rPr>
               <w:t>Documentation</w:t>
             </w:r>
+            <w:proofErr w:type="spellEnd"/>
           </w:p>
         </w:tc>
         <w:tc>
@@ -2999,12 +3105,14 @@
                 <w:lang w:val="x-none" w:eastAsia="x-none"/>
               </w:rPr>
             </w:pPr>
+            <w:proofErr w:type="spellStart"/>
             <w:r>
               <w:rPr>
                 <w:lang w:val="x-none" w:eastAsia="x-none"/>
               </w:rPr>
               <w:t>Documentation</w:t>
             </w:r>
+            <w:proofErr w:type="spellEnd"/>
           </w:p>
         </w:tc>
         <w:tc>
@@ -3115,8 +3223,16 @@
               <w:rPr>
                 <w:lang w:val="x-none" w:eastAsia="x-none"/>
               </w:rPr>
-              <w:t>Investigar servidor web: Django vs Flask</w:t>
-            </w:r>
+              <w:t xml:space="preserve">Investigar servidor web: Django vs </w:t>
+            </w:r>
+            <w:proofErr w:type="spellStart"/>
+            <w:r>
+              <w:rPr>
+                <w:lang w:val="x-none" w:eastAsia="x-none"/>
+              </w:rPr>
+              <w:t>Flask</w:t>
+            </w:r>
+            <w:proofErr w:type="spellEnd"/>
           </w:p>
         </w:tc>
         <w:tc>
@@ -3131,12 +3247,14 @@
                 <w:lang w:val="x-none" w:eastAsia="x-none"/>
               </w:rPr>
             </w:pPr>
+            <w:proofErr w:type="spellStart"/>
             <w:r>
               <w:rPr>
                 <w:lang w:val="x-none" w:eastAsia="x-none"/>
               </w:rPr>
               <w:t>Research</w:t>
             </w:r>
+            <w:proofErr w:type="spellEnd"/>
           </w:p>
         </w:tc>
         <w:tc>
@@ -3247,8 +3365,16 @@
               <w:rPr>
                 <w:lang w:val="x-none" w:eastAsia="x-none"/>
               </w:rPr>
-              <w:t>Investigar servidor web: Django vs Flask</w:t>
-            </w:r>
+              <w:t xml:space="preserve">Investigar servidor web: Django vs </w:t>
+            </w:r>
+            <w:proofErr w:type="spellStart"/>
+            <w:r>
+              <w:rPr>
+                <w:lang w:val="x-none" w:eastAsia="x-none"/>
+              </w:rPr>
+              <w:t>Flask</w:t>
+            </w:r>
+            <w:proofErr w:type="spellEnd"/>
           </w:p>
         </w:tc>
         <w:tc>
@@ -3263,12 +3389,14 @@
                 <w:lang w:val="x-none" w:eastAsia="x-none"/>
               </w:rPr>
             </w:pPr>
+            <w:proofErr w:type="spellStart"/>
             <w:r>
               <w:rPr>
                 <w:lang w:val="x-none" w:eastAsia="x-none"/>
               </w:rPr>
               <w:t>Research</w:t>
             </w:r>
+            <w:proofErr w:type="spellEnd"/>
           </w:p>
         </w:tc>
         <w:tc>
@@ -3394,8 +3522,16 @@
               <w:rPr>
                 <w:lang w:val="x-none" w:eastAsia="x-none"/>
               </w:rPr>
-              <w:t>Investigar servidor web: Django vs Flask</w:t>
-            </w:r>
+              <w:t xml:space="preserve">Investigar servidor web: Django vs </w:t>
+            </w:r>
+            <w:proofErr w:type="spellStart"/>
+            <w:r>
+              <w:rPr>
+                <w:lang w:val="x-none" w:eastAsia="x-none"/>
+              </w:rPr>
+              <w:t>Flask</w:t>
+            </w:r>
+            <w:proofErr w:type="spellEnd"/>
           </w:p>
         </w:tc>
         <w:tc>
@@ -3410,12 +3546,14 @@
                 <w:lang w:val="x-none" w:eastAsia="x-none"/>
               </w:rPr>
             </w:pPr>
+            <w:proofErr w:type="spellStart"/>
             <w:r>
               <w:rPr>
                 <w:lang w:val="x-none" w:eastAsia="x-none"/>
               </w:rPr>
               <w:t>Research</w:t>
             </w:r>
+            <w:proofErr w:type="spellEnd"/>
           </w:p>
         </w:tc>
         <w:tc>
@@ -3542,12 +3680,14 @@
                 <w:lang w:val="x-none" w:eastAsia="x-none"/>
               </w:rPr>
             </w:pPr>
+            <w:proofErr w:type="spellStart"/>
             <w:r>
               <w:rPr>
                 <w:lang w:val="x-none" w:eastAsia="x-none"/>
               </w:rPr>
               <w:t>Research</w:t>
             </w:r>
+            <w:proofErr w:type="spellEnd"/>
           </w:p>
         </w:tc>
         <w:tc>
@@ -3716,7 +3856,35 @@
         <w:rPr>
           <w:lang w:val="x-none" w:eastAsia="x-none"/>
         </w:rPr>
-        <w:t xml:space="preserve">, empezando por un usuario corriente y un usuario registrado. Además le asigné unas primeras funcionalidades básicas a estos usuarios, que son entrar a la ventana home, logearse y registrarse en el caso del usuario corriente y poder subir ficheros y hacer log out en el caso de un usuario registrado como funciones extra para este. </w:t>
+        <w:t xml:space="preserve">, empezando por un usuario corriente y un usuario registrado. Además le asigné unas primeras funcionalidades básicas a estos usuarios, que son entrar a la ventana home, </w:t>
+      </w:r>
+      <w:proofErr w:type="spellStart"/>
+      <w:r>
+        <w:rPr>
+          <w:lang w:val="x-none" w:eastAsia="x-none"/>
+        </w:rPr>
+        <w:t>logearse</w:t>
+      </w:r>
+      <w:proofErr w:type="spellEnd"/>
+      <w:r>
+        <w:rPr>
+          <w:lang w:val="x-none" w:eastAsia="x-none"/>
+        </w:rPr>
+        <w:t xml:space="preserve"> y registrarse en el caso del usuario corriente y poder subir ficheros y hacer log </w:t>
+      </w:r>
+      <w:proofErr w:type="spellStart"/>
+      <w:r>
+        <w:rPr>
+          <w:lang w:val="x-none" w:eastAsia="x-none"/>
+        </w:rPr>
+        <w:t>out</w:t>
+      </w:r>
+      <w:proofErr w:type="spellEnd"/>
+      <w:r>
+        <w:rPr>
+          <w:lang w:val="x-none" w:eastAsia="x-none"/>
+        </w:rPr>
+        <w:t xml:space="preserve"> en el caso de un usuario registrado como funciones extra para este. </w:t>
       </w:r>
     </w:p>
     <w:p>
@@ -3791,7 +3959,21 @@
         <w:rPr>
           <w:lang w:val="x-none" w:eastAsia="x-none"/>
         </w:rPr>
-        <w:t xml:space="preserve"> instalé Flask. </w:t>
+        <w:t xml:space="preserve"> instalé </w:t>
+      </w:r>
+      <w:proofErr w:type="spellStart"/>
+      <w:r>
+        <w:rPr>
+          <w:lang w:val="x-none" w:eastAsia="x-none"/>
+        </w:rPr>
+        <w:t>Flask</w:t>
+      </w:r>
+      <w:proofErr w:type="spellEnd"/>
+      <w:r>
+        <w:rPr>
+          <w:lang w:val="x-none" w:eastAsia="x-none"/>
+        </w:rPr>
+        <w:t xml:space="preserve">. </w:t>
       </w:r>
       <w:r>
         <w:rPr>
@@ -3828,19 +4010,63 @@
         <w:rPr>
           <w:lang w:val="x-none" w:eastAsia="x-none"/>
         </w:rPr>
-        <w:t>Hice una primera implementación de un login</w:t>
-      </w:r>
-      <w:r>
-        <w:rPr>
-          <w:lang w:val="x-none" w:eastAsia="x-none"/>
-        </w:rPr>
-        <w:t xml:space="preserve"> y register</w:t>
-      </w:r>
-      <w:r>
-        <w:rPr>
-          <w:lang w:val="x-none" w:eastAsia="x-none"/>
-        </w:rPr>
-        <w:t xml:space="preserve"> haciendo uso de la librería de FlaskWTF para facilitarme hacer los forms. Como tuve problemas con el </w:t>
+        <w:t xml:space="preserve">Hice una primera implementación de un </w:t>
+      </w:r>
+      <w:proofErr w:type="spellStart"/>
+      <w:r>
+        <w:rPr>
+          <w:lang w:val="x-none" w:eastAsia="x-none"/>
+        </w:rPr>
+        <w:t>login</w:t>
+      </w:r>
+      <w:proofErr w:type="spellEnd"/>
+      <w:r>
+        <w:rPr>
+          <w:lang w:val="x-none" w:eastAsia="x-none"/>
+        </w:rPr>
+        <w:t xml:space="preserve"> y </w:t>
+      </w:r>
+      <w:proofErr w:type="spellStart"/>
+      <w:r>
+        <w:rPr>
+          <w:lang w:val="x-none" w:eastAsia="x-none"/>
+        </w:rPr>
+        <w:t>register</w:t>
+      </w:r>
+      <w:proofErr w:type="spellEnd"/>
+      <w:r>
+        <w:rPr>
+          <w:lang w:val="x-none" w:eastAsia="x-none"/>
+        </w:rPr>
+        <w:t xml:space="preserve"> haciendo uso de la librería de </w:t>
+      </w:r>
+      <w:proofErr w:type="spellStart"/>
+      <w:r>
+        <w:rPr>
+          <w:lang w:val="x-none" w:eastAsia="x-none"/>
+        </w:rPr>
+        <w:t>FlaskWTF</w:t>
+      </w:r>
+      <w:proofErr w:type="spellEnd"/>
+      <w:r>
+        <w:rPr>
+          <w:lang w:val="x-none" w:eastAsia="x-none"/>
+        </w:rPr>
+        <w:t xml:space="preserve"> para facilitarme hacer los </w:t>
+      </w:r>
+      <w:proofErr w:type="spellStart"/>
+      <w:r>
+        <w:rPr>
+          <w:lang w:val="x-none" w:eastAsia="x-none"/>
+        </w:rPr>
+        <w:t>forms</w:t>
+      </w:r>
+      <w:proofErr w:type="spellEnd"/>
+      <w:r>
+        <w:rPr>
+          <w:lang w:val="x-none" w:eastAsia="x-none"/>
+        </w:rPr>
+        <w:t xml:space="preserve">. Como tuve problemas con el </w:t>
       </w:r>
       <w:r>
         <w:rPr>
@@ -3883,7 +4109,35 @@
         <w:rPr>
           <w:lang w:val="x-none" w:eastAsia="x-none"/>
         </w:rPr>
-        <w:t xml:space="preserve"> xampp y configuré la base de datos en phpadmin. Elegí este entorno debido a su facilidad de uso y su libre acceso a cualquier navegador web.</w:t>
+        <w:t xml:space="preserve"> </w:t>
+      </w:r>
+      <w:proofErr w:type="spellStart"/>
+      <w:r>
+        <w:rPr>
+          <w:lang w:val="x-none" w:eastAsia="x-none"/>
+        </w:rPr>
+        <w:t>xampp</w:t>
+      </w:r>
+      <w:proofErr w:type="spellEnd"/>
+      <w:r>
+        <w:rPr>
+          <w:lang w:val="x-none" w:eastAsia="x-none"/>
+        </w:rPr>
+        <w:t xml:space="preserve"> y configuré la base de datos en </w:t>
+      </w:r>
+      <w:proofErr w:type="spellStart"/>
+      <w:r>
+        <w:rPr>
+          <w:lang w:val="x-none" w:eastAsia="x-none"/>
+        </w:rPr>
+        <w:t>phpadmin</w:t>
+      </w:r>
+      <w:proofErr w:type="spellEnd"/>
+      <w:r>
+        <w:rPr>
+          <w:lang w:val="x-none" w:eastAsia="x-none"/>
+        </w:rPr>
+        <w:t>. Elegí este entorno debido a su facilidad de uso y su libre acceso a cualquier navegador web.</w:t>
       </w:r>
       <w:r>
         <w:rPr>
@@ -4107,12 +4361,14 @@
                 <w:lang w:val="x-none" w:eastAsia="x-none"/>
               </w:rPr>
             </w:pPr>
+            <w:proofErr w:type="spellStart"/>
             <w:r>
               <w:rPr>
                 <w:lang w:val="x-none" w:eastAsia="x-none"/>
               </w:rPr>
               <w:t>Documentation</w:t>
             </w:r>
+            <w:proofErr w:type="spellEnd"/>
           </w:p>
         </w:tc>
         <w:tc>
@@ -4209,8 +4465,16 @@
               <w:rPr>
                 <w:lang w:val="x-none" w:eastAsia="x-none"/>
               </w:rPr>
-              <w:t>Cambiar las gráficas de los sprints</w:t>
-            </w:r>
+              <w:t xml:space="preserve">Cambiar las gráficas de los </w:t>
+            </w:r>
+            <w:proofErr w:type="spellStart"/>
+            <w:r>
+              <w:rPr>
+                <w:lang w:val="x-none" w:eastAsia="x-none"/>
+              </w:rPr>
+              <w:t>sprints</w:t>
+            </w:r>
+            <w:proofErr w:type="spellEnd"/>
           </w:p>
         </w:tc>
         <w:tc>
@@ -4225,12 +4489,14 @@
                 <w:lang w:val="x-none" w:eastAsia="x-none"/>
               </w:rPr>
             </w:pPr>
+            <w:proofErr w:type="spellStart"/>
             <w:r>
               <w:rPr>
                 <w:lang w:val="x-none" w:eastAsia="x-none"/>
               </w:rPr>
               <w:t>Documentation</w:t>
             </w:r>
+            <w:proofErr w:type="spellEnd"/>
           </w:p>
         </w:tc>
         <w:tc>
@@ -4343,12 +4609,14 @@
                 <w:lang w:val="x-none" w:eastAsia="x-none"/>
               </w:rPr>
             </w:pPr>
+            <w:proofErr w:type="spellStart"/>
             <w:r>
               <w:rPr>
                 <w:lang w:val="x-none" w:eastAsia="x-none"/>
               </w:rPr>
               <w:t>Research</w:t>
             </w:r>
+            <w:proofErr w:type="spellEnd"/>
           </w:p>
         </w:tc>
         <w:tc>
@@ -4461,12 +4729,14 @@
                 <w:lang w:val="x-none" w:eastAsia="x-none"/>
               </w:rPr>
             </w:pPr>
+            <w:proofErr w:type="spellStart"/>
             <w:r>
               <w:rPr>
                 <w:lang w:val="x-none" w:eastAsia="x-none"/>
               </w:rPr>
               <w:t>Development</w:t>
             </w:r>
+            <w:proofErr w:type="spellEnd"/>
           </w:p>
         </w:tc>
         <w:tc>
@@ -4563,8 +4833,30 @@
               <w:rPr>
                 <w:lang w:val="x-none" w:eastAsia="x-none"/>
               </w:rPr>
-              <w:t>Desarrollo de ventana login y register</w:t>
-            </w:r>
+              <w:t xml:space="preserve">Desarrollo de ventana </w:t>
+            </w:r>
+            <w:proofErr w:type="spellStart"/>
+            <w:r>
+              <w:rPr>
+                <w:lang w:val="x-none" w:eastAsia="x-none"/>
+              </w:rPr>
+              <w:t>login</w:t>
+            </w:r>
+            <w:proofErr w:type="spellEnd"/>
+            <w:r>
+              <w:rPr>
+                <w:lang w:val="x-none" w:eastAsia="x-none"/>
+              </w:rPr>
+              <w:t xml:space="preserve"> y </w:t>
+            </w:r>
+            <w:proofErr w:type="spellStart"/>
+            <w:r>
+              <w:rPr>
+                <w:lang w:val="x-none" w:eastAsia="x-none"/>
+              </w:rPr>
+              <w:t>register</w:t>
+            </w:r>
+            <w:proofErr w:type="spellEnd"/>
           </w:p>
         </w:tc>
         <w:tc>
@@ -4579,12 +4871,14 @@
                 <w:lang w:val="x-none" w:eastAsia="x-none"/>
               </w:rPr>
             </w:pPr>
+            <w:proofErr w:type="spellStart"/>
             <w:r>
               <w:rPr>
                 <w:lang w:val="x-none" w:eastAsia="x-none"/>
               </w:rPr>
               <w:t>Development</w:t>
             </w:r>
+            <w:proofErr w:type="spellEnd"/>
           </w:p>
         </w:tc>
         <w:tc>
@@ -4681,8 +4975,23 @@
               <w:rPr>
                 <w:lang w:val="x-none" w:eastAsia="x-none"/>
               </w:rPr>
-              <w:t xml:space="preserve">Desarrollo de ventana login y </w:t>
-            </w:r>
+              <w:t xml:space="preserve">Desarrollo de ventana </w:t>
+            </w:r>
+            <w:proofErr w:type="spellStart"/>
+            <w:r>
+              <w:rPr>
+                <w:lang w:val="x-none" w:eastAsia="x-none"/>
+              </w:rPr>
+              <w:t>login</w:t>
+            </w:r>
+            <w:proofErr w:type="spellEnd"/>
+            <w:r>
+              <w:rPr>
+                <w:lang w:val="x-none" w:eastAsia="x-none"/>
+              </w:rPr>
+              <w:t xml:space="preserve"> y </w:t>
+            </w:r>
+            <w:proofErr w:type="spellStart"/>
             <w:r>
               <w:rPr>
                 <w:lang w:val="x-none" w:eastAsia="x-none"/>
@@ -4690,6 +4999,7 @@
               <w:lastRenderedPageBreak/>
               <w:t>register</w:t>
             </w:r>
+            <w:proofErr w:type="spellEnd"/>
           </w:p>
         </w:tc>
         <w:tc>
@@ -4704,6 +5014,7 @@
                 <w:lang w:val="x-none" w:eastAsia="x-none"/>
               </w:rPr>
             </w:pPr>
+            <w:proofErr w:type="spellStart"/>
             <w:r>
               <w:rPr>
                 <w:lang w:val="x-none" w:eastAsia="x-none"/>
@@ -4711,6 +5022,7 @@
               <w:lastRenderedPageBreak/>
               <w:t>Development</w:t>
             </w:r>
+            <w:proofErr w:type="spellEnd"/>
           </w:p>
         </w:tc>
         <w:tc>
@@ -4807,8 +5119,30 @@
               <w:rPr>
                 <w:lang w:val="x-none" w:eastAsia="x-none"/>
               </w:rPr>
-              <w:t>Desarrollo de ventana login y register</w:t>
-            </w:r>
+              <w:t xml:space="preserve">Desarrollo de ventana </w:t>
+            </w:r>
+            <w:proofErr w:type="spellStart"/>
+            <w:r>
+              <w:rPr>
+                <w:lang w:val="x-none" w:eastAsia="x-none"/>
+              </w:rPr>
+              <w:t>login</w:t>
+            </w:r>
+            <w:proofErr w:type="spellEnd"/>
+            <w:r>
+              <w:rPr>
+                <w:lang w:val="x-none" w:eastAsia="x-none"/>
+              </w:rPr>
+              <w:t xml:space="preserve"> y </w:t>
+            </w:r>
+            <w:proofErr w:type="spellStart"/>
+            <w:r>
+              <w:rPr>
+                <w:lang w:val="x-none" w:eastAsia="x-none"/>
+              </w:rPr>
+              <w:t>register</w:t>
+            </w:r>
+            <w:proofErr w:type="spellEnd"/>
           </w:p>
         </w:tc>
         <w:tc>
@@ -4823,12 +5157,14 @@
                 <w:lang w:val="x-none" w:eastAsia="x-none"/>
               </w:rPr>
             </w:pPr>
+            <w:proofErr w:type="spellStart"/>
             <w:r>
               <w:rPr>
                 <w:lang w:val="x-none" w:eastAsia="x-none"/>
               </w:rPr>
               <w:t>Development</w:t>
             </w:r>
+            <w:proofErr w:type="spellEnd"/>
           </w:p>
         </w:tc>
         <w:tc>
@@ -4937,8 +5273,16 @@
               <w:rPr>
                 <w:lang w:val="x-none" w:eastAsia="x-none"/>
               </w:rPr>
-              <w:t>de xampp</w:t>
-            </w:r>
+              <w:t xml:space="preserve">de </w:t>
+            </w:r>
+            <w:proofErr w:type="spellStart"/>
+            <w:r>
+              <w:rPr>
+                <w:lang w:val="x-none" w:eastAsia="x-none"/>
+              </w:rPr>
+              <w:t>xampp</w:t>
+            </w:r>
+            <w:proofErr w:type="spellEnd"/>
           </w:p>
         </w:tc>
         <w:tc>
@@ -4953,12 +5297,14 @@
                 <w:lang w:val="x-none" w:eastAsia="x-none"/>
               </w:rPr>
             </w:pPr>
+            <w:proofErr w:type="spellStart"/>
             <w:r>
               <w:rPr>
                 <w:lang w:val="x-none" w:eastAsia="x-none"/>
               </w:rPr>
               <w:t>Configuration</w:t>
             </w:r>
+            <w:proofErr w:type="spellEnd"/>
           </w:p>
         </w:tc>
         <w:tc>
@@ -5067,8 +5413,16 @@
               <w:rPr>
                 <w:lang w:val="x-none" w:eastAsia="x-none"/>
               </w:rPr>
-              <w:t>de phpMyAdmin</w:t>
-            </w:r>
+              <w:t xml:space="preserve">de </w:t>
+            </w:r>
+            <w:proofErr w:type="spellStart"/>
+            <w:r>
+              <w:rPr>
+                <w:lang w:val="x-none" w:eastAsia="x-none"/>
+              </w:rPr>
+              <w:t>phpMyAdmin</w:t>
+            </w:r>
+            <w:proofErr w:type="spellEnd"/>
           </w:p>
         </w:tc>
         <w:tc>
@@ -5083,12 +5437,14 @@
                 <w:lang w:val="x-none" w:eastAsia="x-none"/>
               </w:rPr>
             </w:pPr>
+            <w:proofErr w:type="spellStart"/>
             <w:r>
               <w:rPr>
                 <w:lang w:val="x-none" w:eastAsia="x-none"/>
               </w:rPr>
               <w:t>Configuration</w:t>
             </w:r>
+            <w:proofErr w:type="spellEnd"/>
           </w:p>
         </w:tc>
         <w:tc>
@@ -5185,8 +5541,30 @@
               <w:rPr>
                 <w:lang w:val="x-none" w:eastAsia="x-none"/>
               </w:rPr>
-              <w:t>Desarrollo de ventana login y register</w:t>
-            </w:r>
+              <w:t xml:space="preserve">Desarrollo de ventana </w:t>
+            </w:r>
+            <w:proofErr w:type="spellStart"/>
+            <w:r>
+              <w:rPr>
+                <w:lang w:val="x-none" w:eastAsia="x-none"/>
+              </w:rPr>
+              <w:t>login</w:t>
+            </w:r>
+            <w:proofErr w:type="spellEnd"/>
+            <w:r>
+              <w:rPr>
+                <w:lang w:val="x-none" w:eastAsia="x-none"/>
+              </w:rPr>
+              <w:t xml:space="preserve"> y </w:t>
+            </w:r>
+            <w:proofErr w:type="spellStart"/>
+            <w:r>
+              <w:rPr>
+                <w:lang w:val="x-none" w:eastAsia="x-none"/>
+              </w:rPr>
+              <w:t>register</w:t>
+            </w:r>
+            <w:proofErr w:type="spellEnd"/>
           </w:p>
         </w:tc>
         <w:tc>
@@ -5201,12 +5579,14 @@
                 <w:lang w:val="x-none" w:eastAsia="x-none"/>
               </w:rPr>
             </w:pPr>
+            <w:proofErr w:type="spellStart"/>
             <w:r>
               <w:rPr>
                 <w:lang w:val="x-none" w:eastAsia="x-none"/>
               </w:rPr>
               <w:t>Development</w:t>
             </w:r>
+            <w:proofErr w:type="spellEnd"/>
           </w:p>
         </w:tc>
         <w:tc>
@@ -5303,8 +5683,30 @@
               <w:rPr>
                 <w:lang w:val="x-none" w:eastAsia="x-none"/>
               </w:rPr>
-              <w:t>Desarrollo de ventana login y register</w:t>
-            </w:r>
+              <w:t xml:space="preserve">Desarrollo de ventana </w:t>
+            </w:r>
+            <w:proofErr w:type="spellStart"/>
+            <w:r>
+              <w:rPr>
+                <w:lang w:val="x-none" w:eastAsia="x-none"/>
+              </w:rPr>
+              <w:t>login</w:t>
+            </w:r>
+            <w:proofErr w:type="spellEnd"/>
+            <w:r>
+              <w:rPr>
+                <w:lang w:val="x-none" w:eastAsia="x-none"/>
+              </w:rPr>
+              <w:t xml:space="preserve"> y </w:t>
+            </w:r>
+            <w:proofErr w:type="spellStart"/>
+            <w:r>
+              <w:rPr>
+                <w:lang w:val="x-none" w:eastAsia="x-none"/>
+              </w:rPr>
+              <w:t>register</w:t>
+            </w:r>
+            <w:proofErr w:type="spellEnd"/>
           </w:p>
         </w:tc>
         <w:tc>
@@ -5319,12 +5721,14 @@
                 <w:lang w:val="x-none" w:eastAsia="x-none"/>
               </w:rPr>
             </w:pPr>
+            <w:proofErr w:type="spellStart"/>
             <w:r>
               <w:rPr>
                 <w:lang w:val="x-none" w:eastAsia="x-none"/>
               </w:rPr>
               <w:t>Development</w:t>
             </w:r>
+            <w:proofErr w:type="spellEnd"/>
           </w:p>
         </w:tc>
         <w:tc>
@@ -5421,8 +5825,30 @@
               <w:rPr>
                 <w:lang w:val="x-none" w:eastAsia="x-none"/>
               </w:rPr>
-              <w:t>Desarrollo de ventana login y register</w:t>
-            </w:r>
+              <w:t xml:space="preserve">Desarrollo de ventana </w:t>
+            </w:r>
+            <w:proofErr w:type="spellStart"/>
+            <w:r>
+              <w:rPr>
+                <w:lang w:val="x-none" w:eastAsia="x-none"/>
+              </w:rPr>
+              <w:t>login</w:t>
+            </w:r>
+            <w:proofErr w:type="spellEnd"/>
+            <w:r>
+              <w:rPr>
+                <w:lang w:val="x-none" w:eastAsia="x-none"/>
+              </w:rPr>
+              <w:t xml:space="preserve"> y </w:t>
+            </w:r>
+            <w:proofErr w:type="spellStart"/>
+            <w:r>
+              <w:rPr>
+                <w:lang w:val="x-none" w:eastAsia="x-none"/>
+              </w:rPr>
+              <w:t>register</w:t>
+            </w:r>
+            <w:proofErr w:type="spellEnd"/>
           </w:p>
         </w:tc>
         <w:tc>
@@ -5437,12 +5863,14 @@
                 <w:lang w:val="x-none" w:eastAsia="x-none"/>
               </w:rPr>
             </w:pPr>
+            <w:proofErr w:type="spellStart"/>
             <w:r>
               <w:rPr>
                 <w:lang w:val="x-none" w:eastAsia="x-none"/>
               </w:rPr>
               <w:t>Development</w:t>
             </w:r>
+            <w:proofErr w:type="spellEnd"/>
           </w:p>
         </w:tc>
         <w:tc>
@@ -5539,8 +5967,30 @@
               <w:rPr>
                 <w:lang w:val="x-none" w:eastAsia="x-none"/>
               </w:rPr>
-              <w:t>Desarrollo de ventana login y register</w:t>
-            </w:r>
+              <w:t xml:space="preserve">Desarrollo de ventana </w:t>
+            </w:r>
+            <w:proofErr w:type="spellStart"/>
+            <w:r>
+              <w:rPr>
+                <w:lang w:val="x-none" w:eastAsia="x-none"/>
+              </w:rPr>
+              <w:t>login</w:t>
+            </w:r>
+            <w:proofErr w:type="spellEnd"/>
+            <w:r>
+              <w:rPr>
+                <w:lang w:val="x-none" w:eastAsia="x-none"/>
+              </w:rPr>
+              <w:t xml:space="preserve"> y </w:t>
+            </w:r>
+            <w:proofErr w:type="spellStart"/>
+            <w:r>
+              <w:rPr>
+                <w:lang w:val="x-none" w:eastAsia="x-none"/>
+              </w:rPr>
+              <w:t>register</w:t>
+            </w:r>
+            <w:proofErr w:type="spellEnd"/>
           </w:p>
         </w:tc>
         <w:tc>
@@ -5555,12 +6005,14 @@
                 <w:lang w:val="x-none" w:eastAsia="x-none"/>
               </w:rPr>
             </w:pPr>
+            <w:proofErr w:type="spellStart"/>
             <w:r>
               <w:rPr>
                 <w:lang w:val="x-none" w:eastAsia="x-none"/>
               </w:rPr>
               <w:t>Development</w:t>
             </w:r>
+            <w:proofErr w:type="spellEnd"/>
           </w:p>
         </w:tc>
         <w:tc>
@@ -5657,8 +6109,30 @@
               <w:rPr>
                 <w:lang w:val="x-none" w:eastAsia="x-none"/>
               </w:rPr>
-              <w:t>Desarrollo de ventana login y register</w:t>
-            </w:r>
+              <w:t xml:space="preserve">Desarrollo de ventana </w:t>
+            </w:r>
+            <w:proofErr w:type="spellStart"/>
+            <w:r>
+              <w:rPr>
+                <w:lang w:val="x-none" w:eastAsia="x-none"/>
+              </w:rPr>
+              <w:t>login</w:t>
+            </w:r>
+            <w:proofErr w:type="spellEnd"/>
+            <w:r>
+              <w:rPr>
+                <w:lang w:val="x-none" w:eastAsia="x-none"/>
+              </w:rPr>
+              <w:t xml:space="preserve"> y </w:t>
+            </w:r>
+            <w:proofErr w:type="spellStart"/>
+            <w:r>
+              <w:rPr>
+                <w:lang w:val="x-none" w:eastAsia="x-none"/>
+              </w:rPr>
+              <w:t>register</w:t>
+            </w:r>
+            <w:proofErr w:type="spellEnd"/>
           </w:p>
         </w:tc>
         <w:tc>
@@ -5673,12 +6147,14 @@
                 <w:lang w:val="x-none" w:eastAsia="x-none"/>
               </w:rPr>
             </w:pPr>
+            <w:proofErr w:type="spellStart"/>
             <w:r>
               <w:rPr>
                 <w:lang w:val="x-none" w:eastAsia="x-none"/>
               </w:rPr>
               <w:t>Development</w:t>
             </w:r>
+            <w:proofErr w:type="spellEnd"/>
           </w:p>
         </w:tc>
         <w:tc>
@@ -5791,12 +6267,14 @@
                 <w:lang w:val="x-none" w:eastAsia="x-none"/>
               </w:rPr>
             </w:pPr>
+            <w:proofErr w:type="spellStart"/>
             <w:r>
               <w:rPr>
                 <w:lang w:val="x-none" w:eastAsia="x-none"/>
               </w:rPr>
               <w:t>Development</w:t>
             </w:r>
+            <w:proofErr w:type="spellEnd"/>
           </w:p>
         </w:tc>
         <w:tc>
@@ -5909,12 +6387,14 @@
                 <w:lang w:val="x-none" w:eastAsia="x-none"/>
               </w:rPr>
             </w:pPr>
+            <w:proofErr w:type="spellStart"/>
             <w:r>
               <w:rPr>
                 <w:lang w:val="x-none" w:eastAsia="x-none"/>
               </w:rPr>
               <w:t>Development</w:t>
             </w:r>
+            <w:proofErr w:type="spellEnd"/>
           </w:p>
         </w:tc>
         <w:tc>
@@ -6027,12 +6507,14 @@
                 <w:lang w:val="x-none" w:eastAsia="x-none"/>
               </w:rPr>
             </w:pPr>
+            <w:proofErr w:type="spellStart"/>
             <w:r>
               <w:rPr>
                 <w:lang w:val="x-none" w:eastAsia="x-none"/>
               </w:rPr>
               <w:t>Development</w:t>
             </w:r>
+            <w:proofErr w:type="spellEnd"/>
           </w:p>
         </w:tc>
         <w:tc>
@@ -6145,12 +6627,14 @@
                 <w:lang w:val="x-none" w:eastAsia="x-none"/>
               </w:rPr>
             </w:pPr>
+            <w:proofErr w:type="spellStart"/>
             <w:r>
               <w:rPr>
                 <w:lang w:val="x-none" w:eastAsia="x-none"/>
               </w:rPr>
               <w:t>Documentation</w:t>
             </w:r>
+            <w:proofErr w:type="spellEnd"/>
           </w:p>
         </w:tc>
         <w:tc>
@@ -6296,7 +6780,21 @@
         <w:rPr>
           <w:lang w:val="x-none" w:eastAsia="x-none"/>
         </w:rPr>
-        <w:t xml:space="preserve">Este sprint está enfocado en la importación de la tecnología OMR Audiveris en mi aplicación. </w:t>
+        <w:t xml:space="preserve">Este sprint está enfocado en la importación de la tecnología OMR </w:t>
+      </w:r>
+      <w:proofErr w:type="spellStart"/>
+      <w:r>
+        <w:rPr>
+          <w:lang w:val="x-none" w:eastAsia="x-none"/>
+        </w:rPr>
+        <w:t>Audiveris</w:t>
+      </w:r>
+      <w:proofErr w:type="spellEnd"/>
+      <w:r>
+        <w:rPr>
+          <w:lang w:val="x-none" w:eastAsia="x-none"/>
+        </w:rPr>
+        <w:t xml:space="preserve"> en mi aplicación. </w:t>
       </w:r>
     </w:p>
     <w:p>
@@ -6335,7 +6833,35 @@
         <w:rPr>
           <w:lang w:val="x-none" w:eastAsia="x-none"/>
         </w:rPr>
-        <w:t>Analicé e investigué los diferentes aspectos del programa para saber como se trabaja con esta, a la par que me documentaba con el pdf de ayuda para los desarrolladores.</w:t>
+        <w:t xml:space="preserve">Analicé e investigué los diferentes aspectos del programa para saber </w:t>
+      </w:r>
+      <w:proofErr w:type="spellStart"/>
+      <w:r>
+        <w:rPr>
+          <w:lang w:val="x-none" w:eastAsia="x-none"/>
+        </w:rPr>
+        <w:t>como</w:t>
+      </w:r>
+      <w:proofErr w:type="spellEnd"/>
+      <w:r>
+        <w:rPr>
+          <w:lang w:val="x-none" w:eastAsia="x-none"/>
+        </w:rPr>
+        <w:t xml:space="preserve"> se trabaja con esta, a la par que me documentaba con el </w:t>
+      </w:r>
+      <w:proofErr w:type="spellStart"/>
+      <w:r>
+        <w:rPr>
+          <w:lang w:val="x-none" w:eastAsia="x-none"/>
+        </w:rPr>
+        <w:t>pdf</w:t>
+      </w:r>
+      <w:proofErr w:type="spellEnd"/>
+      <w:r>
+        <w:rPr>
+          <w:lang w:val="x-none" w:eastAsia="x-none"/>
+        </w:rPr>
+        <w:t xml:space="preserve"> de ayuda para los desarrolladores.</w:t>
       </w:r>
     </w:p>
     <w:p>
@@ -6348,7 +6874,21 @@
         <w:rPr>
           <w:lang w:val="x-none" w:eastAsia="x-none"/>
         </w:rPr>
-        <w:t>Luego tuve que cambiar el formato en el que se aceptaba los archivos subidos a mi aplicación (solo se podía pdfs) para darle flexibilidad a la aplicación.</w:t>
+        <w:t xml:space="preserve">Luego tuve que cambiar el formato en el que se aceptaba los archivos subidos a mi aplicación (solo se podía </w:t>
+      </w:r>
+      <w:proofErr w:type="spellStart"/>
+      <w:r>
+        <w:rPr>
+          <w:lang w:val="x-none" w:eastAsia="x-none"/>
+        </w:rPr>
+        <w:t>pdfs</w:t>
+      </w:r>
+      <w:proofErr w:type="spellEnd"/>
+      <w:r>
+        <w:rPr>
+          <w:lang w:val="x-none" w:eastAsia="x-none"/>
+        </w:rPr>
+        <w:t>) para darle flexibilidad a la aplicación.</w:t>
       </w:r>
     </w:p>
     <w:tbl>
@@ -6526,12 +7066,14 @@
                 <w:lang w:val="x-none" w:eastAsia="x-none"/>
               </w:rPr>
             </w:pPr>
+            <w:proofErr w:type="spellStart"/>
             <w:r>
               <w:rPr>
                 <w:lang w:val="x-none" w:eastAsia="x-none"/>
               </w:rPr>
               <w:t>Documentation</w:t>
             </w:r>
+            <w:proofErr w:type="spellEnd"/>
           </w:p>
         </w:tc>
         <w:tc>
@@ -6679,12 +7221,14 @@
                 <w:lang w:val="x-none" w:eastAsia="x-none"/>
               </w:rPr>
             </w:pPr>
+            <w:proofErr w:type="spellStart"/>
             <w:r>
               <w:rPr>
                 <w:lang w:val="x-none" w:eastAsia="x-none"/>
               </w:rPr>
               <w:t>Research</w:t>
             </w:r>
+            <w:proofErr w:type="spellEnd"/>
           </w:p>
         </w:tc>
         <w:tc>
@@ -6831,12 +7375,14 @@
                 <w:lang w:val="x-none" w:eastAsia="x-none"/>
               </w:rPr>
             </w:pPr>
+            <w:proofErr w:type="spellStart"/>
             <w:r>
               <w:rPr>
                 <w:lang w:val="x-none" w:eastAsia="x-none"/>
               </w:rPr>
               <w:t>Research</w:t>
             </w:r>
+            <w:proofErr w:type="spellEnd"/>
           </w:p>
         </w:tc>
         <w:tc>
@@ -6983,12 +7529,14 @@
                 <w:lang w:val="x-none" w:eastAsia="x-none"/>
               </w:rPr>
             </w:pPr>
+            <w:proofErr w:type="spellStart"/>
             <w:r>
               <w:rPr>
                 <w:lang w:val="x-none" w:eastAsia="x-none"/>
               </w:rPr>
               <w:t>Research</w:t>
             </w:r>
+            <w:proofErr w:type="spellEnd"/>
           </w:p>
         </w:tc>
         <w:tc>
@@ -7099,12 +7647,14 @@
                 <w:lang w:val="x-none" w:eastAsia="x-none"/>
               </w:rPr>
             </w:pPr>
+            <w:proofErr w:type="spellStart"/>
             <w:r>
               <w:rPr>
                 <w:lang w:val="x-none" w:eastAsia="x-none"/>
               </w:rPr>
               <w:t>Development</w:t>
             </w:r>
+            <w:proofErr w:type="spellEnd"/>
           </w:p>
         </w:tc>
         <w:tc>
@@ -7251,12 +7801,14 @@
                 <w:lang w:val="x-none" w:eastAsia="x-none"/>
               </w:rPr>
             </w:pPr>
+            <w:proofErr w:type="spellStart"/>
             <w:r>
               <w:rPr>
                 <w:lang w:val="x-none" w:eastAsia="x-none"/>
               </w:rPr>
               <w:t>Research</w:t>
             </w:r>
+            <w:proofErr w:type="spellEnd"/>
           </w:p>
         </w:tc>
         <w:tc>
@@ -7403,12 +7955,14 @@
                 <w:lang w:val="x-none" w:eastAsia="x-none"/>
               </w:rPr>
             </w:pPr>
+            <w:proofErr w:type="spellStart"/>
             <w:r>
               <w:rPr>
                 <w:lang w:val="x-none" w:eastAsia="x-none"/>
               </w:rPr>
               <w:t>Research</w:t>
             </w:r>
+            <w:proofErr w:type="spellEnd"/>
           </w:p>
         </w:tc>
         <w:tc>
@@ -7555,12 +8109,14 @@
                 <w:lang w:val="x-none" w:eastAsia="x-none"/>
               </w:rPr>
             </w:pPr>
+            <w:proofErr w:type="spellStart"/>
             <w:r>
               <w:rPr>
                 <w:lang w:val="x-none" w:eastAsia="x-none"/>
               </w:rPr>
               <w:t>Research</w:t>
             </w:r>
+            <w:proofErr w:type="spellEnd"/>
           </w:p>
         </w:tc>
         <w:tc>
@@ -7671,12 +8227,14 @@
                 <w:lang w:val="x-none" w:eastAsia="x-none"/>
               </w:rPr>
             </w:pPr>
+            <w:proofErr w:type="spellStart"/>
             <w:r>
               <w:rPr>
                 <w:lang w:val="x-none" w:eastAsia="x-none"/>
               </w:rPr>
               <w:t>Development</w:t>
             </w:r>
+            <w:proofErr w:type="spellEnd"/>
           </w:p>
         </w:tc>
         <w:tc>
@@ -7787,12 +8345,14 @@
                 <w:lang w:val="x-none" w:eastAsia="x-none"/>
               </w:rPr>
             </w:pPr>
+            <w:proofErr w:type="spellStart"/>
             <w:r>
               <w:rPr>
                 <w:lang w:val="x-none" w:eastAsia="x-none"/>
               </w:rPr>
               <w:t>Development</w:t>
             </w:r>
+            <w:proofErr w:type="spellEnd"/>
           </w:p>
         </w:tc>
         <w:tc>
@@ -7887,8 +8447,30 @@
               <w:rPr>
                 <w:lang w:val="x-none" w:eastAsia="x-none"/>
               </w:rPr>
-              <w:t>Implementación de un docker para Audiveris</w:t>
-            </w:r>
+              <w:t xml:space="preserve">Implementación de un </w:t>
+            </w:r>
+            <w:proofErr w:type="spellStart"/>
+            <w:r>
+              <w:rPr>
+                <w:lang w:val="x-none" w:eastAsia="x-none"/>
+              </w:rPr>
+              <w:t>docker</w:t>
+            </w:r>
+            <w:proofErr w:type="spellEnd"/>
+            <w:r>
+              <w:rPr>
+                <w:lang w:val="x-none" w:eastAsia="x-none"/>
+              </w:rPr>
+              <w:t xml:space="preserve"> para </w:t>
+            </w:r>
+            <w:proofErr w:type="spellStart"/>
+            <w:r>
+              <w:rPr>
+                <w:lang w:val="x-none" w:eastAsia="x-none"/>
+              </w:rPr>
+              <w:t>Audiveris</w:t>
+            </w:r>
+            <w:proofErr w:type="spellEnd"/>
           </w:p>
         </w:tc>
         <w:tc>
@@ -7903,12 +8485,14 @@
                 <w:lang w:val="x-none" w:eastAsia="x-none"/>
               </w:rPr>
             </w:pPr>
+            <w:proofErr w:type="spellStart"/>
             <w:r>
               <w:rPr>
                 <w:lang w:val="x-none" w:eastAsia="x-none"/>
               </w:rPr>
               <w:t>Development</w:t>
             </w:r>
+            <w:proofErr w:type="spellEnd"/>
           </w:p>
         </w:tc>
         <w:tc>
@@ -8009,8 +8593,30 @@
               <w:rPr>
                 <w:lang w:val="x-none" w:eastAsia="x-none"/>
               </w:rPr>
-              <w:t>Implementación de un docker para Audiveris</w:t>
-            </w:r>
+              <w:t xml:space="preserve">Implementación de un </w:t>
+            </w:r>
+            <w:proofErr w:type="spellStart"/>
+            <w:r>
+              <w:rPr>
+                <w:lang w:val="x-none" w:eastAsia="x-none"/>
+              </w:rPr>
+              <w:t>docker</w:t>
+            </w:r>
+            <w:proofErr w:type="spellEnd"/>
+            <w:r>
+              <w:rPr>
+                <w:lang w:val="x-none" w:eastAsia="x-none"/>
+              </w:rPr>
+              <w:t xml:space="preserve"> para </w:t>
+            </w:r>
+            <w:proofErr w:type="spellStart"/>
+            <w:r>
+              <w:rPr>
+                <w:lang w:val="x-none" w:eastAsia="x-none"/>
+              </w:rPr>
+              <w:t>Audiveris</w:t>
+            </w:r>
+            <w:proofErr w:type="spellEnd"/>
           </w:p>
         </w:tc>
         <w:tc>
@@ -8025,12 +8631,14 @@
                 <w:lang w:val="x-none" w:eastAsia="x-none"/>
               </w:rPr>
             </w:pPr>
+            <w:proofErr w:type="spellStart"/>
             <w:r>
               <w:rPr>
                 <w:lang w:val="x-none" w:eastAsia="x-none"/>
               </w:rPr>
               <w:t>Development</w:t>
             </w:r>
+            <w:proofErr w:type="spellEnd"/>
           </w:p>
         </w:tc>
         <w:tc>
@@ -8125,15 +8733,37 @@
               <w:rPr>
                 <w:lang w:val="x-none" w:eastAsia="x-none"/>
               </w:rPr>
-              <w:t xml:space="preserve">Implementación de un docker </w:t>
+              <w:t xml:space="preserve">Implementación de un </w:t>
+            </w:r>
+            <w:proofErr w:type="spellStart"/>
+            <w:r>
+              <w:rPr>
+                <w:lang w:val="x-none" w:eastAsia="x-none"/>
+              </w:rPr>
+              <w:t>docker</w:t>
+            </w:r>
+            <w:proofErr w:type="spellEnd"/>
+            <w:r>
+              <w:rPr>
+                <w:lang w:val="x-none" w:eastAsia="x-none"/>
+              </w:rPr>
+              <w:t xml:space="preserve"> </w:t>
             </w:r>
             <w:r>
               <w:rPr>
                 <w:lang w:val="x-none" w:eastAsia="x-none"/>
               </w:rPr>
               <w:lastRenderedPageBreak/>
-              <w:t>para Audiveris</w:t>
-            </w:r>
+              <w:t xml:space="preserve">para </w:t>
+            </w:r>
+            <w:proofErr w:type="spellStart"/>
+            <w:r>
+              <w:rPr>
+                <w:lang w:val="x-none" w:eastAsia="x-none"/>
+              </w:rPr>
+              <w:t>Audiveris</w:t>
+            </w:r>
+            <w:proofErr w:type="spellEnd"/>
           </w:p>
         </w:tc>
         <w:tc>
@@ -8148,6 +8778,7 @@
                 <w:lang w:val="x-none" w:eastAsia="x-none"/>
               </w:rPr>
             </w:pPr>
+            <w:proofErr w:type="spellStart"/>
             <w:r>
               <w:rPr>
                 <w:lang w:val="x-none" w:eastAsia="x-none"/>
@@ -8155,6 +8786,7 @@
               <w:lastRenderedPageBreak/>
               <w:t>Development</w:t>
             </w:r>
+            <w:proofErr w:type="spellEnd"/>
           </w:p>
         </w:tc>
         <w:tc>
@@ -8249,8 +8881,30 @@
               <w:rPr>
                 <w:lang w:val="x-none" w:eastAsia="x-none"/>
               </w:rPr>
-              <w:t>Implementación de un docker para Audiveris</w:t>
-            </w:r>
+              <w:t xml:space="preserve">Implementación de un </w:t>
+            </w:r>
+            <w:proofErr w:type="spellStart"/>
+            <w:r>
+              <w:rPr>
+                <w:lang w:val="x-none" w:eastAsia="x-none"/>
+              </w:rPr>
+              <w:t>docker</w:t>
+            </w:r>
+            <w:proofErr w:type="spellEnd"/>
+            <w:r>
+              <w:rPr>
+                <w:lang w:val="x-none" w:eastAsia="x-none"/>
+              </w:rPr>
+              <w:t xml:space="preserve"> para </w:t>
+            </w:r>
+            <w:proofErr w:type="spellStart"/>
+            <w:r>
+              <w:rPr>
+                <w:lang w:val="x-none" w:eastAsia="x-none"/>
+              </w:rPr>
+              <w:t>Audiveris</w:t>
+            </w:r>
+            <w:proofErr w:type="spellEnd"/>
           </w:p>
         </w:tc>
         <w:tc>
@@ -8265,12 +8919,14 @@
                 <w:lang w:val="x-none" w:eastAsia="x-none"/>
               </w:rPr>
             </w:pPr>
+            <w:proofErr w:type="spellStart"/>
             <w:r>
               <w:rPr>
                 <w:lang w:val="x-none" w:eastAsia="x-none"/>
               </w:rPr>
               <w:t>Development</w:t>
             </w:r>
+            <w:proofErr w:type="spellEnd"/>
           </w:p>
         </w:tc>
         <w:tc>
@@ -8328,6 +8984,98 @@
               </w:rPr>
               <w:t>2</w:t>
             </w:r>
+          </w:p>
+        </w:tc>
+      </w:tr>
+      <w:tr>
+        <w:tc>
+          <w:tcPr>
+            <w:tcW w:w="1394" w:type="dxa"/>
+            <w:vAlign w:val="center"/>
+          </w:tcPr>
+          <w:p>
+            <w:pPr>
+              <w:rPr>
+                <w:lang w:val="x-none" w:eastAsia="x-none"/>
+              </w:rPr>
+            </w:pPr>
+            <w:r>
+              <w:rPr>
+                <w:lang w:val="x-none" w:eastAsia="x-none"/>
+              </w:rPr>
+              <w:t>08/05/2024</w:t>
+            </w:r>
+          </w:p>
+        </w:tc>
+        <w:tc>
+          <w:tcPr>
+            <w:tcW w:w="3432" w:type="dxa"/>
+          </w:tcPr>
+          <w:p>
+            <w:pPr>
+              <w:rPr>
+                <w:lang w:val="x-none" w:eastAsia="x-none"/>
+              </w:rPr>
+            </w:pPr>
+          </w:p>
+        </w:tc>
+        <w:tc>
+          <w:tcPr>
+            <w:tcW w:w="1696" w:type="dxa"/>
+            <w:shd w:val="clear" w:color="auto" w:fill="FFFFFF" w:themeFill="background1"/>
+          </w:tcPr>
+          <w:p>
+            <w:pPr>
+              <w:jc w:val="center"/>
+              <w:rPr>
+                <w:lang w:val="x-none" w:eastAsia="x-none"/>
+              </w:rPr>
+            </w:pPr>
+          </w:p>
+        </w:tc>
+        <w:tc>
+          <w:tcPr>
+            <w:tcW w:w="1646" w:type="dxa"/>
+          </w:tcPr>
+          <w:p>
+            <w:pPr>
+              <w:jc w:val="center"/>
+              <w:rPr>
+                <w:lang w:val="x-none" w:eastAsia="x-none"/>
+              </w:rPr>
+            </w:pPr>
+          </w:p>
+        </w:tc>
+        <w:tc>
+          <w:tcPr>
+            <w:tcW w:w="1083" w:type="dxa"/>
+          </w:tcPr>
+          <w:p>
+            <w:pPr>
+              <w:jc w:val="center"/>
+              <w:rPr>
+                <w:lang w:val="x-none" w:eastAsia="x-none"/>
+              </w:rPr>
+            </w:pPr>
+            <w:r>
+              <w:rPr>
+                <w:lang w:val="x-none" w:eastAsia="x-none"/>
+              </w:rPr>
+              <w:t>2.5</w:t>
+            </w:r>
+          </w:p>
+        </w:tc>
+        <w:tc>
+          <w:tcPr>
+            <w:tcW w:w="1233" w:type="dxa"/>
+          </w:tcPr>
+          <w:p>
+            <w:pPr>
+              <w:jc w:val="center"/>
+              <w:rPr>
+                <w:lang w:val="x-none" w:eastAsia="x-none"/>
+              </w:rPr>
+            </w:pPr>
           </w:p>
         </w:tc>
       </w:tr>

</xml_diff>

<commit_message>
Documentación sprint 4, 12-05-2024
</commit_message>
<xml_diff>
--- a/sprints.docx
+++ b/sprints.docx
@@ -249,7 +249,6 @@
         </w:rPr>
         <w:t xml:space="preserve"> Manuel Galán </w:t>
       </w:r>
-      <w:proofErr w:type="spellStart"/>
       <w:r>
         <w:rPr>
           <w:rFonts w:ascii="Adobe Garamond Pro" w:hAnsi="Adobe Garamond Pro"/>
@@ -266,7 +265,6 @@
         </w:rPr>
         <w:t>rdax</w:t>
       </w:r>
-      <w:proofErr w:type="spellEnd"/>
     </w:p>
     <w:p>
       <w:pPr>
@@ -483,21 +481,7 @@
         <w:rPr>
           <w:lang w:val="x-none" w:eastAsia="x-none"/>
         </w:rPr>
-        <w:t xml:space="preserve">Por último me decanté por desarrollar la memoria en Word por su simplicidad en comparación con </w:t>
-      </w:r>
-      <w:proofErr w:type="spellStart"/>
-      <w:r>
-        <w:rPr>
-          <w:lang w:val="x-none" w:eastAsia="x-none"/>
-        </w:rPr>
-        <w:t>Latex</w:t>
-      </w:r>
-      <w:proofErr w:type="spellEnd"/>
-      <w:r>
-        <w:rPr>
-          <w:lang w:val="x-none" w:eastAsia="x-none"/>
-        </w:rPr>
-        <w:t>.</w:t>
+        <w:t>Por último me decanté por desarrollar la memoria en Word por su simplicidad en comparación con Latex.</w:t>
       </w:r>
     </w:p>
     <w:tbl>
@@ -702,14 +686,12 @@
                 <w:lang w:val="x-none" w:eastAsia="x-none"/>
               </w:rPr>
             </w:pPr>
-            <w:proofErr w:type="spellStart"/>
             <w:r>
               <w:rPr>
                 <w:lang w:val="x-none" w:eastAsia="x-none"/>
               </w:rPr>
               <w:t>Configuration</w:t>
             </w:r>
-            <w:proofErr w:type="spellEnd"/>
           </w:p>
         </w:tc>
         <w:tc>
@@ -832,14 +814,12 @@
                 <w:lang w:val="x-none" w:eastAsia="x-none"/>
               </w:rPr>
             </w:pPr>
-            <w:proofErr w:type="spellStart"/>
             <w:r>
               <w:rPr>
                 <w:lang w:val="x-none" w:eastAsia="x-none"/>
               </w:rPr>
               <w:t>Configuration</w:t>
             </w:r>
-            <w:proofErr w:type="spellEnd"/>
           </w:p>
         </w:tc>
         <w:tc>
@@ -962,14 +942,12 @@
                 <w:lang w:val="x-none" w:eastAsia="x-none"/>
               </w:rPr>
             </w:pPr>
-            <w:proofErr w:type="spellStart"/>
             <w:r>
               <w:rPr>
                 <w:lang w:val="x-none" w:eastAsia="x-none"/>
               </w:rPr>
               <w:t>Configuration</w:t>
             </w:r>
-            <w:proofErr w:type="spellEnd"/>
           </w:p>
         </w:tc>
         <w:tc>
@@ -1092,14 +1070,12 @@
                 <w:lang w:val="x-none" w:eastAsia="x-none"/>
               </w:rPr>
             </w:pPr>
-            <w:proofErr w:type="spellStart"/>
             <w:r>
               <w:rPr>
                 <w:lang w:val="x-none" w:eastAsia="x-none"/>
               </w:rPr>
               <w:t>Research</w:t>
             </w:r>
-            <w:proofErr w:type="spellEnd"/>
           </w:p>
         </w:tc>
         <w:tc>
@@ -1221,14 +1197,12 @@
                 <w:lang w:val="x-none" w:eastAsia="x-none"/>
               </w:rPr>
             </w:pPr>
-            <w:proofErr w:type="spellStart"/>
             <w:r>
               <w:rPr>
                 <w:lang w:val="x-none" w:eastAsia="x-none"/>
               </w:rPr>
               <w:t>Research</w:t>
             </w:r>
-            <w:proofErr w:type="spellEnd"/>
           </w:p>
         </w:tc>
         <w:tc>
@@ -1350,14 +1324,12 @@
                 <w:lang w:val="x-none" w:eastAsia="x-none"/>
               </w:rPr>
             </w:pPr>
-            <w:proofErr w:type="spellStart"/>
             <w:r>
               <w:rPr>
                 <w:lang w:val="x-none" w:eastAsia="x-none"/>
               </w:rPr>
               <w:t>Research</w:t>
             </w:r>
-            <w:proofErr w:type="spellEnd"/>
           </w:p>
         </w:tc>
         <w:tc>
@@ -1479,14 +1451,12 @@
                 <w:lang w:val="x-none" w:eastAsia="x-none"/>
               </w:rPr>
             </w:pPr>
-            <w:proofErr w:type="spellStart"/>
             <w:r>
               <w:rPr>
                 <w:lang w:val="x-none" w:eastAsia="x-none"/>
               </w:rPr>
               <w:t>Research</w:t>
             </w:r>
-            <w:proofErr w:type="spellEnd"/>
           </w:p>
         </w:tc>
         <w:tc>
@@ -1608,14 +1578,12 @@
                 <w:lang w:val="x-none" w:eastAsia="x-none"/>
               </w:rPr>
             </w:pPr>
-            <w:proofErr w:type="spellStart"/>
             <w:r>
               <w:rPr>
                 <w:lang w:val="x-none" w:eastAsia="x-none"/>
               </w:rPr>
               <w:t>Research</w:t>
             </w:r>
-            <w:proofErr w:type="spellEnd"/>
           </w:p>
         </w:tc>
         <w:tc>
@@ -1737,14 +1705,12 @@
                 <w:lang w:val="x-none" w:eastAsia="x-none"/>
               </w:rPr>
             </w:pPr>
-            <w:proofErr w:type="spellStart"/>
             <w:r>
               <w:rPr>
                 <w:lang w:val="x-none" w:eastAsia="x-none"/>
               </w:rPr>
               <w:t>Research</w:t>
             </w:r>
-            <w:proofErr w:type="spellEnd"/>
           </w:p>
         </w:tc>
         <w:tc>
@@ -1866,14 +1832,12 @@
                 <w:lang w:val="x-none" w:eastAsia="x-none"/>
               </w:rPr>
             </w:pPr>
-            <w:proofErr w:type="spellStart"/>
             <w:r>
               <w:rPr>
                 <w:lang w:val="x-none" w:eastAsia="x-none"/>
               </w:rPr>
               <w:t>Research</w:t>
             </w:r>
-            <w:proofErr w:type="spellEnd"/>
           </w:p>
         </w:tc>
         <w:tc>
@@ -2031,33 +1995,17 @@
         </w:rPr>
         <w:t xml:space="preserve">. Entre ellas se valoró </w:t>
       </w:r>
-      <w:proofErr w:type="spellStart"/>
       <w:r>
         <w:rPr>
           <w:lang w:val="x-none" w:eastAsia="x-none"/>
         </w:rPr>
-        <w:t>Flask</w:t>
-      </w:r>
-      <w:proofErr w:type="spellEnd"/>
+        <w:t xml:space="preserve">Flask o Django. </w:t>
+      </w:r>
       <w:r>
         <w:rPr>
           <w:lang w:val="x-none" w:eastAsia="x-none"/>
         </w:rPr>
-        <w:t xml:space="preserve"> o Django. </w:t>
-      </w:r>
-      <w:proofErr w:type="spellStart"/>
-      <w:r>
-        <w:rPr>
-          <w:lang w:val="x-none" w:eastAsia="x-none"/>
-        </w:rPr>
-        <w:t>Flask</w:t>
-      </w:r>
-      <w:proofErr w:type="spellEnd"/>
-      <w:r>
-        <w:rPr>
-          <w:lang w:val="x-none" w:eastAsia="x-none"/>
-        </w:rPr>
-        <w:t xml:space="preserve"> ofrec</w:t>
+        <w:t>Flask ofrec</w:t>
       </w:r>
       <w:r>
         <w:rPr>
@@ -2130,83 +2078,55 @@
         <w:rPr>
           <w:lang w:val="x-none" w:eastAsia="x-none"/>
         </w:rPr>
-        <w:t xml:space="preserve">Por otro lado, Django es un </w:t>
-      </w:r>
-      <w:proofErr w:type="spellStart"/>
+        <w:t>Por otro lado, Django es un framework que ofrece una amplia variedad de funcionalidades integradas de serie, también permite un desarrollo rápido de aplicaciones complejas gracias a estas características</w:t>
+      </w:r>
       <w:r>
         <w:rPr>
           <w:lang w:val="x-none" w:eastAsia="x-none"/>
         </w:rPr>
-        <w:t>framework</w:t>
-      </w:r>
-      <w:proofErr w:type="spellEnd"/>
+        <w:t xml:space="preserve">, así como </w:t>
+      </w:r>
       <w:r>
         <w:rPr>
           <w:lang w:val="x-none" w:eastAsia="x-none"/>
         </w:rPr>
-        <w:t xml:space="preserve"> que ofrece una amplia variedad de funcionalidades integradas de serie, también permite un desarrollo rápido de aplicaciones complejas gracias a estas características</w:t>
+        <w:t>escalabilidad para cualquier proyecto</w:t>
       </w:r>
       <w:r>
         <w:rPr>
           <w:lang w:val="x-none" w:eastAsia="x-none"/>
         </w:rPr>
-        <w:t xml:space="preserve">, así como </w:t>
+        <w:t xml:space="preserve">. </w:t>
       </w:r>
       <w:r>
         <w:rPr>
           <w:lang w:val="x-none" w:eastAsia="x-none"/>
         </w:rPr>
-        <w:t>escalabilidad para cualquier proyecto</w:t>
+        <w:t xml:space="preserve">Valorando todos estos aspectos y analizando la presente </w:t>
       </w:r>
       <w:r>
         <w:rPr>
           <w:lang w:val="x-none" w:eastAsia="x-none"/>
         </w:rPr>
-        <w:t xml:space="preserve">. </w:t>
+        <w:t xml:space="preserve">y futura </w:t>
       </w:r>
       <w:r>
         <w:rPr>
           <w:lang w:val="x-none" w:eastAsia="x-none"/>
         </w:rPr>
-        <w:t xml:space="preserve">Valorando todos estos aspectos y analizando la presente </w:t>
+        <w:t>situación</w:t>
       </w:r>
       <w:r>
         <w:rPr>
           <w:lang w:val="x-none" w:eastAsia="x-none"/>
         </w:rPr>
-        <w:t xml:space="preserve">y futura </w:t>
+        <w:t xml:space="preserve"> </w:t>
       </w:r>
       <w:r>
         <w:rPr>
           <w:lang w:val="x-none" w:eastAsia="x-none"/>
         </w:rPr>
-        <w:t>situación</w:t>
-      </w:r>
-      <w:r>
-        <w:rPr>
-          <w:lang w:val="x-none" w:eastAsia="x-none"/>
-        </w:rPr>
-        <w:t xml:space="preserve"> </w:t>
-      </w:r>
-      <w:r>
-        <w:rPr>
-          <w:lang w:val="x-none" w:eastAsia="x-none"/>
-        </w:rPr>
-        <w:t xml:space="preserve">he considerado que la mejor opción es usar </w:t>
-      </w:r>
-      <w:proofErr w:type="spellStart"/>
-      <w:r>
-        <w:rPr>
-          <w:lang w:val="x-none" w:eastAsia="x-none"/>
-        </w:rPr>
-        <w:t>Flask</w:t>
-      </w:r>
-      <w:proofErr w:type="spellEnd"/>
-      <w:r>
-        <w:rPr>
-          <w:lang w:val="x-none" w:eastAsia="x-none"/>
-        </w:rPr>
-        <w:t xml:space="preserve"> para mi proyecto.</w:t>
+        <w:t>he considerado que la mejor opción es usar Flask para mi proyecto.</w:t>
       </w:r>
     </w:p>
     <w:p>
@@ -2245,66 +2165,48 @@
         </w:rPr>
         <w:t xml:space="preserve"> es </w:t>
       </w:r>
-      <w:proofErr w:type="spellStart"/>
       <w:r>
         <w:rPr>
           <w:lang w:val="x-none" w:eastAsia="x-none"/>
         </w:rPr>
-        <w:t>Audiveris</w:t>
-      </w:r>
-      <w:proofErr w:type="spellEnd"/>
+        <w:t>Audiveris debido a su larga trayectoria y la comunidad que hay detrás ya que es muy activa y grande.</w:t>
+      </w:r>
       <w:r>
         <w:rPr>
           <w:lang w:val="x-none" w:eastAsia="x-none"/>
         </w:rPr>
-        <w:t xml:space="preserve"> debido a su larga trayectoria y la comunidad que hay detrás ya que es muy activa y grande.</w:t>
+        <w:t xml:space="preserve"> </w:t>
       </w:r>
       <w:r>
         <w:rPr>
           <w:lang w:val="x-none" w:eastAsia="x-none"/>
         </w:rPr>
-        <w:t xml:space="preserve"> </w:t>
+        <w:t xml:space="preserve">Otras </w:t>
       </w:r>
       <w:r>
         <w:rPr>
           <w:lang w:val="x-none" w:eastAsia="x-none"/>
         </w:rPr>
-        <w:t xml:space="preserve">Otras </w:t>
+        <w:t xml:space="preserve">tecnologías que valoré son </w:t>
       </w:r>
       <w:r>
         <w:rPr>
           <w:lang w:val="x-none" w:eastAsia="x-none"/>
         </w:rPr>
-        <w:t xml:space="preserve">tecnologías que valoré son </w:t>
-      </w:r>
-      <w:proofErr w:type="spellStart"/>
+        <w:t>SharpEye Music Reader</w:t>
+      </w:r>
       <w:r>
         <w:rPr>
           <w:lang w:val="x-none" w:eastAsia="x-none"/>
         </w:rPr>
-        <w:t>SharpEye</w:t>
-      </w:r>
-      <w:proofErr w:type="spellEnd"/>
+        <w:t xml:space="preserve">, </w:t>
+      </w:r>
       <w:r>
         <w:rPr>
           <w:lang w:val="x-none" w:eastAsia="x-none"/>
         </w:rPr>
-        <w:t xml:space="preserve"> Music Reader</w:t>
-      </w:r>
-      <w:r>
-        <w:rPr>
-          <w:lang w:val="x-none" w:eastAsia="x-none"/>
-        </w:rPr>
-        <w:t xml:space="preserve">, </w:t>
-      </w:r>
-      <w:proofErr w:type="spellStart"/>
-      <w:r>
-        <w:rPr>
-          <w:lang w:val="x-none" w:eastAsia="x-none"/>
-        </w:rPr>
         <w:t>MuseScore</w:t>
       </w:r>
-      <w:proofErr w:type="spellEnd"/>
       <w:r>
         <w:rPr>
           <w:lang w:val="x-none" w:eastAsia="x-none"/>
@@ -2557,14 +2459,12 @@
                 <w:lang w:val="x-none" w:eastAsia="x-none"/>
               </w:rPr>
             </w:pPr>
-            <w:proofErr w:type="spellStart"/>
             <w:r>
               <w:rPr>
                 <w:lang w:val="x-none" w:eastAsia="x-none"/>
               </w:rPr>
               <w:t>Documentation</w:t>
             </w:r>
-            <w:proofErr w:type="spellEnd"/>
           </w:p>
         </w:tc>
         <w:tc>
@@ -2703,14 +2603,12 @@
                 <w:lang w:val="x-none" w:eastAsia="x-none"/>
               </w:rPr>
             </w:pPr>
-            <w:proofErr w:type="spellStart"/>
             <w:r>
               <w:rPr>
                 <w:lang w:val="x-none" w:eastAsia="x-none"/>
               </w:rPr>
               <w:t>Documentation</w:t>
             </w:r>
-            <w:proofErr w:type="spellEnd"/>
           </w:p>
         </w:tc>
         <w:tc>
@@ -2837,14 +2735,12 @@
                 <w:lang w:val="x-none" w:eastAsia="x-none"/>
               </w:rPr>
             </w:pPr>
-            <w:proofErr w:type="spellStart"/>
             <w:r>
               <w:rPr>
                 <w:lang w:val="x-none" w:eastAsia="x-none"/>
               </w:rPr>
               <w:t>Documentation</w:t>
             </w:r>
-            <w:proofErr w:type="spellEnd"/>
           </w:p>
         </w:tc>
         <w:tc>
@@ -2971,14 +2867,12 @@
                 <w:lang w:val="x-none" w:eastAsia="x-none"/>
               </w:rPr>
             </w:pPr>
-            <w:proofErr w:type="spellStart"/>
             <w:r>
               <w:rPr>
                 <w:lang w:val="x-none" w:eastAsia="x-none"/>
               </w:rPr>
               <w:t>Documentation</w:t>
             </w:r>
-            <w:proofErr w:type="spellEnd"/>
           </w:p>
         </w:tc>
         <w:tc>
@@ -3105,14 +2999,12 @@
                 <w:lang w:val="x-none" w:eastAsia="x-none"/>
               </w:rPr>
             </w:pPr>
-            <w:proofErr w:type="spellStart"/>
             <w:r>
               <w:rPr>
                 <w:lang w:val="x-none" w:eastAsia="x-none"/>
               </w:rPr>
               <w:t>Documentation</w:t>
             </w:r>
-            <w:proofErr w:type="spellEnd"/>
           </w:p>
         </w:tc>
         <w:tc>
@@ -3223,16 +3115,8 @@
               <w:rPr>
                 <w:lang w:val="x-none" w:eastAsia="x-none"/>
               </w:rPr>
-              <w:t xml:space="preserve">Investigar servidor web: Django vs </w:t>
-            </w:r>
-            <w:proofErr w:type="spellStart"/>
-            <w:r>
-              <w:rPr>
-                <w:lang w:val="x-none" w:eastAsia="x-none"/>
-              </w:rPr>
-              <w:t>Flask</w:t>
-            </w:r>
-            <w:proofErr w:type="spellEnd"/>
+              <w:t>Investigar servidor web: Django vs Flask</w:t>
+            </w:r>
           </w:p>
         </w:tc>
         <w:tc>
@@ -3247,14 +3131,12 @@
                 <w:lang w:val="x-none" w:eastAsia="x-none"/>
               </w:rPr>
             </w:pPr>
-            <w:proofErr w:type="spellStart"/>
             <w:r>
               <w:rPr>
                 <w:lang w:val="x-none" w:eastAsia="x-none"/>
               </w:rPr>
               <w:t>Research</w:t>
             </w:r>
-            <w:proofErr w:type="spellEnd"/>
           </w:p>
         </w:tc>
         <w:tc>
@@ -3365,16 +3247,8 @@
               <w:rPr>
                 <w:lang w:val="x-none" w:eastAsia="x-none"/>
               </w:rPr>
-              <w:t xml:space="preserve">Investigar servidor web: Django vs </w:t>
-            </w:r>
-            <w:proofErr w:type="spellStart"/>
-            <w:r>
-              <w:rPr>
-                <w:lang w:val="x-none" w:eastAsia="x-none"/>
-              </w:rPr>
-              <w:t>Flask</w:t>
-            </w:r>
-            <w:proofErr w:type="spellEnd"/>
+              <w:t>Investigar servidor web: Django vs Flask</w:t>
+            </w:r>
           </w:p>
         </w:tc>
         <w:tc>
@@ -3389,14 +3263,12 @@
                 <w:lang w:val="x-none" w:eastAsia="x-none"/>
               </w:rPr>
             </w:pPr>
-            <w:proofErr w:type="spellStart"/>
             <w:r>
               <w:rPr>
                 <w:lang w:val="x-none" w:eastAsia="x-none"/>
               </w:rPr>
               <w:t>Research</w:t>
             </w:r>
-            <w:proofErr w:type="spellEnd"/>
           </w:p>
         </w:tc>
         <w:tc>
@@ -3522,16 +3394,8 @@
               <w:rPr>
                 <w:lang w:val="x-none" w:eastAsia="x-none"/>
               </w:rPr>
-              <w:t xml:space="preserve">Investigar servidor web: Django vs </w:t>
-            </w:r>
-            <w:proofErr w:type="spellStart"/>
-            <w:r>
-              <w:rPr>
-                <w:lang w:val="x-none" w:eastAsia="x-none"/>
-              </w:rPr>
-              <w:t>Flask</w:t>
-            </w:r>
-            <w:proofErr w:type="spellEnd"/>
+              <w:t>Investigar servidor web: Django vs Flask</w:t>
+            </w:r>
           </w:p>
         </w:tc>
         <w:tc>
@@ -3546,14 +3410,12 @@
                 <w:lang w:val="x-none" w:eastAsia="x-none"/>
               </w:rPr>
             </w:pPr>
-            <w:proofErr w:type="spellStart"/>
             <w:r>
               <w:rPr>
                 <w:lang w:val="x-none" w:eastAsia="x-none"/>
               </w:rPr>
               <w:t>Research</w:t>
             </w:r>
-            <w:proofErr w:type="spellEnd"/>
           </w:p>
         </w:tc>
         <w:tc>
@@ -3680,14 +3542,12 @@
                 <w:lang w:val="x-none" w:eastAsia="x-none"/>
               </w:rPr>
             </w:pPr>
-            <w:proofErr w:type="spellStart"/>
             <w:r>
               <w:rPr>
                 <w:lang w:val="x-none" w:eastAsia="x-none"/>
               </w:rPr>
               <w:t>Research</w:t>
             </w:r>
-            <w:proofErr w:type="spellEnd"/>
           </w:p>
         </w:tc>
         <w:tc>
@@ -3856,35 +3716,7 @@
         <w:rPr>
           <w:lang w:val="x-none" w:eastAsia="x-none"/>
         </w:rPr>
-        <w:t xml:space="preserve">, empezando por un usuario corriente y un usuario registrado. Además le asigné unas primeras funcionalidades básicas a estos usuarios, que son entrar a la ventana home, </w:t>
-      </w:r>
-      <w:proofErr w:type="spellStart"/>
-      <w:r>
-        <w:rPr>
-          <w:lang w:val="x-none" w:eastAsia="x-none"/>
-        </w:rPr>
-        <w:t>logearse</w:t>
-      </w:r>
-      <w:proofErr w:type="spellEnd"/>
-      <w:r>
-        <w:rPr>
-          <w:lang w:val="x-none" w:eastAsia="x-none"/>
-        </w:rPr>
-        <w:t xml:space="preserve"> y registrarse en el caso del usuario corriente y poder subir ficheros y hacer log </w:t>
-      </w:r>
-      <w:proofErr w:type="spellStart"/>
-      <w:r>
-        <w:rPr>
-          <w:lang w:val="x-none" w:eastAsia="x-none"/>
-        </w:rPr>
-        <w:t>out</w:t>
-      </w:r>
-      <w:proofErr w:type="spellEnd"/>
-      <w:r>
-        <w:rPr>
-          <w:lang w:val="x-none" w:eastAsia="x-none"/>
-        </w:rPr>
-        <w:t xml:space="preserve"> en el caso de un usuario registrado como funciones extra para este. </w:t>
+        <w:t xml:space="preserve">, empezando por un usuario corriente y un usuario registrado. Además le asigné unas primeras funcionalidades básicas a estos usuarios, que son entrar a la ventana home, logearse y registrarse en el caso del usuario corriente y poder subir ficheros y hacer log out en el caso de un usuario registrado como funciones extra para este. </w:t>
       </w:r>
     </w:p>
     <w:p>
@@ -3959,21 +3791,7 @@
         <w:rPr>
           <w:lang w:val="x-none" w:eastAsia="x-none"/>
         </w:rPr>
-        <w:t xml:space="preserve"> instalé </w:t>
-      </w:r>
-      <w:proofErr w:type="spellStart"/>
-      <w:r>
-        <w:rPr>
-          <w:lang w:val="x-none" w:eastAsia="x-none"/>
-        </w:rPr>
-        <w:t>Flask</w:t>
-      </w:r>
-      <w:proofErr w:type="spellEnd"/>
-      <w:r>
-        <w:rPr>
-          <w:lang w:val="x-none" w:eastAsia="x-none"/>
-        </w:rPr>
-        <w:t xml:space="preserve">. </w:t>
+        <w:t xml:space="preserve"> instalé Flask. </w:t>
       </w:r>
       <w:r>
         <w:rPr>
@@ -4010,63 +3828,19 @@
         <w:rPr>
           <w:lang w:val="x-none" w:eastAsia="x-none"/>
         </w:rPr>
-        <w:t xml:space="preserve">Hice una primera implementación de un </w:t>
-      </w:r>
-      <w:proofErr w:type="spellStart"/>
+        <w:t>Hice una primera implementación de un login</w:t>
+      </w:r>
       <w:r>
         <w:rPr>
           <w:lang w:val="x-none" w:eastAsia="x-none"/>
         </w:rPr>
-        <w:t>login</w:t>
-      </w:r>
-      <w:proofErr w:type="spellEnd"/>
+        <w:t xml:space="preserve"> y register</w:t>
+      </w:r>
       <w:r>
         <w:rPr>
           <w:lang w:val="x-none" w:eastAsia="x-none"/>
         </w:rPr>
-        <w:t xml:space="preserve"> y </w:t>
-      </w:r>
-      <w:proofErr w:type="spellStart"/>
-      <w:r>
-        <w:rPr>
-          <w:lang w:val="x-none" w:eastAsia="x-none"/>
-        </w:rPr>
-        <w:t>register</w:t>
-      </w:r>
-      <w:proofErr w:type="spellEnd"/>
-      <w:r>
-        <w:rPr>
-          <w:lang w:val="x-none" w:eastAsia="x-none"/>
-        </w:rPr>
-        <w:t xml:space="preserve"> haciendo uso de la librería de </w:t>
-      </w:r>
-      <w:proofErr w:type="spellStart"/>
-      <w:r>
-        <w:rPr>
-          <w:lang w:val="x-none" w:eastAsia="x-none"/>
-        </w:rPr>
-        <w:t>FlaskWTF</w:t>
-      </w:r>
-      <w:proofErr w:type="spellEnd"/>
-      <w:r>
-        <w:rPr>
-          <w:lang w:val="x-none" w:eastAsia="x-none"/>
-        </w:rPr>
-        <w:t xml:space="preserve"> para facilitarme hacer los </w:t>
-      </w:r>
-      <w:proofErr w:type="spellStart"/>
-      <w:r>
-        <w:rPr>
-          <w:lang w:val="x-none" w:eastAsia="x-none"/>
-        </w:rPr>
-        <w:t>forms</w:t>
-      </w:r>
-      <w:proofErr w:type="spellEnd"/>
-      <w:r>
-        <w:rPr>
-          <w:lang w:val="x-none" w:eastAsia="x-none"/>
-        </w:rPr>
-        <w:t xml:space="preserve">. Como tuve problemas con el </w:t>
+        <w:t xml:space="preserve"> haciendo uso de la librería de FlaskWTF para facilitarme hacer los forms. Como tuve problemas con el </w:t>
       </w:r>
       <w:r>
         <w:rPr>
@@ -4109,35 +3883,7 @@
         <w:rPr>
           <w:lang w:val="x-none" w:eastAsia="x-none"/>
         </w:rPr>
-        <w:t xml:space="preserve"> </w:t>
-      </w:r>
-      <w:proofErr w:type="spellStart"/>
-      <w:r>
-        <w:rPr>
-          <w:lang w:val="x-none" w:eastAsia="x-none"/>
-        </w:rPr>
-        <w:t>xampp</w:t>
-      </w:r>
-      <w:proofErr w:type="spellEnd"/>
-      <w:r>
-        <w:rPr>
-          <w:lang w:val="x-none" w:eastAsia="x-none"/>
-        </w:rPr>
-        <w:t xml:space="preserve"> y configuré la base de datos en </w:t>
-      </w:r>
-      <w:proofErr w:type="spellStart"/>
-      <w:r>
-        <w:rPr>
-          <w:lang w:val="x-none" w:eastAsia="x-none"/>
-        </w:rPr>
-        <w:t>phpadmin</w:t>
-      </w:r>
-      <w:proofErr w:type="spellEnd"/>
-      <w:r>
-        <w:rPr>
-          <w:lang w:val="x-none" w:eastAsia="x-none"/>
-        </w:rPr>
-        <w:t>. Elegí este entorno debido a su facilidad de uso y su libre acceso a cualquier navegador web.</w:t>
+        <w:t xml:space="preserve"> xampp y configuré la base de datos en phpadmin. Elegí este entorno debido a su facilidad de uso y su libre acceso a cualquier navegador web.</w:t>
       </w:r>
       <w:r>
         <w:rPr>
@@ -4361,14 +4107,12 @@
                 <w:lang w:val="x-none" w:eastAsia="x-none"/>
               </w:rPr>
             </w:pPr>
-            <w:proofErr w:type="spellStart"/>
             <w:r>
               <w:rPr>
                 <w:lang w:val="x-none" w:eastAsia="x-none"/>
               </w:rPr>
               <w:t>Documentation</w:t>
             </w:r>
-            <w:proofErr w:type="spellEnd"/>
           </w:p>
         </w:tc>
         <w:tc>
@@ -4465,16 +4209,8 @@
               <w:rPr>
                 <w:lang w:val="x-none" w:eastAsia="x-none"/>
               </w:rPr>
-              <w:t xml:space="preserve">Cambiar las gráficas de los </w:t>
-            </w:r>
-            <w:proofErr w:type="spellStart"/>
-            <w:r>
-              <w:rPr>
-                <w:lang w:val="x-none" w:eastAsia="x-none"/>
-              </w:rPr>
-              <w:t>sprints</w:t>
-            </w:r>
-            <w:proofErr w:type="spellEnd"/>
+              <w:t>Cambiar las gráficas de los sprints</w:t>
+            </w:r>
           </w:p>
         </w:tc>
         <w:tc>
@@ -4489,14 +4225,12 @@
                 <w:lang w:val="x-none" w:eastAsia="x-none"/>
               </w:rPr>
             </w:pPr>
-            <w:proofErr w:type="spellStart"/>
             <w:r>
               <w:rPr>
                 <w:lang w:val="x-none" w:eastAsia="x-none"/>
               </w:rPr>
               <w:t>Documentation</w:t>
             </w:r>
-            <w:proofErr w:type="spellEnd"/>
           </w:p>
         </w:tc>
         <w:tc>
@@ -4609,14 +4343,12 @@
                 <w:lang w:val="x-none" w:eastAsia="x-none"/>
               </w:rPr>
             </w:pPr>
-            <w:proofErr w:type="spellStart"/>
             <w:r>
               <w:rPr>
                 <w:lang w:val="x-none" w:eastAsia="x-none"/>
               </w:rPr>
               <w:t>Research</w:t>
             </w:r>
-            <w:proofErr w:type="spellEnd"/>
           </w:p>
         </w:tc>
         <w:tc>
@@ -4729,14 +4461,12 @@
                 <w:lang w:val="x-none" w:eastAsia="x-none"/>
               </w:rPr>
             </w:pPr>
-            <w:proofErr w:type="spellStart"/>
             <w:r>
               <w:rPr>
                 <w:lang w:val="x-none" w:eastAsia="x-none"/>
               </w:rPr>
               <w:t>Development</w:t>
             </w:r>
-            <w:proofErr w:type="spellEnd"/>
           </w:p>
         </w:tc>
         <w:tc>
@@ -4833,30 +4563,8 @@
               <w:rPr>
                 <w:lang w:val="x-none" w:eastAsia="x-none"/>
               </w:rPr>
-              <w:t xml:space="preserve">Desarrollo de ventana </w:t>
-            </w:r>
-            <w:proofErr w:type="spellStart"/>
-            <w:r>
-              <w:rPr>
-                <w:lang w:val="x-none" w:eastAsia="x-none"/>
-              </w:rPr>
-              <w:t>login</w:t>
-            </w:r>
-            <w:proofErr w:type="spellEnd"/>
-            <w:r>
-              <w:rPr>
-                <w:lang w:val="x-none" w:eastAsia="x-none"/>
-              </w:rPr>
-              <w:t xml:space="preserve"> y </w:t>
-            </w:r>
-            <w:proofErr w:type="spellStart"/>
-            <w:r>
-              <w:rPr>
-                <w:lang w:val="x-none" w:eastAsia="x-none"/>
-              </w:rPr>
-              <w:t>register</w:t>
-            </w:r>
-            <w:proofErr w:type="spellEnd"/>
+              <w:t>Desarrollo de ventana login y register</w:t>
+            </w:r>
           </w:p>
         </w:tc>
         <w:tc>
@@ -4871,14 +4579,12 @@
                 <w:lang w:val="x-none" w:eastAsia="x-none"/>
               </w:rPr>
             </w:pPr>
-            <w:proofErr w:type="spellStart"/>
             <w:r>
               <w:rPr>
                 <w:lang w:val="x-none" w:eastAsia="x-none"/>
               </w:rPr>
               <w:t>Development</w:t>
             </w:r>
-            <w:proofErr w:type="spellEnd"/>
           </w:p>
         </w:tc>
         <w:tc>
@@ -4975,23 +4681,8 @@
               <w:rPr>
                 <w:lang w:val="x-none" w:eastAsia="x-none"/>
               </w:rPr>
-              <w:t xml:space="preserve">Desarrollo de ventana </w:t>
-            </w:r>
-            <w:proofErr w:type="spellStart"/>
-            <w:r>
-              <w:rPr>
-                <w:lang w:val="x-none" w:eastAsia="x-none"/>
-              </w:rPr>
-              <w:t>login</w:t>
-            </w:r>
-            <w:proofErr w:type="spellEnd"/>
-            <w:r>
-              <w:rPr>
-                <w:lang w:val="x-none" w:eastAsia="x-none"/>
-              </w:rPr>
-              <w:t xml:space="preserve"> y </w:t>
-            </w:r>
-            <w:proofErr w:type="spellStart"/>
+              <w:t xml:space="preserve">Desarrollo de ventana login y </w:t>
+            </w:r>
             <w:r>
               <w:rPr>
                 <w:lang w:val="x-none" w:eastAsia="x-none"/>
@@ -4999,7 +4690,6 @@
               <w:lastRenderedPageBreak/>
               <w:t>register</w:t>
             </w:r>
-            <w:proofErr w:type="spellEnd"/>
           </w:p>
         </w:tc>
         <w:tc>
@@ -5014,7 +4704,6 @@
                 <w:lang w:val="x-none" w:eastAsia="x-none"/>
               </w:rPr>
             </w:pPr>
-            <w:proofErr w:type="spellStart"/>
             <w:r>
               <w:rPr>
                 <w:lang w:val="x-none" w:eastAsia="x-none"/>
@@ -5022,7 +4711,6 @@
               <w:lastRenderedPageBreak/>
               <w:t>Development</w:t>
             </w:r>
-            <w:proofErr w:type="spellEnd"/>
           </w:p>
         </w:tc>
         <w:tc>
@@ -5119,30 +4807,8 @@
               <w:rPr>
                 <w:lang w:val="x-none" w:eastAsia="x-none"/>
               </w:rPr>
-              <w:t xml:space="preserve">Desarrollo de ventana </w:t>
-            </w:r>
-            <w:proofErr w:type="spellStart"/>
-            <w:r>
-              <w:rPr>
-                <w:lang w:val="x-none" w:eastAsia="x-none"/>
-              </w:rPr>
-              <w:t>login</w:t>
-            </w:r>
-            <w:proofErr w:type="spellEnd"/>
-            <w:r>
-              <w:rPr>
-                <w:lang w:val="x-none" w:eastAsia="x-none"/>
-              </w:rPr>
-              <w:t xml:space="preserve"> y </w:t>
-            </w:r>
-            <w:proofErr w:type="spellStart"/>
-            <w:r>
-              <w:rPr>
-                <w:lang w:val="x-none" w:eastAsia="x-none"/>
-              </w:rPr>
-              <w:t>register</w:t>
-            </w:r>
-            <w:proofErr w:type="spellEnd"/>
+              <w:t>Desarrollo de ventana login y register</w:t>
+            </w:r>
           </w:p>
         </w:tc>
         <w:tc>
@@ -5157,14 +4823,12 @@
                 <w:lang w:val="x-none" w:eastAsia="x-none"/>
               </w:rPr>
             </w:pPr>
-            <w:proofErr w:type="spellStart"/>
             <w:r>
               <w:rPr>
                 <w:lang w:val="x-none" w:eastAsia="x-none"/>
               </w:rPr>
               <w:t>Development</w:t>
             </w:r>
-            <w:proofErr w:type="spellEnd"/>
           </w:p>
         </w:tc>
         <w:tc>
@@ -5273,16 +4937,8 @@
               <w:rPr>
                 <w:lang w:val="x-none" w:eastAsia="x-none"/>
               </w:rPr>
-              <w:t xml:space="preserve">de </w:t>
-            </w:r>
-            <w:proofErr w:type="spellStart"/>
-            <w:r>
-              <w:rPr>
-                <w:lang w:val="x-none" w:eastAsia="x-none"/>
-              </w:rPr>
-              <w:t>xampp</w:t>
-            </w:r>
-            <w:proofErr w:type="spellEnd"/>
+              <w:t>de xampp</w:t>
+            </w:r>
           </w:p>
         </w:tc>
         <w:tc>
@@ -5297,14 +4953,12 @@
                 <w:lang w:val="x-none" w:eastAsia="x-none"/>
               </w:rPr>
             </w:pPr>
-            <w:proofErr w:type="spellStart"/>
             <w:r>
               <w:rPr>
                 <w:lang w:val="x-none" w:eastAsia="x-none"/>
               </w:rPr>
               <w:t>Configuration</w:t>
             </w:r>
-            <w:proofErr w:type="spellEnd"/>
           </w:p>
         </w:tc>
         <w:tc>
@@ -5413,16 +5067,8 @@
               <w:rPr>
                 <w:lang w:val="x-none" w:eastAsia="x-none"/>
               </w:rPr>
-              <w:t xml:space="preserve">de </w:t>
-            </w:r>
-            <w:proofErr w:type="spellStart"/>
-            <w:r>
-              <w:rPr>
-                <w:lang w:val="x-none" w:eastAsia="x-none"/>
-              </w:rPr>
-              <w:t>phpMyAdmin</w:t>
-            </w:r>
-            <w:proofErr w:type="spellEnd"/>
+              <w:t>de phpMyAdmin</w:t>
+            </w:r>
           </w:p>
         </w:tc>
         <w:tc>
@@ -5437,14 +5083,12 @@
                 <w:lang w:val="x-none" w:eastAsia="x-none"/>
               </w:rPr>
             </w:pPr>
-            <w:proofErr w:type="spellStart"/>
             <w:r>
               <w:rPr>
                 <w:lang w:val="x-none" w:eastAsia="x-none"/>
               </w:rPr>
               <w:t>Configuration</w:t>
             </w:r>
-            <w:proofErr w:type="spellEnd"/>
           </w:p>
         </w:tc>
         <w:tc>
@@ -5541,30 +5185,8 @@
               <w:rPr>
                 <w:lang w:val="x-none" w:eastAsia="x-none"/>
               </w:rPr>
-              <w:t xml:space="preserve">Desarrollo de ventana </w:t>
-            </w:r>
-            <w:proofErr w:type="spellStart"/>
-            <w:r>
-              <w:rPr>
-                <w:lang w:val="x-none" w:eastAsia="x-none"/>
-              </w:rPr>
-              <w:t>login</w:t>
-            </w:r>
-            <w:proofErr w:type="spellEnd"/>
-            <w:r>
-              <w:rPr>
-                <w:lang w:val="x-none" w:eastAsia="x-none"/>
-              </w:rPr>
-              <w:t xml:space="preserve"> y </w:t>
-            </w:r>
-            <w:proofErr w:type="spellStart"/>
-            <w:r>
-              <w:rPr>
-                <w:lang w:val="x-none" w:eastAsia="x-none"/>
-              </w:rPr>
-              <w:t>register</w:t>
-            </w:r>
-            <w:proofErr w:type="spellEnd"/>
+              <w:t>Desarrollo de ventana login y register</w:t>
+            </w:r>
           </w:p>
         </w:tc>
         <w:tc>
@@ -5579,14 +5201,12 @@
                 <w:lang w:val="x-none" w:eastAsia="x-none"/>
               </w:rPr>
             </w:pPr>
-            <w:proofErr w:type="spellStart"/>
             <w:r>
               <w:rPr>
                 <w:lang w:val="x-none" w:eastAsia="x-none"/>
               </w:rPr>
               <w:t>Development</w:t>
             </w:r>
-            <w:proofErr w:type="spellEnd"/>
           </w:p>
         </w:tc>
         <w:tc>
@@ -5683,30 +5303,8 @@
               <w:rPr>
                 <w:lang w:val="x-none" w:eastAsia="x-none"/>
               </w:rPr>
-              <w:t xml:space="preserve">Desarrollo de ventana </w:t>
-            </w:r>
-            <w:proofErr w:type="spellStart"/>
-            <w:r>
-              <w:rPr>
-                <w:lang w:val="x-none" w:eastAsia="x-none"/>
-              </w:rPr>
-              <w:t>login</w:t>
-            </w:r>
-            <w:proofErr w:type="spellEnd"/>
-            <w:r>
-              <w:rPr>
-                <w:lang w:val="x-none" w:eastAsia="x-none"/>
-              </w:rPr>
-              <w:t xml:space="preserve"> y </w:t>
-            </w:r>
-            <w:proofErr w:type="spellStart"/>
-            <w:r>
-              <w:rPr>
-                <w:lang w:val="x-none" w:eastAsia="x-none"/>
-              </w:rPr>
-              <w:t>register</w:t>
-            </w:r>
-            <w:proofErr w:type="spellEnd"/>
+              <w:t>Desarrollo de ventana login y register</w:t>
+            </w:r>
           </w:p>
         </w:tc>
         <w:tc>
@@ -5721,14 +5319,12 @@
                 <w:lang w:val="x-none" w:eastAsia="x-none"/>
               </w:rPr>
             </w:pPr>
-            <w:proofErr w:type="spellStart"/>
             <w:r>
               <w:rPr>
                 <w:lang w:val="x-none" w:eastAsia="x-none"/>
               </w:rPr>
               <w:t>Development</w:t>
             </w:r>
-            <w:proofErr w:type="spellEnd"/>
           </w:p>
         </w:tc>
         <w:tc>
@@ -5825,30 +5421,8 @@
               <w:rPr>
                 <w:lang w:val="x-none" w:eastAsia="x-none"/>
               </w:rPr>
-              <w:t xml:space="preserve">Desarrollo de ventana </w:t>
-            </w:r>
-            <w:proofErr w:type="spellStart"/>
-            <w:r>
-              <w:rPr>
-                <w:lang w:val="x-none" w:eastAsia="x-none"/>
-              </w:rPr>
-              <w:t>login</w:t>
-            </w:r>
-            <w:proofErr w:type="spellEnd"/>
-            <w:r>
-              <w:rPr>
-                <w:lang w:val="x-none" w:eastAsia="x-none"/>
-              </w:rPr>
-              <w:t xml:space="preserve"> y </w:t>
-            </w:r>
-            <w:proofErr w:type="spellStart"/>
-            <w:r>
-              <w:rPr>
-                <w:lang w:val="x-none" w:eastAsia="x-none"/>
-              </w:rPr>
-              <w:t>register</w:t>
-            </w:r>
-            <w:proofErr w:type="spellEnd"/>
+              <w:t>Desarrollo de ventana login y register</w:t>
+            </w:r>
           </w:p>
         </w:tc>
         <w:tc>
@@ -5863,14 +5437,12 @@
                 <w:lang w:val="x-none" w:eastAsia="x-none"/>
               </w:rPr>
             </w:pPr>
-            <w:proofErr w:type="spellStart"/>
             <w:r>
               <w:rPr>
                 <w:lang w:val="x-none" w:eastAsia="x-none"/>
               </w:rPr>
               <w:t>Development</w:t>
             </w:r>
-            <w:proofErr w:type="spellEnd"/>
           </w:p>
         </w:tc>
         <w:tc>
@@ -5967,30 +5539,8 @@
               <w:rPr>
                 <w:lang w:val="x-none" w:eastAsia="x-none"/>
               </w:rPr>
-              <w:t xml:space="preserve">Desarrollo de ventana </w:t>
-            </w:r>
-            <w:proofErr w:type="spellStart"/>
-            <w:r>
-              <w:rPr>
-                <w:lang w:val="x-none" w:eastAsia="x-none"/>
-              </w:rPr>
-              <w:t>login</w:t>
-            </w:r>
-            <w:proofErr w:type="spellEnd"/>
-            <w:r>
-              <w:rPr>
-                <w:lang w:val="x-none" w:eastAsia="x-none"/>
-              </w:rPr>
-              <w:t xml:space="preserve"> y </w:t>
-            </w:r>
-            <w:proofErr w:type="spellStart"/>
-            <w:r>
-              <w:rPr>
-                <w:lang w:val="x-none" w:eastAsia="x-none"/>
-              </w:rPr>
-              <w:t>register</w:t>
-            </w:r>
-            <w:proofErr w:type="spellEnd"/>
+              <w:t>Desarrollo de ventana login y register</w:t>
+            </w:r>
           </w:p>
         </w:tc>
         <w:tc>
@@ -6005,14 +5555,12 @@
                 <w:lang w:val="x-none" w:eastAsia="x-none"/>
               </w:rPr>
             </w:pPr>
-            <w:proofErr w:type="spellStart"/>
             <w:r>
               <w:rPr>
                 <w:lang w:val="x-none" w:eastAsia="x-none"/>
               </w:rPr>
               <w:t>Development</w:t>
             </w:r>
-            <w:proofErr w:type="spellEnd"/>
           </w:p>
         </w:tc>
         <w:tc>
@@ -6109,30 +5657,8 @@
               <w:rPr>
                 <w:lang w:val="x-none" w:eastAsia="x-none"/>
               </w:rPr>
-              <w:t xml:space="preserve">Desarrollo de ventana </w:t>
-            </w:r>
-            <w:proofErr w:type="spellStart"/>
-            <w:r>
-              <w:rPr>
-                <w:lang w:val="x-none" w:eastAsia="x-none"/>
-              </w:rPr>
-              <w:t>login</w:t>
-            </w:r>
-            <w:proofErr w:type="spellEnd"/>
-            <w:r>
-              <w:rPr>
-                <w:lang w:val="x-none" w:eastAsia="x-none"/>
-              </w:rPr>
-              <w:t xml:space="preserve"> y </w:t>
-            </w:r>
-            <w:proofErr w:type="spellStart"/>
-            <w:r>
-              <w:rPr>
-                <w:lang w:val="x-none" w:eastAsia="x-none"/>
-              </w:rPr>
-              <w:t>register</w:t>
-            </w:r>
-            <w:proofErr w:type="spellEnd"/>
+              <w:t>Desarrollo de ventana login y register</w:t>
+            </w:r>
           </w:p>
         </w:tc>
         <w:tc>
@@ -6147,14 +5673,12 @@
                 <w:lang w:val="x-none" w:eastAsia="x-none"/>
               </w:rPr>
             </w:pPr>
-            <w:proofErr w:type="spellStart"/>
             <w:r>
               <w:rPr>
                 <w:lang w:val="x-none" w:eastAsia="x-none"/>
               </w:rPr>
               <w:t>Development</w:t>
             </w:r>
-            <w:proofErr w:type="spellEnd"/>
           </w:p>
         </w:tc>
         <w:tc>
@@ -6267,14 +5791,12 @@
                 <w:lang w:val="x-none" w:eastAsia="x-none"/>
               </w:rPr>
             </w:pPr>
-            <w:proofErr w:type="spellStart"/>
             <w:r>
               <w:rPr>
                 <w:lang w:val="x-none" w:eastAsia="x-none"/>
               </w:rPr>
               <w:t>Development</w:t>
             </w:r>
-            <w:proofErr w:type="spellEnd"/>
           </w:p>
         </w:tc>
         <w:tc>
@@ -6387,14 +5909,12 @@
                 <w:lang w:val="x-none" w:eastAsia="x-none"/>
               </w:rPr>
             </w:pPr>
-            <w:proofErr w:type="spellStart"/>
             <w:r>
               <w:rPr>
                 <w:lang w:val="x-none" w:eastAsia="x-none"/>
               </w:rPr>
               <w:t>Development</w:t>
             </w:r>
-            <w:proofErr w:type="spellEnd"/>
           </w:p>
         </w:tc>
         <w:tc>
@@ -6507,14 +6027,12 @@
                 <w:lang w:val="x-none" w:eastAsia="x-none"/>
               </w:rPr>
             </w:pPr>
-            <w:proofErr w:type="spellStart"/>
             <w:r>
               <w:rPr>
                 <w:lang w:val="x-none" w:eastAsia="x-none"/>
               </w:rPr>
               <w:t>Development</w:t>
             </w:r>
-            <w:proofErr w:type="spellEnd"/>
           </w:p>
         </w:tc>
         <w:tc>
@@ -6627,14 +6145,12 @@
                 <w:lang w:val="x-none" w:eastAsia="x-none"/>
               </w:rPr>
             </w:pPr>
-            <w:proofErr w:type="spellStart"/>
             <w:r>
               <w:rPr>
                 <w:lang w:val="x-none" w:eastAsia="x-none"/>
               </w:rPr>
               <w:t>Documentation</w:t>
             </w:r>
-            <w:proofErr w:type="spellEnd"/>
           </w:p>
         </w:tc>
         <w:tc>
@@ -6780,21 +6296,7 @@
         <w:rPr>
           <w:lang w:val="x-none" w:eastAsia="x-none"/>
         </w:rPr>
-        <w:t xml:space="preserve">Este sprint está enfocado en la importación de la tecnología OMR </w:t>
-      </w:r>
-      <w:proofErr w:type="spellStart"/>
-      <w:r>
-        <w:rPr>
-          <w:lang w:val="x-none" w:eastAsia="x-none"/>
-        </w:rPr>
-        <w:t>Audiveris</w:t>
-      </w:r>
-      <w:proofErr w:type="spellEnd"/>
-      <w:r>
-        <w:rPr>
-          <w:lang w:val="x-none" w:eastAsia="x-none"/>
-        </w:rPr>
-        <w:t xml:space="preserve"> en mi aplicación. </w:t>
+        <w:t xml:space="preserve">Este sprint está enfocado en la importación de la tecnología OMR Audiveris en mi aplicación. </w:t>
       </w:r>
     </w:p>
     <w:p>
@@ -6833,35 +6335,7 @@
         <w:rPr>
           <w:lang w:val="x-none" w:eastAsia="x-none"/>
         </w:rPr>
-        <w:t xml:space="preserve">Analicé e investigué los diferentes aspectos del programa para saber </w:t>
-      </w:r>
-      <w:proofErr w:type="spellStart"/>
-      <w:r>
-        <w:rPr>
-          <w:lang w:val="x-none" w:eastAsia="x-none"/>
-        </w:rPr>
-        <w:t>como</w:t>
-      </w:r>
-      <w:proofErr w:type="spellEnd"/>
-      <w:r>
-        <w:rPr>
-          <w:lang w:val="x-none" w:eastAsia="x-none"/>
-        </w:rPr>
-        <w:t xml:space="preserve"> se trabaja con esta, a la par que me documentaba con el </w:t>
-      </w:r>
-      <w:proofErr w:type="spellStart"/>
-      <w:r>
-        <w:rPr>
-          <w:lang w:val="x-none" w:eastAsia="x-none"/>
-        </w:rPr>
-        <w:t>pdf</w:t>
-      </w:r>
-      <w:proofErr w:type="spellEnd"/>
-      <w:r>
-        <w:rPr>
-          <w:lang w:val="x-none" w:eastAsia="x-none"/>
-        </w:rPr>
-        <w:t xml:space="preserve"> de ayuda para los desarrolladores.</w:t>
+        <w:t>Analicé e investigué los diferentes aspectos del programa para saber como se trabaja con esta, a la par que me documentaba con el pdf de ayuda para los desarrolladores.</w:t>
       </w:r>
     </w:p>
     <w:p>
@@ -6874,21 +6348,7 @@
         <w:rPr>
           <w:lang w:val="x-none" w:eastAsia="x-none"/>
         </w:rPr>
-        <w:t xml:space="preserve">Luego tuve que cambiar el formato en el que se aceptaba los archivos subidos a mi aplicación (solo se podía </w:t>
-      </w:r>
-      <w:proofErr w:type="spellStart"/>
-      <w:r>
-        <w:rPr>
-          <w:lang w:val="x-none" w:eastAsia="x-none"/>
-        </w:rPr>
-        <w:t>pdfs</w:t>
-      </w:r>
-      <w:proofErr w:type="spellEnd"/>
-      <w:r>
-        <w:rPr>
-          <w:lang w:val="x-none" w:eastAsia="x-none"/>
-        </w:rPr>
-        <w:t>) para darle flexibilidad a la aplicación.</w:t>
+        <w:t>Luego tuve que cambiar el formato en el que se aceptaba los archivos subidos a mi aplicación (solo se podía pdfs) para darle flexibilidad a la aplicación.</w:t>
       </w:r>
     </w:p>
     <w:tbl>
@@ -7066,14 +6526,12 @@
                 <w:lang w:val="x-none" w:eastAsia="x-none"/>
               </w:rPr>
             </w:pPr>
-            <w:proofErr w:type="spellStart"/>
             <w:r>
               <w:rPr>
                 <w:lang w:val="x-none" w:eastAsia="x-none"/>
               </w:rPr>
               <w:t>Documentation</w:t>
             </w:r>
-            <w:proofErr w:type="spellEnd"/>
           </w:p>
         </w:tc>
         <w:tc>
@@ -7221,14 +6679,12 @@
                 <w:lang w:val="x-none" w:eastAsia="x-none"/>
               </w:rPr>
             </w:pPr>
-            <w:proofErr w:type="spellStart"/>
             <w:r>
               <w:rPr>
                 <w:lang w:val="x-none" w:eastAsia="x-none"/>
               </w:rPr>
               <w:t>Research</w:t>
             </w:r>
-            <w:proofErr w:type="spellEnd"/>
           </w:p>
         </w:tc>
         <w:tc>
@@ -7375,14 +6831,12 @@
                 <w:lang w:val="x-none" w:eastAsia="x-none"/>
               </w:rPr>
             </w:pPr>
-            <w:proofErr w:type="spellStart"/>
             <w:r>
               <w:rPr>
                 <w:lang w:val="x-none" w:eastAsia="x-none"/>
               </w:rPr>
               <w:t>Research</w:t>
             </w:r>
-            <w:proofErr w:type="spellEnd"/>
           </w:p>
         </w:tc>
         <w:tc>
@@ -7529,14 +6983,12 @@
                 <w:lang w:val="x-none" w:eastAsia="x-none"/>
               </w:rPr>
             </w:pPr>
-            <w:proofErr w:type="spellStart"/>
             <w:r>
               <w:rPr>
                 <w:lang w:val="x-none" w:eastAsia="x-none"/>
               </w:rPr>
               <w:t>Research</w:t>
             </w:r>
-            <w:proofErr w:type="spellEnd"/>
           </w:p>
         </w:tc>
         <w:tc>
@@ -7647,14 +7099,12 @@
                 <w:lang w:val="x-none" w:eastAsia="x-none"/>
               </w:rPr>
             </w:pPr>
-            <w:proofErr w:type="spellStart"/>
             <w:r>
               <w:rPr>
                 <w:lang w:val="x-none" w:eastAsia="x-none"/>
               </w:rPr>
               <w:t>Development</w:t>
             </w:r>
-            <w:proofErr w:type="spellEnd"/>
           </w:p>
         </w:tc>
         <w:tc>
@@ -7801,14 +7251,12 @@
                 <w:lang w:val="x-none" w:eastAsia="x-none"/>
               </w:rPr>
             </w:pPr>
-            <w:proofErr w:type="spellStart"/>
             <w:r>
               <w:rPr>
                 <w:lang w:val="x-none" w:eastAsia="x-none"/>
               </w:rPr>
               <w:t>Research</w:t>
             </w:r>
-            <w:proofErr w:type="spellEnd"/>
           </w:p>
         </w:tc>
         <w:tc>
@@ -7955,14 +7403,12 @@
                 <w:lang w:val="x-none" w:eastAsia="x-none"/>
               </w:rPr>
             </w:pPr>
-            <w:proofErr w:type="spellStart"/>
             <w:r>
               <w:rPr>
                 <w:lang w:val="x-none" w:eastAsia="x-none"/>
               </w:rPr>
               <w:t>Research</w:t>
             </w:r>
-            <w:proofErr w:type="spellEnd"/>
           </w:p>
         </w:tc>
         <w:tc>
@@ -8109,14 +7555,12 @@
                 <w:lang w:val="x-none" w:eastAsia="x-none"/>
               </w:rPr>
             </w:pPr>
-            <w:proofErr w:type="spellStart"/>
             <w:r>
               <w:rPr>
                 <w:lang w:val="x-none" w:eastAsia="x-none"/>
               </w:rPr>
               <w:t>Research</w:t>
             </w:r>
-            <w:proofErr w:type="spellEnd"/>
           </w:p>
         </w:tc>
         <w:tc>
@@ -8227,14 +7671,12 @@
                 <w:lang w:val="x-none" w:eastAsia="x-none"/>
               </w:rPr>
             </w:pPr>
-            <w:proofErr w:type="spellStart"/>
             <w:r>
               <w:rPr>
                 <w:lang w:val="x-none" w:eastAsia="x-none"/>
               </w:rPr>
               <w:t>Development</w:t>
             </w:r>
-            <w:proofErr w:type="spellEnd"/>
           </w:p>
         </w:tc>
         <w:tc>
@@ -8345,14 +7787,12 @@
                 <w:lang w:val="x-none" w:eastAsia="x-none"/>
               </w:rPr>
             </w:pPr>
-            <w:proofErr w:type="spellStart"/>
             <w:r>
               <w:rPr>
                 <w:lang w:val="x-none" w:eastAsia="x-none"/>
               </w:rPr>
               <w:t>Development</w:t>
             </w:r>
-            <w:proofErr w:type="spellEnd"/>
           </w:p>
         </w:tc>
         <w:tc>
@@ -8447,30 +7887,8 @@
               <w:rPr>
                 <w:lang w:val="x-none" w:eastAsia="x-none"/>
               </w:rPr>
-              <w:t xml:space="preserve">Implementación de un </w:t>
-            </w:r>
-            <w:proofErr w:type="spellStart"/>
-            <w:r>
-              <w:rPr>
-                <w:lang w:val="x-none" w:eastAsia="x-none"/>
-              </w:rPr>
-              <w:t>docker</w:t>
-            </w:r>
-            <w:proofErr w:type="spellEnd"/>
-            <w:r>
-              <w:rPr>
-                <w:lang w:val="x-none" w:eastAsia="x-none"/>
-              </w:rPr>
-              <w:t xml:space="preserve"> para </w:t>
-            </w:r>
-            <w:proofErr w:type="spellStart"/>
-            <w:r>
-              <w:rPr>
-                <w:lang w:val="x-none" w:eastAsia="x-none"/>
-              </w:rPr>
-              <w:t>Audiveris</w:t>
-            </w:r>
-            <w:proofErr w:type="spellEnd"/>
+              <w:t>Implementación de un docker para Audiveris</w:t>
+            </w:r>
           </w:p>
         </w:tc>
         <w:tc>
@@ -8485,14 +7903,12 @@
                 <w:lang w:val="x-none" w:eastAsia="x-none"/>
               </w:rPr>
             </w:pPr>
-            <w:proofErr w:type="spellStart"/>
             <w:r>
               <w:rPr>
                 <w:lang w:val="x-none" w:eastAsia="x-none"/>
               </w:rPr>
               <w:t>Development</w:t>
             </w:r>
-            <w:proofErr w:type="spellEnd"/>
           </w:p>
         </w:tc>
         <w:tc>
@@ -8593,30 +8009,8 @@
               <w:rPr>
                 <w:lang w:val="x-none" w:eastAsia="x-none"/>
               </w:rPr>
-              <w:t xml:space="preserve">Implementación de un </w:t>
-            </w:r>
-            <w:proofErr w:type="spellStart"/>
-            <w:r>
-              <w:rPr>
-                <w:lang w:val="x-none" w:eastAsia="x-none"/>
-              </w:rPr>
-              <w:t>docker</w:t>
-            </w:r>
-            <w:proofErr w:type="spellEnd"/>
-            <w:r>
-              <w:rPr>
-                <w:lang w:val="x-none" w:eastAsia="x-none"/>
-              </w:rPr>
-              <w:t xml:space="preserve"> para </w:t>
-            </w:r>
-            <w:proofErr w:type="spellStart"/>
-            <w:r>
-              <w:rPr>
-                <w:lang w:val="x-none" w:eastAsia="x-none"/>
-              </w:rPr>
-              <w:t>Audiveris</w:t>
-            </w:r>
-            <w:proofErr w:type="spellEnd"/>
+              <w:t>Implementación de un docker para Audiveris</w:t>
+            </w:r>
           </w:p>
         </w:tc>
         <w:tc>
@@ -8631,14 +8025,12 @@
                 <w:lang w:val="x-none" w:eastAsia="x-none"/>
               </w:rPr>
             </w:pPr>
-            <w:proofErr w:type="spellStart"/>
             <w:r>
               <w:rPr>
                 <w:lang w:val="x-none" w:eastAsia="x-none"/>
               </w:rPr>
               <w:t>Development</w:t>
             </w:r>
-            <w:proofErr w:type="spellEnd"/>
           </w:p>
         </w:tc>
         <w:tc>
@@ -8733,37 +8125,15 @@
               <w:rPr>
                 <w:lang w:val="x-none" w:eastAsia="x-none"/>
               </w:rPr>
-              <w:t xml:space="preserve">Implementación de un </w:t>
-            </w:r>
-            <w:proofErr w:type="spellStart"/>
-            <w:r>
-              <w:rPr>
-                <w:lang w:val="x-none" w:eastAsia="x-none"/>
-              </w:rPr>
-              <w:t>docker</w:t>
-            </w:r>
-            <w:proofErr w:type="spellEnd"/>
-            <w:r>
-              <w:rPr>
-                <w:lang w:val="x-none" w:eastAsia="x-none"/>
-              </w:rPr>
-              <w:t xml:space="preserve"> </w:t>
+              <w:t xml:space="preserve">Implementación de un docker </w:t>
             </w:r>
             <w:r>
               <w:rPr>
                 <w:lang w:val="x-none" w:eastAsia="x-none"/>
               </w:rPr>
               <w:lastRenderedPageBreak/>
-              <w:t xml:space="preserve">para </w:t>
-            </w:r>
-            <w:proofErr w:type="spellStart"/>
-            <w:r>
-              <w:rPr>
-                <w:lang w:val="x-none" w:eastAsia="x-none"/>
-              </w:rPr>
-              <w:t>Audiveris</w:t>
-            </w:r>
-            <w:proofErr w:type="spellEnd"/>
+              <w:t>para Audiveris</w:t>
+            </w:r>
           </w:p>
         </w:tc>
         <w:tc>
@@ -8778,7 +8148,6 @@
                 <w:lang w:val="x-none" w:eastAsia="x-none"/>
               </w:rPr>
             </w:pPr>
-            <w:proofErr w:type="spellStart"/>
             <w:r>
               <w:rPr>
                 <w:lang w:val="x-none" w:eastAsia="x-none"/>
@@ -8786,7 +8155,6 @@
               <w:lastRenderedPageBreak/>
               <w:t>Development</w:t>
             </w:r>
-            <w:proofErr w:type="spellEnd"/>
           </w:p>
         </w:tc>
         <w:tc>
@@ -8881,30 +8249,8 @@
               <w:rPr>
                 <w:lang w:val="x-none" w:eastAsia="x-none"/>
               </w:rPr>
-              <w:t xml:space="preserve">Implementación de un </w:t>
-            </w:r>
-            <w:proofErr w:type="spellStart"/>
-            <w:r>
-              <w:rPr>
-                <w:lang w:val="x-none" w:eastAsia="x-none"/>
-              </w:rPr>
-              <w:t>docker</w:t>
-            </w:r>
-            <w:proofErr w:type="spellEnd"/>
-            <w:r>
-              <w:rPr>
-                <w:lang w:val="x-none" w:eastAsia="x-none"/>
-              </w:rPr>
-              <w:t xml:space="preserve"> para </w:t>
-            </w:r>
-            <w:proofErr w:type="spellStart"/>
-            <w:r>
-              <w:rPr>
-                <w:lang w:val="x-none" w:eastAsia="x-none"/>
-              </w:rPr>
-              <w:t>Audiveris</w:t>
-            </w:r>
-            <w:proofErr w:type="spellEnd"/>
+              <w:t>Implementación de un docker para Audiveris</w:t>
+            </w:r>
           </w:p>
         </w:tc>
         <w:tc>
@@ -8919,14 +8265,12 @@
                 <w:lang w:val="x-none" w:eastAsia="x-none"/>
               </w:rPr>
             </w:pPr>
-            <w:proofErr w:type="spellStart"/>
             <w:r>
               <w:rPr>
                 <w:lang w:val="x-none" w:eastAsia="x-none"/>
               </w:rPr>
               <w:t>Development</w:t>
             </w:r>
-            <w:proofErr w:type="spellEnd"/>
           </w:p>
         </w:tc>
         <w:tc>
@@ -8944,7 +8288,7 @@
               <w:rPr>
                 <w:lang w:val="x-none" w:eastAsia="x-none"/>
               </w:rPr>
-              <w:t>Completado</w:t>
+              <w:t>En curso</w:t>
             </w:r>
           </w:p>
         </w:tc>
@@ -9003,7 +8347,19 @@
               <w:rPr>
                 <w:lang w:val="x-none" w:eastAsia="x-none"/>
               </w:rPr>
-              <w:t>08/05/2024</w:t>
+              <w:t>0</w:t>
+            </w:r>
+            <w:r>
+              <w:rPr>
+                <w:lang w:val="x-none" w:eastAsia="x-none"/>
+              </w:rPr>
+              <w:t>9</w:t>
+            </w:r>
+            <w:r>
+              <w:rPr>
+                <w:lang w:val="x-none" w:eastAsia="x-none"/>
+              </w:rPr>
+              <w:t>/05/2024</w:t>
             </w:r>
           </w:p>
         </w:tc>
@@ -9017,6 +8373,12 @@
                 <w:lang w:val="x-none" w:eastAsia="x-none"/>
               </w:rPr>
             </w:pPr>
+            <w:r>
+              <w:rPr>
+                <w:lang w:val="x-none" w:eastAsia="x-none"/>
+              </w:rPr>
+              <w:t>Implementación de un docker para Audiveris</w:t>
+            </w:r>
           </w:p>
         </w:tc>
         <w:tc>
@@ -9031,6 +8393,12 @@
                 <w:lang w:val="x-none" w:eastAsia="x-none"/>
               </w:rPr>
             </w:pPr>
+            <w:r>
+              <w:rPr>
+                <w:lang w:val="x-none" w:eastAsia="x-none"/>
+              </w:rPr>
+              <w:t>Development</w:t>
+            </w:r>
           </w:p>
         </w:tc>
         <w:tc>
@@ -9044,6 +8412,12 @@
                 <w:lang w:val="x-none" w:eastAsia="x-none"/>
               </w:rPr>
             </w:pPr>
+            <w:r>
+              <w:rPr>
+                <w:lang w:val="x-none" w:eastAsia="x-none"/>
+              </w:rPr>
+              <w:t>En curso</w:t>
+            </w:r>
           </w:p>
         </w:tc>
         <w:tc>
@@ -9076,6 +8450,366 @@
                 <w:lang w:val="x-none" w:eastAsia="x-none"/>
               </w:rPr>
             </w:pPr>
+            <w:r>
+              <w:rPr>
+                <w:lang w:val="x-none" w:eastAsia="x-none"/>
+              </w:rPr>
+              <w:t>2.5</w:t>
+            </w:r>
+          </w:p>
+        </w:tc>
+      </w:tr>
+      <w:tr>
+        <w:tc>
+          <w:tcPr>
+            <w:tcW w:w="1394" w:type="dxa"/>
+            <w:vAlign w:val="center"/>
+          </w:tcPr>
+          <w:p>
+            <w:pPr>
+              <w:rPr>
+                <w:lang w:val="x-none" w:eastAsia="x-none"/>
+              </w:rPr>
+            </w:pPr>
+            <w:r>
+              <w:rPr>
+                <w:lang w:val="x-none" w:eastAsia="x-none"/>
+              </w:rPr>
+              <w:t>11/05/2024</w:t>
+            </w:r>
+          </w:p>
+        </w:tc>
+        <w:tc>
+          <w:tcPr>
+            <w:tcW w:w="3432" w:type="dxa"/>
+          </w:tcPr>
+          <w:p>
+            <w:pPr>
+              <w:rPr>
+                <w:lang w:val="x-none" w:eastAsia="x-none"/>
+              </w:rPr>
+            </w:pPr>
+            <w:r>
+              <w:rPr>
+                <w:lang w:val="x-none" w:eastAsia="x-none"/>
+              </w:rPr>
+              <w:t>Implementación de un docker para Audiveris</w:t>
+            </w:r>
+          </w:p>
+        </w:tc>
+        <w:tc>
+          <w:tcPr>
+            <w:tcW w:w="1696" w:type="dxa"/>
+            <w:shd w:val="clear" w:color="auto" w:fill="FFFFFF" w:themeFill="background1"/>
+          </w:tcPr>
+          <w:p>
+            <w:pPr>
+              <w:jc w:val="center"/>
+              <w:rPr>
+                <w:lang w:val="x-none" w:eastAsia="x-none"/>
+              </w:rPr>
+            </w:pPr>
+            <w:r>
+              <w:rPr>
+                <w:lang w:val="x-none" w:eastAsia="x-none"/>
+              </w:rPr>
+              <w:t>Development</w:t>
+            </w:r>
+          </w:p>
+        </w:tc>
+        <w:tc>
+          <w:tcPr>
+            <w:tcW w:w="1646" w:type="dxa"/>
+          </w:tcPr>
+          <w:p>
+            <w:pPr>
+              <w:jc w:val="center"/>
+              <w:rPr>
+                <w:lang w:val="x-none" w:eastAsia="x-none"/>
+              </w:rPr>
+            </w:pPr>
+            <w:r>
+              <w:rPr>
+                <w:lang w:val="x-none" w:eastAsia="x-none"/>
+              </w:rPr>
+              <w:t>Completado</w:t>
+            </w:r>
+          </w:p>
+        </w:tc>
+        <w:tc>
+          <w:tcPr>
+            <w:tcW w:w="1083" w:type="dxa"/>
+          </w:tcPr>
+          <w:p>
+            <w:pPr>
+              <w:jc w:val="center"/>
+              <w:rPr>
+                <w:lang w:val="x-none" w:eastAsia="x-none"/>
+              </w:rPr>
+            </w:pPr>
+            <w:r>
+              <w:rPr>
+                <w:lang w:val="x-none" w:eastAsia="x-none"/>
+              </w:rPr>
+              <w:t>1</w:t>
+            </w:r>
+          </w:p>
+        </w:tc>
+        <w:tc>
+          <w:tcPr>
+            <w:tcW w:w="1233" w:type="dxa"/>
+          </w:tcPr>
+          <w:p>
+            <w:pPr>
+              <w:jc w:val="center"/>
+              <w:rPr>
+                <w:lang w:val="x-none" w:eastAsia="x-none"/>
+              </w:rPr>
+            </w:pPr>
+            <w:r>
+              <w:rPr>
+                <w:lang w:val="x-none" w:eastAsia="x-none"/>
+              </w:rPr>
+              <w:t>1</w:t>
+            </w:r>
+          </w:p>
+        </w:tc>
+      </w:tr>
+      <w:tr>
+        <w:tc>
+          <w:tcPr>
+            <w:tcW w:w="1394" w:type="dxa"/>
+            <w:vAlign w:val="center"/>
+          </w:tcPr>
+          <w:p>
+            <w:pPr>
+              <w:rPr>
+                <w:lang w:val="x-none" w:eastAsia="x-none"/>
+              </w:rPr>
+            </w:pPr>
+            <w:r>
+              <w:rPr>
+                <w:lang w:val="x-none" w:eastAsia="x-none"/>
+              </w:rPr>
+              <w:t>11/05/2024</w:t>
+            </w:r>
+          </w:p>
+        </w:tc>
+        <w:tc>
+          <w:tcPr>
+            <w:tcW w:w="3432" w:type="dxa"/>
+          </w:tcPr>
+          <w:p>
+            <w:pPr>
+              <w:rPr>
+                <w:lang w:val="x-none" w:eastAsia="x-none"/>
+              </w:rPr>
+            </w:pPr>
+            <w:r>
+              <w:rPr>
+                <w:lang w:val="x-none" w:eastAsia="x-none"/>
+              </w:rPr>
+              <w:t>Implementación de una funcionalidad que use audiveris</w:t>
+            </w:r>
+          </w:p>
+        </w:tc>
+        <w:tc>
+          <w:tcPr>
+            <w:tcW w:w="1696" w:type="dxa"/>
+            <w:shd w:val="clear" w:color="auto" w:fill="FFFFFF" w:themeFill="background1"/>
+          </w:tcPr>
+          <w:p>
+            <w:pPr>
+              <w:jc w:val="center"/>
+              <w:rPr>
+                <w:lang w:val="x-none" w:eastAsia="x-none"/>
+              </w:rPr>
+            </w:pPr>
+            <w:r>
+              <w:rPr>
+                <w:lang w:val="x-none" w:eastAsia="x-none"/>
+              </w:rPr>
+              <w:t>Development</w:t>
+            </w:r>
+          </w:p>
+        </w:tc>
+        <w:tc>
+          <w:tcPr>
+            <w:tcW w:w="1646" w:type="dxa"/>
+          </w:tcPr>
+          <w:p>
+            <w:pPr>
+              <w:jc w:val="center"/>
+              <w:rPr>
+                <w:lang w:val="x-none" w:eastAsia="x-none"/>
+              </w:rPr>
+            </w:pPr>
+            <w:r>
+              <w:rPr>
+                <w:lang w:val="x-none" w:eastAsia="x-none"/>
+              </w:rPr>
+              <w:t>En curso</w:t>
+            </w:r>
+          </w:p>
+        </w:tc>
+        <w:tc>
+          <w:tcPr>
+            <w:tcW w:w="1083" w:type="dxa"/>
+          </w:tcPr>
+          <w:p>
+            <w:pPr>
+              <w:jc w:val="center"/>
+              <w:rPr>
+                <w:lang w:val="x-none" w:eastAsia="x-none"/>
+              </w:rPr>
+            </w:pPr>
+            <w:r>
+              <w:rPr>
+                <w:lang w:val="x-none" w:eastAsia="x-none"/>
+              </w:rPr>
+              <w:t>2</w:t>
+            </w:r>
+          </w:p>
+        </w:tc>
+        <w:tc>
+          <w:tcPr>
+            <w:tcW w:w="1233" w:type="dxa"/>
+          </w:tcPr>
+          <w:p>
+            <w:pPr>
+              <w:jc w:val="center"/>
+              <w:rPr>
+                <w:lang w:val="x-none" w:eastAsia="x-none"/>
+              </w:rPr>
+            </w:pPr>
+            <w:r>
+              <w:rPr>
+                <w:lang w:val="x-none" w:eastAsia="x-none"/>
+              </w:rPr>
+              <w:t>2.5</w:t>
+            </w:r>
+          </w:p>
+        </w:tc>
+      </w:tr>
+      <w:tr>
+        <w:tc>
+          <w:tcPr>
+            <w:tcW w:w="1394" w:type="dxa"/>
+            <w:vAlign w:val="center"/>
+          </w:tcPr>
+          <w:p>
+            <w:pPr>
+              <w:rPr>
+                <w:lang w:val="x-none" w:eastAsia="x-none"/>
+              </w:rPr>
+            </w:pPr>
+            <w:r>
+              <w:rPr>
+                <w:lang w:val="x-none" w:eastAsia="x-none"/>
+              </w:rPr>
+              <w:t>12/05/2024</w:t>
+            </w:r>
+          </w:p>
+        </w:tc>
+        <w:tc>
+          <w:tcPr>
+            <w:tcW w:w="3432" w:type="dxa"/>
+          </w:tcPr>
+          <w:p>
+            <w:pPr>
+              <w:rPr>
+                <w:lang w:val="x-none" w:eastAsia="x-none"/>
+              </w:rPr>
+            </w:pPr>
+            <w:r>
+              <w:rPr>
+                <w:lang w:val="x-none" w:eastAsia="x-none"/>
+              </w:rPr>
+              <w:t>Implementación de una funcionalidad que use audiveris</w:t>
+            </w:r>
+          </w:p>
+        </w:tc>
+        <w:tc>
+          <w:tcPr>
+            <w:tcW w:w="1696" w:type="dxa"/>
+            <w:shd w:val="clear" w:color="auto" w:fill="FFFFFF" w:themeFill="background1"/>
+          </w:tcPr>
+          <w:p>
+            <w:pPr>
+              <w:jc w:val="center"/>
+              <w:rPr>
+                <w:lang w:val="x-none" w:eastAsia="x-none"/>
+              </w:rPr>
+            </w:pPr>
+            <w:r>
+              <w:rPr>
+                <w:lang w:val="x-none" w:eastAsia="x-none"/>
+              </w:rPr>
+              <w:t>Development</w:t>
+            </w:r>
+          </w:p>
+        </w:tc>
+        <w:tc>
+          <w:tcPr>
+            <w:tcW w:w="1646" w:type="dxa"/>
+          </w:tcPr>
+          <w:p>
+            <w:pPr>
+              <w:jc w:val="center"/>
+              <w:rPr>
+                <w:lang w:val="x-none" w:eastAsia="x-none"/>
+              </w:rPr>
+            </w:pPr>
+            <w:r>
+              <w:rPr>
+                <w:lang w:val="x-none" w:eastAsia="x-none"/>
+              </w:rPr>
+              <w:t>En curso</w:t>
+            </w:r>
+          </w:p>
+        </w:tc>
+        <w:tc>
+          <w:tcPr>
+            <w:tcW w:w="1083" w:type="dxa"/>
+          </w:tcPr>
+          <w:p>
+            <w:pPr>
+              <w:jc w:val="center"/>
+              <w:rPr>
+                <w:lang w:val="x-none" w:eastAsia="x-none"/>
+              </w:rPr>
+            </w:pPr>
+            <w:r>
+              <w:rPr>
+                <w:lang w:val="x-none" w:eastAsia="x-none"/>
+              </w:rPr>
+              <w:t>7</w:t>
+            </w:r>
+            <w:r>
+              <w:rPr>
+                <w:lang w:val="x-none" w:eastAsia="x-none"/>
+              </w:rPr>
+              <w:t>.5</w:t>
+            </w:r>
+          </w:p>
+        </w:tc>
+        <w:tc>
+          <w:tcPr>
+            <w:tcW w:w="1233" w:type="dxa"/>
+          </w:tcPr>
+          <w:p>
+            <w:pPr>
+              <w:jc w:val="center"/>
+              <w:rPr>
+                <w:lang w:val="x-none" w:eastAsia="x-none"/>
+              </w:rPr>
+            </w:pPr>
+            <w:r>
+              <w:rPr>
+                <w:lang w:val="x-none" w:eastAsia="x-none"/>
+              </w:rPr>
+              <w:t>8</w:t>
+            </w:r>
           </w:p>
         </w:tc>
       </w:tr>

</xml_diff>

<commit_message>
Documentación sprint 4, 14-05-2024
</commit_message>
<xml_diff>
--- a/sprints.docx
+++ b/sprints.docx
@@ -8810,6 +8810,244 @@
               </w:rPr>
               <w:t>8</w:t>
             </w:r>
+          </w:p>
+        </w:tc>
+      </w:tr>
+      <w:tr>
+        <w:tc>
+          <w:tcPr>
+            <w:tcW w:w="1394" w:type="dxa"/>
+            <w:vAlign w:val="center"/>
+          </w:tcPr>
+          <w:p>
+            <w:pPr>
+              <w:rPr>
+                <w:lang w:val="x-none" w:eastAsia="x-none"/>
+              </w:rPr>
+            </w:pPr>
+            <w:r>
+              <w:rPr>
+                <w:lang w:val="x-none" w:eastAsia="x-none"/>
+              </w:rPr>
+              <w:t>13/05/2024</w:t>
+            </w:r>
+          </w:p>
+        </w:tc>
+        <w:tc>
+          <w:tcPr>
+            <w:tcW w:w="3432" w:type="dxa"/>
+          </w:tcPr>
+          <w:p>
+            <w:pPr>
+              <w:rPr>
+                <w:lang w:val="x-none" w:eastAsia="x-none"/>
+              </w:rPr>
+            </w:pPr>
+            <w:r>
+              <w:rPr>
+                <w:lang w:val="x-none" w:eastAsia="x-none"/>
+              </w:rPr>
+              <w:t>Implementación de una funcionalidad que use audiveris</w:t>
+            </w:r>
+          </w:p>
+        </w:tc>
+        <w:tc>
+          <w:tcPr>
+            <w:tcW w:w="1696" w:type="dxa"/>
+            <w:shd w:val="clear" w:color="auto" w:fill="FFFFFF" w:themeFill="background1"/>
+          </w:tcPr>
+          <w:p>
+            <w:pPr>
+              <w:jc w:val="center"/>
+              <w:rPr>
+                <w:lang w:val="x-none" w:eastAsia="x-none"/>
+              </w:rPr>
+            </w:pPr>
+            <w:r>
+              <w:rPr>
+                <w:lang w:val="x-none" w:eastAsia="x-none"/>
+              </w:rPr>
+              <w:t>Development</w:t>
+            </w:r>
+          </w:p>
+        </w:tc>
+        <w:tc>
+          <w:tcPr>
+            <w:tcW w:w="1646" w:type="dxa"/>
+          </w:tcPr>
+          <w:p>
+            <w:pPr>
+              <w:jc w:val="center"/>
+              <w:rPr>
+                <w:lang w:val="x-none" w:eastAsia="x-none"/>
+              </w:rPr>
+            </w:pPr>
+            <w:r>
+              <w:rPr>
+                <w:lang w:val="x-none" w:eastAsia="x-none"/>
+              </w:rPr>
+              <w:t>En curso</w:t>
+            </w:r>
+          </w:p>
+        </w:tc>
+        <w:tc>
+          <w:tcPr>
+            <w:tcW w:w="1083" w:type="dxa"/>
+          </w:tcPr>
+          <w:p>
+            <w:pPr>
+              <w:jc w:val="center"/>
+              <w:rPr>
+                <w:lang w:val="x-none" w:eastAsia="x-none"/>
+              </w:rPr>
+            </w:pPr>
+            <w:r>
+              <w:rPr>
+                <w:lang w:val="x-none" w:eastAsia="x-none"/>
+              </w:rPr>
+              <w:t>5</w:t>
+            </w:r>
+          </w:p>
+        </w:tc>
+        <w:tc>
+          <w:tcPr>
+            <w:tcW w:w="1233" w:type="dxa"/>
+          </w:tcPr>
+          <w:p>
+            <w:pPr>
+              <w:jc w:val="center"/>
+              <w:rPr>
+                <w:lang w:val="x-none" w:eastAsia="x-none"/>
+              </w:rPr>
+            </w:pPr>
+            <w:r>
+              <w:rPr>
+                <w:lang w:val="x-none" w:eastAsia="x-none"/>
+              </w:rPr>
+              <w:t>5</w:t>
+            </w:r>
+          </w:p>
+        </w:tc>
+      </w:tr>
+      <w:tr>
+        <w:tc>
+          <w:tcPr>
+            <w:tcW w:w="1394" w:type="dxa"/>
+            <w:vAlign w:val="center"/>
+          </w:tcPr>
+          <w:p>
+            <w:pPr>
+              <w:rPr>
+                <w:lang w:val="x-none" w:eastAsia="x-none"/>
+              </w:rPr>
+            </w:pPr>
+            <w:r>
+              <w:rPr>
+                <w:lang w:val="x-none" w:eastAsia="x-none"/>
+              </w:rPr>
+              <w:t>1</w:t>
+            </w:r>
+            <w:r>
+              <w:rPr>
+                <w:lang w:val="x-none" w:eastAsia="x-none"/>
+              </w:rPr>
+              <w:t>4</w:t>
+            </w:r>
+            <w:r>
+              <w:rPr>
+                <w:lang w:val="x-none" w:eastAsia="x-none"/>
+              </w:rPr>
+              <w:t>/05/2024</w:t>
+            </w:r>
+          </w:p>
+        </w:tc>
+        <w:tc>
+          <w:tcPr>
+            <w:tcW w:w="3432" w:type="dxa"/>
+          </w:tcPr>
+          <w:p>
+            <w:pPr>
+              <w:rPr>
+                <w:lang w:val="x-none" w:eastAsia="x-none"/>
+              </w:rPr>
+            </w:pPr>
+            <w:r>
+              <w:rPr>
+                <w:lang w:val="x-none" w:eastAsia="x-none"/>
+              </w:rPr>
+              <w:t>Implementación de una funcionalidad que use audiveris</w:t>
+            </w:r>
+          </w:p>
+        </w:tc>
+        <w:tc>
+          <w:tcPr>
+            <w:tcW w:w="1696" w:type="dxa"/>
+            <w:shd w:val="clear" w:color="auto" w:fill="FFFFFF" w:themeFill="background1"/>
+          </w:tcPr>
+          <w:p>
+            <w:pPr>
+              <w:jc w:val="center"/>
+              <w:rPr>
+                <w:lang w:val="x-none" w:eastAsia="x-none"/>
+              </w:rPr>
+            </w:pPr>
+            <w:r>
+              <w:rPr>
+                <w:lang w:val="x-none" w:eastAsia="x-none"/>
+              </w:rPr>
+              <w:t>Development</w:t>
+            </w:r>
+          </w:p>
+        </w:tc>
+        <w:tc>
+          <w:tcPr>
+            <w:tcW w:w="1646" w:type="dxa"/>
+          </w:tcPr>
+          <w:p>
+            <w:pPr>
+              <w:jc w:val="center"/>
+              <w:rPr>
+                <w:lang w:val="x-none" w:eastAsia="x-none"/>
+              </w:rPr>
+            </w:pPr>
+            <w:r>
+              <w:rPr>
+                <w:lang w:val="x-none" w:eastAsia="x-none"/>
+              </w:rPr>
+              <w:t>En curso</w:t>
+            </w:r>
+          </w:p>
+        </w:tc>
+        <w:tc>
+          <w:tcPr>
+            <w:tcW w:w="1083" w:type="dxa"/>
+          </w:tcPr>
+          <w:p>
+            <w:pPr>
+              <w:jc w:val="center"/>
+              <w:rPr>
+                <w:lang w:val="x-none" w:eastAsia="x-none"/>
+              </w:rPr>
+            </w:pPr>
+            <w:r>
+              <w:rPr>
+                <w:lang w:val="x-none" w:eastAsia="x-none"/>
+              </w:rPr>
+              <w:t>3.5</w:t>
+            </w:r>
+          </w:p>
+        </w:tc>
+        <w:tc>
+          <w:tcPr>
+            <w:tcW w:w="1233" w:type="dxa"/>
+          </w:tcPr>
+          <w:p>
+            <w:pPr>
+              <w:jc w:val="center"/>
+              <w:rPr>
+                <w:lang w:val="x-none" w:eastAsia="x-none"/>
+              </w:rPr>
+            </w:pPr>
           </w:p>
         </w:tc>
       </w:tr>

</xml_diff>

<commit_message>
Documentacion sprint 4, 15-05-2024
</commit_message>
<xml_diff>
--- a/sprints.docx
+++ b/sprints.docx
@@ -8945,19 +8945,7 @@
               <w:rPr>
                 <w:lang w:val="x-none" w:eastAsia="x-none"/>
               </w:rPr>
-              <w:t>1</w:t>
-            </w:r>
-            <w:r>
-              <w:rPr>
-                <w:lang w:val="x-none" w:eastAsia="x-none"/>
-              </w:rPr>
-              <w:t>4</w:t>
-            </w:r>
-            <w:r>
-              <w:rPr>
-                <w:lang w:val="x-none" w:eastAsia="x-none"/>
-              </w:rPr>
-              <w:t>/05/2024</w:t>
+              <w:t>14/05/2024</w:t>
             </w:r>
           </w:p>
         </w:tc>
@@ -9048,6 +9036,140 @@
                 <w:lang w:val="x-none" w:eastAsia="x-none"/>
               </w:rPr>
             </w:pPr>
+            <w:r>
+              <w:rPr>
+                <w:lang w:val="x-none" w:eastAsia="x-none"/>
+              </w:rPr>
+              <w:t>3.5</w:t>
+            </w:r>
+          </w:p>
+        </w:tc>
+      </w:tr>
+      <w:tr>
+        <w:tc>
+          <w:tcPr>
+            <w:tcW w:w="1394" w:type="dxa"/>
+            <w:vAlign w:val="center"/>
+          </w:tcPr>
+          <w:p>
+            <w:pPr>
+              <w:rPr>
+                <w:lang w:val="x-none" w:eastAsia="x-none"/>
+              </w:rPr>
+            </w:pPr>
+            <w:r>
+              <w:rPr>
+                <w:lang w:val="x-none" w:eastAsia="x-none"/>
+              </w:rPr>
+              <w:t>1</w:t>
+            </w:r>
+            <w:r>
+              <w:rPr>
+                <w:lang w:val="x-none" w:eastAsia="x-none"/>
+              </w:rPr>
+              <w:t>5</w:t>
+            </w:r>
+            <w:r>
+              <w:rPr>
+                <w:lang w:val="x-none" w:eastAsia="x-none"/>
+              </w:rPr>
+              <w:t>/05/2024</w:t>
+            </w:r>
+          </w:p>
+        </w:tc>
+        <w:tc>
+          <w:tcPr>
+            <w:tcW w:w="3432" w:type="dxa"/>
+          </w:tcPr>
+          <w:p>
+            <w:pPr>
+              <w:rPr>
+                <w:lang w:val="x-none" w:eastAsia="x-none"/>
+              </w:rPr>
+            </w:pPr>
+            <w:r>
+              <w:rPr>
+                <w:lang w:val="x-none" w:eastAsia="x-none"/>
+              </w:rPr>
+              <w:t>Implementación de una funcionalidad que use audiveris</w:t>
+            </w:r>
+          </w:p>
+        </w:tc>
+        <w:tc>
+          <w:tcPr>
+            <w:tcW w:w="1696" w:type="dxa"/>
+            <w:shd w:val="clear" w:color="auto" w:fill="FFFFFF" w:themeFill="background1"/>
+          </w:tcPr>
+          <w:p>
+            <w:pPr>
+              <w:jc w:val="center"/>
+              <w:rPr>
+                <w:lang w:val="x-none" w:eastAsia="x-none"/>
+              </w:rPr>
+            </w:pPr>
+            <w:r>
+              <w:rPr>
+                <w:lang w:val="x-none" w:eastAsia="x-none"/>
+              </w:rPr>
+              <w:t>Development</w:t>
+            </w:r>
+          </w:p>
+        </w:tc>
+        <w:tc>
+          <w:tcPr>
+            <w:tcW w:w="1646" w:type="dxa"/>
+          </w:tcPr>
+          <w:p>
+            <w:pPr>
+              <w:jc w:val="center"/>
+              <w:rPr>
+                <w:lang w:val="x-none" w:eastAsia="x-none"/>
+              </w:rPr>
+            </w:pPr>
+            <w:r>
+              <w:rPr>
+                <w:lang w:val="x-none" w:eastAsia="x-none"/>
+              </w:rPr>
+              <w:t>En curso</w:t>
+            </w:r>
+          </w:p>
+        </w:tc>
+        <w:tc>
+          <w:tcPr>
+            <w:tcW w:w="1083" w:type="dxa"/>
+          </w:tcPr>
+          <w:p>
+            <w:pPr>
+              <w:jc w:val="center"/>
+              <w:rPr>
+                <w:lang w:val="x-none" w:eastAsia="x-none"/>
+              </w:rPr>
+            </w:pPr>
+            <w:r>
+              <w:rPr>
+                <w:lang w:val="x-none" w:eastAsia="x-none"/>
+              </w:rPr>
+              <w:t>4</w:t>
+            </w:r>
+          </w:p>
+        </w:tc>
+        <w:tc>
+          <w:tcPr>
+            <w:tcW w:w="1233" w:type="dxa"/>
+          </w:tcPr>
+          <w:p>
+            <w:pPr>
+              <w:jc w:val="center"/>
+              <w:rPr>
+                <w:lang w:val="x-none" w:eastAsia="x-none"/>
+              </w:rPr>
+            </w:pPr>
+            <w:r>
+              <w:rPr>
+                <w:lang w:val="x-none" w:eastAsia="x-none"/>
+              </w:rPr>
+              <w:t>4</w:t>
+            </w:r>
           </w:p>
         </w:tc>
       </w:tr>

</xml_diff>

<commit_message>
Documentación sprint 4, 18-05-2024 y 19-05-2024
</commit_message>
<xml_diff>
--- a/sprints.docx
+++ b/sprints.docx
@@ -8609,7 +8609,19 @@
               <w:rPr>
                 <w:lang w:val="x-none" w:eastAsia="x-none"/>
               </w:rPr>
-              <w:t>Implementación de una funcionalidad que use audiveris</w:t>
+              <w:t xml:space="preserve">Implementación de una funcionalidad que </w:t>
+            </w:r>
+            <w:r>
+              <w:rPr>
+                <w:lang w:val="x-none" w:eastAsia="x-none"/>
+              </w:rPr>
+              <w:t xml:space="preserve"> ejecute </w:t>
+            </w:r>
+            <w:r>
+              <w:rPr>
+                <w:lang w:val="x-none" w:eastAsia="x-none"/>
+              </w:rPr>
+              <w:t>audiveris</w:t>
             </w:r>
           </w:p>
         </w:tc>
@@ -8725,7 +8737,19 @@
               <w:rPr>
                 <w:lang w:val="x-none" w:eastAsia="x-none"/>
               </w:rPr>
-              <w:t>Implementación de una funcionalidad que use audiveris</w:t>
+              <w:t xml:space="preserve">Implementación de una funcionalidad que </w:t>
+            </w:r>
+            <w:r>
+              <w:rPr>
+                <w:lang w:val="x-none" w:eastAsia="x-none"/>
+              </w:rPr>
+              <w:t xml:space="preserve"> ejecute </w:t>
+            </w:r>
+            <w:r>
+              <w:rPr>
+                <w:lang w:val="x-none" w:eastAsia="x-none"/>
+              </w:rPr>
+              <w:t>audiveris</w:t>
             </w:r>
           </w:p>
         </w:tc>
@@ -8847,7 +8871,19 @@
               <w:rPr>
                 <w:lang w:val="x-none" w:eastAsia="x-none"/>
               </w:rPr>
-              <w:t>Implementación de una funcionalidad que use audiveris</w:t>
+              <w:t xml:space="preserve">Implementación de una funcionalidad que </w:t>
+            </w:r>
+            <w:r>
+              <w:rPr>
+                <w:lang w:val="x-none" w:eastAsia="x-none"/>
+              </w:rPr>
+              <w:t xml:space="preserve"> ejecute </w:t>
+            </w:r>
+            <w:r>
+              <w:rPr>
+                <w:lang w:val="x-none" w:eastAsia="x-none"/>
+              </w:rPr>
+              <w:t>audiveris</w:t>
             </w:r>
           </w:p>
         </w:tc>
@@ -8963,7 +8999,19 @@
               <w:rPr>
                 <w:lang w:val="x-none" w:eastAsia="x-none"/>
               </w:rPr>
-              <w:t>Implementación de una funcionalidad que use audiveris</w:t>
+              <w:t xml:space="preserve">Implementación de una funcionalidad que </w:t>
+            </w:r>
+            <w:r>
+              <w:rPr>
+                <w:lang w:val="x-none" w:eastAsia="x-none"/>
+              </w:rPr>
+              <w:t xml:space="preserve"> ejecute </w:t>
+            </w:r>
+            <w:r>
+              <w:rPr>
+                <w:lang w:val="x-none" w:eastAsia="x-none"/>
+              </w:rPr>
+              <w:t>audiveris</w:t>
             </w:r>
           </w:p>
         </w:tc>
@@ -9061,19 +9109,7 @@
               <w:rPr>
                 <w:lang w:val="x-none" w:eastAsia="x-none"/>
               </w:rPr>
-              <w:t>1</w:t>
-            </w:r>
-            <w:r>
-              <w:rPr>
-                <w:lang w:val="x-none" w:eastAsia="x-none"/>
-              </w:rPr>
-              <w:t>5</w:t>
-            </w:r>
-            <w:r>
-              <w:rPr>
-                <w:lang w:val="x-none" w:eastAsia="x-none"/>
-              </w:rPr>
-              <w:t>/05/2024</w:t>
+              <w:t>15/05/2024</w:t>
             </w:r>
           </w:p>
         </w:tc>
@@ -9091,7 +9127,19 @@
               <w:rPr>
                 <w:lang w:val="x-none" w:eastAsia="x-none"/>
               </w:rPr>
-              <w:t>Implementación de una funcionalidad que use audiveris</w:t>
+              <w:t xml:space="preserve">Implementación de una funcionalidad que </w:t>
+            </w:r>
+            <w:r>
+              <w:rPr>
+                <w:lang w:val="x-none" w:eastAsia="x-none"/>
+              </w:rPr>
+              <w:t xml:space="preserve"> ejecute </w:t>
+            </w:r>
+            <w:r>
+              <w:rPr>
+                <w:lang w:val="x-none" w:eastAsia="x-none"/>
+              </w:rPr>
+              <w:t>audiveris</w:t>
             </w:r>
           </w:p>
         </w:tc>
@@ -9169,6 +9217,498 @@
                 <w:lang w:val="x-none" w:eastAsia="x-none"/>
               </w:rPr>
               <w:t>4</w:t>
+            </w:r>
+          </w:p>
+        </w:tc>
+      </w:tr>
+      <w:tr>
+        <w:tc>
+          <w:tcPr>
+            <w:tcW w:w="1394" w:type="dxa"/>
+            <w:vAlign w:val="center"/>
+          </w:tcPr>
+          <w:p>
+            <w:pPr>
+              <w:rPr>
+                <w:lang w:val="x-none" w:eastAsia="x-none"/>
+              </w:rPr>
+            </w:pPr>
+            <w:r>
+              <w:rPr>
+                <w:lang w:val="x-none" w:eastAsia="x-none"/>
+              </w:rPr>
+              <w:t>1</w:t>
+            </w:r>
+            <w:r>
+              <w:rPr>
+                <w:lang w:val="x-none" w:eastAsia="x-none"/>
+              </w:rPr>
+              <w:t>7</w:t>
+            </w:r>
+            <w:r>
+              <w:rPr>
+                <w:lang w:val="x-none" w:eastAsia="x-none"/>
+              </w:rPr>
+              <w:t>/05/2024</w:t>
+            </w:r>
+          </w:p>
+        </w:tc>
+        <w:tc>
+          <w:tcPr>
+            <w:tcW w:w="3432" w:type="dxa"/>
+          </w:tcPr>
+          <w:p>
+            <w:pPr>
+              <w:rPr>
+                <w:lang w:val="x-none" w:eastAsia="x-none"/>
+              </w:rPr>
+            </w:pPr>
+            <w:r>
+              <w:rPr>
+                <w:lang w:val="x-none" w:eastAsia="x-none"/>
+              </w:rPr>
+              <w:t xml:space="preserve">Implementación de una funcionalidad que </w:t>
+            </w:r>
+            <w:r>
+              <w:t xml:space="preserve"> </w:t>
+            </w:r>
+            <w:r>
+              <w:rPr>
+                <w:lang w:val="x-none" w:eastAsia="x-none"/>
+              </w:rPr>
+              <w:t xml:space="preserve">ejecute </w:t>
+            </w:r>
+            <w:r>
+              <w:rPr>
+                <w:lang w:val="x-none" w:eastAsia="x-none"/>
+              </w:rPr>
+              <w:t>audiveris</w:t>
+            </w:r>
+          </w:p>
+        </w:tc>
+        <w:tc>
+          <w:tcPr>
+            <w:tcW w:w="1696" w:type="dxa"/>
+            <w:shd w:val="clear" w:color="auto" w:fill="FFFFFF" w:themeFill="background1"/>
+          </w:tcPr>
+          <w:p>
+            <w:pPr>
+              <w:jc w:val="center"/>
+              <w:rPr>
+                <w:lang w:val="x-none" w:eastAsia="x-none"/>
+              </w:rPr>
+            </w:pPr>
+            <w:r>
+              <w:rPr>
+                <w:lang w:val="x-none" w:eastAsia="x-none"/>
+              </w:rPr>
+              <w:t>Development</w:t>
+            </w:r>
+          </w:p>
+        </w:tc>
+        <w:tc>
+          <w:tcPr>
+            <w:tcW w:w="1646" w:type="dxa"/>
+          </w:tcPr>
+          <w:p>
+            <w:pPr>
+              <w:jc w:val="center"/>
+              <w:rPr>
+                <w:lang w:val="x-none" w:eastAsia="x-none"/>
+              </w:rPr>
+            </w:pPr>
+            <w:r>
+              <w:rPr>
+                <w:lang w:val="x-none" w:eastAsia="x-none"/>
+              </w:rPr>
+              <w:t>En curso</w:t>
+            </w:r>
+          </w:p>
+        </w:tc>
+        <w:tc>
+          <w:tcPr>
+            <w:tcW w:w="1083" w:type="dxa"/>
+          </w:tcPr>
+          <w:p>
+            <w:pPr>
+              <w:jc w:val="center"/>
+              <w:rPr>
+                <w:lang w:val="x-none" w:eastAsia="x-none"/>
+              </w:rPr>
+            </w:pPr>
+            <w:r>
+              <w:rPr>
+                <w:lang w:val="x-none" w:eastAsia="x-none"/>
+              </w:rPr>
+              <w:t>3</w:t>
+            </w:r>
+          </w:p>
+        </w:tc>
+        <w:tc>
+          <w:tcPr>
+            <w:tcW w:w="1233" w:type="dxa"/>
+          </w:tcPr>
+          <w:p>
+            <w:pPr>
+              <w:jc w:val="center"/>
+              <w:rPr>
+                <w:lang w:val="x-none" w:eastAsia="x-none"/>
+              </w:rPr>
+            </w:pPr>
+            <w:r>
+              <w:rPr>
+                <w:lang w:val="x-none" w:eastAsia="x-none"/>
+              </w:rPr>
+              <w:t>3</w:t>
+            </w:r>
+          </w:p>
+        </w:tc>
+      </w:tr>
+      <w:tr>
+        <w:tc>
+          <w:tcPr>
+            <w:tcW w:w="1394" w:type="dxa"/>
+            <w:vAlign w:val="center"/>
+          </w:tcPr>
+          <w:p>
+            <w:pPr>
+              <w:rPr>
+                <w:lang w:val="x-none" w:eastAsia="x-none"/>
+              </w:rPr>
+            </w:pPr>
+            <w:r>
+              <w:rPr>
+                <w:lang w:val="x-none" w:eastAsia="x-none"/>
+              </w:rPr>
+              <w:t>18/05/2024</w:t>
+            </w:r>
+          </w:p>
+        </w:tc>
+        <w:tc>
+          <w:tcPr>
+            <w:tcW w:w="3432" w:type="dxa"/>
+          </w:tcPr>
+          <w:p>
+            <w:pPr>
+              <w:rPr>
+                <w:lang w:val="x-none" w:eastAsia="x-none"/>
+              </w:rPr>
+            </w:pPr>
+            <w:r>
+              <w:rPr>
+                <w:lang w:val="x-none" w:eastAsia="x-none"/>
+              </w:rPr>
+              <w:t xml:space="preserve">Implementación de una funcionalidad que ejecute audiveris </w:t>
+            </w:r>
+          </w:p>
+        </w:tc>
+        <w:tc>
+          <w:tcPr>
+            <w:tcW w:w="1696" w:type="dxa"/>
+            <w:shd w:val="clear" w:color="auto" w:fill="FFFFFF" w:themeFill="background1"/>
+          </w:tcPr>
+          <w:p>
+            <w:pPr>
+              <w:jc w:val="center"/>
+              <w:rPr>
+                <w:lang w:val="x-none" w:eastAsia="x-none"/>
+              </w:rPr>
+            </w:pPr>
+            <w:r>
+              <w:rPr>
+                <w:lang w:val="x-none" w:eastAsia="x-none"/>
+              </w:rPr>
+              <w:t>Development</w:t>
+            </w:r>
+          </w:p>
+        </w:tc>
+        <w:tc>
+          <w:tcPr>
+            <w:tcW w:w="1646" w:type="dxa"/>
+          </w:tcPr>
+          <w:p>
+            <w:pPr>
+              <w:jc w:val="center"/>
+              <w:rPr>
+                <w:lang w:val="x-none" w:eastAsia="x-none"/>
+              </w:rPr>
+            </w:pPr>
+            <w:r>
+              <w:rPr>
+                <w:lang w:val="x-none" w:eastAsia="x-none"/>
+              </w:rPr>
+              <w:t>Completado</w:t>
+            </w:r>
+          </w:p>
+        </w:tc>
+        <w:tc>
+          <w:tcPr>
+            <w:tcW w:w="1083" w:type="dxa"/>
+          </w:tcPr>
+          <w:p>
+            <w:pPr>
+              <w:jc w:val="center"/>
+              <w:rPr>
+                <w:lang w:val="x-none" w:eastAsia="x-none"/>
+              </w:rPr>
+            </w:pPr>
+            <w:r>
+              <w:rPr>
+                <w:lang w:val="x-none" w:eastAsia="x-none"/>
+              </w:rPr>
+              <w:t>3</w:t>
+            </w:r>
+          </w:p>
+        </w:tc>
+        <w:tc>
+          <w:tcPr>
+            <w:tcW w:w="1233" w:type="dxa"/>
+          </w:tcPr>
+          <w:p>
+            <w:pPr>
+              <w:jc w:val="center"/>
+              <w:rPr>
+                <w:lang w:val="x-none" w:eastAsia="x-none"/>
+              </w:rPr>
+            </w:pPr>
+            <w:r>
+              <w:rPr>
+                <w:lang w:val="x-none" w:eastAsia="x-none"/>
+              </w:rPr>
+              <w:t>4.5</w:t>
+            </w:r>
+          </w:p>
+        </w:tc>
+      </w:tr>
+      <w:tr>
+        <w:tc>
+          <w:tcPr>
+            <w:tcW w:w="1394" w:type="dxa"/>
+            <w:vAlign w:val="center"/>
+          </w:tcPr>
+          <w:p>
+            <w:pPr>
+              <w:rPr>
+                <w:lang w:val="x-none" w:eastAsia="x-none"/>
+              </w:rPr>
+            </w:pPr>
+            <w:r>
+              <w:rPr>
+                <w:lang w:val="x-none" w:eastAsia="x-none"/>
+              </w:rPr>
+              <w:t>18/05/2024</w:t>
+            </w:r>
+          </w:p>
+        </w:tc>
+        <w:tc>
+          <w:tcPr>
+            <w:tcW w:w="3432" w:type="dxa"/>
+          </w:tcPr>
+          <w:p>
+            <w:pPr>
+              <w:rPr>
+                <w:lang w:val="x-none" w:eastAsia="x-none"/>
+              </w:rPr>
+            </w:pPr>
+            <w:r>
+              <w:rPr>
+                <w:lang w:val="x-none" w:eastAsia="x-none"/>
+              </w:rPr>
+              <w:t>Mejora de las vistas</w:t>
+            </w:r>
+          </w:p>
+        </w:tc>
+        <w:tc>
+          <w:tcPr>
+            <w:tcW w:w="1696" w:type="dxa"/>
+            <w:shd w:val="clear" w:color="auto" w:fill="FFFFFF" w:themeFill="background1"/>
+          </w:tcPr>
+          <w:p>
+            <w:pPr>
+              <w:jc w:val="center"/>
+              <w:rPr>
+                <w:lang w:val="x-none" w:eastAsia="x-none"/>
+              </w:rPr>
+            </w:pPr>
+            <w:r>
+              <w:rPr>
+                <w:lang w:val="x-none" w:eastAsia="x-none"/>
+              </w:rPr>
+              <w:t>Development</w:t>
+            </w:r>
+          </w:p>
+        </w:tc>
+        <w:tc>
+          <w:tcPr>
+            <w:tcW w:w="1646" w:type="dxa"/>
+          </w:tcPr>
+          <w:p>
+            <w:pPr>
+              <w:jc w:val="center"/>
+              <w:rPr>
+                <w:lang w:val="x-none" w:eastAsia="x-none"/>
+              </w:rPr>
+            </w:pPr>
+            <w:r>
+              <w:rPr>
+                <w:lang w:val="x-none" w:eastAsia="x-none"/>
+              </w:rPr>
+              <w:t>Completado</w:t>
+            </w:r>
+          </w:p>
+        </w:tc>
+        <w:tc>
+          <w:tcPr>
+            <w:tcW w:w="1083" w:type="dxa"/>
+          </w:tcPr>
+          <w:p>
+            <w:pPr>
+              <w:jc w:val="center"/>
+              <w:rPr>
+                <w:lang w:val="x-none" w:eastAsia="x-none"/>
+              </w:rPr>
+            </w:pPr>
+            <w:r>
+              <w:rPr>
+                <w:lang w:val="x-none" w:eastAsia="x-none"/>
+              </w:rPr>
+              <w:t>2</w:t>
+            </w:r>
+          </w:p>
+        </w:tc>
+        <w:tc>
+          <w:tcPr>
+            <w:tcW w:w="1233" w:type="dxa"/>
+          </w:tcPr>
+          <w:p>
+            <w:pPr>
+              <w:jc w:val="center"/>
+              <w:rPr>
+                <w:lang w:val="x-none" w:eastAsia="x-none"/>
+              </w:rPr>
+            </w:pPr>
+            <w:r>
+              <w:rPr>
+                <w:lang w:val="x-none" w:eastAsia="x-none"/>
+              </w:rPr>
+              <w:t>2</w:t>
+            </w:r>
+          </w:p>
+        </w:tc>
+      </w:tr>
+      <w:tr>
+        <w:tc>
+          <w:tcPr>
+            <w:tcW w:w="1394" w:type="dxa"/>
+            <w:vAlign w:val="center"/>
+          </w:tcPr>
+          <w:p>
+            <w:pPr>
+              <w:rPr>
+                <w:lang w:val="x-none" w:eastAsia="x-none"/>
+              </w:rPr>
+            </w:pPr>
+            <w:r>
+              <w:rPr>
+                <w:lang w:val="x-none" w:eastAsia="x-none"/>
+              </w:rPr>
+              <w:lastRenderedPageBreak/>
+              <w:t>19/05/2024</w:t>
+            </w:r>
+          </w:p>
+        </w:tc>
+        <w:tc>
+          <w:tcPr>
+            <w:tcW w:w="3432" w:type="dxa"/>
+          </w:tcPr>
+          <w:p>
+            <w:pPr>
+              <w:rPr>
+                <w:lang w:val="x-none" w:eastAsia="x-none"/>
+              </w:rPr>
+            </w:pPr>
+            <w:r>
+              <w:rPr>
+                <w:lang w:val="x-none" w:eastAsia="x-none"/>
+              </w:rPr>
+              <w:t>Investigación de Firebase</w:t>
+            </w:r>
+          </w:p>
+        </w:tc>
+        <w:tc>
+          <w:tcPr>
+            <w:tcW w:w="1696" w:type="dxa"/>
+            <w:shd w:val="clear" w:color="auto" w:fill="FFFFFF" w:themeFill="background1"/>
+          </w:tcPr>
+          <w:p>
+            <w:pPr>
+              <w:jc w:val="center"/>
+              <w:rPr>
+                <w:lang w:val="x-none" w:eastAsia="x-none"/>
+              </w:rPr>
+            </w:pPr>
+            <w:r>
+              <w:rPr>
+                <w:lang w:val="x-none" w:eastAsia="x-none"/>
+              </w:rPr>
+              <w:t>Research</w:t>
+            </w:r>
+          </w:p>
+        </w:tc>
+        <w:tc>
+          <w:tcPr>
+            <w:tcW w:w="1646" w:type="dxa"/>
+          </w:tcPr>
+          <w:p>
+            <w:pPr>
+              <w:jc w:val="center"/>
+              <w:rPr>
+                <w:lang w:val="x-none" w:eastAsia="x-none"/>
+              </w:rPr>
+            </w:pPr>
+            <w:r>
+              <w:rPr>
+                <w:lang w:val="x-none" w:eastAsia="x-none"/>
+              </w:rPr>
+              <w:t>En curso</w:t>
+            </w:r>
+          </w:p>
+        </w:tc>
+        <w:tc>
+          <w:tcPr>
+            <w:tcW w:w="1083" w:type="dxa"/>
+          </w:tcPr>
+          <w:p>
+            <w:pPr>
+              <w:jc w:val="center"/>
+              <w:rPr>
+                <w:lang w:val="x-none" w:eastAsia="x-none"/>
+              </w:rPr>
+            </w:pPr>
+            <w:r>
+              <w:rPr>
+                <w:lang w:val="x-none" w:eastAsia="x-none"/>
+              </w:rPr>
+              <w:t>2</w:t>
+            </w:r>
+          </w:p>
+        </w:tc>
+        <w:tc>
+          <w:tcPr>
+            <w:tcW w:w="1233" w:type="dxa"/>
+          </w:tcPr>
+          <w:p>
+            <w:pPr>
+              <w:jc w:val="center"/>
+              <w:rPr>
+                <w:lang w:val="x-none" w:eastAsia="x-none"/>
+              </w:rPr>
+            </w:pPr>
+            <w:r>
+              <w:rPr>
+                <w:lang w:val="x-none" w:eastAsia="x-none"/>
+              </w:rPr>
+              <w:t>2</w:t>
             </w:r>
           </w:p>
         </w:tc>

</xml_diff>

<commit_message>
Documentación sprint 4, 20-05-2024
</commit_message>
<xml_diff>
--- a/sprints.docx
+++ b/sprints.docx
@@ -9613,7 +9613,19 @@
                 <w:lang w:val="x-none" w:eastAsia="x-none"/>
               </w:rPr>
               <w:lastRenderedPageBreak/>
-              <w:t>19/05/2024</w:t>
+              <w:t>1</w:t>
+            </w:r>
+            <w:r>
+              <w:rPr>
+                <w:lang w:val="x-none" w:eastAsia="x-none"/>
+              </w:rPr>
+              <w:t>8</w:t>
+            </w:r>
+            <w:r>
+              <w:rPr>
+                <w:lang w:val="x-none" w:eastAsia="x-none"/>
+              </w:rPr>
+              <w:t>/05/2024</w:t>
             </w:r>
           </w:p>
         </w:tc>
@@ -9631,7 +9643,13 @@
               <w:rPr>
                 <w:lang w:val="x-none" w:eastAsia="x-none"/>
               </w:rPr>
-              <w:t>Investigación de Firebase</w:t>
+              <w:t xml:space="preserve">Implementación </w:t>
+            </w:r>
+            <w:r>
+              <w:rPr>
+                <w:lang w:val="x-none" w:eastAsia="x-none"/>
+              </w:rPr>
+              <w:t>de Firebase</w:t>
             </w:r>
           </w:p>
         </w:tc>
@@ -9690,6 +9708,360 @@
                 <w:lang w:val="x-none" w:eastAsia="x-none"/>
               </w:rPr>
               <w:t>2</w:t>
+            </w:r>
+          </w:p>
+        </w:tc>
+        <w:tc>
+          <w:tcPr>
+            <w:tcW w:w="1233" w:type="dxa"/>
+          </w:tcPr>
+          <w:p>
+            <w:pPr>
+              <w:jc w:val="center"/>
+              <w:rPr>
+                <w:lang w:val="x-none" w:eastAsia="x-none"/>
+              </w:rPr>
+            </w:pPr>
+            <w:r>
+              <w:rPr>
+                <w:lang w:val="x-none" w:eastAsia="x-none"/>
+              </w:rPr>
+              <w:t>2</w:t>
+            </w:r>
+          </w:p>
+        </w:tc>
+      </w:tr>
+      <w:tr>
+        <w:tc>
+          <w:tcPr>
+            <w:tcW w:w="1394" w:type="dxa"/>
+            <w:vAlign w:val="center"/>
+          </w:tcPr>
+          <w:p>
+            <w:pPr>
+              <w:rPr>
+                <w:lang w:val="x-none" w:eastAsia="x-none"/>
+              </w:rPr>
+            </w:pPr>
+            <w:r>
+              <w:rPr>
+                <w:lang w:val="x-none" w:eastAsia="x-none"/>
+              </w:rPr>
+              <w:t>19/05/2024</w:t>
+            </w:r>
+          </w:p>
+        </w:tc>
+        <w:tc>
+          <w:tcPr>
+            <w:tcW w:w="3432" w:type="dxa"/>
+          </w:tcPr>
+          <w:p>
+            <w:pPr>
+              <w:rPr>
+                <w:lang w:val="x-none" w:eastAsia="x-none"/>
+              </w:rPr>
+            </w:pPr>
+            <w:r>
+              <w:rPr>
+                <w:lang w:val="x-none" w:eastAsia="x-none"/>
+              </w:rPr>
+              <w:t>Implementación de Firebase</w:t>
+            </w:r>
+          </w:p>
+        </w:tc>
+        <w:tc>
+          <w:tcPr>
+            <w:tcW w:w="1696" w:type="dxa"/>
+            <w:shd w:val="clear" w:color="auto" w:fill="FFFFFF" w:themeFill="background1"/>
+          </w:tcPr>
+          <w:p>
+            <w:pPr>
+              <w:jc w:val="center"/>
+              <w:rPr>
+                <w:lang w:val="x-none" w:eastAsia="x-none"/>
+              </w:rPr>
+            </w:pPr>
+            <w:r>
+              <w:rPr>
+                <w:lang w:val="x-none" w:eastAsia="x-none"/>
+              </w:rPr>
+              <w:t>Development</w:t>
+            </w:r>
+          </w:p>
+        </w:tc>
+        <w:tc>
+          <w:tcPr>
+            <w:tcW w:w="1646" w:type="dxa"/>
+          </w:tcPr>
+          <w:p>
+            <w:pPr>
+              <w:jc w:val="center"/>
+              <w:rPr>
+                <w:lang w:val="x-none" w:eastAsia="x-none"/>
+              </w:rPr>
+            </w:pPr>
+            <w:r>
+              <w:rPr>
+                <w:lang w:val="x-none" w:eastAsia="x-none"/>
+              </w:rPr>
+              <w:t>En curso</w:t>
+            </w:r>
+          </w:p>
+        </w:tc>
+        <w:tc>
+          <w:tcPr>
+            <w:tcW w:w="1083" w:type="dxa"/>
+          </w:tcPr>
+          <w:p>
+            <w:pPr>
+              <w:jc w:val="center"/>
+              <w:rPr>
+                <w:lang w:val="x-none" w:eastAsia="x-none"/>
+              </w:rPr>
+            </w:pPr>
+            <w:r>
+              <w:rPr>
+                <w:lang w:val="x-none" w:eastAsia="x-none"/>
+              </w:rPr>
+              <w:t>2</w:t>
+            </w:r>
+          </w:p>
+        </w:tc>
+        <w:tc>
+          <w:tcPr>
+            <w:tcW w:w="1233" w:type="dxa"/>
+          </w:tcPr>
+          <w:p>
+            <w:pPr>
+              <w:jc w:val="center"/>
+              <w:rPr>
+                <w:lang w:val="x-none" w:eastAsia="x-none"/>
+              </w:rPr>
+            </w:pPr>
+            <w:r>
+              <w:rPr>
+                <w:lang w:val="x-none" w:eastAsia="x-none"/>
+              </w:rPr>
+              <w:t>2</w:t>
+            </w:r>
+          </w:p>
+        </w:tc>
+      </w:tr>
+      <w:tr>
+        <w:tc>
+          <w:tcPr>
+            <w:tcW w:w="1394" w:type="dxa"/>
+            <w:vAlign w:val="center"/>
+          </w:tcPr>
+          <w:p>
+            <w:pPr>
+              <w:rPr>
+                <w:lang w:val="x-none" w:eastAsia="x-none"/>
+              </w:rPr>
+            </w:pPr>
+            <w:r>
+              <w:rPr>
+                <w:lang w:val="x-none" w:eastAsia="x-none"/>
+              </w:rPr>
+              <w:t>19/05/2024</w:t>
+            </w:r>
+          </w:p>
+        </w:tc>
+        <w:tc>
+          <w:tcPr>
+            <w:tcW w:w="3432" w:type="dxa"/>
+          </w:tcPr>
+          <w:p>
+            <w:pPr>
+              <w:rPr>
+                <w:lang w:val="x-none" w:eastAsia="x-none"/>
+              </w:rPr>
+            </w:pPr>
+            <w:r>
+              <w:rPr>
+                <w:lang w:val="x-none" w:eastAsia="x-none"/>
+              </w:rPr>
+              <w:t>Implementación de Firebase</w:t>
+            </w:r>
+          </w:p>
+        </w:tc>
+        <w:tc>
+          <w:tcPr>
+            <w:tcW w:w="1696" w:type="dxa"/>
+            <w:shd w:val="clear" w:color="auto" w:fill="FFFFFF" w:themeFill="background1"/>
+          </w:tcPr>
+          <w:p>
+            <w:pPr>
+              <w:jc w:val="center"/>
+              <w:rPr>
+                <w:lang w:val="x-none" w:eastAsia="x-none"/>
+              </w:rPr>
+            </w:pPr>
+            <w:r>
+              <w:rPr>
+                <w:lang w:val="x-none" w:eastAsia="x-none"/>
+              </w:rPr>
+              <w:t>Development</w:t>
+            </w:r>
+          </w:p>
+        </w:tc>
+        <w:tc>
+          <w:tcPr>
+            <w:tcW w:w="1646" w:type="dxa"/>
+          </w:tcPr>
+          <w:p>
+            <w:pPr>
+              <w:jc w:val="center"/>
+              <w:rPr>
+                <w:lang w:val="x-none" w:eastAsia="x-none"/>
+              </w:rPr>
+            </w:pPr>
+            <w:r>
+              <w:rPr>
+                <w:lang w:val="x-none" w:eastAsia="x-none"/>
+              </w:rPr>
+              <w:t>En curso</w:t>
+            </w:r>
+          </w:p>
+        </w:tc>
+        <w:tc>
+          <w:tcPr>
+            <w:tcW w:w="1083" w:type="dxa"/>
+          </w:tcPr>
+          <w:p>
+            <w:pPr>
+              <w:jc w:val="center"/>
+              <w:rPr>
+                <w:lang w:val="x-none" w:eastAsia="x-none"/>
+              </w:rPr>
+            </w:pPr>
+            <w:r>
+              <w:rPr>
+                <w:lang w:val="x-none" w:eastAsia="x-none"/>
+              </w:rPr>
+              <w:t>3</w:t>
+            </w:r>
+          </w:p>
+        </w:tc>
+        <w:tc>
+          <w:tcPr>
+            <w:tcW w:w="1233" w:type="dxa"/>
+          </w:tcPr>
+          <w:p>
+            <w:pPr>
+              <w:jc w:val="center"/>
+              <w:rPr>
+                <w:lang w:val="x-none" w:eastAsia="x-none"/>
+              </w:rPr>
+            </w:pPr>
+            <w:r>
+              <w:rPr>
+                <w:lang w:val="x-none" w:eastAsia="x-none"/>
+              </w:rPr>
+              <w:t>3</w:t>
+            </w:r>
+          </w:p>
+        </w:tc>
+      </w:tr>
+      <w:tr>
+        <w:tc>
+          <w:tcPr>
+            <w:tcW w:w="1394" w:type="dxa"/>
+            <w:vAlign w:val="center"/>
+          </w:tcPr>
+          <w:p>
+            <w:pPr>
+              <w:rPr>
+                <w:lang w:val="x-none" w:eastAsia="x-none"/>
+              </w:rPr>
+            </w:pPr>
+            <w:r>
+              <w:rPr>
+                <w:lang w:val="x-none" w:eastAsia="x-none"/>
+              </w:rPr>
+              <w:t>20</w:t>
+            </w:r>
+            <w:r>
+              <w:rPr>
+                <w:lang w:val="x-none" w:eastAsia="x-none"/>
+              </w:rPr>
+              <w:t>/05/2024</w:t>
+            </w:r>
+          </w:p>
+        </w:tc>
+        <w:tc>
+          <w:tcPr>
+            <w:tcW w:w="3432" w:type="dxa"/>
+          </w:tcPr>
+          <w:p>
+            <w:pPr>
+              <w:rPr>
+                <w:lang w:val="x-none" w:eastAsia="x-none"/>
+              </w:rPr>
+            </w:pPr>
+            <w:r>
+              <w:rPr>
+                <w:lang w:val="x-none" w:eastAsia="x-none"/>
+              </w:rPr>
+              <w:t>Implementación de Firebase</w:t>
+            </w:r>
+          </w:p>
+        </w:tc>
+        <w:tc>
+          <w:tcPr>
+            <w:tcW w:w="1696" w:type="dxa"/>
+            <w:shd w:val="clear" w:color="auto" w:fill="FFFFFF" w:themeFill="background1"/>
+          </w:tcPr>
+          <w:p>
+            <w:pPr>
+              <w:jc w:val="center"/>
+              <w:rPr>
+                <w:lang w:val="x-none" w:eastAsia="x-none"/>
+              </w:rPr>
+            </w:pPr>
+            <w:r>
+              <w:rPr>
+                <w:lang w:val="x-none" w:eastAsia="x-none"/>
+              </w:rPr>
+              <w:t>Development</w:t>
+            </w:r>
+          </w:p>
+        </w:tc>
+        <w:tc>
+          <w:tcPr>
+            <w:tcW w:w="1646" w:type="dxa"/>
+          </w:tcPr>
+          <w:p>
+            <w:pPr>
+              <w:jc w:val="center"/>
+              <w:rPr>
+                <w:lang w:val="x-none" w:eastAsia="x-none"/>
+              </w:rPr>
+            </w:pPr>
+            <w:r>
+              <w:rPr>
+                <w:lang w:val="x-none" w:eastAsia="x-none"/>
+              </w:rPr>
+              <w:t>En curso</w:t>
+            </w:r>
+          </w:p>
+        </w:tc>
+        <w:tc>
+          <w:tcPr>
+            <w:tcW w:w="1083" w:type="dxa"/>
+          </w:tcPr>
+          <w:p>
+            <w:pPr>
+              <w:jc w:val="center"/>
+              <w:rPr>
+                <w:lang w:val="x-none" w:eastAsia="x-none"/>
+              </w:rPr>
+            </w:pPr>
+            <w:r>
+              <w:rPr>
+                <w:lang w:val="x-none" w:eastAsia="x-none"/>
+              </w:rPr>
+              <w:t>1.5</w:t>
             </w:r>
           </w:p>
         </w:tc>

</xml_diff>

<commit_message>
Documentación sprint 4, 23-05-2024
</commit_message>
<xml_diff>
--- a/sprints.docx
+++ b/sprints.docx
@@ -3846,7 +3846,19 @@
         <w:rPr>
           <w:lang w:val="x-none" w:eastAsia="x-none"/>
         </w:rPr>
-        <w:t>uso adecuado de esta herramienta cambié el código retirando esta librería.</w:t>
+        <w:t>uso adecuado de esta herramienta cambié el código</w:t>
+      </w:r>
+      <w:r>
+        <w:rPr>
+          <w:lang w:val="x-none" w:eastAsia="x-none"/>
+        </w:rPr>
+        <w:t>,</w:t>
+      </w:r>
+      <w:r>
+        <w:rPr>
+          <w:lang w:val="x-none" w:eastAsia="x-none"/>
+        </w:rPr>
+        <w:t xml:space="preserve"> retirando esta librería.</w:t>
       </w:r>
       <w:r>
         <w:rPr>
@@ -3902,7 +3914,19 @@
         <w:rPr>
           <w:lang w:val="x-none" w:eastAsia="x-none"/>
         </w:rPr>
-        <w:t xml:space="preserve">Para reflejar los modelos creados en código en base de datos </w:t>
+        <w:t>Para reflejar los modelos creados en código en base de datos</w:t>
+      </w:r>
+      <w:r>
+        <w:rPr>
+          <w:lang w:val="x-none" w:eastAsia="x-none"/>
+        </w:rPr>
+        <w:t>,</w:t>
+      </w:r>
+      <w:r>
+        <w:rPr>
+          <w:lang w:val="x-none" w:eastAsia="x-none"/>
+        </w:rPr>
+        <w:t xml:space="preserve"> </w:t>
       </w:r>
       <w:r>
         <w:rPr>
@@ -6239,9 +6263,9 @@
         </w:rPr>
         <w:lastRenderedPageBreak/>
         <w:drawing>
-          <wp:inline distT="0" distB="0" distL="0" distR="0" wp14:anchorId="24404C89" wp14:editId="1A912FA3">
+          <wp:inline distT="0" distB="0" distL="0" distR="0" wp14:anchorId="24404C89" wp14:editId="313E288F">
             <wp:extent cx="5400040" cy="3150235"/>
-            <wp:effectExtent l="0" t="0" r="10160" b="12065"/>
+            <wp:effectExtent l="0" t="0" r="0" b="0"/>
             <wp:docPr id="201554203" name="Chart 2"/>
             <wp:cNvGraphicFramePr/>
             <a:graphic xmlns:a="http://schemas.openxmlformats.org/drawingml/2006/main">
@@ -6285,6 +6309,12 @@
         </w:rPr>
         <w:t>–</w:t>
       </w:r>
+      <w:r>
+        <w:rPr>
+          <w:rStyle w:val="IntenseReference"/>
+        </w:rPr>
+        <w:t xml:space="preserve"> 22/05/2024</w:t>
+      </w:r>
     </w:p>
     <w:p>
       <w:pPr>
@@ -6349,6 +6379,234 @@
           <w:lang w:val="x-none" w:eastAsia="x-none"/>
         </w:rPr>
         <w:t>Luego tuve que cambiar el formato en el que se aceptaba los archivos subidos a mi aplicación (solo se podía pdfs) para darle flexibilidad a la aplicación.</w:t>
+      </w:r>
+    </w:p>
+    <w:p>
+      <w:pPr>
+        <w:rPr>
+          <w:lang w:val="x-none" w:eastAsia="x-none"/>
+        </w:rPr>
+      </w:pPr>
+      <w:r>
+        <w:rPr>
+          <w:lang w:val="x-none" w:eastAsia="x-none"/>
+        </w:rPr>
+        <w:t xml:space="preserve">Creé un proyecto en Google Cloud para tener un servicio de almacenamiento para las partituras en la nube, me dio alguna dificultad adaptarlo a mi proyecto por lo que deseché la idea por no malgastar tiempo. </w:t>
+      </w:r>
+    </w:p>
+    <w:p>
+      <w:pPr>
+        <w:rPr>
+          <w:lang w:val="x-none" w:eastAsia="x-none"/>
+        </w:rPr>
+      </w:pPr>
+      <w:r>
+        <w:rPr>
+          <w:lang w:val="x-none" w:eastAsia="x-none"/>
+        </w:rPr>
+        <w:t>Intenté encapsular mi proyecto junto con audiveris para</w:t>
+      </w:r>
+      <w:r>
+        <w:rPr>
+          <w:lang w:val="x-none" w:eastAsia="x-none"/>
+        </w:rPr>
+        <w:t xml:space="preserve"> moverlo a un servicio de nube que desplegara mi proyecto públicamente para abrir su acceso a los usuarios, también aseguraría que el </w:t>
+      </w:r>
+      <w:r>
+        <w:rPr>
+          <w:lang w:val="x-none" w:eastAsia="x-none"/>
+        </w:rPr>
+        <w:t xml:space="preserve">comportamiento es el mismo en un entorno de producción y </w:t>
+      </w:r>
+      <w:r>
+        <w:rPr>
+          <w:lang w:val="x-none" w:eastAsia="x-none"/>
+        </w:rPr>
+        <w:lastRenderedPageBreak/>
+        <w:t>localmente.</w:t>
+      </w:r>
+      <w:r>
+        <w:rPr>
+          <w:lang w:val="x-none" w:eastAsia="x-none"/>
+        </w:rPr>
+        <w:t xml:space="preserve"> Tuve que registrar todas las dependencias del proyecto y registrar las instalaciones del terminal del docker en un fichero que ejecutaría </w:t>
+      </w:r>
+      <w:r>
+        <w:rPr>
+          <w:lang w:val="x-none" w:eastAsia="x-none"/>
+        </w:rPr>
+        <w:t>más</w:t>
+      </w:r>
+      <w:r>
+        <w:rPr>
+          <w:lang w:val="x-none" w:eastAsia="x-none"/>
+        </w:rPr>
+        <w:t xml:space="preserve"> tarde. Tuve problemas por la compatibilidad de los paquetes al construir el docker y</w:t>
+      </w:r>
+      <w:r>
+        <w:rPr>
+          <w:lang w:val="x-none" w:eastAsia="x-none"/>
+        </w:rPr>
+        <w:t>,</w:t>
+      </w:r>
+      <w:r>
+        <w:rPr>
+          <w:lang w:val="x-none" w:eastAsia="x-none"/>
+        </w:rPr>
+        <w:t xml:space="preserve"> </w:t>
+      </w:r>
+      <w:r>
+        <w:rPr>
+          <w:lang w:val="x-none" w:eastAsia="x-none"/>
+        </w:rPr>
+        <w:t>tras construirlo</w:t>
+      </w:r>
+      <w:r>
+        <w:rPr>
+          <w:lang w:val="x-none" w:eastAsia="x-none"/>
+        </w:rPr>
+        <w:t>,</w:t>
+      </w:r>
+      <w:r>
+        <w:rPr>
+          <w:lang w:val="x-none" w:eastAsia="x-none"/>
+        </w:rPr>
+        <w:t xml:space="preserve"> el acceso a </w:t>
+      </w:r>
+      <w:r>
+        <w:rPr>
+          <w:lang w:val="x-none" w:eastAsia="x-none"/>
+        </w:rPr>
+        <w:t xml:space="preserve">las </w:t>
+      </w:r>
+      <w:r>
+        <w:rPr>
+          <w:lang w:val="x-none" w:eastAsia="x-none"/>
+        </w:rPr>
+        <w:t>rutas de las carpetas tuvo muchas ambigüedades</w:t>
+      </w:r>
+      <w:r>
+        <w:rPr>
+          <w:lang w:val="x-none" w:eastAsia="x-none"/>
+        </w:rPr>
+        <w:t>,</w:t>
+      </w:r>
+      <w:r>
+        <w:rPr>
+          <w:lang w:val="x-none" w:eastAsia="x-none"/>
+        </w:rPr>
+        <w:t xml:space="preserve"> </w:t>
+      </w:r>
+      <w:r>
+        <w:rPr>
+          <w:lang w:val="x-none" w:eastAsia="x-none"/>
+        </w:rPr>
+        <w:t xml:space="preserve">las cuales </w:t>
+      </w:r>
+      <w:r>
+        <w:rPr>
+          <w:lang w:val="x-none" w:eastAsia="x-none"/>
+        </w:rPr>
+        <w:t>tuve que resolver. Otro inconveniente fue que en un inicio por cada cambio en el código del proyecto tuve que construir un nuevo contenedor e imagen</w:t>
+      </w:r>
+      <w:r>
+        <w:rPr>
+          <w:lang w:val="x-none" w:eastAsia="x-none"/>
+        </w:rPr>
+        <w:t>,</w:t>
+      </w:r>
+      <w:r>
+        <w:rPr>
+          <w:lang w:val="x-none" w:eastAsia="x-none"/>
+        </w:rPr>
+        <w:t xml:space="preserve"> por lo que el nombre de estos se pisaban</w:t>
+      </w:r>
+      <w:r>
+        <w:rPr>
+          <w:lang w:val="x-none" w:eastAsia="x-none"/>
+        </w:rPr>
+        <w:t>, ralentizaban el ordenador y</w:t>
+      </w:r>
+      <w:r>
+        <w:rPr>
+          <w:lang w:val="x-none" w:eastAsia="x-none"/>
+        </w:rPr>
+        <w:t xml:space="preserve"> </w:t>
+      </w:r>
+      <w:r>
+        <w:rPr>
+          <w:lang w:val="x-none" w:eastAsia="x-none"/>
+        </w:rPr>
+        <w:t>colapsaron el almacenamiento. Dejé aparcada la idea debido a la ralentización del proceso</w:t>
+      </w:r>
+      <w:r>
+        <w:rPr>
+          <w:lang w:val="x-none" w:eastAsia="x-none"/>
+        </w:rPr>
+        <w:t xml:space="preserve"> y la incertidumbre de si llegaría a algo funcional</w:t>
+      </w:r>
+      <w:r>
+        <w:rPr>
+          <w:lang w:val="x-none" w:eastAsia="x-none"/>
+        </w:rPr>
+        <w:t>.</w:t>
+      </w:r>
+    </w:p>
+    <w:p>
+      <w:pPr>
+        <w:rPr>
+          <w:lang w:val="x-none" w:eastAsia="x-none"/>
+        </w:rPr>
+      </w:pPr>
+      <w:r>
+        <w:rPr>
+          <w:lang w:val="x-none" w:eastAsia="x-none"/>
+        </w:rPr>
+        <w:t xml:space="preserve">Volví con la programación de una función que ejecutara Audiveris como un miniservicio </w:t>
+      </w:r>
+      <w:r>
+        <w:rPr>
+          <w:lang w:val="x-none" w:eastAsia="x-none"/>
+        </w:rPr>
+        <w:t xml:space="preserve">de mi aplicación </w:t>
+      </w:r>
+      <w:r>
+        <w:rPr>
+          <w:lang w:val="x-none" w:eastAsia="x-none"/>
+        </w:rPr>
+        <w:t>en segundo plano. Me documenté de las vías de ejecución que tiene Audiveris en su documen</w:t>
+      </w:r>
+      <w:r>
+        <w:rPr>
+          <w:lang w:val="x-none" w:eastAsia="x-none"/>
+        </w:rPr>
+        <w:t>tación para construir un comando que ejecute el servicio sin interfaz de usuario, haga el proceso de digitalización y exporte el fichero resultante. La construcción de este comando nuevamente dio problemas que llevaron un tiempo resolver. Esto se debe a que la ubicación de los ficheros de ejecución de java (.jar) no eran accesibles para la carpeta del proyecto. Cloné el repositorio de Audiveris a el directorio de la aplicación web para facilitar el acceso. También tuve que cambiar la versión de mi carpeta jdk de Java a la 17 y configurarlo en mis variables de entorno para asegurar un buen comportamiento, como indican las especificaciones de la documentación de Audiveris.</w:t>
+      </w:r>
+    </w:p>
+    <w:p>
+      <w:pPr>
+        <w:rPr>
+          <w:lang w:val="x-none" w:eastAsia="x-none"/>
+        </w:rPr>
+      </w:pPr>
+      <w:r>
+        <w:rPr>
+          <w:lang w:val="x-none" w:eastAsia="x-none"/>
+        </w:rPr>
+        <w:t>Mejoré las vistas de mi aplicación web con bootstrap para darle un mejor diseño a la web y un toque más profesional.</w:t>
+      </w:r>
+    </w:p>
+    <w:p>
+      <w:pPr>
+        <w:rPr>
+          <w:lang w:val="x-none" w:eastAsia="x-none"/>
+        </w:rPr>
+      </w:pPr>
+      <w:r>
+        <w:rPr>
+          <w:lang w:val="x-none" w:eastAsia="x-none"/>
+        </w:rPr>
+        <w:t xml:space="preserve">Exploré las posibilidades para el acceso a metadatos en base de datos en Firebase. La configuración y adaptación de este servicio a mi proyecto llevaron tiempo, debido a las dificultades que se me presentaron para la importación de paquetes así como adaptarme a la nueva estructura, sintaxis y funciones de este. </w:t>
       </w:r>
     </w:p>
     <w:tbl>
@@ -9979,13 +10237,7 @@
               <w:rPr>
                 <w:lang w:val="x-none" w:eastAsia="x-none"/>
               </w:rPr>
-              <w:t>20</w:t>
-            </w:r>
-            <w:r>
-              <w:rPr>
-                <w:lang w:val="x-none" w:eastAsia="x-none"/>
-              </w:rPr>
-              <w:t>/05/2024</w:t>
+              <w:t>20/05/2024</w:t>
             </w:r>
           </w:p>
         </w:tc>
@@ -10081,6 +10333,354 @@
                 <w:lang w:val="x-none" w:eastAsia="x-none"/>
               </w:rPr>
               <w:t>2</w:t>
+            </w:r>
+          </w:p>
+        </w:tc>
+      </w:tr>
+      <w:tr>
+        <w:tc>
+          <w:tcPr>
+            <w:tcW w:w="1394" w:type="dxa"/>
+            <w:vAlign w:val="center"/>
+          </w:tcPr>
+          <w:p>
+            <w:pPr>
+              <w:rPr>
+                <w:lang w:val="x-none" w:eastAsia="x-none"/>
+              </w:rPr>
+            </w:pPr>
+            <w:r>
+              <w:rPr>
+                <w:lang w:val="x-none" w:eastAsia="x-none"/>
+              </w:rPr>
+              <w:t>20/05/2024</w:t>
+            </w:r>
+          </w:p>
+        </w:tc>
+        <w:tc>
+          <w:tcPr>
+            <w:tcW w:w="3432" w:type="dxa"/>
+          </w:tcPr>
+          <w:p>
+            <w:pPr>
+              <w:rPr>
+                <w:lang w:val="x-none" w:eastAsia="x-none"/>
+              </w:rPr>
+            </w:pPr>
+            <w:r>
+              <w:rPr>
+                <w:lang w:val="x-none" w:eastAsia="x-none"/>
+              </w:rPr>
+              <w:t>Implementación de Firebase</w:t>
+            </w:r>
+          </w:p>
+        </w:tc>
+        <w:tc>
+          <w:tcPr>
+            <w:tcW w:w="1696" w:type="dxa"/>
+            <w:shd w:val="clear" w:color="auto" w:fill="FFFFFF" w:themeFill="background1"/>
+          </w:tcPr>
+          <w:p>
+            <w:pPr>
+              <w:jc w:val="center"/>
+              <w:rPr>
+                <w:lang w:val="x-none" w:eastAsia="x-none"/>
+              </w:rPr>
+            </w:pPr>
+            <w:r>
+              <w:rPr>
+                <w:lang w:val="x-none" w:eastAsia="x-none"/>
+              </w:rPr>
+              <w:t>Development</w:t>
+            </w:r>
+          </w:p>
+        </w:tc>
+        <w:tc>
+          <w:tcPr>
+            <w:tcW w:w="1646" w:type="dxa"/>
+          </w:tcPr>
+          <w:p>
+            <w:pPr>
+              <w:jc w:val="center"/>
+              <w:rPr>
+                <w:lang w:val="x-none" w:eastAsia="x-none"/>
+              </w:rPr>
+            </w:pPr>
+            <w:r>
+              <w:rPr>
+                <w:lang w:val="x-none" w:eastAsia="x-none"/>
+              </w:rPr>
+              <w:t>En curso</w:t>
+            </w:r>
+          </w:p>
+        </w:tc>
+        <w:tc>
+          <w:tcPr>
+            <w:tcW w:w="1083" w:type="dxa"/>
+          </w:tcPr>
+          <w:p>
+            <w:pPr>
+              <w:jc w:val="center"/>
+              <w:rPr>
+                <w:lang w:val="x-none" w:eastAsia="x-none"/>
+              </w:rPr>
+            </w:pPr>
+            <w:r>
+              <w:rPr>
+                <w:lang w:val="x-none" w:eastAsia="x-none"/>
+              </w:rPr>
+              <w:t>3</w:t>
+            </w:r>
+          </w:p>
+        </w:tc>
+        <w:tc>
+          <w:tcPr>
+            <w:tcW w:w="1233" w:type="dxa"/>
+          </w:tcPr>
+          <w:p>
+            <w:pPr>
+              <w:jc w:val="center"/>
+              <w:rPr>
+                <w:lang w:val="x-none" w:eastAsia="x-none"/>
+              </w:rPr>
+            </w:pPr>
+            <w:r>
+              <w:rPr>
+                <w:lang w:val="x-none" w:eastAsia="x-none"/>
+              </w:rPr>
+              <w:t>5.5</w:t>
+            </w:r>
+          </w:p>
+        </w:tc>
+      </w:tr>
+      <w:tr>
+        <w:tc>
+          <w:tcPr>
+            <w:tcW w:w="1394" w:type="dxa"/>
+            <w:vAlign w:val="center"/>
+          </w:tcPr>
+          <w:p>
+            <w:pPr>
+              <w:rPr>
+                <w:lang w:val="x-none" w:eastAsia="x-none"/>
+              </w:rPr>
+            </w:pPr>
+            <w:r>
+              <w:rPr>
+                <w:lang w:val="x-none" w:eastAsia="x-none"/>
+              </w:rPr>
+              <w:t>21/05/2024</w:t>
+            </w:r>
+          </w:p>
+        </w:tc>
+        <w:tc>
+          <w:tcPr>
+            <w:tcW w:w="3432" w:type="dxa"/>
+          </w:tcPr>
+          <w:p>
+            <w:pPr>
+              <w:rPr>
+                <w:lang w:val="x-none" w:eastAsia="x-none"/>
+              </w:rPr>
+            </w:pPr>
+            <w:r>
+              <w:rPr>
+                <w:lang w:val="x-none" w:eastAsia="x-none"/>
+              </w:rPr>
+              <w:t>Implementación de Firebase</w:t>
+            </w:r>
+          </w:p>
+        </w:tc>
+        <w:tc>
+          <w:tcPr>
+            <w:tcW w:w="1696" w:type="dxa"/>
+            <w:shd w:val="clear" w:color="auto" w:fill="FFFFFF" w:themeFill="background1"/>
+          </w:tcPr>
+          <w:p>
+            <w:pPr>
+              <w:jc w:val="center"/>
+              <w:rPr>
+                <w:lang w:val="x-none" w:eastAsia="x-none"/>
+              </w:rPr>
+            </w:pPr>
+            <w:r>
+              <w:rPr>
+                <w:lang w:val="x-none" w:eastAsia="x-none"/>
+              </w:rPr>
+              <w:t>Development</w:t>
+            </w:r>
+          </w:p>
+        </w:tc>
+        <w:tc>
+          <w:tcPr>
+            <w:tcW w:w="1646" w:type="dxa"/>
+          </w:tcPr>
+          <w:p>
+            <w:pPr>
+              <w:jc w:val="center"/>
+              <w:rPr>
+                <w:lang w:val="x-none" w:eastAsia="x-none"/>
+              </w:rPr>
+            </w:pPr>
+            <w:r>
+              <w:rPr>
+                <w:lang w:val="x-none" w:eastAsia="x-none"/>
+              </w:rPr>
+              <w:t>En curso</w:t>
+            </w:r>
+          </w:p>
+        </w:tc>
+        <w:tc>
+          <w:tcPr>
+            <w:tcW w:w="1083" w:type="dxa"/>
+          </w:tcPr>
+          <w:p>
+            <w:pPr>
+              <w:jc w:val="center"/>
+              <w:rPr>
+                <w:lang w:val="x-none" w:eastAsia="x-none"/>
+              </w:rPr>
+            </w:pPr>
+            <w:r>
+              <w:rPr>
+                <w:lang w:val="x-none" w:eastAsia="x-none"/>
+              </w:rPr>
+              <w:t>5</w:t>
+            </w:r>
+          </w:p>
+        </w:tc>
+        <w:tc>
+          <w:tcPr>
+            <w:tcW w:w="1233" w:type="dxa"/>
+          </w:tcPr>
+          <w:p>
+            <w:pPr>
+              <w:jc w:val="center"/>
+              <w:rPr>
+                <w:lang w:val="x-none" w:eastAsia="x-none"/>
+              </w:rPr>
+            </w:pPr>
+            <w:r>
+              <w:rPr>
+                <w:lang w:val="x-none" w:eastAsia="x-none"/>
+              </w:rPr>
+              <w:t>5</w:t>
+            </w:r>
+          </w:p>
+        </w:tc>
+      </w:tr>
+      <w:tr>
+        <w:tc>
+          <w:tcPr>
+            <w:tcW w:w="1394" w:type="dxa"/>
+            <w:vAlign w:val="center"/>
+          </w:tcPr>
+          <w:p>
+            <w:pPr>
+              <w:rPr>
+                <w:lang w:val="x-none" w:eastAsia="x-none"/>
+              </w:rPr>
+            </w:pPr>
+            <w:r>
+              <w:rPr>
+                <w:lang w:val="x-none" w:eastAsia="x-none"/>
+              </w:rPr>
+              <w:t>22/05/2024</w:t>
+            </w:r>
+          </w:p>
+        </w:tc>
+        <w:tc>
+          <w:tcPr>
+            <w:tcW w:w="3432" w:type="dxa"/>
+          </w:tcPr>
+          <w:p>
+            <w:pPr>
+              <w:rPr>
+                <w:lang w:val="x-none" w:eastAsia="x-none"/>
+              </w:rPr>
+            </w:pPr>
+            <w:r>
+              <w:rPr>
+                <w:lang w:val="x-none" w:eastAsia="x-none"/>
+              </w:rPr>
+              <w:t>Implementación de Firebase</w:t>
+            </w:r>
+          </w:p>
+        </w:tc>
+        <w:tc>
+          <w:tcPr>
+            <w:tcW w:w="1696" w:type="dxa"/>
+            <w:shd w:val="clear" w:color="auto" w:fill="FFFFFF" w:themeFill="background1"/>
+          </w:tcPr>
+          <w:p>
+            <w:pPr>
+              <w:jc w:val="center"/>
+              <w:rPr>
+                <w:lang w:val="x-none" w:eastAsia="x-none"/>
+              </w:rPr>
+            </w:pPr>
+            <w:r>
+              <w:rPr>
+                <w:lang w:val="x-none" w:eastAsia="x-none"/>
+              </w:rPr>
+              <w:t>Development</w:t>
+            </w:r>
+          </w:p>
+        </w:tc>
+        <w:tc>
+          <w:tcPr>
+            <w:tcW w:w="1646" w:type="dxa"/>
+          </w:tcPr>
+          <w:p>
+            <w:pPr>
+              <w:jc w:val="center"/>
+              <w:rPr>
+                <w:lang w:val="x-none" w:eastAsia="x-none"/>
+              </w:rPr>
+            </w:pPr>
+            <w:r>
+              <w:rPr>
+                <w:lang w:val="x-none" w:eastAsia="x-none"/>
+              </w:rPr>
+              <w:t>En curso</w:t>
+            </w:r>
+          </w:p>
+        </w:tc>
+        <w:tc>
+          <w:tcPr>
+            <w:tcW w:w="1083" w:type="dxa"/>
+          </w:tcPr>
+          <w:p>
+            <w:pPr>
+              <w:jc w:val="center"/>
+              <w:rPr>
+                <w:lang w:val="x-none" w:eastAsia="x-none"/>
+              </w:rPr>
+            </w:pPr>
+            <w:r>
+              <w:rPr>
+                <w:lang w:val="x-none" w:eastAsia="x-none"/>
+              </w:rPr>
+              <w:t>5</w:t>
+            </w:r>
+          </w:p>
+        </w:tc>
+        <w:tc>
+          <w:tcPr>
+            <w:tcW w:w="1233" w:type="dxa"/>
+          </w:tcPr>
+          <w:p>
+            <w:pPr>
+              <w:jc w:val="center"/>
+              <w:rPr>
+                <w:lang w:val="x-none" w:eastAsia="x-none"/>
+              </w:rPr>
+            </w:pPr>
+            <w:r>
+              <w:rPr>
+                <w:lang w:val="x-none" w:eastAsia="x-none"/>
+              </w:rPr>
+              <w:t>7</w:t>
             </w:r>
           </w:p>
         </w:tc>
@@ -10093,9 +10693,2755 @@
         </w:rPr>
       </w:pPr>
     </w:p>
+    <w:p>
+      <w:pPr>
+        <w:rPr>
+          <w:lang w:val="x-none" w:eastAsia="x-none"/>
+        </w:rPr>
+      </w:pPr>
+      <w:r>
+        <w:rPr>
+          <w:noProof/>
+          <w:lang w:val="x-none" w:eastAsia="x-none"/>
+        </w:rPr>
+        <w:drawing>
+          <wp:inline distT="0" distB="0" distL="0" distR="0" wp14:anchorId="1F2CA2CC" wp14:editId="02844847">
+            <wp:extent cx="5400040" cy="3150235"/>
+            <wp:effectExtent l="0" t="0" r="0" b="0"/>
+            <wp:docPr id="963416713" name="Chart 1"/>
+            <wp:cNvGraphicFramePr/>
+            <a:graphic xmlns:a="http://schemas.openxmlformats.org/drawingml/2006/main">
+              <a:graphicData uri="http://schemas.openxmlformats.org/drawingml/2006/chart">
+                <c:chart xmlns:c="http://schemas.openxmlformats.org/drawingml/2006/chart" xmlns:r="http://schemas.openxmlformats.org/officeDocument/2006/relationships" r:id="rId11"/>
+              </a:graphicData>
+            </a:graphic>
+          </wp:inline>
+        </w:drawing>
+      </w:r>
+    </w:p>
+    <w:p>
+      <w:pPr>
+        <w:rPr>
+          <w:lang w:val="x-none" w:eastAsia="x-none"/>
+        </w:rPr>
+      </w:pPr>
+    </w:p>
+    <w:p>
+      <w:pPr>
+        <w:pStyle w:val="Heading1"/>
+        <w:rPr>
+          <w:rStyle w:val="IntenseReference"/>
+        </w:rPr>
+      </w:pPr>
+      <w:r>
+        <w:rPr>
+          <w:rStyle w:val="IntenseReference"/>
+        </w:rPr>
+        <w:t xml:space="preserve">Sprint </w:t>
+      </w:r>
+      <w:r>
+        <w:rPr>
+          <w:rStyle w:val="IntenseReference"/>
+        </w:rPr>
+        <w:t>5</w:t>
+      </w:r>
+      <w:r>
+        <w:rPr>
+          <w:rStyle w:val="IntenseReference"/>
+        </w:rPr>
+        <w:t xml:space="preserve">: </w:t>
+      </w:r>
+      <w:r>
+        <w:rPr>
+          <w:rStyle w:val="IntenseReference"/>
+        </w:rPr>
+        <w:t>23</w:t>
+      </w:r>
+      <w:r>
+        <w:rPr>
+          <w:rStyle w:val="IntenseReference"/>
+        </w:rPr>
+        <w:t>/0</w:t>
+      </w:r>
+      <w:r>
+        <w:rPr>
+          <w:rStyle w:val="IntenseReference"/>
+        </w:rPr>
+        <w:t>5</w:t>
+      </w:r>
+      <w:r>
+        <w:rPr>
+          <w:rStyle w:val="IntenseReference"/>
+        </w:rPr>
+        <w:t xml:space="preserve">/2024 – </w:t>
+      </w:r>
+    </w:p>
+    <w:tbl>
+      <w:tblPr>
+        <w:tblStyle w:val="TableGrid"/>
+        <w:tblpPr w:leftFromText="141" w:rightFromText="141" w:vertAnchor="text" w:horzAnchor="margin" w:tblpXSpec="center" w:tblpY="277"/>
+        <w:tblW w:w="10484" w:type="dxa"/>
+        <w:tblLook w:val="04A0" w:firstRow="1" w:lastRow="0" w:firstColumn="1" w:lastColumn="0" w:noHBand="0" w:noVBand="1"/>
+      </w:tblPr>
+      <w:tblGrid>
+        <w:gridCol w:w="1394"/>
+        <w:gridCol w:w="3432"/>
+        <w:gridCol w:w="1696"/>
+        <w:gridCol w:w="1646"/>
+        <w:gridCol w:w="1083"/>
+        <w:gridCol w:w="1233"/>
+      </w:tblGrid>
+      <w:tr>
+        <w:tc>
+          <w:tcPr>
+            <w:tcW w:w="1394" w:type="dxa"/>
+            <w:shd w:val="clear" w:color="auto" w:fill="D9D9D9" w:themeFill="background1" w:themeFillShade="D9"/>
+          </w:tcPr>
+          <w:p>
+            <w:pPr>
+              <w:rPr>
+                <w:lang w:val="x-none" w:eastAsia="x-none"/>
+              </w:rPr>
+            </w:pPr>
+          </w:p>
+        </w:tc>
+        <w:tc>
+          <w:tcPr>
+            <w:tcW w:w="3432" w:type="dxa"/>
+            <w:shd w:val="clear" w:color="auto" w:fill="D9D9D9" w:themeFill="background1" w:themeFillShade="D9"/>
+          </w:tcPr>
+          <w:p>
+            <w:pPr>
+              <w:rPr>
+                <w:lang w:val="x-none" w:eastAsia="x-none"/>
+              </w:rPr>
+            </w:pPr>
+            <w:r>
+              <w:rPr>
+                <w:lang w:val="x-none" w:eastAsia="x-none"/>
+              </w:rPr>
+              <w:t>Tarea</w:t>
+            </w:r>
+          </w:p>
+        </w:tc>
+        <w:tc>
+          <w:tcPr>
+            <w:tcW w:w="1696" w:type="dxa"/>
+            <w:shd w:val="clear" w:color="auto" w:fill="D9D9D9" w:themeFill="background1" w:themeFillShade="D9"/>
+          </w:tcPr>
+          <w:p>
+            <w:pPr>
+              <w:rPr>
+                <w:lang w:val="x-none" w:eastAsia="x-none"/>
+              </w:rPr>
+            </w:pPr>
+            <w:r>
+              <w:rPr>
+                <w:lang w:val="x-none" w:eastAsia="x-none"/>
+              </w:rPr>
+              <w:t>Etiqueta</w:t>
+            </w:r>
+          </w:p>
+        </w:tc>
+        <w:tc>
+          <w:tcPr>
+            <w:tcW w:w="1646" w:type="dxa"/>
+            <w:shd w:val="clear" w:color="auto" w:fill="D9D9D9" w:themeFill="background1" w:themeFillShade="D9"/>
+          </w:tcPr>
+          <w:p>
+            <w:pPr>
+              <w:rPr>
+                <w:lang w:val="x-none" w:eastAsia="x-none"/>
+              </w:rPr>
+            </w:pPr>
+            <w:r>
+              <w:rPr>
+                <w:lang w:val="x-none" w:eastAsia="x-none"/>
+              </w:rPr>
+              <w:t>Estado</w:t>
+            </w:r>
+          </w:p>
+        </w:tc>
+        <w:tc>
+          <w:tcPr>
+            <w:tcW w:w="1083" w:type="dxa"/>
+            <w:shd w:val="clear" w:color="auto" w:fill="D9D9D9" w:themeFill="background1" w:themeFillShade="D9"/>
+          </w:tcPr>
+          <w:p>
+            <w:pPr>
+              <w:rPr>
+                <w:lang w:val="x-none" w:eastAsia="x-none"/>
+              </w:rPr>
+            </w:pPr>
+            <w:r>
+              <w:rPr>
+                <w:lang w:val="x-none" w:eastAsia="x-none"/>
+              </w:rPr>
+              <w:t>Tiempo estimado</w:t>
+            </w:r>
+          </w:p>
+        </w:tc>
+        <w:tc>
+          <w:tcPr>
+            <w:tcW w:w="1233" w:type="dxa"/>
+            <w:shd w:val="clear" w:color="auto" w:fill="D9D9D9" w:themeFill="background1" w:themeFillShade="D9"/>
+          </w:tcPr>
+          <w:p>
+            <w:pPr>
+              <w:rPr>
+                <w:lang w:val="x-none" w:eastAsia="x-none"/>
+              </w:rPr>
+            </w:pPr>
+            <w:r>
+              <w:rPr>
+                <w:lang w:val="x-none" w:eastAsia="x-none"/>
+              </w:rPr>
+              <w:t>Tiempo real</w:t>
+            </w:r>
+          </w:p>
+        </w:tc>
+      </w:tr>
+      <w:tr>
+        <w:tc>
+          <w:tcPr>
+            <w:tcW w:w="1394" w:type="dxa"/>
+            <w:vAlign w:val="center"/>
+          </w:tcPr>
+          <w:p>
+            <w:pPr>
+              <w:rPr>
+                <w:lang w:val="x-none" w:eastAsia="x-none"/>
+              </w:rPr>
+            </w:pPr>
+            <w:r>
+              <w:rPr>
+                <w:lang w:val="x-none" w:eastAsia="x-none"/>
+              </w:rPr>
+              <w:t>23/05/2024</w:t>
+            </w:r>
+          </w:p>
+        </w:tc>
+        <w:tc>
+          <w:tcPr>
+            <w:tcW w:w="3432" w:type="dxa"/>
+          </w:tcPr>
+          <w:p>
+            <w:pPr>
+              <w:rPr>
+                <w:lang w:val="x-none" w:eastAsia="x-none"/>
+              </w:rPr>
+            </w:pPr>
+            <w:r>
+              <w:rPr>
+                <w:lang w:val="x-none" w:eastAsia="x-none"/>
+              </w:rPr>
+              <w:t>Documentar sprint 4</w:t>
+            </w:r>
+          </w:p>
+        </w:tc>
+        <w:tc>
+          <w:tcPr>
+            <w:tcW w:w="1696" w:type="dxa"/>
+            <w:shd w:val="clear" w:color="auto" w:fill="FFFFFF" w:themeFill="background1"/>
+          </w:tcPr>
+          <w:p>
+            <w:pPr>
+              <w:jc w:val="center"/>
+              <w:rPr>
+                <w:lang w:val="x-none" w:eastAsia="x-none"/>
+              </w:rPr>
+            </w:pPr>
+            <w:r>
+              <w:rPr>
+                <w:lang w:val="x-none" w:eastAsia="x-none"/>
+              </w:rPr>
+              <w:t>Documentation</w:t>
+            </w:r>
+          </w:p>
+        </w:tc>
+        <w:tc>
+          <w:tcPr>
+            <w:tcW w:w="1646" w:type="dxa"/>
+          </w:tcPr>
+          <w:p>
+            <w:pPr>
+              <w:jc w:val="center"/>
+              <w:rPr>
+                <w:lang w:val="x-none" w:eastAsia="x-none"/>
+              </w:rPr>
+            </w:pPr>
+            <w:r>
+              <w:rPr>
+                <w:lang w:val="x-none" w:eastAsia="x-none"/>
+              </w:rPr>
+              <w:t>Completado</w:t>
+            </w:r>
+          </w:p>
+        </w:tc>
+        <w:tc>
+          <w:tcPr>
+            <w:tcW w:w="1083" w:type="dxa"/>
+          </w:tcPr>
+          <w:p>
+            <w:pPr>
+              <w:jc w:val="center"/>
+              <w:rPr>
+                <w:lang w:val="x-none" w:eastAsia="x-none"/>
+              </w:rPr>
+            </w:pPr>
+            <w:r>
+              <w:rPr>
+                <w:lang w:val="x-none" w:eastAsia="x-none"/>
+              </w:rPr>
+              <w:t>2</w:t>
+            </w:r>
+          </w:p>
+        </w:tc>
+        <w:tc>
+          <w:tcPr>
+            <w:tcW w:w="1233" w:type="dxa"/>
+          </w:tcPr>
+          <w:p>
+            <w:pPr>
+              <w:jc w:val="center"/>
+              <w:rPr>
+                <w:lang w:val="x-none" w:eastAsia="x-none"/>
+              </w:rPr>
+            </w:pPr>
+            <w:r>
+              <w:rPr>
+                <w:lang w:val="x-none" w:eastAsia="x-none"/>
+              </w:rPr>
+              <w:t>3</w:t>
+            </w:r>
+          </w:p>
+        </w:tc>
+      </w:tr>
+      <w:tr>
+        <w:tc>
+          <w:tcPr>
+            <w:tcW w:w="1394" w:type="dxa"/>
+            <w:vAlign w:val="center"/>
+          </w:tcPr>
+          <w:p>
+            <w:pPr>
+              <w:rPr>
+                <w:lang w:val="x-none" w:eastAsia="x-none"/>
+              </w:rPr>
+            </w:pPr>
+          </w:p>
+        </w:tc>
+        <w:tc>
+          <w:tcPr>
+            <w:tcW w:w="3432" w:type="dxa"/>
+          </w:tcPr>
+          <w:p>
+            <w:pPr>
+              <w:rPr>
+                <w:lang w:val="x-none" w:eastAsia="x-none"/>
+              </w:rPr>
+            </w:pPr>
+          </w:p>
+        </w:tc>
+        <w:tc>
+          <w:tcPr>
+            <w:tcW w:w="1696" w:type="dxa"/>
+            <w:shd w:val="clear" w:color="auto" w:fill="FFFFFF" w:themeFill="background1"/>
+          </w:tcPr>
+          <w:p>
+            <w:pPr>
+              <w:jc w:val="center"/>
+              <w:rPr>
+                <w:lang w:val="x-none" w:eastAsia="x-none"/>
+              </w:rPr>
+            </w:pPr>
+          </w:p>
+        </w:tc>
+        <w:tc>
+          <w:tcPr>
+            <w:tcW w:w="1646" w:type="dxa"/>
+          </w:tcPr>
+          <w:p>
+            <w:pPr>
+              <w:jc w:val="center"/>
+              <w:rPr>
+                <w:lang w:val="x-none" w:eastAsia="x-none"/>
+              </w:rPr>
+            </w:pPr>
+          </w:p>
+        </w:tc>
+        <w:tc>
+          <w:tcPr>
+            <w:tcW w:w="1083" w:type="dxa"/>
+          </w:tcPr>
+          <w:p>
+            <w:pPr>
+              <w:jc w:val="center"/>
+              <w:rPr>
+                <w:lang w:val="x-none" w:eastAsia="x-none"/>
+              </w:rPr>
+            </w:pPr>
+          </w:p>
+        </w:tc>
+        <w:tc>
+          <w:tcPr>
+            <w:tcW w:w="1233" w:type="dxa"/>
+          </w:tcPr>
+          <w:p>
+            <w:pPr>
+              <w:jc w:val="center"/>
+              <w:rPr>
+                <w:lang w:val="x-none" w:eastAsia="x-none"/>
+              </w:rPr>
+            </w:pPr>
+          </w:p>
+        </w:tc>
+      </w:tr>
+      <w:tr>
+        <w:tc>
+          <w:tcPr>
+            <w:tcW w:w="1394" w:type="dxa"/>
+            <w:vAlign w:val="center"/>
+          </w:tcPr>
+          <w:p>
+            <w:pPr>
+              <w:rPr>
+                <w:lang w:val="x-none" w:eastAsia="x-none"/>
+              </w:rPr>
+            </w:pPr>
+          </w:p>
+        </w:tc>
+        <w:tc>
+          <w:tcPr>
+            <w:tcW w:w="3432" w:type="dxa"/>
+          </w:tcPr>
+          <w:p>
+            <w:pPr>
+              <w:rPr>
+                <w:lang w:val="x-none" w:eastAsia="x-none"/>
+              </w:rPr>
+            </w:pPr>
+          </w:p>
+        </w:tc>
+        <w:tc>
+          <w:tcPr>
+            <w:tcW w:w="1696" w:type="dxa"/>
+            <w:shd w:val="clear" w:color="auto" w:fill="FFFFFF" w:themeFill="background1"/>
+          </w:tcPr>
+          <w:p>
+            <w:pPr>
+              <w:jc w:val="center"/>
+              <w:rPr>
+                <w:lang w:val="x-none" w:eastAsia="x-none"/>
+              </w:rPr>
+            </w:pPr>
+          </w:p>
+        </w:tc>
+        <w:tc>
+          <w:tcPr>
+            <w:tcW w:w="1646" w:type="dxa"/>
+          </w:tcPr>
+          <w:p>
+            <w:pPr>
+              <w:jc w:val="center"/>
+              <w:rPr>
+                <w:lang w:val="x-none" w:eastAsia="x-none"/>
+              </w:rPr>
+            </w:pPr>
+          </w:p>
+        </w:tc>
+        <w:tc>
+          <w:tcPr>
+            <w:tcW w:w="1083" w:type="dxa"/>
+          </w:tcPr>
+          <w:p>
+            <w:pPr>
+              <w:jc w:val="center"/>
+              <w:rPr>
+                <w:lang w:val="x-none" w:eastAsia="x-none"/>
+              </w:rPr>
+            </w:pPr>
+          </w:p>
+        </w:tc>
+        <w:tc>
+          <w:tcPr>
+            <w:tcW w:w="1233" w:type="dxa"/>
+          </w:tcPr>
+          <w:p>
+            <w:pPr>
+              <w:jc w:val="center"/>
+              <w:rPr>
+                <w:lang w:val="x-none" w:eastAsia="x-none"/>
+              </w:rPr>
+            </w:pPr>
+          </w:p>
+        </w:tc>
+      </w:tr>
+      <w:tr>
+        <w:tc>
+          <w:tcPr>
+            <w:tcW w:w="1394" w:type="dxa"/>
+            <w:vAlign w:val="center"/>
+          </w:tcPr>
+          <w:p>
+            <w:pPr>
+              <w:rPr>
+                <w:lang w:val="x-none" w:eastAsia="x-none"/>
+              </w:rPr>
+            </w:pPr>
+          </w:p>
+        </w:tc>
+        <w:tc>
+          <w:tcPr>
+            <w:tcW w:w="3432" w:type="dxa"/>
+          </w:tcPr>
+          <w:p>
+            <w:pPr>
+              <w:rPr>
+                <w:lang w:val="x-none" w:eastAsia="x-none"/>
+              </w:rPr>
+            </w:pPr>
+          </w:p>
+        </w:tc>
+        <w:tc>
+          <w:tcPr>
+            <w:tcW w:w="1696" w:type="dxa"/>
+            <w:shd w:val="clear" w:color="auto" w:fill="FFFFFF" w:themeFill="background1"/>
+          </w:tcPr>
+          <w:p>
+            <w:pPr>
+              <w:jc w:val="center"/>
+              <w:rPr>
+                <w:lang w:val="x-none" w:eastAsia="x-none"/>
+              </w:rPr>
+            </w:pPr>
+          </w:p>
+        </w:tc>
+        <w:tc>
+          <w:tcPr>
+            <w:tcW w:w="1646" w:type="dxa"/>
+          </w:tcPr>
+          <w:p>
+            <w:pPr>
+              <w:jc w:val="center"/>
+              <w:rPr>
+                <w:lang w:val="x-none" w:eastAsia="x-none"/>
+              </w:rPr>
+            </w:pPr>
+          </w:p>
+        </w:tc>
+        <w:tc>
+          <w:tcPr>
+            <w:tcW w:w="1083" w:type="dxa"/>
+          </w:tcPr>
+          <w:p>
+            <w:pPr>
+              <w:jc w:val="center"/>
+              <w:rPr>
+                <w:lang w:val="x-none" w:eastAsia="x-none"/>
+              </w:rPr>
+            </w:pPr>
+          </w:p>
+        </w:tc>
+        <w:tc>
+          <w:tcPr>
+            <w:tcW w:w="1233" w:type="dxa"/>
+          </w:tcPr>
+          <w:p>
+            <w:pPr>
+              <w:jc w:val="center"/>
+              <w:rPr>
+                <w:lang w:val="x-none" w:eastAsia="x-none"/>
+              </w:rPr>
+            </w:pPr>
+          </w:p>
+        </w:tc>
+      </w:tr>
+      <w:tr>
+        <w:tc>
+          <w:tcPr>
+            <w:tcW w:w="1394" w:type="dxa"/>
+            <w:vAlign w:val="center"/>
+          </w:tcPr>
+          <w:p>
+            <w:pPr>
+              <w:rPr>
+                <w:lang w:val="x-none" w:eastAsia="x-none"/>
+              </w:rPr>
+            </w:pPr>
+          </w:p>
+        </w:tc>
+        <w:tc>
+          <w:tcPr>
+            <w:tcW w:w="3432" w:type="dxa"/>
+          </w:tcPr>
+          <w:p>
+            <w:pPr>
+              <w:rPr>
+                <w:lang w:val="x-none" w:eastAsia="x-none"/>
+              </w:rPr>
+            </w:pPr>
+          </w:p>
+        </w:tc>
+        <w:tc>
+          <w:tcPr>
+            <w:tcW w:w="1696" w:type="dxa"/>
+            <w:shd w:val="clear" w:color="auto" w:fill="FFFFFF" w:themeFill="background1"/>
+          </w:tcPr>
+          <w:p>
+            <w:pPr>
+              <w:jc w:val="center"/>
+              <w:rPr>
+                <w:lang w:val="x-none" w:eastAsia="x-none"/>
+              </w:rPr>
+            </w:pPr>
+          </w:p>
+        </w:tc>
+        <w:tc>
+          <w:tcPr>
+            <w:tcW w:w="1646" w:type="dxa"/>
+          </w:tcPr>
+          <w:p>
+            <w:pPr>
+              <w:jc w:val="center"/>
+              <w:rPr>
+                <w:lang w:val="x-none" w:eastAsia="x-none"/>
+              </w:rPr>
+            </w:pPr>
+          </w:p>
+        </w:tc>
+        <w:tc>
+          <w:tcPr>
+            <w:tcW w:w="1083" w:type="dxa"/>
+          </w:tcPr>
+          <w:p>
+            <w:pPr>
+              <w:jc w:val="center"/>
+              <w:rPr>
+                <w:lang w:val="x-none" w:eastAsia="x-none"/>
+              </w:rPr>
+            </w:pPr>
+          </w:p>
+        </w:tc>
+        <w:tc>
+          <w:tcPr>
+            <w:tcW w:w="1233" w:type="dxa"/>
+          </w:tcPr>
+          <w:p>
+            <w:pPr>
+              <w:jc w:val="center"/>
+              <w:rPr>
+                <w:lang w:val="x-none" w:eastAsia="x-none"/>
+              </w:rPr>
+            </w:pPr>
+          </w:p>
+        </w:tc>
+      </w:tr>
+      <w:tr>
+        <w:tc>
+          <w:tcPr>
+            <w:tcW w:w="1394" w:type="dxa"/>
+            <w:vAlign w:val="center"/>
+          </w:tcPr>
+          <w:p>
+            <w:pPr>
+              <w:rPr>
+                <w:lang w:val="x-none" w:eastAsia="x-none"/>
+              </w:rPr>
+            </w:pPr>
+          </w:p>
+        </w:tc>
+        <w:tc>
+          <w:tcPr>
+            <w:tcW w:w="3432" w:type="dxa"/>
+          </w:tcPr>
+          <w:p>
+            <w:pPr>
+              <w:rPr>
+                <w:lang w:val="x-none" w:eastAsia="x-none"/>
+              </w:rPr>
+            </w:pPr>
+          </w:p>
+        </w:tc>
+        <w:tc>
+          <w:tcPr>
+            <w:tcW w:w="1696" w:type="dxa"/>
+            <w:shd w:val="clear" w:color="auto" w:fill="FFFFFF" w:themeFill="background1"/>
+          </w:tcPr>
+          <w:p>
+            <w:pPr>
+              <w:jc w:val="center"/>
+              <w:rPr>
+                <w:lang w:val="x-none" w:eastAsia="x-none"/>
+              </w:rPr>
+            </w:pPr>
+          </w:p>
+        </w:tc>
+        <w:tc>
+          <w:tcPr>
+            <w:tcW w:w="1646" w:type="dxa"/>
+          </w:tcPr>
+          <w:p>
+            <w:pPr>
+              <w:jc w:val="center"/>
+              <w:rPr>
+                <w:lang w:val="x-none" w:eastAsia="x-none"/>
+              </w:rPr>
+            </w:pPr>
+          </w:p>
+        </w:tc>
+        <w:tc>
+          <w:tcPr>
+            <w:tcW w:w="1083" w:type="dxa"/>
+          </w:tcPr>
+          <w:p>
+            <w:pPr>
+              <w:jc w:val="center"/>
+              <w:rPr>
+                <w:lang w:val="x-none" w:eastAsia="x-none"/>
+              </w:rPr>
+            </w:pPr>
+          </w:p>
+        </w:tc>
+        <w:tc>
+          <w:tcPr>
+            <w:tcW w:w="1233" w:type="dxa"/>
+          </w:tcPr>
+          <w:p>
+            <w:pPr>
+              <w:jc w:val="center"/>
+              <w:rPr>
+                <w:lang w:val="x-none" w:eastAsia="x-none"/>
+              </w:rPr>
+            </w:pPr>
+          </w:p>
+        </w:tc>
+      </w:tr>
+      <w:tr>
+        <w:tc>
+          <w:tcPr>
+            <w:tcW w:w="1394" w:type="dxa"/>
+            <w:vAlign w:val="center"/>
+          </w:tcPr>
+          <w:p>
+            <w:pPr>
+              <w:rPr>
+                <w:lang w:val="x-none" w:eastAsia="x-none"/>
+              </w:rPr>
+            </w:pPr>
+          </w:p>
+        </w:tc>
+        <w:tc>
+          <w:tcPr>
+            <w:tcW w:w="3432" w:type="dxa"/>
+          </w:tcPr>
+          <w:p>
+            <w:pPr>
+              <w:rPr>
+                <w:lang w:val="x-none" w:eastAsia="x-none"/>
+              </w:rPr>
+            </w:pPr>
+          </w:p>
+        </w:tc>
+        <w:tc>
+          <w:tcPr>
+            <w:tcW w:w="1696" w:type="dxa"/>
+            <w:shd w:val="clear" w:color="auto" w:fill="FFFFFF" w:themeFill="background1"/>
+          </w:tcPr>
+          <w:p>
+            <w:pPr>
+              <w:jc w:val="center"/>
+              <w:rPr>
+                <w:lang w:val="x-none" w:eastAsia="x-none"/>
+              </w:rPr>
+            </w:pPr>
+          </w:p>
+        </w:tc>
+        <w:tc>
+          <w:tcPr>
+            <w:tcW w:w="1646" w:type="dxa"/>
+          </w:tcPr>
+          <w:p>
+            <w:pPr>
+              <w:jc w:val="center"/>
+              <w:rPr>
+                <w:lang w:val="x-none" w:eastAsia="x-none"/>
+              </w:rPr>
+            </w:pPr>
+          </w:p>
+        </w:tc>
+        <w:tc>
+          <w:tcPr>
+            <w:tcW w:w="1083" w:type="dxa"/>
+          </w:tcPr>
+          <w:p>
+            <w:pPr>
+              <w:jc w:val="center"/>
+              <w:rPr>
+                <w:lang w:val="x-none" w:eastAsia="x-none"/>
+              </w:rPr>
+            </w:pPr>
+          </w:p>
+        </w:tc>
+        <w:tc>
+          <w:tcPr>
+            <w:tcW w:w="1233" w:type="dxa"/>
+          </w:tcPr>
+          <w:p>
+            <w:pPr>
+              <w:jc w:val="center"/>
+              <w:rPr>
+                <w:lang w:val="x-none" w:eastAsia="x-none"/>
+              </w:rPr>
+            </w:pPr>
+          </w:p>
+        </w:tc>
+      </w:tr>
+      <w:tr>
+        <w:tc>
+          <w:tcPr>
+            <w:tcW w:w="1394" w:type="dxa"/>
+            <w:vAlign w:val="center"/>
+          </w:tcPr>
+          <w:p>
+            <w:pPr>
+              <w:rPr>
+                <w:lang w:val="x-none" w:eastAsia="x-none"/>
+              </w:rPr>
+            </w:pPr>
+          </w:p>
+        </w:tc>
+        <w:tc>
+          <w:tcPr>
+            <w:tcW w:w="3432" w:type="dxa"/>
+          </w:tcPr>
+          <w:p>
+            <w:pPr>
+              <w:rPr>
+                <w:lang w:val="x-none" w:eastAsia="x-none"/>
+              </w:rPr>
+            </w:pPr>
+          </w:p>
+        </w:tc>
+        <w:tc>
+          <w:tcPr>
+            <w:tcW w:w="1696" w:type="dxa"/>
+            <w:shd w:val="clear" w:color="auto" w:fill="FFFFFF" w:themeFill="background1"/>
+          </w:tcPr>
+          <w:p>
+            <w:pPr>
+              <w:jc w:val="center"/>
+              <w:rPr>
+                <w:lang w:val="x-none" w:eastAsia="x-none"/>
+              </w:rPr>
+            </w:pPr>
+          </w:p>
+        </w:tc>
+        <w:tc>
+          <w:tcPr>
+            <w:tcW w:w="1646" w:type="dxa"/>
+          </w:tcPr>
+          <w:p>
+            <w:pPr>
+              <w:jc w:val="center"/>
+              <w:rPr>
+                <w:lang w:val="x-none" w:eastAsia="x-none"/>
+              </w:rPr>
+            </w:pPr>
+          </w:p>
+        </w:tc>
+        <w:tc>
+          <w:tcPr>
+            <w:tcW w:w="1083" w:type="dxa"/>
+          </w:tcPr>
+          <w:p>
+            <w:pPr>
+              <w:jc w:val="center"/>
+              <w:rPr>
+                <w:lang w:val="x-none" w:eastAsia="x-none"/>
+              </w:rPr>
+            </w:pPr>
+          </w:p>
+        </w:tc>
+        <w:tc>
+          <w:tcPr>
+            <w:tcW w:w="1233" w:type="dxa"/>
+          </w:tcPr>
+          <w:p>
+            <w:pPr>
+              <w:jc w:val="center"/>
+              <w:rPr>
+                <w:lang w:val="x-none" w:eastAsia="x-none"/>
+              </w:rPr>
+            </w:pPr>
+          </w:p>
+        </w:tc>
+      </w:tr>
+      <w:tr>
+        <w:tc>
+          <w:tcPr>
+            <w:tcW w:w="1394" w:type="dxa"/>
+            <w:vAlign w:val="center"/>
+          </w:tcPr>
+          <w:p>
+            <w:pPr>
+              <w:rPr>
+                <w:lang w:val="x-none" w:eastAsia="x-none"/>
+              </w:rPr>
+            </w:pPr>
+          </w:p>
+        </w:tc>
+        <w:tc>
+          <w:tcPr>
+            <w:tcW w:w="3432" w:type="dxa"/>
+          </w:tcPr>
+          <w:p>
+            <w:pPr>
+              <w:rPr>
+                <w:lang w:val="x-none" w:eastAsia="x-none"/>
+              </w:rPr>
+            </w:pPr>
+          </w:p>
+        </w:tc>
+        <w:tc>
+          <w:tcPr>
+            <w:tcW w:w="1696" w:type="dxa"/>
+            <w:shd w:val="clear" w:color="auto" w:fill="FFFFFF" w:themeFill="background1"/>
+          </w:tcPr>
+          <w:p>
+            <w:pPr>
+              <w:jc w:val="center"/>
+              <w:rPr>
+                <w:lang w:val="x-none" w:eastAsia="x-none"/>
+              </w:rPr>
+            </w:pPr>
+          </w:p>
+        </w:tc>
+        <w:tc>
+          <w:tcPr>
+            <w:tcW w:w="1646" w:type="dxa"/>
+          </w:tcPr>
+          <w:p>
+            <w:pPr>
+              <w:jc w:val="center"/>
+              <w:rPr>
+                <w:lang w:val="x-none" w:eastAsia="x-none"/>
+              </w:rPr>
+            </w:pPr>
+          </w:p>
+        </w:tc>
+        <w:tc>
+          <w:tcPr>
+            <w:tcW w:w="1083" w:type="dxa"/>
+          </w:tcPr>
+          <w:p>
+            <w:pPr>
+              <w:jc w:val="center"/>
+              <w:rPr>
+                <w:lang w:val="x-none" w:eastAsia="x-none"/>
+              </w:rPr>
+            </w:pPr>
+          </w:p>
+        </w:tc>
+        <w:tc>
+          <w:tcPr>
+            <w:tcW w:w="1233" w:type="dxa"/>
+          </w:tcPr>
+          <w:p>
+            <w:pPr>
+              <w:jc w:val="center"/>
+              <w:rPr>
+                <w:lang w:val="x-none" w:eastAsia="x-none"/>
+              </w:rPr>
+            </w:pPr>
+          </w:p>
+        </w:tc>
+      </w:tr>
+      <w:tr>
+        <w:tc>
+          <w:tcPr>
+            <w:tcW w:w="1394" w:type="dxa"/>
+            <w:vAlign w:val="center"/>
+          </w:tcPr>
+          <w:p>
+            <w:pPr>
+              <w:rPr>
+                <w:lang w:val="x-none" w:eastAsia="x-none"/>
+              </w:rPr>
+            </w:pPr>
+          </w:p>
+        </w:tc>
+        <w:tc>
+          <w:tcPr>
+            <w:tcW w:w="3432" w:type="dxa"/>
+          </w:tcPr>
+          <w:p>
+            <w:pPr>
+              <w:rPr>
+                <w:lang w:val="x-none" w:eastAsia="x-none"/>
+              </w:rPr>
+            </w:pPr>
+          </w:p>
+        </w:tc>
+        <w:tc>
+          <w:tcPr>
+            <w:tcW w:w="1696" w:type="dxa"/>
+            <w:shd w:val="clear" w:color="auto" w:fill="FFFFFF" w:themeFill="background1"/>
+          </w:tcPr>
+          <w:p>
+            <w:pPr>
+              <w:jc w:val="center"/>
+              <w:rPr>
+                <w:lang w:val="x-none" w:eastAsia="x-none"/>
+              </w:rPr>
+            </w:pPr>
+          </w:p>
+        </w:tc>
+        <w:tc>
+          <w:tcPr>
+            <w:tcW w:w="1646" w:type="dxa"/>
+          </w:tcPr>
+          <w:p>
+            <w:pPr>
+              <w:jc w:val="center"/>
+              <w:rPr>
+                <w:lang w:val="x-none" w:eastAsia="x-none"/>
+              </w:rPr>
+            </w:pPr>
+          </w:p>
+        </w:tc>
+        <w:tc>
+          <w:tcPr>
+            <w:tcW w:w="1083" w:type="dxa"/>
+          </w:tcPr>
+          <w:p>
+            <w:pPr>
+              <w:jc w:val="center"/>
+              <w:rPr>
+                <w:lang w:val="x-none" w:eastAsia="x-none"/>
+              </w:rPr>
+            </w:pPr>
+          </w:p>
+        </w:tc>
+        <w:tc>
+          <w:tcPr>
+            <w:tcW w:w="1233" w:type="dxa"/>
+          </w:tcPr>
+          <w:p>
+            <w:pPr>
+              <w:jc w:val="center"/>
+              <w:rPr>
+                <w:lang w:val="x-none" w:eastAsia="x-none"/>
+              </w:rPr>
+            </w:pPr>
+          </w:p>
+        </w:tc>
+      </w:tr>
+      <w:tr>
+        <w:tc>
+          <w:tcPr>
+            <w:tcW w:w="1394" w:type="dxa"/>
+            <w:vAlign w:val="center"/>
+          </w:tcPr>
+          <w:p>
+            <w:pPr>
+              <w:rPr>
+                <w:lang w:val="x-none" w:eastAsia="x-none"/>
+              </w:rPr>
+            </w:pPr>
+          </w:p>
+        </w:tc>
+        <w:tc>
+          <w:tcPr>
+            <w:tcW w:w="3432" w:type="dxa"/>
+          </w:tcPr>
+          <w:p>
+            <w:pPr>
+              <w:rPr>
+                <w:lang w:val="x-none" w:eastAsia="x-none"/>
+              </w:rPr>
+            </w:pPr>
+          </w:p>
+        </w:tc>
+        <w:tc>
+          <w:tcPr>
+            <w:tcW w:w="1696" w:type="dxa"/>
+            <w:shd w:val="clear" w:color="auto" w:fill="FFFFFF" w:themeFill="background1"/>
+          </w:tcPr>
+          <w:p>
+            <w:pPr>
+              <w:jc w:val="center"/>
+              <w:rPr>
+                <w:lang w:val="x-none" w:eastAsia="x-none"/>
+              </w:rPr>
+            </w:pPr>
+          </w:p>
+        </w:tc>
+        <w:tc>
+          <w:tcPr>
+            <w:tcW w:w="1646" w:type="dxa"/>
+          </w:tcPr>
+          <w:p>
+            <w:pPr>
+              <w:jc w:val="center"/>
+              <w:rPr>
+                <w:lang w:val="x-none" w:eastAsia="x-none"/>
+              </w:rPr>
+            </w:pPr>
+          </w:p>
+        </w:tc>
+        <w:tc>
+          <w:tcPr>
+            <w:tcW w:w="1083" w:type="dxa"/>
+          </w:tcPr>
+          <w:p>
+            <w:pPr>
+              <w:jc w:val="center"/>
+              <w:rPr>
+                <w:lang w:val="x-none" w:eastAsia="x-none"/>
+              </w:rPr>
+            </w:pPr>
+          </w:p>
+        </w:tc>
+        <w:tc>
+          <w:tcPr>
+            <w:tcW w:w="1233" w:type="dxa"/>
+          </w:tcPr>
+          <w:p>
+            <w:pPr>
+              <w:jc w:val="center"/>
+              <w:rPr>
+                <w:lang w:val="x-none" w:eastAsia="x-none"/>
+              </w:rPr>
+            </w:pPr>
+          </w:p>
+        </w:tc>
+      </w:tr>
+      <w:tr>
+        <w:tc>
+          <w:tcPr>
+            <w:tcW w:w="1394" w:type="dxa"/>
+            <w:vAlign w:val="center"/>
+          </w:tcPr>
+          <w:p>
+            <w:pPr>
+              <w:rPr>
+                <w:lang w:val="x-none" w:eastAsia="x-none"/>
+              </w:rPr>
+            </w:pPr>
+          </w:p>
+        </w:tc>
+        <w:tc>
+          <w:tcPr>
+            <w:tcW w:w="3432" w:type="dxa"/>
+          </w:tcPr>
+          <w:p>
+            <w:pPr>
+              <w:rPr>
+                <w:lang w:val="x-none" w:eastAsia="x-none"/>
+              </w:rPr>
+            </w:pPr>
+          </w:p>
+        </w:tc>
+        <w:tc>
+          <w:tcPr>
+            <w:tcW w:w="1696" w:type="dxa"/>
+            <w:shd w:val="clear" w:color="auto" w:fill="FFFFFF" w:themeFill="background1"/>
+          </w:tcPr>
+          <w:p>
+            <w:pPr>
+              <w:jc w:val="center"/>
+              <w:rPr>
+                <w:lang w:val="x-none" w:eastAsia="x-none"/>
+              </w:rPr>
+            </w:pPr>
+          </w:p>
+        </w:tc>
+        <w:tc>
+          <w:tcPr>
+            <w:tcW w:w="1646" w:type="dxa"/>
+          </w:tcPr>
+          <w:p>
+            <w:pPr>
+              <w:jc w:val="center"/>
+              <w:rPr>
+                <w:lang w:val="x-none" w:eastAsia="x-none"/>
+              </w:rPr>
+            </w:pPr>
+          </w:p>
+        </w:tc>
+        <w:tc>
+          <w:tcPr>
+            <w:tcW w:w="1083" w:type="dxa"/>
+          </w:tcPr>
+          <w:p>
+            <w:pPr>
+              <w:jc w:val="center"/>
+              <w:rPr>
+                <w:lang w:val="x-none" w:eastAsia="x-none"/>
+              </w:rPr>
+            </w:pPr>
+          </w:p>
+        </w:tc>
+        <w:tc>
+          <w:tcPr>
+            <w:tcW w:w="1233" w:type="dxa"/>
+          </w:tcPr>
+          <w:p>
+            <w:pPr>
+              <w:jc w:val="center"/>
+              <w:rPr>
+                <w:lang w:val="x-none" w:eastAsia="x-none"/>
+              </w:rPr>
+            </w:pPr>
+          </w:p>
+        </w:tc>
+      </w:tr>
+      <w:tr>
+        <w:tc>
+          <w:tcPr>
+            <w:tcW w:w="1394" w:type="dxa"/>
+            <w:vAlign w:val="center"/>
+          </w:tcPr>
+          <w:p>
+            <w:pPr>
+              <w:rPr>
+                <w:lang w:val="x-none" w:eastAsia="x-none"/>
+              </w:rPr>
+            </w:pPr>
+          </w:p>
+        </w:tc>
+        <w:tc>
+          <w:tcPr>
+            <w:tcW w:w="3432" w:type="dxa"/>
+          </w:tcPr>
+          <w:p>
+            <w:pPr>
+              <w:rPr>
+                <w:lang w:val="x-none" w:eastAsia="x-none"/>
+              </w:rPr>
+            </w:pPr>
+          </w:p>
+        </w:tc>
+        <w:tc>
+          <w:tcPr>
+            <w:tcW w:w="1696" w:type="dxa"/>
+            <w:shd w:val="clear" w:color="auto" w:fill="FFFFFF" w:themeFill="background1"/>
+          </w:tcPr>
+          <w:p>
+            <w:pPr>
+              <w:jc w:val="center"/>
+              <w:rPr>
+                <w:lang w:val="x-none" w:eastAsia="x-none"/>
+              </w:rPr>
+            </w:pPr>
+          </w:p>
+        </w:tc>
+        <w:tc>
+          <w:tcPr>
+            <w:tcW w:w="1646" w:type="dxa"/>
+          </w:tcPr>
+          <w:p>
+            <w:pPr>
+              <w:jc w:val="center"/>
+              <w:rPr>
+                <w:lang w:val="x-none" w:eastAsia="x-none"/>
+              </w:rPr>
+            </w:pPr>
+          </w:p>
+        </w:tc>
+        <w:tc>
+          <w:tcPr>
+            <w:tcW w:w="1083" w:type="dxa"/>
+          </w:tcPr>
+          <w:p>
+            <w:pPr>
+              <w:jc w:val="center"/>
+              <w:rPr>
+                <w:lang w:val="x-none" w:eastAsia="x-none"/>
+              </w:rPr>
+            </w:pPr>
+          </w:p>
+        </w:tc>
+        <w:tc>
+          <w:tcPr>
+            <w:tcW w:w="1233" w:type="dxa"/>
+          </w:tcPr>
+          <w:p>
+            <w:pPr>
+              <w:jc w:val="center"/>
+              <w:rPr>
+                <w:lang w:val="x-none" w:eastAsia="x-none"/>
+              </w:rPr>
+            </w:pPr>
+          </w:p>
+        </w:tc>
+      </w:tr>
+      <w:tr>
+        <w:tc>
+          <w:tcPr>
+            <w:tcW w:w="1394" w:type="dxa"/>
+            <w:vAlign w:val="center"/>
+          </w:tcPr>
+          <w:p>
+            <w:pPr>
+              <w:rPr>
+                <w:lang w:val="x-none" w:eastAsia="x-none"/>
+              </w:rPr>
+            </w:pPr>
+          </w:p>
+        </w:tc>
+        <w:tc>
+          <w:tcPr>
+            <w:tcW w:w="3432" w:type="dxa"/>
+          </w:tcPr>
+          <w:p>
+            <w:pPr>
+              <w:rPr>
+                <w:lang w:val="x-none" w:eastAsia="x-none"/>
+              </w:rPr>
+            </w:pPr>
+          </w:p>
+        </w:tc>
+        <w:tc>
+          <w:tcPr>
+            <w:tcW w:w="1696" w:type="dxa"/>
+            <w:shd w:val="clear" w:color="auto" w:fill="FFFFFF" w:themeFill="background1"/>
+          </w:tcPr>
+          <w:p>
+            <w:pPr>
+              <w:jc w:val="center"/>
+              <w:rPr>
+                <w:lang w:val="x-none" w:eastAsia="x-none"/>
+              </w:rPr>
+            </w:pPr>
+          </w:p>
+        </w:tc>
+        <w:tc>
+          <w:tcPr>
+            <w:tcW w:w="1646" w:type="dxa"/>
+          </w:tcPr>
+          <w:p>
+            <w:pPr>
+              <w:jc w:val="center"/>
+              <w:rPr>
+                <w:lang w:val="x-none" w:eastAsia="x-none"/>
+              </w:rPr>
+            </w:pPr>
+          </w:p>
+        </w:tc>
+        <w:tc>
+          <w:tcPr>
+            <w:tcW w:w="1083" w:type="dxa"/>
+          </w:tcPr>
+          <w:p>
+            <w:pPr>
+              <w:jc w:val="center"/>
+              <w:rPr>
+                <w:lang w:val="x-none" w:eastAsia="x-none"/>
+              </w:rPr>
+            </w:pPr>
+          </w:p>
+        </w:tc>
+        <w:tc>
+          <w:tcPr>
+            <w:tcW w:w="1233" w:type="dxa"/>
+          </w:tcPr>
+          <w:p>
+            <w:pPr>
+              <w:jc w:val="center"/>
+              <w:rPr>
+                <w:lang w:val="x-none" w:eastAsia="x-none"/>
+              </w:rPr>
+            </w:pPr>
+          </w:p>
+        </w:tc>
+      </w:tr>
+      <w:tr>
+        <w:tc>
+          <w:tcPr>
+            <w:tcW w:w="1394" w:type="dxa"/>
+            <w:vAlign w:val="center"/>
+          </w:tcPr>
+          <w:p>
+            <w:pPr>
+              <w:rPr>
+                <w:lang w:val="x-none" w:eastAsia="x-none"/>
+              </w:rPr>
+            </w:pPr>
+          </w:p>
+        </w:tc>
+        <w:tc>
+          <w:tcPr>
+            <w:tcW w:w="3432" w:type="dxa"/>
+          </w:tcPr>
+          <w:p>
+            <w:pPr>
+              <w:rPr>
+                <w:lang w:val="x-none" w:eastAsia="x-none"/>
+              </w:rPr>
+            </w:pPr>
+          </w:p>
+        </w:tc>
+        <w:tc>
+          <w:tcPr>
+            <w:tcW w:w="1696" w:type="dxa"/>
+            <w:shd w:val="clear" w:color="auto" w:fill="FFFFFF" w:themeFill="background1"/>
+          </w:tcPr>
+          <w:p>
+            <w:pPr>
+              <w:jc w:val="center"/>
+              <w:rPr>
+                <w:lang w:val="x-none" w:eastAsia="x-none"/>
+              </w:rPr>
+            </w:pPr>
+          </w:p>
+        </w:tc>
+        <w:tc>
+          <w:tcPr>
+            <w:tcW w:w="1646" w:type="dxa"/>
+          </w:tcPr>
+          <w:p>
+            <w:pPr>
+              <w:jc w:val="center"/>
+              <w:rPr>
+                <w:lang w:val="x-none" w:eastAsia="x-none"/>
+              </w:rPr>
+            </w:pPr>
+          </w:p>
+        </w:tc>
+        <w:tc>
+          <w:tcPr>
+            <w:tcW w:w="1083" w:type="dxa"/>
+          </w:tcPr>
+          <w:p>
+            <w:pPr>
+              <w:jc w:val="center"/>
+              <w:rPr>
+                <w:lang w:val="x-none" w:eastAsia="x-none"/>
+              </w:rPr>
+            </w:pPr>
+          </w:p>
+        </w:tc>
+        <w:tc>
+          <w:tcPr>
+            <w:tcW w:w="1233" w:type="dxa"/>
+          </w:tcPr>
+          <w:p>
+            <w:pPr>
+              <w:jc w:val="center"/>
+              <w:rPr>
+                <w:lang w:val="x-none" w:eastAsia="x-none"/>
+              </w:rPr>
+            </w:pPr>
+          </w:p>
+        </w:tc>
+      </w:tr>
+      <w:tr>
+        <w:tc>
+          <w:tcPr>
+            <w:tcW w:w="1394" w:type="dxa"/>
+            <w:vAlign w:val="center"/>
+          </w:tcPr>
+          <w:p>
+            <w:pPr>
+              <w:rPr>
+                <w:lang w:val="x-none" w:eastAsia="x-none"/>
+              </w:rPr>
+            </w:pPr>
+          </w:p>
+        </w:tc>
+        <w:tc>
+          <w:tcPr>
+            <w:tcW w:w="3432" w:type="dxa"/>
+          </w:tcPr>
+          <w:p>
+            <w:pPr>
+              <w:rPr>
+                <w:lang w:val="x-none" w:eastAsia="x-none"/>
+              </w:rPr>
+            </w:pPr>
+          </w:p>
+        </w:tc>
+        <w:tc>
+          <w:tcPr>
+            <w:tcW w:w="1696" w:type="dxa"/>
+            <w:shd w:val="clear" w:color="auto" w:fill="FFFFFF" w:themeFill="background1"/>
+          </w:tcPr>
+          <w:p>
+            <w:pPr>
+              <w:jc w:val="center"/>
+              <w:rPr>
+                <w:lang w:val="x-none" w:eastAsia="x-none"/>
+              </w:rPr>
+            </w:pPr>
+          </w:p>
+        </w:tc>
+        <w:tc>
+          <w:tcPr>
+            <w:tcW w:w="1646" w:type="dxa"/>
+          </w:tcPr>
+          <w:p>
+            <w:pPr>
+              <w:jc w:val="center"/>
+              <w:rPr>
+                <w:lang w:val="x-none" w:eastAsia="x-none"/>
+              </w:rPr>
+            </w:pPr>
+          </w:p>
+        </w:tc>
+        <w:tc>
+          <w:tcPr>
+            <w:tcW w:w="1083" w:type="dxa"/>
+          </w:tcPr>
+          <w:p>
+            <w:pPr>
+              <w:jc w:val="center"/>
+              <w:rPr>
+                <w:lang w:val="x-none" w:eastAsia="x-none"/>
+              </w:rPr>
+            </w:pPr>
+          </w:p>
+        </w:tc>
+        <w:tc>
+          <w:tcPr>
+            <w:tcW w:w="1233" w:type="dxa"/>
+          </w:tcPr>
+          <w:p>
+            <w:pPr>
+              <w:jc w:val="center"/>
+              <w:rPr>
+                <w:lang w:val="x-none" w:eastAsia="x-none"/>
+              </w:rPr>
+            </w:pPr>
+          </w:p>
+        </w:tc>
+      </w:tr>
+      <w:tr>
+        <w:tc>
+          <w:tcPr>
+            <w:tcW w:w="1394" w:type="dxa"/>
+            <w:vAlign w:val="center"/>
+          </w:tcPr>
+          <w:p>
+            <w:pPr>
+              <w:rPr>
+                <w:lang w:val="x-none" w:eastAsia="x-none"/>
+              </w:rPr>
+            </w:pPr>
+          </w:p>
+        </w:tc>
+        <w:tc>
+          <w:tcPr>
+            <w:tcW w:w="3432" w:type="dxa"/>
+          </w:tcPr>
+          <w:p>
+            <w:pPr>
+              <w:rPr>
+                <w:lang w:val="x-none" w:eastAsia="x-none"/>
+              </w:rPr>
+            </w:pPr>
+          </w:p>
+        </w:tc>
+        <w:tc>
+          <w:tcPr>
+            <w:tcW w:w="1696" w:type="dxa"/>
+            <w:shd w:val="clear" w:color="auto" w:fill="FFFFFF" w:themeFill="background1"/>
+          </w:tcPr>
+          <w:p>
+            <w:pPr>
+              <w:jc w:val="center"/>
+              <w:rPr>
+                <w:lang w:val="x-none" w:eastAsia="x-none"/>
+              </w:rPr>
+            </w:pPr>
+          </w:p>
+        </w:tc>
+        <w:tc>
+          <w:tcPr>
+            <w:tcW w:w="1646" w:type="dxa"/>
+          </w:tcPr>
+          <w:p>
+            <w:pPr>
+              <w:jc w:val="center"/>
+              <w:rPr>
+                <w:lang w:val="x-none" w:eastAsia="x-none"/>
+              </w:rPr>
+            </w:pPr>
+          </w:p>
+        </w:tc>
+        <w:tc>
+          <w:tcPr>
+            <w:tcW w:w="1083" w:type="dxa"/>
+          </w:tcPr>
+          <w:p>
+            <w:pPr>
+              <w:jc w:val="center"/>
+              <w:rPr>
+                <w:lang w:val="x-none" w:eastAsia="x-none"/>
+              </w:rPr>
+            </w:pPr>
+          </w:p>
+        </w:tc>
+        <w:tc>
+          <w:tcPr>
+            <w:tcW w:w="1233" w:type="dxa"/>
+          </w:tcPr>
+          <w:p>
+            <w:pPr>
+              <w:jc w:val="center"/>
+              <w:rPr>
+                <w:lang w:val="x-none" w:eastAsia="x-none"/>
+              </w:rPr>
+            </w:pPr>
+          </w:p>
+        </w:tc>
+      </w:tr>
+      <w:tr>
+        <w:tc>
+          <w:tcPr>
+            <w:tcW w:w="1394" w:type="dxa"/>
+            <w:vAlign w:val="center"/>
+          </w:tcPr>
+          <w:p>
+            <w:pPr>
+              <w:rPr>
+                <w:lang w:val="x-none" w:eastAsia="x-none"/>
+              </w:rPr>
+            </w:pPr>
+          </w:p>
+        </w:tc>
+        <w:tc>
+          <w:tcPr>
+            <w:tcW w:w="3432" w:type="dxa"/>
+          </w:tcPr>
+          <w:p>
+            <w:pPr>
+              <w:rPr>
+                <w:lang w:val="x-none" w:eastAsia="x-none"/>
+              </w:rPr>
+            </w:pPr>
+          </w:p>
+        </w:tc>
+        <w:tc>
+          <w:tcPr>
+            <w:tcW w:w="1696" w:type="dxa"/>
+            <w:shd w:val="clear" w:color="auto" w:fill="FFFFFF" w:themeFill="background1"/>
+          </w:tcPr>
+          <w:p>
+            <w:pPr>
+              <w:jc w:val="center"/>
+              <w:rPr>
+                <w:lang w:val="x-none" w:eastAsia="x-none"/>
+              </w:rPr>
+            </w:pPr>
+          </w:p>
+        </w:tc>
+        <w:tc>
+          <w:tcPr>
+            <w:tcW w:w="1646" w:type="dxa"/>
+          </w:tcPr>
+          <w:p>
+            <w:pPr>
+              <w:jc w:val="center"/>
+              <w:rPr>
+                <w:lang w:val="x-none" w:eastAsia="x-none"/>
+              </w:rPr>
+            </w:pPr>
+          </w:p>
+        </w:tc>
+        <w:tc>
+          <w:tcPr>
+            <w:tcW w:w="1083" w:type="dxa"/>
+          </w:tcPr>
+          <w:p>
+            <w:pPr>
+              <w:jc w:val="center"/>
+              <w:rPr>
+                <w:lang w:val="x-none" w:eastAsia="x-none"/>
+              </w:rPr>
+            </w:pPr>
+          </w:p>
+        </w:tc>
+        <w:tc>
+          <w:tcPr>
+            <w:tcW w:w="1233" w:type="dxa"/>
+          </w:tcPr>
+          <w:p>
+            <w:pPr>
+              <w:jc w:val="center"/>
+              <w:rPr>
+                <w:lang w:val="x-none" w:eastAsia="x-none"/>
+              </w:rPr>
+            </w:pPr>
+          </w:p>
+        </w:tc>
+      </w:tr>
+      <w:tr>
+        <w:tc>
+          <w:tcPr>
+            <w:tcW w:w="1394" w:type="dxa"/>
+            <w:vAlign w:val="center"/>
+          </w:tcPr>
+          <w:p>
+            <w:pPr>
+              <w:rPr>
+                <w:lang w:val="x-none" w:eastAsia="x-none"/>
+              </w:rPr>
+            </w:pPr>
+          </w:p>
+        </w:tc>
+        <w:tc>
+          <w:tcPr>
+            <w:tcW w:w="3432" w:type="dxa"/>
+          </w:tcPr>
+          <w:p>
+            <w:pPr>
+              <w:rPr>
+                <w:lang w:val="x-none" w:eastAsia="x-none"/>
+              </w:rPr>
+            </w:pPr>
+          </w:p>
+        </w:tc>
+        <w:tc>
+          <w:tcPr>
+            <w:tcW w:w="1696" w:type="dxa"/>
+            <w:shd w:val="clear" w:color="auto" w:fill="FFFFFF" w:themeFill="background1"/>
+          </w:tcPr>
+          <w:p>
+            <w:pPr>
+              <w:jc w:val="center"/>
+              <w:rPr>
+                <w:lang w:val="x-none" w:eastAsia="x-none"/>
+              </w:rPr>
+            </w:pPr>
+          </w:p>
+        </w:tc>
+        <w:tc>
+          <w:tcPr>
+            <w:tcW w:w="1646" w:type="dxa"/>
+          </w:tcPr>
+          <w:p>
+            <w:pPr>
+              <w:jc w:val="center"/>
+              <w:rPr>
+                <w:lang w:val="x-none" w:eastAsia="x-none"/>
+              </w:rPr>
+            </w:pPr>
+          </w:p>
+        </w:tc>
+        <w:tc>
+          <w:tcPr>
+            <w:tcW w:w="1083" w:type="dxa"/>
+          </w:tcPr>
+          <w:p>
+            <w:pPr>
+              <w:jc w:val="center"/>
+              <w:rPr>
+                <w:lang w:val="x-none" w:eastAsia="x-none"/>
+              </w:rPr>
+            </w:pPr>
+          </w:p>
+        </w:tc>
+        <w:tc>
+          <w:tcPr>
+            <w:tcW w:w="1233" w:type="dxa"/>
+          </w:tcPr>
+          <w:p>
+            <w:pPr>
+              <w:jc w:val="center"/>
+              <w:rPr>
+                <w:lang w:val="x-none" w:eastAsia="x-none"/>
+              </w:rPr>
+            </w:pPr>
+          </w:p>
+        </w:tc>
+      </w:tr>
+      <w:tr>
+        <w:tc>
+          <w:tcPr>
+            <w:tcW w:w="1394" w:type="dxa"/>
+            <w:vAlign w:val="center"/>
+          </w:tcPr>
+          <w:p>
+            <w:pPr>
+              <w:rPr>
+                <w:lang w:val="x-none" w:eastAsia="x-none"/>
+              </w:rPr>
+            </w:pPr>
+          </w:p>
+        </w:tc>
+        <w:tc>
+          <w:tcPr>
+            <w:tcW w:w="3432" w:type="dxa"/>
+          </w:tcPr>
+          <w:p>
+            <w:pPr>
+              <w:rPr>
+                <w:lang w:val="x-none" w:eastAsia="x-none"/>
+              </w:rPr>
+            </w:pPr>
+          </w:p>
+        </w:tc>
+        <w:tc>
+          <w:tcPr>
+            <w:tcW w:w="1696" w:type="dxa"/>
+            <w:shd w:val="clear" w:color="auto" w:fill="FFFFFF" w:themeFill="background1"/>
+          </w:tcPr>
+          <w:p>
+            <w:pPr>
+              <w:jc w:val="center"/>
+              <w:rPr>
+                <w:lang w:val="x-none" w:eastAsia="x-none"/>
+              </w:rPr>
+            </w:pPr>
+          </w:p>
+        </w:tc>
+        <w:tc>
+          <w:tcPr>
+            <w:tcW w:w="1646" w:type="dxa"/>
+          </w:tcPr>
+          <w:p>
+            <w:pPr>
+              <w:jc w:val="center"/>
+              <w:rPr>
+                <w:lang w:val="x-none" w:eastAsia="x-none"/>
+              </w:rPr>
+            </w:pPr>
+          </w:p>
+        </w:tc>
+        <w:tc>
+          <w:tcPr>
+            <w:tcW w:w="1083" w:type="dxa"/>
+          </w:tcPr>
+          <w:p>
+            <w:pPr>
+              <w:jc w:val="center"/>
+              <w:rPr>
+                <w:lang w:val="x-none" w:eastAsia="x-none"/>
+              </w:rPr>
+            </w:pPr>
+          </w:p>
+        </w:tc>
+        <w:tc>
+          <w:tcPr>
+            <w:tcW w:w="1233" w:type="dxa"/>
+          </w:tcPr>
+          <w:p>
+            <w:pPr>
+              <w:jc w:val="center"/>
+              <w:rPr>
+                <w:lang w:val="x-none" w:eastAsia="x-none"/>
+              </w:rPr>
+            </w:pPr>
+          </w:p>
+        </w:tc>
+      </w:tr>
+      <w:tr>
+        <w:tc>
+          <w:tcPr>
+            <w:tcW w:w="1394" w:type="dxa"/>
+            <w:vAlign w:val="center"/>
+          </w:tcPr>
+          <w:p>
+            <w:pPr>
+              <w:rPr>
+                <w:lang w:val="x-none" w:eastAsia="x-none"/>
+              </w:rPr>
+            </w:pPr>
+          </w:p>
+        </w:tc>
+        <w:tc>
+          <w:tcPr>
+            <w:tcW w:w="3432" w:type="dxa"/>
+          </w:tcPr>
+          <w:p>
+            <w:pPr>
+              <w:rPr>
+                <w:lang w:val="x-none" w:eastAsia="x-none"/>
+              </w:rPr>
+            </w:pPr>
+          </w:p>
+        </w:tc>
+        <w:tc>
+          <w:tcPr>
+            <w:tcW w:w="1696" w:type="dxa"/>
+            <w:shd w:val="clear" w:color="auto" w:fill="FFFFFF" w:themeFill="background1"/>
+          </w:tcPr>
+          <w:p>
+            <w:pPr>
+              <w:jc w:val="center"/>
+              <w:rPr>
+                <w:lang w:val="x-none" w:eastAsia="x-none"/>
+              </w:rPr>
+            </w:pPr>
+          </w:p>
+        </w:tc>
+        <w:tc>
+          <w:tcPr>
+            <w:tcW w:w="1646" w:type="dxa"/>
+          </w:tcPr>
+          <w:p>
+            <w:pPr>
+              <w:jc w:val="center"/>
+              <w:rPr>
+                <w:lang w:val="x-none" w:eastAsia="x-none"/>
+              </w:rPr>
+            </w:pPr>
+          </w:p>
+        </w:tc>
+        <w:tc>
+          <w:tcPr>
+            <w:tcW w:w="1083" w:type="dxa"/>
+          </w:tcPr>
+          <w:p>
+            <w:pPr>
+              <w:jc w:val="center"/>
+              <w:rPr>
+                <w:lang w:val="x-none" w:eastAsia="x-none"/>
+              </w:rPr>
+            </w:pPr>
+          </w:p>
+        </w:tc>
+        <w:tc>
+          <w:tcPr>
+            <w:tcW w:w="1233" w:type="dxa"/>
+          </w:tcPr>
+          <w:p>
+            <w:pPr>
+              <w:jc w:val="center"/>
+              <w:rPr>
+                <w:lang w:val="x-none" w:eastAsia="x-none"/>
+              </w:rPr>
+            </w:pPr>
+          </w:p>
+        </w:tc>
+      </w:tr>
+      <w:tr>
+        <w:tc>
+          <w:tcPr>
+            <w:tcW w:w="1394" w:type="dxa"/>
+            <w:vAlign w:val="center"/>
+          </w:tcPr>
+          <w:p>
+            <w:pPr>
+              <w:rPr>
+                <w:lang w:val="x-none" w:eastAsia="x-none"/>
+              </w:rPr>
+            </w:pPr>
+          </w:p>
+        </w:tc>
+        <w:tc>
+          <w:tcPr>
+            <w:tcW w:w="3432" w:type="dxa"/>
+          </w:tcPr>
+          <w:p>
+            <w:pPr>
+              <w:rPr>
+                <w:lang w:val="x-none" w:eastAsia="x-none"/>
+              </w:rPr>
+            </w:pPr>
+          </w:p>
+        </w:tc>
+        <w:tc>
+          <w:tcPr>
+            <w:tcW w:w="1696" w:type="dxa"/>
+            <w:shd w:val="clear" w:color="auto" w:fill="FFFFFF" w:themeFill="background1"/>
+          </w:tcPr>
+          <w:p>
+            <w:pPr>
+              <w:jc w:val="center"/>
+              <w:rPr>
+                <w:lang w:val="x-none" w:eastAsia="x-none"/>
+              </w:rPr>
+            </w:pPr>
+          </w:p>
+        </w:tc>
+        <w:tc>
+          <w:tcPr>
+            <w:tcW w:w="1646" w:type="dxa"/>
+          </w:tcPr>
+          <w:p>
+            <w:pPr>
+              <w:jc w:val="center"/>
+              <w:rPr>
+                <w:lang w:val="x-none" w:eastAsia="x-none"/>
+              </w:rPr>
+            </w:pPr>
+          </w:p>
+        </w:tc>
+        <w:tc>
+          <w:tcPr>
+            <w:tcW w:w="1083" w:type="dxa"/>
+          </w:tcPr>
+          <w:p>
+            <w:pPr>
+              <w:jc w:val="center"/>
+              <w:rPr>
+                <w:lang w:val="x-none" w:eastAsia="x-none"/>
+              </w:rPr>
+            </w:pPr>
+          </w:p>
+        </w:tc>
+        <w:tc>
+          <w:tcPr>
+            <w:tcW w:w="1233" w:type="dxa"/>
+          </w:tcPr>
+          <w:p>
+            <w:pPr>
+              <w:jc w:val="center"/>
+              <w:rPr>
+                <w:lang w:val="x-none" w:eastAsia="x-none"/>
+              </w:rPr>
+            </w:pPr>
+          </w:p>
+        </w:tc>
+      </w:tr>
+      <w:tr>
+        <w:tc>
+          <w:tcPr>
+            <w:tcW w:w="1394" w:type="dxa"/>
+            <w:vAlign w:val="center"/>
+          </w:tcPr>
+          <w:p>
+            <w:pPr>
+              <w:rPr>
+                <w:lang w:val="x-none" w:eastAsia="x-none"/>
+              </w:rPr>
+            </w:pPr>
+          </w:p>
+        </w:tc>
+        <w:tc>
+          <w:tcPr>
+            <w:tcW w:w="3432" w:type="dxa"/>
+          </w:tcPr>
+          <w:p>
+            <w:pPr>
+              <w:rPr>
+                <w:lang w:val="x-none" w:eastAsia="x-none"/>
+              </w:rPr>
+            </w:pPr>
+          </w:p>
+        </w:tc>
+        <w:tc>
+          <w:tcPr>
+            <w:tcW w:w="1696" w:type="dxa"/>
+            <w:shd w:val="clear" w:color="auto" w:fill="FFFFFF" w:themeFill="background1"/>
+          </w:tcPr>
+          <w:p>
+            <w:pPr>
+              <w:jc w:val="center"/>
+              <w:rPr>
+                <w:lang w:val="x-none" w:eastAsia="x-none"/>
+              </w:rPr>
+            </w:pPr>
+          </w:p>
+        </w:tc>
+        <w:tc>
+          <w:tcPr>
+            <w:tcW w:w="1646" w:type="dxa"/>
+          </w:tcPr>
+          <w:p>
+            <w:pPr>
+              <w:jc w:val="center"/>
+              <w:rPr>
+                <w:lang w:val="x-none" w:eastAsia="x-none"/>
+              </w:rPr>
+            </w:pPr>
+          </w:p>
+        </w:tc>
+        <w:tc>
+          <w:tcPr>
+            <w:tcW w:w="1083" w:type="dxa"/>
+          </w:tcPr>
+          <w:p>
+            <w:pPr>
+              <w:jc w:val="center"/>
+              <w:rPr>
+                <w:lang w:val="x-none" w:eastAsia="x-none"/>
+              </w:rPr>
+            </w:pPr>
+          </w:p>
+        </w:tc>
+        <w:tc>
+          <w:tcPr>
+            <w:tcW w:w="1233" w:type="dxa"/>
+          </w:tcPr>
+          <w:p>
+            <w:pPr>
+              <w:jc w:val="center"/>
+              <w:rPr>
+                <w:lang w:val="x-none" w:eastAsia="x-none"/>
+              </w:rPr>
+            </w:pPr>
+          </w:p>
+        </w:tc>
+      </w:tr>
+      <w:tr>
+        <w:tc>
+          <w:tcPr>
+            <w:tcW w:w="1394" w:type="dxa"/>
+            <w:vAlign w:val="center"/>
+          </w:tcPr>
+          <w:p>
+            <w:pPr>
+              <w:rPr>
+                <w:lang w:val="x-none" w:eastAsia="x-none"/>
+              </w:rPr>
+            </w:pPr>
+          </w:p>
+        </w:tc>
+        <w:tc>
+          <w:tcPr>
+            <w:tcW w:w="3432" w:type="dxa"/>
+          </w:tcPr>
+          <w:p>
+            <w:pPr>
+              <w:rPr>
+                <w:lang w:val="x-none" w:eastAsia="x-none"/>
+              </w:rPr>
+            </w:pPr>
+          </w:p>
+        </w:tc>
+        <w:tc>
+          <w:tcPr>
+            <w:tcW w:w="1696" w:type="dxa"/>
+            <w:shd w:val="clear" w:color="auto" w:fill="FFFFFF" w:themeFill="background1"/>
+          </w:tcPr>
+          <w:p>
+            <w:pPr>
+              <w:jc w:val="center"/>
+              <w:rPr>
+                <w:lang w:val="x-none" w:eastAsia="x-none"/>
+              </w:rPr>
+            </w:pPr>
+          </w:p>
+        </w:tc>
+        <w:tc>
+          <w:tcPr>
+            <w:tcW w:w="1646" w:type="dxa"/>
+          </w:tcPr>
+          <w:p>
+            <w:pPr>
+              <w:jc w:val="center"/>
+              <w:rPr>
+                <w:lang w:val="x-none" w:eastAsia="x-none"/>
+              </w:rPr>
+            </w:pPr>
+          </w:p>
+        </w:tc>
+        <w:tc>
+          <w:tcPr>
+            <w:tcW w:w="1083" w:type="dxa"/>
+          </w:tcPr>
+          <w:p>
+            <w:pPr>
+              <w:jc w:val="center"/>
+              <w:rPr>
+                <w:lang w:val="x-none" w:eastAsia="x-none"/>
+              </w:rPr>
+            </w:pPr>
+          </w:p>
+        </w:tc>
+        <w:tc>
+          <w:tcPr>
+            <w:tcW w:w="1233" w:type="dxa"/>
+          </w:tcPr>
+          <w:p>
+            <w:pPr>
+              <w:jc w:val="center"/>
+              <w:rPr>
+                <w:lang w:val="x-none" w:eastAsia="x-none"/>
+              </w:rPr>
+            </w:pPr>
+          </w:p>
+        </w:tc>
+      </w:tr>
+      <w:tr>
+        <w:tc>
+          <w:tcPr>
+            <w:tcW w:w="1394" w:type="dxa"/>
+            <w:vAlign w:val="center"/>
+          </w:tcPr>
+          <w:p>
+            <w:pPr>
+              <w:rPr>
+                <w:lang w:val="x-none" w:eastAsia="x-none"/>
+              </w:rPr>
+            </w:pPr>
+          </w:p>
+        </w:tc>
+        <w:tc>
+          <w:tcPr>
+            <w:tcW w:w="3432" w:type="dxa"/>
+          </w:tcPr>
+          <w:p>
+            <w:pPr>
+              <w:rPr>
+                <w:lang w:val="x-none" w:eastAsia="x-none"/>
+              </w:rPr>
+            </w:pPr>
+          </w:p>
+        </w:tc>
+        <w:tc>
+          <w:tcPr>
+            <w:tcW w:w="1696" w:type="dxa"/>
+            <w:shd w:val="clear" w:color="auto" w:fill="FFFFFF" w:themeFill="background1"/>
+          </w:tcPr>
+          <w:p>
+            <w:pPr>
+              <w:jc w:val="center"/>
+              <w:rPr>
+                <w:lang w:val="x-none" w:eastAsia="x-none"/>
+              </w:rPr>
+            </w:pPr>
+          </w:p>
+        </w:tc>
+        <w:tc>
+          <w:tcPr>
+            <w:tcW w:w="1646" w:type="dxa"/>
+          </w:tcPr>
+          <w:p>
+            <w:pPr>
+              <w:jc w:val="center"/>
+              <w:rPr>
+                <w:lang w:val="x-none" w:eastAsia="x-none"/>
+              </w:rPr>
+            </w:pPr>
+          </w:p>
+        </w:tc>
+        <w:tc>
+          <w:tcPr>
+            <w:tcW w:w="1083" w:type="dxa"/>
+          </w:tcPr>
+          <w:p>
+            <w:pPr>
+              <w:jc w:val="center"/>
+              <w:rPr>
+                <w:lang w:val="x-none" w:eastAsia="x-none"/>
+              </w:rPr>
+            </w:pPr>
+          </w:p>
+        </w:tc>
+        <w:tc>
+          <w:tcPr>
+            <w:tcW w:w="1233" w:type="dxa"/>
+          </w:tcPr>
+          <w:p>
+            <w:pPr>
+              <w:jc w:val="center"/>
+              <w:rPr>
+                <w:lang w:val="x-none" w:eastAsia="x-none"/>
+              </w:rPr>
+            </w:pPr>
+          </w:p>
+        </w:tc>
+      </w:tr>
+      <w:tr>
+        <w:tc>
+          <w:tcPr>
+            <w:tcW w:w="1394" w:type="dxa"/>
+            <w:vAlign w:val="center"/>
+          </w:tcPr>
+          <w:p>
+            <w:pPr>
+              <w:rPr>
+                <w:lang w:val="x-none" w:eastAsia="x-none"/>
+              </w:rPr>
+            </w:pPr>
+          </w:p>
+        </w:tc>
+        <w:tc>
+          <w:tcPr>
+            <w:tcW w:w="3432" w:type="dxa"/>
+          </w:tcPr>
+          <w:p>
+            <w:pPr>
+              <w:rPr>
+                <w:lang w:val="x-none" w:eastAsia="x-none"/>
+              </w:rPr>
+            </w:pPr>
+          </w:p>
+        </w:tc>
+        <w:tc>
+          <w:tcPr>
+            <w:tcW w:w="1696" w:type="dxa"/>
+            <w:shd w:val="clear" w:color="auto" w:fill="FFFFFF" w:themeFill="background1"/>
+          </w:tcPr>
+          <w:p>
+            <w:pPr>
+              <w:jc w:val="center"/>
+              <w:rPr>
+                <w:lang w:val="x-none" w:eastAsia="x-none"/>
+              </w:rPr>
+            </w:pPr>
+          </w:p>
+        </w:tc>
+        <w:tc>
+          <w:tcPr>
+            <w:tcW w:w="1646" w:type="dxa"/>
+          </w:tcPr>
+          <w:p>
+            <w:pPr>
+              <w:jc w:val="center"/>
+              <w:rPr>
+                <w:lang w:val="x-none" w:eastAsia="x-none"/>
+              </w:rPr>
+            </w:pPr>
+          </w:p>
+        </w:tc>
+        <w:tc>
+          <w:tcPr>
+            <w:tcW w:w="1083" w:type="dxa"/>
+          </w:tcPr>
+          <w:p>
+            <w:pPr>
+              <w:jc w:val="center"/>
+              <w:rPr>
+                <w:lang w:val="x-none" w:eastAsia="x-none"/>
+              </w:rPr>
+            </w:pPr>
+          </w:p>
+        </w:tc>
+        <w:tc>
+          <w:tcPr>
+            <w:tcW w:w="1233" w:type="dxa"/>
+          </w:tcPr>
+          <w:p>
+            <w:pPr>
+              <w:jc w:val="center"/>
+              <w:rPr>
+                <w:lang w:val="x-none" w:eastAsia="x-none"/>
+              </w:rPr>
+            </w:pPr>
+          </w:p>
+        </w:tc>
+      </w:tr>
+      <w:tr>
+        <w:tc>
+          <w:tcPr>
+            <w:tcW w:w="1394" w:type="dxa"/>
+            <w:vAlign w:val="center"/>
+          </w:tcPr>
+          <w:p>
+            <w:pPr>
+              <w:rPr>
+                <w:lang w:val="x-none" w:eastAsia="x-none"/>
+              </w:rPr>
+            </w:pPr>
+          </w:p>
+        </w:tc>
+        <w:tc>
+          <w:tcPr>
+            <w:tcW w:w="3432" w:type="dxa"/>
+          </w:tcPr>
+          <w:p>
+            <w:pPr>
+              <w:rPr>
+                <w:lang w:val="x-none" w:eastAsia="x-none"/>
+              </w:rPr>
+            </w:pPr>
+          </w:p>
+        </w:tc>
+        <w:tc>
+          <w:tcPr>
+            <w:tcW w:w="1696" w:type="dxa"/>
+            <w:shd w:val="clear" w:color="auto" w:fill="FFFFFF" w:themeFill="background1"/>
+          </w:tcPr>
+          <w:p>
+            <w:pPr>
+              <w:jc w:val="center"/>
+              <w:rPr>
+                <w:lang w:val="x-none" w:eastAsia="x-none"/>
+              </w:rPr>
+            </w:pPr>
+          </w:p>
+        </w:tc>
+        <w:tc>
+          <w:tcPr>
+            <w:tcW w:w="1646" w:type="dxa"/>
+          </w:tcPr>
+          <w:p>
+            <w:pPr>
+              <w:jc w:val="center"/>
+              <w:rPr>
+                <w:lang w:val="x-none" w:eastAsia="x-none"/>
+              </w:rPr>
+            </w:pPr>
+          </w:p>
+        </w:tc>
+        <w:tc>
+          <w:tcPr>
+            <w:tcW w:w="1083" w:type="dxa"/>
+          </w:tcPr>
+          <w:p>
+            <w:pPr>
+              <w:jc w:val="center"/>
+              <w:rPr>
+                <w:lang w:val="x-none" w:eastAsia="x-none"/>
+              </w:rPr>
+            </w:pPr>
+          </w:p>
+        </w:tc>
+        <w:tc>
+          <w:tcPr>
+            <w:tcW w:w="1233" w:type="dxa"/>
+          </w:tcPr>
+          <w:p>
+            <w:pPr>
+              <w:jc w:val="center"/>
+              <w:rPr>
+                <w:lang w:val="x-none" w:eastAsia="x-none"/>
+              </w:rPr>
+            </w:pPr>
+          </w:p>
+        </w:tc>
+      </w:tr>
+      <w:tr>
+        <w:tc>
+          <w:tcPr>
+            <w:tcW w:w="1394" w:type="dxa"/>
+            <w:vAlign w:val="center"/>
+          </w:tcPr>
+          <w:p>
+            <w:pPr>
+              <w:rPr>
+                <w:lang w:val="x-none" w:eastAsia="x-none"/>
+              </w:rPr>
+            </w:pPr>
+          </w:p>
+        </w:tc>
+        <w:tc>
+          <w:tcPr>
+            <w:tcW w:w="3432" w:type="dxa"/>
+          </w:tcPr>
+          <w:p>
+            <w:pPr>
+              <w:rPr>
+                <w:lang w:val="x-none" w:eastAsia="x-none"/>
+              </w:rPr>
+            </w:pPr>
+          </w:p>
+        </w:tc>
+        <w:tc>
+          <w:tcPr>
+            <w:tcW w:w="1696" w:type="dxa"/>
+            <w:shd w:val="clear" w:color="auto" w:fill="FFFFFF" w:themeFill="background1"/>
+          </w:tcPr>
+          <w:p>
+            <w:pPr>
+              <w:jc w:val="center"/>
+              <w:rPr>
+                <w:lang w:val="x-none" w:eastAsia="x-none"/>
+              </w:rPr>
+            </w:pPr>
+          </w:p>
+        </w:tc>
+        <w:tc>
+          <w:tcPr>
+            <w:tcW w:w="1646" w:type="dxa"/>
+          </w:tcPr>
+          <w:p>
+            <w:pPr>
+              <w:jc w:val="center"/>
+              <w:rPr>
+                <w:lang w:val="x-none" w:eastAsia="x-none"/>
+              </w:rPr>
+            </w:pPr>
+          </w:p>
+        </w:tc>
+        <w:tc>
+          <w:tcPr>
+            <w:tcW w:w="1083" w:type="dxa"/>
+          </w:tcPr>
+          <w:p>
+            <w:pPr>
+              <w:jc w:val="center"/>
+              <w:rPr>
+                <w:lang w:val="x-none" w:eastAsia="x-none"/>
+              </w:rPr>
+            </w:pPr>
+          </w:p>
+        </w:tc>
+        <w:tc>
+          <w:tcPr>
+            <w:tcW w:w="1233" w:type="dxa"/>
+          </w:tcPr>
+          <w:p>
+            <w:pPr>
+              <w:jc w:val="center"/>
+              <w:rPr>
+                <w:lang w:val="x-none" w:eastAsia="x-none"/>
+              </w:rPr>
+            </w:pPr>
+          </w:p>
+        </w:tc>
+      </w:tr>
+      <w:tr>
+        <w:tc>
+          <w:tcPr>
+            <w:tcW w:w="1394" w:type="dxa"/>
+            <w:vAlign w:val="center"/>
+          </w:tcPr>
+          <w:p>
+            <w:pPr>
+              <w:rPr>
+                <w:lang w:val="x-none" w:eastAsia="x-none"/>
+              </w:rPr>
+            </w:pPr>
+          </w:p>
+        </w:tc>
+        <w:tc>
+          <w:tcPr>
+            <w:tcW w:w="3432" w:type="dxa"/>
+          </w:tcPr>
+          <w:p>
+            <w:pPr>
+              <w:rPr>
+                <w:lang w:val="x-none" w:eastAsia="x-none"/>
+              </w:rPr>
+            </w:pPr>
+          </w:p>
+        </w:tc>
+        <w:tc>
+          <w:tcPr>
+            <w:tcW w:w="1696" w:type="dxa"/>
+            <w:shd w:val="clear" w:color="auto" w:fill="FFFFFF" w:themeFill="background1"/>
+          </w:tcPr>
+          <w:p>
+            <w:pPr>
+              <w:jc w:val="center"/>
+              <w:rPr>
+                <w:lang w:val="x-none" w:eastAsia="x-none"/>
+              </w:rPr>
+            </w:pPr>
+          </w:p>
+        </w:tc>
+        <w:tc>
+          <w:tcPr>
+            <w:tcW w:w="1646" w:type="dxa"/>
+          </w:tcPr>
+          <w:p>
+            <w:pPr>
+              <w:jc w:val="center"/>
+              <w:rPr>
+                <w:lang w:val="x-none" w:eastAsia="x-none"/>
+              </w:rPr>
+            </w:pPr>
+          </w:p>
+        </w:tc>
+        <w:tc>
+          <w:tcPr>
+            <w:tcW w:w="1083" w:type="dxa"/>
+          </w:tcPr>
+          <w:p>
+            <w:pPr>
+              <w:jc w:val="center"/>
+              <w:rPr>
+                <w:lang w:val="x-none" w:eastAsia="x-none"/>
+              </w:rPr>
+            </w:pPr>
+          </w:p>
+        </w:tc>
+        <w:tc>
+          <w:tcPr>
+            <w:tcW w:w="1233" w:type="dxa"/>
+          </w:tcPr>
+          <w:p>
+            <w:pPr>
+              <w:jc w:val="center"/>
+              <w:rPr>
+                <w:lang w:val="x-none" w:eastAsia="x-none"/>
+              </w:rPr>
+            </w:pPr>
+          </w:p>
+        </w:tc>
+      </w:tr>
+      <w:tr>
+        <w:tc>
+          <w:tcPr>
+            <w:tcW w:w="1394" w:type="dxa"/>
+            <w:vAlign w:val="center"/>
+          </w:tcPr>
+          <w:p>
+            <w:pPr>
+              <w:rPr>
+                <w:lang w:val="x-none" w:eastAsia="x-none"/>
+              </w:rPr>
+            </w:pPr>
+          </w:p>
+        </w:tc>
+        <w:tc>
+          <w:tcPr>
+            <w:tcW w:w="3432" w:type="dxa"/>
+          </w:tcPr>
+          <w:p>
+            <w:pPr>
+              <w:rPr>
+                <w:lang w:val="x-none" w:eastAsia="x-none"/>
+              </w:rPr>
+            </w:pPr>
+          </w:p>
+        </w:tc>
+        <w:tc>
+          <w:tcPr>
+            <w:tcW w:w="1696" w:type="dxa"/>
+            <w:shd w:val="clear" w:color="auto" w:fill="FFFFFF" w:themeFill="background1"/>
+          </w:tcPr>
+          <w:p>
+            <w:pPr>
+              <w:jc w:val="center"/>
+              <w:rPr>
+                <w:lang w:val="x-none" w:eastAsia="x-none"/>
+              </w:rPr>
+            </w:pPr>
+          </w:p>
+        </w:tc>
+        <w:tc>
+          <w:tcPr>
+            <w:tcW w:w="1646" w:type="dxa"/>
+          </w:tcPr>
+          <w:p>
+            <w:pPr>
+              <w:jc w:val="center"/>
+              <w:rPr>
+                <w:lang w:val="x-none" w:eastAsia="x-none"/>
+              </w:rPr>
+            </w:pPr>
+          </w:p>
+        </w:tc>
+        <w:tc>
+          <w:tcPr>
+            <w:tcW w:w="1083" w:type="dxa"/>
+          </w:tcPr>
+          <w:p>
+            <w:pPr>
+              <w:jc w:val="center"/>
+              <w:rPr>
+                <w:lang w:val="x-none" w:eastAsia="x-none"/>
+              </w:rPr>
+            </w:pPr>
+          </w:p>
+        </w:tc>
+        <w:tc>
+          <w:tcPr>
+            <w:tcW w:w="1233" w:type="dxa"/>
+          </w:tcPr>
+          <w:p>
+            <w:pPr>
+              <w:jc w:val="center"/>
+              <w:rPr>
+                <w:lang w:val="x-none" w:eastAsia="x-none"/>
+              </w:rPr>
+            </w:pPr>
+          </w:p>
+        </w:tc>
+      </w:tr>
+      <w:tr>
+        <w:tc>
+          <w:tcPr>
+            <w:tcW w:w="1394" w:type="dxa"/>
+            <w:vAlign w:val="center"/>
+          </w:tcPr>
+          <w:p>
+            <w:pPr>
+              <w:rPr>
+                <w:lang w:val="x-none" w:eastAsia="x-none"/>
+              </w:rPr>
+            </w:pPr>
+          </w:p>
+        </w:tc>
+        <w:tc>
+          <w:tcPr>
+            <w:tcW w:w="3432" w:type="dxa"/>
+          </w:tcPr>
+          <w:p>
+            <w:pPr>
+              <w:rPr>
+                <w:lang w:val="x-none" w:eastAsia="x-none"/>
+              </w:rPr>
+            </w:pPr>
+          </w:p>
+        </w:tc>
+        <w:tc>
+          <w:tcPr>
+            <w:tcW w:w="1696" w:type="dxa"/>
+            <w:shd w:val="clear" w:color="auto" w:fill="FFFFFF" w:themeFill="background1"/>
+          </w:tcPr>
+          <w:p>
+            <w:pPr>
+              <w:jc w:val="center"/>
+              <w:rPr>
+                <w:lang w:val="x-none" w:eastAsia="x-none"/>
+              </w:rPr>
+            </w:pPr>
+          </w:p>
+        </w:tc>
+        <w:tc>
+          <w:tcPr>
+            <w:tcW w:w="1646" w:type="dxa"/>
+          </w:tcPr>
+          <w:p>
+            <w:pPr>
+              <w:jc w:val="center"/>
+              <w:rPr>
+                <w:lang w:val="x-none" w:eastAsia="x-none"/>
+              </w:rPr>
+            </w:pPr>
+          </w:p>
+        </w:tc>
+        <w:tc>
+          <w:tcPr>
+            <w:tcW w:w="1083" w:type="dxa"/>
+          </w:tcPr>
+          <w:p>
+            <w:pPr>
+              <w:jc w:val="center"/>
+              <w:rPr>
+                <w:lang w:val="x-none" w:eastAsia="x-none"/>
+              </w:rPr>
+            </w:pPr>
+          </w:p>
+        </w:tc>
+        <w:tc>
+          <w:tcPr>
+            <w:tcW w:w="1233" w:type="dxa"/>
+          </w:tcPr>
+          <w:p>
+            <w:pPr>
+              <w:jc w:val="center"/>
+              <w:rPr>
+                <w:lang w:val="x-none" w:eastAsia="x-none"/>
+              </w:rPr>
+            </w:pPr>
+          </w:p>
+        </w:tc>
+      </w:tr>
+    </w:tbl>
+    <w:p>
+      <w:pPr>
+        <w:rPr>
+          <w:lang w:val="x-none" w:eastAsia="x-none"/>
+        </w:rPr>
+      </w:pPr>
+    </w:p>
+    <w:p>
+      <w:pPr>
+        <w:rPr>
+          <w:lang w:val="x-none" w:eastAsia="x-none"/>
+        </w:rPr>
+      </w:pPr>
+    </w:p>
+    <w:p>
+      <w:pPr>
+        <w:rPr>
+          <w:lang w:val="x-none" w:eastAsia="x-none"/>
+        </w:rPr>
+      </w:pPr>
+    </w:p>
     <w:sectPr>
-      <w:headerReference w:type="default" r:id="rId11"/>
-      <w:footerReference w:type="default" r:id="rId12"/>
+      <w:headerReference w:type="default" r:id="rId12"/>
+      <w:footerReference w:type="default" r:id="rId13"/>
       <w:pgSz w:w="11906" w:h="16838"/>
       <w:pgMar w:top="1871" w:right="1701" w:bottom="851" w:left="1701" w:header="284" w:footer="709" w:gutter="0"/>
       <w:pgNumType w:start="0"/>
@@ -10750,7 +14096,7 @@
   <w:style w:type="paragraph" w:default="1" w:styleId="Normal">
     <w:name w:val="Normal"/>
     <w:qFormat/>
-    <w:rsid w:val="0078770F"/>
+    <w:rsid w:val="007A0B24"/>
     <w:pPr>
       <w:spacing w:after="120" w:line="360" w:lineRule="auto"/>
     </w:pPr>
@@ -12045,6 +15391,36 @@
   </mc:AlternateContent>
   <c:chart>
     <c:title>
+      <c:tx>
+        <c:rich>
+          <a:bodyPr rot="0" spcFirstLastPara="1" vertOverflow="ellipsis" vert="horz" wrap="square" anchor="ctr" anchorCtr="1"/>
+          <a:lstStyle/>
+          <a:p>
+            <a:pPr>
+              <a:defRPr sz="1400" b="0" i="0" u="none" strike="noStrike" kern="1200" spc="0" baseline="0">
+                <a:solidFill>
+                  <a:schemeClr val="tx1">
+                    <a:lumMod val="65000"/>
+                    <a:lumOff val="35000"/>
+                  </a:schemeClr>
+                </a:solidFill>
+                <a:latin typeface="+mn-lt"/>
+                <a:ea typeface="+mn-ea"/>
+                <a:cs typeface="+mn-cs"/>
+              </a:defRPr>
+            </a:pPr>
+            <a:r>
+              <a:rPr lang="es-ES"/>
+              <a:t>Sprint</a:t>
+            </a:r>
+            <a:r>
+              <a:rPr lang="es-ES" baseline="0"/>
+              <a:t> 3 - Burndown Chart</a:t>
+            </a:r>
+            <a:endParaRPr lang="es-ES"/>
+          </a:p>
+        </c:rich>
+      </c:tx>
       <c:overlay val="0"/>
       <c:spPr>
         <a:noFill/>
@@ -12596,6 +15972,753 @@
 </c:chartSpace>
 </file>
 
+<file path=word/charts/chart4.xml><?xml version="1.0" encoding="utf-8"?>
+<c:chartSpace xmlns:c="http://schemas.openxmlformats.org/drawingml/2006/chart" xmlns:a="http://schemas.openxmlformats.org/drawingml/2006/main" xmlns:r="http://schemas.openxmlformats.org/officeDocument/2006/relationships" xmlns:c16r2="http://schemas.microsoft.com/office/drawing/2015/06/chart">
+  <c:date1904 val="0"/>
+  <c:lang val="en-US"/>
+  <c:roundedCorners val="0"/>
+  <mc:AlternateContent xmlns:mc="http://schemas.openxmlformats.org/markup-compatibility/2006">
+    <mc:Choice xmlns:c14="http://schemas.microsoft.com/office/drawing/2007/8/2/chart" Requires="c14">
+      <c14:style val="102"/>
+    </mc:Choice>
+    <mc:Fallback>
+      <c:style val="2"/>
+    </mc:Fallback>
+  </mc:AlternateContent>
+  <c:chart>
+    <c:title>
+      <c:tx>
+        <c:rich>
+          <a:bodyPr rot="0" spcFirstLastPara="1" vertOverflow="ellipsis" vert="horz" wrap="square" anchor="ctr" anchorCtr="1"/>
+          <a:lstStyle/>
+          <a:p>
+            <a:pPr>
+              <a:defRPr sz="1400" b="0" i="0" u="none" strike="noStrike" kern="1200" spc="0" baseline="0">
+                <a:solidFill>
+                  <a:schemeClr val="tx1">
+                    <a:lumMod val="65000"/>
+                    <a:lumOff val="35000"/>
+                  </a:schemeClr>
+                </a:solidFill>
+                <a:latin typeface="+mn-lt"/>
+                <a:ea typeface="+mn-ea"/>
+                <a:cs typeface="+mn-cs"/>
+              </a:defRPr>
+            </a:pPr>
+            <a:r>
+              <a:rPr lang="es-ES"/>
+              <a:t>Sprint</a:t>
+            </a:r>
+            <a:r>
+              <a:rPr lang="es-ES" baseline="0"/>
+              <a:t> 4 - Burndown Chart</a:t>
+            </a:r>
+            <a:endParaRPr lang="es-ES"/>
+          </a:p>
+        </c:rich>
+      </c:tx>
+      <c:overlay val="0"/>
+      <c:spPr>
+        <a:noFill/>
+        <a:ln>
+          <a:noFill/>
+        </a:ln>
+        <a:effectLst/>
+      </c:spPr>
+      <c:txPr>
+        <a:bodyPr rot="0" spcFirstLastPara="1" vertOverflow="ellipsis" vert="horz" wrap="square" anchor="ctr" anchorCtr="1"/>
+        <a:lstStyle/>
+        <a:p>
+          <a:pPr>
+            <a:defRPr sz="1400" b="0" i="0" u="none" strike="noStrike" kern="1200" spc="0" baseline="0">
+              <a:solidFill>
+                <a:schemeClr val="tx1">
+                  <a:lumMod val="65000"/>
+                  <a:lumOff val="35000"/>
+                </a:schemeClr>
+              </a:solidFill>
+              <a:latin typeface="+mn-lt"/>
+              <a:ea typeface="+mn-ea"/>
+              <a:cs typeface="+mn-cs"/>
+            </a:defRPr>
+          </a:pPr>
+          <a:endParaRPr lang="es-ES"/>
+        </a:p>
+      </c:txPr>
+    </c:title>
+    <c:autoTitleDeleted val="0"/>
+    <c:plotArea>
+      <c:layout/>
+      <c:lineChart>
+        <c:grouping val="standard"/>
+        <c:varyColors val="0"/>
+        <c:ser>
+          <c:idx val="0"/>
+          <c:order val="0"/>
+          <c:tx>
+            <c:strRef>
+              <c:f>Sheet1!$B$1</c:f>
+              <c:strCache>
+                <c:ptCount val="1"/>
+              </c:strCache>
+            </c:strRef>
+          </c:tx>
+          <c:spPr>
+            <a:ln w="28575" cap="rnd">
+              <a:solidFill>
+                <a:schemeClr val="accent1"/>
+              </a:solidFill>
+              <a:round/>
+            </a:ln>
+            <a:effectLst/>
+          </c:spPr>
+          <c:marker>
+            <c:symbol val="none"/>
+          </c:marker>
+          <c:cat>
+            <c:numRef>
+              <c:f>Sheet1!$A$2:$A$32</c:f>
+              <c:numCache>
+                <c:formatCode>m/d/yyyy</c:formatCode>
+                <c:ptCount val="31"/>
+                <c:pt idx="0">
+                  <c:v>45398</c:v>
+                </c:pt>
+                <c:pt idx="1">
+                  <c:v>45405</c:v>
+                </c:pt>
+                <c:pt idx="2">
+                  <c:v>45406</c:v>
+                </c:pt>
+                <c:pt idx="3">
+                  <c:v>45407</c:v>
+                </c:pt>
+                <c:pt idx="4">
+                  <c:v>45409</c:v>
+                </c:pt>
+                <c:pt idx="5">
+                  <c:v>45409</c:v>
+                </c:pt>
+                <c:pt idx="6">
+                  <c:v>45412</c:v>
+                </c:pt>
+                <c:pt idx="7">
+                  <c:v>45413</c:v>
+                </c:pt>
+                <c:pt idx="8">
+                  <c:v>45415</c:v>
+                </c:pt>
+                <c:pt idx="9">
+                  <c:v>45416</c:v>
+                </c:pt>
+                <c:pt idx="10">
+                  <c:v>45417</c:v>
+                </c:pt>
+                <c:pt idx="11">
+                  <c:v>45418</c:v>
+                </c:pt>
+                <c:pt idx="12">
+                  <c:v>45419</c:v>
+                </c:pt>
+                <c:pt idx="13">
+                  <c:v>45420</c:v>
+                </c:pt>
+                <c:pt idx="14">
+                  <c:v>45421</c:v>
+                </c:pt>
+                <c:pt idx="15">
+                  <c:v>45423</c:v>
+                </c:pt>
+                <c:pt idx="16">
+                  <c:v>45423</c:v>
+                </c:pt>
+                <c:pt idx="17">
+                  <c:v>45424</c:v>
+                </c:pt>
+                <c:pt idx="18">
+                  <c:v>45425</c:v>
+                </c:pt>
+                <c:pt idx="19">
+                  <c:v>45426</c:v>
+                </c:pt>
+                <c:pt idx="20">
+                  <c:v>45427</c:v>
+                </c:pt>
+                <c:pt idx="21">
+                  <c:v>45429</c:v>
+                </c:pt>
+                <c:pt idx="22">
+                  <c:v>45430</c:v>
+                </c:pt>
+                <c:pt idx="23">
+                  <c:v>45430</c:v>
+                </c:pt>
+                <c:pt idx="24">
+                  <c:v>45430</c:v>
+                </c:pt>
+                <c:pt idx="25">
+                  <c:v>45431</c:v>
+                </c:pt>
+                <c:pt idx="26">
+                  <c:v>45431</c:v>
+                </c:pt>
+                <c:pt idx="27">
+                  <c:v>45432</c:v>
+                </c:pt>
+                <c:pt idx="28">
+                  <c:v>45432</c:v>
+                </c:pt>
+                <c:pt idx="29">
+                  <c:v>45433</c:v>
+                </c:pt>
+                <c:pt idx="30">
+                  <c:v>45434</c:v>
+                </c:pt>
+              </c:numCache>
+            </c:numRef>
+          </c:cat>
+          <c:val>
+            <c:numRef>
+              <c:f>Sheet1!$B$2:$B$32</c:f>
+              <c:numCache>
+                <c:formatCode>0.00</c:formatCode>
+                <c:ptCount val="31"/>
+                <c:pt idx="0">
+                  <c:v>93.5</c:v>
+                </c:pt>
+                <c:pt idx="1">
+                  <c:v>93</c:v>
+                </c:pt>
+                <c:pt idx="2">
+                  <c:v>91</c:v>
+                </c:pt>
+                <c:pt idx="3">
+                  <c:v>89</c:v>
+                </c:pt>
+                <c:pt idx="4">
+                  <c:v>87</c:v>
+                </c:pt>
+                <c:pt idx="5">
+                  <c:v>85</c:v>
+                </c:pt>
+                <c:pt idx="6">
+                  <c:v>82</c:v>
+                </c:pt>
+                <c:pt idx="7">
+                  <c:v>80.5</c:v>
+                </c:pt>
+                <c:pt idx="8">
+                  <c:v>76.5</c:v>
+                </c:pt>
+                <c:pt idx="9">
+                  <c:v>73.5</c:v>
+                </c:pt>
+                <c:pt idx="10">
+                  <c:v>68.5</c:v>
+                </c:pt>
+                <c:pt idx="11">
+                  <c:v>65.5</c:v>
+                </c:pt>
+                <c:pt idx="12">
+                  <c:v>60</c:v>
+                </c:pt>
+                <c:pt idx="13">
+                  <c:v>57</c:v>
+                </c:pt>
+                <c:pt idx="14">
+                  <c:v>55</c:v>
+                </c:pt>
+                <c:pt idx="15">
+                  <c:v>52.5</c:v>
+                </c:pt>
+                <c:pt idx="16">
+                  <c:v>51.5</c:v>
+                </c:pt>
+                <c:pt idx="17">
+                  <c:v>49.5</c:v>
+                </c:pt>
+                <c:pt idx="18">
+                  <c:v>42</c:v>
+                </c:pt>
+                <c:pt idx="19">
+                  <c:v>37</c:v>
+                </c:pt>
+                <c:pt idx="20">
+                  <c:v>33.5</c:v>
+                </c:pt>
+                <c:pt idx="21">
+                  <c:v>29.5</c:v>
+                </c:pt>
+                <c:pt idx="22">
+                  <c:v>26.5</c:v>
+                </c:pt>
+                <c:pt idx="23">
+                  <c:v>23.5</c:v>
+                </c:pt>
+                <c:pt idx="24">
+                  <c:v>21.5</c:v>
+                </c:pt>
+                <c:pt idx="25">
+                  <c:v>19.5</c:v>
+                </c:pt>
+                <c:pt idx="26">
+                  <c:v>17.5</c:v>
+                </c:pt>
+                <c:pt idx="27">
+                  <c:v>14.5</c:v>
+                </c:pt>
+                <c:pt idx="28">
+                  <c:v>13</c:v>
+                </c:pt>
+                <c:pt idx="29">
+                  <c:v>10</c:v>
+                </c:pt>
+                <c:pt idx="30">
+                  <c:v>5</c:v>
+                </c:pt>
+              </c:numCache>
+            </c:numRef>
+          </c:val>
+          <c:smooth val="0"/>
+          <c:extLst>
+            <c:ext xmlns:c16="http://schemas.microsoft.com/office/drawing/2014/chart" uri="{C3380CC4-5D6E-409C-BE32-E72D297353CC}">
+              <c16:uniqueId val="{00000000-9828-422B-9C74-A141C39511F4}"/>
+            </c:ext>
+          </c:extLst>
+        </c:ser>
+        <c:ser>
+          <c:idx val="1"/>
+          <c:order val="1"/>
+          <c:tx>
+            <c:strRef>
+              <c:f>Sheet1!$C$1</c:f>
+              <c:strCache>
+                <c:ptCount val="1"/>
+              </c:strCache>
+            </c:strRef>
+          </c:tx>
+          <c:spPr>
+            <a:ln w="28575" cap="rnd">
+              <a:solidFill>
+                <a:schemeClr val="accent2"/>
+              </a:solidFill>
+              <a:round/>
+            </a:ln>
+            <a:effectLst/>
+          </c:spPr>
+          <c:marker>
+            <c:symbol val="none"/>
+          </c:marker>
+          <c:cat>
+            <c:numRef>
+              <c:f>Sheet1!$A$2:$A$32</c:f>
+              <c:numCache>
+                <c:formatCode>m/d/yyyy</c:formatCode>
+                <c:ptCount val="31"/>
+                <c:pt idx="0">
+                  <c:v>45398</c:v>
+                </c:pt>
+                <c:pt idx="1">
+                  <c:v>45405</c:v>
+                </c:pt>
+                <c:pt idx="2">
+                  <c:v>45406</c:v>
+                </c:pt>
+                <c:pt idx="3">
+                  <c:v>45407</c:v>
+                </c:pt>
+                <c:pt idx="4">
+                  <c:v>45409</c:v>
+                </c:pt>
+                <c:pt idx="5">
+                  <c:v>45409</c:v>
+                </c:pt>
+                <c:pt idx="6">
+                  <c:v>45412</c:v>
+                </c:pt>
+                <c:pt idx="7">
+                  <c:v>45413</c:v>
+                </c:pt>
+                <c:pt idx="8">
+                  <c:v>45415</c:v>
+                </c:pt>
+                <c:pt idx="9">
+                  <c:v>45416</c:v>
+                </c:pt>
+                <c:pt idx="10">
+                  <c:v>45417</c:v>
+                </c:pt>
+                <c:pt idx="11">
+                  <c:v>45418</c:v>
+                </c:pt>
+                <c:pt idx="12">
+                  <c:v>45419</c:v>
+                </c:pt>
+                <c:pt idx="13">
+                  <c:v>45420</c:v>
+                </c:pt>
+                <c:pt idx="14">
+                  <c:v>45421</c:v>
+                </c:pt>
+                <c:pt idx="15">
+                  <c:v>45423</c:v>
+                </c:pt>
+                <c:pt idx="16">
+                  <c:v>45423</c:v>
+                </c:pt>
+                <c:pt idx="17">
+                  <c:v>45424</c:v>
+                </c:pt>
+                <c:pt idx="18">
+                  <c:v>45425</c:v>
+                </c:pt>
+                <c:pt idx="19">
+                  <c:v>45426</c:v>
+                </c:pt>
+                <c:pt idx="20">
+                  <c:v>45427</c:v>
+                </c:pt>
+                <c:pt idx="21">
+                  <c:v>45429</c:v>
+                </c:pt>
+                <c:pt idx="22">
+                  <c:v>45430</c:v>
+                </c:pt>
+                <c:pt idx="23">
+                  <c:v>45430</c:v>
+                </c:pt>
+                <c:pt idx="24">
+                  <c:v>45430</c:v>
+                </c:pt>
+                <c:pt idx="25">
+                  <c:v>45431</c:v>
+                </c:pt>
+                <c:pt idx="26">
+                  <c:v>45431</c:v>
+                </c:pt>
+                <c:pt idx="27">
+                  <c:v>45432</c:v>
+                </c:pt>
+                <c:pt idx="28">
+                  <c:v>45432</c:v>
+                </c:pt>
+                <c:pt idx="29">
+                  <c:v>45433</c:v>
+                </c:pt>
+                <c:pt idx="30">
+                  <c:v>45434</c:v>
+                </c:pt>
+              </c:numCache>
+            </c:numRef>
+          </c:cat>
+          <c:val>
+            <c:numRef>
+              <c:f>Sheet1!$C$2:$C$32</c:f>
+              <c:numCache>
+                <c:formatCode>0.00</c:formatCode>
+                <c:ptCount val="31"/>
+                <c:pt idx="0">
+                  <c:v>99</c:v>
+                </c:pt>
+                <c:pt idx="1">
+                  <c:v>98.5</c:v>
+                </c:pt>
+                <c:pt idx="2">
+                  <c:v>96.5</c:v>
+                </c:pt>
+                <c:pt idx="3">
+                  <c:v>94.5</c:v>
+                </c:pt>
+                <c:pt idx="4">
+                  <c:v>92.5</c:v>
+                </c:pt>
+                <c:pt idx="5">
+                  <c:v>90.5</c:v>
+                </c:pt>
+                <c:pt idx="6">
+                  <c:v>87.5</c:v>
+                </c:pt>
+                <c:pt idx="7">
+                  <c:v>86.5</c:v>
+                </c:pt>
+                <c:pt idx="8">
+                  <c:v>82.5</c:v>
+                </c:pt>
+                <c:pt idx="9">
+                  <c:v>80.5</c:v>
+                </c:pt>
+                <c:pt idx="10">
+                  <c:v>75.5</c:v>
+                </c:pt>
+                <c:pt idx="11">
+                  <c:v>72.5</c:v>
+                </c:pt>
+                <c:pt idx="12">
+                  <c:v>67.5</c:v>
+                </c:pt>
+                <c:pt idx="13">
+                  <c:v>64.5</c:v>
+                </c:pt>
+                <c:pt idx="14">
+                  <c:v>62.5</c:v>
+                </c:pt>
+                <c:pt idx="15">
+                  <c:v>60</c:v>
+                </c:pt>
+                <c:pt idx="16">
+                  <c:v>59</c:v>
+                </c:pt>
+                <c:pt idx="17">
+                  <c:v>56.5</c:v>
+                </c:pt>
+                <c:pt idx="18">
+                  <c:v>48.5</c:v>
+                </c:pt>
+                <c:pt idx="19">
+                  <c:v>43.5</c:v>
+                </c:pt>
+                <c:pt idx="20">
+                  <c:v>40</c:v>
+                </c:pt>
+                <c:pt idx="21">
+                  <c:v>36</c:v>
+                </c:pt>
+                <c:pt idx="22">
+                  <c:v>33</c:v>
+                </c:pt>
+                <c:pt idx="23">
+                  <c:v>28.5</c:v>
+                </c:pt>
+                <c:pt idx="24">
+                  <c:v>26.5</c:v>
+                </c:pt>
+                <c:pt idx="25">
+                  <c:v>24.5</c:v>
+                </c:pt>
+                <c:pt idx="26">
+                  <c:v>22.5</c:v>
+                </c:pt>
+                <c:pt idx="27">
+                  <c:v>19.5</c:v>
+                </c:pt>
+                <c:pt idx="28">
+                  <c:v>17.5</c:v>
+                </c:pt>
+                <c:pt idx="29">
+                  <c:v>12</c:v>
+                </c:pt>
+                <c:pt idx="30">
+                  <c:v>7</c:v>
+                </c:pt>
+              </c:numCache>
+            </c:numRef>
+          </c:val>
+          <c:smooth val="0"/>
+          <c:extLst>
+            <c:ext xmlns:c16="http://schemas.microsoft.com/office/drawing/2014/chart" uri="{C3380CC4-5D6E-409C-BE32-E72D297353CC}">
+              <c16:uniqueId val="{00000001-9828-422B-9C74-A141C39511F4}"/>
+            </c:ext>
+          </c:extLst>
+        </c:ser>
+        <c:dLbls>
+          <c:showLegendKey val="0"/>
+          <c:showVal val="0"/>
+          <c:showCatName val="0"/>
+          <c:showSerName val="0"/>
+          <c:showPercent val="0"/>
+          <c:showBubbleSize val="0"/>
+        </c:dLbls>
+        <c:smooth val="0"/>
+        <c:axId val="1735830895"/>
+        <c:axId val="1735827535"/>
+      </c:lineChart>
+      <c:dateAx>
+        <c:axId val="1735830895"/>
+        <c:scaling>
+          <c:orientation val="minMax"/>
+        </c:scaling>
+        <c:delete val="0"/>
+        <c:axPos val="b"/>
+        <c:numFmt formatCode="m/d/yyyy" sourceLinked="1"/>
+        <c:majorTickMark val="none"/>
+        <c:minorTickMark val="none"/>
+        <c:tickLblPos val="nextTo"/>
+        <c:spPr>
+          <a:noFill/>
+          <a:ln w="9525" cap="flat" cmpd="sng" algn="ctr">
+            <a:solidFill>
+              <a:schemeClr val="tx1">
+                <a:lumMod val="15000"/>
+                <a:lumOff val="85000"/>
+              </a:schemeClr>
+            </a:solidFill>
+            <a:round/>
+          </a:ln>
+          <a:effectLst/>
+        </c:spPr>
+        <c:txPr>
+          <a:bodyPr rot="-60000000" spcFirstLastPara="1" vertOverflow="ellipsis" vert="horz" wrap="square" anchor="ctr" anchorCtr="1"/>
+          <a:lstStyle/>
+          <a:p>
+            <a:pPr>
+              <a:defRPr sz="900" b="0" i="0" u="none" strike="noStrike" kern="1200" baseline="0">
+                <a:solidFill>
+                  <a:schemeClr val="tx1">
+                    <a:lumMod val="65000"/>
+                    <a:lumOff val="35000"/>
+                  </a:schemeClr>
+                </a:solidFill>
+                <a:latin typeface="+mn-lt"/>
+                <a:ea typeface="+mn-ea"/>
+                <a:cs typeface="+mn-cs"/>
+              </a:defRPr>
+            </a:pPr>
+            <a:endParaRPr lang="es-ES"/>
+          </a:p>
+        </c:txPr>
+        <c:crossAx val="1735827535"/>
+        <c:crosses val="autoZero"/>
+        <c:auto val="1"/>
+        <c:lblOffset val="100"/>
+        <c:baseTimeUnit val="days"/>
+      </c:dateAx>
+      <c:valAx>
+        <c:axId val="1735827535"/>
+        <c:scaling>
+          <c:orientation val="minMax"/>
+        </c:scaling>
+        <c:delete val="0"/>
+        <c:axPos val="l"/>
+        <c:majorGridlines>
+          <c:spPr>
+            <a:ln w="9525" cap="flat" cmpd="sng" algn="ctr">
+              <a:solidFill>
+                <a:schemeClr val="tx1">
+                  <a:lumMod val="15000"/>
+                  <a:lumOff val="85000"/>
+                </a:schemeClr>
+              </a:solidFill>
+              <a:round/>
+            </a:ln>
+            <a:effectLst/>
+          </c:spPr>
+        </c:majorGridlines>
+        <c:numFmt formatCode="0.00" sourceLinked="1"/>
+        <c:majorTickMark val="none"/>
+        <c:minorTickMark val="none"/>
+        <c:tickLblPos val="nextTo"/>
+        <c:spPr>
+          <a:noFill/>
+          <a:ln>
+            <a:noFill/>
+          </a:ln>
+          <a:effectLst/>
+        </c:spPr>
+        <c:txPr>
+          <a:bodyPr rot="-60000000" spcFirstLastPara="1" vertOverflow="ellipsis" vert="horz" wrap="square" anchor="ctr" anchorCtr="1"/>
+          <a:lstStyle/>
+          <a:p>
+            <a:pPr>
+              <a:defRPr sz="900" b="0" i="0" u="none" strike="noStrike" kern="1200" baseline="0">
+                <a:solidFill>
+                  <a:schemeClr val="tx1">
+                    <a:lumMod val="65000"/>
+                    <a:lumOff val="35000"/>
+                  </a:schemeClr>
+                </a:solidFill>
+                <a:latin typeface="+mn-lt"/>
+                <a:ea typeface="+mn-ea"/>
+                <a:cs typeface="+mn-cs"/>
+              </a:defRPr>
+            </a:pPr>
+            <a:endParaRPr lang="es-ES"/>
+          </a:p>
+        </c:txPr>
+        <c:crossAx val="1735830895"/>
+        <c:crosses val="autoZero"/>
+        <c:crossBetween val="between"/>
+      </c:valAx>
+      <c:spPr>
+        <a:noFill/>
+        <a:ln>
+          <a:noFill/>
+        </a:ln>
+        <a:effectLst/>
+      </c:spPr>
+    </c:plotArea>
+    <c:legend>
+      <c:legendPos val="b"/>
+      <c:overlay val="0"/>
+      <c:spPr>
+        <a:noFill/>
+        <a:ln>
+          <a:noFill/>
+        </a:ln>
+        <a:effectLst/>
+      </c:spPr>
+      <c:txPr>
+        <a:bodyPr rot="0" spcFirstLastPara="1" vertOverflow="ellipsis" vert="horz" wrap="square" anchor="ctr" anchorCtr="1"/>
+        <a:lstStyle/>
+        <a:p>
+          <a:pPr>
+            <a:defRPr sz="900" b="0" i="0" u="none" strike="noStrike" kern="1200" baseline="0">
+              <a:solidFill>
+                <a:schemeClr val="tx1">
+                  <a:lumMod val="65000"/>
+                  <a:lumOff val="35000"/>
+                </a:schemeClr>
+              </a:solidFill>
+              <a:latin typeface="+mn-lt"/>
+              <a:ea typeface="+mn-ea"/>
+              <a:cs typeface="+mn-cs"/>
+            </a:defRPr>
+          </a:pPr>
+          <a:endParaRPr lang="es-ES"/>
+        </a:p>
+      </c:txPr>
+    </c:legend>
+    <c:plotVisOnly val="1"/>
+    <c:dispBlanksAs val="gap"/>
+    <c:extLst>
+      <c:ext xmlns:c16r3="http://schemas.microsoft.com/office/drawing/2017/03/chart" uri="{56B9EC1D-385E-4148-901F-78D8002777C0}">
+        <c16r3:dataDisplayOptions16>
+          <c16r3:dispNaAsBlank val="1"/>
+        </c16r3:dataDisplayOptions16>
+      </c:ext>
+    </c:extLst>
+    <c:showDLblsOverMax val="0"/>
+  </c:chart>
+  <c:spPr>
+    <a:solidFill>
+      <a:schemeClr val="bg1"/>
+    </a:solidFill>
+    <a:ln w="9525" cap="flat" cmpd="sng" algn="ctr">
+      <a:solidFill>
+        <a:schemeClr val="tx1">
+          <a:lumMod val="15000"/>
+          <a:lumOff val="85000"/>
+        </a:schemeClr>
+      </a:solidFill>
+      <a:round/>
+    </a:ln>
+    <a:effectLst/>
+  </c:spPr>
+  <c:txPr>
+    <a:bodyPr/>
+    <a:lstStyle/>
+    <a:p>
+      <a:pPr>
+        <a:defRPr/>
+      </a:pPr>
+      <a:endParaRPr lang="es-ES"/>
+    </a:p>
+  </c:txPr>
+  <c:externalData r:id="rId3">
+    <c:autoUpdate val="0"/>
+  </c:externalData>
+</c:chartSpace>
+</file>
+
 <file path=word/charts/colors1.xml><?xml version="1.0" encoding="utf-8"?>
 <cs:colorStyle xmlns:cs="http://schemas.microsoft.com/office/drawing/2012/chartStyle" xmlns:a="http://schemas.openxmlformats.org/drawingml/2006/main" meth="cycle" id="10">
   <a:schemeClr val="accent1"/>
@@ -12677,6 +16800,46 @@
 </file>
 
 <file path=word/charts/colors3.xml><?xml version="1.0" encoding="utf-8"?>
+<cs:colorStyle xmlns:cs="http://schemas.microsoft.com/office/drawing/2012/chartStyle" xmlns:a="http://schemas.openxmlformats.org/drawingml/2006/main" meth="cycle" id="10">
+  <a:schemeClr val="accent1"/>
+  <a:schemeClr val="accent2"/>
+  <a:schemeClr val="accent3"/>
+  <a:schemeClr val="accent4"/>
+  <a:schemeClr val="accent5"/>
+  <a:schemeClr val="accent6"/>
+  <cs:variation/>
+  <cs:variation>
+    <a:lumMod val="60000"/>
+  </cs:variation>
+  <cs:variation>
+    <a:lumMod val="80000"/>
+    <a:lumOff val="20000"/>
+  </cs:variation>
+  <cs:variation>
+    <a:lumMod val="80000"/>
+  </cs:variation>
+  <cs:variation>
+    <a:lumMod val="60000"/>
+    <a:lumOff val="40000"/>
+  </cs:variation>
+  <cs:variation>
+    <a:lumMod val="50000"/>
+  </cs:variation>
+  <cs:variation>
+    <a:lumMod val="70000"/>
+    <a:lumOff val="30000"/>
+  </cs:variation>
+  <cs:variation>
+    <a:lumMod val="70000"/>
+  </cs:variation>
+  <cs:variation>
+    <a:lumMod val="50000"/>
+    <a:lumOff val="50000"/>
+  </cs:variation>
+</cs:colorStyle>
+</file>
+
+<file path=word/charts/colors4.xml><?xml version="1.0" encoding="utf-8"?>
 <cs:colorStyle xmlns:cs="http://schemas.microsoft.com/office/drawing/2012/chartStyle" xmlns:a="http://schemas.openxmlformats.org/drawingml/2006/main" meth="cycle" id="10">
   <a:schemeClr val="accent1"/>
   <a:schemeClr val="accent2"/>
@@ -14264,6 +18427,522 @@
 </cs:chartStyle>
 </file>
 
+<file path=word/charts/style4.xml><?xml version="1.0" encoding="utf-8"?>
+<cs:chartStyle xmlns:cs="http://schemas.microsoft.com/office/drawing/2012/chartStyle" xmlns:a="http://schemas.openxmlformats.org/drawingml/2006/main" id="227">
+  <cs:axisTitle>
+    <cs:lnRef idx="0"/>
+    <cs:fillRef idx="0"/>
+    <cs:effectRef idx="0"/>
+    <cs:fontRef idx="minor">
+      <a:schemeClr val="tx1">
+        <a:lumMod val="65000"/>
+        <a:lumOff val="35000"/>
+      </a:schemeClr>
+    </cs:fontRef>
+    <cs:defRPr sz="1000" kern="1200"/>
+  </cs:axisTitle>
+  <cs:categoryAxis>
+    <cs:lnRef idx="0"/>
+    <cs:fillRef idx="0"/>
+    <cs:effectRef idx="0"/>
+    <cs:fontRef idx="minor">
+      <a:schemeClr val="tx1">
+        <a:lumMod val="65000"/>
+        <a:lumOff val="35000"/>
+      </a:schemeClr>
+    </cs:fontRef>
+    <cs:spPr>
+      <a:ln w="9525" cap="flat" cmpd="sng" algn="ctr">
+        <a:solidFill>
+          <a:schemeClr val="tx1">
+            <a:lumMod val="15000"/>
+            <a:lumOff val="85000"/>
+          </a:schemeClr>
+        </a:solidFill>
+        <a:round/>
+      </a:ln>
+    </cs:spPr>
+    <cs:defRPr sz="900" kern="1200"/>
+  </cs:categoryAxis>
+  <cs:chartArea mods="allowNoFillOverride allowNoLineOverride">
+    <cs:lnRef idx="0"/>
+    <cs:fillRef idx="0"/>
+    <cs:effectRef idx="0"/>
+    <cs:fontRef idx="minor">
+      <a:schemeClr val="tx1"/>
+    </cs:fontRef>
+    <cs:spPr>
+      <a:solidFill>
+        <a:schemeClr val="bg1"/>
+      </a:solidFill>
+      <a:ln w="9525" cap="flat" cmpd="sng" algn="ctr">
+        <a:solidFill>
+          <a:schemeClr val="tx1">
+            <a:lumMod val="15000"/>
+            <a:lumOff val="85000"/>
+          </a:schemeClr>
+        </a:solidFill>
+        <a:round/>
+      </a:ln>
+    </cs:spPr>
+    <cs:defRPr sz="1000" kern="1200"/>
+  </cs:chartArea>
+  <cs:dataLabel>
+    <cs:lnRef idx="0"/>
+    <cs:fillRef idx="0"/>
+    <cs:effectRef idx="0"/>
+    <cs:fontRef idx="minor">
+      <a:schemeClr val="tx1">
+        <a:lumMod val="75000"/>
+        <a:lumOff val="25000"/>
+      </a:schemeClr>
+    </cs:fontRef>
+    <cs:defRPr sz="900" kern="1200"/>
+  </cs:dataLabel>
+  <cs:dataLabelCallout>
+    <cs:lnRef idx="0"/>
+    <cs:fillRef idx="0"/>
+    <cs:effectRef idx="0"/>
+    <cs:fontRef idx="minor">
+      <a:schemeClr val="dk1">
+        <a:lumMod val="65000"/>
+        <a:lumOff val="35000"/>
+      </a:schemeClr>
+    </cs:fontRef>
+    <cs:spPr>
+      <a:solidFill>
+        <a:schemeClr val="lt1"/>
+      </a:solidFill>
+      <a:ln>
+        <a:solidFill>
+          <a:schemeClr val="dk1">
+            <a:lumMod val="25000"/>
+            <a:lumOff val="75000"/>
+          </a:schemeClr>
+        </a:solidFill>
+      </a:ln>
+    </cs:spPr>
+    <cs:defRPr sz="900" kern="1200"/>
+    <cs:bodyPr rot="0" spcFirstLastPara="1" vertOverflow="clip" horzOverflow="clip" vert="horz" wrap="square" lIns="36576" tIns="18288" rIns="36576" bIns="18288" anchor="ctr" anchorCtr="1">
+      <a:spAutoFit/>
+    </cs:bodyPr>
+  </cs:dataLabelCallout>
+  <cs:dataPoint>
+    <cs:lnRef idx="0"/>
+    <cs:fillRef idx="1">
+      <cs:styleClr val="auto"/>
+    </cs:fillRef>
+    <cs:effectRef idx="0"/>
+    <cs:fontRef idx="minor">
+      <a:schemeClr val="tx1"/>
+    </cs:fontRef>
+    <cs:spPr>
+      <a:solidFill>
+        <a:schemeClr val="phClr"/>
+      </a:solidFill>
+    </cs:spPr>
+  </cs:dataPoint>
+  <cs:dataPoint3D>
+    <cs:lnRef idx="0"/>
+    <cs:fillRef idx="1">
+      <cs:styleClr val="auto"/>
+    </cs:fillRef>
+    <cs:effectRef idx="0"/>
+    <cs:fontRef idx="minor">
+      <a:schemeClr val="tx1"/>
+    </cs:fontRef>
+    <cs:spPr>
+      <a:solidFill>
+        <a:schemeClr val="phClr"/>
+      </a:solidFill>
+    </cs:spPr>
+  </cs:dataPoint3D>
+  <cs:dataPointLine>
+    <cs:lnRef idx="0">
+      <cs:styleClr val="auto"/>
+    </cs:lnRef>
+    <cs:fillRef idx="1"/>
+    <cs:effectRef idx="0"/>
+    <cs:fontRef idx="minor">
+      <a:schemeClr val="tx1"/>
+    </cs:fontRef>
+    <cs:spPr>
+      <a:ln w="28575" cap="rnd">
+        <a:solidFill>
+          <a:schemeClr val="phClr"/>
+        </a:solidFill>
+        <a:round/>
+      </a:ln>
+    </cs:spPr>
+  </cs:dataPointLine>
+  <cs:dataPointMarker>
+    <cs:lnRef idx="0">
+      <cs:styleClr val="auto"/>
+    </cs:lnRef>
+    <cs:fillRef idx="1">
+      <cs:styleClr val="auto"/>
+    </cs:fillRef>
+    <cs:effectRef idx="0"/>
+    <cs:fontRef idx="minor">
+      <a:schemeClr val="tx1"/>
+    </cs:fontRef>
+    <cs:spPr>
+      <a:solidFill>
+        <a:schemeClr val="phClr"/>
+      </a:solidFill>
+      <a:ln w="9525">
+        <a:solidFill>
+          <a:schemeClr val="phClr"/>
+        </a:solidFill>
+      </a:ln>
+    </cs:spPr>
+  </cs:dataPointMarker>
+  <cs:dataPointMarkerLayout symbol="circle" size="5"/>
+  <cs:dataPointWireframe>
+    <cs:lnRef idx="0">
+      <cs:styleClr val="auto"/>
+    </cs:lnRef>
+    <cs:fillRef idx="1"/>
+    <cs:effectRef idx="0"/>
+    <cs:fontRef idx="minor">
+      <a:schemeClr val="tx1"/>
+    </cs:fontRef>
+    <cs:spPr>
+      <a:ln w="9525" cap="rnd">
+        <a:solidFill>
+          <a:schemeClr val="phClr"/>
+        </a:solidFill>
+        <a:round/>
+      </a:ln>
+    </cs:spPr>
+  </cs:dataPointWireframe>
+  <cs:dataTable>
+    <cs:lnRef idx="0"/>
+    <cs:fillRef idx="0"/>
+    <cs:effectRef idx="0"/>
+    <cs:fontRef idx="minor">
+      <a:schemeClr val="tx1">
+        <a:lumMod val="65000"/>
+        <a:lumOff val="35000"/>
+      </a:schemeClr>
+    </cs:fontRef>
+    <cs:spPr>
+      <a:noFill/>
+      <a:ln w="9525" cap="flat" cmpd="sng" algn="ctr">
+        <a:solidFill>
+          <a:schemeClr val="tx1">
+            <a:lumMod val="15000"/>
+            <a:lumOff val="85000"/>
+          </a:schemeClr>
+        </a:solidFill>
+        <a:round/>
+      </a:ln>
+    </cs:spPr>
+    <cs:defRPr sz="900" kern="1200"/>
+  </cs:dataTable>
+  <cs:downBar>
+    <cs:lnRef idx="0"/>
+    <cs:fillRef idx="0"/>
+    <cs:effectRef idx="0"/>
+    <cs:fontRef idx="minor">
+      <a:schemeClr val="dk1"/>
+    </cs:fontRef>
+    <cs:spPr>
+      <a:solidFill>
+        <a:schemeClr val="dk1">
+          <a:lumMod val="65000"/>
+          <a:lumOff val="35000"/>
+        </a:schemeClr>
+      </a:solidFill>
+      <a:ln w="9525">
+        <a:solidFill>
+          <a:schemeClr val="tx1">
+            <a:lumMod val="65000"/>
+            <a:lumOff val="35000"/>
+          </a:schemeClr>
+        </a:solidFill>
+      </a:ln>
+    </cs:spPr>
+  </cs:downBar>
+  <cs:dropLine>
+    <cs:lnRef idx="0"/>
+    <cs:fillRef idx="0"/>
+    <cs:effectRef idx="0"/>
+    <cs:fontRef idx="minor">
+      <a:schemeClr val="tx1"/>
+    </cs:fontRef>
+    <cs:spPr>
+      <a:ln w="9525" cap="flat" cmpd="sng" algn="ctr">
+        <a:solidFill>
+          <a:schemeClr val="tx1">
+            <a:lumMod val="35000"/>
+            <a:lumOff val="65000"/>
+          </a:schemeClr>
+        </a:solidFill>
+        <a:round/>
+      </a:ln>
+    </cs:spPr>
+  </cs:dropLine>
+  <cs:errorBar>
+    <cs:lnRef idx="0"/>
+    <cs:fillRef idx="0"/>
+    <cs:effectRef idx="0"/>
+    <cs:fontRef idx="minor">
+      <a:schemeClr val="tx1"/>
+    </cs:fontRef>
+    <cs:spPr>
+      <a:ln w="9525" cap="flat" cmpd="sng" algn="ctr">
+        <a:solidFill>
+          <a:schemeClr val="tx1">
+            <a:lumMod val="65000"/>
+            <a:lumOff val="35000"/>
+          </a:schemeClr>
+        </a:solidFill>
+        <a:round/>
+      </a:ln>
+    </cs:spPr>
+  </cs:errorBar>
+  <cs:floor>
+    <cs:lnRef idx="0"/>
+    <cs:fillRef idx="0"/>
+    <cs:effectRef idx="0"/>
+    <cs:fontRef idx="minor">
+      <a:schemeClr val="tx1"/>
+    </cs:fontRef>
+    <cs:spPr>
+      <a:noFill/>
+      <a:ln>
+        <a:noFill/>
+      </a:ln>
+    </cs:spPr>
+  </cs:floor>
+  <cs:gridlineMajor>
+    <cs:lnRef idx="0"/>
+    <cs:fillRef idx="0"/>
+    <cs:effectRef idx="0"/>
+    <cs:fontRef idx="minor">
+      <a:schemeClr val="tx1"/>
+    </cs:fontRef>
+    <cs:spPr>
+      <a:ln w="9525" cap="flat" cmpd="sng" algn="ctr">
+        <a:solidFill>
+          <a:schemeClr val="tx1">
+            <a:lumMod val="15000"/>
+            <a:lumOff val="85000"/>
+          </a:schemeClr>
+        </a:solidFill>
+        <a:round/>
+      </a:ln>
+    </cs:spPr>
+  </cs:gridlineMajor>
+  <cs:gridlineMinor>
+    <cs:lnRef idx="0"/>
+    <cs:fillRef idx="0"/>
+    <cs:effectRef idx="0"/>
+    <cs:fontRef idx="minor">
+      <a:schemeClr val="tx1"/>
+    </cs:fontRef>
+    <cs:spPr>
+      <a:ln w="9525" cap="flat" cmpd="sng" algn="ctr">
+        <a:solidFill>
+          <a:schemeClr val="tx1">
+            <a:lumMod val="5000"/>
+            <a:lumOff val="95000"/>
+          </a:schemeClr>
+        </a:solidFill>
+        <a:round/>
+      </a:ln>
+    </cs:spPr>
+  </cs:gridlineMinor>
+  <cs:hiLoLine>
+    <cs:lnRef idx="0"/>
+    <cs:fillRef idx="0"/>
+    <cs:effectRef idx="0"/>
+    <cs:fontRef idx="minor">
+      <a:schemeClr val="tx1"/>
+    </cs:fontRef>
+    <cs:spPr>
+      <a:ln w="9525" cap="flat" cmpd="sng" algn="ctr">
+        <a:solidFill>
+          <a:schemeClr val="tx1">
+            <a:lumMod val="75000"/>
+            <a:lumOff val="25000"/>
+          </a:schemeClr>
+        </a:solidFill>
+        <a:round/>
+      </a:ln>
+    </cs:spPr>
+  </cs:hiLoLine>
+  <cs:leaderLine>
+    <cs:lnRef idx="0"/>
+    <cs:fillRef idx="0"/>
+    <cs:effectRef idx="0"/>
+    <cs:fontRef idx="minor">
+      <a:schemeClr val="tx1"/>
+    </cs:fontRef>
+    <cs:spPr>
+      <a:ln w="9525" cap="flat" cmpd="sng" algn="ctr">
+        <a:solidFill>
+          <a:schemeClr val="tx1">
+            <a:lumMod val="35000"/>
+            <a:lumOff val="65000"/>
+          </a:schemeClr>
+        </a:solidFill>
+        <a:round/>
+      </a:ln>
+    </cs:spPr>
+  </cs:leaderLine>
+  <cs:legend>
+    <cs:lnRef idx="0"/>
+    <cs:fillRef idx="0"/>
+    <cs:effectRef idx="0"/>
+    <cs:fontRef idx="minor">
+      <a:schemeClr val="tx1">
+        <a:lumMod val="65000"/>
+        <a:lumOff val="35000"/>
+      </a:schemeClr>
+    </cs:fontRef>
+    <cs:defRPr sz="900" kern="1200"/>
+  </cs:legend>
+  <cs:plotArea mods="allowNoFillOverride allowNoLineOverride">
+    <cs:lnRef idx="0"/>
+    <cs:fillRef idx="0"/>
+    <cs:effectRef idx="0"/>
+    <cs:fontRef idx="minor">
+      <a:schemeClr val="tx1"/>
+    </cs:fontRef>
+  </cs:plotArea>
+  <cs:plotArea3D mods="allowNoFillOverride allowNoLineOverride">
+    <cs:lnRef idx="0"/>
+    <cs:fillRef idx="0"/>
+    <cs:effectRef idx="0"/>
+    <cs:fontRef idx="minor">
+      <a:schemeClr val="tx1"/>
+    </cs:fontRef>
+  </cs:plotArea3D>
+  <cs:seriesAxis>
+    <cs:lnRef idx="0"/>
+    <cs:fillRef idx="0"/>
+    <cs:effectRef idx="0"/>
+    <cs:fontRef idx="minor">
+      <a:schemeClr val="tx1">
+        <a:lumMod val="65000"/>
+        <a:lumOff val="35000"/>
+      </a:schemeClr>
+    </cs:fontRef>
+    <cs:defRPr sz="900" kern="1200"/>
+  </cs:seriesAxis>
+  <cs:seriesLine>
+    <cs:lnRef idx="0"/>
+    <cs:fillRef idx="0"/>
+    <cs:effectRef idx="0"/>
+    <cs:fontRef idx="minor">
+      <a:schemeClr val="tx1"/>
+    </cs:fontRef>
+    <cs:spPr>
+      <a:ln w="9525" cap="flat" cmpd="sng" algn="ctr">
+        <a:solidFill>
+          <a:schemeClr val="tx1">
+            <a:lumMod val="35000"/>
+            <a:lumOff val="65000"/>
+          </a:schemeClr>
+        </a:solidFill>
+        <a:round/>
+      </a:ln>
+    </cs:spPr>
+  </cs:seriesLine>
+  <cs:title>
+    <cs:lnRef idx="0"/>
+    <cs:fillRef idx="0"/>
+    <cs:effectRef idx="0"/>
+    <cs:fontRef idx="minor">
+      <a:schemeClr val="tx1">
+        <a:lumMod val="65000"/>
+        <a:lumOff val="35000"/>
+      </a:schemeClr>
+    </cs:fontRef>
+    <cs:defRPr sz="1400" b="0" kern="1200" spc="0" baseline="0"/>
+  </cs:title>
+  <cs:trendline>
+    <cs:lnRef idx="0">
+      <cs:styleClr val="auto"/>
+    </cs:lnRef>
+    <cs:fillRef idx="0"/>
+    <cs:effectRef idx="0"/>
+    <cs:fontRef idx="minor">
+      <a:schemeClr val="tx1"/>
+    </cs:fontRef>
+    <cs:spPr>
+      <a:ln w="19050" cap="rnd">
+        <a:solidFill>
+          <a:schemeClr val="phClr"/>
+        </a:solidFill>
+        <a:prstDash val="sysDot"/>
+      </a:ln>
+    </cs:spPr>
+  </cs:trendline>
+  <cs:trendlineLabel>
+    <cs:lnRef idx="0"/>
+    <cs:fillRef idx="0"/>
+    <cs:effectRef idx="0"/>
+    <cs:fontRef idx="minor">
+      <a:schemeClr val="tx1">
+        <a:lumMod val="65000"/>
+        <a:lumOff val="35000"/>
+      </a:schemeClr>
+    </cs:fontRef>
+    <cs:defRPr sz="900" kern="1200"/>
+  </cs:trendlineLabel>
+  <cs:upBar>
+    <cs:lnRef idx="0"/>
+    <cs:fillRef idx="0"/>
+    <cs:effectRef idx="0"/>
+    <cs:fontRef idx="minor">
+      <a:schemeClr val="dk1"/>
+    </cs:fontRef>
+    <cs:spPr>
+      <a:solidFill>
+        <a:schemeClr val="lt1"/>
+      </a:solidFill>
+      <a:ln w="9525">
+        <a:solidFill>
+          <a:schemeClr val="tx1">
+            <a:lumMod val="15000"/>
+            <a:lumOff val="85000"/>
+          </a:schemeClr>
+        </a:solidFill>
+      </a:ln>
+    </cs:spPr>
+  </cs:upBar>
+  <cs:valueAxis>
+    <cs:lnRef idx="0"/>
+    <cs:fillRef idx="0"/>
+    <cs:effectRef idx="0"/>
+    <cs:fontRef idx="minor">
+      <a:schemeClr val="tx1">
+        <a:lumMod val="65000"/>
+        <a:lumOff val="35000"/>
+      </a:schemeClr>
+    </cs:fontRef>
+    <cs:defRPr sz="900" kern="1200"/>
+  </cs:valueAxis>
+  <cs:wall>
+    <cs:lnRef idx="0"/>
+    <cs:fillRef idx="0"/>
+    <cs:effectRef idx="0"/>
+    <cs:fontRef idx="minor">
+      <a:schemeClr val="tx1"/>
+    </cs:fontRef>
+    <cs:spPr>
+      <a:noFill/>
+      <a:ln>
+        <a:noFill/>
+      </a:ln>
+    </cs:spPr>
+  </cs:wall>
+</cs:chartStyle>
+</file>
+
 <file path=word/theme/theme1.xml><?xml version="1.0" encoding="utf-8"?>
 <a:theme xmlns:a="http://schemas.openxmlformats.org/drawingml/2006/main" name="Office Theme">
   <a:themeElements>

</xml_diff>

<commit_message>
Documentación sprint 5, 25-05-2024
</commit_message>
<xml_diff>
--- a/sprints.docx
+++ b/sprints.docx
@@ -6459,13 +6459,7 @@
         <w:rPr>
           <w:lang w:val="x-none" w:eastAsia="x-none"/>
         </w:rPr>
-        <w:t>tras construirlo</w:t>
-      </w:r>
-      <w:r>
-        <w:rPr>
-          <w:lang w:val="x-none" w:eastAsia="x-none"/>
-        </w:rPr>
-        <w:t>,</w:t>
+        <w:t>tras construirlo,</w:t>
       </w:r>
       <w:r>
         <w:rPr>
@@ -6562,19 +6556,7 @@
         <w:rPr>
           <w:lang w:val="x-none" w:eastAsia="x-none"/>
         </w:rPr>
-        <w:t xml:space="preserve">Volví con la programación de una función que ejecutara Audiveris como un miniservicio </w:t>
-      </w:r>
-      <w:r>
-        <w:rPr>
-          <w:lang w:val="x-none" w:eastAsia="x-none"/>
-        </w:rPr>
-        <w:t xml:space="preserve">de mi aplicación </w:t>
-      </w:r>
-      <w:r>
-        <w:rPr>
-          <w:lang w:val="x-none" w:eastAsia="x-none"/>
-        </w:rPr>
-        <w:t>en segundo plano. Me documenté de las vías de ejecución que tiene Audiveris en su documen</w:t>
+        <w:t>Volví con la programación de una función que ejecutara Audiveris como un miniservicio de mi aplicación en segundo plano. Me documenté de las vías de ejecución que tiene Audiveris en su documen</w:t>
       </w:r>
       <w:r>
         <w:rPr>
@@ -10737,43 +10719,7 @@
         <w:rPr>
           <w:rStyle w:val="IntenseReference"/>
         </w:rPr>
-        <w:t xml:space="preserve">Sprint </w:t>
-      </w:r>
-      <w:r>
-        <w:rPr>
-          <w:rStyle w:val="IntenseReference"/>
-        </w:rPr>
-        <w:t>5</w:t>
-      </w:r>
-      <w:r>
-        <w:rPr>
-          <w:rStyle w:val="IntenseReference"/>
-        </w:rPr>
-        <w:t xml:space="preserve">: </w:t>
-      </w:r>
-      <w:r>
-        <w:rPr>
-          <w:rStyle w:val="IntenseReference"/>
-        </w:rPr>
-        <w:t>23</w:t>
-      </w:r>
-      <w:r>
-        <w:rPr>
-          <w:rStyle w:val="IntenseReference"/>
-        </w:rPr>
-        <w:t>/0</w:t>
-      </w:r>
-      <w:r>
-        <w:rPr>
-          <w:rStyle w:val="IntenseReference"/>
-        </w:rPr>
-        <w:t>5</w:t>
-      </w:r>
-      <w:r>
-        <w:rPr>
-          <w:rStyle w:val="IntenseReference"/>
-        </w:rPr>
-        <w:t xml:space="preserve">/2024 – </w:t>
+        <w:t xml:space="preserve">Sprint 5: 23/05/2024 – </w:t>
       </w:r>
     </w:p>
     <w:tbl>
@@ -11029,6 +10975,12 @@
                 <w:lang w:val="x-none" w:eastAsia="x-none"/>
               </w:rPr>
             </w:pPr>
+            <w:r>
+              <w:rPr>
+                <w:lang w:val="x-none" w:eastAsia="x-none"/>
+              </w:rPr>
+              <w:t>24/05/2024</w:t>
+            </w:r>
           </w:p>
         </w:tc>
         <w:tc>
@@ -11041,6 +10993,12 @@
                 <w:lang w:val="x-none" w:eastAsia="x-none"/>
               </w:rPr>
             </w:pPr>
+            <w:r>
+              <w:rPr>
+                <w:lang w:val="x-none" w:eastAsia="x-none"/>
+              </w:rPr>
+              <w:t>Investigar herramientas de procesamiento de imágenes para Firebase</w:t>
+            </w:r>
           </w:p>
         </w:tc>
         <w:tc>
@@ -11055,6 +11013,12 @@
                 <w:lang w:val="x-none" w:eastAsia="x-none"/>
               </w:rPr>
             </w:pPr>
+            <w:r>
+              <w:rPr>
+                <w:lang w:val="x-none" w:eastAsia="x-none"/>
+              </w:rPr>
+              <w:t>Research</w:t>
+            </w:r>
           </w:p>
         </w:tc>
         <w:tc>
@@ -11068,6 +11032,12 @@
                 <w:lang w:val="x-none" w:eastAsia="x-none"/>
               </w:rPr>
             </w:pPr>
+            <w:r>
+              <w:rPr>
+                <w:lang w:val="x-none" w:eastAsia="x-none"/>
+              </w:rPr>
+              <w:t>En curso</w:t>
+            </w:r>
           </w:p>
         </w:tc>
         <w:tc>
@@ -11081,6 +11051,12 @@
                 <w:lang w:val="x-none" w:eastAsia="x-none"/>
               </w:rPr>
             </w:pPr>
+            <w:r>
+              <w:rPr>
+                <w:lang w:val="x-none" w:eastAsia="x-none"/>
+              </w:rPr>
+              <w:t>0.4</w:t>
+            </w:r>
           </w:p>
         </w:tc>
         <w:tc>
@@ -11094,6 +11070,12 @@
                 <w:lang w:val="x-none" w:eastAsia="x-none"/>
               </w:rPr>
             </w:pPr>
+            <w:r>
+              <w:rPr>
+                <w:lang w:val="x-none" w:eastAsia="x-none"/>
+              </w:rPr>
+              <w:t>0.4</w:t>
+            </w:r>
           </w:p>
         </w:tc>
       </w:tr>
@@ -11109,6 +11091,13 @@
                 <w:lang w:val="x-none" w:eastAsia="x-none"/>
               </w:rPr>
             </w:pPr>
+            <w:r>
+              <w:rPr>
+                <w:lang w:val="x-none" w:eastAsia="x-none"/>
+              </w:rPr>
+              <w:lastRenderedPageBreak/>
+              <w:t>24/05/2024</w:t>
+            </w:r>
           </w:p>
         </w:tc>
         <w:tc>
@@ -11121,6 +11110,12 @@
                 <w:lang w:val="x-none" w:eastAsia="x-none"/>
               </w:rPr>
             </w:pPr>
+            <w:r>
+              <w:rPr>
+                <w:lang w:val="x-none" w:eastAsia="x-none"/>
+              </w:rPr>
+              <w:t>Investigar herramientas de procesamiento de imágenes para Firebase</w:t>
+            </w:r>
           </w:p>
         </w:tc>
         <w:tc>
@@ -11135,6 +11130,12 @@
                 <w:lang w:val="x-none" w:eastAsia="x-none"/>
               </w:rPr>
             </w:pPr>
+            <w:r>
+              <w:rPr>
+                <w:lang w:val="x-none" w:eastAsia="x-none"/>
+              </w:rPr>
+              <w:t>Research</w:t>
+            </w:r>
           </w:p>
         </w:tc>
         <w:tc>
@@ -11148,6 +11149,12 @@
                 <w:lang w:val="x-none" w:eastAsia="x-none"/>
               </w:rPr>
             </w:pPr>
+            <w:r>
+              <w:rPr>
+                <w:lang w:val="x-none" w:eastAsia="x-none"/>
+              </w:rPr>
+              <w:t>En curso</w:t>
+            </w:r>
           </w:p>
         </w:tc>
         <w:tc>
@@ -11161,6 +11168,12 @@
                 <w:lang w:val="x-none" w:eastAsia="x-none"/>
               </w:rPr>
             </w:pPr>
+            <w:r>
+              <w:rPr>
+                <w:lang w:val="x-none" w:eastAsia="x-none"/>
+              </w:rPr>
+              <w:t>1</w:t>
+            </w:r>
           </w:p>
         </w:tc>
         <w:tc>
@@ -11174,6 +11187,12 @@
                 <w:lang w:val="x-none" w:eastAsia="x-none"/>
               </w:rPr>
             </w:pPr>
+            <w:r>
+              <w:rPr>
+                <w:lang w:val="x-none" w:eastAsia="x-none"/>
+              </w:rPr>
+              <w:t>1</w:t>
+            </w:r>
           </w:p>
         </w:tc>
       </w:tr>
@@ -11189,6 +11208,24 @@
                 <w:lang w:val="x-none" w:eastAsia="x-none"/>
               </w:rPr>
             </w:pPr>
+            <w:r>
+              <w:rPr>
+                <w:lang w:val="x-none" w:eastAsia="x-none"/>
+              </w:rPr>
+              <w:t>2</w:t>
+            </w:r>
+            <w:r>
+              <w:rPr>
+                <w:lang w:val="x-none" w:eastAsia="x-none"/>
+              </w:rPr>
+              <w:t>5</w:t>
+            </w:r>
+            <w:r>
+              <w:rPr>
+                <w:lang w:val="x-none" w:eastAsia="x-none"/>
+              </w:rPr>
+              <w:t>/05/2024</w:t>
+            </w:r>
           </w:p>
         </w:tc>
         <w:tc>
@@ -11201,6 +11238,12 @@
                 <w:lang w:val="x-none" w:eastAsia="x-none"/>
               </w:rPr>
             </w:pPr>
+            <w:r>
+              <w:rPr>
+                <w:lang w:val="x-none" w:eastAsia="x-none"/>
+              </w:rPr>
+              <w:t>Documentación de la memoria</w:t>
+            </w:r>
           </w:p>
         </w:tc>
         <w:tc>
@@ -11215,6 +11258,12 @@
                 <w:lang w:val="x-none" w:eastAsia="x-none"/>
               </w:rPr>
             </w:pPr>
+            <w:r>
+              <w:rPr>
+                <w:lang w:val="x-none" w:eastAsia="x-none"/>
+              </w:rPr>
+              <w:t>Documentation</w:t>
+            </w:r>
           </w:p>
         </w:tc>
         <w:tc>
@@ -11228,6 +11277,12 @@
                 <w:lang w:val="x-none" w:eastAsia="x-none"/>
               </w:rPr>
             </w:pPr>
+            <w:r>
+              <w:rPr>
+                <w:lang w:val="x-none" w:eastAsia="x-none"/>
+              </w:rPr>
+              <w:t>En curso</w:t>
+            </w:r>
           </w:p>
         </w:tc>
         <w:tc>
@@ -11241,6 +11296,12 @@
                 <w:lang w:val="x-none" w:eastAsia="x-none"/>
               </w:rPr>
             </w:pPr>
+            <w:r>
+              <w:rPr>
+                <w:lang w:val="x-none" w:eastAsia="x-none"/>
+              </w:rPr>
+              <w:t>1</w:t>
+            </w:r>
           </w:p>
         </w:tc>
         <w:tc>
@@ -11254,6 +11315,12 @@
                 <w:lang w:val="x-none" w:eastAsia="x-none"/>
               </w:rPr>
             </w:pPr>
+            <w:r>
+              <w:rPr>
+                <w:lang w:val="x-none" w:eastAsia="x-none"/>
+              </w:rPr>
+              <w:t>1.5</w:t>
+            </w:r>
           </w:p>
         </w:tc>
       </w:tr>

</xml_diff>

<commit_message>
Documentación sprint 5, 26-05-2024
</commit_message>
<xml_diff>
--- a/sprints.docx
+++ b/sprints.docx
@@ -11212,19 +11212,7 @@
               <w:rPr>
                 <w:lang w:val="x-none" w:eastAsia="x-none"/>
               </w:rPr>
-              <w:t>2</w:t>
-            </w:r>
-            <w:r>
-              <w:rPr>
-                <w:lang w:val="x-none" w:eastAsia="x-none"/>
-              </w:rPr>
-              <w:t>5</w:t>
-            </w:r>
-            <w:r>
-              <w:rPr>
-                <w:lang w:val="x-none" w:eastAsia="x-none"/>
-              </w:rPr>
-              <w:t>/05/2024</w:t>
+              <w:t>25/05/2024</w:t>
             </w:r>
           </w:p>
         </w:tc>
@@ -11336,6 +11324,12 @@
                 <w:lang w:val="x-none" w:eastAsia="x-none"/>
               </w:rPr>
             </w:pPr>
+            <w:r>
+              <w:rPr>
+                <w:lang w:val="x-none" w:eastAsia="x-none"/>
+              </w:rPr>
+              <w:t>26/05/2024</w:t>
+            </w:r>
           </w:p>
         </w:tc>
         <w:tc>
@@ -11348,6 +11342,12 @@
                 <w:lang w:val="x-none" w:eastAsia="x-none"/>
               </w:rPr>
             </w:pPr>
+            <w:r>
+              <w:rPr>
+                <w:lang w:val="x-none" w:eastAsia="x-none"/>
+              </w:rPr>
+              <w:t>Reimplementación de un docker</w:t>
+            </w:r>
           </w:p>
         </w:tc>
         <w:tc>
@@ -11362,6 +11362,12 @@
                 <w:lang w:val="x-none" w:eastAsia="x-none"/>
               </w:rPr>
             </w:pPr>
+            <w:r>
+              <w:rPr>
+                <w:lang w:val="x-none" w:eastAsia="x-none"/>
+              </w:rPr>
+              <w:t>Development</w:t>
+            </w:r>
           </w:p>
         </w:tc>
         <w:tc>
@@ -11375,6 +11381,12 @@
                 <w:lang w:val="x-none" w:eastAsia="x-none"/>
               </w:rPr>
             </w:pPr>
+            <w:r>
+              <w:rPr>
+                <w:lang w:val="x-none" w:eastAsia="x-none"/>
+              </w:rPr>
+              <w:t>Completado</w:t>
+            </w:r>
           </w:p>
         </w:tc>
         <w:tc>
@@ -11388,6 +11400,12 @@
                 <w:lang w:val="x-none" w:eastAsia="x-none"/>
               </w:rPr>
             </w:pPr>
+            <w:r>
+              <w:rPr>
+                <w:lang w:val="x-none" w:eastAsia="x-none"/>
+              </w:rPr>
+              <w:t>1</w:t>
+            </w:r>
           </w:p>
         </w:tc>
         <w:tc>
@@ -11401,6 +11419,12 @@
                 <w:lang w:val="x-none" w:eastAsia="x-none"/>
               </w:rPr>
             </w:pPr>
+            <w:r>
+              <w:rPr>
+                <w:lang w:val="x-none" w:eastAsia="x-none"/>
+              </w:rPr>
+              <w:t>2</w:t>
+            </w:r>
           </w:p>
         </w:tc>
       </w:tr>
@@ -11416,6 +11440,12 @@
                 <w:lang w:val="x-none" w:eastAsia="x-none"/>
               </w:rPr>
             </w:pPr>
+            <w:r>
+              <w:rPr>
+                <w:lang w:val="x-none" w:eastAsia="x-none"/>
+              </w:rPr>
+              <w:t>26/05/2024</w:t>
+            </w:r>
           </w:p>
         </w:tc>
         <w:tc>
@@ -11428,6 +11458,12 @@
                 <w:lang w:val="x-none" w:eastAsia="x-none"/>
               </w:rPr>
             </w:pPr>
+            <w:r>
+              <w:rPr>
+                <w:lang w:val="x-none" w:eastAsia="x-none"/>
+              </w:rPr>
+              <w:t>Documentación de la memoria</w:t>
+            </w:r>
           </w:p>
         </w:tc>
         <w:tc>
@@ -11442,6 +11478,12 @@
                 <w:lang w:val="x-none" w:eastAsia="x-none"/>
               </w:rPr>
             </w:pPr>
+            <w:r>
+              <w:rPr>
+                <w:lang w:val="x-none" w:eastAsia="x-none"/>
+              </w:rPr>
+              <w:t>Documentation</w:t>
+            </w:r>
           </w:p>
         </w:tc>
         <w:tc>
@@ -11455,6 +11497,12 @@
                 <w:lang w:val="x-none" w:eastAsia="x-none"/>
               </w:rPr>
             </w:pPr>
+            <w:r>
+              <w:rPr>
+                <w:lang w:val="x-none" w:eastAsia="x-none"/>
+              </w:rPr>
+              <w:t>En curso</w:t>
+            </w:r>
           </w:p>
         </w:tc>
         <w:tc>
@@ -11468,6 +11516,12 @@
                 <w:lang w:val="x-none" w:eastAsia="x-none"/>
               </w:rPr>
             </w:pPr>
+            <w:r>
+              <w:rPr>
+                <w:lang w:val="x-none" w:eastAsia="x-none"/>
+              </w:rPr>
+              <w:t>1</w:t>
+            </w:r>
           </w:p>
         </w:tc>
         <w:tc>
@@ -11481,6 +11535,12 @@
                 <w:lang w:val="x-none" w:eastAsia="x-none"/>
               </w:rPr>
             </w:pPr>
+            <w:r>
+              <w:rPr>
+                <w:lang w:val="x-none" w:eastAsia="x-none"/>
+              </w:rPr>
+              <w:t>1</w:t>
+            </w:r>
           </w:p>
         </w:tc>
       </w:tr>

</xml_diff>

<commit_message>
Documentación sprint 5, 28-05-2024
</commit_message>
<xml_diff>
--- a/sprints.docx
+++ b/sprints.docx
@@ -11556,6 +11556,24 @@
                 <w:lang w:val="x-none" w:eastAsia="x-none"/>
               </w:rPr>
             </w:pPr>
+            <w:r>
+              <w:rPr>
+                <w:lang w:val="x-none" w:eastAsia="x-none"/>
+              </w:rPr>
+              <w:t>2</w:t>
+            </w:r>
+            <w:r>
+              <w:rPr>
+                <w:lang w:val="x-none" w:eastAsia="x-none"/>
+              </w:rPr>
+              <w:t>7</w:t>
+            </w:r>
+            <w:r>
+              <w:rPr>
+                <w:lang w:val="x-none" w:eastAsia="x-none"/>
+              </w:rPr>
+              <w:t>/05/2024</w:t>
+            </w:r>
           </w:p>
         </w:tc>
         <w:tc>
@@ -11568,6 +11586,12 @@
                 <w:lang w:val="x-none" w:eastAsia="x-none"/>
               </w:rPr>
             </w:pPr>
+            <w:r>
+              <w:rPr>
+                <w:lang w:val="x-none" w:eastAsia="x-none"/>
+              </w:rPr>
+              <w:t>Reimplementación de audiveris</w:t>
+            </w:r>
           </w:p>
         </w:tc>
         <w:tc>
@@ -11582,6 +11606,12 @@
                 <w:lang w:val="x-none" w:eastAsia="x-none"/>
               </w:rPr>
             </w:pPr>
+            <w:r>
+              <w:rPr>
+                <w:lang w:val="x-none" w:eastAsia="x-none"/>
+              </w:rPr>
+              <w:t>Development</w:t>
+            </w:r>
           </w:p>
         </w:tc>
         <w:tc>
@@ -11595,6 +11625,12 @@
                 <w:lang w:val="x-none" w:eastAsia="x-none"/>
               </w:rPr>
             </w:pPr>
+            <w:r>
+              <w:rPr>
+                <w:lang w:val="x-none" w:eastAsia="x-none"/>
+              </w:rPr>
+              <w:t>En curso</w:t>
+            </w:r>
           </w:p>
         </w:tc>
         <w:tc>
@@ -11608,6 +11644,12 @@
                 <w:lang w:val="x-none" w:eastAsia="x-none"/>
               </w:rPr>
             </w:pPr>
+            <w:r>
+              <w:rPr>
+                <w:lang w:val="x-none" w:eastAsia="x-none"/>
+              </w:rPr>
+              <w:t>2</w:t>
+            </w:r>
           </w:p>
         </w:tc>
         <w:tc>
@@ -11621,6 +11663,12 @@
                 <w:lang w:val="x-none" w:eastAsia="x-none"/>
               </w:rPr>
             </w:pPr>
+            <w:r>
+              <w:rPr>
+                <w:lang w:val="x-none" w:eastAsia="x-none"/>
+              </w:rPr>
+              <w:t>2</w:t>
+            </w:r>
           </w:p>
         </w:tc>
       </w:tr>
@@ -11636,6 +11684,24 @@
                 <w:lang w:val="x-none" w:eastAsia="x-none"/>
               </w:rPr>
             </w:pPr>
+            <w:r>
+              <w:rPr>
+                <w:lang w:val="x-none" w:eastAsia="x-none"/>
+              </w:rPr>
+              <w:t>2</w:t>
+            </w:r>
+            <w:r>
+              <w:rPr>
+                <w:lang w:val="x-none" w:eastAsia="x-none"/>
+              </w:rPr>
+              <w:t>8</w:t>
+            </w:r>
+            <w:r>
+              <w:rPr>
+                <w:lang w:val="x-none" w:eastAsia="x-none"/>
+              </w:rPr>
+              <w:t>/05/2024</w:t>
+            </w:r>
           </w:p>
         </w:tc>
         <w:tc>
@@ -11648,6 +11714,12 @@
                 <w:lang w:val="x-none" w:eastAsia="x-none"/>
               </w:rPr>
             </w:pPr>
+            <w:r>
+              <w:rPr>
+                <w:lang w:val="x-none" w:eastAsia="x-none"/>
+              </w:rPr>
+              <w:t>Reimplementación de audiveris</w:t>
+            </w:r>
           </w:p>
         </w:tc>
         <w:tc>
@@ -11662,6 +11734,12 @@
                 <w:lang w:val="x-none" w:eastAsia="x-none"/>
               </w:rPr>
             </w:pPr>
+            <w:r>
+              <w:rPr>
+                <w:lang w:val="x-none" w:eastAsia="x-none"/>
+              </w:rPr>
+              <w:t>Development</w:t>
+            </w:r>
           </w:p>
         </w:tc>
         <w:tc>
@@ -11675,6 +11753,12 @@
                 <w:lang w:val="x-none" w:eastAsia="x-none"/>
               </w:rPr>
             </w:pPr>
+            <w:r>
+              <w:rPr>
+                <w:lang w:val="x-none" w:eastAsia="x-none"/>
+              </w:rPr>
+              <w:t>Completado</w:t>
+            </w:r>
           </w:p>
         </w:tc>
         <w:tc>
@@ -11688,6 +11772,12 @@
                 <w:lang w:val="x-none" w:eastAsia="x-none"/>
               </w:rPr>
             </w:pPr>
+            <w:r>
+              <w:rPr>
+                <w:lang w:val="x-none" w:eastAsia="x-none"/>
+              </w:rPr>
+              <w:t>2</w:t>
+            </w:r>
           </w:p>
         </w:tc>
         <w:tc>
@@ -11701,6 +11791,12 @@
                 <w:lang w:val="x-none" w:eastAsia="x-none"/>
               </w:rPr>
             </w:pPr>
+            <w:r>
+              <w:rPr>
+                <w:lang w:val="x-none" w:eastAsia="x-none"/>
+              </w:rPr>
+              <w:t>3</w:t>
+            </w:r>
           </w:p>
         </w:tc>
       </w:tr>
@@ -11716,6 +11812,12 @@
                 <w:lang w:val="x-none" w:eastAsia="x-none"/>
               </w:rPr>
             </w:pPr>
+            <w:r>
+              <w:rPr>
+                <w:lang w:val="x-none" w:eastAsia="x-none"/>
+              </w:rPr>
+              <w:t>28/05/2024</w:t>
+            </w:r>
           </w:p>
         </w:tc>
         <w:tc>
@@ -11728,6 +11830,12 @@
                 <w:lang w:val="x-none" w:eastAsia="x-none"/>
               </w:rPr>
             </w:pPr>
+            <w:r>
+              <w:rPr>
+                <w:lang w:val="x-none" w:eastAsia="x-none"/>
+              </w:rPr>
+              <w:t>Reestructuración para Firebase</w:t>
+            </w:r>
           </w:p>
         </w:tc>
         <w:tc>
@@ -11742,6 +11850,12 @@
                 <w:lang w:val="x-none" w:eastAsia="x-none"/>
               </w:rPr>
             </w:pPr>
+            <w:r>
+              <w:rPr>
+                <w:lang w:val="x-none" w:eastAsia="x-none"/>
+              </w:rPr>
+              <w:t>Development</w:t>
+            </w:r>
           </w:p>
         </w:tc>
         <w:tc>
@@ -11755,6 +11869,12 @@
                 <w:lang w:val="x-none" w:eastAsia="x-none"/>
               </w:rPr>
             </w:pPr>
+            <w:r>
+              <w:rPr>
+                <w:lang w:val="x-none" w:eastAsia="x-none"/>
+              </w:rPr>
+              <w:t>Completado</w:t>
+            </w:r>
           </w:p>
         </w:tc>
         <w:tc>
@@ -11768,6 +11888,12 @@
                 <w:lang w:val="x-none" w:eastAsia="x-none"/>
               </w:rPr>
             </w:pPr>
+            <w:r>
+              <w:rPr>
+                <w:lang w:val="x-none" w:eastAsia="x-none"/>
+              </w:rPr>
+              <w:t>0</w:t>
+            </w:r>
           </w:p>
         </w:tc>
         <w:tc>
@@ -11781,6 +11907,12 @@
                 <w:lang w:val="x-none" w:eastAsia="x-none"/>
               </w:rPr>
             </w:pPr>
+            <w:r>
+              <w:rPr>
+                <w:lang w:val="x-none" w:eastAsia="x-none"/>
+              </w:rPr>
+              <w:t>3.5</w:t>
+            </w:r>
           </w:p>
         </w:tc>
       </w:tr>

</xml_diff>

<commit_message>
Documentación del sprint 5, 31-05-2024
</commit_message>
<xml_diff>
--- a/sprints.docx
+++ b/sprints.docx
@@ -11560,19 +11560,7 @@
               <w:rPr>
                 <w:lang w:val="x-none" w:eastAsia="x-none"/>
               </w:rPr>
-              <w:t>2</w:t>
-            </w:r>
-            <w:r>
-              <w:rPr>
-                <w:lang w:val="x-none" w:eastAsia="x-none"/>
-              </w:rPr>
-              <w:t>7</w:t>
-            </w:r>
-            <w:r>
-              <w:rPr>
-                <w:lang w:val="x-none" w:eastAsia="x-none"/>
-              </w:rPr>
-              <w:t>/05/2024</w:t>
+              <w:t>27/05/2024</w:t>
             </w:r>
           </w:p>
         </w:tc>
@@ -11688,19 +11676,7 @@
               <w:rPr>
                 <w:lang w:val="x-none" w:eastAsia="x-none"/>
               </w:rPr>
-              <w:t>2</w:t>
-            </w:r>
-            <w:r>
-              <w:rPr>
-                <w:lang w:val="x-none" w:eastAsia="x-none"/>
-              </w:rPr>
-              <w:t>8</w:t>
-            </w:r>
-            <w:r>
-              <w:rPr>
-                <w:lang w:val="x-none" w:eastAsia="x-none"/>
-              </w:rPr>
-              <w:t>/05/2024</w:t>
+              <w:t>28/05/2024</w:t>
             </w:r>
           </w:p>
         </w:tc>
@@ -11928,6 +11904,12 @@
                 <w:lang w:val="x-none" w:eastAsia="x-none"/>
               </w:rPr>
             </w:pPr>
+            <w:r>
+              <w:rPr>
+                <w:lang w:val="x-none" w:eastAsia="x-none"/>
+              </w:rPr>
+              <w:t>31/05/2024</w:t>
+            </w:r>
           </w:p>
         </w:tc>
         <w:tc>
@@ -11940,6 +11922,12 @@
                 <w:lang w:val="x-none" w:eastAsia="x-none"/>
               </w:rPr>
             </w:pPr>
+            <w:r>
+              <w:rPr>
+                <w:lang w:val="x-none" w:eastAsia="x-none"/>
+              </w:rPr>
+              <w:t>Documentar la memoria</w:t>
+            </w:r>
           </w:p>
         </w:tc>
         <w:tc>
@@ -11954,6 +11942,12 @@
                 <w:lang w:val="x-none" w:eastAsia="x-none"/>
               </w:rPr>
             </w:pPr>
+            <w:r>
+              <w:rPr>
+                <w:lang w:val="x-none" w:eastAsia="x-none"/>
+              </w:rPr>
+              <w:t>Documentation</w:t>
+            </w:r>
           </w:p>
         </w:tc>
         <w:tc>
@@ -11967,6 +11961,12 @@
                 <w:lang w:val="x-none" w:eastAsia="x-none"/>
               </w:rPr>
             </w:pPr>
+            <w:r>
+              <w:rPr>
+                <w:lang w:val="x-none" w:eastAsia="x-none"/>
+              </w:rPr>
+              <w:t>En curso</w:t>
+            </w:r>
           </w:p>
         </w:tc>
         <w:tc>
@@ -11980,6 +11980,12 @@
                 <w:lang w:val="x-none" w:eastAsia="x-none"/>
               </w:rPr>
             </w:pPr>
+            <w:r>
+              <w:rPr>
+                <w:lang w:val="x-none" w:eastAsia="x-none"/>
+              </w:rPr>
+              <w:t>1</w:t>
+            </w:r>
           </w:p>
         </w:tc>
         <w:tc>
@@ -11993,6 +11999,12 @@
                 <w:lang w:val="x-none" w:eastAsia="x-none"/>
               </w:rPr>
             </w:pPr>
+            <w:r>
+              <w:rPr>
+                <w:lang w:val="x-none" w:eastAsia="x-none"/>
+              </w:rPr>
+              <w:t>2.5</w:t>
+            </w:r>
           </w:p>
         </w:tc>
       </w:tr>

</xml_diff>

<commit_message>
Documentación sprint 5, 09-06-2024
</commit_message>
<xml_diff>
--- a/sprints.docx
+++ b/sprints.docx
@@ -12020,6 +12020,12 @@
                 <w:lang w:val="x-none" w:eastAsia="x-none"/>
               </w:rPr>
             </w:pPr>
+            <w:r>
+              <w:rPr>
+                <w:lang w:val="x-none" w:eastAsia="x-none"/>
+              </w:rPr>
+              <w:t>01/05/2024</w:t>
+            </w:r>
           </w:p>
         </w:tc>
         <w:tc>
@@ -12032,6 +12038,18 @@
                 <w:lang w:val="x-none" w:eastAsia="x-none"/>
               </w:rPr>
             </w:pPr>
+            <w:r>
+              <w:rPr>
+                <w:lang w:val="x-none" w:eastAsia="x-none"/>
+              </w:rPr>
+              <w:t xml:space="preserve">Implementación de </w:t>
+            </w:r>
+            <w:r>
+              <w:rPr>
+                <w:lang w:val="x-none" w:eastAsia="x-none"/>
+              </w:rPr>
+              <w:t>Verovio</w:t>
+            </w:r>
           </w:p>
         </w:tc>
         <w:tc>
@@ -12046,6 +12064,12 @@
                 <w:lang w:val="x-none" w:eastAsia="x-none"/>
               </w:rPr>
             </w:pPr>
+            <w:r>
+              <w:rPr>
+                <w:lang w:val="x-none" w:eastAsia="x-none"/>
+              </w:rPr>
+              <w:t>Development</w:t>
+            </w:r>
           </w:p>
         </w:tc>
         <w:tc>
@@ -12059,6 +12083,12 @@
                 <w:lang w:val="x-none" w:eastAsia="x-none"/>
               </w:rPr>
             </w:pPr>
+            <w:r>
+              <w:rPr>
+                <w:lang w:val="x-none" w:eastAsia="x-none"/>
+              </w:rPr>
+              <w:t>En curso</w:t>
+            </w:r>
           </w:p>
         </w:tc>
         <w:tc>
@@ -12072,6 +12102,12 @@
                 <w:lang w:val="x-none" w:eastAsia="x-none"/>
               </w:rPr>
             </w:pPr>
+            <w:r>
+              <w:rPr>
+                <w:lang w:val="x-none" w:eastAsia="x-none"/>
+              </w:rPr>
+              <w:t>3</w:t>
+            </w:r>
           </w:p>
         </w:tc>
         <w:tc>
@@ -12085,6 +12121,12 @@
                 <w:lang w:val="x-none" w:eastAsia="x-none"/>
               </w:rPr>
             </w:pPr>
+            <w:r>
+              <w:rPr>
+                <w:lang w:val="x-none" w:eastAsia="x-none"/>
+              </w:rPr>
+              <w:t>3</w:t>
+            </w:r>
           </w:p>
         </w:tc>
       </w:tr>
@@ -12100,6 +12142,18 @@
                 <w:lang w:val="x-none" w:eastAsia="x-none"/>
               </w:rPr>
             </w:pPr>
+            <w:r>
+              <w:rPr>
+                <w:lang w:val="x-none" w:eastAsia="x-none"/>
+              </w:rPr>
+              <w:t>0</w:t>
+            </w:r>
+            <w:r>
+              <w:rPr>
+                <w:lang w:val="x-none" w:eastAsia="x-none"/>
+              </w:rPr>
+              <w:t>2/05/2024</w:t>
+            </w:r>
           </w:p>
         </w:tc>
         <w:tc>
@@ -12112,6 +12166,12 @@
                 <w:lang w:val="x-none" w:eastAsia="x-none"/>
               </w:rPr>
             </w:pPr>
+            <w:r>
+              <w:rPr>
+                <w:lang w:val="x-none" w:eastAsia="x-none"/>
+              </w:rPr>
+              <w:t>Implementación de Verovio</w:t>
+            </w:r>
           </w:p>
         </w:tc>
         <w:tc>
@@ -12126,6 +12186,12 @@
                 <w:lang w:val="x-none" w:eastAsia="x-none"/>
               </w:rPr>
             </w:pPr>
+            <w:r>
+              <w:rPr>
+                <w:lang w:val="x-none" w:eastAsia="x-none"/>
+              </w:rPr>
+              <w:t>Development</w:t>
+            </w:r>
           </w:p>
         </w:tc>
         <w:tc>
@@ -12139,6 +12205,12 @@
                 <w:lang w:val="x-none" w:eastAsia="x-none"/>
               </w:rPr>
             </w:pPr>
+            <w:r>
+              <w:rPr>
+                <w:lang w:val="x-none" w:eastAsia="x-none"/>
+              </w:rPr>
+              <w:t>En curso</w:t>
+            </w:r>
           </w:p>
         </w:tc>
         <w:tc>
@@ -12152,6 +12224,12 @@
                 <w:lang w:val="x-none" w:eastAsia="x-none"/>
               </w:rPr>
             </w:pPr>
+            <w:r>
+              <w:rPr>
+                <w:lang w:val="x-none" w:eastAsia="x-none"/>
+              </w:rPr>
+              <w:t>2</w:t>
+            </w:r>
           </w:p>
         </w:tc>
         <w:tc>
@@ -12165,6 +12243,12 @@
                 <w:lang w:val="x-none" w:eastAsia="x-none"/>
               </w:rPr>
             </w:pPr>
+            <w:r>
+              <w:rPr>
+                <w:lang w:val="x-none" w:eastAsia="x-none"/>
+              </w:rPr>
+              <w:t>2</w:t>
+            </w:r>
           </w:p>
         </w:tc>
       </w:tr>
@@ -12180,6 +12264,12 @@
                 <w:lang w:val="x-none" w:eastAsia="x-none"/>
               </w:rPr>
             </w:pPr>
+            <w:r>
+              <w:rPr>
+                <w:lang w:val="x-none" w:eastAsia="x-none"/>
+              </w:rPr>
+              <w:t>03/05/2024</w:t>
+            </w:r>
           </w:p>
         </w:tc>
         <w:tc>
@@ -12192,6 +12282,12 @@
                 <w:lang w:val="x-none" w:eastAsia="x-none"/>
               </w:rPr>
             </w:pPr>
+            <w:r>
+              <w:rPr>
+                <w:lang w:val="x-none" w:eastAsia="x-none"/>
+              </w:rPr>
+              <w:t>Implementación de Verovio</w:t>
+            </w:r>
           </w:p>
         </w:tc>
         <w:tc>
@@ -12206,6 +12302,12 @@
                 <w:lang w:val="x-none" w:eastAsia="x-none"/>
               </w:rPr>
             </w:pPr>
+            <w:r>
+              <w:rPr>
+                <w:lang w:val="x-none" w:eastAsia="x-none"/>
+              </w:rPr>
+              <w:t>Development</w:t>
+            </w:r>
           </w:p>
         </w:tc>
         <w:tc>
@@ -12219,6 +12321,12 @@
                 <w:lang w:val="x-none" w:eastAsia="x-none"/>
               </w:rPr>
             </w:pPr>
+            <w:r>
+              <w:rPr>
+                <w:lang w:val="x-none" w:eastAsia="x-none"/>
+              </w:rPr>
+              <w:t>En curso</w:t>
+            </w:r>
           </w:p>
         </w:tc>
         <w:tc>
@@ -12232,6 +12340,12 @@
                 <w:lang w:val="x-none" w:eastAsia="x-none"/>
               </w:rPr>
             </w:pPr>
+            <w:r>
+              <w:rPr>
+                <w:lang w:val="x-none" w:eastAsia="x-none"/>
+              </w:rPr>
+              <w:t>2</w:t>
+            </w:r>
           </w:p>
         </w:tc>
         <w:tc>
@@ -12245,6 +12359,12 @@
                 <w:lang w:val="x-none" w:eastAsia="x-none"/>
               </w:rPr>
             </w:pPr>
+            <w:r>
+              <w:rPr>
+                <w:lang w:val="x-none" w:eastAsia="x-none"/>
+              </w:rPr>
+              <w:t>2</w:t>
+            </w:r>
           </w:p>
         </w:tc>
       </w:tr>
@@ -12260,6 +12380,12 @@
                 <w:lang w:val="x-none" w:eastAsia="x-none"/>
               </w:rPr>
             </w:pPr>
+            <w:r>
+              <w:rPr>
+                <w:lang w:val="x-none" w:eastAsia="x-none"/>
+              </w:rPr>
+              <w:t>06/05/2024</w:t>
+            </w:r>
           </w:p>
         </w:tc>
         <w:tc>
@@ -12272,6 +12398,12 @@
                 <w:lang w:val="x-none" w:eastAsia="x-none"/>
               </w:rPr>
             </w:pPr>
+            <w:r>
+              <w:rPr>
+                <w:lang w:val="x-none" w:eastAsia="x-none"/>
+              </w:rPr>
+              <w:t>Implementación de Verovio</w:t>
+            </w:r>
           </w:p>
         </w:tc>
         <w:tc>
@@ -12286,6 +12418,12 @@
                 <w:lang w:val="x-none" w:eastAsia="x-none"/>
               </w:rPr>
             </w:pPr>
+            <w:r>
+              <w:rPr>
+                <w:lang w:val="x-none" w:eastAsia="x-none"/>
+              </w:rPr>
+              <w:t>Development</w:t>
+            </w:r>
           </w:p>
         </w:tc>
         <w:tc>
@@ -12299,6 +12437,12 @@
                 <w:lang w:val="x-none" w:eastAsia="x-none"/>
               </w:rPr>
             </w:pPr>
+            <w:r>
+              <w:rPr>
+                <w:lang w:val="x-none" w:eastAsia="x-none"/>
+              </w:rPr>
+              <w:t>En curso</w:t>
+            </w:r>
           </w:p>
         </w:tc>
         <w:tc>
@@ -12312,6 +12456,12 @@
                 <w:lang w:val="x-none" w:eastAsia="x-none"/>
               </w:rPr>
             </w:pPr>
+            <w:r>
+              <w:rPr>
+                <w:lang w:val="x-none" w:eastAsia="x-none"/>
+              </w:rPr>
+              <w:t>6</w:t>
+            </w:r>
           </w:p>
         </w:tc>
         <w:tc>
@@ -12325,6 +12475,12 @@
                 <w:lang w:val="x-none" w:eastAsia="x-none"/>
               </w:rPr>
             </w:pPr>
+            <w:r>
+              <w:rPr>
+                <w:lang w:val="x-none" w:eastAsia="x-none"/>
+              </w:rPr>
+              <w:t>6</w:t>
+            </w:r>
           </w:p>
         </w:tc>
       </w:tr>
@@ -12340,6 +12496,12 @@
                 <w:lang w:val="x-none" w:eastAsia="x-none"/>
               </w:rPr>
             </w:pPr>
+            <w:r>
+              <w:rPr>
+                <w:lang w:val="x-none" w:eastAsia="x-none"/>
+              </w:rPr>
+              <w:t>07/05/2024</w:t>
+            </w:r>
           </w:p>
         </w:tc>
         <w:tc>
@@ -12352,6 +12514,12 @@
                 <w:lang w:val="x-none" w:eastAsia="x-none"/>
               </w:rPr>
             </w:pPr>
+            <w:r>
+              <w:rPr>
+                <w:lang w:val="x-none" w:eastAsia="x-none"/>
+              </w:rPr>
+              <w:t>Implementación de Verovio</w:t>
+            </w:r>
           </w:p>
         </w:tc>
         <w:tc>
@@ -12366,6 +12534,12 @@
                 <w:lang w:val="x-none" w:eastAsia="x-none"/>
               </w:rPr>
             </w:pPr>
+            <w:r>
+              <w:rPr>
+                <w:lang w:val="x-none" w:eastAsia="x-none"/>
+              </w:rPr>
+              <w:t>Development</w:t>
+            </w:r>
           </w:p>
         </w:tc>
         <w:tc>
@@ -12379,6 +12553,12 @@
                 <w:lang w:val="x-none" w:eastAsia="x-none"/>
               </w:rPr>
             </w:pPr>
+            <w:r>
+              <w:rPr>
+                <w:lang w:val="x-none" w:eastAsia="x-none"/>
+              </w:rPr>
+              <w:t>En curso</w:t>
+            </w:r>
           </w:p>
         </w:tc>
         <w:tc>
@@ -12392,6 +12572,12 @@
                 <w:lang w:val="x-none" w:eastAsia="x-none"/>
               </w:rPr>
             </w:pPr>
+            <w:r>
+              <w:rPr>
+                <w:lang w:val="x-none" w:eastAsia="x-none"/>
+              </w:rPr>
+              <w:t>7</w:t>
+            </w:r>
           </w:p>
         </w:tc>
         <w:tc>
@@ -12405,6 +12591,12 @@
                 <w:lang w:val="x-none" w:eastAsia="x-none"/>
               </w:rPr>
             </w:pPr>
+            <w:r>
+              <w:rPr>
+                <w:lang w:val="x-none" w:eastAsia="x-none"/>
+              </w:rPr>
+              <w:t>7</w:t>
+            </w:r>
           </w:p>
         </w:tc>
       </w:tr>
@@ -12420,6 +12612,24 @@
                 <w:lang w:val="x-none" w:eastAsia="x-none"/>
               </w:rPr>
             </w:pPr>
+            <w:r>
+              <w:rPr>
+                <w:lang w:val="x-none" w:eastAsia="x-none"/>
+              </w:rPr>
+              <w:t>0</w:t>
+            </w:r>
+            <w:r>
+              <w:rPr>
+                <w:lang w:val="x-none" w:eastAsia="x-none"/>
+              </w:rPr>
+              <w:t>8</w:t>
+            </w:r>
+            <w:r>
+              <w:rPr>
+                <w:lang w:val="x-none" w:eastAsia="x-none"/>
+              </w:rPr>
+              <w:t>/05/2024</w:t>
+            </w:r>
           </w:p>
         </w:tc>
         <w:tc>
@@ -12432,6 +12642,12 @@
                 <w:lang w:val="x-none" w:eastAsia="x-none"/>
               </w:rPr>
             </w:pPr>
+            <w:r>
+              <w:rPr>
+                <w:lang w:val="x-none" w:eastAsia="x-none"/>
+              </w:rPr>
+              <w:t>Implementación de Verovio</w:t>
+            </w:r>
           </w:p>
         </w:tc>
         <w:tc>
@@ -12446,6 +12662,12 @@
                 <w:lang w:val="x-none" w:eastAsia="x-none"/>
               </w:rPr>
             </w:pPr>
+            <w:r>
+              <w:rPr>
+                <w:lang w:val="x-none" w:eastAsia="x-none"/>
+              </w:rPr>
+              <w:t>Development</w:t>
+            </w:r>
           </w:p>
         </w:tc>
         <w:tc>
@@ -12459,6 +12681,12 @@
                 <w:lang w:val="x-none" w:eastAsia="x-none"/>
               </w:rPr>
             </w:pPr>
+            <w:r>
+              <w:rPr>
+                <w:lang w:val="x-none" w:eastAsia="x-none"/>
+              </w:rPr>
+              <w:t>En curso</w:t>
+            </w:r>
           </w:p>
         </w:tc>
         <w:tc>
@@ -12472,6 +12700,12 @@
                 <w:lang w:val="x-none" w:eastAsia="x-none"/>
               </w:rPr>
             </w:pPr>
+            <w:r>
+              <w:rPr>
+                <w:lang w:val="x-none" w:eastAsia="x-none"/>
+              </w:rPr>
+              <w:t>8</w:t>
+            </w:r>
           </w:p>
         </w:tc>
         <w:tc>
@@ -12485,6 +12719,12 @@
                 <w:lang w:val="x-none" w:eastAsia="x-none"/>
               </w:rPr>
             </w:pPr>
+            <w:r>
+              <w:rPr>
+                <w:lang w:val="x-none" w:eastAsia="x-none"/>
+              </w:rPr>
+              <w:t>10</w:t>
+            </w:r>
           </w:p>
         </w:tc>
       </w:tr>
@@ -12500,6 +12740,12 @@
                 <w:lang w:val="x-none" w:eastAsia="x-none"/>
               </w:rPr>
             </w:pPr>
+            <w:r>
+              <w:rPr>
+                <w:lang w:val="x-none" w:eastAsia="x-none"/>
+              </w:rPr>
+              <w:t>09/05/2024</w:t>
+            </w:r>
           </w:p>
         </w:tc>
         <w:tc>
@@ -12512,6 +12758,12 @@
                 <w:lang w:val="x-none" w:eastAsia="x-none"/>
               </w:rPr>
             </w:pPr>
+            <w:r>
+              <w:rPr>
+                <w:lang w:val="x-none" w:eastAsia="x-none"/>
+              </w:rPr>
+              <w:t>Implementación de Verovio</w:t>
+            </w:r>
           </w:p>
         </w:tc>
         <w:tc>
@@ -12526,6 +12778,12 @@
                 <w:lang w:val="x-none" w:eastAsia="x-none"/>
               </w:rPr>
             </w:pPr>
+            <w:r>
+              <w:rPr>
+                <w:lang w:val="x-none" w:eastAsia="x-none"/>
+              </w:rPr>
+              <w:t>Development</w:t>
+            </w:r>
           </w:p>
         </w:tc>
         <w:tc>
@@ -12539,6 +12797,12 @@
                 <w:lang w:val="x-none" w:eastAsia="x-none"/>
               </w:rPr>
             </w:pPr>
+            <w:r>
+              <w:rPr>
+                <w:lang w:val="x-none" w:eastAsia="x-none"/>
+              </w:rPr>
+              <w:t>Completado</w:t>
+            </w:r>
           </w:p>
         </w:tc>
         <w:tc>
@@ -12552,6 +12816,12 @@
                 <w:lang w:val="x-none" w:eastAsia="x-none"/>
               </w:rPr>
             </w:pPr>
+            <w:r>
+              <w:rPr>
+                <w:lang w:val="x-none" w:eastAsia="x-none"/>
+              </w:rPr>
+              <w:t>9</w:t>
+            </w:r>
           </w:p>
         </w:tc>
         <w:tc>
@@ -12565,6 +12835,12 @@
                 <w:lang w:val="x-none" w:eastAsia="x-none"/>
               </w:rPr>
             </w:pPr>
+            <w:r>
+              <w:rPr>
+                <w:lang w:val="x-none" w:eastAsia="x-none"/>
+              </w:rPr>
+              <w:t>5</w:t>
+            </w:r>
           </w:p>
         </w:tc>
       </w:tr>
@@ -12580,6 +12856,12 @@
                 <w:lang w:val="x-none" w:eastAsia="x-none"/>
               </w:rPr>
             </w:pPr>
+            <w:r>
+              <w:rPr>
+                <w:lang w:val="x-none" w:eastAsia="x-none"/>
+              </w:rPr>
+              <w:t>09/05/2024</w:t>
+            </w:r>
           </w:p>
         </w:tc>
         <w:tc>
@@ -12592,6 +12874,12 @@
                 <w:lang w:val="x-none" w:eastAsia="x-none"/>
               </w:rPr>
             </w:pPr>
+            <w:r>
+              <w:rPr>
+                <w:lang w:val="x-none" w:eastAsia="x-none"/>
+              </w:rPr>
+              <w:t>Funcionalidad para eliminar partituras</w:t>
+            </w:r>
           </w:p>
         </w:tc>
         <w:tc>
@@ -12606,6 +12894,12 @@
                 <w:lang w:val="x-none" w:eastAsia="x-none"/>
               </w:rPr>
             </w:pPr>
+            <w:r>
+              <w:rPr>
+                <w:lang w:val="x-none" w:eastAsia="x-none"/>
+              </w:rPr>
+              <w:t>Development</w:t>
+            </w:r>
           </w:p>
         </w:tc>
         <w:tc>
@@ -12619,6 +12913,12 @@
                 <w:lang w:val="x-none" w:eastAsia="x-none"/>
               </w:rPr>
             </w:pPr>
+            <w:r>
+              <w:rPr>
+                <w:lang w:val="x-none" w:eastAsia="x-none"/>
+              </w:rPr>
+              <w:t>En curso</w:t>
+            </w:r>
           </w:p>
         </w:tc>
         <w:tc>
@@ -12632,6 +12932,12 @@
                 <w:lang w:val="x-none" w:eastAsia="x-none"/>
               </w:rPr>
             </w:pPr>
+            <w:r>
+              <w:rPr>
+                <w:lang w:val="x-none" w:eastAsia="x-none"/>
+              </w:rPr>
+              <w:t>2</w:t>
+            </w:r>
           </w:p>
         </w:tc>
         <w:tc>
@@ -12645,6 +12951,12 @@
                 <w:lang w:val="x-none" w:eastAsia="x-none"/>
               </w:rPr>
             </w:pPr>
+            <w:r>
+              <w:rPr>
+                <w:lang w:val="x-none" w:eastAsia="x-none"/>
+              </w:rPr>
+              <w:t>2</w:t>
+            </w:r>
           </w:p>
         </w:tc>
       </w:tr>

</xml_diff>

<commit_message>
Documentación sprint 5, 10-06-2024
</commit_message>
<xml_diff>
--- a/sprints.docx
+++ b/sprints.docx
@@ -12972,6 +12972,12 @@
                 <w:lang w:val="x-none" w:eastAsia="x-none"/>
               </w:rPr>
             </w:pPr>
+            <w:r>
+              <w:rPr>
+                <w:lang w:val="x-none" w:eastAsia="x-none"/>
+              </w:rPr>
+              <w:t>10/05/2024</w:t>
+            </w:r>
           </w:p>
         </w:tc>
         <w:tc>
@@ -12984,6 +12990,12 @@
                 <w:lang w:val="x-none" w:eastAsia="x-none"/>
               </w:rPr>
             </w:pPr>
+            <w:r>
+              <w:rPr>
+                <w:lang w:val="x-none" w:eastAsia="x-none"/>
+              </w:rPr>
+              <w:t>Arreglos en la aplicación</w:t>
+            </w:r>
           </w:p>
         </w:tc>
         <w:tc>
@@ -12998,6 +13010,12 @@
                 <w:lang w:val="x-none" w:eastAsia="x-none"/>
               </w:rPr>
             </w:pPr>
+            <w:r>
+              <w:rPr>
+                <w:lang w:val="x-none" w:eastAsia="x-none"/>
+              </w:rPr>
+              <w:t>Development</w:t>
+            </w:r>
           </w:p>
         </w:tc>
         <w:tc>
@@ -13011,6 +13029,12 @@
                 <w:lang w:val="x-none" w:eastAsia="x-none"/>
               </w:rPr>
             </w:pPr>
+            <w:r>
+              <w:rPr>
+                <w:lang w:val="x-none" w:eastAsia="x-none"/>
+              </w:rPr>
+              <w:t>Completado</w:t>
+            </w:r>
           </w:p>
         </w:tc>
         <w:tc>
@@ -13024,6 +13048,12 @@
                 <w:lang w:val="x-none" w:eastAsia="x-none"/>
               </w:rPr>
             </w:pPr>
+            <w:r>
+              <w:rPr>
+                <w:lang w:val="x-none" w:eastAsia="x-none"/>
+              </w:rPr>
+              <w:t>3</w:t>
+            </w:r>
           </w:p>
         </w:tc>
         <w:tc>
@@ -13037,6 +13067,12 @@
                 <w:lang w:val="x-none" w:eastAsia="x-none"/>
               </w:rPr>
             </w:pPr>
+            <w:r>
+              <w:rPr>
+                <w:lang w:val="x-none" w:eastAsia="x-none"/>
+              </w:rPr>
+              <w:t>6.5</w:t>
+            </w:r>
           </w:p>
         </w:tc>
       </w:tr>

</xml_diff>

<commit_message>
Documentación sprint 5, 11-06-2024
</commit_message>
<xml_diff>
--- a/sprints.docx
+++ b/sprints.docx
@@ -249,6 +249,7 @@
         </w:rPr>
         <w:t xml:space="preserve"> Manuel Galán </w:t>
       </w:r>
+      <w:proofErr w:type="spellStart"/>
       <w:r>
         <w:rPr>
           <w:rFonts w:ascii="Adobe Garamond Pro" w:hAnsi="Adobe Garamond Pro"/>
@@ -265,6 +266,7 @@
         </w:rPr>
         <w:t>rdax</w:t>
       </w:r>
+      <w:proofErr w:type="spellEnd"/>
     </w:p>
     <w:p>
       <w:pPr>
@@ -481,7 +483,21 @@
         <w:rPr>
           <w:lang w:val="x-none" w:eastAsia="x-none"/>
         </w:rPr>
-        <w:t>Por último me decanté por desarrollar la memoria en Word por su simplicidad en comparación con Latex.</w:t>
+        <w:t xml:space="preserve">Por último me decanté por desarrollar la memoria en Word por su simplicidad en comparación con </w:t>
+      </w:r>
+      <w:proofErr w:type="spellStart"/>
+      <w:r>
+        <w:rPr>
+          <w:lang w:val="x-none" w:eastAsia="x-none"/>
+        </w:rPr>
+        <w:t>Latex</w:t>
+      </w:r>
+      <w:proofErr w:type="spellEnd"/>
+      <w:r>
+        <w:rPr>
+          <w:lang w:val="x-none" w:eastAsia="x-none"/>
+        </w:rPr>
+        <w:t>.</w:t>
       </w:r>
     </w:p>
     <w:tbl>
@@ -686,12 +702,14 @@
                 <w:lang w:val="x-none" w:eastAsia="x-none"/>
               </w:rPr>
             </w:pPr>
+            <w:proofErr w:type="spellStart"/>
             <w:r>
               <w:rPr>
                 <w:lang w:val="x-none" w:eastAsia="x-none"/>
               </w:rPr>
               <w:t>Configuration</w:t>
             </w:r>
+            <w:proofErr w:type="spellEnd"/>
           </w:p>
         </w:tc>
         <w:tc>
@@ -814,12 +832,14 @@
                 <w:lang w:val="x-none" w:eastAsia="x-none"/>
               </w:rPr>
             </w:pPr>
+            <w:proofErr w:type="spellStart"/>
             <w:r>
               <w:rPr>
                 <w:lang w:val="x-none" w:eastAsia="x-none"/>
               </w:rPr>
               <w:t>Configuration</w:t>
             </w:r>
+            <w:proofErr w:type="spellEnd"/>
           </w:p>
         </w:tc>
         <w:tc>
@@ -942,12 +962,14 @@
                 <w:lang w:val="x-none" w:eastAsia="x-none"/>
               </w:rPr>
             </w:pPr>
+            <w:proofErr w:type="spellStart"/>
             <w:r>
               <w:rPr>
                 <w:lang w:val="x-none" w:eastAsia="x-none"/>
               </w:rPr>
               <w:t>Configuration</w:t>
             </w:r>
+            <w:proofErr w:type="spellEnd"/>
           </w:p>
         </w:tc>
         <w:tc>
@@ -1070,12 +1092,14 @@
                 <w:lang w:val="x-none" w:eastAsia="x-none"/>
               </w:rPr>
             </w:pPr>
+            <w:proofErr w:type="spellStart"/>
             <w:r>
               <w:rPr>
                 <w:lang w:val="x-none" w:eastAsia="x-none"/>
               </w:rPr>
               <w:t>Research</w:t>
             </w:r>
+            <w:proofErr w:type="spellEnd"/>
           </w:p>
         </w:tc>
         <w:tc>
@@ -1197,12 +1221,14 @@
                 <w:lang w:val="x-none" w:eastAsia="x-none"/>
               </w:rPr>
             </w:pPr>
+            <w:proofErr w:type="spellStart"/>
             <w:r>
               <w:rPr>
                 <w:lang w:val="x-none" w:eastAsia="x-none"/>
               </w:rPr>
               <w:t>Research</w:t>
             </w:r>
+            <w:proofErr w:type="spellEnd"/>
           </w:p>
         </w:tc>
         <w:tc>
@@ -1324,12 +1350,14 @@
                 <w:lang w:val="x-none" w:eastAsia="x-none"/>
               </w:rPr>
             </w:pPr>
+            <w:proofErr w:type="spellStart"/>
             <w:r>
               <w:rPr>
                 <w:lang w:val="x-none" w:eastAsia="x-none"/>
               </w:rPr>
               <w:t>Research</w:t>
             </w:r>
+            <w:proofErr w:type="spellEnd"/>
           </w:p>
         </w:tc>
         <w:tc>
@@ -1451,12 +1479,14 @@
                 <w:lang w:val="x-none" w:eastAsia="x-none"/>
               </w:rPr>
             </w:pPr>
+            <w:proofErr w:type="spellStart"/>
             <w:r>
               <w:rPr>
                 <w:lang w:val="x-none" w:eastAsia="x-none"/>
               </w:rPr>
               <w:t>Research</w:t>
             </w:r>
+            <w:proofErr w:type="spellEnd"/>
           </w:p>
         </w:tc>
         <w:tc>
@@ -1578,12 +1608,14 @@
                 <w:lang w:val="x-none" w:eastAsia="x-none"/>
               </w:rPr>
             </w:pPr>
+            <w:proofErr w:type="spellStart"/>
             <w:r>
               <w:rPr>
                 <w:lang w:val="x-none" w:eastAsia="x-none"/>
               </w:rPr>
               <w:t>Research</w:t>
             </w:r>
+            <w:proofErr w:type="spellEnd"/>
           </w:p>
         </w:tc>
         <w:tc>
@@ -1705,12 +1737,14 @@
                 <w:lang w:val="x-none" w:eastAsia="x-none"/>
               </w:rPr>
             </w:pPr>
+            <w:proofErr w:type="spellStart"/>
             <w:r>
               <w:rPr>
                 <w:lang w:val="x-none" w:eastAsia="x-none"/>
               </w:rPr>
               <w:t>Research</w:t>
             </w:r>
+            <w:proofErr w:type="spellEnd"/>
           </w:p>
         </w:tc>
         <w:tc>
@@ -1832,12 +1866,14 @@
                 <w:lang w:val="x-none" w:eastAsia="x-none"/>
               </w:rPr>
             </w:pPr>
+            <w:proofErr w:type="spellStart"/>
             <w:r>
               <w:rPr>
                 <w:lang w:val="x-none" w:eastAsia="x-none"/>
               </w:rPr>
               <w:t>Research</w:t>
             </w:r>
+            <w:proofErr w:type="spellEnd"/>
           </w:p>
         </w:tc>
         <w:tc>
@@ -1995,17 +2031,33 @@
         </w:rPr>
         <w:t xml:space="preserve">. Entre ellas se valoró </w:t>
       </w:r>
-      <w:r>
-        <w:rPr>
-          <w:lang w:val="x-none" w:eastAsia="x-none"/>
-        </w:rPr>
-        <w:t xml:space="preserve">Flask o Django. </w:t>
-      </w:r>
-      <w:r>
-        <w:rPr>
-          <w:lang w:val="x-none" w:eastAsia="x-none"/>
-        </w:rPr>
-        <w:t>Flask ofrec</w:t>
+      <w:proofErr w:type="spellStart"/>
+      <w:r>
+        <w:rPr>
+          <w:lang w:val="x-none" w:eastAsia="x-none"/>
+        </w:rPr>
+        <w:t>Flask</w:t>
+      </w:r>
+      <w:proofErr w:type="spellEnd"/>
+      <w:r>
+        <w:rPr>
+          <w:lang w:val="x-none" w:eastAsia="x-none"/>
+        </w:rPr>
+        <w:t xml:space="preserve"> o Django. </w:t>
+      </w:r>
+      <w:proofErr w:type="spellStart"/>
+      <w:r>
+        <w:rPr>
+          <w:lang w:val="x-none" w:eastAsia="x-none"/>
+        </w:rPr>
+        <w:t>Flask</w:t>
+      </w:r>
+      <w:proofErr w:type="spellEnd"/>
+      <w:r>
+        <w:rPr>
+          <w:lang w:val="x-none" w:eastAsia="x-none"/>
+        </w:rPr>
+        <w:t xml:space="preserve"> ofrec</w:t>
       </w:r>
       <w:r>
         <w:rPr>
@@ -2078,7 +2130,21 @@
         <w:rPr>
           <w:lang w:val="x-none" w:eastAsia="x-none"/>
         </w:rPr>
-        <w:t>Por otro lado, Django es un framework que ofrece una amplia variedad de funcionalidades integradas de serie, también permite un desarrollo rápido de aplicaciones complejas gracias a estas características</w:t>
+        <w:t xml:space="preserve">Por otro lado, Django es un </w:t>
+      </w:r>
+      <w:proofErr w:type="spellStart"/>
+      <w:r>
+        <w:rPr>
+          <w:lang w:val="x-none" w:eastAsia="x-none"/>
+        </w:rPr>
+        <w:t>framework</w:t>
+      </w:r>
+      <w:proofErr w:type="spellEnd"/>
+      <w:r>
+        <w:rPr>
+          <w:lang w:val="x-none" w:eastAsia="x-none"/>
+        </w:rPr>
+        <w:t xml:space="preserve"> que ofrece una amplia variedad de funcionalidades integradas de serie, también permite un desarrollo rápido de aplicaciones complejas gracias a estas características</w:t>
       </w:r>
       <w:r>
         <w:rPr>
@@ -2126,7 +2192,21 @@
         <w:rPr>
           <w:lang w:val="x-none" w:eastAsia="x-none"/>
         </w:rPr>
-        <w:t>he considerado que la mejor opción es usar Flask para mi proyecto.</w:t>
+        <w:t xml:space="preserve">he considerado que la mejor opción es usar </w:t>
+      </w:r>
+      <w:proofErr w:type="spellStart"/>
+      <w:r>
+        <w:rPr>
+          <w:lang w:val="x-none" w:eastAsia="x-none"/>
+        </w:rPr>
+        <w:t>Flask</w:t>
+      </w:r>
+      <w:proofErr w:type="spellEnd"/>
+      <w:r>
+        <w:rPr>
+          <w:lang w:val="x-none" w:eastAsia="x-none"/>
+        </w:rPr>
+        <w:t xml:space="preserve"> para mi proyecto.</w:t>
       </w:r>
     </w:p>
     <w:p>
@@ -2165,11 +2245,19 @@
         </w:rPr>
         <w:t xml:space="preserve"> es </w:t>
       </w:r>
-      <w:r>
-        <w:rPr>
-          <w:lang w:val="x-none" w:eastAsia="x-none"/>
-        </w:rPr>
-        <w:t>Audiveris debido a su larga trayectoria y la comunidad que hay detrás ya que es muy activa y grande.</w:t>
+      <w:proofErr w:type="spellStart"/>
+      <w:r>
+        <w:rPr>
+          <w:lang w:val="x-none" w:eastAsia="x-none"/>
+        </w:rPr>
+        <w:t>Audiveris</w:t>
+      </w:r>
+      <w:proofErr w:type="spellEnd"/>
+      <w:r>
+        <w:rPr>
+          <w:lang w:val="x-none" w:eastAsia="x-none"/>
+        </w:rPr>
+        <w:t xml:space="preserve"> debido a su larga trayectoria y la comunidad que hay detrás ya que es muy activa y grande.</w:t>
       </w:r>
       <w:r>
         <w:rPr>
@@ -2189,11 +2277,19 @@
         </w:rPr>
         <w:t xml:space="preserve">tecnologías que valoré son </w:t>
       </w:r>
-      <w:r>
-        <w:rPr>
-          <w:lang w:val="x-none" w:eastAsia="x-none"/>
-        </w:rPr>
-        <w:t>SharpEye Music Reader</w:t>
+      <w:proofErr w:type="spellStart"/>
+      <w:r>
+        <w:rPr>
+          <w:lang w:val="x-none" w:eastAsia="x-none"/>
+        </w:rPr>
+        <w:t>SharpEye</w:t>
+      </w:r>
+      <w:proofErr w:type="spellEnd"/>
+      <w:r>
+        <w:rPr>
+          <w:lang w:val="x-none" w:eastAsia="x-none"/>
+        </w:rPr>
+        <w:t xml:space="preserve"> Music Reader</w:t>
       </w:r>
       <w:r>
         <w:rPr>
@@ -2201,12 +2297,14 @@
         </w:rPr>
         <w:t xml:space="preserve">, </w:t>
       </w:r>
+      <w:proofErr w:type="spellStart"/>
       <w:r>
         <w:rPr>
           <w:lang w:val="x-none" w:eastAsia="x-none"/>
         </w:rPr>
         <w:t>MuseScore</w:t>
       </w:r>
+      <w:proofErr w:type="spellEnd"/>
       <w:r>
         <w:rPr>
           <w:lang w:val="x-none" w:eastAsia="x-none"/>
@@ -2459,12 +2557,14 @@
                 <w:lang w:val="x-none" w:eastAsia="x-none"/>
               </w:rPr>
             </w:pPr>
+            <w:proofErr w:type="spellStart"/>
             <w:r>
               <w:rPr>
                 <w:lang w:val="x-none" w:eastAsia="x-none"/>
               </w:rPr>
               <w:t>Documentation</w:t>
             </w:r>
+            <w:proofErr w:type="spellEnd"/>
           </w:p>
         </w:tc>
         <w:tc>
@@ -2603,12 +2703,14 @@
                 <w:lang w:val="x-none" w:eastAsia="x-none"/>
               </w:rPr>
             </w:pPr>
+            <w:proofErr w:type="spellStart"/>
             <w:r>
               <w:rPr>
                 <w:lang w:val="x-none" w:eastAsia="x-none"/>
               </w:rPr>
               <w:t>Documentation</w:t>
             </w:r>
+            <w:proofErr w:type="spellEnd"/>
           </w:p>
         </w:tc>
         <w:tc>
@@ -2735,12 +2837,14 @@
                 <w:lang w:val="x-none" w:eastAsia="x-none"/>
               </w:rPr>
             </w:pPr>
+            <w:proofErr w:type="spellStart"/>
             <w:r>
               <w:rPr>
                 <w:lang w:val="x-none" w:eastAsia="x-none"/>
               </w:rPr>
               <w:t>Documentation</w:t>
             </w:r>
+            <w:proofErr w:type="spellEnd"/>
           </w:p>
         </w:tc>
         <w:tc>
@@ -2867,12 +2971,14 @@
                 <w:lang w:val="x-none" w:eastAsia="x-none"/>
               </w:rPr>
             </w:pPr>
+            <w:proofErr w:type="spellStart"/>
             <w:r>
               <w:rPr>
                 <w:lang w:val="x-none" w:eastAsia="x-none"/>
               </w:rPr>
               <w:t>Documentation</w:t>
             </w:r>
+            <w:proofErr w:type="spellEnd"/>
           </w:p>
         </w:tc>
         <w:tc>
@@ -2999,12 +3105,14 @@
                 <w:lang w:val="x-none" w:eastAsia="x-none"/>
               </w:rPr>
             </w:pPr>
+            <w:proofErr w:type="spellStart"/>
             <w:r>
               <w:rPr>
                 <w:lang w:val="x-none" w:eastAsia="x-none"/>
               </w:rPr>
               <w:t>Documentation</w:t>
             </w:r>
+            <w:proofErr w:type="spellEnd"/>
           </w:p>
         </w:tc>
         <w:tc>
@@ -3115,8 +3223,16 @@
               <w:rPr>
                 <w:lang w:val="x-none" w:eastAsia="x-none"/>
               </w:rPr>
-              <w:t>Investigar servidor web: Django vs Flask</w:t>
-            </w:r>
+              <w:t xml:space="preserve">Investigar servidor web: Django vs </w:t>
+            </w:r>
+            <w:proofErr w:type="spellStart"/>
+            <w:r>
+              <w:rPr>
+                <w:lang w:val="x-none" w:eastAsia="x-none"/>
+              </w:rPr>
+              <w:t>Flask</w:t>
+            </w:r>
+            <w:proofErr w:type="spellEnd"/>
           </w:p>
         </w:tc>
         <w:tc>
@@ -3131,12 +3247,14 @@
                 <w:lang w:val="x-none" w:eastAsia="x-none"/>
               </w:rPr>
             </w:pPr>
+            <w:proofErr w:type="spellStart"/>
             <w:r>
               <w:rPr>
                 <w:lang w:val="x-none" w:eastAsia="x-none"/>
               </w:rPr>
               <w:t>Research</w:t>
             </w:r>
+            <w:proofErr w:type="spellEnd"/>
           </w:p>
         </w:tc>
         <w:tc>
@@ -3247,8 +3365,16 @@
               <w:rPr>
                 <w:lang w:val="x-none" w:eastAsia="x-none"/>
               </w:rPr>
-              <w:t>Investigar servidor web: Django vs Flask</w:t>
-            </w:r>
+              <w:t xml:space="preserve">Investigar servidor web: Django vs </w:t>
+            </w:r>
+            <w:proofErr w:type="spellStart"/>
+            <w:r>
+              <w:rPr>
+                <w:lang w:val="x-none" w:eastAsia="x-none"/>
+              </w:rPr>
+              <w:t>Flask</w:t>
+            </w:r>
+            <w:proofErr w:type="spellEnd"/>
           </w:p>
         </w:tc>
         <w:tc>
@@ -3263,12 +3389,14 @@
                 <w:lang w:val="x-none" w:eastAsia="x-none"/>
               </w:rPr>
             </w:pPr>
+            <w:proofErr w:type="spellStart"/>
             <w:r>
               <w:rPr>
                 <w:lang w:val="x-none" w:eastAsia="x-none"/>
               </w:rPr>
               <w:t>Research</w:t>
             </w:r>
+            <w:proofErr w:type="spellEnd"/>
           </w:p>
         </w:tc>
         <w:tc>
@@ -3394,8 +3522,16 @@
               <w:rPr>
                 <w:lang w:val="x-none" w:eastAsia="x-none"/>
               </w:rPr>
-              <w:t>Investigar servidor web: Django vs Flask</w:t>
-            </w:r>
+              <w:t xml:space="preserve">Investigar servidor web: Django vs </w:t>
+            </w:r>
+            <w:proofErr w:type="spellStart"/>
+            <w:r>
+              <w:rPr>
+                <w:lang w:val="x-none" w:eastAsia="x-none"/>
+              </w:rPr>
+              <w:t>Flask</w:t>
+            </w:r>
+            <w:proofErr w:type="spellEnd"/>
           </w:p>
         </w:tc>
         <w:tc>
@@ -3410,12 +3546,14 @@
                 <w:lang w:val="x-none" w:eastAsia="x-none"/>
               </w:rPr>
             </w:pPr>
+            <w:proofErr w:type="spellStart"/>
             <w:r>
               <w:rPr>
                 <w:lang w:val="x-none" w:eastAsia="x-none"/>
               </w:rPr>
               <w:t>Research</w:t>
             </w:r>
+            <w:proofErr w:type="spellEnd"/>
           </w:p>
         </w:tc>
         <w:tc>
@@ -3542,12 +3680,14 @@
                 <w:lang w:val="x-none" w:eastAsia="x-none"/>
               </w:rPr>
             </w:pPr>
+            <w:proofErr w:type="spellStart"/>
             <w:r>
               <w:rPr>
                 <w:lang w:val="x-none" w:eastAsia="x-none"/>
               </w:rPr>
               <w:t>Research</w:t>
             </w:r>
+            <w:proofErr w:type="spellEnd"/>
           </w:p>
         </w:tc>
         <w:tc>
@@ -3716,7 +3856,35 @@
         <w:rPr>
           <w:lang w:val="x-none" w:eastAsia="x-none"/>
         </w:rPr>
-        <w:t xml:space="preserve">, empezando por un usuario corriente y un usuario registrado. Además le asigné unas primeras funcionalidades básicas a estos usuarios, que son entrar a la ventana home, logearse y registrarse en el caso del usuario corriente y poder subir ficheros y hacer log out en el caso de un usuario registrado como funciones extra para este. </w:t>
+        <w:t xml:space="preserve">, empezando por un usuario corriente y un usuario registrado. Además le asigné unas primeras funcionalidades básicas a estos usuarios, que son entrar a la ventana home, </w:t>
+      </w:r>
+      <w:proofErr w:type="spellStart"/>
+      <w:r>
+        <w:rPr>
+          <w:lang w:val="x-none" w:eastAsia="x-none"/>
+        </w:rPr>
+        <w:t>logearse</w:t>
+      </w:r>
+      <w:proofErr w:type="spellEnd"/>
+      <w:r>
+        <w:rPr>
+          <w:lang w:val="x-none" w:eastAsia="x-none"/>
+        </w:rPr>
+        <w:t xml:space="preserve"> y registrarse en el caso del usuario corriente y poder subir ficheros y hacer log </w:t>
+      </w:r>
+      <w:proofErr w:type="spellStart"/>
+      <w:r>
+        <w:rPr>
+          <w:lang w:val="x-none" w:eastAsia="x-none"/>
+        </w:rPr>
+        <w:t>out</w:t>
+      </w:r>
+      <w:proofErr w:type="spellEnd"/>
+      <w:r>
+        <w:rPr>
+          <w:lang w:val="x-none" w:eastAsia="x-none"/>
+        </w:rPr>
+        <w:t xml:space="preserve"> en el caso de un usuario registrado como funciones extra para este. </w:t>
       </w:r>
     </w:p>
     <w:p>
@@ -3791,7 +3959,21 @@
         <w:rPr>
           <w:lang w:val="x-none" w:eastAsia="x-none"/>
         </w:rPr>
-        <w:t xml:space="preserve"> instalé Flask. </w:t>
+        <w:t xml:space="preserve"> instalé </w:t>
+      </w:r>
+      <w:proofErr w:type="spellStart"/>
+      <w:r>
+        <w:rPr>
+          <w:lang w:val="x-none" w:eastAsia="x-none"/>
+        </w:rPr>
+        <w:t>Flask</w:t>
+      </w:r>
+      <w:proofErr w:type="spellEnd"/>
+      <w:r>
+        <w:rPr>
+          <w:lang w:val="x-none" w:eastAsia="x-none"/>
+        </w:rPr>
+        <w:t xml:space="preserve">. </w:t>
       </w:r>
       <w:r>
         <w:rPr>
@@ -3828,19 +4010,63 @@
         <w:rPr>
           <w:lang w:val="x-none" w:eastAsia="x-none"/>
         </w:rPr>
-        <w:t>Hice una primera implementación de un login</w:t>
-      </w:r>
-      <w:r>
-        <w:rPr>
-          <w:lang w:val="x-none" w:eastAsia="x-none"/>
-        </w:rPr>
-        <w:t xml:space="preserve"> y register</w:t>
-      </w:r>
-      <w:r>
-        <w:rPr>
-          <w:lang w:val="x-none" w:eastAsia="x-none"/>
-        </w:rPr>
-        <w:t xml:space="preserve"> haciendo uso de la librería de FlaskWTF para facilitarme hacer los forms. Como tuve problemas con el </w:t>
+        <w:t xml:space="preserve">Hice una primera implementación de un </w:t>
+      </w:r>
+      <w:proofErr w:type="spellStart"/>
+      <w:r>
+        <w:rPr>
+          <w:lang w:val="x-none" w:eastAsia="x-none"/>
+        </w:rPr>
+        <w:t>login</w:t>
+      </w:r>
+      <w:proofErr w:type="spellEnd"/>
+      <w:r>
+        <w:rPr>
+          <w:lang w:val="x-none" w:eastAsia="x-none"/>
+        </w:rPr>
+        <w:t xml:space="preserve"> y </w:t>
+      </w:r>
+      <w:proofErr w:type="spellStart"/>
+      <w:r>
+        <w:rPr>
+          <w:lang w:val="x-none" w:eastAsia="x-none"/>
+        </w:rPr>
+        <w:t>register</w:t>
+      </w:r>
+      <w:proofErr w:type="spellEnd"/>
+      <w:r>
+        <w:rPr>
+          <w:lang w:val="x-none" w:eastAsia="x-none"/>
+        </w:rPr>
+        <w:t xml:space="preserve"> haciendo uso de la librería de </w:t>
+      </w:r>
+      <w:proofErr w:type="spellStart"/>
+      <w:r>
+        <w:rPr>
+          <w:lang w:val="x-none" w:eastAsia="x-none"/>
+        </w:rPr>
+        <w:t>FlaskWTF</w:t>
+      </w:r>
+      <w:proofErr w:type="spellEnd"/>
+      <w:r>
+        <w:rPr>
+          <w:lang w:val="x-none" w:eastAsia="x-none"/>
+        </w:rPr>
+        <w:t xml:space="preserve"> para facilitarme hacer los </w:t>
+      </w:r>
+      <w:proofErr w:type="spellStart"/>
+      <w:r>
+        <w:rPr>
+          <w:lang w:val="x-none" w:eastAsia="x-none"/>
+        </w:rPr>
+        <w:t>forms</w:t>
+      </w:r>
+      <w:proofErr w:type="spellEnd"/>
+      <w:r>
+        <w:rPr>
+          <w:lang w:val="x-none" w:eastAsia="x-none"/>
+        </w:rPr>
+        <w:t xml:space="preserve">. Como tuve problemas con el </w:t>
       </w:r>
       <w:r>
         <w:rPr>
@@ -3895,7 +4121,35 @@
         <w:rPr>
           <w:lang w:val="x-none" w:eastAsia="x-none"/>
         </w:rPr>
-        <w:t xml:space="preserve"> xampp y configuré la base de datos en phpadmin. Elegí este entorno debido a su facilidad de uso y su libre acceso a cualquier navegador web.</w:t>
+        <w:t xml:space="preserve"> </w:t>
+      </w:r>
+      <w:proofErr w:type="spellStart"/>
+      <w:r>
+        <w:rPr>
+          <w:lang w:val="x-none" w:eastAsia="x-none"/>
+        </w:rPr>
+        <w:t>xampp</w:t>
+      </w:r>
+      <w:proofErr w:type="spellEnd"/>
+      <w:r>
+        <w:rPr>
+          <w:lang w:val="x-none" w:eastAsia="x-none"/>
+        </w:rPr>
+        <w:t xml:space="preserve"> y configuré la base de datos en </w:t>
+      </w:r>
+      <w:proofErr w:type="spellStart"/>
+      <w:r>
+        <w:rPr>
+          <w:lang w:val="x-none" w:eastAsia="x-none"/>
+        </w:rPr>
+        <w:t>phpadmin</w:t>
+      </w:r>
+      <w:proofErr w:type="spellEnd"/>
+      <w:r>
+        <w:rPr>
+          <w:lang w:val="x-none" w:eastAsia="x-none"/>
+        </w:rPr>
+        <w:t>. Elegí este entorno debido a su facilidad de uso y su libre acceso a cualquier navegador web.</w:t>
       </w:r>
       <w:r>
         <w:rPr>
@@ -4131,12 +4385,14 @@
                 <w:lang w:val="x-none" w:eastAsia="x-none"/>
               </w:rPr>
             </w:pPr>
+            <w:proofErr w:type="spellStart"/>
             <w:r>
               <w:rPr>
                 <w:lang w:val="x-none" w:eastAsia="x-none"/>
               </w:rPr>
               <w:t>Documentation</w:t>
             </w:r>
+            <w:proofErr w:type="spellEnd"/>
           </w:p>
         </w:tc>
         <w:tc>
@@ -4233,8 +4489,16 @@
               <w:rPr>
                 <w:lang w:val="x-none" w:eastAsia="x-none"/>
               </w:rPr>
-              <w:t>Cambiar las gráficas de los sprints</w:t>
-            </w:r>
+              <w:t xml:space="preserve">Cambiar las gráficas de los </w:t>
+            </w:r>
+            <w:proofErr w:type="spellStart"/>
+            <w:r>
+              <w:rPr>
+                <w:lang w:val="x-none" w:eastAsia="x-none"/>
+              </w:rPr>
+              <w:t>sprints</w:t>
+            </w:r>
+            <w:proofErr w:type="spellEnd"/>
           </w:p>
         </w:tc>
         <w:tc>
@@ -4249,12 +4513,14 @@
                 <w:lang w:val="x-none" w:eastAsia="x-none"/>
               </w:rPr>
             </w:pPr>
+            <w:proofErr w:type="spellStart"/>
             <w:r>
               <w:rPr>
                 <w:lang w:val="x-none" w:eastAsia="x-none"/>
               </w:rPr>
               <w:t>Documentation</w:t>
             </w:r>
+            <w:proofErr w:type="spellEnd"/>
           </w:p>
         </w:tc>
         <w:tc>
@@ -4367,12 +4633,14 @@
                 <w:lang w:val="x-none" w:eastAsia="x-none"/>
               </w:rPr>
             </w:pPr>
+            <w:proofErr w:type="spellStart"/>
             <w:r>
               <w:rPr>
                 <w:lang w:val="x-none" w:eastAsia="x-none"/>
               </w:rPr>
               <w:t>Research</w:t>
             </w:r>
+            <w:proofErr w:type="spellEnd"/>
           </w:p>
         </w:tc>
         <w:tc>
@@ -4485,12 +4753,14 @@
                 <w:lang w:val="x-none" w:eastAsia="x-none"/>
               </w:rPr>
             </w:pPr>
+            <w:proofErr w:type="spellStart"/>
             <w:r>
               <w:rPr>
                 <w:lang w:val="x-none" w:eastAsia="x-none"/>
               </w:rPr>
               <w:t>Development</w:t>
             </w:r>
+            <w:proofErr w:type="spellEnd"/>
           </w:p>
         </w:tc>
         <w:tc>
@@ -4587,8 +4857,30 @@
               <w:rPr>
                 <w:lang w:val="x-none" w:eastAsia="x-none"/>
               </w:rPr>
-              <w:t>Desarrollo de ventana login y register</w:t>
-            </w:r>
+              <w:t xml:space="preserve">Desarrollo de ventana </w:t>
+            </w:r>
+            <w:proofErr w:type="spellStart"/>
+            <w:r>
+              <w:rPr>
+                <w:lang w:val="x-none" w:eastAsia="x-none"/>
+              </w:rPr>
+              <w:t>login</w:t>
+            </w:r>
+            <w:proofErr w:type="spellEnd"/>
+            <w:r>
+              <w:rPr>
+                <w:lang w:val="x-none" w:eastAsia="x-none"/>
+              </w:rPr>
+              <w:t xml:space="preserve"> y </w:t>
+            </w:r>
+            <w:proofErr w:type="spellStart"/>
+            <w:r>
+              <w:rPr>
+                <w:lang w:val="x-none" w:eastAsia="x-none"/>
+              </w:rPr>
+              <w:t>register</w:t>
+            </w:r>
+            <w:proofErr w:type="spellEnd"/>
           </w:p>
         </w:tc>
         <w:tc>
@@ -4603,12 +4895,14 @@
                 <w:lang w:val="x-none" w:eastAsia="x-none"/>
               </w:rPr>
             </w:pPr>
+            <w:proofErr w:type="spellStart"/>
             <w:r>
               <w:rPr>
                 <w:lang w:val="x-none" w:eastAsia="x-none"/>
               </w:rPr>
               <w:t>Development</w:t>
             </w:r>
+            <w:proofErr w:type="spellEnd"/>
           </w:p>
         </w:tc>
         <w:tc>
@@ -4705,8 +4999,23 @@
               <w:rPr>
                 <w:lang w:val="x-none" w:eastAsia="x-none"/>
               </w:rPr>
-              <w:t xml:space="preserve">Desarrollo de ventana login y </w:t>
-            </w:r>
+              <w:t xml:space="preserve">Desarrollo de ventana </w:t>
+            </w:r>
+            <w:proofErr w:type="spellStart"/>
+            <w:r>
+              <w:rPr>
+                <w:lang w:val="x-none" w:eastAsia="x-none"/>
+              </w:rPr>
+              <w:t>login</w:t>
+            </w:r>
+            <w:proofErr w:type="spellEnd"/>
+            <w:r>
+              <w:rPr>
+                <w:lang w:val="x-none" w:eastAsia="x-none"/>
+              </w:rPr>
+              <w:t xml:space="preserve"> y </w:t>
+            </w:r>
+            <w:proofErr w:type="spellStart"/>
             <w:r>
               <w:rPr>
                 <w:lang w:val="x-none" w:eastAsia="x-none"/>
@@ -4714,6 +5023,7 @@
               <w:lastRenderedPageBreak/>
               <w:t>register</w:t>
             </w:r>
+            <w:proofErr w:type="spellEnd"/>
           </w:p>
         </w:tc>
         <w:tc>
@@ -4728,6 +5038,7 @@
                 <w:lang w:val="x-none" w:eastAsia="x-none"/>
               </w:rPr>
             </w:pPr>
+            <w:proofErr w:type="spellStart"/>
             <w:r>
               <w:rPr>
                 <w:lang w:val="x-none" w:eastAsia="x-none"/>
@@ -4735,6 +5046,7 @@
               <w:lastRenderedPageBreak/>
               <w:t>Development</w:t>
             </w:r>
+            <w:proofErr w:type="spellEnd"/>
           </w:p>
         </w:tc>
         <w:tc>
@@ -4831,8 +5143,30 @@
               <w:rPr>
                 <w:lang w:val="x-none" w:eastAsia="x-none"/>
               </w:rPr>
-              <w:t>Desarrollo de ventana login y register</w:t>
-            </w:r>
+              <w:t xml:space="preserve">Desarrollo de ventana </w:t>
+            </w:r>
+            <w:proofErr w:type="spellStart"/>
+            <w:r>
+              <w:rPr>
+                <w:lang w:val="x-none" w:eastAsia="x-none"/>
+              </w:rPr>
+              <w:t>login</w:t>
+            </w:r>
+            <w:proofErr w:type="spellEnd"/>
+            <w:r>
+              <w:rPr>
+                <w:lang w:val="x-none" w:eastAsia="x-none"/>
+              </w:rPr>
+              <w:t xml:space="preserve"> y </w:t>
+            </w:r>
+            <w:proofErr w:type="spellStart"/>
+            <w:r>
+              <w:rPr>
+                <w:lang w:val="x-none" w:eastAsia="x-none"/>
+              </w:rPr>
+              <w:t>register</w:t>
+            </w:r>
+            <w:proofErr w:type="spellEnd"/>
           </w:p>
         </w:tc>
         <w:tc>
@@ -4847,12 +5181,14 @@
                 <w:lang w:val="x-none" w:eastAsia="x-none"/>
               </w:rPr>
             </w:pPr>
+            <w:proofErr w:type="spellStart"/>
             <w:r>
               <w:rPr>
                 <w:lang w:val="x-none" w:eastAsia="x-none"/>
               </w:rPr>
               <w:t>Development</w:t>
             </w:r>
+            <w:proofErr w:type="spellEnd"/>
           </w:p>
         </w:tc>
         <w:tc>
@@ -4961,8 +5297,16 @@
               <w:rPr>
                 <w:lang w:val="x-none" w:eastAsia="x-none"/>
               </w:rPr>
-              <w:t>de xampp</w:t>
-            </w:r>
+              <w:t xml:space="preserve">de </w:t>
+            </w:r>
+            <w:proofErr w:type="spellStart"/>
+            <w:r>
+              <w:rPr>
+                <w:lang w:val="x-none" w:eastAsia="x-none"/>
+              </w:rPr>
+              <w:t>xampp</w:t>
+            </w:r>
+            <w:proofErr w:type="spellEnd"/>
           </w:p>
         </w:tc>
         <w:tc>
@@ -4977,12 +5321,14 @@
                 <w:lang w:val="x-none" w:eastAsia="x-none"/>
               </w:rPr>
             </w:pPr>
+            <w:proofErr w:type="spellStart"/>
             <w:r>
               <w:rPr>
                 <w:lang w:val="x-none" w:eastAsia="x-none"/>
               </w:rPr>
               <w:t>Configuration</w:t>
             </w:r>
+            <w:proofErr w:type="spellEnd"/>
           </w:p>
         </w:tc>
         <w:tc>
@@ -5091,8 +5437,16 @@
               <w:rPr>
                 <w:lang w:val="x-none" w:eastAsia="x-none"/>
               </w:rPr>
-              <w:t>de phpMyAdmin</w:t>
-            </w:r>
+              <w:t xml:space="preserve">de </w:t>
+            </w:r>
+            <w:proofErr w:type="spellStart"/>
+            <w:r>
+              <w:rPr>
+                <w:lang w:val="x-none" w:eastAsia="x-none"/>
+              </w:rPr>
+              <w:t>phpMyAdmin</w:t>
+            </w:r>
+            <w:proofErr w:type="spellEnd"/>
           </w:p>
         </w:tc>
         <w:tc>
@@ -5107,12 +5461,14 @@
                 <w:lang w:val="x-none" w:eastAsia="x-none"/>
               </w:rPr>
             </w:pPr>
+            <w:proofErr w:type="spellStart"/>
             <w:r>
               <w:rPr>
                 <w:lang w:val="x-none" w:eastAsia="x-none"/>
               </w:rPr>
               <w:t>Configuration</w:t>
             </w:r>
+            <w:proofErr w:type="spellEnd"/>
           </w:p>
         </w:tc>
         <w:tc>
@@ -5209,8 +5565,30 @@
               <w:rPr>
                 <w:lang w:val="x-none" w:eastAsia="x-none"/>
               </w:rPr>
-              <w:t>Desarrollo de ventana login y register</w:t>
-            </w:r>
+              <w:t xml:space="preserve">Desarrollo de ventana </w:t>
+            </w:r>
+            <w:proofErr w:type="spellStart"/>
+            <w:r>
+              <w:rPr>
+                <w:lang w:val="x-none" w:eastAsia="x-none"/>
+              </w:rPr>
+              <w:t>login</w:t>
+            </w:r>
+            <w:proofErr w:type="spellEnd"/>
+            <w:r>
+              <w:rPr>
+                <w:lang w:val="x-none" w:eastAsia="x-none"/>
+              </w:rPr>
+              <w:t xml:space="preserve"> y </w:t>
+            </w:r>
+            <w:proofErr w:type="spellStart"/>
+            <w:r>
+              <w:rPr>
+                <w:lang w:val="x-none" w:eastAsia="x-none"/>
+              </w:rPr>
+              <w:t>register</w:t>
+            </w:r>
+            <w:proofErr w:type="spellEnd"/>
           </w:p>
         </w:tc>
         <w:tc>
@@ -5225,12 +5603,14 @@
                 <w:lang w:val="x-none" w:eastAsia="x-none"/>
               </w:rPr>
             </w:pPr>
+            <w:proofErr w:type="spellStart"/>
             <w:r>
               <w:rPr>
                 <w:lang w:val="x-none" w:eastAsia="x-none"/>
               </w:rPr>
               <w:t>Development</w:t>
             </w:r>
+            <w:proofErr w:type="spellEnd"/>
           </w:p>
         </w:tc>
         <w:tc>
@@ -5327,8 +5707,30 @@
               <w:rPr>
                 <w:lang w:val="x-none" w:eastAsia="x-none"/>
               </w:rPr>
-              <w:t>Desarrollo de ventana login y register</w:t>
-            </w:r>
+              <w:t xml:space="preserve">Desarrollo de ventana </w:t>
+            </w:r>
+            <w:proofErr w:type="spellStart"/>
+            <w:r>
+              <w:rPr>
+                <w:lang w:val="x-none" w:eastAsia="x-none"/>
+              </w:rPr>
+              <w:t>login</w:t>
+            </w:r>
+            <w:proofErr w:type="spellEnd"/>
+            <w:r>
+              <w:rPr>
+                <w:lang w:val="x-none" w:eastAsia="x-none"/>
+              </w:rPr>
+              <w:t xml:space="preserve"> y </w:t>
+            </w:r>
+            <w:proofErr w:type="spellStart"/>
+            <w:r>
+              <w:rPr>
+                <w:lang w:val="x-none" w:eastAsia="x-none"/>
+              </w:rPr>
+              <w:t>register</w:t>
+            </w:r>
+            <w:proofErr w:type="spellEnd"/>
           </w:p>
         </w:tc>
         <w:tc>
@@ -5343,12 +5745,14 @@
                 <w:lang w:val="x-none" w:eastAsia="x-none"/>
               </w:rPr>
             </w:pPr>
+            <w:proofErr w:type="spellStart"/>
             <w:r>
               <w:rPr>
                 <w:lang w:val="x-none" w:eastAsia="x-none"/>
               </w:rPr>
               <w:t>Development</w:t>
             </w:r>
+            <w:proofErr w:type="spellEnd"/>
           </w:p>
         </w:tc>
         <w:tc>
@@ -5445,8 +5849,30 @@
               <w:rPr>
                 <w:lang w:val="x-none" w:eastAsia="x-none"/>
               </w:rPr>
-              <w:t>Desarrollo de ventana login y register</w:t>
-            </w:r>
+              <w:t xml:space="preserve">Desarrollo de ventana </w:t>
+            </w:r>
+            <w:proofErr w:type="spellStart"/>
+            <w:r>
+              <w:rPr>
+                <w:lang w:val="x-none" w:eastAsia="x-none"/>
+              </w:rPr>
+              <w:t>login</w:t>
+            </w:r>
+            <w:proofErr w:type="spellEnd"/>
+            <w:r>
+              <w:rPr>
+                <w:lang w:val="x-none" w:eastAsia="x-none"/>
+              </w:rPr>
+              <w:t xml:space="preserve"> y </w:t>
+            </w:r>
+            <w:proofErr w:type="spellStart"/>
+            <w:r>
+              <w:rPr>
+                <w:lang w:val="x-none" w:eastAsia="x-none"/>
+              </w:rPr>
+              <w:t>register</w:t>
+            </w:r>
+            <w:proofErr w:type="spellEnd"/>
           </w:p>
         </w:tc>
         <w:tc>
@@ -5461,12 +5887,14 @@
                 <w:lang w:val="x-none" w:eastAsia="x-none"/>
               </w:rPr>
             </w:pPr>
+            <w:proofErr w:type="spellStart"/>
             <w:r>
               <w:rPr>
                 <w:lang w:val="x-none" w:eastAsia="x-none"/>
               </w:rPr>
               <w:t>Development</w:t>
             </w:r>
+            <w:proofErr w:type="spellEnd"/>
           </w:p>
         </w:tc>
         <w:tc>
@@ -5563,8 +5991,30 @@
               <w:rPr>
                 <w:lang w:val="x-none" w:eastAsia="x-none"/>
               </w:rPr>
-              <w:t>Desarrollo de ventana login y register</w:t>
-            </w:r>
+              <w:t xml:space="preserve">Desarrollo de ventana </w:t>
+            </w:r>
+            <w:proofErr w:type="spellStart"/>
+            <w:r>
+              <w:rPr>
+                <w:lang w:val="x-none" w:eastAsia="x-none"/>
+              </w:rPr>
+              <w:t>login</w:t>
+            </w:r>
+            <w:proofErr w:type="spellEnd"/>
+            <w:r>
+              <w:rPr>
+                <w:lang w:val="x-none" w:eastAsia="x-none"/>
+              </w:rPr>
+              <w:t xml:space="preserve"> y </w:t>
+            </w:r>
+            <w:proofErr w:type="spellStart"/>
+            <w:r>
+              <w:rPr>
+                <w:lang w:val="x-none" w:eastAsia="x-none"/>
+              </w:rPr>
+              <w:t>register</w:t>
+            </w:r>
+            <w:proofErr w:type="spellEnd"/>
           </w:p>
         </w:tc>
         <w:tc>
@@ -5579,12 +6029,14 @@
                 <w:lang w:val="x-none" w:eastAsia="x-none"/>
               </w:rPr>
             </w:pPr>
+            <w:proofErr w:type="spellStart"/>
             <w:r>
               <w:rPr>
                 <w:lang w:val="x-none" w:eastAsia="x-none"/>
               </w:rPr>
               <w:t>Development</w:t>
             </w:r>
+            <w:proofErr w:type="spellEnd"/>
           </w:p>
         </w:tc>
         <w:tc>
@@ -5681,8 +6133,30 @@
               <w:rPr>
                 <w:lang w:val="x-none" w:eastAsia="x-none"/>
               </w:rPr>
-              <w:t>Desarrollo de ventana login y register</w:t>
-            </w:r>
+              <w:t xml:space="preserve">Desarrollo de ventana </w:t>
+            </w:r>
+            <w:proofErr w:type="spellStart"/>
+            <w:r>
+              <w:rPr>
+                <w:lang w:val="x-none" w:eastAsia="x-none"/>
+              </w:rPr>
+              <w:t>login</w:t>
+            </w:r>
+            <w:proofErr w:type="spellEnd"/>
+            <w:r>
+              <w:rPr>
+                <w:lang w:val="x-none" w:eastAsia="x-none"/>
+              </w:rPr>
+              <w:t xml:space="preserve"> y </w:t>
+            </w:r>
+            <w:proofErr w:type="spellStart"/>
+            <w:r>
+              <w:rPr>
+                <w:lang w:val="x-none" w:eastAsia="x-none"/>
+              </w:rPr>
+              <w:t>register</w:t>
+            </w:r>
+            <w:proofErr w:type="spellEnd"/>
           </w:p>
         </w:tc>
         <w:tc>
@@ -5697,12 +6171,14 @@
                 <w:lang w:val="x-none" w:eastAsia="x-none"/>
               </w:rPr>
             </w:pPr>
+            <w:proofErr w:type="spellStart"/>
             <w:r>
               <w:rPr>
                 <w:lang w:val="x-none" w:eastAsia="x-none"/>
               </w:rPr>
               <w:t>Development</w:t>
             </w:r>
+            <w:proofErr w:type="spellEnd"/>
           </w:p>
         </w:tc>
         <w:tc>
@@ -5815,12 +6291,14 @@
                 <w:lang w:val="x-none" w:eastAsia="x-none"/>
               </w:rPr>
             </w:pPr>
+            <w:proofErr w:type="spellStart"/>
             <w:r>
               <w:rPr>
                 <w:lang w:val="x-none" w:eastAsia="x-none"/>
               </w:rPr>
               <w:t>Development</w:t>
             </w:r>
+            <w:proofErr w:type="spellEnd"/>
           </w:p>
         </w:tc>
         <w:tc>
@@ -5933,12 +6411,14 @@
                 <w:lang w:val="x-none" w:eastAsia="x-none"/>
               </w:rPr>
             </w:pPr>
+            <w:proofErr w:type="spellStart"/>
             <w:r>
               <w:rPr>
                 <w:lang w:val="x-none" w:eastAsia="x-none"/>
               </w:rPr>
               <w:t>Development</w:t>
             </w:r>
+            <w:proofErr w:type="spellEnd"/>
           </w:p>
         </w:tc>
         <w:tc>
@@ -6051,12 +6531,14 @@
                 <w:lang w:val="x-none" w:eastAsia="x-none"/>
               </w:rPr>
             </w:pPr>
+            <w:proofErr w:type="spellStart"/>
             <w:r>
               <w:rPr>
                 <w:lang w:val="x-none" w:eastAsia="x-none"/>
               </w:rPr>
               <w:t>Development</w:t>
             </w:r>
+            <w:proofErr w:type="spellEnd"/>
           </w:p>
         </w:tc>
         <w:tc>
@@ -6169,12 +6651,14 @@
                 <w:lang w:val="x-none" w:eastAsia="x-none"/>
               </w:rPr>
             </w:pPr>
+            <w:proofErr w:type="spellStart"/>
             <w:r>
               <w:rPr>
                 <w:lang w:val="x-none" w:eastAsia="x-none"/>
               </w:rPr>
               <w:t>Documentation</w:t>
             </w:r>
+            <w:proofErr w:type="spellEnd"/>
           </w:p>
         </w:tc>
         <w:tc>
@@ -6326,7 +6810,21 @@
         <w:rPr>
           <w:lang w:val="x-none" w:eastAsia="x-none"/>
         </w:rPr>
-        <w:t xml:space="preserve">Este sprint está enfocado en la importación de la tecnología OMR Audiveris en mi aplicación. </w:t>
+        <w:t xml:space="preserve">Este sprint está enfocado en la importación de la tecnología OMR </w:t>
+      </w:r>
+      <w:proofErr w:type="spellStart"/>
+      <w:r>
+        <w:rPr>
+          <w:lang w:val="x-none" w:eastAsia="x-none"/>
+        </w:rPr>
+        <w:t>Audiveris</w:t>
+      </w:r>
+      <w:proofErr w:type="spellEnd"/>
+      <w:r>
+        <w:rPr>
+          <w:lang w:val="x-none" w:eastAsia="x-none"/>
+        </w:rPr>
+        <w:t xml:space="preserve"> en mi aplicación. </w:t>
       </w:r>
     </w:p>
     <w:p>
@@ -6365,7 +6863,35 @@
         <w:rPr>
           <w:lang w:val="x-none" w:eastAsia="x-none"/>
         </w:rPr>
-        <w:t>Analicé e investigué los diferentes aspectos del programa para saber como se trabaja con esta, a la par que me documentaba con el pdf de ayuda para los desarrolladores.</w:t>
+        <w:t xml:space="preserve">Analicé e investigué los diferentes aspectos del programa para saber </w:t>
+      </w:r>
+      <w:proofErr w:type="spellStart"/>
+      <w:r>
+        <w:rPr>
+          <w:lang w:val="x-none" w:eastAsia="x-none"/>
+        </w:rPr>
+        <w:t>como</w:t>
+      </w:r>
+      <w:proofErr w:type="spellEnd"/>
+      <w:r>
+        <w:rPr>
+          <w:lang w:val="x-none" w:eastAsia="x-none"/>
+        </w:rPr>
+        <w:t xml:space="preserve"> se trabaja con esta, a la par que me documentaba con el </w:t>
+      </w:r>
+      <w:proofErr w:type="spellStart"/>
+      <w:r>
+        <w:rPr>
+          <w:lang w:val="x-none" w:eastAsia="x-none"/>
+        </w:rPr>
+        <w:t>pdf</w:t>
+      </w:r>
+      <w:proofErr w:type="spellEnd"/>
+      <w:r>
+        <w:rPr>
+          <w:lang w:val="x-none" w:eastAsia="x-none"/>
+        </w:rPr>
+        <w:t xml:space="preserve"> de ayuda para los desarrolladores.</w:t>
       </w:r>
     </w:p>
     <w:p>
@@ -6378,7 +6904,21 @@
         <w:rPr>
           <w:lang w:val="x-none" w:eastAsia="x-none"/>
         </w:rPr>
-        <w:t>Luego tuve que cambiar el formato en el que se aceptaba los archivos subidos a mi aplicación (solo se podía pdfs) para darle flexibilidad a la aplicación.</w:t>
+        <w:t xml:space="preserve">Luego tuve que cambiar el formato en el que se aceptaba los archivos subidos a mi aplicación (solo se podía </w:t>
+      </w:r>
+      <w:proofErr w:type="spellStart"/>
+      <w:r>
+        <w:rPr>
+          <w:lang w:val="x-none" w:eastAsia="x-none"/>
+        </w:rPr>
+        <w:t>pdfs</w:t>
+      </w:r>
+      <w:proofErr w:type="spellEnd"/>
+      <w:r>
+        <w:rPr>
+          <w:lang w:val="x-none" w:eastAsia="x-none"/>
+        </w:rPr>
+        <w:t>) para darle flexibilidad a la aplicación.</w:t>
       </w:r>
     </w:p>
     <w:p>
@@ -6404,7 +6944,21 @@
         <w:rPr>
           <w:lang w:val="x-none" w:eastAsia="x-none"/>
         </w:rPr>
-        <w:t>Intenté encapsular mi proyecto junto con audiveris para</w:t>
+        <w:t xml:space="preserve">Intenté encapsular mi proyecto junto con </w:t>
+      </w:r>
+      <w:proofErr w:type="spellStart"/>
+      <w:r>
+        <w:rPr>
+          <w:lang w:val="x-none" w:eastAsia="x-none"/>
+        </w:rPr>
+        <w:t>audiveris</w:t>
+      </w:r>
+      <w:proofErr w:type="spellEnd"/>
+      <w:r>
+        <w:rPr>
+          <w:lang w:val="x-none" w:eastAsia="x-none"/>
+        </w:rPr>
+        <w:t xml:space="preserve"> para</w:t>
       </w:r>
       <w:r>
         <w:rPr>
@@ -6429,7 +6983,21 @@
         <w:rPr>
           <w:lang w:val="x-none" w:eastAsia="x-none"/>
         </w:rPr>
-        <w:t xml:space="preserve"> Tuve que registrar todas las dependencias del proyecto y registrar las instalaciones del terminal del docker en un fichero que ejecutaría </w:t>
+        <w:t xml:space="preserve"> Tuve que registrar todas las dependencias del proyecto y registrar las instalaciones del terminal del </w:t>
+      </w:r>
+      <w:proofErr w:type="spellStart"/>
+      <w:r>
+        <w:rPr>
+          <w:lang w:val="x-none" w:eastAsia="x-none"/>
+        </w:rPr>
+        <w:t>docker</w:t>
+      </w:r>
+      <w:proofErr w:type="spellEnd"/>
+      <w:r>
+        <w:rPr>
+          <w:lang w:val="x-none" w:eastAsia="x-none"/>
+        </w:rPr>
+        <w:t xml:space="preserve"> en un fichero que ejecutaría </w:t>
       </w:r>
       <w:r>
         <w:rPr>
@@ -6441,7 +7009,21 @@
         <w:rPr>
           <w:lang w:val="x-none" w:eastAsia="x-none"/>
         </w:rPr>
-        <w:t xml:space="preserve"> tarde. Tuve problemas por la compatibilidad de los paquetes al construir el docker y</w:t>
+        <w:t xml:space="preserve"> tarde. Tuve problemas por la compatibilidad de los paquetes al construir el </w:t>
+      </w:r>
+      <w:proofErr w:type="spellStart"/>
+      <w:r>
+        <w:rPr>
+          <w:lang w:val="x-none" w:eastAsia="x-none"/>
+        </w:rPr>
+        <w:t>docker</w:t>
+      </w:r>
+      <w:proofErr w:type="spellEnd"/>
+      <w:r>
+        <w:rPr>
+          <w:lang w:val="x-none" w:eastAsia="x-none"/>
+        </w:rPr>
+        <w:t xml:space="preserve"> y</w:t>
       </w:r>
       <w:r>
         <w:rPr>
@@ -6556,13 +7138,111 @@
         <w:rPr>
           <w:lang w:val="x-none" w:eastAsia="x-none"/>
         </w:rPr>
-        <w:t>Volví con la programación de una función que ejecutara Audiveris como un miniservicio de mi aplicación en segundo plano. Me documenté de las vías de ejecución que tiene Audiveris en su documen</w:t>
-      </w:r>
-      <w:r>
-        <w:rPr>
-          <w:lang w:val="x-none" w:eastAsia="x-none"/>
-        </w:rPr>
-        <w:t>tación para construir un comando que ejecute el servicio sin interfaz de usuario, haga el proceso de digitalización y exporte el fichero resultante. La construcción de este comando nuevamente dio problemas que llevaron un tiempo resolver. Esto se debe a que la ubicación de los ficheros de ejecución de java (.jar) no eran accesibles para la carpeta del proyecto. Cloné el repositorio de Audiveris a el directorio de la aplicación web para facilitar el acceso. También tuve que cambiar la versión de mi carpeta jdk de Java a la 17 y configurarlo en mis variables de entorno para asegurar un buen comportamiento, como indican las especificaciones de la documentación de Audiveris.</w:t>
+        <w:t xml:space="preserve">Volví con la programación de una función que ejecutara </w:t>
+      </w:r>
+      <w:proofErr w:type="spellStart"/>
+      <w:r>
+        <w:rPr>
+          <w:lang w:val="x-none" w:eastAsia="x-none"/>
+        </w:rPr>
+        <w:t>Audiveris</w:t>
+      </w:r>
+      <w:proofErr w:type="spellEnd"/>
+      <w:r>
+        <w:rPr>
+          <w:lang w:val="x-none" w:eastAsia="x-none"/>
+        </w:rPr>
+        <w:t xml:space="preserve"> como un </w:t>
+      </w:r>
+      <w:proofErr w:type="spellStart"/>
+      <w:r>
+        <w:rPr>
+          <w:lang w:val="x-none" w:eastAsia="x-none"/>
+        </w:rPr>
+        <w:t>miniservicio</w:t>
+      </w:r>
+      <w:proofErr w:type="spellEnd"/>
+      <w:r>
+        <w:rPr>
+          <w:lang w:val="x-none" w:eastAsia="x-none"/>
+        </w:rPr>
+        <w:t xml:space="preserve"> de mi aplicación en segundo plano. Me documenté de las vías de ejecución que tiene </w:t>
+      </w:r>
+      <w:proofErr w:type="spellStart"/>
+      <w:r>
+        <w:rPr>
+          <w:lang w:val="x-none" w:eastAsia="x-none"/>
+        </w:rPr>
+        <w:t>Audiveris</w:t>
+      </w:r>
+      <w:proofErr w:type="spellEnd"/>
+      <w:r>
+        <w:rPr>
+          <w:lang w:val="x-none" w:eastAsia="x-none"/>
+        </w:rPr>
+        <w:t xml:space="preserve"> en su documen</w:t>
+      </w:r>
+      <w:r>
+        <w:rPr>
+          <w:lang w:val="x-none" w:eastAsia="x-none"/>
+        </w:rPr>
+        <w:t>tación para construir un comando que ejecute el servicio sin interfaz de usuario, haga el proceso de digitalización y exporte el fichero resultante. La construcción de este comando nuevamente dio problemas que llevaron un tiempo resolver. Esto se debe a que la ubicación de los ficheros de ejecución de java (.</w:t>
+      </w:r>
+      <w:proofErr w:type="spellStart"/>
+      <w:r>
+        <w:rPr>
+          <w:lang w:val="x-none" w:eastAsia="x-none"/>
+        </w:rPr>
+        <w:t>jar</w:t>
+      </w:r>
+      <w:proofErr w:type="spellEnd"/>
+      <w:r>
+        <w:rPr>
+          <w:lang w:val="x-none" w:eastAsia="x-none"/>
+        </w:rPr>
+        <w:t xml:space="preserve">) no eran accesibles para la carpeta del proyecto. Cloné el repositorio de </w:t>
+      </w:r>
+      <w:proofErr w:type="spellStart"/>
+      <w:r>
+        <w:rPr>
+          <w:lang w:val="x-none" w:eastAsia="x-none"/>
+        </w:rPr>
+        <w:t>Audiveris</w:t>
+      </w:r>
+      <w:proofErr w:type="spellEnd"/>
+      <w:r>
+        <w:rPr>
+          <w:lang w:val="x-none" w:eastAsia="x-none"/>
+        </w:rPr>
+        <w:t xml:space="preserve"> a el directorio de la aplicación web para facilitar el acceso. También tuve que cambiar la versión de mi carpeta </w:t>
+      </w:r>
+      <w:proofErr w:type="spellStart"/>
+      <w:r>
+        <w:rPr>
+          <w:lang w:val="x-none" w:eastAsia="x-none"/>
+        </w:rPr>
+        <w:t>jdk</w:t>
+      </w:r>
+      <w:proofErr w:type="spellEnd"/>
+      <w:r>
+        <w:rPr>
+          <w:lang w:val="x-none" w:eastAsia="x-none"/>
+        </w:rPr>
+        <w:t xml:space="preserve"> de Java a la 17 y configurarlo en mis variables de entorno para asegurar un buen comportamiento, como indican las especificaciones de la documentación de </w:t>
+      </w:r>
+      <w:proofErr w:type="spellStart"/>
+      <w:r>
+        <w:rPr>
+          <w:lang w:val="x-none" w:eastAsia="x-none"/>
+        </w:rPr>
+        <w:t>Audiveris</w:t>
+      </w:r>
+      <w:proofErr w:type="spellEnd"/>
+      <w:r>
+        <w:rPr>
+          <w:lang w:val="x-none" w:eastAsia="x-none"/>
+        </w:rPr>
+        <w:t>.</w:t>
       </w:r>
     </w:p>
     <w:p>
@@ -6575,7 +7255,21 @@
         <w:rPr>
           <w:lang w:val="x-none" w:eastAsia="x-none"/>
         </w:rPr>
-        <w:t>Mejoré las vistas de mi aplicación web con bootstrap para darle un mejor diseño a la web y un toque más profesional.</w:t>
+        <w:t xml:space="preserve">Mejoré las vistas de mi aplicación web con </w:t>
+      </w:r>
+      <w:proofErr w:type="spellStart"/>
+      <w:r>
+        <w:rPr>
+          <w:lang w:val="x-none" w:eastAsia="x-none"/>
+        </w:rPr>
+        <w:t>bootstrap</w:t>
+      </w:r>
+      <w:proofErr w:type="spellEnd"/>
+      <w:r>
+        <w:rPr>
+          <w:lang w:val="x-none" w:eastAsia="x-none"/>
+        </w:rPr>
+        <w:t xml:space="preserve"> para darle un mejor diseño a la web y un toque más profesional.</w:t>
       </w:r>
     </w:p>
     <w:p>
@@ -6588,7 +7282,21 @@
         <w:rPr>
           <w:lang w:val="x-none" w:eastAsia="x-none"/>
         </w:rPr>
-        <w:t xml:space="preserve">Exploré las posibilidades para el acceso a metadatos en base de datos en Firebase. La configuración y adaptación de este servicio a mi proyecto llevaron tiempo, debido a las dificultades que se me presentaron para la importación de paquetes así como adaptarme a la nueva estructura, sintaxis y funciones de este. </w:t>
+        <w:t xml:space="preserve">Exploré las posibilidades para el acceso a metadatos en base de datos en </w:t>
+      </w:r>
+      <w:proofErr w:type="spellStart"/>
+      <w:r>
+        <w:rPr>
+          <w:lang w:val="x-none" w:eastAsia="x-none"/>
+        </w:rPr>
+        <w:t>Firebase</w:t>
+      </w:r>
+      <w:proofErr w:type="spellEnd"/>
+      <w:r>
+        <w:rPr>
+          <w:lang w:val="x-none" w:eastAsia="x-none"/>
+        </w:rPr>
+        <w:t xml:space="preserve">. La configuración y adaptación de este servicio a mi proyecto llevaron tiempo, debido a las dificultades que se me presentaron para la importación de paquetes así como adaptarme a la nueva estructura, sintaxis y funciones de este. </w:t>
       </w:r>
     </w:p>
     <w:tbl>
@@ -6766,12 +7474,14 @@
                 <w:lang w:val="x-none" w:eastAsia="x-none"/>
               </w:rPr>
             </w:pPr>
+            <w:proofErr w:type="spellStart"/>
             <w:r>
               <w:rPr>
                 <w:lang w:val="x-none" w:eastAsia="x-none"/>
               </w:rPr>
               <w:t>Documentation</w:t>
             </w:r>
+            <w:proofErr w:type="spellEnd"/>
           </w:p>
         </w:tc>
         <w:tc>
@@ -6919,12 +7629,14 @@
                 <w:lang w:val="x-none" w:eastAsia="x-none"/>
               </w:rPr>
             </w:pPr>
+            <w:proofErr w:type="spellStart"/>
             <w:r>
               <w:rPr>
                 <w:lang w:val="x-none" w:eastAsia="x-none"/>
               </w:rPr>
               <w:t>Research</w:t>
             </w:r>
+            <w:proofErr w:type="spellEnd"/>
           </w:p>
         </w:tc>
         <w:tc>
@@ -7071,12 +7783,14 @@
                 <w:lang w:val="x-none" w:eastAsia="x-none"/>
               </w:rPr>
             </w:pPr>
+            <w:proofErr w:type="spellStart"/>
             <w:r>
               <w:rPr>
                 <w:lang w:val="x-none" w:eastAsia="x-none"/>
               </w:rPr>
               <w:t>Research</w:t>
             </w:r>
+            <w:proofErr w:type="spellEnd"/>
           </w:p>
         </w:tc>
         <w:tc>
@@ -7223,12 +7937,14 @@
                 <w:lang w:val="x-none" w:eastAsia="x-none"/>
               </w:rPr>
             </w:pPr>
+            <w:proofErr w:type="spellStart"/>
             <w:r>
               <w:rPr>
                 <w:lang w:val="x-none" w:eastAsia="x-none"/>
               </w:rPr>
               <w:t>Research</w:t>
             </w:r>
+            <w:proofErr w:type="spellEnd"/>
           </w:p>
         </w:tc>
         <w:tc>
@@ -7339,12 +8055,14 @@
                 <w:lang w:val="x-none" w:eastAsia="x-none"/>
               </w:rPr>
             </w:pPr>
+            <w:proofErr w:type="spellStart"/>
             <w:r>
               <w:rPr>
                 <w:lang w:val="x-none" w:eastAsia="x-none"/>
               </w:rPr>
               <w:t>Development</w:t>
             </w:r>
+            <w:proofErr w:type="spellEnd"/>
           </w:p>
         </w:tc>
         <w:tc>
@@ -7491,12 +8209,14 @@
                 <w:lang w:val="x-none" w:eastAsia="x-none"/>
               </w:rPr>
             </w:pPr>
+            <w:proofErr w:type="spellStart"/>
             <w:r>
               <w:rPr>
                 <w:lang w:val="x-none" w:eastAsia="x-none"/>
               </w:rPr>
               <w:t>Research</w:t>
             </w:r>
+            <w:proofErr w:type="spellEnd"/>
           </w:p>
         </w:tc>
         <w:tc>
@@ -7643,12 +8363,14 @@
                 <w:lang w:val="x-none" w:eastAsia="x-none"/>
               </w:rPr>
             </w:pPr>
+            <w:proofErr w:type="spellStart"/>
             <w:r>
               <w:rPr>
                 <w:lang w:val="x-none" w:eastAsia="x-none"/>
               </w:rPr>
               <w:t>Research</w:t>
             </w:r>
+            <w:proofErr w:type="spellEnd"/>
           </w:p>
         </w:tc>
         <w:tc>
@@ -7795,12 +8517,14 @@
                 <w:lang w:val="x-none" w:eastAsia="x-none"/>
               </w:rPr>
             </w:pPr>
+            <w:proofErr w:type="spellStart"/>
             <w:r>
               <w:rPr>
                 <w:lang w:val="x-none" w:eastAsia="x-none"/>
               </w:rPr>
               <w:t>Research</w:t>
             </w:r>
+            <w:proofErr w:type="spellEnd"/>
           </w:p>
         </w:tc>
         <w:tc>
@@ -7911,12 +8635,14 @@
                 <w:lang w:val="x-none" w:eastAsia="x-none"/>
               </w:rPr>
             </w:pPr>
+            <w:proofErr w:type="spellStart"/>
             <w:r>
               <w:rPr>
                 <w:lang w:val="x-none" w:eastAsia="x-none"/>
               </w:rPr>
               <w:t>Development</w:t>
             </w:r>
+            <w:proofErr w:type="spellEnd"/>
           </w:p>
         </w:tc>
         <w:tc>
@@ -8027,12 +8753,14 @@
                 <w:lang w:val="x-none" w:eastAsia="x-none"/>
               </w:rPr>
             </w:pPr>
+            <w:proofErr w:type="spellStart"/>
             <w:r>
               <w:rPr>
                 <w:lang w:val="x-none" w:eastAsia="x-none"/>
               </w:rPr>
               <w:t>Development</w:t>
             </w:r>
+            <w:proofErr w:type="spellEnd"/>
           </w:p>
         </w:tc>
         <w:tc>
@@ -8127,8 +8855,30 @@
               <w:rPr>
                 <w:lang w:val="x-none" w:eastAsia="x-none"/>
               </w:rPr>
-              <w:t>Implementación de un docker para Audiveris</w:t>
-            </w:r>
+              <w:t xml:space="preserve">Implementación de un </w:t>
+            </w:r>
+            <w:proofErr w:type="spellStart"/>
+            <w:r>
+              <w:rPr>
+                <w:lang w:val="x-none" w:eastAsia="x-none"/>
+              </w:rPr>
+              <w:t>docker</w:t>
+            </w:r>
+            <w:proofErr w:type="spellEnd"/>
+            <w:r>
+              <w:rPr>
+                <w:lang w:val="x-none" w:eastAsia="x-none"/>
+              </w:rPr>
+              <w:t xml:space="preserve"> para </w:t>
+            </w:r>
+            <w:proofErr w:type="spellStart"/>
+            <w:r>
+              <w:rPr>
+                <w:lang w:val="x-none" w:eastAsia="x-none"/>
+              </w:rPr>
+              <w:t>Audiveris</w:t>
+            </w:r>
+            <w:proofErr w:type="spellEnd"/>
           </w:p>
         </w:tc>
         <w:tc>
@@ -8143,12 +8893,14 @@
                 <w:lang w:val="x-none" w:eastAsia="x-none"/>
               </w:rPr>
             </w:pPr>
+            <w:proofErr w:type="spellStart"/>
             <w:r>
               <w:rPr>
                 <w:lang w:val="x-none" w:eastAsia="x-none"/>
               </w:rPr>
               <w:t>Development</w:t>
             </w:r>
+            <w:proofErr w:type="spellEnd"/>
           </w:p>
         </w:tc>
         <w:tc>
@@ -8249,8 +9001,30 @@
               <w:rPr>
                 <w:lang w:val="x-none" w:eastAsia="x-none"/>
               </w:rPr>
-              <w:t>Implementación de un docker para Audiveris</w:t>
-            </w:r>
+              <w:t xml:space="preserve">Implementación de un </w:t>
+            </w:r>
+            <w:proofErr w:type="spellStart"/>
+            <w:r>
+              <w:rPr>
+                <w:lang w:val="x-none" w:eastAsia="x-none"/>
+              </w:rPr>
+              <w:t>docker</w:t>
+            </w:r>
+            <w:proofErr w:type="spellEnd"/>
+            <w:r>
+              <w:rPr>
+                <w:lang w:val="x-none" w:eastAsia="x-none"/>
+              </w:rPr>
+              <w:t xml:space="preserve"> para </w:t>
+            </w:r>
+            <w:proofErr w:type="spellStart"/>
+            <w:r>
+              <w:rPr>
+                <w:lang w:val="x-none" w:eastAsia="x-none"/>
+              </w:rPr>
+              <w:t>Audiveris</w:t>
+            </w:r>
+            <w:proofErr w:type="spellEnd"/>
           </w:p>
         </w:tc>
         <w:tc>
@@ -8265,12 +9039,14 @@
                 <w:lang w:val="x-none" w:eastAsia="x-none"/>
               </w:rPr>
             </w:pPr>
+            <w:proofErr w:type="spellStart"/>
             <w:r>
               <w:rPr>
                 <w:lang w:val="x-none" w:eastAsia="x-none"/>
               </w:rPr>
               <w:t>Development</w:t>
             </w:r>
+            <w:proofErr w:type="spellEnd"/>
           </w:p>
         </w:tc>
         <w:tc>
@@ -8365,15 +9141,37 @@
               <w:rPr>
                 <w:lang w:val="x-none" w:eastAsia="x-none"/>
               </w:rPr>
-              <w:t xml:space="preserve">Implementación de un docker </w:t>
+              <w:t xml:space="preserve">Implementación de un </w:t>
+            </w:r>
+            <w:proofErr w:type="spellStart"/>
+            <w:r>
+              <w:rPr>
+                <w:lang w:val="x-none" w:eastAsia="x-none"/>
+              </w:rPr>
+              <w:t>docker</w:t>
+            </w:r>
+            <w:proofErr w:type="spellEnd"/>
+            <w:r>
+              <w:rPr>
+                <w:lang w:val="x-none" w:eastAsia="x-none"/>
+              </w:rPr>
+              <w:t xml:space="preserve"> </w:t>
             </w:r>
             <w:r>
               <w:rPr>
                 <w:lang w:val="x-none" w:eastAsia="x-none"/>
               </w:rPr>
               <w:lastRenderedPageBreak/>
-              <w:t>para Audiveris</w:t>
-            </w:r>
+              <w:t xml:space="preserve">para </w:t>
+            </w:r>
+            <w:proofErr w:type="spellStart"/>
+            <w:r>
+              <w:rPr>
+                <w:lang w:val="x-none" w:eastAsia="x-none"/>
+              </w:rPr>
+              <w:t>Audiveris</w:t>
+            </w:r>
+            <w:proofErr w:type="spellEnd"/>
           </w:p>
         </w:tc>
         <w:tc>
@@ -8388,6 +9186,7 @@
                 <w:lang w:val="x-none" w:eastAsia="x-none"/>
               </w:rPr>
             </w:pPr>
+            <w:proofErr w:type="spellStart"/>
             <w:r>
               <w:rPr>
                 <w:lang w:val="x-none" w:eastAsia="x-none"/>
@@ -8395,6 +9194,7 @@
               <w:lastRenderedPageBreak/>
               <w:t>Development</w:t>
             </w:r>
+            <w:proofErr w:type="spellEnd"/>
           </w:p>
         </w:tc>
         <w:tc>
@@ -8489,8 +9289,30 @@
               <w:rPr>
                 <w:lang w:val="x-none" w:eastAsia="x-none"/>
               </w:rPr>
-              <w:t>Implementación de un docker para Audiveris</w:t>
-            </w:r>
+              <w:t xml:space="preserve">Implementación de un </w:t>
+            </w:r>
+            <w:proofErr w:type="spellStart"/>
+            <w:r>
+              <w:rPr>
+                <w:lang w:val="x-none" w:eastAsia="x-none"/>
+              </w:rPr>
+              <w:t>docker</w:t>
+            </w:r>
+            <w:proofErr w:type="spellEnd"/>
+            <w:r>
+              <w:rPr>
+                <w:lang w:val="x-none" w:eastAsia="x-none"/>
+              </w:rPr>
+              <w:t xml:space="preserve"> para </w:t>
+            </w:r>
+            <w:proofErr w:type="spellStart"/>
+            <w:r>
+              <w:rPr>
+                <w:lang w:val="x-none" w:eastAsia="x-none"/>
+              </w:rPr>
+              <w:t>Audiveris</w:t>
+            </w:r>
+            <w:proofErr w:type="spellEnd"/>
           </w:p>
         </w:tc>
         <w:tc>
@@ -8505,12 +9327,14 @@
                 <w:lang w:val="x-none" w:eastAsia="x-none"/>
               </w:rPr>
             </w:pPr>
+            <w:proofErr w:type="spellStart"/>
             <w:r>
               <w:rPr>
                 <w:lang w:val="x-none" w:eastAsia="x-none"/>
               </w:rPr>
               <w:t>Development</w:t>
             </w:r>
+            <w:proofErr w:type="spellEnd"/>
           </w:p>
         </w:tc>
         <w:tc>
@@ -8617,8 +9441,30 @@
               <w:rPr>
                 <w:lang w:val="x-none" w:eastAsia="x-none"/>
               </w:rPr>
-              <w:t>Implementación de un docker para Audiveris</w:t>
-            </w:r>
+              <w:t xml:space="preserve">Implementación de un </w:t>
+            </w:r>
+            <w:proofErr w:type="spellStart"/>
+            <w:r>
+              <w:rPr>
+                <w:lang w:val="x-none" w:eastAsia="x-none"/>
+              </w:rPr>
+              <w:t>docker</w:t>
+            </w:r>
+            <w:proofErr w:type="spellEnd"/>
+            <w:r>
+              <w:rPr>
+                <w:lang w:val="x-none" w:eastAsia="x-none"/>
+              </w:rPr>
+              <w:t xml:space="preserve"> para </w:t>
+            </w:r>
+            <w:proofErr w:type="spellStart"/>
+            <w:r>
+              <w:rPr>
+                <w:lang w:val="x-none" w:eastAsia="x-none"/>
+              </w:rPr>
+              <w:t>Audiveris</w:t>
+            </w:r>
+            <w:proofErr w:type="spellEnd"/>
           </w:p>
         </w:tc>
         <w:tc>
@@ -8633,12 +9479,14 @@
                 <w:lang w:val="x-none" w:eastAsia="x-none"/>
               </w:rPr>
             </w:pPr>
+            <w:proofErr w:type="spellStart"/>
             <w:r>
               <w:rPr>
                 <w:lang w:val="x-none" w:eastAsia="x-none"/>
               </w:rPr>
               <w:t>Development</w:t>
             </w:r>
+            <w:proofErr w:type="spellEnd"/>
           </w:p>
         </w:tc>
         <w:tc>
@@ -8733,8 +9581,30 @@
               <w:rPr>
                 <w:lang w:val="x-none" w:eastAsia="x-none"/>
               </w:rPr>
-              <w:t>Implementación de un docker para Audiveris</w:t>
-            </w:r>
+              <w:t xml:space="preserve">Implementación de un </w:t>
+            </w:r>
+            <w:proofErr w:type="spellStart"/>
+            <w:r>
+              <w:rPr>
+                <w:lang w:val="x-none" w:eastAsia="x-none"/>
+              </w:rPr>
+              <w:t>docker</w:t>
+            </w:r>
+            <w:proofErr w:type="spellEnd"/>
+            <w:r>
+              <w:rPr>
+                <w:lang w:val="x-none" w:eastAsia="x-none"/>
+              </w:rPr>
+              <w:t xml:space="preserve"> para </w:t>
+            </w:r>
+            <w:proofErr w:type="spellStart"/>
+            <w:r>
+              <w:rPr>
+                <w:lang w:val="x-none" w:eastAsia="x-none"/>
+              </w:rPr>
+              <w:t>Audiveris</w:t>
+            </w:r>
+            <w:proofErr w:type="spellEnd"/>
           </w:p>
         </w:tc>
         <w:tc>
@@ -8749,12 +9619,14 @@
                 <w:lang w:val="x-none" w:eastAsia="x-none"/>
               </w:rPr>
             </w:pPr>
+            <w:proofErr w:type="spellStart"/>
             <w:r>
               <w:rPr>
                 <w:lang w:val="x-none" w:eastAsia="x-none"/>
               </w:rPr>
               <w:t>Development</w:t>
             </w:r>
+            <w:proofErr w:type="spellEnd"/>
           </w:p>
         </w:tc>
         <w:tc>
@@ -8857,12 +9729,14 @@
               </w:rPr>
               <w:t xml:space="preserve"> ejecute </w:t>
             </w:r>
+            <w:proofErr w:type="spellStart"/>
             <w:r>
               <w:rPr>
                 <w:lang w:val="x-none" w:eastAsia="x-none"/>
               </w:rPr>
               <w:t>audiveris</w:t>
             </w:r>
+            <w:proofErr w:type="spellEnd"/>
           </w:p>
         </w:tc>
         <w:tc>
@@ -8877,12 +9751,14 @@
                 <w:lang w:val="x-none" w:eastAsia="x-none"/>
               </w:rPr>
             </w:pPr>
+            <w:proofErr w:type="spellStart"/>
             <w:r>
               <w:rPr>
                 <w:lang w:val="x-none" w:eastAsia="x-none"/>
               </w:rPr>
               <w:t>Development</w:t>
             </w:r>
+            <w:proofErr w:type="spellEnd"/>
           </w:p>
         </w:tc>
         <w:tc>
@@ -8985,12 +9861,14 @@
               </w:rPr>
               <w:t xml:space="preserve"> ejecute </w:t>
             </w:r>
+            <w:proofErr w:type="spellStart"/>
             <w:r>
               <w:rPr>
                 <w:lang w:val="x-none" w:eastAsia="x-none"/>
               </w:rPr>
               <w:t>audiveris</w:t>
             </w:r>
+            <w:proofErr w:type="spellEnd"/>
           </w:p>
         </w:tc>
         <w:tc>
@@ -9005,12 +9883,14 @@
                 <w:lang w:val="x-none" w:eastAsia="x-none"/>
               </w:rPr>
             </w:pPr>
+            <w:proofErr w:type="spellStart"/>
             <w:r>
               <w:rPr>
                 <w:lang w:val="x-none" w:eastAsia="x-none"/>
               </w:rPr>
               <w:t>Development</w:t>
             </w:r>
+            <w:proofErr w:type="spellEnd"/>
           </w:p>
         </w:tc>
         <w:tc>
@@ -9119,12 +9999,14 @@
               </w:rPr>
               <w:t xml:space="preserve"> ejecute </w:t>
             </w:r>
+            <w:proofErr w:type="spellStart"/>
             <w:r>
               <w:rPr>
                 <w:lang w:val="x-none" w:eastAsia="x-none"/>
               </w:rPr>
               <w:t>audiveris</w:t>
             </w:r>
+            <w:proofErr w:type="spellEnd"/>
           </w:p>
         </w:tc>
         <w:tc>
@@ -9139,12 +10021,14 @@
                 <w:lang w:val="x-none" w:eastAsia="x-none"/>
               </w:rPr>
             </w:pPr>
+            <w:proofErr w:type="spellStart"/>
             <w:r>
               <w:rPr>
                 <w:lang w:val="x-none" w:eastAsia="x-none"/>
               </w:rPr>
               <w:t>Development</w:t>
             </w:r>
+            <w:proofErr w:type="spellEnd"/>
           </w:p>
         </w:tc>
         <w:tc>
@@ -9247,12 +10131,14 @@
               </w:rPr>
               <w:t xml:space="preserve"> ejecute </w:t>
             </w:r>
+            <w:proofErr w:type="spellStart"/>
             <w:r>
               <w:rPr>
                 <w:lang w:val="x-none" w:eastAsia="x-none"/>
               </w:rPr>
               <w:t>audiveris</w:t>
             </w:r>
+            <w:proofErr w:type="spellEnd"/>
           </w:p>
         </w:tc>
         <w:tc>
@@ -9267,12 +10153,14 @@
                 <w:lang w:val="x-none" w:eastAsia="x-none"/>
               </w:rPr>
             </w:pPr>
+            <w:proofErr w:type="spellStart"/>
             <w:r>
               <w:rPr>
                 <w:lang w:val="x-none" w:eastAsia="x-none"/>
               </w:rPr>
               <w:t>Development</w:t>
             </w:r>
+            <w:proofErr w:type="spellEnd"/>
           </w:p>
         </w:tc>
         <w:tc>
@@ -9375,12 +10263,14 @@
               </w:rPr>
               <w:t xml:space="preserve"> ejecute </w:t>
             </w:r>
+            <w:proofErr w:type="spellStart"/>
             <w:r>
               <w:rPr>
                 <w:lang w:val="x-none" w:eastAsia="x-none"/>
               </w:rPr>
               <w:t>audiveris</w:t>
             </w:r>
+            <w:proofErr w:type="spellEnd"/>
           </w:p>
         </w:tc>
         <w:tc>
@@ -9395,12 +10285,14 @@
                 <w:lang w:val="x-none" w:eastAsia="x-none"/>
               </w:rPr>
             </w:pPr>
+            <w:proofErr w:type="spellStart"/>
             <w:r>
               <w:rPr>
                 <w:lang w:val="x-none" w:eastAsia="x-none"/>
               </w:rPr>
               <w:t>Development</w:t>
             </w:r>
+            <w:proofErr w:type="spellEnd"/>
           </w:p>
         </w:tc>
         <w:tc>
@@ -9518,12 +10410,14 @@
               </w:rPr>
               <w:t xml:space="preserve">ejecute </w:t>
             </w:r>
+            <w:proofErr w:type="spellStart"/>
             <w:r>
               <w:rPr>
                 <w:lang w:val="x-none" w:eastAsia="x-none"/>
               </w:rPr>
               <w:t>audiveris</w:t>
             </w:r>
+            <w:proofErr w:type="spellEnd"/>
           </w:p>
         </w:tc>
         <w:tc>
@@ -9538,12 +10432,14 @@
                 <w:lang w:val="x-none" w:eastAsia="x-none"/>
               </w:rPr>
             </w:pPr>
+            <w:proofErr w:type="spellStart"/>
             <w:r>
               <w:rPr>
                 <w:lang w:val="x-none" w:eastAsia="x-none"/>
               </w:rPr>
               <w:t>Development</w:t>
             </w:r>
+            <w:proofErr w:type="spellEnd"/>
           </w:p>
         </w:tc>
         <w:tc>
@@ -9638,7 +10534,21 @@
               <w:rPr>
                 <w:lang w:val="x-none" w:eastAsia="x-none"/>
               </w:rPr>
-              <w:t xml:space="preserve">Implementación de una funcionalidad que ejecute audiveris </w:t>
+              <w:t xml:space="preserve">Implementación de una funcionalidad que ejecute </w:t>
+            </w:r>
+            <w:proofErr w:type="spellStart"/>
+            <w:r>
+              <w:rPr>
+                <w:lang w:val="x-none" w:eastAsia="x-none"/>
+              </w:rPr>
+              <w:t>audiveris</w:t>
+            </w:r>
+            <w:proofErr w:type="spellEnd"/>
+            <w:r>
+              <w:rPr>
+                <w:lang w:val="x-none" w:eastAsia="x-none"/>
+              </w:rPr>
+              <w:t xml:space="preserve"> </w:t>
             </w:r>
           </w:p>
         </w:tc>
@@ -9654,12 +10564,14 @@
                 <w:lang w:val="x-none" w:eastAsia="x-none"/>
               </w:rPr>
             </w:pPr>
+            <w:proofErr w:type="spellStart"/>
             <w:r>
               <w:rPr>
                 <w:lang w:val="x-none" w:eastAsia="x-none"/>
               </w:rPr>
               <w:t>Development</w:t>
             </w:r>
+            <w:proofErr w:type="spellEnd"/>
           </w:p>
         </w:tc>
         <w:tc>
@@ -9770,12 +10682,14 @@
                 <w:lang w:val="x-none" w:eastAsia="x-none"/>
               </w:rPr>
             </w:pPr>
+            <w:proofErr w:type="spellStart"/>
             <w:r>
               <w:rPr>
                 <w:lang w:val="x-none" w:eastAsia="x-none"/>
               </w:rPr>
               <w:t>Development</w:t>
             </w:r>
+            <w:proofErr w:type="spellEnd"/>
           </w:p>
         </w:tc>
         <w:tc>
@@ -9889,8 +10803,16 @@
               <w:rPr>
                 <w:lang w:val="x-none" w:eastAsia="x-none"/>
               </w:rPr>
-              <w:t>de Firebase</w:t>
-            </w:r>
+              <w:t xml:space="preserve">de </w:t>
+            </w:r>
+            <w:proofErr w:type="spellStart"/>
+            <w:r>
+              <w:rPr>
+                <w:lang w:val="x-none" w:eastAsia="x-none"/>
+              </w:rPr>
+              <w:t>Firebase</w:t>
+            </w:r>
+            <w:proofErr w:type="spellEnd"/>
           </w:p>
         </w:tc>
         <w:tc>
@@ -9905,12 +10827,14 @@
                 <w:lang w:val="x-none" w:eastAsia="x-none"/>
               </w:rPr>
             </w:pPr>
+            <w:proofErr w:type="spellStart"/>
             <w:r>
               <w:rPr>
                 <w:lang w:val="x-none" w:eastAsia="x-none"/>
               </w:rPr>
               <w:t>Research</w:t>
             </w:r>
+            <w:proofErr w:type="spellEnd"/>
           </w:p>
         </w:tc>
         <w:tc>
@@ -10005,8 +10929,16 @@
               <w:rPr>
                 <w:lang w:val="x-none" w:eastAsia="x-none"/>
               </w:rPr>
-              <w:t>Implementación de Firebase</w:t>
-            </w:r>
+              <w:t xml:space="preserve">Implementación de </w:t>
+            </w:r>
+            <w:proofErr w:type="spellStart"/>
+            <w:r>
+              <w:rPr>
+                <w:lang w:val="x-none" w:eastAsia="x-none"/>
+              </w:rPr>
+              <w:t>Firebase</w:t>
+            </w:r>
+            <w:proofErr w:type="spellEnd"/>
           </w:p>
         </w:tc>
         <w:tc>
@@ -10021,12 +10953,14 @@
                 <w:lang w:val="x-none" w:eastAsia="x-none"/>
               </w:rPr>
             </w:pPr>
+            <w:proofErr w:type="spellStart"/>
             <w:r>
               <w:rPr>
                 <w:lang w:val="x-none" w:eastAsia="x-none"/>
               </w:rPr>
               <w:t>Development</w:t>
             </w:r>
+            <w:proofErr w:type="spellEnd"/>
           </w:p>
         </w:tc>
         <w:tc>
@@ -10121,8 +11055,16 @@
               <w:rPr>
                 <w:lang w:val="x-none" w:eastAsia="x-none"/>
               </w:rPr>
-              <w:t>Implementación de Firebase</w:t>
-            </w:r>
+              <w:t xml:space="preserve">Implementación de </w:t>
+            </w:r>
+            <w:proofErr w:type="spellStart"/>
+            <w:r>
+              <w:rPr>
+                <w:lang w:val="x-none" w:eastAsia="x-none"/>
+              </w:rPr>
+              <w:t>Firebase</w:t>
+            </w:r>
+            <w:proofErr w:type="spellEnd"/>
           </w:p>
         </w:tc>
         <w:tc>
@@ -10137,12 +11079,14 @@
                 <w:lang w:val="x-none" w:eastAsia="x-none"/>
               </w:rPr>
             </w:pPr>
+            <w:proofErr w:type="spellStart"/>
             <w:r>
               <w:rPr>
                 <w:lang w:val="x-none" w:eastAsia="x-none"/>
               </w:rPr>
               <w:t>Development</w:t>
             </w:r>
+            <w:proofErr w:type="spellEnd"/>
           </w:p>
         </w:tc>
         <w:tc>
@@ -10237,8 +11181,16 @@
               <w:rPr>
                 <w:lang w:val="x-none" w:eastAsia="x-none"/>
               </w:rPr>
-              <w:t>Implementación de Firebase</w:t>
-            </w:r>
+              <w:t xml:space="preserve">Implementación de </w:t>
+            </w:r>
+            <w:proofErr w:type="spellStart"/>
+            <w:r>
+              <w:rPr>
+                <w:lang w:val="x-none" w:eastAsia="x-none"/>
+              </w:rPr>
+              <w:t>Firebase</w:t>
+            </w:r>
+            <w:proofErr w:type="spellEnd"/>
           </w:p>
         </w:tc>
         <w:tc>
@@ -10253,12 +11205,14 @@
                 <w:lang w:val="x-none" w:eastAsia="x-none"/>
               </w:rPr>
             </w:pPr>
+            <w:proofErr w:type="spellStart"/>
             <w:r>
               <w:rPr>
                 <w:lang w:val="x-none" w:eastAsia="x-none"/>
               </w:rPr>
               <w:t>Development</w:t>
             </w:r>
+            <w:proofErr w:type="spellEnd"/>
           </w:p>
         </w:tc>
         <w:tc>
@@ -10353,8 +11307,16 @@
               <w:rPr>
                 <w:lang w:val="x-none" w:eastAsia="x-none"/>
               </w:rPr>
-              <w:t>Implementación de Firebase</w:t>
-            </w:r>
+              <w:t xml:space="preserve">Implementación de </w:t>
+            </w:r>
+            <w:proofErr w:type="spellStart"/>
+            <w:r>
+              <w:rPr>
+                <w:lang w:val="x-none" w:eastAsia="x-none"/>
+              </w:rPr>
+              <w:t>Firebase</w:t>
+            </w:r>
+            <w:proofErr w:type="spellEnd"/>
           </w:p>
         </w:tc>
         <w:tc>
@@ -10369,12 +11331,14 @@
                 <w:lang w:val="x-none" w:eastAsia="x-none"/>
               </w:rPr>
             </w:pPr>
+            <w:proofErr w:type="spellStart"/>
             <w:r>
               <w:rPr>
                 <w:lang w:val="x-none" w:eastAsia="x-none"/>
               </w:rPr>
               <w:t>Development</w:t>
             </w:r>
+            <w:proofErr w:type="spellEnd"/>
           </w:p>
         </w:tc>
         <w:tc>
@@ -10469,8 +11433,16 @@
               <w:rPr>
                 <w:lang w:val="x-none" w:eastAsia="x-none"/>
               </w:rPr>
-              <w:t>Implementación de Firebase</w:t>
-            </w:r>
+              <w:t xml:space="preserve">Implementación de </w:t>
+            </w:r>
+            <w:proofErr w:type="spellStart"/>
+            <w:r>
+              <w:rPr>
+                <w:lang w:val="x-none" w:eastAsia="x-none"/>
+              </w:rPr>
+              <w:t>Firebase</w:t>
+            </w:r>
+            <w:proofErr w:type="spellEnd"/>
           </w:p>
         </w:tc>
         <w:tc>
@@ -10485,12 +11457,14 @@
                 <w:lang w:val="x-none" w:eastAsia="x-none"/>
               </w:rPr>
             </w:pPr>
+            <w:proofErr w:type="spellStart"/>
             <w:r>
               <w:rPr>
                 <w:lang w:val="x-none" w:eastAsia="x-none"/>
               </w:rPr>
               <w:t>Development</w:t>
             </w:r>
+            <w:proofErr w:type="spellEnd"/>
           </w:p>
         </w:tc>
         <w:tc>
@@ -10585,8 +11559,16 @@
               <w:rPr>
                 <w:lang w:val="x-none" w:eastAsia="x-none"/>
               </w:rPr>
-              <w:t>Implementación de Firebase</w:t>
-            </w:r>
+              <w:t xml:space="preserve">Implementación de </w:t>
+            </w:r>
+            <w:proofErr w:type="spellStart"/>
+            <w:r>
+              <w:rPr>
+                <w:lang w:val="x-none" w:eastAsia="x-none"/>
+              </w:rPr>
+              <w:t>Firebase</w:t>
+            </w:r>
+            <w:proofErr w:type="spellEnd"/>
           </w:p>
         </w:tc>
         <w:tc>
@@ -10601,12 +11583,14 @@
                 <w:lang w:val="x-none" w:eastAsia="x-none"/>
               </w:rPr>
             </w:pPr>
+            <w:proofErr w:type="spellStart"/>
             <w:r>
               <w:rPr>
                 <w:lang w:val="x-none" w:eastAsia="x-none"/>
               </w:rPr>
               <w:t>Development</w:t>
             </w:r>
+            <w:proofErr w:type="spellEnd"/>
           </w:p>
         </w:tc>
         <w:tc>
@@ -10897,12 +11881,14 @@
                 <w:lang w:val="x-none" w:eastAsia="x-none"/>
               </w:rPr>
             </w:pPr>
+            <w:proofErr w:type="spellStart"/>
             <w:r>
               <w:rPr>
                 <w:lang w:val="x-none" w:eastAsia="x-none"/>
               </w:rPr>
               <w:t>Documentation</w:t>
             </w:r>
+            <w:proofErr w:type="spellEnd"/>
           </w:p>
         </w:tc>
         <w:tc>
@@ -10997,8 +11983,16 @@
               <w:rPr>
                 <w:lang w:val="x-none" w:eastAsia="x-none"/>
               </w:rPr>
-              <w:t>Investigar herramientas de procesamiento de imágenes para Firebase</w:t>
-            </w:r>
+              <w:t xml:space="preserve">Investigar herramientas de procesamiento de imágenes para </w:t>
+            </w:r>
+            <w:proofErr w:type="spellStart"/>
+            <w:r>
+              <w:rPr>
+                <w:lang w:val="x-none" w:eastAsia="x-none"/>
+              </w:rPr>
+              <w:t>Firebase</w:t>
+            </w:r>
+            <w:proofErr w:type="spellEnd"/>
           </w:p>
         </w:tc>
         <w:tc>
@@ -11013,12 +12007,14 @@
                 <w:lang w:val="x-none" w:eastAsia="x-none"/>
               </w:rPr>
             </w:pPr>
+            <w:proofErr w:type="spellStart"/>
             <w:r>
               <w:rPr>
                 <w:lang w:val="x-none" w:eastAsia="x-none"/>
               </w:rPr>
               <w:t>Research</w:t>
             </w:r>
+            <w:proofErr w:type="spellEnd"/>
           </w:p>
         </w:tc>
         <w:tc>
@@ -11114,8 +12110,16 @@
               <w:rPr>
                 <w:lang w:val="x-none" w:eastAsia="x-none"/>
               </w:rPr>
-              <w:t>Investigar herramientas de procesamiento de imágenes para Firebase</w:t>
-            </w:r>
+              <w:t xml:space="preserve">Investigar herramientas de procesamiento de imágenes para </w:t>
+            </w:r>
+            <w:proofErr w:type="spellStart"/>
+            <w:r>
+              <w:rPr>
+                <w:lang w:val="x-none" w:eastAsia="x-none"/>
+              </w:rPr>
+              <w:t>Firebase</w:t>
+            </w:r>
+            <w:proofErr w:type="spellEnd"/>
           </w:p>
         </w:tc>
         <w:tc>
@@ -11130,12 +12134,14 @@
                 <w:lang w:val="x-none" w:eastAsia="x-none"/>
               </w:rPr>
             </w:pPr>
+            <w:proofErr w:type="spellStart"/>
             <w:r>
               <w:rPr>
                 <w:lang w:val="x-none" w:eastAsia="x-none"/>
               </w:rPr>
               <w:t>Research</w:t>
             </w:r>
+            <w:proofErr w:type="spellEnd"/>
           </w:p>
         </w:tc>
         <w:tc>
@@ -11246,12 +12252,14 @@
                 <w:lang w:val="x-none" w:eastAsia="x-none"/>
               </w:rPr>
             </w:pPr>
+            <w:proofErr w:type="spellStart"/>
             <w:r>
               <w:rPr>
                 <w:lang w:val="x-none" w:eastAsia="x-none"/>
               </w:rPr>
               <w:t>Documentation</w:t>
             </w:r>
+            <w:proofErr w:type="spellEnd"/>
           </w:p>
         </w:tc>
         <w:tc>
@@ -11346,8 +12354,16 @@
               <w:rPr>
                 <w:lang w:val="x-none" w:eastAsia="x-none"/>
               </w:rPr>
-              <w:t>Reimplementación de un docker</w:t>
-            </w:r>
+              <w:t xml:space="preserve">Reimplementación de un </w:t>
+            </w:r>
+            <w:proofErr w:type="spellStart"/>
+            <w:r>
+              <w:rPr>
+                <w:lang w:val="x-none" w:eastAsia="x-none"/>
+              </w:rPr>
+              <w:t>docker</w:t>
+            </w:r>
+            <w:proofErr w:type="spellEnd"/>
           </w:p>
         </w:tc>
         <w:tc>
@@ -11362,12 +12378,14 @@
                 <w:lang w:val="x-none" w:eastAsia="x-none"/>
               </w:rPr>
             </w:pPr>
+            <w:proofErr w:type="spellStart"/>
             <w:r>
               <w:rPr>
                 <w:lang w:val="x-none" w:eastAsia="x-none"/>
               </w:rPr>
               <w:t>Development</w:t>
             </w:r>
+            <w:proofErr w:type="spellEnd"/>
           </w:p>
         </w:tc>
         <w:tc>
@@ -11478,12 +12496,14 @@
                 <w:lang w:val="x-none" w:eastAsia="x-none"/>
               </w:rPr>
             </w:pPr>
+            <w:proofErr w:type="spellStart"/>
             <w:r>
               <w:rPr>
                 <w:lang w:val="x-none" w:eastAsia="x-none"/>
               </w:rPr>
               <w:t>Documentation</w:t>
             </w:r>
+            <w:proofErr w:type="spellEnd"/>
           </w:p>
         </w:tc>
         <w:tc>
@@ -11578,8 +12598,16 @@
               <w:rPr>
                 <w:lang w:val="x-none" w:eastAsia="x-none"/>
               </w:rPr>
-              <w:t>Reimplementación de audiveris</w:t>
-            </w:r>
+              <w:t xml:space="preserve">Reimplementación de </w:t>
+            </w:r>
+            <w:proofErr w:type="spellStart"/>
+            <w:r>
+              <w:rPr>
+                <w:lang w:val="x-none" w:eastAsia="x-none"/>
+              </w:rPr>
+              <w:t>audiveris</w:t>
+            </w:r>
+            <w:proofErr w:type="spellEnd"/>
           </w:p>
         </w:tc>
         <w:tc>
@@ -11594,12 +12622,14 @@
                 <w:lang w:val="x-none" w:eastAsia="x-none"/>
               </w:rPr>
             </w:pPr>
+            <w:proofErr w:type="spellStart"/>
             <w:r>
               <w:rPr>
                 <w:lang w:val="x-none" w:eastAsia="x-none"/>
               </w:rPr>
               <w:t>Development</w:t>
             </w:r>
+            <w:proofErr w:type="spellEnd"/>
           </w:p>
         </w:tc>
         <w:tc>
@@ -11694,8 +12724,16 @@
               <w:rPr>
                 <w:lang w:val="x-none" w:eastAsia="x-none"/>
               </w:rPr>
-              <w:t>Reimplementación de audiveris</w:t>
-            </w:r>
+              <w:t xml:space="preserve">Reimplementación de </w:t>
+            </w:r>
+            <w:proofErr w:type="spellStart"/>
+            <w:r>
+              <w:rPr>
+                <w:lang w:val="x-none" w:eastAsia="x-none"/>
+              </w:rPr>
+              <w:t>audiveris</w:t>
+            </w:r>
+            <w:proofErr w:type="spellEnd"/>
           </w:p>
         </w:tc>
         <w:tc>
@@ -11710,12 +12748,14 @@
                 <w:lang w:val="x-none" w:eastAsia="x-none"/>
               </w:rPr>
             </w:pPr>
+            <w:proofErr w:type="spellStart"/>
             <w:r>
               <w:rPr>
                 <w:lang w:val="x-none" w:eastAsia="x-none"/>
               </w:rPr>
               <w:t>Development</w:t>
             </w:r>
+            <w:proofErr w:type="spellEnd"/>
           </w:p>
         </w:tc>
         <w:tc>
@@ -11810,8 +12850,16 @@
               <w:rPr>
                 <w:lang w:val="x-none" w:eastAsia="x-none"/>
               </w:rPr>
-              <w:t>Reestructuración para Firebase</w:t>
-            </w:r>
+              <w:t xml:space="preserve">Reestructuración para </w:t>
+            </w:r>
+            <w:proofErr w:type="spellStart"/>
+            <w:r>
+              <w:rPr>
+                <w:lang w:val="x-none" w:eastAsia="x-none"/>
+              </w:rPr>
+              <w:t>Firebase</w:t>
+            </w:r>
+            <w:proofErr w:type="spellEnd"/>
           </w:p>
         </w:tc>
         <w:tc>
@@ -11826,12 +12874,14 @@
                 <w:lang w:val="x-none" w:eastAsia="x-none"/>
               </w:rPr>
             </w:pPr>
+            <w:proofErr w:type="spellStart"/>
             <w:r>
               <w:rPr>
                 <w:lang w:val="x-none" w:eastAsia="x-none"/>
               </w:rPr>
               <w:t>Development</w:t>
             </w:r>
+            <w:proofErr w:type="spellEnd"/>
           </w:p>
         </w:tc>
         <w:tc>
@@ -11942,12 +12992,14 @@
                 <w:lang w:val="x-none" w:eastAsia="x-none"/>
               </w:rPr>
             </w:pPr>
+            <w:proofErr w:type="spellStart"/>
             <w:r>
               <w:rPr>
                 <w:lang w:val="x-none" w:eastAsia="x-none"/>
               </w:rPr>
               <w:t>Documentation</w:t>
             </w:r>
+            <w:proofErr w:type="spellEnd"/>
           </w:p>
         </w:tc>
         <w:tc>
@@ -12044,12 +13096,14 @@
               </w:rPr>
               <w:t xml:space="preserve">Implementación de </w:t>
             </w:r>
+            <w:proofErr w:type="spellStart"/>
             <w:r>
               <w:rPr>
                 <w:lang w:val="x-none" w:eastAsia="x-none"/>
               </w:rPr>
               <w:t>Verovio</w:t>
             </w:r>
+            <w:proofErr w:type="spellEnd"/>
           </w:p>
         </w:tc>
         <w:tc>
@@ -12064,12 +13118,14 @@
                 <w:lang w:val="x-none" w:eastAsia="x-none"/>
               </w:rPr>
             </w:pPr>
+            <w:proofErr w:type="spellStart"/>
             <w:r>
               <w:rPr>
                 <w:lang w:val="x-none" w:eastAsia="x-none"/>
               </w:rPr>
               <w:t>Development</w:t>
             </w:r>
+            <w:proofErr w:type="spellEnd"/>
           </w:p>
         </w:tc>
         <w:tc>
@@ -12170,8 +13226,16 @@
               <w:rPr>
                 <w:lang w:val="x-none" w:eastAsia="x-none"/>
               </w:rPr>
-              <w:t>Implementación de Verovio</w:t>
-            </w:r>
+              <w:t xml:space="preserve">Implementación de </w:t>
+            </w:r>
+            <w:proofErr w:type="spellStart"/>
+            <w:r>
+              <w:rPr>
+                <w:lang w:val="x-none" w:eastAsia="x-none"/>
+              </w:rPr>
+              <w:t>Verovio</w:t>
+            </w:r>
+            <w:proofErr w:type="spellEnd"/>
           </w:p>
         </w:tc>
         <w:tc>
@@ -12186,12 +13250,14 @@
                 <w:lang w:val="x-none" w:eastAsia="x-none"/>
               </w:rPr>
             </w:pPr>
+            <w:proofErr w:type="spellStart"/>
             <w:r>
               <w:rPr>
                 <w:lang w:val="x-none" w:eastAsia="x-none"/>
               </w:rPr>
               <w:t>Development</w:t>
             </w:r>
+            <w:proofErr w:type="spellEnd"/>
           </w:p>
         </w:tc>
         <w:tc>
@@ -12286,8 +13352,16 @@
               <w:rPr>
                 <w:lang w:val="x-none" w:eastAsia="x-none"/>
               </w:rPr>
-              <w:t>Implementación de Verovio</w:t>
-            </w:r>
+              <w:t xml:space="preserve">Implementación de </w:t>
+            </w:r>
+            <w:proofErr w:type="spellStart"/>
+            <w:r>
+              <w:rPr>
+                <w:lang w:val="x-none" w:eastAsia="x-none"/>
+              </w:rPr>
+              <w:t>Verovio</w:t>
+            </w:r>
+            <w:proofErr w:type="spellEnd"/>
           </w:p>
         </w:tc>
         <w:tc>
@@ -12302,12 +13376,14 @@
                 <w:lang w:val="x-none" w:eastAsia="x-none"/>
               </w:rPr>
             </w:pPr>
+            <w:proofErr w:type="spellStart"/>
             <w:r>
               <w:rPr>
                 <w:lang w:val="x-none" w:eastAsia="x-none"/>
               </w:rPr>
               <w:t>Development</w:t>
             </w:r>
+            <w:proofErr w:type="spellEnd"/>
           </w:p>
         </w:tc>
         <w:tc>
@@ -12402,8 +13478,16 @@
               <w:rPr>
                 <w:lang w:val="x-none" w:eastAsia="x-none"/>
               </w:rPr>
-              <w:t>Implementación de Verovio</w:t>
-            </w:r>
+              <w:t xml:space="preserve">Implementación de </w:t>
+            </w:r>
+            <w:proofErr w:type="spellStart"/>
+            <w:r>
+              <w:rPr>
+                <w:lang w:val="x-none" w:eastAsia="x-none"/>
+              </w:rPr>
+              <w:t>Verovio</w:t>
+            </w:r>
+            <w:proofErr w:type="spellEnd"/>
           </w:p>
         </w:tc>
         <w:tc>
@@ -12418,12 +13502,14 @@
                 <w:lang w:val="x-none" w:eastAsia="x-none"/>
               </w:rPr>
             </w:pPr>
+            <w:proofErr w:type="spellStart"/>
             <w:r>
               <w:rPr>
                 <w:lang w:val="x-none" w:eastAsia="x-none"/>
               </w:rPr>
               <w:t>Development</w:t>
             </w:r>
+            <w:proofErr w:type="spellEnd"/>
           </w:p>
         </w:tc>
         <w:tc>
@@ -12518,8 +13604,16 @@
               <w:rPr>
                 <w:lang w:val="x-none" w:eastAsia="x-none"/>
               </w:rPr>
-              <w:t>Implementación de Verovio</w:t>
-            </w:r>
+              <w:t xml:space="preserve">Implementación de </w:t>
+            </w:r>
+            <w:proofErr w:type="spellStart"/>
+            <w:r>
+              <w:rPr>
+                <w:lang w:val="x-none" w:eastAsia="x-none"/>
+              </w:rPr>
+              <w:t>Verovio</w:t>
+            </w:r>
+            <w:proofErr w:type="spellEnd"/>
           </w:p>
         </w:tc>
         <w:tc>
@@ -12534,12 +13628,14 @@
                 <w:lang w:val="x-none" w:eastAsia="x-none"/>
               </w:rPr>
             </w:pPr>
+            <w:proofErr w:type="spellStart"/>
             <w:r>
               <w:rPr>
                 <w:lang w:val="x-none" w:eastAsia="x-none"/>
               </w:rPr>
               <w:t>Development</w:t>
             </w:r>
+            <w:proofErr w:type="spellEnd"/>
           </w:p>
         </w:tc>
         <w:tc>
@@ -12646,8 +13742,16 @@
               <w:rPr>
                 <w:lang w:val="x-none" w:eastAsia="x-none"/>
               </w:rPr>
-              <w:t>Implementación de Verovio</w:t>
-            </w:r>
+              <w:t xml:space="preserve">Implementación de </w:t>
+            </w:r>
+            <w:proofErr w:type="spellStart"/>
+            <w:r>
+              <w:rPr>
+                <w:lang w:val="x-none" w:eastAsia="x-none"/>
+              </w:rPr>
+              <w:t>Verovio</w:t>
+            </w:r>
+            <w:proofErr w:type="spellEnd"/>
           </w:p>
         </w:tc>
         <w:tc>
@@ -12662,12 +13766,14 @@
                 <w:lang w:val="x-none" w:eastAsia="x-none"/>
               </w:rPr>
             </w:pPr>
+            <w:proofErr w:type="spellStart"/>
             <w:r>
               <w:rPr>
                 <w:lang w:val="x-none" w:eastAsia="x-none"/>
               </w:rPr>
               <w:t>Development</w:t>
             </w:r>
+            <w:proofErr w:type="spellEnd"/>
           </w:p>
         </w:tc>
         <w:tc>
@@ -12762,8 +13868,16 @@
               <w:rPr>
                 <w:lang w:val="x-none" w:eastAsia="x-none"/>
               </w:rPr>
-              <w:t>Implementación de Verovio</w:t>
-            </w:r>
+              <w:t xml:space="preserve">Implementación de </w:t>
+            </w:r>
+            <w:proofErr w:type="spellStart"/>
+            <w:r>
+              <w:rPr>
+                <w:lang w:val="x-none" w:eastAsia="x-none"/>
+              </w:rPr>
+              <w:t>Verovio</w:t>
+            </w:r>
+            <w:proofErr w:type="spellEnd"/>
           </w:p>
         </w:tc>
         <w:tc>
@@ -12778,12 +13892,14 @@
                 <w:lang w:val="x-none" w:eastAsia="x-none"/>
               </w:rPr>
             </w:pPr>
+            <w:proofErr w:type="spellStart"/>
             <w:r>
               <w:rPr>
                 <w:lang w:val="x-none" w:eastAsia="x-none"/>
               </w:rPr>
               <w:t>Development</w:t>
             </w:r>
+            <w:proofErr w:type="spellEnd"/>
           </w:p>
         </w:tc>
         <w:tc>
@@ -12894,12 +14010,14 @@
                 <w:lang w:val="x-none" w:eastAsia="x-none"/>
               </w:rPr>
             </w:pPr>
+            <w:proofErr w:type="spellStart"/>
             <w:r>
               <w:rPr>
                 <w:lang w:val="x-none" w:eastAsia="x-none"/>
               </w:rPr>
               <w:t>Development</w:t>
             </w:r>
+            <w:proofErr w:type="spellEnd"/>
           </w:p>
         </w:tc>
         <w:tc>
@@ -13010,12 +14128,14 @@
                 <w:lang w:val="x-none" w:eastAsia="x-none"/>
               </w:rPr>
             </w:pPr>
+            <w:proofErr w:type="spellStart"/>
             <w:r>
               <w:rPr>
                 <w:lang w:val="x-none" w:eastAsia="x-none"/>
               </w:rPr>
               <w:t>Development</w:t>
             </w:r>
+            <w:proofErr w:type="spellEnd"/>
           </w:p>
         </w:tc>
         <w:tc>
@@ -13088,6 +14208,12 @@
                 <w:lang w:val="x-none" w:eastAsia="x-none"/>
               </w:rPr>
             </w:pPr>
+            <w:r>
+              <w:rPr>
+                <w:lang w:val="x-none" w:eastAsia="x-none"/>
+              </w:rPr>
+              <w:t>10/05/2024</w:t>
+            </w:r>
           </w:p>
         </w:tc>
         <w:tc>
@@ -13100,6 +14226,12 @@
                 <w:lang w:val="x-none" w:eastAsia="x-none"/>
               </w:rPr>
             </w:pPr>
+            <w:r>
+              <w:rPr>
+                <w:lang w:val="x-none" w:eastAsia="x-none"/>
+              </w:rPr>
+              <w:t>Alertas en las vistas</w:t>
+            </w:r>
           </w:p>
         </w:tc>
         <w:tc>
@@ -13114,6 +14246,14 @@
                 <w:lang w:val="x-none" w:eastAsia="x-none"/>
               </w:rPr>
             </w:pPr>
+            <w:proofErr w:type="spellStart"/>
+            <w:r>
+              <w:rPr>
+                <w:lang w:val="x-none" w:eastAsia="x-none"/>
+              </w:rPr>
+              <w:t>Development</w:t>
+            </w:r>
+            <w:proofErr w:type="spellEnd"/>
           </w:p>
         </w:tc>
         <w:tc>
@@ -13127,6 +14267,12 @@
                 <w:lang w:val="x-none" w:eastAsia="x-none"/>
               </w:rPr>
             </w:pPr>
+            <w:r>
+              <w:rPr>
+                <w:lang w:val="x-none" w:eastAsia="x-none"/>
+              </w:rPr>
+              <w:t>Completado</w:t>
+            </w:r>
           </w:p>
         </w:tc>
         <w:tc>
@@ -13140,6 +14286,12 @@
                 <w:lang w:val="x-none" w:eastAsia="x-none"/>
               </w:rPr>
             </w:pPr>
+            <w:r>
+              <w:rPr>
+                <w:lang w:val="x-none" w:eastAsia="x-none"/>
+              </w:rPr>
+              <w:t>4</w:t>
+            </w:r>
           </w:p>
         </w:tc>
         <w:tc>
@@ -13153,6 +14305,12 @@
                 <w:lang w:val="x-none" w:eastAsia="x-none"/>
               </w:rPr>
             </w:pPr>
+            <w:r>
+              <w:rPr>
+                <w:lang w:val="x-none" w:eastAsia="x-none"/>
+              </w:rPr>
+              <w:t>6</w:t>
+            </w:r>
           </w:p>
         </w:tc>
       </w:tr>

</xml_diff>

<commit_message>
Documentación sprint 5, 12-06-2024
</commit_message>
<xml_diff>
--- a/sprints.docx
+++ b/sprints.docx
@@ -249,7 +249,6 @@
         </w:rPr>
         <w:t xml:space="preserve"> Manuel Galán </w:t>
       </w:r>
-      <w:proofErr w:type="spellStart"/>
       <w:r>
         <w:rPr>
           <w:rFonts w:ascii="Adobe Garamond Pro" w:hAnsi="Adobe Garamond Pro"/>
@@ -266,7 +265,6 @@
         </w:rPr>
         <w:t>rdax</w:t>
       </w:r>
-      <w:proofErr w:type="spellEnd"/>
     </w:p>
     <w:p>
       <w:pPr>
@@ -483,21 +481,7 @@
         <w:rPr>
           <w:lang w:val="x-none" w:eastAsia="x-none"/>
         </w:rPr>
-        <w:t xml:space="preserve">Por último me decanté por desarrollar la memoria en Word por su simplicidad en comparación con </w:t>
-      </w:r>
-      <w:proofErr w:type="spellStart"/>
-      <w:r>
-        <w:rPr>
-          <w:lang w:val="x-none" w:eastAsia="x-none"/>
-        </w:rPr>
-        <w:t>Latex</w:t>
-      </w:r>
-      <w:proofErr w:type="spellEnd"/>
-      <w:r>
-        <w:rPr>
-          <w:lang w:val="x-none" w:eastAsia="x-none"/>
-        </w:rPr>
-        <w:t>.</w:t>
+        <w:t>Por último me decanté por desarrollar la memoria en Word por su simplicidad en comparación con Latex.</w:t>
       </w:r>
     </w:p>
     <w:tbl>
@@ -702,14 +686,12 @@
                 <w:lang w:val="x-none" w:eastAsia="x-none"/>
               </w:rPr>
             </w:pPr>
-            <w:proofErr w:type="spellStart"/>
             <w:r>
               <w:rPr>
                 <w:lang w:val="x-none" w:eastAsia="x-none"/>
               </w:rPr>
               <w:t>Configuration</w:t>
             </w:r>
-            <w:proofErr w:type="spellEnd"/>
           </w:p>
         </w:tc>
         <w:tc>
@@ -832,14 +814,12 @@
                 <w:lang w:val="x-none" w:eastAsia="x-none"/>
               </w:rPr>
             </w:pPr>
-            <w:proofErr w:type="spellStart"/>
             <w:r>
               <w:rPr>
                 <w:lang w:val="x-none" w:eastAsia="x-none"/>
               </w:rPr>
               <w:t>Configuration</w:t>
             </w:r>
-            <w:proofErr w:type="spellEnd"/>
           </w:p>
         </w:tc>
         <w:tc>
@@ -962,14 +942,12 @@
                 <w:lang w:val="x-none" w:eastAsia="x-none"/>
               </w:rPr>
             </w:pPr>
-            <w:proofErr w:type="spellStart"/>
             <w:r>
               <w:rPr>
                 <w:lang w:val="x-none" w:eastAsia="x-none"/>
               </w:rPr>
               <w:t>Configuration</w:t>
             </w:r>
-            <w:proofErr w:type="spellEnd"/>
           </w:p>
         </w:tc>
         <w:tc>
@@ -1092,14 +1070,12 @@
                 <w:lang w:val="x-none" w:eastAsia="x-none"/>
               </w:rPr>
             </w:pPr>
-            <w:proofErr w:type="spellStart"/>
             <w:r>
               <w:rPr>
                 <w:lang w:val="x-none" w:eastAsia="x-none"/>
               </w:rPr>
               <w:t>Research</w:t>
             </w:r>
-            <w:proofErr w:type="spellEnd"/>
           </w:p>
         </w:tc>
         <w:tc>
@@ -1221,14 +1197,12 @@
                 <w:lang w:val="x-none" w:eastAsia="x-none"/>
               </w:rPr>
             </w:pPr>
-            <w:proofErr w:type="spellStart"/>
             <w:r>
               <w:rPr>
                 <w:lang w:val="x-none" w:eastAsia="x-none"/>
               </w:rPr>
               <w:t>Research</w:t>
             </w:r>
-            <w:proofErr w:type="spellEnd"/>
           </w:p>
         </w:tc>
         <w:tc>
@@ -1350,14 +1324,12 @@
                 <w:lang w:val="x-none" w:eastAsia="x-none"/>
               </w:rPr>
             </w:pPr>
-            <w:proofErr w:type="spellStart"/>
             <w:r>
               <w:rPr>
                 <w:lang w:val="x-none" w:eastAsia="x-none"/>
               </w:rPr>
               <w:t>Research</w:t>
             </w:r>
-            <w:proofErr w:type="spellEnd"/>
           </w:p>
         </w:tc>
         <w:tc>
@@ -1479,14 +1451,12 @@
                 <w:lang w:val="x-none" w:eastAsia="x-none"/>
               </w:rPr>
             </w:pPr>
-            <w:proofErr w:type="spellStart"/>
             <w:r>
               <w:rPr>
                 <w:lang w:val="x-none" w:eastAsia="x-none"/>
               </w:rPr>
               <w:t>Research</w:t>
             </w:r>
-            <w:proofErr w:type="spellEnd"/>
           </w:p>
         </w:tc>
         <w:tc>
@@ -1608,14 +1578,12 @@
                 <w:lang w:val="x-none" w:eastAsia="x-none"/>
               </w:rPr>
             </w:pPr>
-            <w:proofErr w:type="spellStart"/>
             <w:r>
               <w:rPr>
                 <w:lang w:val="x-none" w:eastAsia="x-none"/>
               </w:rPr>
               <w:t>Research</w:t>
             </w:r>
-            <w:proofErr w:type="spellEnd"/>
           </w:p>
         </w:tc>
         <w:tc>
@@ -1737,14 +1705,12 @@
                 <w:lang w:val="x-none" w:eastAsia="x-none"/>
               </w:rPr>
             </w:pPr>
-            <w:proofErr w:type="spellStart"/>
             <w:r>
               <w:rPr>
                 <w:lang w:val="x-none" w:eastAsia="x-none"/>
               </w:rPr>
               <w:t>Research</w:t>
             </w:r>
-            <w:proofErr w:type="spellEnd"/>
           </w:p>
         </w:tc>
         <w:tc>
@@ -1866,14 +1832,12 @@
                 <w:lang w:val="x-none" w:eastAsia="x-none"/>
               </w:rPr>
             </w:pPr>
-            <w:proofErr w:type="spellStart"/>
             <w:r>
               <w:rPr>
                 <w:lang w:val="x-none" w:eastAsia="x-none"/>
               </w:rPr>
               <w:t>Research</w:t>
             </w:r>
-            <w:proofErr w:type="spellEnd"/>
           </w:p>
         </w:tc>
         <w:tc>
@@ -2031,33 +1995,17 @@
         </w:rPr>
         <w:t xml:space="preserve">. Entre ellas se valoró </w:t>
       </w:r>
-      <w:proofErr w:type="spellStart"/>
       <w:r>
         <w:rPr>
           <w:lang w:val="x-none" w:eastAsia="x-none"/>
         </w:rPr>
-        <w:t>Flask</w:t>
+        <w:t xml:space="preserve">Flask o Django. </w:t>
       </w:r>
-      <w:proofErr w:type="spellEnd"/>
       <w:r>
         <w:rPr>
           <w:lang w:val="x-none" w:eastAsia="x-none"/>
         </w:rPr>
-        <w:t xml:space="preserve"> o Django. </w:t>
-      </w:r>
-      <w:proofErr w:type="spellStart"/>
-      <w:r>
-        <w:rPr>
-          <w:lang w:val="x-none" w:eastAsia="x-none"/>
-        </w:rPr>
-        <w:t>Flask</w:t>
-      </w:r>
-      <w:proofErr w:type="spellEnd"/>
-      <w:r>
-        <w:rPr>
-          <w:lang w:val="x-none" w:eastAsia="x-none"/>
-        </w:rPr>
-        <w:t xml:space="preserve"> ofrec</w:t>
+        <w:t>Flask ofrec</w:t>
       </w:r>
       <w:r>
         <w:rPr>
@@ -2130,21 +2078,7 @@
         <w:rPr>
           <w:lang w:val="x-none" w:eastAsia="x-none"/>
         </w:rPr>
-        <w:t xml:space="preserve">Por otro lado, Django es un </w:t>
-      </w:r>
-      <w:proofErr w:type="spellStart"/>
-      <w:r>
-        <w:rPr>
-          <w:lang w:val="x-none" w:eastAsia="x-none"/>
-        </w:rPr>
-        <w:t>framework</w:t>
-      </w:r>
-      <w:proofErr w:type="spellEnd"/>
-      <w:r>
-        <w:rPr>
-          <w:lang w:val="x-none" w:eastAsia="x-none"/>
-        </w:rPr>
-        <w:t xml:space="preserve"> que ofrece una amplia variedad de funcionalidades integradas de serie, también permite un desarrollo rápido de aplicaciones complejas gracias a estas características</w:t>
+        <w:t>Por otro lado, Django es un framework que ofrece una amplia variedad de funcionalidades integradas de serie, también permite un desarrollo rápido de aplicaciones complejas gracias a estas características</w:t>
       </w:r>
       <w:r>
         <w:rPr>
@@ -2192,21 +2126,7 @@
         <w:rPr>
           <w:lang w:val="x-none" w:eastAsia="x-none"/>
         </w:rPr>
-        <w:t xml:space="preserve">he considerado que la mejor opción es usar </w:t>
-      </w:r>
-      <w:proofErr w:type="spellStart"/>
-      <w:r>
-        <w:rPr>
-          <w:lang w:val="x-none" w:eastAsia="x-none"/>
-        </w:rPr>
-        <w:t>Flask</w:t>
-      </w:r>
-      <w:proofErr w:type="spellEnd"/>
-      <w:r>
-        <w:rPr>
-          <w:lang w:val="x-none" w:eastAsia="x-none"/>
-        </w:rPr>
-        <w:t xml:space="preserve"> para mi proyecto.</w:t>
+        <w:t>he considerado que la mejor opción es usar Flask para mi proyecto.</w:t>
       </w:r>
     </w:p>
     <w:p>
@@ -2245,19 +2165,11 @@
         </w:rPr>
         <w:t xml:space="preserve"> es </w:t>
       </w:r>
-      <w:proofErr w:type="spellStart"/>
       <w:r>
         <w:rPr>
           <w:lang w:val="x-none" w:eastAsia="x-none"/>
         </w:rPr>
-        <w:t>Audiveris</w:t>
-      </w:r>
-      <w:proofErr w:type="spellEnd"/>
-      <w:r>
-        <w:rPr>
-          <w:lang w:val="x-none" w:eastAsia="x-none"/>
-        </w:rPr>
-        <w:t xml:space="preserve"> debido a su larga trayectoria y la comunidad que hay detrás ya que es muy activa y grande.</w:t>
+        <w:t>Audiveris debido a su larga trayectoria y la comunidad que hay detrás ya que es muy activa y grande.</w:t>
       </w:r>
       <w:r>
         <w:rPr>
@@ -2277,19 +2189,11 @@
         </w:rPr>
         <w:t xml:space="preserve">tecnologías que valoré son </w:t>
       </w:r>
-      <w:proofErr w:type="spellStart"/>
       <w:r>
         <w:rPr>
           <w:lang w:val="x-none" w:eastAsia="x-none"/>
         </w:rPr>
-        <w:t>SharpEye</w:t>
-      </w:r>
-      <w:proofErr w:type="spellEnd"/>
-      <w:r>
-        <w:rPr>
-          <w:lang w:val="x-none" w:eastAsia="x-none"/>
-        </w:rPr>
-        <w:t xml:space="preserve"> Music Reader</w:t>
+        <w:t>SharpEye Music Reader</w:t>
       </w:r>
       <w:r>
         <w:rPr>
@@ -2297,14 +2201,12 @@
         </w:rPr>
         <w:t xml:space="preserve">, </w:t>
       </w:r>
-      <w:proofErr w:type="spellStart"/>
       <w:r>
         <w:rPr>
           <w:lang w:val="x-none" w:eastAsia="x-none"/>
         </w:rPr>
         <w:t>MuseScore</w:t>
       </w:r>
-      <w:proofErr w:type="spellEnd"/>
       <w:r>
         <w:rPr>
           <w:lang w:val="x-none" w:eastAsia="x-none"/>
@@ -2557,14 +2459,12 @@
                 <w:lang w:val="x-none" w:eastAsia="x-none"/>
               </w:rPr>
             </w:pPr>
-            <w:proofErr w:type="spellStart"/>
             <w:r>
               <w:rPr>
                 <w:lang w:val="x-none" w:eastAsia="x-none"/>
               </w:rPr>
               <w:t>Documentation</w:t>
             </w:r>
-            <w:proofErr w:type="spellEnd"/>
           </w:p>
         </w:tc>
         <w:tc>
@@ -2703,14 +2603,12 @@
                 <w:lang w:val="x-none" w:eastAsia="x-none"/>
               </w:rPr>
             </w:pPr>
-            <w:proofErr w:type="spellStart"/>
             <w:r>
               <w:rPr>
                 <w:lang w:val="x-none" w:eastAsia="x-none"/>
               </w:rPr>
               <w:t>Documentation</w:t>
             </w:r>
-            <w:proofErr w:type="spellEnd"/>
           </w:p>
         </w:tc>
         <w:tc>
@@ -2837,14 +2735,12 @@
                 <w:lang w:val="x-none" w:eastAsia="x-none"/>
               </w:rPr>
             </w:pPr>
-            <w:proofErr w:type="spellStart"/>
             <w:r>
               <w:rPr>
                 <w:lang w:val="x-none" w:eastAsia="x-none"/>
               </w:rPr>
               <w:t>Documentation</w:t>
             </w:r>
-            <w:proofErr w:type="spellEnd"/>
           </w:p>
         </w:tc>
         <w:tc>
@@ -2971,14 +2867,12 @@
                 <w:lang w:val="x-none" w:eastAsia="x-none"/>
               </w:rPr>
             </w:pPr>
-            <w:proofErr w:type="spellStart"/>
             <w:r>
               <w:rPr>
                 <w:lang w:val="x-none" w:eastAsia="x-none"/>
               </w:rPr>
               <w:t>Documentation</w:t>
             </w:r>
-            <w:proofErr w:type="spellEnd"/>
           </w:p>
         </w:tc>
         <w:tc>
@@ -3105,14 +2999,12 @@
                 <w:lang w:val="x-none" w:eastAsia="x-none"/>
               </w:rPr>
             </w:pPr>
-            <w:proofErr w:type="spellStart"/>
             <w:r>
               <w:rPr>
                 <w:lang w:val="x-none" w:eastAsia="x-none"/>
               </w:rPr>
               <w:t>Documentation</w:t>
             </w:r>
-            <w:proofErr w:type="spellEnd"/>
           </w:p>
         </w:tc>
         <w:tc>
@@ -3223,16 +3115,8 @@
               <w:rPr>
                 <w:lang w:val="x-none" w:eastAsia="x-none"/>
               </w:rPr>
-              <w:t xml:space="preserve">Investigar servidor web: Django vs </w:t>
-            </w:r>
-            <w:proofErr w:type="spellStart"/>
-            <w:r>
-              <w:rPr>
-                <w:lang w:val="x-none" w:eastAsia="x-none"/>
-              </w:rPr>
-              <w:t>Flask</w:t>
-            </w:r>
-            <w:proofErr w:type="spellEnd"/>
+              <w:t>Investigar servidor web: Django vs Flask</w:t>
+            </w:r>
           </w:p>
         </w:tc>
         <w:tc>
@@ -3247,14 +3131,12 @@
                 <w:lang w:val="x-none" w:eastAsia="x-none"/>
               </w:rPr>
             </w:pPr>
-            <w:proofErr w:type="spellStart"/>
             <w:r>
               <w:rPr>
                 <w:lang w:val="x-none" w:eastAsia="x-none"/>
               </w:rPr>
               <w:t>Research</w:t>
             </w:r>
-            <w:proofErr w:type="spellEnd"/>
           </w:p>
         </w:tc>
         <w:tc>
@@ -3365,16 +3247,8 @@
               <w:rPr>
                 <w:lang w:val="x-none" w:eastAsia="x-none"/>
               </w:rPr>
-              <w:t xml:space="preserve">Investigar servidor web: Django vs </w:t>
-            </w:r>
-            <w:proofErr w:type="spellStart"/>
-            <w:r>
-              <w:rPr>
-                <w:lang w:val="x-none" w:eastAsia="x-none"/>
-              </w:rPr>
-              <w:t>Flask</w:t>
-            </w:r>
-            <w:proofErr w:type="spellEnd"/>
+              <w:t>Investigar servidor web: Django vs Flask</w:t>
+            </w:r>
           </w:p>
         </w:tc>
         <w:tc>
@@ -3389,14 +3263,12 @@
                 <w:lang w:val="x-none" w:eastAsia="x-none"/>
               </w:rPr>
             </w:pPr>
-            <w:proofErr w:type="spellStart"/>
             <w:r>
               <w:rPr>
                 <w:lang w:val="x-none" w:eastAsia="x-none"/>
               </w:rPr>
               <w:t>Research</w:t>
             </w:r>
-            <w:proofErr w:type="spellEnd"/>
           </w:p>
         </w:tc>
         <w:tc>
@@ -3522,16 +3394,8 @@
               <w:rPr>
                 <w:lang w:val="x-none" w:eastAsia="x-none"/>
               </w:rPr>
-              <w:t xml:space="preserve">Investigar servidor web: Django vs </w:t>
-            </w:r>
-            <w:proofErr w:type="spellStart"/>
-            <w:r>
-              <w:rPr>
-                <w:lang w:val="x-none" w:eastAsia="x-none"/>
-              </w:rPr>
-              <w:t>Flask</w:t>
-            </w:r>
-            <w:proofErr w:type="spellEnd"/>
+              <w:t>Investigar servidor web: Django vs Flask</w:t>
+            </w:r>
           </w:p>
         </w:tc>
         <w:tc>
@@ -3546,14 +3410,12 @@
                 <w:lang w:val="x-none" w:eastAsia="x-none"/>
               </w:rPr>
             </w:pPr>
-            <w:proofErr w:type="spellStart"/>
             <w:r>
               <w:rPr>
                 <w:lang w:val="x-none" w:eastAsia="x-none"/>
               </w:rPr>
               <w:t>Research</w:t>
             </w:r>
-            <w:proofErr w:type="spellEnd"/>
           </w:p>
         </w:tc>
         <w:tc>
@@ -3680,14 +3542,12 @@
                 <w:lang w:val="x-none" w:eastAsia="x-none"/>
               </w:rPr>
             </w:pPr>
-            <w:proofErr w:type="spellStart"/>
             <w:r>
               <w:rPr>
                 <w:lang w:val="x-none" w:eastAsia="x-none"/>
               </w:rPr>
               <w:t>Research</w:t>
             </w:r>
-            <w:proofErr w:type="spellEnd"/>
           </w:p>
         </w:tc>
         <w:tc>
@@ -3856,35 +3716,7 @@
         <w:rPr>
           <w:lang w:val="x-none" w:eastAsia="x-none"/>
         </w:rPr>
-        <w:t xml:space="preserve">, empezando por un usuario corriente y un usuario registrado. Además le asigné unas primeras funcionalidades básicas a estos usuarios, que son entrar a la ventana home, </w:t>
-      </w:r>
-      <w:proofErr w:type="spellStart"/>
-      <w:r>
-        <w:rPr>
-          <w:lang w:val="x-none" w:eastAsia="x-none"/>
-        </w:rPr>
-        <w:t>logearse</w:t>
-      </w:r>
-      <w:proofErr w:type="spellEnd"/>
-      <w:r>
-        <w:rPr>
-          <w:lang w:val="x-none" w:eastAsia="x-none"/>
-        </w:rPr>
-        <w:t xml:space="preserve"> y registrarse en el caso del usuario corriente y poder subir ficheros y hacer log </w:t>
-      </w:r>
-      <w:proofErr w:type="spellStart"/>
-      <w:r>
-        <w:rPr>
-          <w:lang w:val="x-none" w:eastAsia="x-none"/>
-        </w:rPr>
-        <w:t>out</w:t>
-      </w:r>
-      <w:proofErr w:type="spellEnd"/>
-      <w:r>
-        <w:rPr>
-          <w:lang w:val="x-none" w:eastAsia="x-none"/>
-        </w:rPr>
-        <w:t xml:space="preserve"> en el caso de un usuario registrado como funciones extra para este. </w:t>
+        <w:t xml:space="preserve">, empezando por un usuario corriente y un usuario registrado. Además le asigné unas primeras funcionalidades básicas a estos usuarios, que son entrar a la ventana home, logearse y registrarse en el caso del usuario corriente y poder subir ficheros y hacer log out en el caso de un usuario registrado como funciones extra para este. </w:t>
       </w:r>
     </w:p>
     <w:p>
@@ -3959,21 +3791,7 @@
         <w:rPr>
           <w:lang w:val="x-none" w:eastAsia="x-none"/>
         </w:rPr>
-        <w:t xml:space="preserve"> instalé </w:t>
-      </w:r>
-      <w:proofErr w:type="spellStart"/>
-      <w:r>
-        <w:rPr>
-          <w:lang w:val="x-none" w:eastAsia="x-none"/>
-        </w:rPr>
-        <w:t>Flask</w:t>
-      </w:r>
-      <w:proofErr w:type="spellEnd"/>
-      <w:r>
-        <w:rPr>
-          <w:lang w:val="x-none" w:eastAsia="x-none"/>
-        </w:rPr>
-        <w:t xml:space="preserve">. </w:t>
+        <w:t xml:space="preserve"> instalé Flask. </w:t>
       </w:r>
       <w:r>
         <w:rPr>
@@ -4010,63 +3828,19 @@
         <w:rPr>
           <w:lang w:val="x-none" w:eastAsia="x-none"/>
         </w:rPr>
-        <w:t xml:space="preserve">Hice una primera implementación de un </w:t>
+        <w:t>Hice una primera implementación de un login</w:t>
       </w:r>
-      <w:proofErr w:type="spellStart"/>
       <w:r>
         <w:rPr>
           <w:lang w:val="x-none" w:eastAsia="x-none"/>
         </w:rPr>
-        <w:t>login</w:t>
+        <w:t xml:space="preserve"> y register</w:t>
       </w:r>
-      <w:proofErr w:type="spellEnd"/>
       <w:r>
         <w:rPr>
           <w:lang w:val="x-none" w:eastAsia="x-none"/>
         </w:rPr>
-        <w:t xml:space="preserve"> y </w:t>
-      </w:r>
-      <w:proofErr w:type="spellStart"/>
-      <w:r>
-        <w:rPr>
-          <w:lang w:val="x-none" w:eastAsia="x-none"/>
-        </w:rPr>
-        <w:t>register</w:t>
-      </w:r>
-      <w:proofErr w:type="spellEnd"/>
-      <w:r>
-        <w:rPr>
-          <w:lang w:val="x-none" w:eastAsia="x-none"/>
-        </w:rPr>
-        <w:t xml:space="preserve"> haciendo uso de la librería de </w:t>
-      </w:r>
-      <w:proofErr w:type="spellStart"/>
-      <w:r>
-        <w:rPr>
-          <w:lang w:val="x-none" w:eastAsia="x-none"/>
-        </w:rPr>
-        <w:t>FlaskWTF</w:t>
-      </w:r>
-      <w:proofErr w:type="spellEnd"/>
-      <w:r>
-        <w:rPr>
-          <w:lang w:val="x-none" w:eastAsia="x-none"/>
-        </w:rPr>
-        <w:t xml:space="preserve"> para facilitarme hacer los </w:t>
-      </w:r>
-      <w:proofErr w:type="spellStart"/>
-      <w:r>
-        <w:rPr>
-          <w:lang w:val="x-none" w:eastAsia="x-none"/>
-        </w:rPr>
-        <w:t>forms</w:t>
-      </w:r>
-      <w:proofErr w:type="spellEnd"/>
-      <w:r>
-        <w:rPr>
-          <w:lang w:val="x-none" w:eastAsia="x-none"/>
-        </w:rPr>
-        <w:t xml:space="preserve">. Como tuve problemas con el </w:t>
+        <w:t xml:space="preserve"> haciendo uso de la librería de FlaskWTF para facilitarme hacer los forms. Como tuve problemas con el </w:t>
       </w:r>
       <w:r>
         <w:rPr>
@@ -4121,35 +3895,7 @@
         <w:rPr>
           <w:lang w:val="x-none" w:eastAsia="x-none"/>
         </w:rPr>
-        <w:t xml:space="preserve"> </w:t>
-      </w:r>
-      <w:proofErr w:type="spellStart"/>
-      <w:r>
-        <w:rPr>
-          <w:lang w:val="x-none" w:eastAsia="x-none"/>
-        </w:rPr>
-        <w:t>xampp</w:t>
-      </w:r>
-      <w:proofErr w:type="spellEnd"/>
-      <w:r>
-        <w:rPr>
-          <w:lang w:val="x-none" w:eastAsia="x-none"/>
-        </w:rPr>
-        <w:t xml:space="preserve"> y configuré la base de datos en </w:t>
-      </w:r>
-      <w:proofErr w:type="spellStart"/>
-      <w:r>
-        <w:rPr>
-          <w:lang w:val="x-none" w:eastAsia="x-none"/>
-        </w:rPr>
-        <w:t>phpadmin</w:t>
-      </w:r>
-      <w:proofErr w:type="spellEnd"/>
-      <w:r>
-        <w:rPr>
-          <w:lang w:val="x-none" w:eastAsia="x-none"/>
-        </w:rPr>
-        <w:t>. Elegí este entorno debido a su facilidad de uso y su libre acceso a cualquier navegador web.</w:t>
+        <w:t xml:space="preserve"> xampp y configuré la base de datos en phpadmin. Elegí este entorno debido a su facilidad de uso y su libre acceso a cualquier navegador web.</w:t>
       </w:r>
       <w:r>
         <w:rPr>
@@ -4385,14 +4131,12 @@
                 <w:lang w:val="x-none" w:eastAsia="x-none"/>
               </w:rPr>
             </w:pPr>
-            <w:proofErr w:type="spellStart"/>
             <w:r>
               <w:rPr>
                 <w:lang w:val="x-none" w:eastAsia="x-none"/>
               </w:rPr>
               <w:t>Documentation</w:t>
             </w:r>
-            <w:proofErr w:type="spellEnd"/>
           </w:p>
         </w:tc>
         <w:tc>
@@ -4489,16 +4233,8 @@
               <w:rPr>
                 <w:lang w:val="x-none" w:eastAsia="x-none"/>
               </w:rPr>
-              <w:t xml:space="preserve">Cambiar las gráficas de los </w:t>
-            </w:r>
-            <w:proofErr w:type="spellStart"/>
-            <w:r>
-              <w:rPr>
-                <w:lang w:val="x-none" w:eastAsia="x-none"/>
-              </w:rPr>
-              <w:t>sprints</w:t>
-            </w:r>
-            <w:proofErr w:type="spellEnd"/>
+              <w:t>Cambiar las gráficas de los sprints</w:t>
+            </w:r>
           </w:p>
         </w:tc>
         <w:tc>
@@ -4513,14 +4249,12 @@
                 <w:lang w:val="x-none" w:eastAsia="x-none"/>
               </w:rPr>
             </w:pPr>
-            <w:proofErr w:type="spellStart"/>
             <w:r>
               <w:rPr>
                 <w:lang w:val="x-none" w:eastAsia="x-none"/>
               </w:rPr>
               <w:t>Documentation</w:t>
             </w:r>
-            <w:proofErr w:type="spellEnd"/>
           </w:p>
         </w:tc>
         <w:tc>
@@ -4633,14 +4367,12 @@
                 <w:lang w:val="x-none" w:eastAsia="x-none"/>
               </w:rPr>
             </w:pPr>
-            <w:proofErr w:type="spellStart"/>
             <w:r>
               <w:rPr>
                 <w:lang w:val="x-none" w:eastAsia="x-none"/>
               </w:rPr>
               <w:t>Research</w:t>
             </w:r>
-            <w:proofErr w:type="spellEnd"/>
           </w:p>
         </w:tc>
         <w:tc>
@@ -4753,14 +4485,12 @@
                 <w:lang w:val="x-none" w:eastAsia="x-none"/>
               </w:rPr>
             </w:pPr>
-            <w:proofErr w:type="spellStart"/>
             <w:r>
               <w:rPr>
                 <w:lang w:val="x-none" w:eastAsia="x-none"/>
               </w:rPr>
               <w:t>Development</w:t>
             </w:r>
-            <w:proofErr w:type="spellEnd"/>
           </w:p>
         </w:tc>
         <w:tc>
@@ -4857,30 +4587,8 @@
               <w:rPr>
                 <w:lang w:val="x-none" w:eastAsia="x-none"/>
               </w:rPr>
-              <w:t xml:space="preserve">Desarrollo de ventana </w:t>
-            </w:r>
-            <w:proofErr w:type="spellStart"/>
-            <w:r>
-              <w:rPr>
-                <w:lang w:val="x-none" w:eastAsia="x-none"/>
-              </w:rPr>
-              <w:t>login</w:t>
-            </w:r>
-            <w:proofErr w:type="spellEnd"/>
-            <w:r>
-              <w:rPr>
-                <w:lang w:val="x-none" w:eastAsia="x-none"/>
-              </w:rPr>
-              <w:t xml:space="preserve"> y </w:t>
-            </w:r>
-            <w:proofErr w:type="spellStart"/>
-            <w:r>
-              <w:rPr>
-                <w:lang w:val="x-none" w:eastAsia="x-none"/>
-              </w:rPr>
-              <w:t>register</w:t>
-            </w:r>
-            <w:proofErr w:type="spellEnd"/>
+              <w:t>Desarrollo de ventana login y register</w:t>
+            </w:r>
           </w:p>
         </w:tc>
         <w:tc>
@@ -4895,14 +4603,12 @@
                 <w:lang w:val="x-none" w:eastAsia="x-none"/>
               </w:rPr>
             </w:pPr>
-            <w:proofErr w:type="spellStart"/>
             <w:r>
               <w:rPr>
                 <w:lang w:val="x-none" w:eastAsia="x-none"/>
               </w:rPr>
               <w:t>Development</w:t>
             </w:r>
-            <w:proofErr w:type="spellEnd"/>
           </w:p>
         </w:tc>
         <w:tc>
@@ -4999,23 +4705,8 @@
               <w:rPr>
                 <w:lang w:val="x-none" w:eastAsia="x-none"/>
               </w:rPr>
-              <w:t xml:space="preserve">Desarrollo de ventana </w:t>
-            </w:r>
-            <w:proofErr w:type="spellStart"/>
-            <w:r>
-              <w:rPr>
-                <w:lang w:val="x-none" w:eastAsia="x-none"/>
-              </w:rPr>
-              <w:t>login</w:t>
-            </w:r>
-            <w:proofErr w:type="spellEnd"/>
-            <w:r>
-              <w:rPr>
-                <w:lang w:val="x-none" w:eastAsia="x-none"/>
-              </w:rPr>
-              <w:t xml:space="preserve"> y </w:t>
-            </w:r>
-            <w:proofErr w:type="spellStart"/>
+              <w:t xml:space="preserve">Desarrollo de ventana login y </w:t>
+            </w:r>
             <w:r>
               <w:rPr>
                 <w:lang w:val="x-none" w:eastAsia="x-none"/>
@@ -5023,7 +4714,6 @@
               <w:lastRenderedPageBreak/>
               <w:t>register</w:t>
             </w:r>
-            <w:proofErr w:type="spellEnd"/>
           </w:p>
         </w:tc>
         <w:tc>
@@ -5038,7 +4728,6 @@
                 <w:lang w:val="x-none" w:eastAsia="x-none"/>
               </w:rPr>
             </w:pPr>
-            <w:proofErr w:type="spellStart"/>
             <w:r>
               <w:rPr>
                 <w:lang w:val="x-none" w:eastAsia="x-none"/>
@@ -5046,7 +4735,6 @@
               <w:lastRenderedPageBreak/>
               <w:t>Development</w:t>
             </w:r>
-            <w:proofErr w:type="spellEnd"/>
           </w:p>
         </w:tc>
         <w:tc>
@@ -5143,30 +4831,8 @@
               <w:rPr>
                 <w:lang w:val="x-none" w:eastAsia="x-none"/>
               </w:rPr>
-              <w:t xml:space="preserve">Desarrollo de ventana </w:t>
-            </w:r>
-            <w:proofErr w:type="spellStart"/>
-            <w:r>
-              <w:rPr>
-                <w:lang w:val="x-none" w:eastAsia="x-none"/>
-              </w:rPr>
-              <w:t>login</w:t>
-            </w:r>
-            <w:proofErr w:type="spellEnd"/>
-            <w:r>
-              <w:rPr>
-                <w:lang w:val="x-none" w:eastAsia="x-none"/>
-              </w:rPr>
-              <w:t xml:space="preserve"> y </w:t>
-            </w:r>
-            <w:proofErr w:type="spellStart"/>
-            <w:r>
-              <w:rPr>
-                <w:lang w:val="x-none" w:eastAsia="x-none"/>
-              </w:rPr>
-              <w:t>register</w:t>
-            </w:r>
-            <w:proofErr w:type="spellEnd"/>
+              <w:t>Desarrollo de ventana login y register</w:t>
+            </w:r>
           </w:p>
         </w:tc>
         <w:tc>
@@ -5181,14 +4847,12 @@
                 <w:lang w:val="x-none" w:eastAsia="x-none"/>
               </w:rPr>
             </w:pPr>
-            <w:proofErr w:type="spellStart"/>
             <w:r>
               <w:rPr>
                 <w:lang w:val="x-none" w:eastAsia="x-none"/>
               </w:rPr>
               <w:t>Development</w:t>
             </w:r>
-            <w:proofErr w:type="spellEnd"/>
           </w:p>
         </w:tc>
         <w:tc>
@@ -5297,16 +4961,8 @@
               <w:rPr>
                 <w:lang w:val="x-none" w:eastAsia="x-none"/>
               </w:rPr>
-              <w:t xml:space="preserve">de </w:t>
-            </w:r>
-            <w:proofErr w:type="spellStart"/>
-            <w:r>
-              <w:rPr>
-                <w:lang w:val="x-none" w:eastAsia="x-none"/>
-              </w:rPr>
-              <w:t>xampp</w:t>
-            </w:r>
-            <w:proofErr w:type="spellEnd"/>
+              <w:t>de xampp</w:t>
+            </w:r>
           </w:p>
         </w:tc>
         <w:tc>
@@ -5321,14 +4977,12 @@
                 <w:lang w:val="x-none" w:eastAsia="x-none"/>
               </w:rPr>
             </w:pPr>
-            <w:proofErr w:type="spellStart"/>
             <w:r>
               <w:rPr>
                 <w:lang w:val="x-none" w:eastAsia="x-none"/>
               </w:rPr>
               <w:t>Configuration</w:t>
             </w:r>
-            <w:proofErr w:type="spellEnd"/>
           </w:p>
         </w:tc>
         <w:tc>
@@ -5437,16 +5091,8 @@
               <w:rPr>
                 <w:lang w:val="x-none" w:eastAsia="x-none"/>
               </w:rPr>
-              <w:t xml:space="preserve">de </w:t>
-            </w:r>
-            <w:proofErr w:type="spellStart"/>
-            <w:r>
-              <w:rPr>
-                <w:lang w:val="x-none" w:eastAsia="x-none"/>
-              </w:rPr>
-              <w:t>phpMyAdmin</w:t>
-            </w:r>
-            <w:proofErr w:type="spellEnd"/>
+              <w:t>de phpMyAdmin</w:t>
+            </w:r>
           </w:p>
         </w:tc>
         <w:tc>
@@ -5461,14 +5107,12 @@
                 <w:lang w:val="x-none" w:eastAsia="x-none"/>
               </w:rPr>
             </w:pPr>
-            <w:proofErr w:type="spellStart"/>
             <w:r>
               <w:rPr>
                 <w:lang w:val="x-none" w:eastAsia="x-none"/>
               </w:rPr>
               <w:t>Configuration</w:t>
             </w:r>
-            <w:proofErr w:type="spellEnd"/>
           </w:p>
         </w:tc>
         <w:tc>
@@ -5565,30 +5209,8 @@
               <w:rPr>
                 <w:lang w:val="x-none" w:eastAsia="x-none"/>
               </w:rPr>
-              <w:t xml:space="preserve">Desarrollo de ventana </w:t>
-            </w:r>
-            <w:proofErr w:type="spellStart"/>
-            <w:r>
-              <w:rPr>
-                <w:lang w:val="x-none" w:eastAsia="x-none"/>
-              </w:rPr>
-              <w:t>login</w:t>
-            </w:r>
-            <w:proofErr w:type="spellEnd"/>
-            <w:r>
-              <w:rPr>
-                <w:lang w:val="x-none" w:eastAsia="x-none"/>
-              </w:rPr>
-              <w:t xml:space="preserve"> y </w:t>
-            </w:r>
-            <w:proofErr w:type="spellStart"/>
-            <w:r>
-              <w:rPr>
-                <w:lang w:val="x-none" w:eastAsia="x-none"/>
-              </w:rPr>
-              <w:t>register</w:t>
-            </w:r>
-            <w:proofErr w:type="spellEnd"/>
+              <w:t>Desarrollo de ventana login y register</w:t>
+            </w:r>
           </w:p>
         </w:tc>
         <w:tc>
@@ -5603,14 +5225,12 @@
                 <w:lang w:val="x-none" w:eastAsia="x-none"/>
               </w:rPr>
             </w:pPr>
-            <w:proofErr w:type="spellStart"/>
             <w:r>
               <w:rPr>
                 <w:lang w:val="x-none" w:eastAsia="x-none"/>
               </w:rPr>
               <w:t>Development</w:t>
             </w:r>
-            <w:proofErr w:type="spellEnd"/>
           </w:p>
         </w:tc>
         <w:tc>
@@ -5707,30 +5327,8 @@
               <w:rPr>
                 <w:lang w:val="x-none" w:eastAsia="x-none"/>
               </w:rPr>
-              <w:t xml:space="preserve">Desarrollo de ventana </w:t>
-            </w:r>
-            <w:proofErr w:type="spellStart"/>
-            <w:r>
-              <w:rPr>
-                <w:lang w:val="x-none" w:eastAsia="x-none"/>
-              </w:rPr>
-              <w:t>login</w:t>
-            </w:r>
-            <w:proofErr w:type="spellEnd"/>
-            <w:r>
-              <w:rPr>
-                <w:lang w:val="x-none" w:eastAsia="x-none"/>
-              </w:rPr>
-              <w:t xml:space="preserve"> y </w:t>
-            </w:r>
-            <w:proofErr w:type="spellStart"/>
-            <w:r>
-              <w:rPr>
-                <w:lang w:val="x-none" w:eastAsia="x-none"/>
-              </w:rPr>
-              <w:t>register</w:t>
-            </w:r>
-            <w:proofErr w:type="spellEnd"/>
+              <w:t>Desarrollo de ventana login y register</w:t>
+            </w:r>
           </w:p>
         </w:tc>
         <w:tc>
@@ -5745,14 +5343,12 @@
                 <w:lang w:val="x-none" w:eastAsia="x-none"/>
               </w:rPr>
             </w:pPr>
-            <w:proofErr w:type="spellStart"/>
             <w:r>
               <w:rPr>
                 <w:lang w:val="x-none" w:eastAsia="x-none"/>
               </w:rPr>
               <w:t>Development</w:t>
             </w:r>
-            <w:proofErr w:type="spellEnd"/>
           </w:p>
         </w:tc>
         <w:tc>
@@ -5849,30 +5445,8 @@
               <w:rPr>
                 <w:lang w:val="x-none" w:eastAsia="x-none"/>
               </w:rPr>
-              <w:t xml:space="preserve">Desarrollo de ventana </w:t>
-            </w:r>
-            <w:proofErr w:type="spellStart"/>
-            <w:r>
-              <w:rPr>
-                <w:lang w:val="x-none" w:eastAsia="x-none"/>
-              </w:rPr>
-              <w:t>login</w:t>
-            </w:r>
-            <w:proofErr w:type="spellEnd"/>
-            <w:r>
-              <w:rPr>
-                <w:lang w:val="x-none" w:eastAsia="x-none"/>
-              </w:rPr>
-              <w:t xml:space="preserve"> y </w:t>
-            </w:r>
-            <w:proofErr w:type="spellStart"/>
-            <w:r>
-              <w:rPr>
-                <w:lang w:val="x-none" w:eastAsia="x-none"/>
-              </w:rPr>
-              <w:t>register</w:t>
-            </w:r>
-            <w:proofErr w:type="spellEnd"/>
+              <w:t>Desarrollo de ventana login y register</w:t>
+            </w:r>
           </w:p>
         </w:tc>
         <w:tc>
@@ -5887,14 +5461,12 @@
                 <w:lang w:val="x-none" w:eastAsia="x-none"/>
               </w:rPr>
             </w:pPr>
-            <w:proofErr w:type="spellStart"/>
             <w:r>
               <w:rPr>
                 <w:lang w:val="x-none" w:eastAsia="x-none"/>
               </w:rPr>
               <w:t>Development</w:t>
             </w:r>
-            <w:proofErr w:type="spellEnd"/>
           </w:p>
         </w:tc>
         <w:tc>
@@ -5991,30 +5563,8 @@
               <w:rPr>
                 <w:lang w:val="x-none" w:eastAsia="x-none"/>
               </w:rPr>
-              <w:t xml:space="preserve">Desarrollo de ventana </w:t>
-            </w:r>
-            <w:proofErr w:type="spellStart"/>
-            <w:r>
-              <w:rPr>
-                <w:lang w:val="x-none" w:eastAsia="x-none"/>
-              </w:rPr>
-              <w:t>login</w:t>
-            </w:r>
-            <w:proofErr w:type="spellEnd"/>
-            <w:r>
-              <w:rPr>
-                <w:lang w:val="x-none" w:eastAsia="x-none"/>
-              </w:rPr>
-              <w:t xml:space="preserve"> y </w:t>
-            </w:r>
-            <w:proofErr w:type="spellStart"/>
-            <w:r>
-              <w:rPr>
-                <w:lang w:val="x-none" w:eastAsia="x-none"/>
-              </w:rPr>
-              <w:t>register</w:t>
-            </w:r>
-            <w:proofErr w:type="spellEnd"/>
+              <w:t>Desarrollo de ventana login y register</w:t>
+            </w:r>
           </w:p>
         </w:tc>
         <w:tc>
@@ -6029,14 +5579,12 @@
                 <w:lang w:val="x-none" w:eastAsia="x-none"/>
               </w:rPr>
             </w:pPr>
-            <w:proofErr w:type="spellStart"/>
             <w:r>
               <w:rPr>
                 <w:lang w:val="x-none" w:eastAsia="x-none"/>
               </w:rPr>
               <w:t>Development</w:t>
             </w:r>
-            <w:proofErr w:type="spellEnd"/>
           </w:p>
         </w:tc>
         <w:tc>
@@ -6133,30 +5681,8 @@
               <w:rPr>
                 <w:lang w:val="x-none" w:eastAsia="x-none"/>
               </w:rPr>
-              <w:t xml:space="preserve">Desarrollo de ventana </w:t>
-            </w:r>
-            <w:proofErr w:type="spellStart"/>
-            <w:r>
-              <w:rPr>
-                <w:lang w:val="x-none" w:eastAsia="x-none"/>
-              </w:rPr>
-              <w:t>login</w:t>
-            </w:r>
-            <w:proofErr w:type="spellEnd"/>
-            <w:r>
-              <w:rPr>
-                <w:lang w:val="x-none" w:eastAsia="x-none"/>
-              </w:rPr>
-              <w:t xml:space="preserve"> y </w:t>
-            </w:r>
-            <w:proofErr w:type="spellStart"/>
-            <w:r>
-              <w:rPr>
-                <w:lang w:val="x-none" w:eastAsia="x-none"/>
-              </w:rPr>
-              <w:t>register</w:t>
-            </w:r>
-            <w:proofErr w:type="spellEnd"/>
+              <w:t>Desarrollo de ventana login y register</w:t>
+            </w:r>
           </w:p>
         </w:tc>
         <w:tc>
@@ -6171,14 +5697,12 @@
                 <w:lang w:val="x-none" w:eastAsia="x-none"/>
               </w:rPr>
             </w:pPr>
-            <w:proofErr w:type="spellStart"/>
             <w:r>
               <w:rPr>
                 <w:lang w:val="x-none" w:eastAsia="x-none"/>
               </w:rPr>
               <w:t>Development</w:t>
             </w:r>
-            <w:proofErr w:type="spellEnd"/>
           </w:p>
         </w:tc>
         <w:tc>
@@ -6291,14 +5815,12 @@
                 <w:lang w:val="x-none" w:eastAsia="x-none"/>
               </w:rPr>
             </w:pPr>
-            <w:proofErr w:type="spellStart"/>
             <w:r>
               <w:rPr>
                 <w:lang w:val="x-none" w:eastAsia="x-none"/>
               </w:rPr>
               <w:t>Development</w:t>
             </w:r>
-            <w:proofErr w:type="spellEnd"/>
           </w:p>
         </w:tc>
         <w:tc>
@@ -6411,14 +5933,12 @@
                 <w:lang w:val="x-none" w:eastAsia="x-none"/>
               </w:rPr>
             </w:pPr>
-            <w:proofErr w:type="spellStart"/>
             <w:r>
               <w:rPr>
                 <w:lang w:val="x-none" w:eastAsia="x-none"/>
               </w:rPr>
               <w:t>Development</w:t>
             </w:r>
-            <w:proofErr w:type="spellEnd"/>
           </w:p>
         </w:tc>
         <w:tc>
@@ -6531,14 +6051,12 @@
                 <w:lang w:val="x-none" w:eastAsia="x-none"/>
               </w:rPr>
             </w:pPr>
-            <w:proofErr w:type="spellStart"/>
             <w:r>
               <w:rPr>
                 <w:lang w:val="x-none" w:eastAsia="x-none"/>
               </w:rPr>
               <w:t>Development</w:t>
             </w:r>
-            <w:proofErr w:type="spellEnd"/>
           </w:p>
         </w:tc>
         <w:tc>
@@ -6651,14 +6169,12 @@
                 <w:lang w:val="x-none" w:eastAsia="x-none"/>
               </w:rPr>
             </w:pPr>
-            <w:proofErr w:type="spellStart"/>
             <w:r>
               <w:rPr>
                 <w:lang w:val="x-none" w:eastAsia="x-none"/>
               </w:rPr>
               <w:t>Documentation</w:t>
             </w:r>
-            <w:proofErr w:type="spellEnd"/>
           </w:p>
         </w:tc>
         <w:tc>
@@ -6810,21 +6326,7 @@
         <w:rPr>
           <w:lang w:val="x-none" w:eastAsia="x-none"/>
         </w:rPr>
-        <w:t xml:space="preserve">Este sprint está enfocado en la importación de la tecnología OMR </w:t>
-      </w:r>
-      <w:proofErr w:type="spellStart"/>
-      <w:r>
-        <w:rPr>
-          <w:lang w:val="x-none" w:eastAsia="x-none"/>
-        </w:rPr>
-        <w:t>Audiveris</w:t>
-      </w:r>
-      <w:proofErr w:type="spellEnd"/>
-      <w:r>
-        <w:rPr>
-          <w:lang w:val="x-none" w:eastAsia="x-none"/>
-        </w:rPr>
-        <w:t xml:space="preserve"> en mi aplicación. </w:t>
+        <w:t xml:space="preserve">Este sprint está enfocado en la importación de la tecnología OMR Audiveris en mi aplicación. </w:t>
       </w:r>
     </w:p>
     <w:p>
@@ -6863,35 +6365,7 @@
         <w:rPr>
           <w:lang w:val="x-none" w:eastAsia="x-none"/>
         </w:rPr>
-        <w:t xml:space="preserve">Analicé e investigué los diferentes aspectos del programa para saber </w:t>
-      </w:r>
-      <w:proofErr w:type="spellStart"/>
-      <w:r>
-        <w:rPr>
-          <w:lang w:val="x-none" w:eastAsia="x-none"/>
-        </w:rPr>
-        <w:t>como</w:t>
-      </w:r>
-      <w:proofErr w:type="spellEnd"/>
-      <w:r>
-        <w:rPr>
-          <w:lang w:val="x-none" w:eastAsia="x-none"/>
-        </w:rPr>
-        <w:t xml:space="preserve"> se trabaja con esta, a la par que me documentaba con el </w:t>
-      </w:r>
-      <w:proofErr w:type="spellStart"/>
-      <w:r>
-        <w:rPr>
-          <w:lang w:val="x-none" w:eastAsia="x-none"/>
-        </w:rPr>
-        <w:t>pdf</w:t>
-      </w:r>
-      <w:proofErr w:type="spellEnd"/>
-      <w:r>
-        <w:rPr>
-          <w:lang w:val="x-none" w:eastAsia="x-none"/>
-        </w:rPr>
-        <w:t xml:space="preserve"> de ayuda para los desarrolladores.</w:t>
+        <w:t>Analicé e investigué los diferentes aspectos del programa para saber como se trabaja con esta, a la par que me documentaba con el pdf de ayuda para los desarrolladores.</w:t>
       </w:r>
     </w:p>
     <w:p>
@@ -6904,21 +6378,7 @@
         <w:rPr>
           <w:lang w:val="x-none" w:eastAsia="x-none"/>
         </w:rPr>
-        <w:t xml:space="preserve">Luego tuve que cambiar el formato en el que se aceptaba los archivos subidos a mi aplicación (solo se podía </w:t>
-      </w:r>
-      <w:proofErr w:type="spellStart"/>
-      <w:r>
-        <w:rPr>
-          <w:lang w:val="x-none" w:eastAsia="x-none"/>
-        </w:rPr>
-        <w:t>pdfs</w:t>
-      </w:r>
-      <w:proofErr w:type="spellEnd"/>
-      <w:r>
-        <w:rPr>
-          <w:lang w:val="x-none" w:eastAsia="x-none"/>
-        </w:rPr>
-        <w:t>) para darle flexibilidad a la aplicación.</w:t>
+        <w:t>Luego tuve que cambiar el formato en el que se aceptaba los archivos subidos a mi aplicación (solo se podía pdfs) para darle flexibilidad a la aplicación.</w:t>
       </w:r>
     </w:p>
     <w:p>
@@ -6944,21 +6404,7 @@
         <w:rPr>
           <w:lang w:val="x-none" w:eastAsia="x-none"/>
         </w:rPr>
-        <w:t xml:space="preserve">Intenté encapsular mi proyecto junto con </w:t>
-      </w:r>
-      <w:proofErr w:type="spellStart"/>
-      <w:r>
-        <w:rPr>
-          <w:lang w:val="x-none" w:eastAsia="x-none"/>
-        </w:rPr>
-        <w:t>audiveris</w:t>
-      </w:r>
-      <w:proofErr w:type="spellEnd"/>
-      <w:r>
-        <w:rPr>
-          <w:lang w:val="x-none" w:eastAsia="x-none"/>
-        </w:rPr>
-        <w:t xml:space="preserve"> para</w:t>
+        <w:t>Intenté encapsular mi proyecto junto con audiveris para</w:t>
       </w:r>
       <w:r>
         <w:rPr>
@@ -6983,21 +6429,7 @@
         <w:rPr>
           <w:lang w:val="x-none" w:eastAsia="x-none"/>
         </w:rPr>
-        <w:t xml:space="preserve"> Tuve que registrar todas las dependencias del proyecto y registrar las instalaciones del terminal del </w:t>
-      </w:r>
-      <w:proofErr w:type="spellStart"/>
-      <w:r>
-        <w:rPr>
-          <w:lang w:val="x-none" w:eastAsia="x-none"/>
-        </w:rPr>
-        <w:t>docker</w:t>
-      </w:r>
-      <w:proofErr w:type="spellEnd"/>
-      <w:r>
-        <w:rPr>
-          <w:lang w:val="x-none" w:eastAsia="x-none"/>
-        </w:rPr>
-        <w:t xml:space="preserve"> en un fichero que ejecutaría </w:t>
+        <w:t xml:space="preserve"> Tuve que registrar todas las dependencias del proyecto y registrar las instalaciones del terminal del docker en un fichero que ejecutaría </w:t>
       </w:r>
       <w:r>
         <w:rPr>
@@ -7009,21 +6441,7 @@
         <w:rPr>
           <w:lang w:val="x-none" w:eastAsia="x-none"/>
         </w:rPr>
-        <w:t xml:space="preserve"> tarde. Tuve problemas por la compatibilidad de los paquetes al construir el </w:t>
-      </w:r>
-      <w:proofErr w:type="spellStart"/>
-      <w:r>
-        <w:rPr>
-          <w:lang w:val="x-none" w:eastAsia="x-none"/>
-        </w:rPr>
-        <w:t>docker</w:t>
-      </w:r>
-      <w:proofErr w:type="spellEnd"/>
-      <w:r>
-        <w:rPr>
-          <w:lang w:val="x-none" w:eastAsia="x-none"/>
-        </w:rPr>
-        <w:t xml:space="preserve"> y</w:t>
+        <w:t xml:space="preserve"> tarde. Tuve problemas por la compatibilidad de los paquetes al construir el docker y</w:t>
       </w:r>
       <w:r>
         <w:rPr>
@@ -7138,111 +6556,13 @@
         <w:rPr>
           <w:lang w:val="x-none" w:eastAsia="x-none"/>
         </w:rPr>
-        <w:t xml:space="preserve">Volví con la programación de una función que ejecutara </w:t>
-      </w:r>
-      <w:proofErr w:type="spellStart"/>
-      <w:r>
-        <w:rPr>
-          <w:lang w:val="x-none" w:eastAsia="x-none"/>
-        </w:rPr>
-        <w:t>Audiveris</w:t>
-      </w:r>
-      <w:proofErr w:type="spellEnd"/>
-      <w:r>
-        <w:rPr>
-          <w:lang w:val="x-none" w:eastAsia="x-none"/>
-        </w:rPr>
-        <w:t xml:space="preserve"> como un </w:t>
-      </w:r>
-      <w:proofErr w:type="spellStart"/>
-      <w:r>
-        <w:rPr>
-          <w:lang w:val="x-none" w:eastAsia="x-none"/>
-        </w:rPr>
-        <w:t>miniservicio</w:t>
-      </w:r>
-      <w:proofErr w:type="spellEnd"/>
-      <w:r>
-        <w:rPr>
-          <w:lang w:val="x-none" w:eastAsia="x-none"/>
-        </w:rPr>
-        <w:t xml:space="preserve"> de mi aplicación en segundo plano. Me documenté de las vías de ejecución que tiene </w:t>
-      </w:r>
-      <w:proofErr w:type="spellStart"/>
-      <w:r>
-        <w:rPr>
-          <w:lang w:val="x-none" w:eastAsia="x-none"/>
-        </w:rPr>
-        <w:t>Audiveris</w:t>
-      </w:r>
-      <w:proofErr w:type="spellEnd"/>
-      <w:r>
-        <w:rPr>
-          <w:lang w:val="x-none" w:eastAsia="x-none"/>
-        </w:rPr>
-        <w:t xml:space="preserve"> en su documen</w:t>
+        <w:t>Volví con la programación de una función que ejecutara Audiveris como un miniservicio de mi aplicación en segundo plano. Me documenté de las vías de ejecución que tiene Audiveris en su documen</w:t>
       </w:r>
       <w:r>
         <w:rPr>
           <w:lang w:val="x-none" w:eastAsia="x-none"/>
         </w:rPr>
-        <w:t>tación para construir un comando que ejecute el servicio sin interfaz de usuario, haga el proceso de digitalización y exporte el fichero resultante. La construcción de este comando nuevamente dio problemas que llevaron un tiempo resolver. Esto se debe a que la ubicación de los ficheros de ejecución de java (.</w:t>
-      </w:r>
-      <w:proofErr w:type="spellStart"/>
-      <w:r>
-        <w:rPr>
-          <w:lang w:val="x-none" w:eastAsia="x-none"/>
-        </w:rPr>
-        <w:t>jar</w:t>
-      </w:r>
-      <w:proofErr w:type="spellEnd"/>
-      <w:r>
-        <w:rPr>
-          <w:lang w:val="x-none" w:eastAsia="x-none"/>
-        </w:rPr>
-        <w:t xml:space="preserve">) no eran accesibles para la carpeta del proyecto. Cloné el repositorio de </w:t>
-      </w:r>
-      <w:proofErr w:type="spellStart"/>
-      <w:r>
-        <w:rPr>
-          <w:lang w:val="x-none" w:eastAsia="x-none"/>
-        </w:rPr>
-        <w:t>Audiveris</w:t>
-      </w:r>
-      <w:proofErr w:type="spellEnd"/>
-      <w:r>
-        <w:rPr>
-          <w:lang w:val="x-none" w:eastAsia="x-none"/>
-        </w:rPr>
-        <w:t xml:space="preserve"> a el directorio de la aplicación web para facilitar el acceso. También tuve que cambiar la versión de mi carpeta </w:t>
-      </w:r>
-      <w:proofErr w:type="spellStart"/>
-      <w:r>
-        <w:rPr>
-          <w:lang w:val="x-none" w:eastAsia="x-none"/>
-        </w:rPr>
-        <w:t>jdk</w:t>
-      </w:r>
-      <w:proofErr w:type="spellEnd"/>
-      <w:r>
-        <w:rPr>
-          <w:lang w:val="x-none" w:eastAsia="x-none"/>
-        </w:rPr>
-        <w:t xml:space="preserve"> de Java a la 17 y configurarlo en mis variables de entorno para asegurar un buen comportamiento, como indican las especificaciones de la documentación de </w:t>
-      </w:r>
-      <w:proofErr w:type="spellStart"/>
-      <w:r>
-        <w:rPr>
-          <w:lang w:val="x-none" w:eastAsia="x-none"/>
-        </w:rPr>
-        <w:t>Audiveris</w:t>
-      </w:r>
-      <w:proofErr w:type="spellEnd"/>
-      <w:r>
-        <w:rPr>
-          <w:lang w:val="x-none" w:eastAsia="x-none"/>
-        </w:rPr>
-        <w:t>.</w:t>
+        <w:t>tación para construir un comando que ejecute el servicio sin interfaz de usuario, haga el proceso de digitalización y exporte el fichero resultante. La construcción de este comando nuevamente dio problemas que llevaron un tiempo resolver. Esto se debe a que la ubicación de los ficheros de ejecución de java (.jar) no eran accesibles para la carpeta del proyecto. Cloné el repositorio de Audiveris a el directorio de la aplicación web para facilitar el acceso. También tuve que cambiar la versión de mi carpeta jdk de Java a la 17 y configurarlo en mis variables de entorno para asegurar un buen comportamiento, como indican las especificaciones de la documentación de Audiveris.</w:t>
       </w:r>
     </w:p>
     <w:p>
@@ -7255,21 +6575,7 @@
         <w:rPr>
           <w:lang w:val="x-none" w:eastAsia="x-none"/>
         </w:rPr>
-        <w:t xml:space="preserve">Mejoré las vistas de mi aplicación web con </w:t>
-      </w:r>
-      <w:proofErr w:type="spellStart"/>
-      <w:r>
-        <w:rPr>
-          <w:lang w:val="x-none" w:eastAsia="x-none"/>
-        </w:rPr>
-        <w:t>bootstrap</w:t>
-      </w:r>
-      <w:proofErr w:type="spellEnd"/>
-      <w:r>
-        <w:rPr>
-          <w:lang w:val="x-none" w:eastAsia="x-none"/>
-        </w:rPr>
-        <w:t xml:space="preserve"> para darle un mejor diseño a la web y un toque más profesional.</w:t>
+        <w:t>Mejoré las vistas de mi aplicación web con bootstrap para darle un mejor diseño a la web y un toque más profesional.</w:t>
       </w:r>
     </w:p>
     <w:p>
@@ -7282,21 +6588,7 @@
         <w:rPr>
           <w:lang w:val="x-none" w:eastAsia="x-none"/>
         </w:rPr>
-        <w:t xml:space="preserve">Exploré las posibilidades para el acceso a metadatos en base de datos en </w:t>
-      </w:r>
-      <w:proofErr w:type="spellStart"/>
-      <w:r>
-        <w:rPr>
-          <w:lang w:val="x-none" w:eastAsia="x-none"/>
-        </w:rPr>
-        <w:t>Firebase</w:t>
-      </w:r>
-      <w:proofErr w:type="spellEnd"/>
-      <w:r>
-        <w:rPr>
-          <w:lang w:val="x-none" w:eastAsia="x-none"/>
-        </w:rPr>
-        <w:t xml:space="preserve">. La configuración y adaptación de este servicio a mi proyecto llevaron tiempo, debido a las dificultades que se me presentaron para la importación de paquetes así como adaptarme a la nueva estructura, sintaxis y funciones de este. </w:t>
+        <w:t xml:space="preserve">Exploré las posibilidades para el acceso a metadatos en base de datos en Firebase. La configuración y adaptación de este servicio a mi proyecto llevaron tiempo, debido a las dificultades que se me presentaron para la importación de paquetes así como adaptarme a la nueva estructura, sintaxis y funciones de este. </w:t>
       </w:r>
     </w:p>
     <w:tbl>
@@ -7474,14 +6766,12 @@
                 <w:lang w:val="x-none" w:eastAsia="x-none"/>
               </w:rPr>
             </w:pPr>
-            <w:proofErr w:type="spellStart"/>
             <w:r>
               <w:rPr>
                 <w:lang w:val="x-none" w:eastAsia="x-none"/>
               </w:rPr>
               <w:t>Documentation</w:t>
             </w:r>
-            <w:proofErr w:type="spellEnd"/>
           </w:p>
         </w:tc>
         <w:tc>
@@ -7629,14 +6919,12 @@
                 <w:lang w:val="x-none" w:eastAsia="x-none"/>
               </w:rPr>
             </w:pPr>
-            <w:proofErr w:type="spellStart"/>
             <w:r>
               <w:rPr>
                 <w:lang w:val="x-none" w:eastAsia="x-none"/>
               </w:rPr>
               <w:t>Research</w:t>
             </w:r>
-            <w:proofErr w:type="spellEnd"/>
           </w:p>
         </w:tc>
         <w:tc>
@@ -7783,14 +7071,12 @@
                 <w:lang w:val="x-none" w:eastAsia="x-none"/>
               </w:rPr>
             </w:pPr>
-            <w:proofErr w:type="spellStart"/>
             <w:r>
               <w:rPr>
                 <w:lang w:val="x-none" w:eastAsia="x-none"/>
               </w:rPr>
               <w:t>Research</w:t>
             </w:r>
-            <w:proofErr w:type="spellEnd"/>
           </w:p>
         </w:tc>
         <w:tc>
@@ -7937,14 +7223,12 @@
                 <w:lang w:val="x-none" w:eastAsia="x-none"/>
               </w:rPr>
             </w:pPr>
-            <w:proofErr w:type="spellStart"/>
             <w:r>
               <w:rPr>
                 <w:lang w:val="x-none" w:eastAsia="x-none"/>
               </w:rPr>
               <w:t>Research</w:t>
             </w:r>
-            <w:proofErr w:type="spellEnd"/>
           </w:p>
         </w:tc>
         <w:tc>
@@ -8055,14 +7339,12 @@
                 <w:lang w:val="x-none" w:eastAsia="x-none"/>
               </w:rPr>
             </w:pPr>
-            <w:proofErr w:type="spellStart"/>
             <w:r>
               <w:rPr>
                 <w:lang w:val="x-none" w:eastAsia="x-none"/>
               </w:rPr>
               <w:t>Development</w:t>
             </w:r>
-            <w:proofErr w:type="spellEnd"/>
           </w:p>
         </w:tc>
         <w:tc>
@@ -8209,14 +7491,12 @@
                 <w:lang w:val="x-none" w:eastAsia="x-none"/>
               </w:rPr>
             </w:pPr>
-            <w:proofErr w:type="spellStart"/>
             <w:r>
               <w:rPr>
                 <w:lang w:val="x-none" w:eastAsia="x-none"/>
               </w:rPr>
               <w:t>Research</w:t>
             </w:r>
-            <w:proofErr w:type="spellEnd"/>
           </w:p>
         </w:tc>
         <w:tc>
@@ -8363,14 +7643,12 @@
                 <w:lang w:val="x-none" w:eastAsia="x-none"/>
               </w:rPr>
             </w:pPr>
-            <w:proofErr w:type="spellStart"/>
             <w:r>
               <w:rPr>
                 <w:lang w:val="x-none" w:eastAsia="x-none"/>
               </w:rPr>
               <w:t>Research</w:t>
             </w:r>
-            <w:proofErr w:type="spellEnd"/>
           </w:p>
         </w:tc>
         <w:tc>
@@ -8517,14 +7795,12 @@
                 <w:lang w:val="x-none" w:eastAsia="x-none"/>
               </w:rPr>
             </w:pPr>
-            <w:proofErr w:type="spellStart"/>
             <w:r>
               <w:rPr>
                 <w:lang w:val="x-none" w:eastAsia="x-none"/>
               </w:rPr>
               <w:t>Research</w:t>
             </w:r>
-            <w:proofErr w:type="spellEnd"/>
           </w:p>
         </w:tc>
         <w:tc>
@@ -8635,14 +7911,12 @@
                 <w:lang w:val="x-none" w:eastAsia="x-none"/>
               </w:rPr>
             </w:pPr>
-            <w:proofErr w:type="spellStart"/>
             <w:r>
               <w:rPr>
                 <w:lang w:val="x-none" w:eastAsia="x-none"/>
               </w:rPr>
               <w:t>Development</w:t>
             </w:r>
-            <w:proofErr w:type="spellEnd"/>
           </w:p>
         </w:tc>
         <w:tc>
@@ -8753,14 +8027,12 @@
                 <w:lang w:val="x-none" w:eastAsia="x-none"/>
               </w:rPr>
             </w:pPr>
-            <w:proofErr w:type="spellStart"/>
             <w:r>
               <w:rPr>
                 <w:lang w:val="x-none" w:eastAsia="x-none"/>
               </w:rPr>
               <w:t>Development</w:t>
             </w:r>
-            <w:proofErr w:type="spellEnd"/>
           </w:p>
         </w:tc>
         <w:tc>
@@ -8855,30 +8127,8 @@
               <w:rPr>
                 <w:lang w:val="x-none" w:eastAsia="x-none"/>
               </w:rPr>
-              <w:t xml:space="preserve">Implementación de un </w:t>
-            </w:r>
-            <w:proofErr w:type="spellStart"/>
-            <w:r>
-              <w:rPr>
-                <w:lang w:val="x-none" w:eastAsia="x-none"/>
-              </w:rPr>
-              <w:t>docker</w:t>
-            </w:r>
-            <w:proofErr w:type="spellEnd"/>
-            <w:r>
-              <w:rPr>
-                <w:lang w:val="x-none" w:eastAsia="x-none"/>
-              </w:rPr>
-              <w:t xml:space="preserve"> para </w:t>
-            </w:r>
-            <w:proofErr w:type="spellStart"/>
-            <w:r>
-              <w:rPr>
-                <w:lang w:val="x-none" w:eastAsia="x-none"/>
-              </w:rPr>
-              <w:t>Audiveris</w:t>
-            </w:r>
-            <w:proofErr w:type="spellEnd"/>
+              <w:t>Implementación de un docker para Audiveris</w:t>
+            </w:r>
           </w:p>
         </w:tc>
         <w:tc>
@@ -8893,14 +8143,12 @@
                 <w:lang w:val="x-none" w:eastAsia="x-none"/>
               </w:rPr>
             </w:pPr>
-            <w:proofErr w:type="spellStart"/>
             <w:r>
               <w:rPr>
                 <w:lang w:val="x-none" w:eastAsia="x-none"/>
               </w:rPr>
               <w:t>Development</w:t>
             </w:r>
-            <w:proofErr w:type="spellEnd"/>
           </w:p>
         </w:tc>
         <w:tc>
@@ -9001,30 +8249,8 @@
               <w:rPr>
                 <w:lang w:val="x-none" w:eastAsia="x-none"/>
               </w:rPr>
-              <w:t xml:space="preserve">Implementación de un </w:t>
-            </w:r>
-            <w:proofErr w:type="spellStart"/>
-            <w:r>
-              <w:rPr>
-                <w:lang w:val="x-none" w:eastAsia="x-none"/>
-              </w:rPr>
-              <w:t>docker</w:t>
-            </w:r>
-            <w:proofErr w:type="spellEnd"/>
-            <w:r>
-              <w:rPr>
-                <w:lang w:val="x-none" w:eastAsia="x-none"/>
-              </w:rPr>
-              <w:t xml:space="preserve"> para </w:t>
-            </w:r>
-            <w:proofErr w:type="spellStart"/>
-            <w:r>
-              <w:rPr>
-                <w:lang w:val="x-none" w:eastAsia="x-none"/>
-              </w:rPr>
-              <w:t>Audiveris</w:t>
-            </w:r>
-            <w:proofErr w:type="spellEnd"/>
+              <w:t>Implementación de un docker para Audiveris</w:t>
+            </w:r>
           </w:p>
         </w:tc>
         <w:tc>
@@ -9039,14 +8265,12 @@
                 <w:lang w:val="x-none" w:eastAsia="x-none"/>
               </w:rPr>
             </w:pPr>
-            <w:proofErr w:type="spellStart"/>
             <w:r>
               <w:rPr>
                 <w:lang w:val="x-none" w:eastAsia="x-none"/>
               </w:rPr>
               <w:t>Development</w:t>
             </w:r>
-            <w:proofErr w:type="spellEnd"/>
           </w:p>
         </w:tc>
         <w:tc>
@@ -9141,37 +8365,15 @@
               <w:rPr>
                 <w:lang w:val="x-none" w:eastAsia="x-none"/>
               </w:rPr>
-              <w:t xml:space="preserve">Implementación de un </w:t>
-            </w:r>
-            <w:proofErr w:type="spellStart"/>
-            <w:r>
-              <w:rPr>
-                <w:lang w:val="x-none" w:eastAsia="x-none"/>
-              </w:rPr>
-              <w:t>docker</w:t>
-            </w:r>
-            <w:proofErr w:type="spellEnd"/>
-            <w:r>
-              <w:rPr>
-                <w:lang w:val="x-none" w:eastAsia="x-none"/>
-              </w:rPr>
-              <w:t xml:space="preserve"> </w:t>
+              <w:t xml:space="preserve">Implementación de un docker </w:t>
             </w:r>
             <w:r>
               <w:rPr>
                 <w:lang w:val="x-none" w:eastAsia="x-none"/>
               </w:rPr>
               <w:lastRenderedPageBreak/>
-              <w:t xml:space="preserve">para </w:t>
-            </w:r>
-            <w:proofErr w:type="spellStart"/>
-            <w:r>
-              <w:rPr>
-                <w:lang w:val="x-none" w:eastAsia="x-none"/>
-              </w:rPr>
-              <w:t>Audiveris</w:t>
-            </w:r>
-            <w:proofErr w:type="spellEnd"/>
+              <w:t>para Audiveris</w:t>
+            </w:r>
           </w:p>
         </w:tc>
         <w:tc>
@@ -9186,7 +8388,6 @@
                 <w:lang w:val="x-none" w:eastAsia="x-none"/>
               </w:rPr>
             </w:pPr>
-            <w:proofErr w:type="spellStart"/>
             <w:r>
               <w:rPr>
                 <w:lang w:val="x-none" w:eastAsia="x-none"/>
@@ -9194,7 +8395,6 @@
               <w:lastRenderedPageBreak/>
               <w:t>Development</w:t>
             </w:r>
-            <w:proofErr w:type="spellEnd"/>
           </w:p>
         </w:tc>
         <w:tc>
@@ -9289,30 +8489,8 @@
               <w:rPr>
                 <w:lang w:val="x-none" w:eastAsia="x-none"/>
               </w:rPr>
-              <w:t xml:space="preserve">Implementación de un </w:t>
-            </w:r>
-            <w:proofErr w:type="spellStart"/>
-            <w:r>
-              <w:rPr>
-                <w:lang w:val="x-none" w:eastAsia="x-none"/>
-              </w:rPr>
-              <w:t>docker</w:t>
-            </w:r>
-            <w:proofErr w:type="spellEnd"/>
-            <w:r>
-              <w:rPr>
-                <w:lang w:val="x-none" w:eastAsia="x-none"/>
-              </w:rPr>
-              <w:t xml:space="preserve"> para </w:t>
-            </w:r>
-            <w:proofErr w:type="spellStart"/>
-            <w:r>
-              <w:rPr>
-                <w:lang w:val="x-none" w:eastAsia="x-none"/>
-              </w:rPr>
-              <w:t>Audiveris</w:t>
-            </w:r>
-            <w:proofErr w:type="spellEnd"/>
+              <w:t>Implementación de un docker para Audiveris</w:t>
+            </w:r>
           </w:p>
         </w:tc>
         <w:tc>
@@ -9327,14 +8505,12 @@
                 <w:lang w:val="x-none" w:eastAsia="x-none"/>
               </w:rPr>
             </w:pPr>
-            <w:proofErr w:type="spellStart"/>
             <w:r>
               <w:rPr>
                 <w:lang w:val="x-none" w:eastAsia="x-none"/>
               </w:rPr>
               <w:t>Development</w:t>
             </w:r>
-            <w:proofErr w:type="spellEnd"/>
           </w:p>
         </w:tc>
         <w:tc>
@@ -9441,30 +8617,8 @@
               <w:rPr>
                 <w:lang w:val="x-none" w:eastAsia="x-none"/>
               </w:rPr>
-              <w:t xml:space="preserve">Implementación de un </w:t>
-            </w:r>
-            <w:proofErr w:type="spellStart"/>
-            <w:r>
-              <w:rPr>
-                <w:lang w:val="x-none" w:eastAsia="x-none"/>
-              </w:rPr>
-              <w:t>docker</w:t>
-            </w:r>
-            <w:proofErr w:type="spellEnd"/>
-            <w:r>
-              <w:rPr>
-                <w:lang w:val="x-none" w:eastAsia="x-none"/>
-              </w:rPr>
-              <w:t xml:space="preserve"> para </w:t>
-            </w:r>
-            <w:proofErr w:type="spellStart"/>
-            <w:r>
-              <w:rPr>
-                <w:lang w:val="x-none" w:eastAsia="x-none"/>
-              </w:rPr>
-              <w:t>Audiveris</w:t>
-            </w:r>
-            <w:proofErr w:type="spellEnd"/>
+              <w:t>Implementación de un docker para Audiveris</w:t>
+            </w:r>
           </w:p>
         </w:tc>
         <w:tc>
@@ -9479,14 +8633,12 @@
                 <w:lang w:val="x-none" w:eastAsia="x-none"/>
               </w:rPr>
             </w:pPr>
-            <w:proofErr w:type="spellStart"/>
             <w:r>
               <w:rPr>
                 <w:lang w:val="x-none" w:eastAsia="x-none"/>
               </w:rPr>
               <w:t>Development</w:t>
             </w:r>
-            <w:proofErr w:type="spellEnd"/>
           </w:p>
         </w:tc>
         <w:tc>
@@ -9581,30 +8733,8 @@
               <w:rPr>
                 <w:lang w:val="x-none" w:eastAsia="x-none"/>
               </w:rPr>
-              <w:t xml:space="preserve">Implementación de un </w:t>
-            </w:r>
-            <w:proofErr w:type="spellStart"/>
-            <w:r>
-              <w:rPr>
-                <w:lang w:val="x-none" w:eastAsia="x-none"/>
-              </w:rPr>
-              <w:t>docker</w:t>
-            </w:r>
-            <w:proofErr w:type="spellEnd"/>
-            <w:r>
-              <w:rPr>
-                <w:lang w:val="x-none" w:eastAsia="x-none"/>
-              </w:rPr>
-              <w:t xml:space="preserve"> para </w:t>
-            </w:r>
-            <w:proofErr w:type="spellStart"/>
-            <w:r>
-              <w:rPr>
-                <w:lang w:val="x-none" w:eastAsia="x-none"/>
-              </w:rPr>
-              <w:t>Audiveris</w:t>
-            </w:r>
-            <w:proofErr w:type="spellEnd"/>
+              <w:t>Implementación de un docker para Audiveris</w:t>
+            </w:r>
           </w:p>
         </w:tc>
         <w:tc>
@@ -9619,14 +8749,12 @@
                 <w:lang w:val="x-none" w:eastAsia="x-none"/>
               </w:rPr>
             </w:pPr>
-            <w:proofErr w:type="spellStart"/>
             <w:r>
               <w:rPr>
                 <w:lang w:val="x-none" w:eastAsia="x-none"/>
               </w:rPr>
               <w:t>Development</w:t>
             </w:r>
-            <w:proofErr w:type="spellEnd"/>
           </w:p>
         </w:tc>
         <w:tc>
@@ -9729,14 +8857,12 @@
               </w:rPr>
               <w:t xml:space="preserve"> ejecute </w:t>
             </w:r>
-            <w:proofErr w:type="spellStart"/>
             <w:r>
               <w:rPr>
                 <w:lang w:val="x-none" w:eastAsia="x-none"/>
               </w:rPr>
               <w:t>audiveris</w:t>
             </w:r>
-            <w:proofErr w:type="spellEnd"/>
           </w:p>
         </w:tc>
         <w:tc>
@@ -9751,14 +8877,12 @@
                 <w:lang w:val="x-none" w:eastAsia="x-none"/>
               </w:rPr>
             </w:pPr>
-            <w:proofErr w:type="spellStart"/>
             <w:r>
               <w:rPr>
                 <w:lang w:val="x-none" w:eastAsia="x-none"/>
               </w:rPr>
               <w:t>Development</w:t>
             </w:r>
-            <w:proofErr w:type="spellEnd"/>
           </w:p>
         </w:tc>
         <w:tc>
@@ -9861,14 +8985,12 @@
               </w:rPr>
               <w:t xml:space="preserve"> ejecute </w:t>
             </w:r>
-            <w:proofErr w:type="spellStart"/>
             <w:r>
               <w:rPr>
                 <w:lang w:val="x-none" w:eastAsia="x-none"/>
               </w:rPr>
               <w:t>audiveris</w:t>
             </w:r>
-            <w:proofErr w:type="spellEnd"/>
           </w:p>
         </w:tc>
         <w:tc>
@@ -9883,14 +9005,12 @@
                 <w:lang w:val="x-none" w:eastAsia="x-none"/>
               </w:rPr>
             </w:pPr>
-            <w:proofErr w:type="spellStart"/>
             <w:r>
               <w:rPr>
                 <w:lang w:val="x-none" w:eastAsia="x-none"/>
               </w:rPr>
               <w:t>Development</w:t>
             </w:r>
-            <w:proofErr w:type="spellEnd"/>
           </w:p>
         </w:tc>
         <w:tc>
@@ -9999,14 +9119,12 @@
               </w:rPr>
               <w:t xml:space="preserve"> ejecute </w:t>
             </w:r>
-            <w:proofErr w:type="spellStart"/>
             <w:r>
               <w:rPr>
                 <w:lang w:val="x-none" w:eastAsia="x-none"/>
               </w:rPr>
               <w:t>audiveris</w:t>
             </w:r>
-            <w:proofErr w:type="spellEnd"/>
           </w:p>
         </w:tc>
         <w:tc>
@@ -10021,14 +9139,12 @@
                 <w:lang w:val="x-none" w:eastAsia="x-none"/>
               </w:rPr>
             </w:pPr>
-            <w:proofErr w:type="spellStart"/>
             <w:r>
               <w:rPr>
                 <w:lang w:val="x-none" w:eastAsia="x-none"/>
               </w:rPr>
               <w:t>Development</w:t>
             </w:r>
-            <w:proofErr w:type="spellEnd"/>
           </w:p>
         </w:tc>
         <w:tc>
@@ -10131,14 +9247,12 @@
               </w:rPr>
               <w:t xml:space="preserve"> ejecute </w:t>
             </w:r>
-            <w:proofErr w:type="spellStart"/>
             <w:r>
               <w:rPr>
                 <w:lang w:val="x-none" w:eastAsia="x-none"/>
               </w:rPr>
               <w:t>audiveris</w:t>
             </w:r>
-            <w:proofErr w:type="spellEnd"/>
           </w:p>
         </w:tc>
         <w:tc>
@@ -10153,14 +9267,12 @@
                 <w:lang w:val="x-none" w:eastAsia="x-none"/>
               </w:rPr>
             </w:pPr>
-            <w:proofErr w:type="spellStart"/>
             <w:r>
               <w:rPr>
                 <w:lang w:val="x-none" w:eastAsia="x-none"/>
               </w:rPr>
               <w:t>Development</w:t>
             </w:r>
-            <w:proofErr w:type="spellEnd"/>
           </w:p>
         </w:tc>
         <w:tc>
@@ -10263,14 +9375,12 @@
               </w:rPr>
               <w:t xml:space="preserve"> ejecute </w:t>
             </w:r>
-            <w:proofErr w:type="spellStart"/>
             <w:r>
               <w:rPr>
                 <w:lang w:val="x-none" w:eastAsia="x-none"/>
               </w:rPr>
               <w:t>audiveris</w:t>
             </w:r>
-            <w:proofErr w:type="spellEnd"/>
           </w:p>
         </w:tc>
         <w:tc>
@@ -10285,14 +9395,12 @@
                 <w:lang w:val="x-none" w:eastAsia="x-none"/>
               </w:rPr>
             </w:pPr>
-            <w:proofErr w:type="spellStart"/>
             <w:r>
               <w:rPr>
                 <w:lang w:val="x-none" w:eastAsia="x-none"/>
               </w:rPr>
               <w:t>Development</w:t>
             </w:r>
-            <w:proofErr w:type="spellEnd"/>
           </w:p>
         </w:tc>
         <w:tc>
@@ -10410,14 +9518,12 @@
               </w:rPr>
               <w:t xml:space="preserve">ejecute </w:t>
             </w:r>
-            <w:proofErr w:type="spellStart"/>
             <w:r>
               <w:rPr>
                 <w:lang w:val="x-none" w:eastAsia="x-none"/>
               </w:rPr>
               <w:t>audiveris</w:t>
             </w:r>
-            <w:proofErr w:type="spellEnd"/>
           </w:p>
         </w:tc>
         <w:tc>
@@ -10432,14 +9538,12 @@
                 <w:lang w:val="x-none" w:eastAsia="x-none"/>
               </w:rPr>
             </w:pPr>
-            <w:proofErr w:type="spellStart"/>
             <w:r>
               <w:rPr>
                 <w:lang w:val="x-none" w:eastAsia="x-none"/>
               </w:rPr>
               <w:t>Development</w:t>
             </w:r>
-            <w:proofErr w:type="spellEnd"/>
           </w:p>
         </w:tc>
         <w:tc>
@@ -10534,21 +9638,7 @@
               <w:rPr>
                 <w:lang w:val="x-none" w:eastAsia="x-none"/>
               </w:rPr>
-              <w:t xml:space="preserve">Implementación de una funcionalidad que ejecute </w:t>
-            </w:r>
-            <w:proofErr w:type="spellStart"/>
-            <w:r>
-              <w:rPr>
-                <w:lang w:val="x-none" w:eastAsia="x-none"/>
-              </w:rPr>
-              <w:t>audiveris</w:t>
-            </w:r>
-            <w:proofErr w:type="spellEnd"/>
-            <w:r>
-              <w:rPr>
-                <w:lang w:val="x-none" w:eastAsia="x-none"/>
-              </w:rPr>
-              <w:t xml:space="preserve"> </w:t>
+              <w:t xml:space="preserve">Implementación de una funcionalidad que ejecute audiveris </w:t>
             </w:r>
           </w:p>
         </w:tc>
@@ -10564,14 +9654,12 @@
                 <w:lang w:val="x-none" w:eastAsia="x-none"/>
               </w:rPr>
             </w:pPr>
-            <w:proofErr w:type="spellStart"/>
             <w:r>
               <w:rPr>
                 <w:lang w:val="x-none" w:eastAsia="x-none"/>
               </w:rPr>
               <w:t>Development</w:t>
             </w:r>
-            <w:proofErr w:type="spellEnd"/>
           </w:p>
         </w:tc>
         <w:tc>
@@ -10682,14 +9770,12 @@
                 <w:lang w:val="x-none" w:eastAsia="x-none"/>
               </w:rPr>
             </w:pPr>
-            <w:proofErr w:type="spellStart"/>
             <w:r>
               <w:rPr>
                 <w:lang w:val="x-none" w:eastAsia="x-none"/>
               </w:rPr>
               <w:t>Development</w:t>
             </w:r>
-            <w:proofErr w:type="spellEnd"/>
           </w:p>
         </w:tc>
         <w:tc>
@@ -10803,16 +9889,8 @@
               <w:rPr>
                 <w:lang w:val="x-none" w:eastAsia="x-none"/>
               </w:rPr>
-              <w:t xml:space="preserve">de </w:t>
-            </w:r>
-            <w:proofErr w:type="spellStart"/>
-            <w:r>
-              <w:rPr>
-                <w:lang w:val="x-none" w:eastAsia="x-none"/>
-              </w:rPr>
-              <w:t>Firebase</w:t>
-            </w:r>
-            <w:proofErr w:type="spellEnd"/>
+              <w:t>de Firebase</w:t>
+            </w:r>
           </w:p>
         </w:tc>
         <w:tc>
@@ -10827,14 +9905,12 @@
                 <w:lang w:val="x-none" w:eastAsia="x-none"/>
               </w:rPr>
             </w:pPr>
-            <w:proofErr w:type="spellStart"/>
             <w:r>
               <w:rPr>
                 <w:lang w:val="x-none" w:eastAsia="x-none"/>
               </w:rPr>
               <w:t>Research</w:t>
             </w:r>
-            <w:proofErr w:type="spellEnd"/>
           </w:p>
         </w:tc>
         <w:tc>
@@ -10929,16 +10005,8 @@
               <w:rPr>
                 <w:lang w:val="x-none" w:eastAsia="x-none"/>
               </w:rPr>
-              <w:t xml:space="preserve">Implementación de </w:t>
-            </w:r>
-            <w:proofErr w:type="spellStart"/>
-            <w:r>
-              <w:rPr>
-                <w:lang w:val="x-none" w:eastAsia="x-none"/>
-              </w:rPr>
-              <w:t>Firebase</w:t>
-            </w:r>
-            <w:proofErr w:type="spellEnd"/>
+              <w:t>Implementación de Firebase</w:t>
+            </w:r>
           </w:p>
         </w:tc>
         <w:tc>
@@ -10953,14 +10021,12 @@
                 <w:lang w:val="x-none" w:eastAsia="x-none"/>
               </w:rPr>
             </w:pPr>
-            <w:proofErr w:type="spellStart"/>
             <w:r>
               <w:rPr>
                 <w:lang w:val="x-none" w:eastAsia="x-none"/>
               </w:rPr>
               <w:t>Development</w:t>
             </w:r>
-            <w:proofErr w:type="spellEnd"/>
           </w:p>
         </w:tc>
         <w:tc>
@@ -11055,16 +10121,8 @@
               <w:rPr>
                 <w:lang w:val="x-none" w:eastAsia="x-none"/>
               </w:rPr>
-              <w:t xml:space="preserve">Implementación de </w:t>
-            </w:r>
-            <w:proofErr w:type="spellStart"/>
-            <w:r>
-              <w:rPr>
-                <w:lang w:val="x-none" w:eastAsia="x-none"/>
-              </w:rPr>
-              <w:t>Firebase</w:t>
-            </w:r>
-            <w:proofErr w:type="spellEnd"/>
+              <w:t>Implementación de Firebase</w:t>
+            </w:r>
           </w:p>
         </w:tc>
         <w:tc>
@@ -11079,14 +10137,12 @@
                 <w:lang w:val="x-none" w:eastAsia="x-none"/>
               </w:rPr>
             </w:pPr>
-            <w:proofErr w:type="spellStart"/>
             <w:r>
               <w:rPr>
                 <w:lang w:val="x-none" w:eastAsia="x-none"/>
               </w:rPr>
               <w:t>Development</w:t>
             </w:r>
-            <w:proofErr w:type="spellEnd"/>
           </w:p>
         </w:tc>
         <w:tc>
@@ -11181,16 +10237,8 @@
               <w:rPr>
                 <w:lang w:val="x-none" w:eastAsia="x-none"/>
               </w:rPr>
-              <w:t xml:space="preserve">Implementación de </w:t>
-            </w:r>
-            <w:proofErr w:type="spellStart"/>
-            <w:r>
-              <w:rPr>
-                <w:lang w:val="x-none" w:eastAsia="x-none"/>
-              </w:rPr>
-              <w:t>Firebase</w:t>
-            </w:r>
-            <w:proofErr w:type="spellEnd"/>
+              <w:t>Implementación de Firebase</w:t>
+            </w:r>
           </w:p>
         </w:tc>
         <w:tc>
@@ -11205,14 +10253,12 @@
                 <w:lang w:val="x-none" w:eastAsia="x-none"/>
               </w:rPr>
             </w:pPr>
-            <w:proofErr w:type="spellStart"/>
             <w:r>
               <w:rPr>
                 <w:lang w:val="x-none" w:eastAsia="x-none"/>
               </w:rPr>
               <w:t>Development</w:t>
             </w:r>
-            <w:proofErr w:type="spellEnd"/>
           </w:p>
         </w:tc>
         <w:tc>
@@ -11307,16 +10353,8 @@
               <w:rPr>
                 <w:lang w:val="x-none" w:eastAsia="x-none"/>
               </w:rPr>
-              <w:t xml:space="preserve">Implementación de </w:t>
-            </w:r>
-            <w:proofErr w:type="spellStart"/>
-            <w:r>
-              <w:rPr>
-                <w:lang w:val="x-none" w:eastAsia="x-none"/>
-              </w:rPr>
-              <w:t>Firebase</w:t>
-            </w:r>
-            <w:proofErr w:type="spellEnd"/>
+              <w:t>Implementación de Firebase</w:t>
+            </w:r>
           </w:p>
         </w:tc>
         <w:tc>
@@ -11331,14 +10369,12 @@
                 <w:lang w:val="x-none" w:eastAsia="x-none"/>
               </w:rPr>
             </w:pPr>
-            <w:proofErr w:type="spellStart"/>
             <w:r>
               <w:rPr>
                 <w:lang w:val="x-none" w:eastAsia="x-none"/>
               </w:rPr>
               <w:t>Development</w:t>
             </w:r>
-            <w:proofErr w:type="spellEnd"/>
           </w:p>
         </w:tc>
         <w:tc>
@@ -11433,16 +10469,8 @@
               <w:rPr>
                 <w:lang w:val="x-none" w:eastAsia="x-none"/>
               </w:rPr>
-              <w:t xml:space="preserve">Implementación de </w:t>
-            </w:r>
-            <w:proofErr w:type="spellStart"/>
-            <w:r>
-              <w:rPr>
-                <w:lang w:val="x-none" w:eastAsia="x-none"/>
-              </w:rPr>
-              <w:t>Firebase</w:t>
-            </w:r>
-            <w:proofErr w:type="spellEnd"/>
+              <w:t>Implementación de Firebase</w:t>
+            </w:r>
           </w:p>
         </w:tc>
         <w:tc>
@@ -11457,14 +10485,12 @@
                 <w:lang w:val="x-none" w:eastAsia="x-none"/>
               </w:rPr>
             </w:pPr>
-            <w:proofErr w:type="spellStart"/>
             <w:r>
               <w:rPr>
                 <w:lang w:val="x-none" w:eastAsia="x-none"/>
               </w:rPr>
               <w:t>Development</w:t>
             </w:r>
-            <w:proofErr w:type="spellEnd"/>
           </w:p>
         </w:tc>
         <w:tc>
@@ -11559,16 +10585,8 @@
               <w:rPr>
                 <w:lang w:val="x-none" w:eastAsia="x-none"/>
               </w:rPr>
-              <w:t xml:space="preserve">Implementación de </w:t>
-            </w:r>
-            <w:proofErr w:type="spellStart"/>
-            <w:r>
-              <w:rPr>
-                <w:lang w:val="x-none" w:eastAsia="x-none"/>
-              </w:rPr>
-              <w:t>Firebase</w:t>
-            </w:r>
-            <w:proofErr w:type="spellEnd"/>
+              <w:t>Implementación de Firebase</w:t>
+            </w:r>
           </w:p>
         </w:tc>
         <w:tc>
@@ -11583,14 +10601,12 @@
                 <w:lang w:val="x-none" w:eastAsia="x-none"/>
               </w:rPr>
             </w:pPr>
-            <w:proofErr w:type="spellStart"/>
             <w:r>
               <w:rPr>
                 <w:lang w:val="x-none" w:eastAsia="x-none"/>
               </w:rPr>
               <w:t>Development</w:t>
             </w:r>
-            <w:proofErr w:type="spellEnd"/>
           </w:p>
         </w:tc>
         <w:tc>
@@ -11881,14 +10897,12 @@
                 <w:lang w:val="x-none" w:eastAsia="x-none"/>
               </w:rPr>
             </w:pPr>
-            <w:proofErr w:type="spellStart"/>
             <w:r>
               <w:rPr>
                 <w:lang w:val="x-none" w:eastAsia="x-none"/>
               </w:rPr>
               <w:t>Documentation</w:t>
             </w:r>
-            <w:proofErr w:type="spellEnd"/>
           </w:p>
         </w:tc>
         <w:tc>
@@ -11983,16 +10997,8 @@
               <w:rPr>
                 <w:lang w:val="x-none" w:eastAsia="x-none"/>
               </w:rPr>
-              <w:t xml:space="preserve">Investigar herramientas de procesamiento de imágenes para </w:t>
-            </w:r>
-            <w:proofErr w:type="spellStart"/>
-            <w:r>
-              <w:rPr>
-                <w:lang w:val="x-none" w:eastAsia="x-none"/>
-              </w:rPr>
-              <w:t>Firebase</w:t>
-            </w:r>
-            <w:proofErr w:type="spellEnd"/>
+              <w:t>Investigar herramientas de procesamiento de imágenes para Firebase</w:t>
+            </w:r>
           </w:p>
         </w:tc>
         <w:tc>
@@ -12007,14 +11013,12 @@
                 <w:lang w:val="x-none" w:eastAsia="x-none"/>
               </w:rPr>
             </w:pPr>
-            <w:proofErr w:type="spellStart"/>
             <w:r>
               <w:rPr>
                 <w:lang w:val="x-none" w:eastAsia="x-none"/>
               </w:rPr>
               <w:t>Research</w:t>
             </w:r>
-            <w:proofErr w:type="spellEnd"/>
           </w:p>
         </w:tc>
         <w:tc>
@@ -12110,16 +11114,8 @@
               <w:rPr>
                 <w:lang w:val="x-none" w:eastAsia="x-none"/>
               </w:rPr>
-              <w:t xml:space="preserve">Investigar herramientas de procesamiento de imágenes para </w:t>
-            </w:r>
-            <w:proofErr w:type="spellStart"/>
-            <w:r>
-              <w:rPr>
-                <w:lang w:val="x-none" w:eastAsia="x-none"/>
-              </w:rPr>
-              <w:t>Firebase</w:t>
-            </w:r>
-            <w:proofErr w:type="spellEnd"/>
+              <w:t>Investigar herramientas de procesamiento de imágenes para Firebase</w:t>
+            </w:r>
           </w:p>
         </w:tc>
         <w:tc>
@@ -12134,14 +11130,12 @@
                 <w:lang w:val="x-none" w:eastAsia="x-none"/>
               </w:rPr>
             </w:pPr>
-            <w:proofErr w:type="spellStart"/>
             <w:r>
               <w:rPr>
                 <w:lang w:val="x-none" w:eastAsia="x-none"/>
               </w:rPr>
               <w:t>Research</w:t>
             </w:r>
-            <w:proofErr w:type="spellEnd"/>
           </w:p>
         </w:tc>
         <w:tc>
@@ -12252,14 +11246,12 @@
                 <w:lang w:val="x-none" w:eastAsia="x-none"/>
               </w:rPr>
             </w:pPr>
-            <w:proofErr w:type="spellStart"/>
             <w:r>
               <w:rPr>
                 <w:lang w:val="x-none" w:eastAsia="x-none"/>
               </w:rPr>
               <w:t>Documentation</w:t>
             </w:r>
-            <w:proofErr w:type="spellEnd"/>
           </w:p>
         </w:tc>
         <w:tc>
@@ -12354,16 +11346,8 @@
               <w:rPr>
                 <w:lang w:val="x-none" w:eastAsia="x-none"/>
               </w:rPr>
-              <w:t xml:space="preserve">Reimplementación de un </w:t>
-            </w:r>
-            <w:proofErr w:type="spellStart"/>
-            <w:r>
-              <w:rPr>
-                <w:lang w:val="x-none" w:eastAsia="x-none"/>
-              </w:rPr>
-              <w:t>docker</w:t>
-            </w:r>
-            <w:proofErr w:type="spellEnd"/>
+              <w:t>Reimplementación de un docker</w:t>
+            </w:r>
           </w:p>
         </w:tc>
         <w:tc>
@@ -12378,14 +11362,12 @@
                 <w:lang w:val="x-none" w:eastAsia="x-none"/>
               </w:rPr>
             </w:pPr>
-            <w:proofErr w:type="spellStart"/>
             <w:r>
               <w:rPr>
                 <w:lang w:val="x-none" w:eastAsia="x-none"/>
               </w:rPr>
               <w:t>Development</w:t>
             </w:r>
-            <w:proofErr w:type="spellEnd"/>
           </w:p>
         </w:tc>
         <w:tc>
@@ -12496,14 +11478,12 @@
                 <w:lang w:val="x-none" w:eastAsia="x-none"/>
               </w:rPr>
             </w:pPr>
-            <w:proofErr w:type="spellStart"/>
             <w:r>
               <w:rPr>
                 <w:lang w:val="x-none" w:eastAsia="x-none"/>
               </w:rPr>
               <w:t>Documentation</w:t>
             </w:r>
-            <w:proofErr w:type="spellEnd"/>
           </w:p>
         </w:tc>
         <w:tc>
@@ -12598,16 +11578,8 @@
               <w:rPr>
                 <w:lang w:val="x-none" w:eastAsia="x-none"/>
               </w:rPr>
-              <w:t xml:space="preserve">Reimplementación de </w:t>
-            </w:r>
-            <w:proofErr w:type="spellStart"/>
-            <w:r>
-              <w:rPr>
-                <w:lang w:val="x-none" w:eastAsia="x-none"/>
-              </w:rPr>
-              <w:t>audiveris</w:t>
-            </w:r>
-            <w:proofErr w:type="spellEnd"/>
+              <w:t>Reimplementación de audiveris</w:t>
+            </w:r>
           </w:p>
         </w:tc>
         <w:tc>
@@ -12622,14 +11594,12 @@
                 <w:lang w:val="x-none" w:eastAsia="x-none"/>
               </w:rPr>
             </w:pPr>
-            <w:proofErr w:type="spellStart"/>
             <w:r>
               <w:rPr>
                 <w:lang w:val="x-none" w:eastAsia="x-none"/>
               </w:rPr>
               <w:t>Development</w:t>
             </w:r>
-            <w:proofErr w:type="spellEnd"/>
           </w:p>
         </w:tc>
         <w:tc>
@@ -12724,16 +11694,8 @@
               <w:rPr>
                 <w:lang w:val="x-none" w:eastAsia="x-none"/>
               </w:rPr>
-              <w:t xml:space="preserve">Reimplementación de </w:t>
-            </w:r>
-            <w:proofErr w:type="spellStart"/>
-            <w:r>
-              <w:rPr>
-                <w:lang w:val="x-none" w:eastAsia="x-none"/>
-              </w:rPr>
-              <w:t>audiveris</w:t>
-            </w:r>
-            <w:proofErr w:type="spellEnd"/>
+              <w:t>Reimplementación de audiveris</w:t>
+            </w:r>
           </w:p>
         </w:tc>
         <w:tc>
@@ -12748,14 +11710,12 @@
                 <w:lang w:val="x-none" w:eastAsia="x-none"/>
               </w:rPr>
             </w:pPr>
-            <w:proofErr w:type="spellStart"/>
             <w:r>
               <w:rPr>
                 <w:lang w:val="x-none" w:eastAsia="x-none"/>
               </w:rPr>
               <w:t>Development</w:t>
             </w:r>
-            <w:proofErr w:type="spellEnd"/>
           </w:p>
         </w:tc>
         <w:tc>
@@ -12850,16 +11810,8 @@
               <w:rPr>
                 <w:lang w:val="x-none" w:eastAsia="x-none"/>
               </w:rPr>
-              <w:t xml:space="preserve">Reestructuración para </w:t>
-            </w:r>
-            <w:proofErr w:type="spellStart"/>
-            <w:r>
-              <w:rPr>
-                <w:lang w:val="x-none" w:eastAsia="x-none"/>
-              </w:rPr>
-              <w:t>Firebase</w:t>
-            </w:r>
-            <w:proofErr w:type="spellEnd"/>
+              <w:t>Reestructuración para Firebase</w:t>
+            </w:r>
           </w:p>
         </w:tc>
         <w:tc>
@@ -12874,14 +11826,12 @@
                 <w:lang w:val="x-none" w:eastAsia="x-none"/>
               </w:rPr>
             </w:pPr>
-            <w:proofErr w:type="spellStart"/>
             <w:r>
               <w:rPr>
                 <w:lang w:val="x-none" w:eastAsia="x-none"/>
               </w:rPr>
               <w:t>Development</w:t>
             </w:r>
-            <w:proofErr w:type="spellEnd"/>
           </w:p>
         </w:tc>
         <w:tc>
@@ -12992,14 +11942,12 @@
                 <w:lang w:val="x-none" w:eastAsia="x-none"/>
               </w:rPr>
             </w:pPr>
-            <w:proofErr w:type="spellStart"/>
             <w:r>
               <w:rPr>
                 <w:lang w:val="x-none" w:eastAsia="x-none"/>
               </w:rPr>
               <w:t>Documentation</w:t>
             </w:r>
-            <w:proofErr w:type="spellEnd"/>
           </w:p>
         </w:tc>
         <w:tc>
@@ -13096,14 +12044,12 @@
               </w:rPr>
               <w:t xml:space="preserve">Implementación de </w:t>
             </w:r>
-            <w:proofErr w:type="spellStart"/>
             <w:r>
               <w:rPr>
                 <w:lang w:val="x-none" w:eastAsia="x-none"/>
               </w:rPr>
               <w:t>Verovio</w:t>
             </w:r>
-            <w:proofErr w:type="spellEnd"/>
           </w:p>
         </w:tc>
         <w:tc>
@@ -13118,14 +12064,12 @@
                 <w:lang w:val="x-none" w:eastAsia="x-none"/>
               </w:rPr>
             </w:pPr>
-            <w:proofErr w:type="spellStart"/>
             <w:r>
               <w:rPr>
                 <w:lang w:val="x-none" w:eastAsia="x-none"/>
               </w:rPr>
               <w:t>Development</w:t>
             </w:r>
-            <w:proofErr w:type="spellEnd"/>
           </w:p>
         </w:tc>
         <w:tc>
@@ -13226,16 +12170,8 @@
               <w:rPr>
                 <w:lang w:val="x-none" w:eastAsia="x-none"/>
               </w:rPr>
-              <w:t xml:space="preserve">Implementación de </w:t>
-            </w:r>
-            <w:proofErr w:type="spellStart"/>
-            <w:r>
-              <w:rPr>
-                <w:lang w:val="x-none" w:eastAsia="x-none"/>
-              </w:rPr>
-              <w:t>Verovio</w:t>
-            </w:r>
-            <w:proofErr w:type="spellEnd"/>
+              <w:t>Implementación de Verovio</w:t>
+            </w:r>
           </w:p>
         </w:tc>
         <w:tc>
@@ -13250,14 +12186,12 @@
                 <w:lang w:val="x-none" w:eastAsia="x-none"/>
               </w:rPr>
             </w:pPr>
-            <w:proofErr w:type="spellStart"/>
             <w:r>
               <w:rPr>
                 <w:lang w:val="x-none" w:eastAsia="x-none"/>
               </w:rPr>
               <w:t>Development</w:t>
             </w:r>
-            <w:proofErr w:type="spellEnd"/>
           </w:p>
         </w:tc>
         <w:tc>
@@ -13352,16 +12286,8 @@
               <w:rPr>
                 <w:lang w:val="x-none" w:eastAsia="x-none"/>
               </w:rPr>
-              <w:t xml:space="preserve">Implementación de </w:t>
-            </w:r>
-            <w:proofErr w:type="spellStart"/>
-            <w:r>
-              <w:rPr>
-                <w:lang w:val="x-none" w:eastAsia="x-none"/>
-              </w:rPr>
-              <w:t>Verovio</w:t>
-            </w:r>
-            <w:proofErr w:type="spellEnd"/>
+              <w:t>Implementación de Verovio</w:t>
+            </w:r>
           </w:p>
         </w:tc>
         <w:tc>
@@ -13376,14 +12302,12 @@
                 <w:lang w:val="x-none" w:eastAsia="x-none"/>
               </w:rPr>
             </w:pPr>
-            <w:proofErr w:type="spellStart"/>
             <w:r>
               <w:rPr>
                 <w:lang w:val="x-none" w:eastAsia="x-none"/>
               </w:rPr>
               <w:t>Development</w:t>
             </w:r>
-            <w:proofErr w:type="spellEnd"/>
           </w:p>
         </w:tc>
         <w:tc>
@@ -13478,16 +12402,8 @@
               <w:rPr>
                 <w:lang w:val="x-none" w:eastAsia="x-none"/>
               </w:rPr>
-              <w:t xml:space="preserve">Implementación de </w:t>
-            </w:r>
-            <w:proofErr w:type="spellStart"/>
-            <w:r>
-              <w:rPr>
-                <w:lang w:val="x-none" w:eastAsia="x-none"/>
-              </w:rPr>
-              <w:t>Verovio</w:t>
-            </w:r>
-            <w:proofErr w:type="spellEnd"/>
+              <w:t>Implementación de Verovio</w:t>
+            </w:r>
           </w:p>
         </w:tc>
         <w:tc>
@@ -13502,14 +12418,12 @@
                 <w:lang w:val="x-none" w:eastAsia="x-none"/>
               </w:rPr>
             </w:pPr>
-            <w:proofErr w:type="spellStart"/>
             <w:r>
               <w:rPr>
                 <w:lang w:val="x-none" w:eastAsia="x-none"/>
               </w:rPr>
               <w:t>Development</w:t>
             </w:r>
-            <w:proofErr w:type="spellEnd"/>
           </w:p>
         </w:tc>
         <w:tc>
@@ -13604,16 +12518,8 @@
               <w:rPr>
                 <w:lang w:val="x-none" w:eastAsia="x-none"/>
               </w:rPr>
-              <w:t xml:space="preserve">Implementación de </w:t>
-            </w:r>
-            <w:proofErr w:type="spellStart"/>
-            <w:r>
-              <w:rPr>
-                <w:lang w:val="x-none" w:eastAsia="x-none"/>
-              </w:rPr>
-              <w:t>Verovio</w:t>
-            </w:r>
-            <w:proofErr w:type="spellEnd"/>
+              <w:t>Implementación de Verovio</w:t>
+            </w:r>
           </w:p>
         </w:tc>
         <w:tc>
@@ -13628,14 +12534,12 @@
                 <w:lang w:val="x-none" w:eastAsia="x-none"/>
               </w:rPr>
             </w:pPr>
-            <w:proofErr w:type="spellStart"/>
             <w:r>
               <w:rPr>
                 <w:lang w:val="x-none" w:eastAsia="x-none"/>
               </w:rPr>
               <w:t>Development</w:t>
             </w:r>
-            <w:proofErr w:type="spellEnd"/>
           </w:p>
         </w:tc>
         <w:tc>
@@ -13742,16 +12646,8 @@
               <w:rPr>
                 <w:lang w:val="x-none" w:eastAsia="x-none"/>
               </w:rPr>
-              <w:t xml:space="preserve">Implementación de </w:t>
-            </w:r>
-            <w:proofErr w:type="spellStart"/>
-            <w:r>
-              <w:rPr>
-                <w:lang w:val="x-none" w:eastAsia="x-none"/>
-              </w:rPr>
-              <w:t>Verovio</w:t>
-            </w:r>
-            <w:proofErr w:type="spellEnd"/>
+              <w:t>Implementación de Verovio</w:t>
+            </w:r>
           </w:p>
         </w:tc>
         <w:tc>
@@ -13766,14 +12662,12 @@
                 <w:lang w:val="x-none" w:eastAsia="x-none"/>
               </w:rPr>
             </w:pPr>
-            <w:proofErr w:type="spellStart"/>
             <w:r>
               <w:rPr>
                 <w:lang w:val="x-none" w:eastAsia="x-none"/>
               </w:rPr>
               <w:t>Development</w:t>
             </w:r>
-            <w:proofErr w:type="spellEnd"/>
           </w:p>
         </w:tc>
         <w:tc>
@@ -13868,16 +12762,8 @@
               <w:rPr>
                 <w:lang w:val="x-none" w:eastAsia="x-none"/>
               </w:rPr>
-              <w:t xml:space="preserve">Implementación de </w:t>
-            </w:r>
-            <w:proofErr w:type="spellStart"/>
-            <w:r>
-              <w:rPr>
-                <w:lang w:val="x-none" w:eastAsia="x-none"/>
-              </w:rPr>
-              <w:t>Verovio</w:t>
-            </w:r>
-            <w:proofErr w:type="spellEnd"/>
+              <w:t>Implementación de Verovio</w:t>
+            </w:r>
           </w:p>
         </w:tc>
         <w:tc>
@@ -13892,14 +12778,12 @@
                 <w:lang w:val="x-none" w:eastAsia="x-none"/>
               </w:rPr>
             </w:pPr>
-            <w:proofErr w:type="spellStart"/>
             <w:r>
               <w:rPr>
                 <w:lang w:val="x-none" w:eastAsia="x-none"/>
               </w:rPr>
               <w:t>Development</w:t>
             </w:r>
-            <w:proofErr w:type="spellEnd"/>
           </w:p>
         </w:tc>
         <w:tc>
@@ -14010,14 +12894,12 @@
                 <w:lang w:val="x-none" w:eastAsia="x-none"/>
               </w:rPr>
             </w:pPr>
-            <w:proofErr w:type="spellStart"/>
             <w:r>
               <w:rPr>
                 <w:lang w:val="x-none" w:eastAsia="x-none"/>
               </w:rPr>
               <w:t>Development</w:t>
             </w:r>
-            <w:proofErr w:type="spellEnd"/>
           </w:p>
         </w:tc>
         <w:tc>
@@ -14128,14 +13010,12 @@
                 <w:lang w:val="x-none" w:eastAsia="x-none"/>
               </w:rPr>
             </w:pPr>
-            <w:proofErr w:type="spellStart"/>
             <w:r>
               <w:rPr>
                 <w:lang w:val="x-none" w:eastAsia="x-none"/>
               </w:rPr>
               <w:t>Development</w:t>
             </w:r>
-            <w:proofErr w:type="spellEnd"/>
           </w:p>
         </w:tc>
         <w:tc>
@@ -14212,7 +13092,7 @@
               <w:rPr>
                 <w:lang w:val="x-none" w:eastAsia="x-none"/>
               </w:rPr>
-              <w:t>10/05/2024</w:t>
+              <w:t>11/05/2024</w:t>
             </w:r>
           </w:p>
         </w:tc>
@@ -14246,14 +13126,12 @@
                 <w:lang w:val="x-none" w:eastAsia="x-none"/>
               </w:rPr>
             </w:pPr>
-            <w:proofErr w:type="spellStart"/>
             <w:r>
               <w:rPr>
                 <w:lang w:val="x-none" w:eastAsia="x-none"/>
               </w:rPr>
               <w:t>Development</w:t>
             </w:r>
-            <w:proofErr w:type="spellEnd"/>
           </w:p>
         </w:tc>
         <w:tc>
@@ -14326,6 +13204,24 @@
                 <w:lang w:val="x-none" w:eastAsia="x-none"/>
               </w:rPr>
             </w:pPr>
+            <w:r>
+              <w:rPr>
+                <w:lang w:val="x-none" w:eastAsia="x-none"/>
+              </w:rPr>
+              <w:t>1</w:t>
+            </w:r>
+            <w:r>
+              <w:rPr>
+                <w:lang w:val="x-none" w:eastAsia="x-none"/>
+              </w:rPr>
+              <w:t>2</w:t>
+            </w:r>
+            <w:r>
+              <w:rPr>
+                <w:lang w:val="x-none" w:eastAsia="x-none"/>
+              </w:rPr>
+              <w:t>/05/2024</w:t>
+            </w:r>
           </w:p>
         </w:tc>
         <w:tc>
@@ -14335,9 +13231,15 @@
           <w:p>
             <w:pPr>
               <w:rPr>
-                <w:lang w:val="x-none" w:eastAsia="x-none"/>
-              </w:rPr>
-            </w:pPr>
+                <w:lang w:eastAsia="x-none"/>
+              </w:rPr>
+            </w:pPr>
+            <w:r>
+              <w:rPr>
+                <w:lang w:val="x-none" w:eastAsia="x-none"/>
+              </w:rPr>
+              <w:t>Función de preprocesamiento</w:t>
+            </w:r>
           </w:p>
         </w:tc>
         <w:tc>
@@ -14352,6 +13254,12 @@
                 <w:lang w:val="x-none" w:eastAsia="x-none"/>
               </w:rPr>
             </w:pPr>
+            <w:r>
+              <w:rPr>
+                <w:lang w:val="x-none" w:eastAsia="x-none"/>
+              </w:rPr>
+              <w:t>Development</w:t>
+            </w:r>
           </w:p>
         </w:tc>
         <w:tc>
@@ -14365,6 +13273,12 @@
                 <w:lang w:val="x-none" w:eastAsia="x-none"/>
               </w:rPr>
             </w:pPr>
+            <w:r>
+              <w:rPr>
+                <w:lang w:val="x-none" w:eastAsia="x-none"/>
+              </w:rPr>
+              <w:t>Completado</w:t>
+            </w:r>
           </w:p>
         </w:tc>
         <w:tc>
@@ -14378,6 +13292,12 @@
                 <w:lang w:val="x-none" w:eastAsia="x-none"/>
               </w:rPr>
             </w:pPr>
+            <w:r>
+              <w:rPr>
+                <w:lang w:val="x-none" w:eastAsia="x-none"/>
+              </w:rPr>
+              <w:t>4</w:t>
+            </w:r>
           </w:p>
         </w:tc>
         <w:tc>
@@ -14391,6 +13311,12 @@
                 <w:lang w:val="x-none" w:eastAsia="x-none"/>
               </w:rPr>
             </w:pPr>
+            <w:r>
+              <w:rPr>
+                <w:lang w:val="x-none" w:eastAsia="x-none"/>
+              </w:rPr>
+              <w:t>5.5</w:t>
+            </w:r>
           </w:p>
         </w:tc>
       </w:tr>

</xml_diff>

<commit_message>
Documentación sprint 5, 14-06-2024
</commit_message>
<xml_diff>
--- a/sprints.docx
+++ b/sprints.docx
@@ -13208,19 +13208,7 @@
               <w:rPr>
                 <w:lang w:val="x-none" w:eastAsia="x-none"/>
               </w:rPr>
-              <w:t>1</w:t>
-            </w:r>
-            <w:r>
-              <w:rPr>
-                <w:lang w:val="x-none" w:eastAsia="x-none"/>
-              </w:rPr>
-              <w:t>2</w:t>
-            </w:r>
-            <w:r>
-              <w:rPr>
-                <w:lang w:val="x-none" w:eastAsia="x-none"/>
-              </w:rPr>
-              <w:t>/05/2024</w:t>
+              <w:t>12/05/2024</w:t>
             </w:r>
           </w:p>
         </w:tc>
@@ -13332,6 +13320,24 @@
                 <w:lang w:val="x-none" w:eastAsia="x-none"/>
               </w:rPr>
             </w:pPr>
+            <w:r>
+              <w:rPr>
+                <w:lang w:val="x-none" w:eastAsia="x-none"/>
+              </w:rPr>
+              <w:t>1</w:t>
+            </w:r>
+            <w:r>
+              <w:rPr>
+                <w:lang w:val="x-none" w:eastAsia="x-none"/>
+              </w:rPr>
+              <w:t>3</w:t>
+            </w:r>
+            <w:r>
+              <w:rPr>
+                <w:lang w:val="x-none" w:eastAsia="x-none"/>
+              </w:rPr>
+              <w:t>/05/2024</w:t>
+            </w:r>
           </w:p>
         </w:tc>
         <w:tc>
@@ -13344,6 +13350,12 @@
                 <w:lang w:val="x-none" w:eastAsia="x-none"/>
               </w:rPr>
             </w:pPr>
+            <w:r>
+              <w:rPr>
+                <w:lang w:val="x-none" w:eastAsia="x-none"/>
+              </w:rPr>
+              <w:t>Desplegar la app</w:t>
+            </w:r>
           </w:p>
         </w:tc>
         <w:tc>
@@ -13358,6 +13370,12 @@
                 <w:lang w:val="x-none" w:eastAsia="x-none"/>
               </w:rPr>
             </w:pPr>
+            <w:r>
+              <w:rPr>
+                <w:lang w:val="x-none" w:eastAsia="x-none"/>
+              </w:rPr>
+              <w:t>Developmetn</w:t>
+            </w:r>
           </w:p>
         </w:tc>
         <w:tc>
@@ -13371,6 +13389,12 @@
                 <w:lang w:val="x-none" w:eastAsia="x-none"/>
               </w:rPr>
             </w:pPr>
+            <w:r>
+              <w:rPr>
+                <w:lang w:val="x-none" w:eastAsia="x-none"/>
+              </w:rPr>
+              <w:t>Completado</w:t>
+            </w:r>
           </w:p>
         </w:tc>
         <w:tc>
@@ -13384,6 +13408,12 @@
                 <w:lang w:val="x-none" w:eastAsia="x-none"/>
               </w:rPr>
             </w:pPr>
+            <w:r>
+              <w:rPr>
+                <w:lang w:val="x-none" w:eastAsia="x-none"/>
+              </w:rPr>
+              <w:t>5</w:t>
+            </w:r>
           </w:p>
         </w:tc>
         <w:tc>
@@ -13397,6 +13427,12 @@
                 <w:lang w:val="x-none" w:eastAsia="x-none"/>
               </w:rPr>
             </w:pPr>
+            <w:r>
+              <w:rPr>
+                <w:lang w:val="x-none" w:eastAsia="x-none"/>
+              </w:rPr>
+              <w:t>8.5</w:t>
+            </w:r>
           </w:p>
         </w:tc>
       </w:tr>

</xml_diff>

<commit_message>
Documentación sprint 5, 16-06-2024
</commit_message>
<xml_diff>
--- a/sprints.docx
+++ b/sprints.docx
@@ -249,6 +249,7 @@
         </w:rPr>
         <w:t xml:space="preserve"> Manuel Galán </w:t>
       </w:r>
+      <w:proofErr w:type="spellStart"/>
       <w:r>
         <w:rPr>
           <w:rFonts w:ascii="Adobe Garamond Pro" w:hAnsi="Adobe Garamond Pro"/>
@@ -265,6 +266,7 @@
         </w:rPr>
         <w:t>rdax</w:t>
       </w:r>
+      <w:proofErr w:type="spellEnd"/>
     </w:p>
     <w:p>
       <w:pPr>
@@ -481,7 +483,21 @@
         <w:rPr>
           <w:lang w:val="x-none" w:eastAsia="x-none"/>
         </w:rPr>
-        <w:t>Por último me decanté por desarrollar la memoria en Word por su simplicidad en comparación con Latex.</w:t>
+        <w:t xml:space="preserve">Por último me decanté por desarrollar la memoria en Word por su simplicidad en comparación con </w:t>
+      </w:r>
+      <w:proofErr w:type="spellStart"/>
+      <w:r>
+        <w:rPr>
+          <w:lang w:val="x-none" w:eastAsia="x-none"/>
+        </w:rPr>
+        <w:t>Latex</w:t>
+      </w:r>
+      <w:proofErr w:type="spellEnd"/>
+      <w:r>
+        <w:rPr>
+          <w:lang w:val="x-none" w:eastAsia="x-none"/>
+        </w:rPr>
+        <w:t>.</w:t>
       </w:r>
     </w:p>
     <w:tbl>
@@ -686,12 +702,14 @@
                 <w:lang w:val="x-none" w:eastAsia="x-none"/>
               </w:rPr>
             </w:pPr>
+            <w:proofErr w:type="spellStart"/>
             <w:r>
               <w:rPr>
                 <w:lang w:val="x-none" w:eastAsia="x-none"/>
               </w:rPr>
               <w:t>Configuration</w:t>
             </w:r>
+            <w:proofErr w:type="spellEnd"/>
           </w:p>
         </w:tc>
         <w:tc>
@@ -814,12 +832,14 @@
                 <w:lang w:val="x-none" w:eastAsia="x-none"/>
               </w:rPr>
             </w:pPr>
+            <w:proofErr w:type="spellStart"/>
             <w:r>
               <w:rPr>
                 <w:lang w:val="x-none" w:eastAsia="x-none"/>
               </w:rPr>
               <w:t>Configuration</w:t>
             </w:r>
+            <w:proofErr w:type="spellEnd"/>
           </w:p>
         </w:tc>
         <w:tc>
@@ -942,12 +962,14 @@
                 <w:lang w:val="x-none" w:eastAsia="x-none"/>
               </w:rPr>
             </w:pPr>
+            <w:proofErr w:type="spellStart"/>
             <w:r>
               <w:rPr>
                 <w:lang w:val="x-none" w:eastAsia="x-none"/>
               </w:rPr>
               <w:t>Configuration</w:t>
             </w:r>
+            <w:proofErr w:type="spellEnd"/>
           </w:p>
         </w:tc>
         <w:tc>
@@ -1070,12 +1092,14 @@
                 <w:lang w:val="x-none" w:eastAsia="x-none"/>
               </w:rPr>
             </w:pPr>
+            <w:proofErr w:type="spellStart"/>
             <w:r>
               <w:rPr>
                 <w:lang w:val="x-none" w:eastAsia="x-none"/>
               </w:rPr>
               <w:t>Research</w:t>
             </w:r>
+            <w:proofErr w:type="spellEnd"/>
           </w:p>
         </w:tc>
         <w:tc>
@@ -1197,12 +1221,14 @@
                 <w:lang w:val="x-none" w:eastAsia="x-none"/>
               </w:rPr>
             </w:pPr>
+            <w:proofErr w:type="spellStart"/>
             <w:r>
               <w:rPr>
                 <w:lang w:val="x-none" w:eastAsia="x-none"/>
               </w:rPr>
               <w:t>Research</w:t>
             </w:r>
+            <w:proofErr w:type="spellEnd"/>
           </w:p>
         </w:tc>
         <w:tc>
@@ -1324,12 +1350,14 @@
                 <w:lang w:val="x-none" w:eastAsia="x-none"/>
               </w:rPr>
             </w:pPr>
+            <w:proofErr w:type="spellStart"/>
             <w:r>
               <w:rPr>
                 <w:lang w:val="x-none" w:eastAsia="x-none"/>
               </w:rPr>
               <w:t>Research</w:t>
             </w:r>
+            <w:proofErr w:type="spellEnd"/>
           </w:p>
         </w:tc>
         <w:tc>
@@ -1451,12 +1479,14 @@
                 <w:lang w:val="x-none" w:eastAsia="x-none"/>
               </w:rPr>
             </w:pPr>
+            <w:proofErr w:type="spellStart"/>
             <w:r>
               <w:rPr>
                 <w:lang w:val="x-none" w:eastAsia="x-none"/>
               </w:rPr>
               <w:t>Research</w:t>
             </w:r>
+            <w:proofErr w:type="spellEnd"/>
           </w:p>
         </w:tc>
         <w:tc>
@@ -1578,12 +1608,14 @@
                 <w:lang w:val="x-none" w:eastAsia="x-none"/>
               </w:rPr>
             </w:pPr>
+            <w:proofErr w:type="spellStart"/>
             <w:r>
               <w:rPr>
                 <w:lang w:val="x-none" w:eastAsia="x-none"/>
               </w:rPr>
               <w:t>Research</w:t>
             </w:r>
+            <w:proofErr w:type="spellEnd"/>
           </w:p>
         </w:tc>
         <w:tc>
@@ -1705,12 +1737,14 @@
                 <w:lang w:val="x-none" w:eastAsia="x-none"/>
               </w:rPr>
             </w:pPr>
+            <w:proofErr w:type="spellStart"/>
             <w:r>
               <w:rPr>
                 <w:lang w:val="x-none" w:eastAsia="x-none"/>
               </w:rPr>
               <w:t>Research</w:t>
             </w:r>
+            <w:proofErr w:type="spellEnd"/>
           </w:p>
         </w:tc>
         <w:tc>
@@ -1832,12 +1866,14 @@
                 <w:lang w:val="x-none" w:eastAsia="x-none"/>
               </w:rPr>
             </w:pPr>
+            <w:proofErr w:type="spellStart"/>
             <w:r>
               <w:rPr>
                 <w:lang w:val="x-none" w:eastAsia="x-none"/>
               </w:rPr>
               <w:t>Research</w:t>
             </w:r>
+            <w:proofErr w:type="spellEnd"/>
           </w:p>
         </w:tc>
         <w:tc>
@@ -1995,17 +2031,33 @@
         </w:rPr>
         <w:t xml:space="preserve">. Entre ellas se valoró </w:t>
       </w:r>
-      <w:r>
-        <w:rPr>
-          <w:lang w:val="x-none" w:eastAsia="x-none"/>
-        </w:rPr>
-        <w:t xml:space="preserve">Flask o Django. </w:t>
-      </w:r>
-      <w:r>
-        <w:rPr>
-          <w:lang w:val="x-none" w:eastAsia="x-none"/>
-        </w:rPr>
-        <w:t>Flask ofrec</w:t>
+      <w:proofErr w:type="spellStart"/>
+      <w:r>
+        <w:rPr>
+          <w:lang w:val="x-none" w:eastAsia="x-none"/>
+        </w:rPr>
+        <w:t>Flask</w:t>
+      </w:r>
+      <w:proofErr w:type="spellEnd"/>
+      <w:r>
+        <w:rPr>
+          <w:lang w:val="x-none" w:eastAsia="x-none"/>
+        </w:rPr>
+        <w:t xml:space="preserve"> o Django. </w:t>
+      </w:r>
+      <w:proofErr w:type="spellStart"/>
+      <w:r>
+        <w:rPr>
+          <w:lang w:val="x-none" w:eastAsia="x-none"/>
+        </w:rPr>
+        <w:t>Flask</w:t>
+      </w:r>
+      <w:proofErr w:type="spellEnd"/>
+      <w:r>
+        <w:rPr>
+          <w:lang w:val="x-none" w:eastAsia="x-none"/>
+        </w:rPr>
+        <w:t xml:space="preserve"> ofrec</w:t>
       </w:r>
       <w:r>
         <w:rPr>
@@ -2078,7 +2130,21 @@
         <w:rPr>
           <w:lang w:val="x-none" w:eastAsia="x-none"/>
         </w:rPr>
-        <w:t>Por otro lado, Django es un framework que ofrece una amplia variedad de funcionalidades integradas de serie, también permite un desarrollo rápido de aplicaciones complejas gracias a estas características</w:t>
+        <w:t xml:space="preserve">Por otro lado, Django es un </w:t>
+      </w:r>
+      <w:proofErr w:type="spellStart"/>
+      <w:r>
+        <w:rPr>
+          <w:lang w:val="x-none" w:eastAsia="x-none"/>
+        </w:rPr>
+        <w:t>framework</w:t>
+      </w:r>
+      <w:proofErr w:type="spellEnd"/>
+      <w:r>
+        <w:rPr>
+          <w:lang w:val="x-none" w:eastAsia="x-none"/>
+        </w:rPr>
+        <w:t xml:space="preserve"> que ofrece una amplia variedad de funcionalidades integradas de serie, también permite un desarrollo rápido de aplicaciones complejas gracias a estas características</w:t>
       </w:r>
       <w:r>
         <w:rPr>
@@ -2126,7 +2192,21 @@
         <w:rPr>
           <w:lang w:val="x-none" w:eastAsia="x-none"/>
         </w:rPr>
-        <w:t>he considerado que la mejor opción es usar Flask para mi proyecto.</w:t>
+        <w:t xml:space="preserve">he considerado que la mejor opción es usar </w:t>
+      </w:r>
+      <w:proofErr w:type="spellStart"/>
+      <w:r>
+        <w:rPr>
+          <w:lang w:val="x-none" w:eastAsia="x-none"/>
+        </w:rPr>
+        <w:t>Flask</w:t>
+      </w:r>
+      <w:proofErr w:type="spellEnd"/>
+      <w:r>
+        <w:rPr>
+          <w:lang w:val="x-none" w:eastAsia="x-none"/>
+        </w:rPr>
+        <w:t xml:space="preserve"> para mi proyecto.</w:t>
       </w:r>
     </w:p>
     <w:p>
@@ -2165,11 +2245,19 @@
         </w:rPr>
         <w:t xml:space="preserve"> es </w:t>
       </w:r>
-      <w:r>
-        <w:rPr>
-          <w:lang w:val="x-none" w:eastAsia="x-none"/>
-        </w:rPr>
-        <w:t>Audiveris debido a su larga trayectoria y la comunidad que hay detrás ya que es muy activa y grande.</w:t>
+      <w:proofErr w:type="spellStart"/>
+      <w:r>
+        <w:rPr>
+          <w:lang w:val="x-none" w:eastAsia="x-none"/>
+        </w:rPr>
+        <w:t>Audiveris</w:t>
+      </w:r>
+      <w:proofErr w:type="spellEnd"/>
+      <w:r>
+        <w:rPr>
+          <w:lang w:val="x-none" w:eastAsia="x-none"/>
+        </w:rPr>
+        <w:t xml:space="preserve"> debido a su larga trayectoria y la comunidad que hay detrás ya que es muy activa y grande.</w:t>
       </w:r>
       <w:r>
         <w:rPr>
@@ -2189,11 +2277,19 @@
         </w:rPr>
         <w:t xml:space="preserve">tecnologías que valoré son </w:t>
       </w:r>
-      <w:r>
-        <w:rPr>
-          <w:lang w:val="x-none" w:eastAsia="x-none"/>
-        </w:rPr>
-        <w:t>SharpEye Music Reader</w:t>
+      <w:proofErr w:type="spellStart"/>
+      <w:r>
+        <w:rPr>
+          <w:lang w:val="x-none" w:eastAsia="x-none"/>
+        </w:rPr>
+        <w:t>SharpEye</w:t>
+      </w:r>
+      <w:proofErr w:type="spellEnd"/>
+      <w:r>
+        <w:rPr>
+          <w:lang w:val="x-none" w:eastAsia="x-none"/>
+        </w:rPr>
+        <w:t xml:space="preserve"> Music Reader</w:t>
       </w:r>
       <w:r>
         <w:rPr>
@@ -2201,12 +2297,14 @@
         </w:rPr>
         <w:t xml:space="preserve">, </w:t>
       </w:r>
+      <w:proofErr w:type="spellStart"/>
       <w:r>
         <w:rPr>
           <w:lang w:val="x-none" w:eastAsia="x-none"/>
         </w:rPr>
         <w:t>MuseScore</w:t>
       </w:r>
+      <w:proofErr w:type="spellEnd"/>
       <w:r>
         <w:rPr>
           <w:lang w:val="x-none" w:eastAsia="x-none"/>
@@ -2459,12 +2557,14 @@
                 <w:lang w:val="x-none" w:eastAsia="x-none"/>
               </w:rPr>
             </w:pPr>
+            <w:proofErr w:type="spellStart"/>
             <w:r>
               <w:rPr>
                 <w:lang w:val="x-none" w:eastAsia="x-none"/>
               </w:rPr>
               <w:t>Documentation</w:t>
             </w:r>
+            <w:proofErr w:type="spellEnd"/>
           </w:p>
         </w:tc>
         <w:tc>
@@ -2603,12 +2703,14 @@
                 <w:lang w:val="x-none" w:eastAsia="x-none"/>
               </w:rPr>
             </w:pPr>
+            <w:proofErr w:type="spellStart"/>
             <w:r>
               <w:rPr>
                 <w:lang w:val="x-none" w:eastAsia="x-none"/>
               </w:rPr>
               <w:t>Documentation</w:t>
             </w:r>
+            <w:proofErr w:type="spellEnd"/>
           </w:p>
         </w:tc>
         <w:tc>
@@ -2735,12 +2837,14 @@
                 <w:lang w:val="x-none" w:eastAsia="x-none"/>
               </w:rPr>
             </w:pPr>
+            <w:proofErr w:type="spellStart"/>
             <w:r>
               <w:rPr>
                 <w:lang w:val="x-none" w:eastAsia="x-none"/>
               </w:rPr>
               <w:t>Documentation</w:t>
             </w:r>
+            <w:proofErr w:type="spellEnd"/>
           </w:p>
         </w:tc>
         <w:tc>
@@ -2867,12 +2971,14 @@
                 <w:lang w:val="x-none" w:eastAsia="x-none"/>
               </w:rPr>
             </w:pPr>
+            <w:proofErr w:type="spellStart"/>
             <w:r>
               <w:rPr>
                 <w:lang w:val="x-none" w:eastAsia="x-none"/>
               </w:rPr>
               <w:t>Documentation</w:t>
             </w:r>
+            <w:proofErr w:type="spellEnd"/>
           </w:p>
         </w:tc>
         <w:tc>
@@ -2999,12 +3105,14 @@
                 <w:lang w:val="x-none" w:eastAsia="x-none"/>
               </w:rPr>
             </w:pPr>
+            <w:proofErr w:type="spellStart"/>
             <w:r>
               <w:rPr>
                 <w:lang w:val="x-none" w:eastAsia="x-none"/>
               </w:rPr>
               <w:t>Documentation</w:t>
             </w:r>
+            <w:proofErr w:type="spellEnd"/>
           </w:p>
         </w:tc>
         <w:tc>
@@ -3115,8 +3223,16 @@
               <w:rPr>
                 <w:lang w:val="x-none" w:eastAsia="x-none"/>
               </w:rPr>
-              <w:t>Investigar servidor web: Django vs Flask</w:t>
-            </w:r>
+              <w:t xml:space="preserve">Investigar servidor web: Django vs </w:t>
+            </w:r>
+            <w:proofErr w:type="spellStart"/>
+            <w:r>
+              <w:rPr>
+                <w:lang w:val="x-none" w:eastAsia="x-none"/>
+              </w:rPr>
+              <w:t>Flask</w:t>
+            </w:r>
+            <w:proofErr w:type="spellEnd"/>
           </w:p>
         </w:tc>
         <w:tc>
@@ -3131,12 +3247,14 @@
                 <w:lang w:val="x-none" w:eastAsia="x-none"/>
               </w:rPr>
             </w:pPr>
+            <w:proofErr w:type="spellStart"/>
             <w:r>
               <w:rPr>
                 <w:lang w:val="x-none" w:eastAsia="x-none"/>
               </w:rPr>
               <w:t>Research</w:t>
             </w:r>
+            <w:proofErr w:type="spellEnd"/>
           </w:p>
         </w:tc>
         <w:tc>
@@ -3247,8 +3365,16 @@
               <w:rPr>
                 <w:lang w:val="x-none" w:eastAsia="x-none"/>
               </w:rPr>
-              <w:t>Investigar servidor web: Django vs Flask</w:t>
-            </w:r>
+              <w:t xml:space="preserve">Investigar servidor web: Django vs </w:t>
+            </w:r>
+            <w:proofErr w:type="spellStart"/>
+            <w:r>
+              <w:rPr>
+                <w:lang w:val="x-none" w:eastAsia="x-none"/>
+              </w:rPr>
+              <w:t>Flask</w:t>
+            </w:r>
+            <w:proofErr w:type="spellEnd"/>
           </w:p>
         </w:tc>
         <w:tc>
@@ -3263,12 +3389,14 @@
                 <w:lang w:val="x-none" w:eastAsia="x-none"/>
               </w:rPr>
             </w:pPr>
+            <w:proofErr w:type="spellStart"/>
             <w:r>
               <w:rPr>
                 <w:lang w:val="x-none" w:eastAsia="x-none"/>
               </w:rPr>
               <w:t>Research</w:t>
             </w:r>
+            <w:proofErr w:type="spellEnd"/>
           </w:p>
         </w:tc>
         <w:tc>
@@ -3394,8 +3522,16 @@
               <w:rPr>
                 <w:lang w:val="x-none" w:eastAsia="x-none"/>
               </w:rPr>
-              <w:t>Investigar servidor web: Django vs Flask</w:t>
-            </w:r>
+              <w:t xml:space="preserve">Investigar servidor web: Django vs </w:t>
+            </w:r>
+            <w:proofErr w:type="spellStart"/>
+            <w:r>
+              <w:rPr>
+                <w:lang w:val="x-none" w:eastAsia="x-none"/>
+              </w:rPr>
+              <w:t>Flask</w:t>
+            </w:r>
+            <w:proofErr w:type="spellEnd"/>
           </w:p>
         </w:tc>
         <w:tc>
@@ -3410,12 +3546,14 @@
                 <w:lang w:val="x-none" w:eastAsia="x-none"/>
               </w:rPr>
             </w:pPr>
+            <w:proofErr w:type="spellStart"/>
             <w:r>
               <w:rPr>
                 <w:lang w:val="x-none" w:eastAsia="x-none"/>
               </w:rPr>
               <w:t>Research</w:t>
             </w:r>
+            <w:proofErr w:type="spellEnd"/>
           </w:p>
         </w:tc>
         <w:tc>
@@ -3542,12 +3680,14 @@
                 <w:lang w:val="x-none" w:eastAsia="x-none"/>
               </w:rPr>
             </w:pPr>
+            <w:proofErr w:type="spellStart"/>
             <w:r>
               <w:rPr>
                 <w:lang w:val="x-none" w:eastAsia="x-none"/>
               </w:rPr>
               <w:t>Research</w:t>
             </w:r>
+            <w:proofErr w:type="spellEnd"/>
           </w:p>
         </w:tc>
         <w:tc>
@@ -3716,7 +3856,35 @@
         <w:rPr>
           <w:lang w:val="x-none" w:eastAsia="x-none"/>
         </w:rPr>
-        <w:t xml:space="preserve">, empezando por un usuario corriente y un usuario registrado. Además le asigné unas primeras funcionalidades básicas a estos usuarios, que son entrar a la ventana home, logearse y registrarse en el caso del usuario corriente y poder subir ficheros y hacer log out en el caso de un usuario registrado como funciones extra para este. </w:t>
+        <w:t xml:space="preserve">, empezando por un usuario corriente y un usuario registrado. Además le asigné unas primeras funcionalidades básicas a estos usuarios, que son entrar a la ventana home, </w:t>
+      </w:r>
+      <w:proofErr w:type="spellStart"/>
+      <w:r>
+        <w:rPr>
+          <w:lang w:val="x-none" w:eastAsia="x-none"/>
+        </w:rPr>
+        <w:t>logearse</w:t>
+      </w:r>
+      <w:proofErr w:type="spellEnd"/>
+      <w:r>
+        <w:rPr>
+          <w:lang w:val="x-none" w:eastAsia="x-none"/>
+        </w:rPr>
+        <w:t xml:space="preserve"> y registrarse en el caso del usuario corriente y poder subir ficheros y hacer log </w:t>
+      </w:r>
+      <w:proofErr w:type="spellStart"/>
+      <w:r>
+        <w:rPr>
+          <w:lang w:val="x-none" w:eastAsia="x-none"/>
+        </w:rPr>
+        <w:t>out</w:t>
+      </w:r>
+      <w:proofErr w:type="spellEnd"/>
+      <w:r>
+        <w:rPr>
+          <w:lang w:val="x-none" w:eastAsia="x-none"/>
+        </w:rPr>
+        <w:t xml:space="preserve"> en el caso de un usuario registrado como funciones extra para este. </w:t>
       </w:r>
     </w:p>
     <w:p>
@@ -3791,7 +3959,21 @@
         <w:rPr>
           <w:lang w:val="x-none" w:eastAsia="x-none"/>
         </w:rPr>
-        <w:t xml:space="preserve"> instalé Flask. </w:t>
+        <w:t xml:space="preserve"> instalé </w:t>
+      </w:r>
+      <w:proofErr w:type="spellStart"/>
+      <w:r>
+        <w:rPr>
+          <w:lang w:val="x-none" w:eastAsia="x-none"/>
+        </w:rPr>
+        <w:t>Flask</w:t>
+      </w:r>
+      <w:proofErr w:type="spellEnd"/>
+      <w:r>
+        <w:rPr>
+          <w:lang w:val="x-none" w:eastAsia="x-none"/>
+        </w:rPr>
+        <w:t xml:space="preserve">. </w:t>
       </w:r>
       <w:r>
         <w:rPr>
@@ -3828,19 +4010,63 @@
         <w:rPr>
           <w:lang w:val="x-none" w:eastAsia="x-none"/>
         </w:rPr>
-        <w:t>Hice una primera implementación de un login</w:t>
-      </w:r>
-      <w:r>
-        <w:rPr>
-          <w:lang w:val="x-none" w:eastAsia="x-none"/>
-        </w:rPr>
-        <w:t xml:space="preserve"> y register</w:t>
-      </w:r>
-      <w:r>
-        <w:rPr>
-          <w:lang w:val="x-none" w:eastAsia="x-none"/>
-        </w:rPr>
-        <w:t xml:space="preserve"> haciendo uso de la librería de FlaskWTF para facilitarme hacer los forms. Como tuve problemas con el </w:t>
+        <w:t xml:space="preserve">Hice una primera implementación de un </w:t>
+      </w:r>
+      <w:proofErr w:type="spellStart"/>
+      <w:r>
+        <w:rPr>
+          <w:lang w:val="x-none" w:eastAsia="x-none"/>
+        </w:rPr>
+        <w:t>login</w:t>
+      </w:r>
+      <w:proofErr w:type="spellEnd"/>
+      <w:r>
+        <w:rPr>
+          <w:lang w:val="x-none" w:eastAsia="x-none"/>
+        </w:rPr>
+        <w:t xml:space="preserve"> y </w:t>
+      </w:r>
+      <w:proofErr w:type="spellStart"/>
+      <w:r>
+        <w:rPr>
+          <w:lang w:val="x-none" w:eastAsia="x-none"/>
+        </w:rPr>
+        <w:t>register</w:t>
+      </w:r>
+      <w:proofErr w:type="spellEnd"/>
+      <w:r>
+        <w:rPr>
+          <w:lang w:val="x-none" w:eastAsia="x-none"/>
+        </w:rPr>
+        <w:t xml:space="preserve"> haciendo uso de la librería de </w:t>
+      </w:r>
+      <w:proofErr w:type="spellStart"/>
+      <w:r>
+        <w:rPr>
+          <w:lang w:val="x-none" w:eastAsia="x-none"/>
+        </w:rPr>
+        <w:t>FlaskWTF</w:t>
+      </w:r>
+      <w:proofErr w:type="spellEnd"/>
+      <w:r>
+        <w:rPr>
+          <w:lang w:val="x-none" w:eastAsia="x-none"/>
+        </w:rPr>
+        <w:t xml:space="preserve"> para facilitarme hacer los </w:t>
+      </w:r>
+      <w:proofErr w:type="spellStart"/>
+      <w:r>
+        <w:rPr>
+          <w:lang w:val="x-none" w:eastAsia="x-none"/>
+        </w:rPr>
+        <w:t>forms</w:t>
+      </w:r>
+      <w:proofErr w:type="spellEnd"/>
+      <w:r>
+        <w:rPr>
+          <w:lang w:val="x-none" w:eastAsia="x-none"/>
+        </w:rPr>
+        <w:t xml:space="preserve">. Como tuve problemas con el </w:t>
       </w:r>
       <w:r>
         <w:rPr>
@@ -3895,7 +4121,35 @@
         <w:rPr>
           <w:lang w:val="x-none" w:eastAsia="x-none"/>
         </w:rPr>
-        <w:t xml:space="preserve"> xampp y configuré la base de datos en phpadmin. Elegí este entorno debido a su facilidad de uso y su libre acceso a cualquier navegador web.</w:t>
+        <w:t xml:space="preserve"> </w:t>
+      </w:r>
+      <w:proofErr w:type="spellStart"/>
+      <w:r>
+        <w:rPr>
+          <w:lang w:val="x-none" w:eastAsia="x-none"/>
+        </w:rPr>
+        <w:t>xampp</w:t>
+      </w:r>
+      <w:proofErr w:type="spellEnd"/>
+      <w:r>
+        <w:rPr>
+          <w:lang w:val="x-none" w:eastAsia="x-none"/>
+        </w:rPr>
+        <w:t xml:space="preserve"> y configuré la base de datos en </w:t>
+      </w:r>
+      <w:proofErr w:type="spellStart"/>
+      <w:r>
+        <w:rPr>
+          <w:lang w:val="x-none" w:eastAsia="x-none"/>
+        </w:rPr>
+        <w:t>phpadmin</w:t>
+      </w:r>
+      <w:proofErr w:type="spellEnd"/>
+      <w:r>
+        <w:rPr>
+          <w:lang w:val="x-none" w:eastAsia="x-none"/>
+        </w:rPr>
+        <w:t>. Elegí este entorno debido a su facilidad de uso y su libre acceso a cualquier navegador web.</w:t>
       </w:r>
       <w:r>
         <w:rPr>
@@ -4131,12 +4385,14 @@
                 <w:lang w:val="x-none" w:eastAsia="x-none"/>
               </w:rPr>
             </w:pPr>
+            <w:proofErr w:type="spellStart"/>
             <w:r>
               <w:rPr>
                 <w:lang w:val="x-none" w:eastAsia="x-none"/>
               </w:rPr>
               <w:t>Documentation</w:t>
             </w:r>
+            <w:proofErr w:type="spellEnd"/>
           </w:p>
         </w:tc>
         <w:tc>
@@ -4233,8 +4489,16 @@
               <w:rPr>
                 <w:lang w:val="x-none" w:eastAsia="x-none"/>
               </w:rPr>
-              <w:t>Cambiar las gráficas de los sprints</w:t>
-            </w:r>
+              <w:t xml:space="preserve">Cambiar las gráficas de los </w:t>
+            </w:r>
+            <w:proofErr w:type="spellStart"/>
+            <w:r>
+              <w:rPr>
+                <w:lang w:val="x-none" w:eastAsia="x-none"/>
+              </w:rPr>
+              <w:t>sprints</w:t>
+            </w:r>
+            <w:proofErr w:type="spellEnd"/>
           </w:p>
         </w:tc>
         <w:tc>
@@ -4249,12 +4513,14 @@
                 <w:lang w:val="x-none" w:eastAsia="x-none"/>
               </w:rPr>
             </w:pPr>
+            <w:proofErr w:type="spellStart"/>
             <w:r>
               <w:rPr>
                 <w:lang w:val="x-none" w:eastAsia="x-none"/>
               </w:rPr>
               <w:t>Documentation</w:t>
             </w:r>
+            <w:proofErr w:type="spellEnd"/>
           </w:p>
         </w:tc>
         <w:tc>
@@ -4367,12 +4633,14 @@
                 <w:lang w:val="x-none" w:eastAsia="x-none"/>
               </w:rPr>
             </w:pPr>
+            <w:proofErr w:type="spellStart"/>
             <w:r>
               <w:rPr>
                 <w:lang w:val="x-none" w:eastAsia="x-none"/>
               </w:rPr>
               <w:t>Research</w:t>
             </w:r>
+            <w:proofErr w:type="spellEnd"/>
           </w:p>
         </w:tc>
         <w:tc>
@@ -4485,12 +4753,14 @@
                 <w:lang w:val="x-none" w:eastAsia="x-none"/>
               </w:rPr>
             </w:pPr>
+            <w:proofErr w:type="spellStart"/>
             <w:r>
               <w:rPr>
                 <w:lang w:val="x-none" w:eastAsia="x-none"/>
               </w:rPr>
               <w:t>Development</w:t>
             </w:r>
+            <w:proofErr w:type="spellEnd"/>
           </w:p>
         </w:tc>
         <w:tc>
@@ -4587,8 +4857,30 @@
               <w:rPr>
                 <w:lang w:val="x-none" w:eastAsia="x-none"/>
               </w:rPr>
-              <w:t>Desarrollo de ventana login y register</w:t>
-            </w:r>
+              <w:t xml:space="preserve">Desarrollo de ventana </w:t>
+            </w:r>
+            <w:proofErr w:type="spellStart"/>
+            <w:r>
+              <w:rPr>
+                <w:lang w:val="x-none" w:eastAsia="x-none"/>
+              </w:rPr>
+              <w:t>login</w:t>
+            </w:r>
+            <w:proofErr w:type="spellEnd"/>
+            <w:r>
+              <w:rPr>
+                <w:lang w:val="x-none" w:eastAsia="x-none"/>
+              </w:rPr>
+              <w:t xml:space="preserve"> y </w:t>
+            </w:r>
+            <w:proofErr w:type="spellStart"/>
+            <w:r>
+              <w:rPr>
+                <w:lang w:val="x-none" w:eastAsia="x-none"/>
+              </w:rPr>
+              <w:t>register</w:t>
+            </w:r>
+            <w:proofErr w:type="spellEnd"/>
           </w:p>
         </w:tc>
         <w:tc>
@@ -4603,12 +4895,14 @@
                 <w:lang w:val="x-none" w:eastAsia="x-none"/>
               </w:rPr>
             </w:pPr>
+            <w:proofErr w:type="spellStart"/>
             <w:r>
               <w:rPr>
                 <w:lang w:val="x-none" w:eastAsia="x-none"/>
               </w:rPr>
               <w:t>Development</w:t>
             </w:r>
+            <w:proofErr w:type="spellEnd"/>
           </w:p>
         </w:tc>
         <w:tc>
@@ -4705,8 +4999,23 @@
               <w:rPr>
                 <w:lang w:val="x-none" w:eastAsia="x-none"/>
               </w:rPr>
-              <w:t xml:space="preserve">Desarrollo de ventana login y </w:t>
-            </w:r>
+              <w:t xml:space="preserve">Desarrollo de ventana </w:t>
+            </w:r>
+            <w:proofErr w:type="spellStart"/>
+            <w:r>
+              <w:rPr>
+                <w:lang w:val="x-none" w:eastAsia="x-none"/>
+              </w:rPr>
+              <w:t>login</w:t>
+            </w:r>
+            <w:proofErr w:type="spellEnd"/>
+            <w:r>
+              <w:rPr>
+                <w:lang w:val="x-none" w:eastAsia="x-none"/>
+              </w:rPr>
+              <w:t xml:space="preserve"> y </w:t>
+            </w:r>
+            <w:proofErr w:type="spellStart"/>
             <w:r>
               <w:rPr>
                 <w:lang w:val="x-none" w:eastAsia="x-none"/>
@@ -4714,6 +5023,7 @@
               <w:lastRenderedPageBreak/>
               <w:t>register</w:t>
             </w:r>
+            <w:proofErr w:type="spellEnd"/>
           </w:p>
         </w:tc>
         <w:tc>
@@ -4728,6 +5038,7 @@
                 <w:lang w:val="x-none" w:eastAsia="x-none"/>
               </w:rPr>
             </w:pPr>
+            <w:proofErr w:type="spellStart"/>
             <w:r>
               <w:rPr>
                 <w:lang w:val="x-none" w:eastAsia="x-none"/>
@@ -4735,6 +5046,7 @@
               <w:lastRenderedPageBreak/>
               <w:t>Development</w:t>
             </w:r>
+            <w:proofErr w:type="spellEnd"/>
           </w:p>
         </w:tc>
         <w:tc>
@@ -4831,8 +5143,30 @@
               <w:rPr>
                 <w:lang w:val="x-none" w:eastAsia="x-none"/>
               </w:rPr>
-              <w:t>Desarrollo de ventana login y register</w:t>
-            </w:r>
+              <w:t xml:space="preserve">Desarrollo de ventana </w:t>
+            </w:r>
+            <w:proofErr w:type="spellStart"/>
+            <w:r>
+              <w:rPr>
+                <w:lang w:val="x-none" w:eastAsia="x-none"/>
+              </w:rPr>
+              <w:t>login</w:t>
+            </w:r>
+            <w:proofErr w:type="spellEnd"/>
+            <w:r>
+              <w:rPr>
+                <w:lang w:val="x-none" w:eastAsia="x-none"/>
+              </w:rPr>
+              <w:t xml:space="preserve"> y </w:t>
+            </w:r>
+            <w:proofErr w:type="spellStart"/>
+            <w:r>
+              <w:rPr>
+                <w:lang w:val="x-none" w:eastAsia="x-none"/>
+              </w:rPr>
+              <w:t>register</w:t>
+            </w:r>
+            <w:proofErr w:type="spellEnd"/>
           </w:p>
         </w:tc>
         <w:tc>
@@ -4847,12 +5181,14 @@
                 <w:lang w:val="x-none" w:eastAsia="x-none"/>
               </w:rPr>
             </w:pPr>
+            <w:proofErr w:type="spellStart"/>
             <w:r>
               <w:rPr>
                 <w:lang w:val="x-none" w:eastAsia="x-none"/>
               </w:rPr>
               <w:t>Development</w:t>
             </w:r>
+            <w:proofErr w:type="spellEnd"/>
           </w:p>
         </w:tc>
         <w:tc>
@@ -4961,8 +5297,16 @@
               <w:rPr>
                 <w:lang w:val="x-none" w:eastAsia="x-none"/>
               </w:rPr>
-              <w:t>de xampp</w:t>
-            </w:r>
+              <w:t xml:space="preserve">de </w:t>
+            </w:r>
+            <w:proofErr w:type="spellStart"/>
+            <w:r>
+              <w:rPr>
+                <w:lang w:val="x-none" w:eastAsia="x-none"/>
+              </w:rPr>
+              <w:t>xampp</w:t>
+            </w:r>
+            <w:proofErr w:type="spellEnd"/>
           </w:p>
         </w:tc>
         <w:tc>
@@ -4977,12 +5321,14 @@
                 <w:lang w:val="x-none" w:eastAsia="x-none"/>
               </w:rPr>
             </w:pPr>
+            <w:proofErr w:type="spellStart"/>
             <w:r>
               <w:rPr>
                 <w:lang w:val="x-none" w:eastAsia="x-none"/>
               </w:rPr>
               <w:t>Configuration</w:t>
             </w:r>
+            <w:proofErr w:type="spellEnd"/>
           </w:p>
         </w:tc>
         <w:tc>
@@ -5091,8 +5437,16 @@
               <w:rPr>
                 <w:lang w:val="x-none" w:eastAsia="x-none"/>
               </w:rPr>
-              <w:t>de phpMyAdmin</w:t>
-            </w:r>
+              <w:t xml:space="preserve">de </w:t>
+            </w:r>
+            <w:proofErr w:type="spellStart"/>
+            <w:r>
+              <w:rPr>
+                <w:lang w:val="x-none" w:eastAsia="x-none"/>
+              </w:rPr>
+              <w:t>phpMyAdmin</w:t>
+            </w:r>
+            <w:proofErr w:type="spellEnd"/>
           </w:p>
         </w:tc>
         <w:tc>
@@ -5107,12 +5461,14 @@
                 <w:lang w:val="x-none" w:eastAsia="x-none"/>
               </w:rPr>
             </w:pPr>
+            <w:proofErr w:type="spellStart"/>
             <w:r>
               <w:rPr>
                 <w:lang w:val="x-none" w:eastAsia="x-none"/>
               </w:rPr>
               <w:t>Configuration</w:t>
             </w:r>
+            <w:proofErr w:type="spellEnd"/>
           </w:p>
         </w:tc>
         <w:tc>
@@ -5209,8 +5565,30 @@
               <w:rPr>
                 <w:lang w:val="x-none" w:eastAsia="x-none"/>
               </w:rPr>
-              <w:t>Desarrollo de ventana login y register</w:t>
-            </w:r>
+              <w:t xml:space="preserve">Desarrollo de ventana </w:t>
+            </w:r>
+            <w:proofErr w:type="spellStart"/>
+            <w:r>
+              <w:rPr>
+                <w:lang w:val="x-none" w:eastAsia="x-none"/>
+              </w:rPr>
+              <w:t>login</w:t>
+            </w:r>
+            <w:proofErr w:type="spellEnd"/>
+            <w:r>
+              <w:rPr>
+                <w:lang w:val="x-none" w:eastAsia="x-none"/>
+              </w:rPr>
+              <w:t xml:space="preserve"> y </w:t>
+            </w:r>
+            <w:proofErr w:type="spellStart"/>
+            <w:r>
+              <w:rPr>
+                <w:lang w:val="x-none" w:eastAsia="x-none"/>
+              </w:rPr>
+              <w:t>register</w:t>
+            </w:r>
+            <w:proofErr w:type="spellEnd"/>
           </w:p>
         </w:tc>
         <w:tc>
@@ -5225,12 +5603,14 @@
                 <w:lang w:val="x-none" w:eastAsia="x-none"/>
               </w:rPr>
             </w:pPr>
+            <w:proofErr w:type="spellStart"/>
             <w:r>
               <w:rPr>
                 <w:lang w:val="x-none" w:eastAsia="x-none"/>
               </w:rPr>
               <w:t>Development</w:t>
             </w:r>
+            <w:proofErr w:type="spellEnd"/>
           </w:p>
         </w:tc>
         <w:tc>
@@ -5327,8 +5707,30 @@
               <w:rPr>
                 <w:lang w:val="x-none" w:eastAsia="x-none"/>
               </w:rPr>
-              <w:t>Desarrollo de ventana login y register</w:t>
-            </w:r>
+              <w:t xml:space="preserve">Desarrollo de ventana </w:t>
+            </w:r>
+            <w:proofErr w:type="spellStart"/>
+            <w:r>
+              <w:rPr>
+                <w:lang w:val="x-none" w:eastAsia="x-none"/>
+              </w:rPr>
+              <w:t>login</w:t>
+            </w:r>
+            <w:proofErr w:type="spellEnd"/>
+            <w:r>
+              <w:rPr>
+                <w:lang w:val="x-none" w:eastAsia="x-none"/>
+              </w:rPr>
+              <w:t xml:space="preserve"> y </w:t>
+            </w:r>
+            <w:proofErr w:type="spellStart"/>
+            <w:r>
+              <w:rPr>
+                <w:lang w:val="x-none" w:eastAsia="x-none"/>
+              </w:rPr>
+              <w:t>register</w:t>
+            </w:r>
+            <w:proofErr w:type="spellEnd"/>
           </w:p>
         </w:tc>
         <w:tc>
@@ -5343,12 +5745,14 @@
                 <w:lang w:val="x-none" w:eastAsia="x-none"/>
               </w:rPr>
             </w:pPr>
+            <w:proofErr w:type="spellStart"/>
             <w:r>
               <w:rPr>
                 <w:lang w:val="x-none" w:eastAsia="x-none"/>
               </w:rPr>
               <w:t>Development</w:t>
             </w:r>
+            <w:proofErr w:type="spellEnd"/>
           </w:p>
         </w:tc>
         <w:tc>
@@ -5445,8 +5849,30 @@
               <w:rPr>
                 <w:lang w:val="x-none" w:eastAsia="x-none"/>
               </w:rPr>
-              <w:t>Desarrollo de ventana login y register</w:t>
-            </w:r>
+              <w:t xml:space="preserve">Desarrollo de ventana </w:t>
+            </w:r>
+            <w:proofErr w:type="spellStart"/>
+            <w:r>
+              <w:rPr>
+                <w:lang w:val="x-none" w:eastAsia="x-none"/>
+              </w:rPr>
+              <w:t>login</w:t>
+            </w:r>
+            <w:proofErr w:type="spellEnd"/>
+            <w:r>
+              <w:rPr>
+                <w:lang w:val="x-none" w:eastAsia="x-none"/>
+              </w:rPr>
+              <w:t xml:space="preserve"> y </w:t>
+            </w:r>
+            <w:proofErr w:type="spellStart"/>
+            <w:r>
+              <w:rPr>
+                <w:lang w:val="x-none" w:eastAsia="x-none"/>
+              </w:rPr>
+              <w:t>register</w:t>
+            </w:r>
+            <w:proofErr w:type="spellEnd"/>
           </w:p>
         </w:tc>
         <w:tc>
@@ -5461,12 +5887,14 @@
                 <w:lang w:val="x-none" w:eastAsia="x-none"/>
               </w:rPr>
             </w:pPr>
+            <w:proofErr w:type="spellStart"/>
             <w:r>
               <w:rPr>
                 <w:lang w:val="x-none" w:eastAsia="x-none"/>
               </w:rPr>
               <w:t>Development</w:t>
             </w:r>
+            <w:proofErr w:type="spellEnd"/>
           </w:p>
         </w:tc>
         <w:tc>
@@ -5563,8 +5991,30 @@
               <w:rPr>
                 <w:lang w:val="x-none" w:eastAsia="x-none"/>
               </w:rPr>
-              <w:t>Desarrollo de ventana login y register</w:t>
-            </w:r>
+              <w:t xml:space="preserve">Desarrollo de ventana </w:t>
+            </w:r>
+            <w:proofErr w:type="spellStart"/>
+            <w:r>
+              <w:rPr>
+                <w:lang w:val="x-none" w:eastAsia="x-none"/>
+              </w:rPr>
+              <w:t>login</w:t>
+            </w:r>
+            <w:proofErr w:type="spellEnd"/>
+            <w:r>
+              <w:rPr>
+                <w:lang w:val="x-none" w:eastAsia="x-none"/>
+              </w:rPr>
+              <w:t xml:space="preserve"> y </w:t>
+            </w:r>
+            <w:proofErr w:type="spellStart"/>
+            <w:r>
+              <w:rPr>
+                <w:lang w:val="x-none" w:eastAsia="x-none"/>
+              </w:rPr>
+              <w:t>register</w:t>
+            </w:r>
+            <w:proofErr w:type="spellEnd"/>
           </w:p>
         </w:tc>
         <w:tc>
@@ -5579,12 +6029,14 @@
                 <w:lang w:val="x-none" w:eastAsia="x-none"/>
               </w:rPr>
             </w:pPr>
+            <w:proofErr w:type="spellStart"/>
             <w:r>
               <w:rPr>
                 <w:lang w:val="x-none" w:eastAsia="x-none"/>
               </w:rPr>
               <w:t>Development</w:t>
             </w:r>
+            <w:proofErr w:type="spellEnd"/>
           </w:p>
         </w:tc>
         <w:tc>
@@ -5681,8 +6133,30 @@
               <w:rPr>
                 <w:lang w:val="x-none" w:eastAsia="x-none"/>
               </w:rPr>
-              <w:t>Desarrollo de ventana login y register</w:t>
-            </w:r>
+              <w:t xml:space="preserve">Desarrollo de ventana </w:t>
+            </w:r>
+            <w:proofErr w:type="spellStart"/>
+            <w:r>
+              <w:rPr>
+                <w:lang w:val="x-none" w:eastAsia="x-none"/>
+              </w:rPr>
+              <w:t>login</w:t>
+            </w:r>
+            <w:proofErr w:type="spellEnd"/>
+            <w:r>
+              <w:rPr>
+                <w:lang w:val="x-none" w:eastAsia="x-none"/>
+              </w:rPr>
+              <w:t xml:space="preserve"> y </w:t>
+            </w:r>
+            <w:proofErr w:type="spellStart"/>
+            <w:r>
+              <w:rPr>
+                <w:lang w:val="x-none" w:eastAsia="x-none"/>
+              </w:rPr>
+              <w:t>register</w:t>
+            </w:r>
+            <w:proofErr w:type="spellEnd"/>
           </w:p>
         </w:tc>
         <w:tc>
@@ -5697,12 +6171,14 @@
                 <w:lang w:val="x-none" w:eastAsia="x-none"/>
               </w:rPr>
             </w:pPr>
+            <w:proofErr w:type="spellStart"/>
             <w:r>
               <w:rPr>
                 <w:lang w:val="x-none" w:eastAsia="x-none"/>
               </w:rPr>
               <w:t>Development</w:t>
             </w:r>
+            <w:proofErr w:type="spellEnd"/>
           </w:p>
         </w:tc>
         <w:tc>
@@ -5815,12 +6291,14 @@
                 <w:lang w:val="x-none" w:eastAsia="x-none"/>
               </w:rPr>
             </w:pPr>
+            <w:proofErr w:type="spellStart"/>
             <w:r>
               <w:rPr>
                 <w:lang w:val="x-none" w:eastAsia="x-none"/>
               </w:rPr>
               <w:t>Development</w:t>
             </w:r>
+            <w:proofErr w:type="spellEnd"/>
           </w:p>
         </w:tc>
         <w:tc>
@@ -5933,12 +6411,14 @@
                 <w:lang w:val="x-none" w:eastAsia="x-none"/>
               </w:rPr>
             </w:pPr>
+            <w:proofErr w:type="spellStart"/>
             <w:r>
               <w:rPr>
                 <w:lang w:val="x-none" w:eastAsia="x-none"/>
               </w:rPr>
               <w:t>Development</w:t>
             </w:r>
+            <w:proofErr w:type="spellEnd"/>
           </w:p>
         </w:tc>
         <w:tc>
@@ -6051,12 +6531,14 @@
                 <w:lang w:val="x-none" w:eastAsia="x-none"/>
               </w:rPr>
             </w:pPr>
+            <w:proofErr w:type="spellStart"/>
             <w:r>
               <w:rPr>
                 <w:lang w:val="x-none" w:eastAsia="x-none"/>
               </w:rPr>
               <w:t>Development</w:t>
             </w:r>
+            <w:proofErr w:type="spellEnd"/>
           </w:p>
         </w:tc>
         <w:tc>
@@ -6169,12 +6651,14 @@
                 <w:lang w:val="x-none" w:eastAsia="x-none"/>
               </w:rPr>
             </w:pPr>
+            <w:proofErr w:type="spellStart"/>
             <w:r>
               <w:rPr>
                 <w:lang w:val="x-none" w:eastAsia="x-none"/>
               </w:rPr>
               <w:t>Documentation</w:t>
             </w:r>
+            <w:proofErr w:type="spellEnd"/>
           </w:p>
         </w:tc>
         <w:tc>
@@ -6326,7 +6810,21 @@
         <w:rPr>
           <w:lang w:val="x-none" w:eastAsia="x-none"/>
         </w:rPr>
-        <w:t xml:space="preserve">Este sprint está enfocado en la importación de la tecnología OMR Audiveris en mi aplicación. </w:t>
+        <w:t xml:space="preserve">Este sprint está enfocado en la importación de la tecnología OMR </w:t>
+      </w:r>
+      <w:proofErr w:type="spellStart"/>
+      <w:r>
+        <w:rPr>
+          <w:lang w:val="x-none" w:eastAsia="x-none"/>
+        </w:rPr>
+        <w:t>Audiveris</w:t>
+      </w:r>
+      <w:proofErr w:type="spellEnd"/>
+      <w:r>
+        <w:rPr>
+          <w:lang w:val="x-none" w:eastAsia="x-none"/>
+        </w:rPr>
+        <w:t xml:space="preserve"> en mi aplicación. </w:t>
       </w:r>
     </w:p>
     <w:p>
@@ -6365,7 +6863,35 @@
         <w:rPr>
           <w:lang w:val="x-none" w:eastAsia="x-none"/>
         </w:rPr>
-        <w:t>Analicé e investigué los diferentes aspectos del programa para saber como se trabaja con esta, a la par que me documentaba con el pdf de ayuda para los desarrolladores.</w:t>
+        <w:t xml:space="preserve">Analicé e investigué los diferentes aspectos del programa para saber </w:t>
+      </w:r>
+      <w:proofErr w:type="spellStart"/>
+      <w:r>
+        <w:rPr>
+          <w:lang w:val="x-none" w:eastAsia="x-none"/>
+        </w:rPr>
+        <w:t>como</w:t>
+      </w:r>
+      <w:proofErr w:type="spellEnd"/>
+      <w:r>
+        <w:rPr>
+          <w:lang w:val="x-none" w:eastAsia="x-none"/>
+        </w:rPr>
+        <w:t xml:space="preserve"> se trabaja con esta, a la par que me documentaba con el </w:t>
+      </w:r>
+      <w:proofErr w:type="spellStart"/>
+      <w:r>
+        <w:rPr>
+          <w:lang w:val="x-none" w:eastAsia="x-none"/>
+        </w:rPr>
+        <w:t>pdf</w:t>
+      </w:r>
+      <w:proofErr w:type="spellEnd"/>
+      <w:r>
+        <w:rPr>
+          <w:lang w:val="x-none" w:eastAsia="x-none"/>
+        </w:rPr>
+        <w:t xml:space="preserve"> de ayuda para los desarrolladores.</w:t>
       </w:r>
     </w:p>
     <w:p>
@@ -6378,7 +6904,21 @@
         <w:rPr>
           <w:lang w:val="x-none" w:eastAsia="x-none"/>
         </w:rPr>
-        <w:t>Luego tuve que cambiar el formato en el que se aceptaba los archivos subidos a mi aplicación (solo se podía pdfs) para darle flexibilidad a la aplicación.</w:t>
+        <w:t xml:space="preserve">Luego tuve que cambiar el formato en el que se aceptaba los archivos subidos a mi aplicación (solo se podía </w:t>
+      </w:r>
+      <w:proofErr w:type="spellStart"/>
+      <w:r>
+        <w:rPr>
+          <w:lang w:val="x-none" w:eastAsia="x-none"/>
+        </w:rPr>
+        <w:t>pdfs</w:t>
+      </w:r>
+      <w:proofErr w:type="spellEnd"/>
+      <w:r>
+        <w:rPr>
+          <w:lang w:val="x-none" w:eastAsia="x-none"/>
+        </w:rPr>
+        <w:t>) para darle flexibilidad a la aplicación.</w:t>
       </w:r>
     </w:p>
     <w:p>
@@ -6404,7 +6944,21 @@
         <w:rPr>
           <w:lang w:val="x-none" w:eastAsia="x-none"/>
         </w:rPr>
-        <w:t>Intenté encapsular mi proyecto junto con audiveris para</w:t>
+        <w:t xml:space="preserve">Intenté encapsular mi proyecto junto con </w:t>
+      </w:r>
+      <w:proofErr w:type="spellStart"/>
+      <w:r>
+        <w:rPr>
+          <w:lang w:val="x-none" w:eastAsia="x-none"/>
+        </w:rPr>
+        <w:t>audiveris</w:t>
+      </w:r>
+      <w:proofErr w:type="spellEnd"/>
+      <w:r>
+        <w:rPr>
+          <w:lang w:val="x-none" w:eastAsia="x-none"/>
+        </w:rPr>
+        <w:t xml:space="preserve"> para</w:t>
       </w:r>
       <w:r>
         <w:rPr>
@@ -6429,7 +6983,21 @@
         <w:rPr>
           <w:lang w:val="x-none" w:eastAsia="x-none"/>
         </w:rPr>
-        <w:t xml:space="preserve"> Tuve que registrar todas las dependencias del proyecto y registrar las instalaciones del terminal del docker en un fichero que ejecutaría </w:t>
+        <w:t xml:space="preserve"> Tuve que registrar todas las dependencias del proyecto y registrar las instalaciones del terminal del </w:t>
+      </w:r>
+      <w:proofErr w:type="spellStart"/>
+      <w:r>
+        <w:rPr>
+          <w:lang w:val="x-none" w:eastAsia="x-none"/>
+        </w:rPr>
+        <w:t>docker</w:t>
+      </w:r>
+      <w:proofErr w:type="spellEnd"/>
+      <w:r>
+        <w:rPr>
+          <w:lang w:val="x-none" w:eastAsia="x-none"/>
+        </w:rPr>
+        <w:t xml:space="preserve"> en un fichero que ejecutaría </w:t>
       </w:r>
       <w:r>
         <w:rPr>
@@ -6441,7 +7009,21 @@
         <w:rPr>
           <w:lang w:val="x-none" w:eastAsia="x-none"/>
         </w:rPr>
-        <w:t xml:space="preserve"> tarde. Tuve problemas por la compatibilidad de los paquetes al construir el docker y</w:t>
+        <w:t xml:space="preserve"> tarde. Tuve problemas por la compatibilidad de los paquetes al construir el </w:t>
+      </w:r>
+      <w:proofErr w:type="spellStart"/>
+      <w:r>
+        <w:rPr>
+          <w:lang w:val="x-none" w:eastAsia="x-none"/>
+        </w:rPr>
+        <w:t>docker</w:t>
+      </w:r>
+      <w:proofErr w:type="spellEnd"/>
+      <w:r>
+        <w:rPr>
+          <w:lang w:val="x-none" w:eastAsia="x-none"/>
+        </w:rPr>
+        <w:t xml:space="preserve"> y</w:t>
       </w:r>
       <w:r>
         <w:rPr>
@@ -6556,13 +7138,111 @@
         <w:rPr>
           <w:lang w:val="x-none" w:eastAsia="x-none"/>
         </w:rPr>
-        <w:t>Volví con la programación de una función que ejecutara Audiveris como un miniservicio de mi aplicación en segundo plano. Me documenté de las vías de ejecución que tiene Audiveris en su documen</w:t>
-      </w:r>
-      <w:r>
-        <w:rPr>
-          <w:lang w:val="x-none" w:eastAsia="x-none"/>
-        </w:rPr>
-        <w:t>tación para construir un comando que ejecute el servicio sin interfaz de usuario, haga el proceso de digitalización y exporte el fichero resultante. La construcción de este comando nuevamente dio problemas que llevaron un tiempo resolver. Esto se debe a que la ubicación de los ficheros de ejecución de java (.jar) no eran accesibles para la carpeta del proyecto. Cloné el repositorio de Audiveris a el directorio de la aplicación web para facilitar el acceso. También tuve que cambiar la versión de mi carpeta jdk de Java a la 17 y configurarlo en mis variables de entorno para asegurar un buen comportamiento, como indican las especificaciones de la documentación de Audiveris.</w:t>
+        <w:t xml:space="preserve">Volví con la programación de una función que ejecutara </w:t>
+      </w:r>
+      <w:proofErr w:type="spellStart"/>
+      <w:r>
+        <w:rPr>
+          <w:lang w:val="x-none" w:eastAsia="x-none"/>
+        </w:rPr>
+        <w:t>Audiveris</w:t>
+      </w:r>
+      <w:proofErr w:type="spellEnd"/>
+      <w:r>
+        <w:rPr>
+          <w:lang w:val="x-none" w:eastAsia="x-none"/>
+        </w:rPr>
+        <w:t xml:space="preserve"> como un </w:t>
+      </w:r>
+      <w:proofErr w:type="spellStart"/>
+      <w:r>
+        <w:rPr>
+          <w:lang w:val="x-none" w:eastAsia="x-none"/>
+        </w:rPr>
+        <w:t>miniservicio</w:t>
+      </w:r>
+      <w:proofErr w:type="spellEnd"/>
+      <w:r>
+        <w:rPr>
+          <w:lang w:val="x-none" w:eastAsia="x-none"/>
+        </w:rPr>
+        <w:t xml:space="preserve"> de mi aplicación en segundo plano. Me documenté de las vías de ejecución que tiene </w:t>
+      </w:r>
+      <w:proofErr w:type="spellStart"/>
+      <w:r>
+        <w:rPr>
+          <w:lang w:val="x-none" w:eastAsia="x-none"/>
+        </w:rPr>
+        <w:t>Audiveris</w:t>
+      </w:r>
+      <w:proofErr w:type="spellEnd"/>
+      <w:r>
+        <w:rPr>
+          <w:lang w:val="x-none" w:eastAsia="x-none"/>
+        </w:rPr>
+        <w:t xml:space="preserve"> en su documen</w:t>
+      </w:r>
+      <w:r>
+        <w:rPr>
+          <w:lang w:val="x-none" w:eastAsia="x-none"/>
+        </w:rPr>
+        <w:t>tación para construir un comando que ejecute el servicio sin interfaz de usuario, haga el proceso de digitalización y exporte el fichero resultante. La construcción de este comando nuevamente dio problemas que llevaron un tiempo resolver. Esto se debe a que la ubicación de los ficheros de ejecución de java (.</w:t>
+      </w:r>
+      <w:proofErr w:type="spellStart"/>
+      <w:r>
+        <w:rPr>
+          <w:lang w:val="x-none" w:eastAsia="x-none"/>
+        </w:rPr>
+        <w:t>jar</w:t>
+      </w:r>
+      <w:proofErr w:type="spellEnd"/>
+      <w:r>
+        <w:rPr>
+          <w:lang w:val="x-none" w:eastAsia="x-none"/>
+        </w:rPr>
+        <w:t xml:space="preserve">) no eran accesibles para la carpeta del proyecto. Cloné el repositorio de </w:t>
+      </w:r>
+      <w:proofErr w:type="spellStart"/>
+      <w:r>
+        <w:rPr>
+          <w:lang w:val="x-none" w:eastAsia="x-none"/>
+        </w:rPr>
+        <w:t>Audiveris</w:t>
+      </w:r>
+      <w:proofErr w:type="spellEnd"/>
+      <w:r>
+        <w:rPr>
+          <w:lang w:val="x-none" w:eastAsia="x-none"/>
+        </w:rPr>
+        <w:t xml:space="preserve"> a el directorio de la aplicación web para facilitar el acceso. También tuve que cambiar la versión de mi carpeta </w:t>
+      </w:r>
+      <w:proofErr w:type="spellStart"/>
+      <w:r>
+        <w:rPr>
+          <w:lang w:val="x-none" w:eastAsia="x-none"/>
+        </w:rPr>
+        <w:t>jdk</w:t>
+      </w:r>
+      <w:proofErr w:type="spellEnd"/>
+      <w:r>
+        <w:rPr>
+          <w:lang w:val="x-none" w:eastAsia="x-none"/>
+        </w:rPr>
+        <w:t xml:space="preserve"> de Java a la 17 y configurarlo en mis variables de entorno para asegurar un buen comportamiento, como indican las especificaciones de la documentación de </w:t>
+      </w:r>
+      <w:proofErr w:type="spellStart"/>
+      <w:r>
+        <w:rPr>
+          <w:lang w:val="x-none" w:eastAsia="x-none"/>
+        </w:rPr>
+        <w:t>Audiveris</w:t>
+      </w:r>
+      <w:proofErr w:type="spellEnd"/>
+      <w:r>
+        <w:rPr>
+          <w:lang w:val="x-none" w:eastAsia="x-none"/>
+        </w:rPr>
+        <w:t>.</w:t>
       </w:r>
     </w:p>
     <w:p>
@@ -6575,7 +7255,21 @@
         <w:rPr>
           <w:lang w:val="x-none" w:eastAsia="x-none"/>
         </w:rPr>
-        <w:t>Mejoré las vistas de mi aplicación web con bootstrap para darle un mejor diseño a la web y un toque más profesional.</w:t>
+        <w:t xml:space="preserve">Mejoré las vistas de mi aplicación web con </w:t>
+      </w:r>
+      <w:proofErr w:type="spellStart"/>
+      <w:r>
+        <w:rPr>
+          <w:lang w:val="x-none" w:eastAsia="x-none"/>
+        </w:rPr>
+        <w:t>bootstrap</w:t>
+      </w:r>
+      <w:proofErr w:type="spellEnd"/>
+      <w:r>
+        <w:rPr>
+          <w:lang w:val="x-none" w:eastAsia="x-none"/>
+        </w:rPr>
+        <w:t xml:space="preserve"> para darle un mejor diseño a la web y un toque más profesional.</w:t>
       </w:r>
     </w:p>
     <w:p>
@@ -6588,7 +7282,21 @@
         <w:rPr>
           <w:lang w:val="x-none" w:eastAsia="x-none"/>
         </w:rPr>
-        <w:t xml:space="preserve">Exploré las posibilidades para el acceso a metadatos en base de datos en Firebase. La configuración y adaptación de este servicio a mi proyecto llevaron tiempo, debido a las dificultades que se me presentaron para la importación de paquetes así como adaptarme a la nueva estructura, sintaxis y funciones de este. </w:t>
+        <w:t xml:space="preserve">Exploré las posibilidades para el acceso a metadatos en base de datos en </w:t>
+      </w:r>
+      <w:proofErr w:type="spellStart"/>
+      <w:r>
+        <w:rPr>
+          <w:lang w:val="x-none" w:eastAsia="x-none"/>
+        </w:rPr>
+        <w:t>Firebase</w:t>
+      </w:r>
+      <w:proofErr w:type="spellEnd"/>
+      <w:r>
+        <w:rPr>
+          <w:lang w:val="x-none" w:eastAsia="x-none"/>
+        </w:rPr>
+        <w:t xml:space="preserve">. La configuración y adaptación de este servicio a mi proyecto llevaron tiempo, debido a las dificultades que se me presentaron para la importación de paquetes así como adaptarme a la nueva estructura, sintaxis y funciones de este. </w:t>
       </w:r>
     </w:p>
     <w:tbl>
@@ -6766,12 +7474,14 @@
                 <w:lang w:val="x-none" w:eastAsia="x-none"/>
               </w:rPr>
             </w:pPr>
+            <w:proofErr w:type="spellStart"/>
             <w:r>
               <w:rPr>
                 <w:lang w:val="x-none" w:eastAsia="x-none"/>
               </w:rPr>
               <w:t>Documentation</w:t>
             </w:r>
+            <w:proofErr w:type="spellEnd"/>
           </w:p>
         </w:tc>
         <w:tc>
@@ -6919,12 +7629,14 @@
                 <w:lang w:val="x-none" w:eastAsia="x-none"/>
               </w:rPr>
             </w:pPr>
+            <w:proofErr w:type="spellStart"/>
             <w:r>
               <w:rPr>
                 <w:lang w:val="x-none" w:eastAsia="x-none"/>
               </w:rPr>
               <w:t>Research</w:t>
             </w:r>
+            <w:proofErr w:type="spellEnd"/>
           </w:p>
         </w:tc>
         <w:tc>
@@ -7071,12 +7783,14 @@
                 <w:lang w:val="x-none" w:eastAsia="x-none"/>
               </w:rPr>
             </w:pPr>
+            <w:proofErr w:type="spellStart"/>
             <w:r>
               <w:rPr>
                 <w:lang w:val="x-none" w:eastAsia="x-none"/>
               </w:rPr>
               <w:t>Research</w:t>
             </w:r>
+            <w:proofErr w:type="spellEnd"/>
           </w:p>
         </w:tc>
         <w:tc>
@@ -7223,12 +7937,14 @@
                 <w:lang w:val="x-none" w:eastAsia="x-none"/>
               </w:rPr>
             </w:pPr>
+            <w:proofErr w:type="spellStart"/>
             <w:r>
               <w:rPr>
                 <w:lang w:val="x-none" w:eastAsia="x-none"/>
               </w:rPr>
               <w:t>Research</w:t>
             </w:r>
+            <w:proofErr w:type="spellEnd"/>
           </w:p>
         </w:tc>
         <w:tc>
@@ -7339,12 +8055,14 @@
                 <w:lang w:val="x-none" w:eastAsia="x-none"/>
               </w:rPr>
             </w:pPr>
+            <w:proofErr w:type="spellStart"/>
             <w:r>
               <w:rPr>
                 <w:lang w:val="x-none" w:eastAsia="x-none"/>
               </w:rPr>
               <w:t>Development</w:t>
             </w:r>
+            <w:proofErr w:type="spellEnd"/>
           </w:p>
         </w:tc>
         <w:tc>
@@ -7491,12 +8209,14 @@
                 <w:lang w:val="x-none" w:eastAsia="x-none"/>
               </w:rPr>
             </w:pPr>
+            <w:proofErr w:type="spellStart"/>
             <w:r>
               <w:rPr>
                 <w:lang w:val="x-none" w:eastAsia="x-none"/>
               </w:rPr>
               <w:t>Research</w:t>
             </w:r>
+            <w:proofErr w:type="spellEnd"/>
           </w:p>
         </w:tc>
         <w:tc>
@@ -7643,12 +8363,14 @@
                 <w:lang w:val="x-none" w:eastAsia="x-none"/>
               </w:rPr>
             </w:pPr>
+            <w:proofErr w:type="spellStart"/>
             <w:r>
               <w:rPr>
                 <w:lang w:val="x-none" w:eastAsia="x-none"/>
               </w:rPr>
               <w:t>Research</w:t>
             </w:r>
+            <w:proofErr w:type="spellEnd"/>
           </w:p>
         </w:tc>
         <w:tc>
@@ -7795,12 +8517,14 @@
                 <w:lang w:val="x-none" w:eastAsia="x-none"/>
               </w:rPr>
             </w:pPr>
+            <w:proofErr w:type="spellStart"/>
             <w:r>
               <w:rPr>
                 <w:lang w:val="x-none" w:eastAsia="x-none"/>
               </w:rPr>
               <w:t>Research</w:t>
             </w:r>
+            <w:proofErr w:type="spellEnd"/>
           </w:p>
         </w:tc>
         <w:tc>
@@ -7911,12 +8635,14 @@
                 <w:lang w:val="x-none" w:eastAsia="x-none"/>
               </w:rPr>
             </w:pPr>
+            <w:proofErr w:type="spellStart"/>
             <w:r>
               <w:rPr>
                 <w:lang w:val="x-none" w:eastAsia="x-none"/>
               </w:rPr>
               <w:t>Development</w:t>
             </w:r>
+            <w:proofErr w:type="spellEnd"/>
           </w:p>
         </w:tc>
         <w:tc>
@@ -8027,12 +8753,14 @@
                 <w:lang w:val="x-none" w:eastAsia="x-none"/>
               </w:rPr>
             </w:pPr>
+            <w:proofErr w:type="spellStart"/>
             <w:r>
               <w:rPr>
                 <w:lang w:val="x-none" w:eastAsia="x-none"/>
               </w:rPr>
               <w:t>Development</w:t>
             </w:r>
+            <w:proofErr w:type="spellEnd"/>
           </w:p>
         </w:tc>
         <w:tc>
@@ -8127,8 +8855,30 @@
               <w:rPr>
                 <w:lang w:val="x-none" w:eastAsia="x-none"/>
               </w:rPr>
-              <w:t>Implementación de un docker para Audiveris</w:t>
-            </w:r>
+              <w:t xml:space="preserve">Implementación de un </w:t>
+            </w:r>
+            <w:proofErr w:type="spellStart"/>
+            <w:r>
+              <w:rPr>
+                <w:lang w:val="x-none" w:eastAsia="x-none"/>
+              </w:rPr>
+              <w:t>docker</w:t>
+            </w:r>
+            <w:proofErr w:type="spellEnd"/>
+            <w:r>
+              <w:rPr>
+                <w:lang w:val="x-none" w:eastAsia="x-none"/>
+              </w:rPr>
+              <w:t xml:space="preserve"> para </w:t>
+            </w:r>
+            <w:proofErr w:type="spellStart"/>
+            <w:r>
+              <w:rPr>
+                <w:lang w:val="x-none" w:eastAsia="x-none"/>
+              </w:rPr>
+              <w:t>Audiveris</w:t>
+            </w:r>
+            <w:proofErr w:type="spellEnd"/>
           </w:p>
         </w:tc>
         <w:tc>
@@ -8143,12 +8893,14 @@
                 <w:lang w:val="x-none" w:eastAsia="x-none"/>
               </w:rPr>
             </w:pPr>
+            <w:proofErr w:type="spellStart"/>
             <w:r>
               <w:rPr>
                 <w:lang w:val="x-none" w:eastAsia="x-none"/>
               </w:rPr>
               <w:t>Development</w:t>
             </w:r>
+            <w:proofErr w:type="spellEnd"/>
           </w:p>
         </w:tc>
         <w:tc>
@@ -8249,8 +9001,30 @@
               <w:rPr>
                 <w:lang w:val="x-none" w:eastAsia="x-none"/>
               </w:rPr>
-              <w:t>Implementación de un docker para Audiveris</w:t>
-            </w:r>
+              <w:t xml:space="preserve">Implementación de un </w:t>
+            </w:r>
+            <w:proofErr w:type="spellStart"/>
+            <w:r>
+              <w:rPr>
+                <w:lang w:val="x-none" w:eastAsia="x-none"/>
+              </w:rPr>
+              <w:t>docker</w:t>
+            </w:r>
+            <w:proofErr w:type="spellEnd"/>
+            <w:r>
+              <w:rPr>
+                <w:lang w:val="x-none" w:eastAsia="x-none"/>
+              </w:rPr>
+              <w:t xml:space="preserve"> para </w:t>
+            </w:r>
+            <w:proofErr w:type="spellStart"/>
+            <w:r>
+              <w:rPr>
+                <w:lang w:val="x-none" w:eastAsia="x-none"/>
+              </w:rPr>
+              <w:t>Audiveris</w:t>
+            </w:r>
+            <w:proofErr w:type="spellEnd"/>
           </w:p>
         </w:tc>
         <w:tc>
@@ -8265,12 +9039,14 @@
                 <w:lang w:val="x-none" w:eastAsia="x-none"/>
               </w:rPr>
             </w:pPr>
+            <w:proofErr w:type="spellStart"/>
             <w:r>
               <w:rPr>
                 <w:lang w:val="x-none" w:eastAsia="x-none"/>
               </w:rPr>
               <w:t>Development</w:t>
             </w:r>
+            <w:proofErr w:type="spellEnd"/>
           </w:p>
         </w:tc>
         <w:tc>
@@ -8365,15 +9141,37 @@
               <w:rPr>
                 <w:lang w:val="x-none" w:eastAsia="x-none"/>
               </w:rPr>
-              <w:t xml:space="preserve">Implementación de un docker </w:t>
+              <w:t xml:space="preserve">Implementación de un </w:t>
+            </w:r>
+            <w:proofErr w:type="spellStart"/>
+            <w:r>
+              <w:rPr>
+                <w:lang w:val="x-none" w:eastAsia="x-none"/>
+              </w:rPr>
+              <w:t>docker</w:t>
+            </w:r>
+            <w:proofErr w:type="spellEnd"/>
+            <w:r>
+              <w:rPr>
+                <w:lang w:val="x-none" w:eastAsia="x-none"/>
+              </w:rPr>
+              <w:t xml:space="preserve"> </w:t>
             </w:r>
             <w:r>
               <w:rPr>
                 <w:lang w:val="x-none" w:eastAsia="x-none"/>
               </w:rPr>
               <w:lastRenderedPageBreak/>
-              <w:t>para Audiveris</w:t>
-            </w:r>
+              <w:t xml:space="preserve">para </w:t>
+            </w:r>
+            <w:proofErr w:type="spellStart"/>
+            <w:r>
+              <w:rPr>
+                <w:lang w:val="x-none" w:eastAsia="x-none"/>
+              </w:rPr>
+              <w:t>Audiveris</w:t>
+            </w:r>
+            <w:proofErr w:type="spellEnd"/>
           </w:p>
         </w:tc>
         <w:tc>
@@ -8388,6 +9186,7 @@
                 <w:lang w:val="x-none" w:eastAsia="x-none"/>
               </w:rPr>
             </w:pPr>
+            <w:proofErr w:type="spellStart"/>
             <w:r>
               <w:rPr>
                 <w:lang w:val="x-none" w:eastAsia="x-none"/>
@@ -8395,6 +9194,7 @@
               <w:lastRenderedPageBreak/>
               <w:t>Development</w:t>
             </w:r>
+            <w:proofErr w:type="spellEnd"/>
           </w:p>
         </w:tc>
         <w:tc>
@@ -8489,8 +9289,30 @@
               <w:rPr>
                 <w:lang w:val="x-none" w:eastAsia="x-none"/>
               </w:rPr>
-              <w:t>Implementación de un docker para Audiveris</w:t>
-            </w:r>
+              <w:t xml:space="preserve">Implementación de un </w:t>
+            </w:r>
+            <w:proofErr w:type="spellStart"/>
+            <w:r>
+              <w:rPr>
+                <w:lang w:val="x-none" w:eastAsia="x-none"/>
+              </w:rPr>
+              <w:t>docker</w:t>
+            </w:r>
+            <w:proofErr w:type="spellEnd"/>
+            <w:r>
+              <w:rPr>
+                <w:lang w:val="x-none" w:eastAsia="x-none"/>
+              </w:rPr>
+              <w:t xml:space="preserve"> para </w:t>
+            </w:r>
+            <w:proofErr w:type="spellStart"/>
+            <w:r>
+              <w:rPr>
+                <w:lang w:val="x-none" w:eastAsia="x-none"/>
+              </w:rPr>
+              <w:t>Audiveris</w:t>
+            </w:r>
+            <w:proofErr w:type="spellEnd"/>
           </w:p>
         </w:tc>
         <w:tc>
@@ -8505,12 +9327,14 @@
                 <w:lang w:val="x-none" w:eastAsia="x-none"/>
               </w:rPr>
             </w:pPr>
+            <w:proofErr w:type="spellStart"/>
             <w:r>
               <w:rPr>
                 <w:lang w:val="x-none" w:eastAsia="x-none"/>
               </w:rPr>
               <w:t>Development</w:t>
             </w:r>
+            <w:proofErr w:type="spellEnd"/>
           </w:p>
         </w:tc>
         <w:tc>
@@ -8617,8 +9441,30 @@
               <w:rPr>
                 <w:lang w:val="x-none" w:eastAsia="x-none"/>
               </w:rPr>
-              <w:t>Implementación de un docker para Audiveris</w:t>
-            </w:r>
+              <w:t xml:space="preserve">Implementación de un </w:t>
+            </w:r>
+            <w:proofErr w:type="spellStart"/>
+            <w:r>
+              <w:rPr>
+                <w:lang w:val="x-none" w:eastAsia="x-none"/>
+              </w:rPr>
+              <w:t>docker</w:t>
+            </w:r>
+            <w:proofErr w:type="spellEnd"/>
+            <w:r>
+              <w:rPr>
+                <w:lang w:val="x-none" w:eastAsia="x-none"/>
+              </w:rPr>
+              <w:t xml:space="preserve"> para </w:t>
+            </w:r>
+            <w:proofErr w:type="spellStart"/>
+            <w:r>
+              <w:rPr>
+                <w:lang w:val="x-none" w:eastAsia="x-none"/>
+              </w:rPr>
+              <w:t>Audiveris</w:t>
+            </w:r>
+            <w:proofErr w:type="spellEnd"/>
           </w:p>
         </w:tc>
         <w:tc>
@@ -8633,12 +9479,14 @@
                 <w:lang w:val="x-none" w:eastAsia="x-none"/>
               </w:rPr>
             </w:pPr>
+            <w:proofErr w:type="spellStart"/>
             <w:r>
               <w:rPr>
                 <w:lang w:val="x-none" w:eastAsia="x-none"/>
               </w:rPr>
               <w:t>Development</w:t>
             </w:r>
+            <w:proofErr w:type="spellEnd"/>
           </w:p>
         </w:tc>
         <w:tc>
@@ -8733,8 +9581,30 @@
               <w:rPr>
                 <w:lang w:val="x-none" w:eastAsia="x-none"/>
               </w:rPr>
-              <w:t>Implementación de un docker para Audiveris</w:t>
-            </w:r>
+              <w:t xml:space="preserve">Implementación de un </w:t>
+            </w:r>
+            <w:proofErr w:type="spellStart"/>
+            <w:r>
+              <w:rPr>
+                <w:lang w:val="x-none" w:eastAsia="x-none"/>
+              </w:rPr>
+              <w:t>docker</w:t>
+            </w:r>
+            <w:proofErr w:type="spellEnd"/>
+            <w:r>
+              <w:rPr>
+                <w:lang w:val="x-none" w:eastAsia="x-none"/>
+              </w:rPr>
+              <w:t xml:space="preserve"> para </w:t>
+            </w:r>
+            <w:proofErr w:type="spellStart"/>
+            <w:r>
+              <w:rPr>
+                <w:lang w:val="x-none" w:eastAsia="x-none"/>
+              </w:rPr>
+              <w:t>Audiveris</w:t>
+            </w:r>
+            <w:proofErr w:type="spellEnd"/>
           </w:p>
         </w:tc>
         <w:tc>
@@ -8749,12 +9619,14 @@
                 <w:lang w:val="x-none" w:eastAsia="x-none"/>
               </w:rPr>
             </w:pPr>
+            <w:proofErr w:type="spellStart"/>
             <w:r>
               <w:rPr>
                 <w:lang w:val="x-none" w:eastAsia="x-none"/>
               </w:rPr>
               <w:t>Development</w:t>
             </w:r>
+            <w:proofErr w:type="spellEnd"/>
           </w:p>
         </w:tc>
         <w:tc>
@@ -8857,12 +9729,14 @@
               </w:rPr>
               <w:t xml:space="preserve"> ejecute </w:t>
             </w:r>
+            <w:proofErr w:type="spellStart"/>
             <w:r>
               <w:rPr>
                 <w:lang w:val="x-none" w:eastAsia="x-none"/>
               </w:rPr>
               <w:t>audiveris</w:t>
             </w:r>
+            <w:proofErr w:type="spellEnd"/>
           </w:p>
         </w:tc>
         <w:tc>
@@ -8877,12 +9751,14 @@
                 <w:lang w:val="x-none" w:eastAsia="x-none"/>
               </w:rPr>
             </w:pPr>
+            <w:proofErr w:type="spellStart"/>
             <w:r>
               <w:rPr>
                 <w:lang w:val="x-none" w:eastAsia="x-none"/>
               </w:rPr>
               <w:t>Development</w:t>
             </w:r>
+            <w:proofErr w:type="spellEnd"/>
           </w:p>
         </w:tc>
         <w:tc>
@@ -8985,12 +9861,14 @@
               </w:rPr>
               <w:t xml:space="preserve"> ejecute </w:t>
             </w:r>
+            <w:proofErr w:type="spellStart"/>
             <w:r>
               <w:rPr>
                 <w:lang w:val="x-none" w:eastAsia="x-none"/>
               </w:rPr>
               <w:t>audiveris</w:t>
             </w:r>
+            <w:proofErr w:type="spellEnd"/>
           </w:p>
         </w:tc>
         <w:tc>
@@ -9005,12 +9883,14 @@
                 <w:lang w:val="x-none" w:eastAsia="x-none"/>
               </w:rPr>
             </w:pPr>
+            <w:proofErr w:type="spellStart"/>
             <w:r>
               <w:rPr>
                 <w:lang w:val="x-none" w:eastAsia="x-none"/>
               </w:rPr>
               <w:t>Development</w:t>
             </w:r>
+            <w:proofErr w:type="spellEnd"/>
           </w:p>
         </w:tc>
         <w:tc>
@@ -9119,12 +9999,14 @@
               </w:rPr>
               <w:t xml:space="preserve"> ejecute </w:t>
             </w:r>
+            <w:proofErr w:type="spellStart"/>
             <w:r>
               <w:rPr>
                 <w:lang w:val="x-none" w:eastAsia="x-none"/>
               </w:rPr>
               <w:t>audiveris</w:t>
             </w:r>
+            <w:proofErr w:type="spellEnd"/>
           </w:p>
         </w:tc>
         <w:tc>
@@ -9139,12 +10021,14 @@
                 <w:lang w:val="x-none" w:eastAsia="x-none"/>
               </w:rPr>
             </w:pPr>
+            <w:proofErr w:type="spellStart"/>
             <w:r>
               <w:rPr>
                 <w:lang w:val="x-none" w:eastAsia="x-none"/>
               </w:rPr>
               <w:t>Development</w:t>
             </w:r>
+            <w:proofErr w:type="spellEnd"/>
           </w:p>
         </w:tc>
         <w:tc>
@@ -9247,12 +10131,14 @@
               </w:rPr>
               <w:t xml:space="preserve"> ejecute </w:t>
             </w:r>
+            <w:proofErr w:type="spellStart"/>
             <w:r>
               <w:rPr>
                 <w:lang w:val="x-none" w:eastAsia="x-none"/>
               </w:rPr>
               <w:t>audiveris</w:t>
             </w:r>
+            <w:proofErr w:type="spellEnd"/>
           </w:p>
         </w:tc>
         <w:tc>
@@ -9267,12 +10153,14 @@
                 <w:lang w:val="x-none" w:eastAsia="x-none"/>
               </w:rPr>
             </w:pPr>
+            <w:proofErr w:type="spellStart"/>
             <w:r>
               <w:rPr>
                 <w:lang w:val="x-none" w:eastAsia="x-none"/>
               </w:rPr>
               <w:t>Development</w:t>
             </w:r>
+            <w:proofErr w:type="spellEnd"/>
           </w:p>
         </w:tc>
         <w:tc>
@@ -9375,12 +10263,14 @@
               </w:rPr>
               <w:t xml:space="preserve"> ejecute </w:t>
             </w:r>
+            <w:proofErr w:type="spellStart"/>
             <w:r>
               <w:rPr>
                 <w:lang w:val="x-none" w:eastAsia="x-none"/>
               </w:rPr>
               <w:t>audiveris</w:t>
             </w:r>
+            <w:proofErr w:type="spellEnd"/>
           </w:p>
         </w:tc>
         <w:tc>
@@ -9395,12 +10285,14 @@
                 <w:lang w:val="x-none" w:eastAsia="x-none"/>
               </w:rPr>
             </w:pPr>
+            <w:proofErr w:type="spellStart"/>
             <w:r>
               <w:rPr>
                 <w:lang w:val="x-none" w:eastAsia="x-none"/>
               </w:rPr>
               <w:t>Development</w:t>
             </w:r>
+            <w:proofErr w:type="spellEnd"/>
           </w:p>
         </w:tc>
         <w:tc>
@@ -9518,12 +10410,14 @@
               </w:rPr>
               <w:t xml:space="preserve">ejecute </w:t>
             </w:r>
+            <w:proofErr w:type="spellStart"/>
             <w:r>
               <w:rPr>
                 <w:lang w:val="x-none" w:eastAsia="x-none"/>
               </w:rPr>
               <w:t>audiveris</w:t>
             </w:r>
+            <w:proofErr w:type="spellEnd"/>
           </w:p>
         </w:tc>
         <w:tc>
@@ -9538,12 +10432,14 @@
                 <w:lang w:val="x-none" w:eastAsia="x-none"/>
               </w:rPr>
             </w:pPr>
+            <w:proofErr w:type="spellStart"/>
             <w:r>
               <w:rPr>
                 <w:lang w:val="x-none" w:eastAsia="x-none"/>
               </w:rPr>
               <w:t>Development</w:t>
             </w:r>
+            <w:proofErr w:type="spellEnd"/>
           </w:p>
         </w:tc>
         <w:tc>
@@ -9638,7 +10534,21 @@
               <w:rPr>
                 <w:lang w:val="x-none" w:eastAsia="x-none"/>
               </w:rPr>
-              <w:t xml:space="preserve">Implementación de una funcionalidad que ejecute audiveris </w:t>
+              <w:t xml:space="preserve">Implementación de una funcionalidad que ejecute </w:t>
+            </w:r>
+            <w:proofErr w:type="spellStart"/>
+            <w:r>
+              <w:rPr>
+                <w:lang w:val="x-none" w:eastAsia="x-none"/>
+              </w:rPr>
+              <w:t>audiveris</w:t>
+            </w:r>
+            <w:proofErr w:type="spellEnd"/>
+            <w:r>
+              <w:rPr>
+                <w:lang w:val="x-none" w:eastAsia="x-none"/>
+              </w:rPr>
+              <w:t xml:space="preserve"> </w:t>
             </w:r>
           </w:p>
         </w:tc>
@@ -9654,12 +10564,14 @@
                 <w:lang w:val="x-none" w:eastAsia="x-none"/>
               </w:rPr>
             </w:pPr>
+            <w:proofErr w:type="spellStart"/>
             <w:r>
               <w:rPr>
                 <w:lang w:val="x-none" w:eastAsia="x-none"/>
               </w:rPr>
               <w:t>Development</w:t>
             </w:r>
+            <w:proofErr w:type="spellEnd"/>
           </w:p>
         </w:tc>
         <w:tc>
@@ -9770,12 +10682,14 @@
                 <w:lang w:val="x-none" w:eastAsia="x-none"/>
               </w:rPr>
             </w:pPr>
+            <w:proofErr w:type="spellStart"/>
             <w:r>
               <w:rPr>
                 <w:lang w:val="x-none" w:eastAsia="x-none"/>
               </w:rPr>
               <w:t>Development</w:t>
             </w:r>
+            <w:proofErr w:type="spellEnd"/>
           </w:p>
         </w:tc>
         <w:tc>
@@ -9889,8 +10803,16 @@
               <w:rPr>
                 <w:lang w:val="x-none" w:eastAsia="x-none"/>
               </w:rPr>
-              <w:t>de Firebase</w:t>
-            </w:r>
+              <w:t xml:space="preserve">de </w:t>
+            </w:r>
+            <w:proofErr w:type="spellStart"/>
+            <w:r>
+              <w:rPr>
+                <w:lang w:val="x-none" w:eastAsia="x-none"/>
+              </w:rPr>
+              <w:t>Firebase</w:t>
+            </w:r>
+            <w:proofErr w:type="spellEnd"/>
           </w:p>
         </w:tc>
         <w:tc>
@@ -9905,12 +10827,14 @@
                 <w:lang w:val="x-none" w:eastAsia="x-none"/>
               </w:rPr>
             </w:pPr>
+            <w:proofErr w:type="spellStart"/>
             <w:r>
               <w:rPr>
                 <w:lang w:val="x-none" w:eastAsia="x-none"/>
               </w:rPr>
               <w:t>Research</w:t>
             </w:r>
+            <w:proofErr w:type="spellEnd"/>
           </w:p>
         </w:tc>
         <w:tc>
@@ -10005,8 +10929,16 @@
               <w:rPr>
                 <w:lang w:val="x-none" w:eastAsia="x-none"/>
               </w:rPr>
-              <w:t>Implementación de Firebase</w:t>
-            </w:r>
+              <w:t xml:space="preserve">Implementación de </w:t>
+            </w:r>
+            <w:proofErr w:type="spellStart"/>
+            <w:r>
+              <w:rPr>
+                <w:lang w:val="x-none" w:eastAsia="x-none"/>
+              </w:rPr>
+              <w:t>Firebase</w:t>
+            </w:r>
+            <w:proofErr w:type="spellEnd"/>
           </w:p>
         </w:tc>
         <w:tc>
@@ -10021,12 +10953,14 @@
                 <w:lang w:val="x-none" w:eastAsia="x-none"/>
               </w:rPr>
             </w:pPr>
+            <w:proofErr w:type="spellStart"/>
             <w:r>
               <w:rPr>
                 <w:lang w:val="x-none" w:eastAsia="x-none"/>
               </w:rPr>
               <w:t>Development</w:t>
             </w:r>
+            <w:proofErr w:type="spellEnd"/>
           </w:p>
         </w:tc>
         <w:tc>
@@ -10121,8 +11055,16 @@
               <w:rPr>
                 <w:lang w:val="x-none" w:eastAsia="x-none"/>
               </w:rPr>
-              <w:t>Implementación de Firebase</w:t>
-            </w:r>
+              <w:t xml:space="preserve">Implementación de </w:t>
+            </w:r>
+            <w:proofErr w:type="spellStart"/>
+            <w:r>
+              <w:rPr>
+                <w:lang w:val="x-none" w:eastAsia="x-none"/>
+              </w:rPr>
+              <w:t>Firebase</w:t>
+            </w:r>
+            <w:proofErr w:type="spellEnd"/>
           </w:p>
         </w:tc>
         <w:tc>
@@ -10137,12 +11079,14 @@
                 <w:lang w:val="x-none" w:eastAsia="x-none"/>
               </w:rPr>
             </w:pPr>
+            <w:proofErr w:type="spellStart"/>
             <w:r>
               <w:rPr>
                 <w:lang w:val="x-none" w:eastAsia="x-none"/>
               </w:rPr>
               <w:t>Development</w:t>
             </w:r>
+            <w:proofErr w:type="spellEnd"/>
           </w:p>
         </w:tc>
         <w:tc>
@@ -10237,8 +11181,16 @@
               <w:rPr>
                 <w:lang w:val="x-none" w:eastAsia="x-none"/>
               </w:rPr>
-              <w:t>Implementación de Firebase</w:t>
-            </w:r>
+              <w:t xml:space="preserve">Implementación de </w:t>
+            </w:r>
+            <w:proofErr w:type="spellStart"/>
+            <w:r>
+              <w:rPr>
+                <w:lang w:val="x-none" w:eastAsia="x-none"/>
+              </w:rPr>
+              <w:t>Firebase</w:t>
+            </w:r>
+            <w:proofErr w:type="spellEnd"/>
           </w:p>
         </w:tc>
         <w:tc>
@@ -10253,12 +11205,14 @@
                 <w:lang w:val="x-none" w:eastAsia="x-none"/>
               </w:rPr>
             </w:pPr>
+            <w:proofErr w:type="spellStart"/>
             <w:r>
               <w:rPr>
                 <w:lang w:val="x-none" w:eastAsia="x-none"/>
               </w:rPr>
               <w:t>Development</w:t>
             </w:r>
+            <w:proofErr w:type="spellEnd"/>
           </w:p>
         </w:tc>
         <w:tc>
@@ -10353,8 +11307,16 @@
               <w:rPr>
                 <w:lang w:val="x-none" w:eastAsia="x-none"/>
               </w:rPr>
-              <w:t>Implementación de Firebase</w:t>
-            </w:r>
+              <w:t xml:space="preserve">Implementación de </w:t>
+            </w:r>
+            <w:proofErr w:type="spellStart"/>
+            <w:r>
+              <w:rPr>
+                <w:lang w:val="x-none" w:eastAsia="x-none"/>
+              </w:rPr>
+              <w:t>Firebase</w:t>
+            </w:r>
+            <w:proofErr w:type="spellEnd"/>
           </w:p>
         </w:tc>
         <w:tc>
@@ -10369,12 +11331,14 @@
                 <w:lang w:val="x-none" w:eastAsia="x-none"/>
               </w:rPr>
             </w:pPr>
+            <w:proofErr w:type="spellStart"/>
             <w:r>
               <w:rPr>
                 <w:lang w:val="x-none" w:eastAsia="x-none"/>
               </w:rPr>
               <w:t>Development</w:t>
             </w:r>
+            <w:proofErr w:type="spellEnd"/>
           </w:p>
         </w:tc>
         <w:tc>
@@ -10469,8 +11433,16 @@
               <w:rPr>
                 <w:lang w:val="x-none" w:eastAsia="x-none"/>
               </w:rPr>
-              <w:t>Implementación de Firebase</w:t>
-            </w:r>
+              <w:t xml:space="preserve">Implementación de </w:t>
+            </w:r>
+            <w:proofErr w:type="spellStart"/>
+            <w:r>
+              <w:rPr>
+                <w:lang w:val="x-none" w:eastAsia="x-none"/>
+              </w:rPr>
+              <w:t>Firebase</w:t>
+            </w:r>
+            <w:proofErr w:type="spellEnd"/>
           </w:p>
         </w:tc>
         <w:tc>
@@ -10485,12 +11457,14 @@
                 <w:lang w:val="x-none" w:eastAsia="x-none"/>
               </w:rPr>
             </w:pPr>
+            <w:proofErr w:type="spellStart"/>
             <w:r>
               <w:rPr>
                 <w:lang w:val="x-none" w:eastAsia="x-none"/>
               </w:rPr>
               <w:t>Development</w:t>
             </w:r>
+            <w:proofErr w:type="spellEnd"/>
           </w:p>
         </w:tc>
         <w:tc>
@@ -10585,8 +11559,16 @@
               <w:rPr>
                 <w:lang w:val="x-none" w:eastAsia="x-none"/>
               </w:rPr>
-              <w:t>Implementación de Firebase</w:t>
-            </w:r>
+              <w:t xml:space="preserve">Implementación de </w:t>
+            </w:r>
+            <w:proofErr w:type="spellStart"/>
+            <w:r>
+              <w:rPr>
+                <w:lang w:val="x-none" w:eastAsia="x-none"/>
+              </w:rPr>
+              <w:t>Firebase</w:t>
+            </w:r>
+            <w:proofErr w:type="spellEnd"/>
           </w:p>
         </w:tc>
         <w:tc>
@@ -10601,12 +11583,14 @@
                 <w:lang w:val="x-none" w:eastAsia="x-none"/>
               </w:rPr>
             </w:pPr>
+            <w:proofErr w:type="spellStart"/>
             <w:r>
               <w:rPr>
                 <w:lang w:val="x-none" w:eastAsia="x-none"/>
               </w:rPr>
               <w:t>Development</w:t>
             </w:r>
+            <w:proofErr w:type="spellEnd"/>
           </w:p>
         </w:tc>
         <w:tc>
@@ -10897,12 +11881,14 @@
                 <w:lang w:val="x-none" w:eastAsia="x-none"/>
               </w:rPr>
             </w:pPr>
+            <w:proofErr w:type="spellStart"/>
             <w:r>
               <w:rPr>
                 <w:lang w:val="x-none" w:eastAsia="x-none"/>
               </w:rPr>
               <w:t>Documentation</w:t>
             </w:r>
+            <w:proofErr w:type="spellEnd"/>
           </w:p>
         </w:tc>
         <w:tc>
@@ -10997,8 +11983,16 @@
               <w:rPr>
                 <w:lang w:val="x-none" w:eastAsia="x-none"/>
               </w:rPr>
-              <w:t>Investigar herramientas de procesamiento de imágenes para Firebase</w:t>
-            </w:r>
+              <w:t xml:space="preserve">Investigar herramientas de procesamiento de imágenes para </w:t>
+            </w:r>
+            <w:proofErr w:type="spellStart"/>
+            <w:r>
+              <w:rPr>
+                <w:lang w:val="x-none" w:eastAsia="x-none"/>
+              </w:rPr>
+              <w:t>Firebase</w:t>
+            </w:r>
+            <w:proofErr w:type="spellEnd"/>
           </w:p>
         </w:tc>
         <w:tc>
@@ -11013,12 +12007,14 @@
                 <w:lang w:val="x-none" w:eastAsia="x-none"/>
               </w:rPr>
             </w:pPr>
+            <w:proofErr w:type="spellStart"/>
             <w:r>
               <w:rPr>
                 <w:lang w:val="x-none" w:eastAsia="x-none"/>
               </w:rPr>
               <w:t>Research</w:t>
             </w:r>
+            <w:proofErr w:type="spellEnd"/>
           </w:p>
         </w:tc>
         <w:tc>
@@ -11114,8 +12110,16 @@
               <w:rPr>
                 <w:lang w:val="x-none" w:eastAsia="x-none"/>
               </w:rPr>
-              <w:t>Investigar herramientas de procesamiento de imágenes para Firebase</w:t>
-            </w:r>
+              <w:t xml:space="preserve">Investigar herramientas de procesamiento de imágenes para </w:t>
+            </w:r>
+            <w:proofErr w:type="spellStart"/>
+            <w:r>
+              <w:rPr>
+                <w:lang w:val="x-none" w:eastAsia="x-none"/>
+              </w:rPr>
+              <w:t>Firebase</w:t>
+            </w:r>
+            <w:proofErr w:type="spellEnd"/>
           </w:p>
         </w:tc>
         <w:tc>
@@ -11130,12 +12134,14 @@
                 <w:lang w:val="x-none" w:eastAsia="x-none"/>
               </w:rPr>
             </w:pPr>
+            <w:proofErr w:type="spellStart"/>
             <w:r>
               <w:rPr>
                 <w:lang w:val="x-none" w:eastAsia="x-none"/>
               </w:rPr>
               <w:t>Research</w:t>
             </w:r>
+            <w:proofErr w:type="spellEnd"/>
           </w:p>
         </w:tc>
         <w:tc>
@@ -11246,12 +12252,14 @@
                 <w:lang w:val="x-none" w:eastAsia="x-none"/>
               </w:rPr>
             </w:pPr>
+            <w:proofErr w:type="spellStart"/>
             <w:r>
               <w:rPr>
                 <w:lang w:val="x-none" w:eastAsia="x-none"/>
               </w:rPr>
               <w:t>Documentation</w:t>
             </w:r>
+            <w:proofErr w:type="spellEnd"/>
           </w:p>
         </w:tc>
         <w:tc>
@@ -11346,8 +12354,16 @@
               <w:rPr>
                 <w:lang w:val="x-none" w:eastAsia="x-none"/>
               </w:rPr>
-              <w:t>Reimplementación de un docker</w:t>
-            </w:r>
+              <w:t xml:space="preserve">Reimplementación de un </w:t>
+            </w:r>
+            <w:proofErr w:type="spellStart"/>
+            <w:r>
+              <w:rPr>
+                <w:lang w:val="x-none" w:eastAsia="x-none"/>
+              </w:rPr>
+              <w:t>docker</w:t>
+            </w:r>
+            <w:proofErr w:type="spellEnd"/>
           </w:p>
         </w:tc>
         <w:tc>
@@ -11362,12 +12378,14 @@
                 <w:lang w:val="x-none" w:eastAsia="x-none"/>
               </w:rPr>
             </w:pPr>
+            <w:proofErr w:type="spellStart"/>
             <w:r>
               <w:rPr>
                 <w:lang w:val="x-none" w:eastAsia="x-none"/>
               </w:rPr>
               <w:t>Development</w:t>
             </w:r>
+            <w:proofErr w:type="spellEnd"/>
           </w:p>
         </w:tc>
         <w:tc>
@@ -11478,12 +12496,14 @@
                 <w:lang w:val="x-none" w:eastAsia="x-none"/>
               </w:rPr>
             </w:pPr>
+            <w:proofErr w:type="spellStart"/>
             <w:r>
               <w:rPr>
                 <w:lang w:val="x-none" w:eastAsia="x-none"/>
               </w:rPr>
               <w:t>Documentation</w:t>
             </w:r>
+            <w:proofErr w:type="spellEnd"/>
           </w:p>
         </w:tc>
         <w:tc>
@@ -11578,8 +12598,16 @@
               <w:rPr>
                 <w:lang w:val="x-none" w:eastAsia="x-none"/>
               </w:rPr>
-              <w:t>Reimplementación de audiveris</w:t>
-            </w:r>
+              <w:t xml:space="preserve">Reimplementación de </w:t>
+            </w:r>
+            <w:proofErr w:type="spellStart"/>
+            <w:r>
+              <w:rPr>
+                <w:lang w:val="x-none" w:eastAsia="x-none"/>
+              </w:rPr>
+              <w:t>audiveris</w:t>
+            </w:r>
+            <w:proofErr w:type="spellEnd"/>
           </w:p>
         </w:tc>
         <w:tc>
@@ -11594,12 +12622,14 @@
                 <w:lang w:val="x-none" w:eastAsia="x-none"/>
               </w:rPr>
             </w:pPr>
+            <w:proofErr w:type="spellStart"/>
             <w:r>
               <w:rPr>
                 <w:lang w:val="x-none" w:eastAsia="x-none"/>
               </w:rPr>
               <w:t>Development</w:t>
             </w:r>
+            <w:proofErr w:type="spellEnd"/>
           </w:p>
         </w:tc>
         <w:tc>
@@ -11694,8 +12724,16 @@
               <w:rPr>
                 <w:lang w:val="x-none" w:eastAsia="x-none"/>
               </w:rPr>
-              <w:t>Reimplementación de audiveris</w:t>
-            </w:r>
+              <w:t xml:space="preserve">Reimplementación de </w:t>
+            </w:r>
+            <w:proofErr w:type="spellStart"/>
+            <w:r>
+              <w:rPr>
+                <w:lang w:val="x-none" w:eastAsia="x-none"/>
+              </w:rPr>
+              <w:t>audiveris</w:t>
+            </w:r>
+            <w:proofErr w:type="spellEnd"/>
           </w:p>
         </w:tc>
         <w:tc>
@@ -11710,12 +12748,14 @@
                 <w:lang w:val="x-none" w:eastAsia="x-none"/>
               </w:rPr>
             </w:pPr>
+            <w:proofErr w:type="spellStart"/>
             <w:r>
               <w:rPr>
                 <w:lang w:val="x-none" w:eastAsia="x-none"/>
               </w:rPr>
               <w:t>Development</w:t>
             </w:r>
+            <w:proofErr w:type="spellEnd"/>
           </w:p>
         </w:tc>
         <w:tc>
@@ -11810,8 +12850,16 @@
               <w:rPr>
                 <w:lang w:val="x-none" w:eastAsia="x-none"/>
               </w:rPr>
-              <w:t>Reestructuración para Firebase</w:t>
-            </w:r>
+              <w:t xml:space="preserve">Reestructuración para </w:t>
+            </w:r>
+            <w:proofErr w:type="spellStart"/>
+            <w:r>
+              <w:rPr>
+                <w:lang w:val="x-none" w:eastAsia="x-none"/>
+              </w:rPr>
+              <w:t>Firebase</w:t>
+            </w:r>
+            <w:proofErr w:type="spellEnd"/>
           </w:p>
         </w:tc>
         <w:tc>
@@ -11826,12 +12874,14 @@
                 <w:lang w:val="x-none" w:eastAsia="x-none"/>
               </w:rPr>
             </w:pPr>
+            <w:proofErr w:type="spellStart"/>
             <w:r>
               <w:rPr>
                 <w:lang w:val="x-none" w:eastAsia="x-none"/>
               </w:rPr>
               <w:t>Development</w:t>
             </w:r>
+            <w:proofErr w:type="spellEnd"/>
           </w:p>
         </w:tc>
         <w:tc>
@@ -11942,12 +12992,14 @@
                 <w:lang w:val="x-none" w:eastAsia="x-none"/>
               </w:rPr>
             </w:pPr>
+            <w:proofErr w:type="spellStart"/>
             <w:r>
               <w:rPr>
                 <w:lang w:val="x-none" w:eastAsia="x-none"/>
               </w:rPr>
               <w:t>Documentation</w:t>
             </w:r>
+            <w:proofErr w:type="spellEnd"/>
           </w:p>
         </w:tc>
         <w:tc>
@@ -12044,12 +13096,14 @@
               </w:rPr>
               <w:t xml:space="preserve">Implementación de </w:t>
             </w:r>
+            <w:proofErr w:type="spellStart"/>
             <w:r>
               <w:rPr>
                 <w:lang w:val="x-none" w:eastAsia="x-none"/>
               </w:rPr>
               <w:t>Verovio</w:t>
             </w:r>
+            <w:proofErr w:type="spellEnd"/>
           </w:p>
         </w:tc>
         <w:tc>
@@ -12064,12 +13118,14 @@
                 <w:lang w:val="x-none" w:eastAsia="x-none"/>
               </w:rPr>
             </w:pPr>
+            <w:proofErr w:type="spellStart"/>
             <w:r>
               <w:rPr>
                 <w:lang w:val="x-none" w:eastAsia="x-none"/>
               </w:rPr>
               <w:t>Development</w:t>
             </w:r>
+            <w:proofErr w:type="spellEnd"/>
           </w:p>
         </w:tc>
         <w:tc>
@@ -12170,8 +13226,16 @@
               <w:rPr>
                 <w:lang w:val="x-none" w:eastAsia="x-none"/>
               </w:rPr>
-              <w:t>Implementación de Verovio</w:t>
-            </w:r>
+              <w:t xml:space="preserve">Implementación de </w:t>
+            </w:r>
+            <w:proofErr w:type="spellStart"/>
+            <w:r>
+              <w:rPr>
+                <w:lang w:val="x-none" w:eastAsia="x-none"/>
+              </w:rPr>
+              <w:t>Verovio</w:t>
+            </w:r>
+            <w:proofErr w:type="spellEnd"/>
           </w:p>
         </w:tc>
         <w:tc>
@@ -12186,12 +13250,14 @@
                 <w:lang w:val="x-none" w:eastAsia="x-none"/>
               </w:rPr>
             </w:pPr>
+            <w:proofErr w:type="spellStart"/>
             <w:r>
               <w:rPr>
                 <w:lang w:val="x-none" w:eastAsia="x-none"/>
               </w:rPr>
               <w:t>Development</w:t>
             </w:r>
+            <w:proofErr w:type="spellEnd"/>
           </w:p>
         </w:tc>
         <w:tc>
@@ -12286,8 +13352,16 @@
               <w:rPr>
                 <w:lang w:val="x-none" w:eastAsia="x-none"/>
               </w:rPr>
-              <w:t>Implementación de Verovio</w:t>
-            </w:r>
+              <w:t xml:space="preserve">Implementación de </w:t>
+            </w:r>
+            <w:proofErr w:type="spellStart"/>
+            <w:r>
+              <w:rPr>
+                <w:lang w:val="x-none" w:eastAsia="x-none"/>
+              </w:rPr>
+              <w:t>Verovio</w:t>
+            </w:r>
+            <w:proofErr w:type="spellEnd"/>
           </w:p>
         </w:tc>
         <w:tc>
@@ -12302,12 +13376,14 @@
                 <w:lang w:val="x-none" w:eastAsia="x-none"/>
               </w:rPr>
             </w:pPr>
+            <w:proofErr w:type="spellStart"/>
             <w:r>
               <w:rPr>
                 <w:lang w:val="x-none" w:eastAsia="x-none"/>
               </w:rPr>
               <w:t>Development</w:t>
             </w:r>
+            <w:proofErr w:type="spellEnd"/>
           </w:p>
         </w:tc>
         <w:tc>
@@ -12402,8 +13478,16 @@
               <w:rPr>
                 <w:lang w:val="x-none" w:eastAsia="x-none"/>
               </w:rPr>
-              <w:t>Implementación de Verovio</w:t>
-            </w:r>
+              <w:t xml:space="preserve">Implementación de </w:t>
+            </w:r>
+            <w:proofErr w:type="spellStart"/>
+            <w:r>
+              <w:rPr>
+                <w:lang w:val="x-none" w:eastAsia="x-none"/>
+              </w:rPr>
+              <w:t>Verovio</w:t>
+            </w:r>
+            <w:proofErr w:type="spellEnd"/>
           </w:p>
         </w:tc>
         <w:tc>
@@ -12418,12 +13502,14 @@
                 <w:lang w:val="x-none" w:eastAsia="x-none"/>
               </w:rPr>
             </w:pPr>
+            <w:proofErr w:type="spellStart"/>
             <w:r>
               <w:rPr>
                 <w:lang w:val="x-none" w:eastAsia="x-none"/>
               </w:rPr>
               <w:t>Development</w:t>
             </w:r>
+            <w:proofErr w:type="spellEnd"/>
           </w:p>
         </w:tc>
         <w:tc>
@@ -12518,8 +13604,16 @@
               <w:rPr>
                 <w:lang w:val="x-none" w:eastAsia="x-none"/>
               </w:rPr>
-              <w:t>Implementación de Verovio</w:t>
-            </w:r>
+              <w:t xml:space="preserve">Implementación de </w:t>
+            </w:r>
+            <w:proofErr w:type="spellStart"/>
+            <w:r>
+              <w:rPr>
+                <w:lang w:val="x-none" w:eastAsia="x-none"/>
+              </w:rPr>
+              <w:t>Verovio</w:t>
+            </w:r>
+            <w:proofErr w:type="spellEnd"/>
           </w:p>
         </w:tc>
         <w:tc>
@@ -12534,12 +13628,14 @@
                 <w:lang w:val="x-none" w:eastAsia="x-none"/>
               </w:rPr>
             </w:pPr>
+            <w:proofErr w:type="spellStart"/>
             <w:r>
               <w:rPr>
                 <w:lang w:val="x-none" w:eastAsia="x-none"/>
               </w:rPr>
               <w:t>Development</w:t>
             </w:r>
+            <w:proofErr w:type="spellEnd"/>
           </w:p>
         </w:tc>
         <w:tc>
@@ -12646,8 +13742,16 @@
               <w:rPr>
                 <w:lang w:val="x-none" w:eastAsia="x-none"/>
               </w:rPr>
-              <w:t>Implementación de Verovio</w:t>
-            </w:r>
+              <w:t xml:space="preserve">Implementación de </w:t>
+            </w:r>
+            <w:proofErr w:type="spellStart"/>
+            <w:r>
+              <w:rPr>
+                <w:lang w:val="x-none" w:eastAsia="x-none"/>
+              </w:rPr>
+              <w:t>Verovio</w:t>
+            </w:r>
+            <w:proofErr w:type="spellEnd"/>
           </w:p>
         </w:tc>
         <w:tc>
@@ -12662,12 +13766,14 @@
                 <w:lang w:val="x-none" w:eastAsia="x-none"/>
               </w:rPr>
             </w:pPr>
+            <w:proofErr w:type="spellStart"/>
             <w:r>
               <w:rPr>
                 <w:lang w:val="x-none" w:eastAsia="x-none"/>
               </w:rPr>
               <w:t>Development</w:t>
             </w:r>
+            <w:proofErr w:type="spellEnd"/>
           </w:p>
         </w:tc>
         <w:tc>
@@ -12762,8 +13868,16 @@
               <w:rPr>
                 <w:lang w:val="x-none" w:eastAsia="x-none"/>
               </w:rPr>
-              <w:t>Implementación de Verovio</w:t>
-            </w:r>
+              <w:t xml:space="preserve">Implementación de </w:t>
+            </w:r>
+            <w:proofErr w:type="spellStart"/>
+            <w:r>
+              <w:rPr>
+                <w:lang w:val="x-none" w:eastAsia="x-none"/>
+              </w:rPr>
+              <w:t>Verovio</w:t>
+            </w:r>
+            <w:proofErr w:type="spellEnd"/>
           </w:p>
         </w:tc>
         <w:tc>
@@ -12778,12 +13892,14 @@
                 <w:lang w:val="x-none" w:eastAsia="x-none"/>
               </w:rPr>
             </w:pPr>
+            <w:proofErr w:type="spellStart"/>
             <w:r>
               <w:rPr>
                 <w:lang w:val="x-none" w:eastAsia="x-none"/>
               </w:rPr>
               <w:t>Development</w:t>
             </w:r>
+            <w:proofErr w:type="spellEnd"/>
           </w:p>
         </w:tc>
         <w:tc>
@@ -12894,12 +14010,14 @@
                 <w:lang w:val="x-none" w:eastAsia="x-none"/>
               </w:rPr>
             </w:pPr>
+            <w:proofErr w:type="spellStart"/>
             <w:r>
               <w:rPr>
                 <w:lang w:val="x-none" w:eastAsia="x-none"/>
               </w:rPr>
               <w:t>Development</w:t>
             </w:r>
+            <w:proofErr w:type="spellEnd"/>
           </w:p>
         </w:tc>
         <w:tc>
@@ -13010,12 +14128,14 @@
                 <w:lang w:val="x-none" w:eastAsia="x-none"/>
               </w:rPr>
             </w:pPr>
+            <w:proofErr w:type="spellStart"/>
             <w:r>
               <w:rPr>
                 <w:lang w:val="x-none" w:eastAsia="x-none"/>
               </w:rPr>
               <w:t>Development</w:t>
             </w:r>
+            <w:proofErr w:type="spellEnd"/>
           </w:p>
         </w:tc>
         <w:tc>
@@ -13126,12 +14246,14 @@
                 <w:lang w:val="x-none" w:eastAsia="x-none"/>
               </w:rPr>
             </w:pPr>
+            <w:proofErr w:type="spellStart"/>
             <w:r>
               <w:rPr>
                 <w:lang w:val="x-none" w:eastAsia="x-none"/>
               </w:rPr>
               <w:t>Development</w:t>
             </w:r>
+            <w:proofErr w:type="spellEnd"/>
           </w:p>
         </w:tc>
         <w:tc>
@@ -13208,19 +14330,7 @@
               <w:rPr>
                 <w:lang w:val="x-none" w:eastAsia="x-none"/>
               </w:rPr>
-              <w:t>1</w:t>
-            </w:r>
-            <w:r>
-              <w:rPr>
-                <w:lang w:val="x-none" w:eastAsia="x-none"/>
-              </w:rPr>
-              <w:t>2</w:t>
-            </w:r>
-            <w:r>
-              <w:rPr>
-                <w:lang w:val="x-none" w:eastAsia="x-none"/>
-              </w:rPr>
-              <w:t>/05/2024</w:t>
+              <w:t>12/05/2024</w:t>
             </w:r>
           </w:p>
         </w:tc>
@@ -13254,12 +14364,14 @@
                 <w:lang w:val="x-none" w:eastAsia="x-none"/>
               </w:rPr>
             </w:pPr>
+            <w:proofErr w:type="spellStart"/>
             <w:r>
               <w:rPr>
                 <w:lang w:val="x-none" w:eastAsia="x-none"/>
               </w:rPr>
               <w:t>Development</w:t>
             </w:r>
+            <w:proofErr w:type="spellEnd"/>
           </w:p>
         </w:tc>
         <w:tc>
@@ -13332,6 +14444,12 @@
                 <w:lang w:val="x-none" w:eastAsia="x-none"/>
               </w:rPr>
             </w:pPr>
+            <w:r>
+              <w:rPr>
+                <w:lang w:val="x-none" w:eastAsia="x-none"/>
+              </w:rPr>
+              <w:t>13/05/2024</w:t>
+            </w:r>
           </w:p>
         </w:tc>
         <w:tc>
@@ -13341,9 +14459,21 @@
           <w:p>
             <w:pPr>
               <w:rPr>
-                <w:lang w:val="x-none" w:eastAsia="x-none"/>
-              </w:rPr>
-            </w:pPr>
+                <w:lang w:eastAsia="x-none"/>
+              </w:rPr>
+            </w:pPr>
+            <w:r>
+              <w:rPr>
+                <w:lang w:val="x-none" w:eastAsia="x-none"/>
+              </w:rPr>
+              <w:t>Despliegue de la aplicaci</w:t>
+            </w:r>
+            <w:r>
+              <w:rPr>
+                <w:lang w:eastAsia="x-none"/>
+              </w:rPr>
+              <w:t>ón</w:t>
+            </w:r>
           </w:p>
         </w:tc>
         <w:tc>
@@ -13358,6 +14488,14 @@
                 <w:lang w:val="x-none" w:eastAsia="x-none"/>
               </w:rPr>
             </w:pPr>
+            <w:proofErr w:type="spellStart"/>
+            <w:r>
+              <w:rPr>
+                <w:lang w:val="x-none" w:eastAsia="x-none"/>
+              </w:rPr>
+              <w:t>Development</w:t>
+            </w:r>
+            <w:proofErr w:type="spellEnd"/>
           </w:p>
         </w:tc>
         <w:tc>
@@ -13371,6 +14509,12 @@
                 <w:lang w:val="x-none" w:eastAsia="x-none"/>
               </w:rPr>
             </w:pPr>
+            <w:r>
+              <w:rPr>
+                <w:lang w:val="x-none" w:eastAsia="x-none"/>
+              </w:rPr>
+              <w:t>En curso</w:t>
+            </w:r>
           </w:p>
         </w:tc>
         <w:tc>
@@ -13384,6 +14528,12 @@
                 <w:lang w:val="x-none" w:eastAsia="x-none"/>
               </w:rPr>
             </w:pPr>
+            <w:r>
+              <w:rPr>
+                <w:lang w:val="x-none" w:eastAsia="x-none"/>
+              </w:rPr>
+              <w:t>5</w:t>
+            </w:r>
           </w:p>
         </w:tc>
         <w:tc>
@@ -13397,6 +14547,12 @@
                 <w:lang w:val="x-none" w:eastAsia="x-none"/>
               </w:rPr>
             </w:pPr>
+            <w:r>
+              <w:rPr>
+                <w:lang w:val="x-none" w:eastAsia="x-none"/>
+              </w:rPr>
+              <w:t>8</w:t>
+            </w:r>
           </w:p>
         </w:tc>
       </w:tr>
@@ -13412,6 +14568,12 @@
                 <w:lang w:val="x-none" w:eastAsia="x-none"/>
               </w:rPr>
             </w:pPr>
+            <w:r>
+              <w:rPr>
+                <w:lang w:val="x-none" w:eastAsia="x-none"/>
+              </w:rPr>
+              <w:t>14/05/2024</w:t>
+            </w:r>
           </w:p>
         </w:tc>
         <w:tc>
@@ -13424,6 +14586,18 @@
                 <w:lang w:val="x-none" w:eastAsia="x-none"/>
               </w:rPr>
             </w:pPr>
+            <w:r>
+              <w:rPr>
+                <w:lang w:val="x-none" w:eastAsia="x-none"/>
+              </w:rPr>
+              <w:t>Despliegue de la aplicaci</w:t>
+            </w:r>
+            <w:r>
+              <w:rPr>
+                <w:lang w:eastAsia="x-none"/>
+              </w:rPr>
+              <w:t>ón</w:t>
+            </w:r>
           </w:p>
         </w:tc>
         <w:tc>
@@ -13438,6 +14612,14 @@
                 <w:lang w:val="x-none" w:eastAsia="x-none"/>
               </w:rPr>
             </w:pPr>
+            <w:proofErr w:type="spellStart"/>
+            <w:r>
+              <w:rPr>
+                <w:lang w:val="x-none" w:eastAsia="x-none"/>
+              </w:rPr>
+              <w:t>Development</w:t>
+            </w:r>
+            <w:proofErr w:type="spellEnd"/>
           </w:p>
         </w:tc>
         <w:tc>
@@ -13451,6 +14633,12 @@
                 <w:lang w:val="x-none" w:eastAsia="x-none"/>
               </w:rPr>
             </w:pPr>
+            <w:r>
+              <w:rPr>
+                <w:lang w:val="x-none" w:eastAsia="x-none"/>
+              </w:rPr>
+              <w:t>En curso</w:t>
+            </w:r>
           </w:p>
         </w:tc>
         <w:tc>
@@ -13464,6 +14652,12 @@
                 <w:lang w:val="x-none" w:eastAsia="x-none"/>
               </w:rPr>
             </w:pPr>
+            <w:r>
+              <w:rPr>
+                <w:lang w:val="x-none" w:eastAsia="x-none"/>
+              </w:rPr>
+              <w:t>4</w:t>
+            </w:r>
           </w:p>
         </w:tc>
         <w:tc>
@@ -13477,6 +14671,12 @@
                 <w:lang w:val="x-none" w:eastAsia="x-none"/>
               </w:rPr>
             </w:pPr>
+            <w:r>
+              <w:rPr>
+                <w:lang w:val="x-none" w:eastAsia="x-none"/>
+              </w:rPr>
+              <w:t>8</w:t>
+            </w:r>
           </w:p>
         </w:tc>
       </w:tr>
@@ -13492,6 +14692,12 @@
                 <w:lang w:val="x-none" w:eastAsia="x-none"/>
               </w:rPr>
             </w:pPr>
+            <w:r>
+              <w:rPr>
+                <w:lang w:val="x-none" w:eastAsia="x-none"/>
+              </w:rPr>
+              <w:t>14/05/2024</w:t>
+            </w:r>
           </w:p>
         </w:tc>
         <w:tc>
@@ -13504,6 +14710,18 @@
                 <w:lang w:val="x-none" w:eastAsia="x-none"/>
               </w:rPr>
             </w:pPr>
+            <w:r>
+              <w:rPr>
+                <w:lang w:val="x-none" w:eastAsia="x-none"/>
+              </w:rPr>
+              <w:t>Despliegue de la aplicaci</w:t>
+            </w:r>
+            <w:r>
+              <w:rPr>
+                <w:lang w:eastAsia="x-none"/>
+              </w:rPr>
+              <w:t>ón</w:t>
+            </w:r>
           </w:p>
         </w:tc>
         <w:tc>
@@ -13518,6 +14736,14 @@
                 <w:lang w:val="x-none" w:eastAsia="x-none"/>
               </w:rPr>
             </w:pPr>
+            <w:proofErr w:type="spellStart"/>
+            <w:r>
+              <w:rPr>
+                <w:lang w:val="x-none" w:eastAsia="x-none"/>
+              </w:rPr>
+              <w:t>Development</w:t>
+            </w:r>
+            <w:proofErr w:type="spellEnd"/>
           </w:p>
         </w:tc>
         <w:tc>
@@ -13531,6 +14757,12 @@
                 <w:lang w:val="x-none" w:eastAsia="x-none"/>
               </w:rPr>
             </w:pPr>
+            <w:r>
+              <w:rPr>
+                <w:lang w:val="x-none" w:eastAsia="x-none"/>
+              </w:rPr>
+              <w:t>En curso</w:t>
+            </w:r>
           </w:p>
         </w:tc>
         <w:tc>
@@ -13544,6 +14776,12 @@
                 <w:lang w:val="x-none" w:eastAsia="x-none"/>
               </w:rPr>
             </w:pPr>
+            <w:r>
+              <w:rPr>
+                <w:lang w:val="x-none" w:eastAsia="x-none"/>
+              </w:rPr>
+              <w:t>5</w:t>
+            </w:r>
           </w:p>
         </w:tc>
         <w:tc>
@@ -13557,6 +14795,12 @@
                 <w:lang w:val="x-none" w:eastAsia="x-none"/>
               </w:rPr>
             </w:pPr>
+            <w:r>
+              <w:rPr>
+                <w:lang w:val="x-none" w:eastAsia="x-none"/>
+              </w:rPr>
+              <w:t>10</w:t>
+            </w:r>
           </w:p>
         </w:tc>
       </w:tr>

</xml_diff>

<commit_message>
Documentación del sprint 5, 21-06-2024
</commit_message>
<xml_diff>
--- a/sprints.docx
+++ b/sprints.docx
@@ -10745,7 +10745,7 @@
         <w:rPr>
           <w:rStyle w:val="IntenseReference"/>
         </w:rPr>
-        <w:t>17</w:t>
+        <w:t>20</w:t>
       </w:r>
       <w:r>
         <w:rPr>
@@ -14558,14 +14558,12 @@
                 <w:lang w:val="x-none" w:eastAsia="x-none"/>
               </w:rPr>
             </w:pPr>
-            <w:proofErr w:type="spellStart"/>
             <w:r>
               <w:rPr>
                 <w:lang w:val="x-none" w:eastAsia="x-none"/>
               </w:rPr>
               <w:t>Documentation</w:t>
             </w:r>
-            <w:proofErr w:type="spellEnd"/>
           </w:p>
         </w:tc>
         <w:tc>
@@ -14642,19 +14640,7 @@
               <w:rPr>
                 <w:lang w:val="x-none" w:eastAsia="x-none"/>
               </w:rPr>
-              <w:t>1</w:t>
-            </w:r>
-            <w:r>
-              <w:rPr>
-                <w:lang w:val="x-none" w:eastAsia="x-none"/>
-              </w:rPr>
-              <w:t>9</w:t>
-            </w:r>
-            <w:r>
-              <w:rPr>
-                <w:lang w:val="x-none" w:eastAsia="x-none"/>
-              </w:rPr>
-              <w:t>/06/2024</w:t>
+              <w:t>19/06/2024</w:t>
             </w:r>
           </w:p>
         </w:tc>
@@ -14688,14 +14674,12 @@
                 <w:lang w:val="x-none" w:eastAsia="x-none"/>
               </w:rPr>
             </w:pPr>
-            <w:proofErr w:type="spellStart"/>
             <w:r>
               <w:rPr>
                 <w:lang w:val="x-none" w:eastAsia="x-none"/>
               </w:rPr>
               <w:t>Documentation</w:t>
             </w:r>
-            <w:proofErr w:type="spellEnd"/>
           </w:p>
         </w:tc>
         <w:tc>
@@ -14772,13 +14756,7 @@
               <w:rPr>
                 <w:lang w:val="x-none" w:eastAsia="x-none"/>
               </w:rPr>
-              <w:t>20</w:t>
-            </w:r>
-            <w:r>
-              <w:rPr>
-                <w:lang w:val="x-none" w:eastAsia="x-none"/>
-              </w:rPr>
-              <w:t>/06/2024</w:t>
+              <w:t>20/06/2024</w:t>
             </w:r>
           </w:p>
         </w:tc>
@@ -14812,14 +14790,12 @@
                 <w:lang w:val="x-none" w:eastAsia="x-none"/>
               </w:rPr>
             </w:pPr>
-            <w:proofErr w:type="spellStart"/>
             <w:r>
               <w:rPr>
                 <w:lang w:val="x-none" w:eastAsia="x-none"/>
               </w:rPr>
               <w:t>Development</w:t>
             </w:r>
-            <w:proofErr w:type="spellEnd"/>
           </w:p>
         </w:tc>
         <w:tc>
@@ -14876,6 +14852,122 @@
                 <w:lang w:val="x-none" w:eastAsia="x-none"/>
               </w:rPr>
               <w:t>3</w:t>
+            </w:r>
+          </w:p>
+        </w:tc>
+      </w:tr>
+      <w:tr>
+        <w:tc>
+          <w:tcPr>
+            <w:tcW w:w="1394" w:type="dxa"/>
+            <w:vAlign w:val="center"/>
+          </w:tcPr>
+          <w:p>
+            <w:pPr>
+              <w:rPr>
+                <w:lang w:val="x-none" w:eastAsia="x-none"/>
+              </w:rPr>
+            </w:pPr>
+            <w:r>
+              <w:rPr>
+                <w:lang w:val="x-none" w:eastAsia="x-none"/>
+              </w:rPr>
+              <w:t>20/06/2024</w:t>
+            </w:r>
+          </w:p>
+        </w:tc>
+        <w:tc>
+          <w:tcPr>
+            <w:tcW w:w="3432" w:type="dxa"/>
+          </w:tcPr>
+          <w:p>
+            <w:pPr>
+              <w:rPr>
+                <w:lang w:val="x-none" w:eastAsia="x-none"/>
+              </w:rPr>
+            </w:pPr>
+            <w:r>
+              <w:rPr>
+                <w:lang w:val="x-none" w:eastAsia="x-none"/>
+              </w:rPr>
+              <w:t>Documentación de la memoria</w:t>
+            </w:r>
+          </w:p>
+        </w:tc>
+        <w:tc>
+          <w:tcPr>
+            <w:tcW w:w="1696" w:type="dxa"/>
+            <w:shd w:val="clear" w:color="auto" w:fill="FFFFFF" w:themeFill="background1"/>
+          </w:tcPr>
+          <w:p>
+            <w:pPr>
+              <w:jc w:val="center"/>
+              <w:rPr>
+                <w:lang w:val="x-none" w:eastAsia="x-none"/>
+              </w:rPr>
+            </w:pPr>
+            <w:r>
+              <w:rPr>
+                <w:lang w:val="x-none" w:eastAsia="x-none"/>
+              </w:rPr>
+              <w:t>Documentation</w:t>
+            </w:r>
+          </w:p>
+        </w:tc>
+        <w:tc>
+          <w:tcPr>
+            <w:tcW w:w="1646" w:type="dxa"/>
+          </w:tcPr>
+          <w:p>
+            <w:pPr>
+              <w:jc w:val="center"/>
+              <w:rPr>
+                <w:lang w:val="x-none" w:eastAsia="x-none"/>
+              </w:rPr>
+            </w:pPr>
+            <w:r>
+              <w:rPr>
+                <w:lang w:val="x-none" w:eastAsia="x-none"/>
+              </w:rPr>
+              <w:t>En curso</w:t>
+            </w:r>
+          </w:p>
+        </w:tc>
+        <w:tc>
+          <w:tcPr>
+            <w:tcW w:w="1083" w:type="dxa"/>
+          </w:tcPr>
+          <w:p>
+            <w:pPr>
+              <w:jc w:val="center"/>
+              <w:rPr>
+                <w:lang w:val="x-none" w:eastAsia="x-none"/>
+              </w:rPr>
+            </w:pPr>
+            <w:r>
+              <w:rPr>
+                <w:lang w:val="x-none" w:eastAsia="x-none"/>
+              </w:rPr>
+              <w:t>4</w:t>
+            </w:r>
+          </w:p>
+        </w:tc>
+        <w:tc>
+          <w:tcPr>
+            <w:tcW w:w="1233" w:type="dxa"/>
+          </w:tcPr>
+          <w:p>
+            <w:pPr>
+              <w:jc w:val="center"/>
+              <w:rPr>
+                <w:lang w:val="x-none" w:eastAsia="x-none"/>
+              </w:rPr>
+            </w:pPr>
+            <w:r>
+              <w:rPr>
+                <w:lang w:val="x-none" w:eastAsia="x-none"/>
+              </w:rPr>
+              <w:t>4</w:t>
             </w:r>
           </w:p>
         </w:tc>
@@ -14900,7 +14992,7 @@
           <w:lang w:val="x-none" w:eastAsia="x-none"/>
         </w:rPr>
         <w:drawing>
-          <wp:inline distT="0" distB="0" distL="0" distR="0" wp14:anchorId="00CC4F0F" wp14:editId="03D43F6B">
+          <wp:inline distT="0" distB="0" distL="0" distR="0" wp14:anchorId="00CC4F0F" wp14:editId="24FAC601">
             <wp:extent cx="5400040" cy="3150235"/>
             <wp:effectExtent l="0" t="0" r="0" b="0"/>
             <wp:docPr id="458673086" name="Chart 1"/>
@@ -14913,6 +15005,2605 @@
           </wp:inline>
         </w:drawing>
       </w:r>
+    </w:p>
+    <w:p>
+      <w:pPr>
+        <w:rPr>
+          <w:lang w:val="x-none" w:eastAsia="x-none"/>
+        </w:rPr>
+      </w:pPr>
+    </w:p>
+    <w:p>
+      <w:pPr>
+        <w:pStyle w:val="Heading1"/>
+        <w:rPr>
+          <w:rStyle w:val="IntenseReference"/>
+          <w:lang w:val="es-ES"/>
+        </w:rPr>
+      </w:pPr>
+      <w:r>
+        <w:rPr>
+          <w:rStyle w:val="IntenseReference"/>
+        </w:rPr>
+        <w:t>Sprint 5: 23/05/2024 – 17</w:t>
+      </w:r>
+      <w:r>
+        <w:rPr>
+          <w:rStyle w:val="IntenseReference"/>
+          <w:lang w:val="es-ES"/>
+        </w:rPr>
+        <w:t>/</w:t>
+      </w:r>
+      <w:r>
+        <w:rPr>
+          <w:rStyle w:val="IntenseReference"/>
+          <w:lang w:val="es-ES"/>
+        </w:rPr>
+        <w:t>06/2024</w:t>
+      </w:r>
+    </w:p>
+    <w:tbl>
+      <w:tblPr>
+        <w:tblStyle w:val="TableGrid"/>
+        <w:tblpPr w:leftFromText="141" w:rightFromText="141" w:vertAnchor="text" w:horzAnchor="margin" w:tblpXSpec="center" w:tblpY="277"/>
+        <w:tblW w:w="10484" w:type="dxa"/>
+        <w:tblLook w:val="04A0" w:firstRow="1" w:lastRow="0" w:firstColumn="1" w:lastColumn="0" w:noHBand="0" w:noVBand="1"/>
+      </w:tblPr>
+      <w:tblGrid>
+        <w:gridCol w:w="1394"/>
+        <w:gridCol w:w="3432"/>
+        <w:gridCol w:w="1696"/>
+        <w:gridCol w:w="1646"/>
+        <w:gridCol w:w="1083"/>
+        <w:gridCol w:w="1233"/>
+      </w:tblGrid>
+      <w:tr>
+        <w:tc>
+          <w:tcPr>
+            <w:tcW w:w="1394" w:type="dxa"/>
+            <w:shd w:val="clear" w:color="auto" w:fill="D9D9D9" w:themeFill="background1" w:themeFillShade="D9"/>
+          </w:tcPr>
+          <w:p>
+            <w:pPr>
+              <w:rPr>
+                <w:lang w:val="x-none" w:eastAsia="x-none"/>
+              </w:rPr>
+            </w:pPr>
+          </w:p>
+        </w:tc>
+        <w:tc>
+          <w:tcPr>
+            <w:tcW w:w="3432" w:type="dxa"/>
+            <w:shd w:val="clear" w:color="auto" w:fill="D9D9D9" w:themeFill="background1" w:themeFillShade="D9"/>
+          </w:tcPr>
+          <w:p>
+            <w:pPr>
+              <w:rPr>
+                <w:lang w:val="x-none" w:eastAsia="x-none"/>
+              </w:rPr>
+            </w:pPr>
+            <w:r>
+              <w:rPr>
+                <w:lang w:val="x-none" w:eastAsia="x-none"/>
+              </w:rPr>
+              <w:t>Tarea</w:t>
+            </w:r>
+          </w:p>
+        </w:tc>
+        <w:tc>
+          <w:tcPr>
+            <w:tcW w:w="1696" w:type="dxa"/>
+            <w:shd w:val="clear" w:color="auto" w:fill="D9D9D9" w:themeFill="background1" w:themeFillShade="D9"/>
+          </w:tcPr>
+          <w:p>
+            <w:pPr>
+              <w:rPr>
+                <w:lang w:val="x-none" w:eastAsia="x-none"/>
+              </w:rPr>
+            </w:pPr>
+            <w:r>
+              <w:rPr>
+                <w:lang w:val="x-none" w:eastAsia="x-none"/>
+              </w:rPr>
+              <w:t>Etiqueta</w:t>
+            </w:r>
+          </w:p>
+        </w:tc>
+        <w:tc>
+          <w:tcPr>
+            <w:tcW w:w="1646" w:type="dxa"/>
+            <w:shd w:val="clear" w:color="auto" w:fill="D9D9D9" w:themeFill="background1" w:themeFillShade="D9"/>
+          </w:tcPr>
+          <w:p>
+            <w:pPr>
+              <w:rPr>
+                <w:lang w:val="x-none" w:eastAsia="x-none"/>
+              </w:rPr>
+            </w:pPr>
+            <w:r>
+              <w:rPr>
+                <w:lang w:val="x-none" w:eastAsia="x-none"/>
+              </w:rPr>
+              <w:t>Estado</w:t>
+            </w:r>
+          </w:p>
+        </w:tc>
+        <w:tc>
+          <w:tcPr>
+            <w:tcW w:w="1083" w:type="dxa"/>
+            <w:shd w:val="clear" w:color="auto" w:fill="D9D9D9" w:themeFill="background1" w:themeFillShade="D9"/>
+          </w:tcPr>
+          <w:p>
+            <w:pPr>
+              <w:rPr>
+                <w:lang w:val="x-none" w:eastAsia="x-none"/>
+              </w:rPr>
+            </w:pPr>
+            <w:r>
+              <w:rPr>
+                <w:lang w:val="x-none" w:eastAsia="x-none"/>
+              </w:rPr>
+              <w:t>Tiempo estimado</w:t>
+            </w:r>
+          </w:p>
+        </w:tc>
+        <w:tc>
+          <w:tcPr>
+            <w:tcW w:w="1233" w:type="dxa"/>
+            <w:shd w:val="clear" w:color="auto" w:fill="D9D9D9" w:themeFill="background1" w:themeFillShade="D9"/>
+          </w:tcPr>
+          <w:p>
+            <w:pPr>
+              <w:rPr>
+                <w:lang w:val="x-none" w:eastAsia="x-none"/>
+              </w:rPr>
+            </w:pPr>
+            <w:r>
+              <w:rPr>
+                <w:lang w:val="x-none" w:eastAsia="x-none"/>
+              </w:rPr>
+              <w:t>Tiempo real</w:t>
+            </w:r>
+          </w:p>
+        </w:tc>
+      </w:tr>
+      <w:tr>
+        <w:tc>
+          <w:tcPr>
+            <w:tcW w:w="1394" w:type="dxa"/>
+            <w:vAlign w:val="center"/>
+          </w:tcPr>
+          <w:p>
+            <w:pPr>
+              <w:rPr>
+                <w:lang w:val="x-none" w:eastAsia="x-none"/>
+              </w:rPr>
+            </w:pPr>
+            <w:r>
+              <w:rPr>
+                <w:lang w:val="x-none" w:eastAsia="x-none"/>
+              </w:rPr>
+              <w:t>21/06/2024</w:t>
+            </w:r>
+          </w:p>
+        </w:tc>
+        <w:tc>
+          <w:tcPr>
+            <w:tcW w:w="3432" w:type="dxa"/>
+          </w:tcPr>
+          <w:p>
+            <w:pPr>
+              <w:rPr>
+                <w:lang w:val="x-none" w:eastAsia="x-none"/>
+              </w:rPr>
+            </w:pPr>
+            <w:r>
+              <w:rPr>
+                <w:lang w:val="x-none" w:eastAsia="x-none"/>
+              </w:rPr>
+              <w:t>Documentación de la memoria</w:t>
+            </w:r>
+          </w:p>
+        </w:tc>
+        <w:tc>
+          <w:tcPr>
+            <w:tcW w:w="1696" w:type="dxa"/>
+            <w:shd w:val="clear" w:color="auto" w:fill="FFFFFF" w:themeFill="background1"/>
+          </w:tcPr>
+          <w:p>
+            <w:pPr>
+              <w:jc w:val="center"/>
+              <w:rPr>
+                <w:lang w:val="x-none" w:eastAsia="x-none"/>
+              </w:rPr>
+            </w:pPr>
+            <w:r>
+              <w:rPr>
+                <w:lang w:val="x-none" w:eastAsia="x-none"/>
+              </w:rPr>
+              <w:t>Documentation</w:t>
+            </w:r>
+          </w:p>
+        </w:tc>
+        <w:tc>
+          <w:tcPr>
+            <w:tcW w:w="1646" w:type="dxa"/>
+          </w:tcPr>
+          <w:p>
+            <w:pPr>
+              <w:jc w:val="center"/>
+              <w:rPr>
+                <w:lang w:val="x-none" w:eastAsia="x-none"/>
+              </w:rPr>
+            </w:pPr>
+            <w:r>
+              <w:rPr>
+                <w:lang w:val="x-none" w:eastAsia="x-none"/>
+              </w:rPr>
+              <w:t>En curso</w:t>
+            </w:r>
+          </w:p>
+        </w:tc>
+        <w:tc>
+          <w:tcPr>
+            <w:tcW w:w="1083" w:type="dxa"/>
+          </w:tcPr>
+          <w:p>
+            <w:pPr>
+              <w:jc w:val="center"/>
+              <w:rPr>
+                <w:lang w:val="x-none" w:eastAsia="x-none"/>
+              </w:rPr>
+            </w:pPr>
+            <w:r>
+              <w:rPr>
+                <w:lang w:val="x-none" w:eastAsia="x-none"/>
+              </w:rPr>
+              <w:t>8</w:t>
+            </w:r>
+          </w:p>
+        </w:tc>
+        <w:tc>
+          <w:tcPr>
+            <w:tcW w:w="1233" w:type="dxa"/>
+          </w:tcPr>
+          <w:p>
+            <w:pPr>
+              <w:jc w:val="center"/>
+              <w:rPr>
+                <w:lang w:val="x-none" w:eastAsia="x-none"/>
+              </w:rPr>
+            </w:pPr>
+          </w:p>
+        </w:tc>
+      </w:tr>
+      <w:tr>
+        <w:tc>
+          <w:tcPr>
+            <w:tcW w:w="1394" w:type="dxa"/>
+            <w:vAlign w:val="center"/>
+          </w:tcPr>
+          <w:p>
+            <w:pPr>
+              <w:rPr>
+                <w:lang w:val="x-none" w:eastAsia="x-none"/>
+              </w:rPr>
+            </w:pPr>
+          </w:p>
+        </w:tc>
+        <w:tc>
+          <w:tcPr>
+            <w:tcW w:w="3432" w:type="dxa"/>
+          </w:tcPr>
+          <w:p>
+            <w:pPr>
+              <w:rPr>
+                <w:lang w:val="x-none" w:eastAsia="x-none"/>
+              </w:rPr>
+            </w:pPr>
+          </w:p>
+        </w:tc>
+        <w:tc>
+          <w:tcPr>
+            <w:tcW w:w="1696" w:type="dxa"/>
+            <w:shd w:val="clear" w:color="auto" w:fill="FFFFFF" w:themeFill="background1"/>
+          </w:tcPr>
+          <w:p>
+            <w:pPr>
+              <w:jc w:val="center"/>
+              <w:rPr>
+                <w:lang w:val="x-none" w:eastAsia="x-none"/>
+              </w:rPr>
+            </w:pPr>
+          </w:p>
+        </w:tc>
+        <w:tc>
+          <w:tcPr>
+            <w:tcW w:w="1646" w:type="dxa"/>
+          </w:tcPr>
+          <w:p>
+            <w:pPr>
+              <w:jc w:val="center"/>
+              <w:rPr>
+                <w:lang w:val="x-none" w:eastAsia="x-none"/>
+              </w:rPr>
+            </w:pPr>
+          </w:p>
+        </w:tc>
+        <w:tc>
+          <w:tcPr>
+            <w:tcW w:w="1083" w:type="dxa"/>
+          </w:tcPr>
+          <w:p>
+            <w:pPr>
+              <w:jc w:val="center"/>
+              <w:rPr>
+                <w:lang w:val="x-none" w:eastAsia="x-none"/>
+              </w:rPr>
+            </w:pPr>
+          </w:p>
+        </w:tc>
+        <w:tc>
+          <w:tcPr>
+            <w:tcW w:w="1233" w:type="dxa"/>
+          </w:tcPr>
+          <w:p>
+            <w:pPr>
+              <w:jc w:val="center"/>
+              <w:rPr>
+                <w:lang w:val="x-none" w:eastAsia="x-none"/>
+              </w:rPr>
+            </w:pPr>
+          </w:p>
+        </w:tc>
+      </w:tr>
+      <w:tr>
+        <w:tc>
+          <w:tcPr>
+            <w:tcW w:w="1394" w:type="dxa"/>
+            <w:vAlign w:val="center"/>
+          </w:tcPr>
+          <w:p>
+            <w:pPr>
+              <w:rPr>
+                <w:lang w:val="x-none" w:eastAsia="x-none"/>
+              </w:rPr>
+            </w:pPr>
+          </w:p>
+        </w:tc>
+        <w:tc>
+          <w:tcPr>
+            <w:tcW w:w="3432" w:type="dxa"/>
+          </w:tcPr>
+          <w:p>
+            <w:pPr>
+              <w:rPr>
+                <w:lang w:val="x-none" w:eastAsia="x-none"/>
+              </w:rPr>
+            </w:pPr>
+          </w:p>
+        </w:tc>
+        <w:tc>
+          <w:tcPr>
+            <w:tcW w:w="1696" w:type="dxa"/>
+            <w:shd w:val="clear" w:color="auto" w:fill="FFFFFF" w:themeFill="background1"/>
+          </w:tcPr>
+          <w:p>
+            <w:pPr>
+              <w:jc w:val="center"/>
+              <w:rPr>
+                <w:lang w:val="x-none" w:eastAsia="x-none"/>
+              </w:rPr>
+            </w:pPr>
+          </w:p>
+        </w:tc>
+        <w:tc>
+          <w:tcPr>
+            <w:tcW w:w="1646" w:type="dxa"/>
+          </w:tcPr>
+          <w:p>
+            <w:pPr>
+              <w:jc w:val="center"/>
+              <w:rPr>
+                <w:lang w:val="x-none" w:eastAsia="x-none"/>
+              </w:rPr>
+            </w:pPr>
+          </w:p>
+        </w:tc>
+        <w:tc>
+          <w:tcPr>
+            <w:tcW w:w="1083" w:type="dxa"/>
+          </w:tcPr>
+          <w:p>
+            <w:pPr>
+              <w:jc w:val="center"/>
+              <w:rPr>
+                <w:lang w:val="x-none" w:eastAsia="x-none"/>
+              </w:rPr>
+            </w:pPr>
+          </w:p>
+        </w:tc>
+        <w:tc>
+          <w:tcPr>
+            <w:tcW w:w="1233" w:type="dxa"/>
+          </w:tcPr>
+          <w:p>
+            <w:pPr>
+              <w:jc w:val="center"/>
+              <w:rPr>
+                <w:lang w:val="x-none" w:eastAsia="x-none"/>
+              </w:rPr>
+            </w:pPr>
+          </w:p>
+        </w:tc>
+      </w:tr>
+      <w:tr>
+        <w:tc>
+          <w:tcPr>
+            <w:tcW w:w="1394" w:type="dxa"/>
+            <w:vAlign w:val="center"/>
+          </w:tcPr>
+          <w:p>
+            <w:pPr>
+              <w:rPr>
+                <w:lang w:val="x-none" w:eastAsia="x-none"/>
+              </w:rPr>
+            </w:pPr>
+          </w:p>
+        </w:tc>
+        <w:tc>
+          <w:tcPr>
+            <w:tcW w:w="3432" w:type="dxa"/>
+          </w:tcPr>
+          <w:p>
+            <w:pPr>
+              <w:rPr>
+                <w:lang w:val="x-none" w:eastAsia="x-none"/>
+              </w:rPr>
+            </w:pPr>
+          </w:p>
+        </w:tc>
+        <w:tc>
+          <w:tcPr>
+            <w:tcW w:w="1696" w:type="dxa"/>
+            <w:shd w:val="clear" w:color="auto" w:fill="FFFFFF" w:themeFill="background1"/>
+          </w:tcPr>
+          <w:p>
+            <w:pPr>
+              <w:jc w:val="center"/>
+              <w:rPr>
+                <w:lang w:val="x-none" w:eastAsia="x-none"/>
+              </w:rPr>
+            </w:pPr>
+          </w:p>
+        </w:tc>
+        <w:tc>
+          <w:tcPr>
+            <w:tcW w:w="1646" w:type="dxa"/>
+          </w:tcPr>
+          <w:p>
+            <w:pPr>
+              <w:jc w:val="center"/>
+              <w:rPr>
+                <w:lang w:val="x-none" w:eastAsia="x-none"/>
+              </w:rPr>
+            </w:pPr>
+          </w:p>
+        </w:tc>
+        <w:tc>
+          <w:tcPr>
+            <w:tcW w:w="1083" w:type="dxa"/>
+          </w:tcPr>
+          <w:p>
+            <w:pPr>
+              <w:jc w:val="center"/>
+              <w:rPr>
+                <w:lang w:val="x-none" w:eastAsia="x-none"/>
+              </w:rPr>
+            </w:pPr>
+          </w:p>
+        </w:tc>
+        <w:tc>
+          <w:tcPr>
+            <w:tcW w:w="1233" w:type="dxa"/>
+          </w:tcPr>
+          <w:p>
+            <w:pPr>
+              <w:jc w:val="center"/>
+              <w:rPr>
+                <w:lang w:val="x-none" w:eastAsia="x-none"/>
+              </w:rPr>
+            </w:pPr>
+          </w:p>
+        </w:tc>
+      </w:tr>
+      <w:tr>
+        <w:tc>
+          <w:tcPr>
+            <w:tcW w:w="1394" w:type="dxa"/>
+            <w:vAlign w:val="center"/>
+          </w:tcPr>
+          <w:p>
+            <w:pPr>
+              <w:rPr>
+                <w:lang w:val="x-none" w:eastAsia="x-none"/>
+              </w:rPr>
+            </w:pPr>
+          </w:p>
+        </w:tc>
+        <w:tc>
+          <w:tcPr>
+            <w:tcW w:w="3432" w:type="dxa"/>
+          </w:tcPr>
+          <w:p>
+            <w:pPr>
+              <w:rPr>
+                <w:lang w:val="x-none" w:eastAsia="x-none"/>
+              </w:rPr>
+            </w:pPr>
+          </w:p>
+        </w:tc>
+        <w:tc>
+          <w:tcPr>
+            <w:tcW w:w="1696" w:type="dxa"/>
+            <w:shd w:val="clear" w:color="auto" w:fill="FFFFFF" w:themeFill="background1"/>
+          </w:tcPr>
+          <w:p>
+            <w:pPr>
+              <w:jc w:val="center"/>
+              <w:rPr>
+                <w:lang w:val="x-none" w:eastAsia="x-none"/>
+              </w:rPr>
+            </w:pPr>
+          </w:p>
+        </w:tc>
+        <w:tc>
+          <w:tcPr>
+            <w:tcW w:w="1646" w:type="dxa"/>
+          </w:tcPr>
+          <w:p>
+            <w:pPr>
+              <w:jc w:val="center"/>
+              <w:rPr>
+                <w:lang w:val="x-none" w:eastAsia="x-none"/>
+              </w:rPr>
+            </w:pPr>
+          </w:p>
+        </w:tc>
+        <w:tc>
+          <w:tcPr>
+            <w:tcW w:w="1083" w:type="dxa"/>
+          </w:tcPr>
+          <w:p>
+            <w:pPr>
+              <w:jc w:val="center"/>
+              <w:rPr>
+                <w:lang w:val="x-none" w:eastAsia="x-none"/>
+              </w:rPr>
+            </w:pPr>
+          </w:p>
+        </w:tc>
+        <w:tc>
+          <w:tcPr>
+            <w:tcW w:w="1233" w:type="dxa"/>
+          </w:tcPr>
+          <w:p>
+            <w:pPr>
+              <w:jc w:val="center"/>
+              <w:rPr>
+                <w:lang w:val="x-none" w:eastAsia="x-none"/>
+              </w:rPr>
+            </w:pPr>
+          </w:p>
+        </w:tc>
+      </w:tr>
+      <w:tr>
+        <w:tc>
+          <w:tcPr>
+            <w:tcW w:w="1394" w:type="dxa"/>
+            <w:vAlign w:val="center"/>
+          </w:tcPr>
+          <w:p>
+            <w:pPr>
+              <w:rPr>
+                <w:lang w:val="x-none" w:eastAsia="x-none"/>
+              </w:rPr>
+            </w:pPr>
+          </w:p>
+        </w:tc>
+        <w:tc>
+          <w:tcPr>
+            <w:tcW w:w="3432" w:type="dxa"/>
+          </w:tcPr>
+          <w:p>
+            <w:pPr>
+              <w:rPr>
+                <w:lang w:val="x-none" w:eastAsia="x-none"/>
+              </w:rPr>
+            </w:pPr>
+          </w:p>
+        </w:tc>
+        <w:tc>
+          <w:tcPr>
+            <w:tcW w:w="1696" w:type="dxa"/>
+            <w:shd w:val="clear" w:color="auto" w:fill="FFFFFF" w:themeFill="background1"/>
+          </w:tcPr>
+          <w:p>
+            <w:pPr>
+              <w:jc w:val="center"/>
+              <w:rPr>
+                <w:lang w:val="x-none" w:eastAsia="x-none"/>
+              </w:rPr>
+            </w:pPr>
+          </w:p>
+        </w:tc>
+        <w:tc>
+          <w:tcPr>
+            <w:tcW w:w="1646" w:type="dxa"/>
+          </w:tcPr>
+          <w:p>
+            <w:pPr>
+              <w:jc w:val="center"/>
+              <w:rPr>
+                <w:lang w:val="x-none" w:eastAsia="x-none"/>
+              </w:rPr>
+            </w:pPr>
+          </w:p>
+        </w:tc>
+        <w:tc>
+          <w:tcPr>
+            <w:tcW w:w="1083" w:type="dxa"/>
+          </w:tcPr>
+          <w:p>
+            <w:pPr>
+              <w:jc w:val="center"/>
+              <w:rPr>
+                <w:lang w:val="x-none" w:eastAsia="x-none"/>
+              </w:rPr>
+            </w:pPr>
+          </w:p>
+        </w:tc>
+        <w:tc>
+          <w:tcPr>
+            <w:tcW w:w="1233" w:type="dxa"/>
+          </w:tcPr>
+          <w:p>
+            <w:pPr>
+              <w:jc w:val="center"/>
+              <w:rPr>
+                <w:lang w:val="x-none" w:eastAsia="x-none"/>
+              </w:rPr>
+            </w:pPr>
+          </w:p>
+        </w:tc>
+      </w:tr>
+      <w:tr>
+        <w:tc>
+          <w:tcPr>
+            <w:tcW w:w="1394" w:type="dxa"/>
+            <w:vAlign w:val="center"/>
+          </w:tcPr>
+          <w:p>
+            <w:pPr>
+              <w:rPr>
+                <w:lang w:val="x-none" w:eastAsia="x-none"/>
+              </w:rPr>
+            </w:pPr>
+          </w:p>
+        </w:tc>
+        <w:tc>
+          <w:tcPr>
+            <w:tcW w:w="3432" w:type="dxa"/>
+          </w:tcPr>
+          <w:p>
+            <w:pPr>
+              <w:rPr>
+                <w:lang w:val="x-none" w:eastAsia="x-none"/>
+              </w:rPr>
+            </w:pPr>
+          </w:p>
+        </w:tc>
+        <w:tc>
+          <w:tcPr>
+            <w:tcW w:w="1696" w:type="dxa"/>
+            <w:shd w:val="clear" w:color="auto" w:fill="FFFFFF" w:themeFill="background1"/>
+          </w:tcPr>
+          <w:p>
+            <w:pPr>
+              <w:jc w:val="center"/>
+              <w:rPr>
+                <w:lang w:val="x-none" w:eastAsia="x-none"/>
+              </w:rPr>
+            </w:pPr>
+          </w:p>
+        </w:tc>
+        <w:tc>
+          <w:tcPr>
+            <w:tcW w:w="1646" w:type="dxa"/>
+          </w:tcPr>
+          <w:p>
+            <w:pPr>
+              <w:jc w:val="center"/>
+              <w:rPr>
+                <w:lang w:val="x-none" w:eastAsia="x-none"/>
+              </w:rPr>
+            </w:pPr>
+          </w:p>
+        </w:tc>
+        <w:tc>
+          <w:tcPr>
+            <w:tcW w:w="1083" w:type="dxa"/>
+          </w:tcPr>
+          <w:p>
+            <w:pPr>
+              <w:jc w:val="center"/>
+              <w:rPr>
+                <w:lang w:val="x-none" w:eastAsia="x-none"/>
+              </w:rPr>
+            </w:pPr>
+          </w:p>
+        </w:tc>
+        <w:tc>
+          <w:tcPr>
+            <w:tcW w:w="1233" w:type="dxa"/>
+          </w:tcPr>
+          <w:p>
+            <w:pPr>
+              <w:jc w:val="center"/>
+              <w:rPr>
+                <w:lang w:val="x-none" w:eastAsia="x-none"/>
+              </w:rPr>
+            </w:pPr>
+          </w:p>
+        </w:tc>
+      </w:tr>
+      <w:tr>
+        <w:tc>
+          <w:tcPr>
+            <w:tcW w:w="1394" w:type="dxa"/>
+            <w:vAlign w:val="center"/>
+          </w:tcPr>
+          <w:p>
+            <w:pPr>
+              <w:rPr>
+                <w:lang w:val="x-none" w:eastAsia="x-none"/>
+              </w:rPr>
+            </w:pPr>
+          </w:p>
+        </w:tc>
+        <w:tc>
+          <w:tcPr>
+            <w:tcW w:w="3432" w:type="dxa"/>
+          </w:tcPr>
+          <w:p>
+            <w:pPr>
+              <w:rPr>
+                <w:lang w:val="x-none" w:eastAsia="x-none"/>
+              </w:rPr>
+            </w:pPr>
+          </w:p>
+        </w:tc>
+        <w:tc>
+          <w:tcPr>
+            <w:tcW w:w="1696" w:type="dxa"/>
+            <w:shd w:val="clear" w:color="auto" w:fill="FFFFFF" w:themeFill="background1"/>
+          </w:tcPr>
+          <w:p>
+            <w:pPr>
+              <w:jc w:val="center"/>
+              <w:rPr>
+                <w:lang w:val="x-none" w:eastAsia="x-none"/>
+              </w:rPr>
+            </w:pPr>
+          </w:p>
+        </w:tc>
+        <w:tc>
+          <w:tcPr>
+            <w:tcW w:w="1646" w:type="dxa"/>
+          </w:tcPr>
+          <w:p>
+            <w:pPr>
+              <w:jc w:val="center"/>
+              <w:rPr>
+                <w:lang w:val="x-none" w:eastAsia="x-none"/>
+              </w:rPr>
+            </w:pPr>
+          </w:p>
+        </w:tc>
+        <w:tc>
+          <w:tcPr>
+            <w:tcW w:w="1083" w:type="dxa"/>
+          </w:tcPr>
+          <w:p>
+            <w:pPr>
+              <w:jc w:val="center"/>
+              <w:rPr>
+                <w:lang w:val="x-none" w:eastAsia="x-none"/>
+              </w:rPr>
+            </w:pPr>
+          </w:p>
+        </w:tc>
+        <w:tc>
+          <w:tcPr>
+            <w:tcW w:w="1233" w:type="dxa"/>
+          </w:tcPr>
+          <w:p>
+            <w:pPr>
+              <w:jc w:val="center"/>
+              <w:rPr>
+                <w:lang w:val="x-none" w:eastAsia="x-none"/>
+              </w:rPr>
+            </w:pPr>
+          </w:p>
+        </w:tc>
+      </w:tr>
+      <w:tr>
+        <w:tc>
+          <w:tcPr>
+            <w:tcW w:w="1394" w:type="dxa"/>
+            <w:vAlign w:val="center"/>
+          </w:tcPr>
+          <w:p>
+            <w:pPr>
+              <w:rPr>
+                <w:lang w:val="x-none" w:eastAsia="x-none"/>
+              </w:rPr>
+            </w:pPr>
+          </w:p>
+        </w:tc>
+        <w:tc>
+          <w:tcPr>
+            <w:tcW w:w="3432" w:type="dxa"/>
+          </w:tcPr>
+          <w:p>
+            <w:pPr>
+              <w:rPr>
+                <w:lang w:val="x-none" w:eastAsia="x-none"/>
+              </w:rPr>
+            </w:pPr>
+          </w:p>
+        </w:tc>
+        <w:tc>
+          <w:tcPr>
+            <w:tcW w:w="1696" w:type="dxa"/>
+            <w:shd w:val="clear" w:color="auto" w:fill="FFFFFF" w:themeFill="background1"/>
+          </w:tcPr>
+          <w:p>
+            <w:pPr>
+              <w:jc w:val="center"/>
+              <w:rPr>
+                <w:lang w:val="x-none" w:eastAsia="x-none"/>
+              </w:rPr>
+            </w:pPr>
+          </w:p>
+        </w:tc>
+        <w:tc>
+          <w:tcPr>
+            <w:tcW w:w="1646" w:type="dxa"/>
+          </w:tcPr>
+          <w:p>
+            <w:pPr>
+              <w:jc w:val="center"/>
+              <w:rPr>
+                <w:lang w:val="x-none" w:eastAsia="x-none"/>
+              </w:rPr>
+            </w:pPr>
+          </w:p>
+        </w:tc>
+        <w:tc>
+          <w:tcPr>
+            <w:tcW w:w="1083" w:type="dxa"/>
+          </w:tcPr>
+          <w:p>
+            <w:pPr>
+              <w:jc w:val="center"/>
+              <w:rPr>
+                <w:lang w:val="x-none" w:eastAsia="x-none"/>
+              </w:rPr>
+            </w:pPr>
+          </w:p>
+        </w:tc>
+        <w:tc>
+          <w:tcPr>
+            <w:tcW w:w="1233" w:type="dxa"/>
+          </w:tcPr>
+          <w:p>
+            <w:pPr>
+              <w:jc w:val="center"/>
+              <w:rPr>
+                <w:lang w:val="x-none" w:eastAsia="x-none"/>
+              </w:rPr>
+            </w:pPr>
+          </w:p>
+        </w:tc>
+      </w:tr>
+      <w:tr>
+        <w:tc>
+          <w:tcPr>
+            <w:tcW w:w="1394" w:type="dxa"/>
+            <w:vAlign w:val="center"/>
+          </w:tcPr>
+          <w:p>
+            <w:pPr>
+              <w:rPr>
+                <w:lang w:val="x-none" w:eastAsia="x-none"/>
+              </w:rPr>
+            </w:pPr>
+          </w:p>
+        </w:tc>
+        <w:tc>
+          <w:tcPr>
+            <w:tcW w:w="3432" w:type="dxa"/>
+          </w:tcPr>
+          <w:p>
+            <w:pPr>
+              <w:rPr>
+                <w:lang w:val="x-none" w:eastAsia="x-none"/>
+              </w:rPr>
+            </w:pPr>
+          </w:p>
+        </w:tc>
+        <w:tc>
+          <w:tcPr>
+            <w:tcW w:w="1696" w:type="dxa"/>
+            <w:shd w:val="clear" w:color="auto" w:fill="FFFFFF" w:themeFill="background1"/>
+          </w:tcPr>
+          <w:p>
+            <w:pPr>
+              <w:jc w:val="center"/>
+              <w:rPr>
+                <w:lang w:val="x-none" w:eastAsia="x-none"/>
+              </w:rPr>
+            </w:pPr>
+          </w:p>
+        </w:tc>
+        <w:tc>
+          <w:tcPr>
+            <w:tcW w:w="1646" w:type="dxa"/>
+          </w:tcPr>
+          <w:p>
+            <w:pPr>
+              <w:jc w:val="center"/>
+              <w:rPr>
+                <w:lang w:val="x-none" w:eastAsia="x-none"/>
+              </w:rPr>
+            </w:pPr>
+          </w:p>
+        </w:tc>
+        <w:tc>
+          <w:tcPr>
+            <w:tcW w:w="1083" w:type="dxa"/>
+          </w:tcPr>
+          <w:p>
+            <w:pPr>
+              <w:jc w:val="center"/>
+              <w:rPr>
+                <w:lang w:val="x-none" w:eastAsia="x-none"/>
+              </w:rPr>
+            </w:pPr>
+          </w:p>
+        </w:tc>
+        <w:tc>
+          <w:tcPr>
+            <w:tcW w:w="1233" w:type="dxa"/>
+          </w:tcPr>
+          <w:p>
+            <w:pPr>
+              <w:jc w:val="center"/>
+              <w:rPr>
+                <w:lang w:val="x-none" w:eastAsia="x-none"/>
+              </w:rPr>
+            </w:pPr>
+          </w:p>
+        </w:tc>
+      </w:tr>
+      <w:tr>
+        <w:tc>
+          <w:tcPr>
+            <w:tcW w:w="1394" w:type="dxa"/>
+            <w:vAlign w:val="center"/>
+          </w:tcPr>
+          <w:p>
+            <w:pPr>
+              <w:rPr>
+                <w:lang w:val="x-none" w:eastAsia="x-none"/>
+              </w:rPr>
+            </w:pPr>
+          </w:p>
+        </w:tc>
+        <w:tc>
+          <w:tcPr>
+            <w:tcW w:w="3432" w:type="dxa"/>
+          </w:tcPr>
+          <w:p>
+            <w:pPr>
+              <w:rPr>
+                <w:lang w:val="x-none" w:eastAsia="x-none"/>
+              </w:rPr>
+            </w:pPr>
+          </w:p>
+        </w:tc>
+        <w:tc>
+          <w:tcPr>
+            <w:tcW w:w="1696" w:type="dxa"/>
+            <w:shd w:val="clear" w:color="auto" w:fill="FFFFFF" w:themeFill="background1"/>
+          </w:tcPr>
+          <w:p>
+            <w:pPr>
+              <w:jc w:val="center"/>
+              <w:rPr>
+                <w:lang w:val="x-none" w:eastAsia="x-none"/>
+              </w:rPr>
+            </w:pPr>
+          </w:p>
+        </w:tc>
+        <w:tc>
+          <w:tcPr>
+            <w:tcW w:w="1646" w:type="dxa"/>
+          </w:tcPr>
+          <w:p>
+            <w:pPr>
+              <w:jc w:val="center"/>
+              <w:rPr>
+                <w:lang w:val="x-none" w:eastAsia="x-none"/>
+              </w:rPr>
+            </w:pPr>
+          </w:p>
+        </w:tc>
+        <w:tc>
+          <w:tcPr>
+            <w:tcW w:w="1083" w:type="dxa"/>
+          </w:tcPr>
+          <w:p>
+            <w:pPr>
+              <w:jc w:val="center"/>
+              <w:rPr>
+                <w:lang w:val="x-none" w:eastAsia="x-none"/>
+              </w:rPr>
+            </w:pPr>
+          </w:p>
+        </w:tc>
+        <w:tc>
+          <w:tcPr>
+            <w:tcW w:w="1233" w:type="dxa"/>
+          </w:tcPr>
+          <w:p>
+            <w:pPr>
+              <w:jc w:val="center"/>
+              <w:rPr>
+                <w:lang w:val="x-none" w:eastAsia="x-none"/>
+              </w:rPr>
+            </w:pPr>
+          </w:p>
+        </w:tc>
+      </w:tr>
+      <w:tr>
+        <w:tc>
+          <w:tcPr>
+            <w:tcW w:w="1394" w:type="dxa"/>
+            <w:vAlign w:val="center"/>
+          </w:tcPr>
+          <w:p>
+            <w:pPr>
+              <w:rPr>
+                <w:lang w:val="x-none" w:eastAsia="x-none"/>
+              </w:rPr>
+            </w:pPr>
+          </w:p>
+        </w:tc>
+        <w:tc>
+          <w:tcPr>
+            <w:tcW w:w="3432" w:type="dxa"/>
+          </w:tcPr>
+          <w:p>
+            <w:pPr>
+              <w:rPr>
+                <w:lang w:val="x-none" w:eastAsia="x-none"/>
+              </w:rPr>
+            </w:pPr>
+          </w:p>
+        </w:tc>
+        <w:tc>
+          <w:tcPr>
+            <w:tcW w:w="1696" w:type="dxa"/>
+            <w:shd w:val="clear" w:color="auto" w:fill="FFFFFF" w:themeFill="background1"/>
+          </w:tcPr>
+          <w:p>
+            <w:pPr>
+              <w:jc w:val="center"/>
+              <w:rPr>
+                <w:lang w:val="x-none" w:eastAsia="x-none"/>
+              </w:rPr>
+            </w:pPr>
+          </w:p>
+        </w:tc>
+        <w:tc>
+          <w:tcPr>
+            <w:tcW w:w="1646" w:type="dxa"/>
+          </w:tcPr>
+          <w:p>
+            <w:pPr>
+              <w:jc w:val="center"/>
+              <w:rPr>
+                <w:lang w:val="x-none" w:eastAsia="x-none"/>
+              </w:rPr>
+            </w:pPr>
+          </w:p>
+        </w:tc>
+        <w:tc>
+          <w:tcPr>
+            <w:tcW w:w="1083" w:type="dxa"/>
+          </w:tcPr>
+          <w:p>
+            <w:pPr>
+              <w:jc w:val="center"/>
+              <w:rPr>
+                <w:lang w:val="x-none" w:eastAsia="x-none"/>
+              </w:rPr>
+            </w:pPr>
+          </w:p>
+        </w:tc>
+        <w:tc>
+          <w:tcPr>
+            <w:tcW w:w="1233" w:type="dxa"/>
+          </w:tcPr>
+          <w:p>
+            <w:pPr>
+              <w:jc w:val="center"/>
+              <w:rPr>
+                <w:lang w:val="x-none" w:eastAsia="x-none"/>
+              </w:rPr>
+            </w:pPr>
+          </w:p>
+        </w:tc>
+      </w:tr>
+      <w:tr>
+        <w:tc>
+          <w:tcPr>
+            <w:tcW w:w="1394" w:type="dxa"/>
+            <w:vAlign w:val="center"/>
+          </w:tcPr>
+          <w:p>
+            <w:pPr>
+              <w:rPr>
+                <w:lang w:val="x-none" w:eastAsia="x-none"/>
+              </w:rPr>
+            </w:pPr>
+          </w:p>
+        </w:tc>
+        <w:tc>
+          <w:tcPr>
+            <w:tcW w:w="3432" w:type="dxa"/>
+          </w:tcPr>
+          <w:p>
+            <w:pPr>
+              <w:rPr>
+                <w:lang w:val="x-none" w:eastAsia="x-none"/>
+              </w:rPr>
+            </w:pPr>
+          </w:p>
+        </w:tc>
+        <w:tc>
+          <w:tcPr>
+            <w:tcW w:w="1696" w:type="dxa"/>
+            <w:shd w:val="clear" w:color="auto" w:fill="FFFFFF" w:themeFill="background1"/>
+          </w:tcPr>
+          <w:p>
+            <w:pPr>
+              <w:jc w:val="center"/>
+              <w:rPr>
+                <w:lang w:val="x-none" w:eastAsia="x-none"/>
+              </w:rPr>
+            </w:pPr>
+          </w:p>
+        </w:tc>
+        <w:tc>
+          <w:tcPr>
+            <w:tcW w:w="1646" w:type="dxa"/>
+          </w:tcPr>
+          <w:p>
+            <w:pPr>
+              <w:jc w:val="center"/>
+              <w:rPr>
+                <w:lang w:val="x-none" w:eastAsia="x-none"/>
+              </w:rPr>
+            </w:pPr>
+          </w:p>
+        </w:tc>
+        <w:tc>
+          <w:tcPr>
+            <w:tcW w:w="1083" w:type="dxa"/>
+          </w:tcPr>
+          <w:p>
+            <w:pPr>
+              <w:jc w:val="center"/>
+              <w:rPr>
+                <w:lang w:val="x-none" w:eastAsia="x-none"/>
+              </w:rPr>
+            </w:pPr>
+          </w:p>
+        </w:tc>
+        <w:tc>
+          <w:tcPr>
+            <w:tcW w:w="1233" w:type="dxa"/>
+          </w:tcPr>
+          <w:p>
+            <w:pPr>
+              <w:jc w:val="center"/>
+              <w:rPr>
+                <w:lang w:val="x-none" w:eastAsia="x-none"/>
+              </w:rPr>
+            </w:pPr>
+          </w:p>
+        </w:tc>
+      </w:tr>
+      <w:tr>
+        <w:tc>
+          <w:tcPr>
+            <w:tcW w:w="1394" w:type="dxa"/>
+            <w:vAlign w:val="center"/>
+          </w:tcPr>
+          <w:p>
+            <w:pPr>
+              <w:rPr>
+                <w:lang w:val="x-none" w:eastAsia="x-none"/>
+              </w:rPr>
+            </w:pPr>
+          </w:p>
+        </w:tc>
+        <w:tc>
+          <w:tcPr>
+            <w:tcW w:w="3432" w:type="dxa"/>
+          </w:tcPr>
+          <w:p>
+            <w:pPr>
+              <w:rPr>
+                <w:lang w:val="x-none" w:eastAsia="x-none"/>
+              </w:rPr>
+            </w:pPr>
+          </w:p>
+        </w:tc>
+        <w:tc>
+          <w:tcPr>
+            <w:tcW w:w="1696" w:type="dxa"/>
+            <w:shd w:val="clear" w:color="auto" w:fill="FFFFFF" w:themeFill="background1"/>
+          </w:tcPr>
+          <w:p>
+            <w:pPr>
+              <w:jc w:val="center"/>
+              <w:rPr>
+                <w:lang w:val="x-none" w:eastAsia="x-none"/>
+              </w:rPr>
+            </w:pPr>
+          </w:p>
+        </w:tc>
+        <w:tc>
+          <w:tcPr>
+            <w:tcW w:w="1646" w:type="dxa"/>
+          </w:tcPr>
+          <w:p>
+            <w:pPr>
+              <w:jc w:val="center"/>
+              <w:rPr>
+                <w:lang w:val="x-none" w:eastAsia="x-none"/>
+              </w:rPr>
+            </w:pPr>
+          </w:p>
+        </w:tc>
+        <w:tc>
+          <w:tcPr>
+            <w:tcW w:w="1083" w:type="dxa"/>
+          </w:tcPr>
+          <w:p>
+            <w:pPr>
+              <w:jc w:val="center"/>
+              <w:rPr>
+                <w:lang w:val="x-none" w:eastAsia="x-none"/>
+              </w:rPr>
+            </w:pPr>
+          </w:p>
+        </w:tc>
+        <w:tc>
+          <w:tcPr>
+            <w:tcW w:w="1233" w:type="dxa"/>
+          </w:tcPr>
+          <w:p>
+            <w:pPr>
+              <w:jc w:val="center"/>
+              <w:rPr>
+                <w:lang w:val="x-none" w:eastAsia="x-none"/>
+              </w:rPr>
+            </w:pPr>
+          </w:p>
+        </w:tc>
+      </w:tr>
+      <w:tr>
+        <w:tc>
+          <w:tcPr>
+            <w:tcW w:w="1394" w:type="dxa"/>
+            <w:vAlign w:val="center"/>
+          </w:tcPr>
+          <w:p>
+            <w:pPr>
+              <w:rPr>
+                <w:lang w:val="x-none" w:eastAsia="x-none"/>
+              </w:rPr>
+            </w:pPr>
+          </w:p>
+        </w:tc>
+        <w:tc>
+          <w:tcPr>
+            <w:tcW w:w="3432" w:type="dxa"/>
+          </w:tcPr>
+          <w:p>
+            <w:pPr>
+              <w:rPr>
+                <w:lang w:val="x-none" w:eastAsia="x-none"/>
+              </w:rPr>
+            </w:pPr>
+          </w:p>
+        </w:tc>
+        <w:tc>
+          <w:tcPr>
+            <w:tcW w:w="1696" w:type="dxa"/>
+            <w:shd w:val="clear" w:color="auto" w:fill="FFFFFF" w:themeFill="background1"/>
+          </w:tcPr>
+          <w:p>
+            <w:pPr>
+              <w:jc w:val="center"/>
+              <w:rPr>
+                <w:lang w:val="x-none" w:eastAsia="x-none"/>
+              </w:rPr>
+            </w:pPr>
+          </w:p>
+        </w:tc>
+        <w:tc>
+          <w:tcPr>
+            <w:tcW w:w="1646" w:type="dxa"/>
+          </w:tcPr>
+          <w:p>
+            <w:pPr>
+              <w:jc w:val="center"/>
+              <w:rPr>
+                <w:lang w:val="x-none" w:eastAsia="x-none"/>
+              </w:rPr>
+            </w:pPr>
+          </w:p>
+        </w:tc>
+        <w:tc>
+          <w:tcPr>
+            <w:tcW w:w="1083" w:type="dxa"/>
+          </w:tcPr>
+          <w:p>
+            <w:pPr>
+              <w:jc w:val="center"/>
+              <w:rPr>
+                <w:lang w:val="x-none" w:eastAsia="x-none"/>
+              </w:rPr>
+            </w:pPr>
+          </w:p>
+        </w:tc>
+        <w:tc>
+          <w:tcPr>
+            <w:tcW w:w="1233" w:type="dxa"/>
+          </w:tcPr>
+          <w:p>
+            <w:pPr>
+              <w:jc w:val="center"/>
+              <w:rPr>
+                <w:lang w:val="x-none" w:eastAsia="x-none"/>
+              </w:rPr>
+            </w:pPr>
+          </w:p>
+        </w:tc>
+      </w:tr>
+      <w:tr>
+        <w:tc>
+          <w:tcPr>
+            <w:tcW w:w="1394" w:type="dxa"/>
+            <w:vAlign w:val="center"/>
+          </w:tcPr>
+          <w:p>
+            <w:pPr>
+              <w:rPr>
+                <w:lang w:val="x-none" w:eastAsia="x-none"/>
+              </w:rPr>
+            </w:pPr>
+          </w:p>
+        </w:tc>
+        <w:tc>
+          <w:tcPr>
+            <w:tcW w:w="3432" w:type="dxa"/>
+          </w:tcPr>
+          <w:p>
+            <w:pPr>
+              <w:rPr>
+                <w:lang w:val="x-none" w:eastAsia="x-none"/>
+              </w:rPr>
+            </w:pPr>
+          </w:p>
+        </w:tc>
+        <w:tc>
+          <w:tcPr>
+            <w:tcW w:w="1696" w:type="dxa"/>
+            <w:shd w:val="clear" w:color="auto" w:fill="FFFFFF" w:themeFill="background1"/>
+          </w:tcPr>
+          <w:p>
+            <w:pPr>
+              <w:jc w:val="center"/>
+              <w:rPr>
+                <w:lang w:val="x-none" w:eastAsia="x-none"/>
+              </w:rPr>
+            </w:pPr>
+          </w:p>
+        </w:tc>
+        <w:tc>
+          <w:tcPr>
+            <w:tcW w:w="1646" w:type="dxa"/>
+          </w:tcPr>
+          <w:p>
+            <w:pPr>
+              <w:jc w:val="center"/>
+              <w:rPr>
+                <w:lang w:val="x-none" w:eastAsia="x-none"/>
+              </w:rPr>
+            </w:pPr>
+          </w:p>
+        </w:tc>
+        <w:tc>
+          <w:tcPr>
+            <w:tcW w:w="1083" w:type="dxa"/>
+          </w:tcPr>
+          <w:p>
+            <w:pPr>
+              <w:jc w:val="center"/>
+              <w:rPr>
+                <w:lang w:val="x-none" w:eastAsia="x-none"/>
+              </w:rPr>
+            </w:pPr>
+          </w:p>
+        </w:tc>
+        <w:tc>
+          <w:tcPr>
+            <w:tcW w:w="1233" w:type="dxa"/>
+          </w:tcPr>
+          <w:p>
+            <w:pPr>
+              <w:jc w:val="center"/>
+              <w:rPr>
+                <w:lang w:val="x-none" w:eastAsia="x-none"/>
+              </w:rPr>
+            </w:pPr>
+          </w:p>
+        </w:tc>
+      </w:tr>
+      <w:tr>
+        <w:tc>
+          <w:tcPr>
+            <w:tcW w:w="1394" w:type="dxa"/>
+            <w:vAlign w:val="center"/>
+          </w:tcPr>
+          <w:p>
+            <w:pPr>
+              <w:rPr>
+                <w:lang w:val="x-none" w:eastAsia="x-none"/>
+              </w:rPr>
+            </w:pPr>
+          </w:p>
+        </w:tc>
+        <w:tc>
+          <w:tcPr>
+            <w:tcW w:w="3432" w:type="dxa"/>
+          </w:tcPr>
+          <w:p>
+            <w:pPr>
+              <w:rPr>
+                <w:lang w:val="x-none" w:eastAsia="x-none"/>
+              </w:rPr>
+            </w:pPr>
+          </w:p>
+        </w:tc>
+        <w:tc>
+          <w:tcPr>
+            <w:tcW w:w="1696" w:type="dxa"/>
+            <w:shd w:val="clear" w:color="auto" w:fill="FFFFFF" w:themeFill="background1"/>
+          </w:tcPr>
+          <w:p>
+            <w:pPr>
+              <w:jc w:val="center"/>
+              <w:rPr>
+                <w:lang w:val="x-none" w:eastAsia="x-none"/>
+              </w:rPr>
+            </w:pPr>
+          </w:p>
+        </w:tc>
+        <w:tc>
+          <w:tcPr>
+            <w:tcW w:w="1646" w:type="dxa"/>
+          </w:tcPr>
+          <w:p>
+            <w:pPr>
+              <w:jc w:val="center"/>
+              <w:rPr>
+                <w:lang w:val="x-none" w:eastAsia="x-none"/>
+              </w:rPr>
+            </w:pPr>
+          </w:p>
+        </w:tc>
+        <w:tc>
+          <w:tcPr>
+            <w:tcW w:w="1083" w:type="dxa"/>
+          </w:tcPr>
+          <w:p>
+            <w:pPr>
+              <w:jc w:val="center"/>
+              <w:rPr>
+                <w:lang w:val="x-none" w:eastAsia="x-none"/>
+              </w:rPr>
+            </w:pPr>
+          </w:p>
+        </w:tc>
+        <w:tc>
+          <w:tcPr>
+            <w:tcW w:w="1233" w:type="dxa"/>
+          </w:tcPr>
+          <w:p>
+            <w:pPr>
+              <w:jc w:val="center"/>
+              <w:rPr>
+                <w:lang w:val="x-none" w:eastAsia="x-none"/>
+              </w:rPr>
+            </w:pPr>
+          </w:p>
+        </w:tc>
+      </w:tr>
+      <w:tr>
+        <w:tc>
+          <w:tcPr>
+            <w:tcW w:w="1394" w:type="dxa"/>
+            <w:vAlign w:val="center"/>
+          </w:tcPr>
+          <w:p>
+            <w:pPr>
+              <w:rPr>
+                <w:lang w:val="x-none" w:eastAsia="x-none"/>
+              </w:rPr>
+            </w:pPr>
+          </w:p>
+        </w:tc>
+        <w:tc>
+          <w:tcPr>
+            <w:tcW w:w="3432" w:type="dxa"/>
+          </w:tcPr>
+          <w:p>
+            <w:pPr>
+              <w:rPr>
+                <w:lang w:val="x-none" w:eastAsia="x-none"/>
+              </w:rPr>
+            </w:pPr>
+          </w:p>
+        </w:tc>
+        <w:tc>
+          <w:tcPr>
+            <w:tcW w:w="1696" w:type="dxa"/>
+            <w:shd w:val="clear" w:color="auto" w:fill="FFFFFF" w:themeFill="background1"/>
+          </w:tcPr>
+          <w:p>
+            <w:pPr>
+              <w:jc w:val="center"/>
+              <w:rPr>
+                <w:lang w:val="x-none" w:eastAsia="x-none"/>
+              </w:rPr>
+            </w:pPr>
+          </w:p>
+        </w:tc>
+        <w:tc>
+          <w:tcPr>
+            <w:tcW w:w="1646" w:type="dxa"/>
+          </w:tcPr>
+          <w:p>
+            <w:pPr>
+              <w:jc w:val="center"/>
+              <w:rPr>
+                <w:lang w:val="x-none" w:eastAsia="x-none"/>
+              </w:rPr>
+            </w:pPr>
+          </w:p>
+        </w:tc>
+        <w:tc>
+          <w:tcPr>
+            <w:tcW w:w="1083" w:type="dxa"/>
+          </w:tcPr>
+          <w:p>
+            <w:pPr>
+              <w:jc w:val="center"/>
+              <w:rPr>
+                <w:lang w:val="x-none" w:eastAsia="x-none"/>
+              </w:rPr>
+            </w:pPr>
+          </w:p>
+        </w:tc>
+        <w:tc>
+          <w:tcPr>
+            <w:tcW w:w="1233" w:type="dxa"/>
+          </w:tcPr>
+          <w:p>
+            <w:pPr>
+              <w:jc w:val="center"/>
+              <w:rPr>
+                <w:lang w:val="x-none" w:eastAsia="x-none"/>
+              </w:rPr>
+            </w:pPr>
+          </w:p>
+        </w:tc>
+      </w:tr>
+      <w:tr>
+        <w:tc>
+          <w:tcPr>
+            <w:tcW w:w="1394" w:type="dxa"/>
+            <w:vAlign w:val="center"/>
+          </w:tcPr>
+          <w:p>
+            <w:pPr>
+              <w:rPr>
+                <w:lang w:val="x-none" w:eastAsia="x-none"/>
+              </w:rPr>
+            </w:pPr>
+          </w:p>
+        </w:tc>
+        <w:tc>
+          <w:tcPr>
+            <w:tcW w:w="3432" w:type="dxa"/>
+          </w:tcPr>
+          <w:p>
+            <w:pPr>
+              <w:rPr>
+                <w:lang w:val="x-none" w:eastAsia="x-none"/>
+              </w:rPr>
+            </w:pPr>
+          </w:p>
+        </w:tc>
+        <w:tc>
+          <w:tcPr>
+            <w:tcW w:w="1696" w:type="dxa"/>
+            <w:shd w:val="clear" w:color="auto" w:fill="FFFFFF" w:themeFill="background1"/>
+          </w:tcPr>
+          <w:p>
+            <w:pPr>
+              <w:jc w:val="center"/>
+              <w:rPr>
+                <w:lang w:val="x-none" w:eastAsia="x-none"/>
+              </w:rPr>
+            </w:pPr>
+          </w:p>
+        </w:tc>
+        <w:tc>
+          <w:tcPr>
+            <w:tcW w:w="1646" w:type="dxa"/>
+          </w:tcPr>
+          <w:p>
+            <w:pPr>
+              <w:jc w:val="center"/>
+              <w:rPr>
+                <w:lang w:val="x-none" w:eastAsia="x-none"/>
+              </w:rPr>
+            </w:pPr>
+          </w:p>
+        </w:tc>
+        <w:tc>
+          <w:tcPr>
+            <w:tcW w:w="1083" w:type="dxa"/>
+          </w:tcPr>
+          <w:p>
+            <w:pPr>
+              <w:jc w:val="center"/>
+              <w:rPr>
+                <w:lang w:val="x-none" w:eastAsia="x-none"/>
+              </w:rPr>
+            </w:pPr>
+          </w:p>
+        </w:tc>
+        <w:tc>
+          <w:tcPr>
+            <w:tcW w:w="1233" w:type="dxa"/>
+          </w:tcPr>
+          <w:p>
+            <w:pPr>
+              <w:jc w:val="center"/>
+              <w:rPr>
+                <w:lang w:val="x-none" w:eastAsia="x-none"/>
+              </w:rPr>
+            </w:pPr>
+          </w:p>
+        </w:tc>
+      </w:tr>
+      <w:tr>
+        <w:tc>
+          <w:tcPr>
+            <w:tcW w:w="1394" w:type="dxa"/>
+            <w:vAlign w:val="center"/>
+          </w:tcPr>
+          <w:p>
+            <w:pPr>
+              <w:rPr>
+                <w:lang w:val="x-none" w:eastAsia="x-none"/>
+              </w:rPr>
+            </w:pPr>
+          </w:p>
+        </w:tc>
+        <w:tc>
+          <w:tcPr>
+            <w:tcW w:w="3432" w:type="dxa"/>
+          </w:tcPr>
+          <w:p>
+            <w:pPr>
+              <w:rPr>
+                <w:lang w:val="x-none" w:eastAsia="x-none"/>
+              </w:rPr>
+            </w:pPr>
+          </w:p>
+        </w:tc>
+        <w:tc>
+          <w:tcPr>
+            <w:tcW w:w="1696" w:type="dxa"/>
+            <w:shd w:val="clear" w:color="auto" w:fill="FFFFFF" w:themeFill="background1"/>
+          </w:tcPr>
+          <w:p>
+            <w:pPr>
+              <w:jc w:val="center"/>
+              <w:rPr>
+                <w:lang w:val="x-none" w:eastAsia="x-none"/>
+              </w:rPr>
+            </w:pPr>
+          </w:p>
+        </w:tc>
+        <w:tc>
+          <w:tcPr>
+            <w:tcW w:w="1646" w:type="dxa"/>
+          </w:tcPr>
+          <w:p>
+            <w:pPr>
+              <w:jc w:val="center"/>
+              <w:rPr>
+                <w:lang w:val="x-none" w:eastAsia="x-none"/>
+              </w:rPr>
+            </w:pPr>
+          </w:p>
+        </w:tc>
+        <w:tc>
+          <w:tcPr>
+            <w:tcW w:w="1083" w:type="dxa"/>
+          </w:tcPr>
+          <w:p>
+            <w:pPr>
+              <w:jc w:val="center"/>
+              <w:rPr>
+                <w:lang w:val="x-none" w:eastAsia="x-none"/>
+              </w:rPr>
+            </w:pPr>
+          </w:p>
+        </w:tc>
+        <w:tc>
+          <w:tcPr>
+            <w:tcW w:w="1233" w:type="dxa"/>
+          </w:tcPr>
+          <w:p>
+            <w:pPr>
+              <w:jc w:val="center"/>
+              <w:rPr>
+                <w:lang w:val="x-none" w:eastAsia="x-none"/>
+              </w:rPr>
+            </w:pPr>
+          </w:p>
+        </w:tc>
+      </w:tr>
+      <w:tr>
+        <w:tc>
+          <w:tcPr>
+            <w:tcW w:w="1394" w:type="dxa"/>
+            <w:vAlign w:val="center"/>
+          </w:tcPr>
+          <w:p>
+            <w:pPr>
+              <w:rPr>
+                <w:lang w:val="x-none" w:eastAsia="x-none"/>
+              </w:rPr>
+            </w:pPr>
+          </w:p>
+        </w:tc>
+        <w:tc>
+          <w:tcPr>
+            <w:tcW w:w="3432" w:type="dxa"/>
+          </w:tcPr>
+          <w:p>
+            <w:pPr>
+              <w:rPr>
+                <w:lang w:eastAsia="x-none"/>
+              </w:rPr>
+            </w:pPr>
+          </w:p>
+        </w:tc>
+        <w:tc>
+          <w:tcPr>
+            <w:tcW w:w="1696" w:type="dxa"/>
+            <w:shd w:val="clear" w:color="auto" w:fill="FFFFFF" w:themeFill="background1"/>
+          </w:tcPr>
+          <w:p>
+            <w:pPr>
+              <w:jc w:val="center"/>
+              <w:rPr>
+                <w:lang w:val="x-none" w:eastAsia="x-none"/>
+              </w:rPr>
+            </w:pPr>
+          </w:p>
+        </w:tc>
+        <w:tc>
+          <w:tcPr>
+            <w:tcW w:w="1646" w:type="dxa"/>
+          </w:tcPr>
+          <w:p>
+            <w:pPr>
+              <w:jc w:val="center"/>
+              <w:rPr>
+                <w:lang w:val="x-none" w:eastAsia="x-none"/>
+              </w:rPr>
+            </w:pPr>
+          </w:p>
+        </w:tc>
+        <w:tc>
+          <w:tcPr>
+            <w:tcW w:w="1083" w:type="dxa"/>
+          </w:tcPr>
+          <w:p>
+            <w:pPr>
+              <w:jc w:val="center"/>
+              <w:rPr>
+                <w:lang w:val="x-none" w:eastAsia="x-none"/>
+              </w:rPr>
+            </w:pPr>
+          </w:p>
+        </w:tc>
+        <w:tc>
+          <w:tcPr>
+            <w:tcW w:w="1233" w:type="dxa"/>
+          </w:tcPr>
+          <w:p>
+            <w:pPr>
+              <w:jc w:val="center"/>
+              <w:rPr>
+                <w:lang w:val="x-none" w:eastAsia="x-none"/>
+              </w:rPr>
+            </w:pPr>
+          </w:p>
+        </w:tc>
+      </w:tr>
+      <w:tr>
+        <w:tc>
+          <w:tcPr>
+            <w:tcW w:w="1394" w:type="dxa"/>
+            <w:vAlign w:val="center"/>
+          </w:tcPr>
+          <w:p>
+            <w:pPr>
+              <w:rPr>
+                <w:lang w:val="x-none" w:eastAsia="x-none"/>
+              </w:rPr>
+            </w:pPr>
+          </w:p>
+        </w:tc>
+        <w:tc>
+          <w:tcPr>
+            <w:tcW w:w="3432" w:type="dxa"/>
+          </w:tcPr>
+          <w:p>
+            <w:pPr>
+              <w:rPr>
+                <w:lang w:eastAsia="x-none"/>
+              </w:rPr>
+            </w:pPr>
+          </w:p>
+        </w:tc>
+        <w:tc>
+          <w:tcPr>
+            <w:tcW w:w="1696" w:type="dxa"/>
+            <w:shd w:val="clear" w:color="auto" w:fill="FFFFFF" w:themeFill="background1"/>
+          </w:tcPr>
+          <w:p>
+            <w:pPr>
+              <w:jc w:val="center"/>
+              <w:rPr>
+                <w:lang w:val="x-none" w:eastAsia="x-none"/>
+              </w:rPr>
+            </w:pPr>
+          </w:p>
+        </w:tc>
+        <w:tc>
+          <w:tcPr>
+            <w:tcW w:w="1646" w:type="dxa"/>
+          </w:tcPr>
+          <w:p>
+            <w:pPr>
+              <w:jc w:val="center"/>
+              <w:rPr>
+                <w:lang w:val="x-none" w:eastAsia="x-none"/>
+              </w:rPr>
+            </w:pPr>
+          </w:p>
+        </w:tc>
+        <w:tc>
+          <w:tcPr>
+            <w:tcW w:w="1083" w:type="dxa"/>
+          </w:tcPr>
+          <w:p>
+            <w:pPr>
+              <w:jc w:val="center"/>
+              <w:rPr>
+                <w:lang w:val="x-none" w:eastAsia="x-none"/>
+              </w:rPr>
+            </w:pPr>
+          </w:p>
+        </w:tc>
+        <w:tc>
+          <w:tcPr>
+            <w:tcW w:w="1233" w:type="dxa"/>
+          </w:tcPr>
+          <w:p>
+            <w:pPr>
+              <w:jc w:val="center"/>
+              <w:rPr>
+                <w:lang w:val="x-none" w:eastAsia="x-none"/>
+              </w:rPr>
+            </w:pPr>
+          </w:p>
+        </w:tc>
+      </w:tr>
+      <w:tr>
+        <w:tc>
+          <w:tcPr>
+            <w:tcW w:w="1394" w:type="dxa"/>
+            <w:vAlign w:val="center"/>
+          </w:tcPr>
+          <w:p>
+            <w:pPr>
+              <w:rPr>
+                <w:lang w:val="x-none" w:eastAsia="x-none"/>
+              </w:rPr>
+            </w:pPr>
+          </w:p>
+        </w:tc>
+        <w:tc>
+          <w:tcPr>
+            <w:tcW w:w="3432" w:type="dxa"/>
+          </w:tcPr>
+          <w:p>
+            <w:pPr>
+              <w:rPr>
+                <w:lang w:val="x-none" w:eastAsia="x-none"/>
+              </w:rPr>
+            </w:pPr>
+          </w:p>
+        </w:tc>
+        <w:tc>
+          <w:tcPr>
+            <w:tcW w:w="1696" w:type="dxa"/>
+            <w:shd w:val="clear" w:color="auto" w:fill="FFFFFF" w:themeFill="background1"/>
+          </w:tcPr>
+          <w:p>
+            <w:pPr>
+              <w:jc w:val="center"/>
+              <w:rPr>
+                <w:lang w:val="x-none" w:eastAsia="x-none"/>
+              </w:rPr>
+            </w:pPr>
+          </w:p>
+        </w:tc>
+        <w:tc>
+          <w:tcPr>
+            <w:tcW w:w="1646" w:type="dxa"/>
+          </w:tcPr>
+          <w:p>
+            <w:pPr>
+              <w:jc w:val="center"/>
+              <w:rPr>
+                <w:lang w:val="x-none" w:eastAsia="x-none"/>
+              </w:rPr>
+            </w:pPr>
+          </w:p>
+        </w:tc>
+        <w:tc>
+          <w:tcPr>
+            <w:tcW w:w="1083" w:type="dxa"/>
+          </w:tcPr>
+          <w:p>
+            <w:pPr>
+              <w:jc w:val="center"/>
+              <w:rPr>
+                <w:lang w:val="x-none" w:eastAsia="x-none"/>
+              </w:rPr>
+            </w:pPr>
+          </w:p>
+        </w:tc>
+        <w:tc>
+          <w:tcPr>
+            <w:tcW w:w="1233" w:type="dxa"/>
+          </w:tcPr>
+          <w:p>
+            <w:pPr>
+              <w:jc w:val="center"/>
+              <w:rPr>
+                <w:lang w:val="x-none" w:eastAsia="x-none"/>
+              </w:rPr>
+            </w:pPr>
+          </w:p>
+        </w:tc>
+      </w:tr>
+      <w:tr>
+        <w:tc>
+          <w:tcPr>
+            <w:tcW w:w="1394" w:type="dxa"/>
+            <w:vAlign w:val="center"/>
+          </w:tcPr>
+          <w:p>
+            <w:pPr>
+              <w:rPr>
+                <w:lang w:val="x-none" w:eastAsia="x-none"/>
+              </w:rPr>
+            </w:pPr>
+          </w:p>
+        </w:tc>
+        <w:tc>
+          <w:tcPr>
+            <w:tcW w:w="3432" w:type="dxa"/>
+          </w:tcPr>
+          <w:p>
+            <w:pPr>
+              <w:rPr>
+                <w:lang w:val="x-none" w:eastAsia="x-none"/>
+              </w:rPr>
+            </w:pPr>
+          </w:p>
+        </w:tc>
+        <w:tc>
+          <w:tcPr>
+            <w:tcW w:w="1696" w:type="dxa"/>
+            <w:shd w:val="clear" w:color="auto" w:fill="FFFFFF" w:themeFill="background1"/>
+          </w:tcPr>
+          <w:p>
+            <w:pPr>
+              <w:jc w:val="center"/>
+              <w:rPr>
+                <w:lang w:val="x-none" w:eastAsia="x-none"/>
+              </w:rPr>
+            </w:pPr>
+          </w:p>
+        </w:tc>
+        <w:tc>
+          <w:tcPr>
+            <w:tcW w:w="1646" w:type="dxa"/>
+          </w:tcPr>
+          <w:p>
+            <w:pPr>
+              <w:jc w:val="center"/>
+              <w:rPr>
+                <w:lang w:val="x-none" w:eastAsia="x-none"/>
+              </w:rPr>
+            </w:pPr>
+          </w:p>
+        </w:tc>
+        <w:tc>
+          <w:tcPr>
+            <w:tcW w:w="1083" w:type="dxa"/>
+          </w:tcPr>
+          <w:p>
+            <w:pPr>
+              <w:jc w:val="center"/>
+              <w:rPr>
+                <w:lang w:val="x-none" w:eastAsia="x-none"/>
+              </w:rPr>
+            </w:pPr>
+          </w:p>
+        </w:tc>
+        <w:tc>
+          <w:tcPr>
+            <w:tcW w:w="1233" w:type="dxa"/>
+          </w:tcPr>
+          <w:p>
+            <w:pPr>
+              <w:jc w:val="center"/>
+              <w:rPr>
+                <w:lang w:val="x-none" w:eastAsia="x-none"/>
+              </w:rPr>
+            </w:pPr>
+          </w:p>
+        </w:tc>
+      </w:tr>
+      <w:tr>
+        <w:tc>
+          <w:tcPr>
+            <w:tcW w:w="1394" w:type="dxa"/>
+            <w:vAlign w:val="center"/>
+          </w:tcPr>
+          <w:p>
+            <w:pPr>
+              <w:rPr>
+                <w:lang w:val="x-none" w:eastAsia="x-none"/>
+              </w:rPr>
+            </w:pPr>
+          </w:p>
+        </w:tc>
+        <w:tc>
+          <w:tcPr>
+            <w:tcW w:w="3432" w:type="dxa"/>
+          </w:tcPr>
+          <w:p>
+            <w:pPr>
+              <w:rPr>
+                <w:lang w:val="x-none" w:eastAsia="x-none"/>
+              </w:rPr>
+            </w:pPr>
+          </w:p>
+        </w:tc>
+        <w:tc>
+          <w:tcPr>
+            <w:tcW w:w="1696" w:type="dxa"/>
+            <w:shd w:val="clear" w:color="auto" w:fill="FFFFFF" w:themeFill="background1"/>
+          </w:tcPr>
+          <w:p>
+            <w:pPr>
+              <w:jc w:val="center"/>
+              <w:rPr>
+                <w:lang w:val="x-none" w:eastAsia="x-none"/>
+              </w:rPr>
+            </w:pPr>
+          </w:p>
+        </w:tc>
+        <w:tc>
+          <w:tcPr>
+            <w:tcW w:w="1646" w:type="dxa"/>
+          </w:tcPr>
+          <w:p>
+            <w:pPr>
+              <w:jc w:val="center"/>
+              <w:rPr>
+                <w:lang w:val="x-none" w:eastAsia="x-none"/>
+              </w:rPr>
+            </w:pPr>
+          </w:p>
+        </w:tc>
+        <w:tc>
+          <w:tcPr>
+            <w:tcW w:w="1083" w:type="dxa"/>
+          </w:tcPr>
+          <w:p>
+            <w:pPr>
+              <w:jc w:val="center"/>
+              <w:rPr>
+                <w:lang w:val="x-none" w:eastAsia="x-none"/>
+              </w:rPr>
+            </w:pPr>
+          </w:p>
+        </w:tc>
+        <w:tc>
+          <w:tcPr>
+            <w:tcW w:w="1233" w:type="dxa"/>
+          </w:tcPr>
+          <w:p>
+            <w:pPr>
+              <w:jc w:val="center"/>
+              <w:rPr>
+                <w:lang w:val="x-none" w:eastAsia="x-none"/>
+              </w:rPr>
+            </w:pPr>
+          </w:p>
+        </w:tc>
+      </w:tr>
+      <w:tr>
+        <w:tc>
+          <w:tcPr>
+            <w:tcW w:w="1394" w:type="dxa"/>
+            <w:vAlign w:val="center"/>
+          </w:tcPr>
+          <w:p>
+            <w:pPr>
+              <w:rPr>
+                <w:lang w:val="x-none" w:eastAsia="x-none"/>
+              </w:rPr>
+            </w:pPr>
+          </w:p>
+        </w:tc>
+        <w:tc>
+          <w:tcPr>
+            <w:tcW w:w="3432" w:type="dxa"/>
+          </w:tcPr>
+          <w:p>
+            <w:pPr>
+              <w:rPr>
+                <w:lang w:val="x-none" w:eastAsia="x-none"/>
+              </w:rPr>
+            </w:pPr>
+          </w:p>
+        </w:tc>
+        <w:tc>
+          <w:tcPr>
+            <w:tcW w:w="1696" w:type="dxa"/>
+            <w:shd w:val="clear" w:color="auto" w:fill="FFFFFF" w:themeFill="background1"/>
+          </w:tcPr>
+          <w:p>
+            <w:pPr>
+              <w:jc w:val="center"/>
+              <w:rPr>
+                <w:lang w:val="x-none" w:eastAsia="x-none"/>
+              </w:rPr>
+            </w:pPr>
+          </w:p>
+        </w:tc>
+        <w:tc>
+          <w:tcPr>
+            <w:tcW w:w="1646" w:type="dxa"/>
+          </w:tcPr>
+          <w:p>
+            <w:pPr>
+              <w:jc w:val="center"/>
+              <w:rPr>
+                <w:lang w:val="x-none" w:eastAsia="x-none"/>
+              </w:rPr>
+            </w:pPr>
+          </w:p>
+        </w:tc>
+        <w:tc>
+          <w:tcPr>
+            <w:tcW w:w="1083" w:type="dxa"/>
+          </w:tcPr>
+          <w:p>
+            <w:pPr>
+              <w:jc w:val="center"/>
+              <w:rPr>
+                <w:lang w:val="x-none" w:eastAsia="x-none"/>
+              </w:rPr>
+            </w:pPr>
+          </w:p>
+        </w:tc>
+        <w:tc>
+          <w:tcPr>
+            <w:tcW w:w="1233" w:type="dxa"/>
+          </w:tcPr>
+          <w:p>
+            <w:pPr>
+              <w:jc w:val="center"/>
+              <w:rPr>
+                <w:lang w:val="x-none" w:eastAsia="x-none"/>
+              </w:rPr>
+            </w:pPr>
+          </w:p>
+        </w:tc>
+      </w:tr>
+      <w:tr>
+        <w:tc>
+          <w:tcPr>
+            <w:tcW w:w="1394" w:type="dxa"/>
+            <w:vAlign w:val="center"/>
+          </w:tcPr>
+          <w:p>
+            <w:pPr>
+              <w:rPr>
+                <w:lang w:val="x-none" w:eastAsia="x-none"/>
+              </w:rPr>
+            </w:pPr>
+          </w:p>
+        </w:tc>
+        <w:tc>
+          <w:tcPr>
+            <w:tcW w:w="3432" w:type="dxa"/>
+          </w:tcPr>
+          <w:p>
+            <w:pPr>
+              <w:rPr>
+                <w:lang w:val="x-none" w:eastAsia="x-none"/>
+              </w:rPr>
+            </w:pPr>
+          </w:p>
+        </w:tc>
+        <w:tc>
+          <w:tcPr>
+            <w:tcW w:w="1696" w:type="dxa"/>
+            <w:shd w:val="clear" w:color="auto" w:fill="FFFFFF" w:themeFill="background1"/>
+          </w:tcPr>
+          <w:p>
+            <w:pPr>
+              <w:jc w:val="center"/>
+              <w:rPr>
+                <w:lang w:val="x-none" w:eastAsia="x-none"/>
+              </w:rPr>
+            </w:pPr>
+          </w:p>
+        </w:tc>
+        <w:tc>
+          <w:tcPr>
+            <w:tcW w:w="1646" w:type="dxa"/>
+          </w:tcPr>
+          <w:p>
+            <w:pPr>
+              <w:jc w:val="center"/>
+              <w:rPr>
+                <w:lang w:val="x-none" w:eastAsia="x-none"/>
+              </w:rPr>
+            </w:pPr>
+          </w:p>
+        </w:tc>
+        <w:tc>
+          <w:tcPr>
+            <w:tcW w:w="1083" w:type="dxa"/>
+          </w:tcPr>
+          <w:p>
+            <w:pPr>
+              <w:jc w:val="center"/>
+              <w:rPr>
+                <w:lang w:val="x-none" w:eastAsia="x-none"/>
+              </w:rPr>
+            </w:pPr>
+          </w:p>
+        </w:tc>
+        <w:tc>
+          <w:tcPr>
+            <w:tcW w:w="1233" w:type="dxa"/>
+          </w:tcPr>
+          <w:p>
+            <w:pPr>
+              <w:jc w:val="center"/>
+              <w:rPr>
+                <w:lang w:val="x-none" w:eastAsia="x-none"/>
+              </w:rPr>
+            </w:pPr>
+          </w:p>
+        </w:tc>
+      </w:tr>
+      <w:tr>
+        <w:tc>
+          <w:tcPr>
+            <w:tcW w:w="1394" w:type="dxa"/>
+            <w:vAlign w:val="center"/>
+          </w:tcPr>
+          <w:p>
+            <w:pPr>
+              <w:rPr>
+                <w:lang w:val="x-none" w:eastAsia="x-none"/>
+              </w:rPr>
+            </w:pPr>
+          </w:p>
+        </w:tc>
+        <w:tc>
+          <w:tcPr>
+            <w:tcW w:w="3432" w:type="dxa"/>
+          </w:tcPr>
+          <w:p>
+            <w:pPr>
+              <w:rPr>
+                <w:lang w:val="x-none" w:eastAsia="x-none"/>
+              </w:rPr>
+            </w:pPr>
+          </w:p>
+        </w:tc>
+        <w:tc>
+          <w:tcPr>
+            <w:tcW w:w="1696" w:type="dxa"/>
+            <w:shd w:val="clear" w:color="auto" w:fill="FFFFFF" w:themeFill="background1"/>
+          </w:tcPr>
+          <w:p>
+            <w:pPr>
+              <w:jc w:val="center"/>
+              <w:rPr>
+                <w:lang w:val="x-none" w:eastAsia="x-none"/>
+              </w:rPr>
+            </w:pPr>
+          </w:p>
+        </w:tc>
+        <w:tc>
+          <w:tcPr>
+            <w:tcW w:w="1646" w:type="dxa"/>
+          </w:tcPr>
+          <w:p>
+            <w:pPr>
+              <w:jc w:val="center"/>
+              <w:rPr>
+                <w:lang w:val="x-none" w:eastAsia="x-none"/>
+              </w:rPr>
+            </w:pPr>
+          </w:p>
+        </w:tc>
+        <w:tc>
+          <w:tcPr>
+            <w:tcW w:w="1083" w:type="dxa"/>
+          </w:tcPr>
+          <w:p>
+            <w:pPr>
+              <w:jc w:val="center"/>
+              <w:rPr>
+                <w:lang w:val="x-none" w:eastAsia="x-none"/>
+              </w:rPr>
+            </w:pPr>
+          </w:p>
+        </w:tc>
+        <w:tc>
+          <w:tcPr>
+            <w:tcW w:w="1233" w:type="dxa"/>
+          </w:tcPr>
+          <w:p>
+            <w:pPr>
+              <w:jc w:val="center"/>
+              <w:rPr>
+                <w:lang w:val="x-none" w:eastAsia="x-none"/>
+              </w:rPr>
+            </w:pPr>
+          </w:p>
+        </w:tc>
+      </w:tr>
+      <w:tr>
+        <w:tc>
+          <w:tcPr>
+            <w:tcW w:w="1394" w:type="dxa"/>
+            <w:vAlign w:val="center"/>
+          </w:tcPr>
+          <w:p>
+            <w:pPr>
+              <w:rPr>
+                <w:lang w:val="x-none" w:eastAsia="x-none"/>
+              </w:rPr>
+            </w:pPr>
+          </w:p>
+        </w:tc>
+        <w:tc>
+          <w:tcPr>
+            <w:tcW w:w="3432" w:type="dxa"/>
+          </w:tcPr>
+          <w:p>
+            <w:pPr>
+              <w:rPr>
+                <w:lang w:eastAsia="x-none"/>
+              </w:rPr>
+            </w:pPr>
+          </w:p>
+        </w:tc>
+        <w:tc>
+          <w:tcPr>
+            <w:tcW w:w="1696" w:type="dxa"/>
+            <w:shd w:val="clear" w:color="auto" w:fill="FFFFFF" w:themeFill="background1"/>
+          </w:tcPr>
+          <w:p>
+            <w:pPr>
+              <w:jc w:val="center"/>
+              <w:rPr>
+                <w:lang w:val="x-none" w:eastAsia="x-none"/>
+              </w:rPr>
+            </w:pPr>
+          </w:p>
+        </w:tc>
+        <w:tc>
+          <w:tcPr>
+            <w:tcW w:w="1646" w:type="dxa"/>
+          </w:tcPr>
+          <w:p>
+            <w:pPr>
+              <w:jc w:val="center"/>
+              <w:rPr>
+                <w:lang w:val="x-none" w:eastAsia="x-none"/>
+              </w:rPr>
+            </w:pPr>
+          </w:p>
+        </w:tc>
+        <w:tc>
+          <w:tcPr>
+            <w:tcW w:w="1083" w:type="dxa"/>
+          </w:tcPr>
+          <w:p>
+            <w:pPr>
+              <w:jc w:val="center"/>
+              <w:rPr>
+                <w:lang w:val="x-none" w:eastAsia="x-none"/>
+              </w:rPr>
+            </w:pPr>
+          </w:p>
+        </w:tc>
+        <w:tc>
+          <w:tcPr>
+            <w:tcW w:w="1233" w:type="dxa"/>
+          </w:tcPr>
+          <w:p>
+            <w:pPr>
+              <w:jc w:val="center"/>
+              <w:rPr>
+                <w:lang w:val="x-none" w:eastAsia="x-none"/>
+              </w:rPr>
+            </w:pPr>
+          </w:p>
+        </w:tc>
+      </w:tr>
+      <w:tr>
+        <w:tc>
+          <w:tcPr>
+            <w:tcW w:w="1394" w:type="dxa"/>
+            <w:vAlign w:val="center"/>
+          </w:tcPr>
+          <w:p>
+            <w:pPr>
+              <w:rPr>
+                <w:lang w:val="x-none" w:eastAsia="x-none"/>
+              </w:rPr>
+            </w:pPr>
+          </w:p>
+        </w:tc>
+        <w:tc>
+          <w:tcPr>
+            <w:tcW w:w="3432" w:type="dxa"/>
+          </w:tcPr>
+          <w:p>
+            <w:pPr>
+              <w:rPr>
+                <w:lang w:val="x-none" w:eastAsia="x-none"/>
+              </w:rPr>
+            </w:pPr>
+          </w:p>
+        </w:tc>
+        <w:tc>
+          <w:tcPr>
+            <w:tcW w:w="1696" w:type="dxa"/>
+            <w:shd w:val="clear" w:color="auto" w:fill="FFFFFF" w:themeFill="background1"/>
+          </w:tcPr>
+          <w:p>
+            <w:pPr>
+              <w:jc w:val="center"/>
+              <w:rPr>
+                <w:lang w:val="x-none" w:eastAsia="x-none"/>
+              </w:rPr>
+            </w:pPr>
+          </w:p>
+        </w:tc>
+        <w:tc>
+          <w:tcPr>
+            <w:tcW w:w="1646" w:type="dxa"/>
+          </w:tcPr>
+          <w:p>
+            <w:pPr>
+              <w:jc w:val="center"/>
+              <w:rPr>
+                <w:lang w:val="x-none" w:eastAsia="x-none"/>
+              </w:rPr>
+            </w:pPr>
+          </w:p>
+        </w:tc>
+        <w:tc>
+          <w:tcPr>
+            <w:tcW w:w="1083" w:type="dxa"/>
+          </w:tcPr>
+          <w:p>
+            <w:pPr>
+              <w:jc w:val="center"/>
+              <w:rPr>
+                <w:lang w:val="x-none" w:eastAsia="x-none"/>
+              </w:rPr>
+            </w:pPr>
+          </w:p>
+        </w:tc>
+        <w:tc>
+          <w:tcPr>
+            <w:tcW w:w="1233" w:type="dxa"/>
+          </w:tcPr>
+          <w:p>
+            <w:pPr>
+              <w:jc w:val="center"/>
+              <w:rPr>
+                <w:lang w:val="x-none" w:eastAsia="x-none"/>
+              </w:rPr>
+            </w:pPr>
+          </w:p>
+        </w:tc>
+      </w:tr>
+    </w:tbl>
+    <w:p>
+      <w:pPr>
+        <w:rPr>
+          <w:lang w:val="x-none" w:eastAsia="x-none"/>
+        </w:rPr>
+      </w:pPr>
     </w:p>
     <w:sectPr>
       <w:headerReference w:type="default" r:id="rId13"/>
@@ -15571,7 +18262,7 @@
   <w:style w:type="paragraph" w:default="1" w:styleId="Normal">
     <w:name w:val="Normal"/>
     <w:qFormat/>
-    <w:rsid w:val="007A0B24"/>
+    <w:rsid w:val="00557EB1"/>
     <w:pPr>
       <w:spacing w:after="120" w:line="360" w:lineRule="auto"/>
     </w:pPr>
@@ -18278,10 +20969,10 @@
           </c:marker>
           <c:cat>
             <c:numRef>
-              <c:f>Sheet1!$A$2:$A$31</c:f>
+              <c:f>Sheet1!$A$2:$A$32</c:f>
               <c:numCache>
                 <c:formatCode>m/d/yyyy</c:formatCode>
-                <c:ptCount val="30"/>
+                <c:ptCount val="31"/>
                 <c:pt idx="0">
                   <c:v>45435</c:v>
                 </c:pt>
@@ -18370,6 +21061,9 @@
                   <c:v>45463</c:v>
                 </c:pt>
                 <c:pt idx="29">
+                  <c:v>45463</c:v>
+                </c:pt>
+                <c:pt idx="30">
                   <c:v>45464</c:v>
                 </c:pt>
               </c:numCache>
@@ -18377,98 +21071,101 @@
           </c:cat>
           <c:val>
             <c:numRef>
-              <c:f>Sheet1!$B$2:$B$31</c:f>
+              <c:f>Sheet1!$B$2:$B$32</c:f>
               <c:numCache>
                 <c:formatCode>General</c:formatCode>
-                <c:ptCount val="30"/>
+                <c:ptCount val="31"/>
                 <c:pt idx="0">
-                  <c:v>100.9</c:v>
+                  <c:v>104.9</c:v>
                 </c:pt>
                 <c:pt idx="1">
-                  <c:v>98.9</c:v>
+                  <c:v>102.9</c:v>
                 </c:pt>
                 <c:pt idx="2">
+                  <c:v>102.5</c:v>
+                </c:pt>
+                <c:pt idx="3">
+                  <c:v>101.5</c:v>
+                </c:pt>
+                <c:pt idx="4">
+                  <c:v>100.5</c:v>
+                </c:pt>
+                <c:pt idx="5">
+                  <c:v>99.5</c:v>
+                </c:pt>
+                <c:pt idx="6">
                   <c:v>98.5</c:v>
                 </c:pt>
-                <c:pt idx="3">
-                  <c:v>97.5</c:v>
-                </c:pt>
-                <c:pt idx="4">
+                <c:pt idx="7">
                   <c:v>96.5</c:v>
                 </c:pt>
-                <c:pt idx="5">
-                  <c:v>95.5</c:v>
-                </c:pt>
-                <c:pt idx="6">
+                <c:pt idx="8">
                   <c:v>94.5</c:v>
                 </c:pt>
-                <c:pt idx="7">
+                <c:pt idx="9">
                   <c:v>92.5</c:v>
                 </c:pt>
-                <c:pt idx="8">
-                  <c:v>90.5</c:v>
-                </c:pt>
-                <c:pt idx="9">
+                <c:pt idx="10">
+                  <c:v>91.5</c:v>
+                </c:pt>
+                <c:pt idx="11">
                   <c:v>88.5</c:v>
                 </c:pt>
-                <c:pt idx="10">
-                  <c:v>87.5</c:v>
-                </c:pt>
-                <c:pt idx="11">
+                <c:pt idx="12">
+                  <c:v>86.5</c:v>
+                </c:pt>
+                <c:pt idx="13">
                   <c:v>84.5</c:v>
                 </c:pt>
-                <c:pt idx="12">
-                  <c:v>82.5</c:v>
-                </c:pt>
-                <c:pt idx="13">
-                  <c:v>80.5</c:v>
-                </c:pt>
                 <c:pt idx="14">
-                  <c:v>74.5</c:v>
+                  <c:v>78.5</c:v>
                 </c:pt>
                 <c:pt idx="15">
-                  <c:v>67.5</c:v>
+                  <c:v>71.5</c:v>
                 </c:pt>
                 <c:pt idx="16">
-                  <c:v>59.5</c:v>
+                  <c:v>63.5</c:v>
                 </c:pt>
                 <c:pt idx="17">
-                  <c:v>50.5</c:v>
+                  <c:v>54.5</c:v>
                 </c:pt>
                 <c:pt idx="18">
-                  <c:v>48.5</c:v>
+                  <c:v>52.5</c:v>
                 </c:pt>
                 <c:pt idx="19">
+                  <c:v>49.5</c:v>
+                </c:pt>
+                <c:pt idx="20">
                   <c:v>45.5</c:v>
                 </c:pt>
-                <c:pt idx="20">
+                <c:pt idx="21">
                   <c:v>41.5</c:v>
                 </c:pt>
-                <c:pt idx="21">
-                  <c:v>37.5</c:v>
-                </c:pt>
                 <c:pt idx="22">
+                  <c:v>36.5</c:v>
+                </c:pt>
+                <c:pt idx="23">
                   <c:v>32.5</c:v>
                 </c:pt>
-                <c:pt idx="23">
-                  <c:v>28.5</c:v>
-                </c:pt>
                 <c:pt idx="24">
-                  <c:v>23.5</c:v>
+                  <c:v>27.5</c:v>
                 </c:pt>
                 <c:pt idx="25">
-                  <c:v>18.5</c:v>
+                  <c:v>22.5</c:v>
                 </c:pt>
                 <c:pt idx="26">
-                  <c:v>15.5</c:v>
+                  <c:v>19.5</c:v>
                 </c:pt>
                 <c:pt idx="27">
-                  <c:v>10.5</c:v>
+                  <c:v>14.5</c:v>
                 </c:pt>
                 <c:pt idx="28">
-                  <c:v>3</c:v>
+                  <c:v>7</c:v>
                 </c:pt>
                 <c:pt idx="29">
+                  <c:v>4</c:v>
+                </c:pt>
+                <c:pt idx="30">
                   <c:v>0</c:v>
                 </c:pt>
               </c:numCache>
@@ -18509,10 +21206,10 @@
           </c:marker>
           <c:cat>
             <c:numRef>
-              <c:f>Sheet1!$A$2:$A$31</c:f>
+              <c:f>Sheet1!$A$2:$A$32</c:f>
               <c:numCache>
                 <c:formatCode>m/d/yyyy</c:formatCode>
-                <c:ptCount val="30"/>
+                <c:ptCount val="31"/>
                 <c:pt idx="0">
                   <c:v>45435</c:v>
                 </c:pt>
@@ -18601,6 +21298,9 @@
                   <c:v>45463</c:v>
                 </c:pt>
                 <c:pt idx="29">
+                  <c:v>45463</c:v>
+                </c:pt>
+                <c:pt idx="30">
                   <c:v>45464</c:v>
                 </c:pt>
               </c:numCache>
@@ -18608,98 +21308,101 @@
           </c:cat>
           <c:val>
             <c:numRef>
-              <c:f>Sheet1!$C$2:$C$31</c:f>
+              <c:f>Sheet1!$C$2:$C$32</c:f>
               <c:numCache>
                 <c:formatCode>General</c:formatCode>
-                <c:ptCount val="30"/>
+                <c:ptCount val="31"/>
                 <c:pt idx="0">
-                  <c:v>130.9</c:v>
+                  <c:v>134.9</c:v>
                 </c:pt>
                 <c:pt idx="1">
-                  <c:v>127.9</c:v>
+                  <c:v>131.9</c:v>
                 </c:pt>
                 <c:pt idx="2">
-                  <c:v>127.5</c:v>
+                  <c:v>131.5</c:v>
                 </c:pt>
                 <c:pt idx="3">
-                  <c:v>126.5</c:v>
+                  <c:v>130.5</c:v>
                 </c:pt>
                 <c:pt idx="4">
-                  <c:v>125</c:v>
+                  <c:v>129</c:v>
                 </c:pt>
                 <c:pt idx="5">
-                  <c:v>123</c:v>
+                  <c:v>127</c:v>
                 </c:pt>
                 <c:pt idx="6">
-                  <c:v>122</c:v>
+                  <c:v>126</c:v>
                 </c:pt>
                 <c:pt idx="7">
-                  <c:v>120</c:v>
+                  <c:v>124</c:v>
                 </c:pt>
                 <c:pt idx="8">
-                  <c:v>117</c:v>
+                  <c:v>121</c:v>
                 </c:pt>
                 <c:pt idx="9">
-                  <c:v>113.5</c:v>
+                  <c:v>117.5</c:v>
                 </c:pt>
                 <c:pt idx="10">
-                  <c:v>111</c:v>
+                  <c:v>115</c:v>
                 </c:pt>
                 <c:pt idx="11">
+                  <c:v>112</c:v>
+                </c:pt>
+                <c:pt idx="12">
+                  <c:v>110</c:v>
+                </c:pt>
+                <c:pt idx="13">
                   <c:v>108</c:v>
                 </c:pt>
-                <c:pt idx="12">
-                  <c:v>106</c:v>
-                </c:pt>
-                <c:pt idx="13">
-                  <c:v>104</c:v>
-                </c:pt>
                 <c:pt idx="14">
-                  <c:v>98</c:v>
+                  <c:v>102</c:v>
                 </c:pt>
                 <c:pt idx="15">
-                  <c:v>91</c:v>
+                  <c:v>95</c:v>
                 </c:pt>
                 <c:pt idx="16">
-                  <c:v>81</c:v>
+                  <c:v>85</c:v>
                 </c:pt>
                 <c:pt idx="17">
-                  <c:v>76</c:v>
+                  <c:v>80</c:v>
                 </c:pt>
                 <c:pt idx="18">
-                  <c:v>74</c:v>
+                  <c:v>78</c:v>
                 </c:pt>
                 <c:pt idx="19">
-                  <c:v>67.5</c:v>
+                  <c:v>71.5</c:v>
                 </c:pt>
                 <c:pt idx="20">
-                  <c:v>61.5</c:v>
+                  <c:v>65.5</c:v>
                 </c:pt>
                 <c:pt idx="21">
-                  <c:v>56</c:v>
+                  <c:v>60</c:v>
                 </c:pt>
                 <c:pt idx="22">
-                  <c:v>48</c:v>
+                  <c:v>52</c:v>
                 </c:pt>
                 <c:pt idx="23">
-                  <c:v>40</c:v>
+                  <c:v>44</c:v>
                 </c:pt>
                 <c:pt idx="24">
-                  <c:v>30</c:v>
+                  <c:v>34</c:v>
                 </c:pt>
                 <c:pt idx="25">
-                  <c:v>22.5</c:v>
+                  <c:v>26.5</c:v>
                 </c:pt>
                 <c:pt idx="26">
-                  <c:v>17.5</c:v>
+                  <c:v>21.5</c:v>
                 </c:pt>
                 <c:pt idx="27">
-                  <c:v>10.5</c:v>
+                  <c:v>14.5</c:v>
                 </c:pt>
                 <c:pt idx="28">
-                  <c:v>3</c:v>
+                  <c:v>7</c:v>
                 </c:pt>
                 <c:pt idx="29">
+                  <c:v>4</c:v>
+                </c:pt>
+                <c:pt idx="30">
                   <c:v>0</c:v>
                 </c:pt>
               </c:numCache>

</xml_diff>